<commit_message>
Dia 1 de hacer Basicos
</commit_message>
<xml_diff>
--- a/Documento RMI.docx
+++ b/Documento RMI.docx
@@ -1072,7 +1072,7 @@
             </w14:solidFill>
           </w14:textFill>
         </w:rPr>
-        <w:t>- Aplicar Serializable, y mandar archivos enteros. (usar ejemplo de aita)</w:t>
+        <w:t>- Aplicar Serializable, y mandar objetos enteros. (usar ejemplo de aita)</w:t>
       </w:r>
     </w:p>
     <w:p>
@@ -1977,6 +1977,7 @@
     </w:p>
     <w:p>
       <w:pPr>
+        <w:jc w:val="center"/>
         <w:rPr>
           <w:rFonts w:hint="default"/>
           <w:lang w:val="es-ES"/>
@@ -1989,8 +1990,8 @@
         </w:rPr>
         <w:drawing>
           <wp:inline distT="0" distB="0" distL="114300" distR="114300">
-            <wp:extent cx="5269865" cy="4899660"/>
-            <wp:effectExtent l="0" t="0" r="3175" b="7620"/>
+            <wp:extent cx="4074795" cy="3789045"/>
+            <wp:effectExtent l="0" t="0" r="9525" b="5715"/>
             <wp:docPr id="8" name="Imagen 8" descr="001-Entrada funcionamiento.drawio (1)"/>
             <wp:cNvGraphicFramePr>
               <a:graphicFrameLocks xmlns:a="http://schemas.openxmlformats.org/drawingml/2006/main" noChangeAspect="1"/>
@@ -2013,7 +2014,7 @@
                   <pic:spPr>
                     <a:xfrm>
                       <a:off x="0" y="0"/>
-                      <a:ext cx="5269865" cy="4899660"/>
+                      <a:ext cx="4074795" cy="3789045"/>
                     </a:xfrm>
                     <a:prstGeom prst="rect">
                       <a:avLst/>
@@ -2219,98 +2220,149 @@
     </w:p>
     <w:p>
       <w:pPr>
-        <w:pStyle w:val="4"/>
         <w:bidi w:val="0"/>
         <w:rPr>
           <w:rFonts w:hint="default"/>
-          <w:lang w:val="es-ES"/>
-        </w:rPr>
-      </w:pPr>
-      <w:r>
-        <w:rPr>
-          <w:rFonts w:hint="default"/>
-          <w:lang w:val="es-ES"/>
-        </w:rPr>
-        <w:t>Concepto</w:t>
-      </w:r>
-    </w:p>
-    <w:p>
-      <w:pPr>
-        <w:rPr>
-          <w:rFonts w:hint="default"/>
-        </w:rPr>
-      </w:pPr>
-      <w:r>
-        <w:rPr>
-          <w:rFonts w:hint="default"/>
-        </w:rPr>
-        <w:t>El RMI (Remote Method Invocation) es una API que proporciona un mecanismo para crear aplicaciones distribuidas en java. El RMI permite a un objeto invocar métodos en un objeto que se ejecuta en otra JVM.</w:t>
-      </w:r>
-    </w:p>
-    <w:p>
-      <w:pPr>
-        <w:rPr>
-          <w:rFonts w:hint="default"/>
-        </w:rPr>
-      </w:pPr>
-    </w:p>
-    <w:p>
-      <w:pPr>
-        <w:rPr>
-          <w:rFonts w:hint="default"/>
-        </w:rPr>
-      </w:pPr>
-      <w:r>
-        <w:rPr>
-          <w:rFonts w:hint="default"/>
-        </w:rPr>
-        <w:t>El RMI proporciona comunicación remota entre las aplicaciones utilizando dos objetos stub y skeleton.</w:t>
-      </w:r>
-    </w:p>
-    <w:p>
-      <w:pPr>
-        <w:rPr>
-          <w:rFonts w:hint="default"/>
-        </w:rPr>
-      </w:pPr>
-      <w:r>
-        <w:rPr>
-          <w:rFonts w:hint="default"/>
-        </w:rPr>
-        <w:t>Entendiendo stub y skeleton</w:t>
-      </w:r>
-    </w:p>
-    <w:p>
-      <w:pPr>
-        <w:rPr>
-          <w:rFonts w:hint="default"/>
-        </w:rPr>
-      </w:pPr>
-    </w:p>
-    <w:p>
-      <w:pPr>
-        <w:rPr>
-          <w:rFonts w:hint="default"/>
-        </w:rPr>
-      </w:pPr>
-      <w:r>
-        <w:rPr>
-          <w:rFonts w:hint="default"/>
-        </w:rPr>
-        <w:t>RMI utiliza objetos stub y skeleton para la comunicación con el objeto remoto.</w:t>
-      </w:r>
-    </w:p>
-    <w:p>
-      <w:pPr>
-        <w:rPr>
-          <w:rFonts w:hint="default"/>
-        </w:rPr>
-      </w:pPr>
-      <w:r>
-        <w:rPr>
-          <w:rFonts w:hint="default"/>
-        </w:rPr>
-        <w:t>Un objeto remoto es un objeto cuyo método puede ser invocado desde otra JVM. Entendamos los objetos stub y skeleton:</w:t>
+        </w:rPr>
+      </w:pPr>
+      <w:r>
+        <w:rPr>
+          <w:rFonts w:hint="default"/>
+        </w:rPr>
+        <w:t xml:space="preserve">El RMI (Remote Method Invocation) es una API que proporciona un mecanismo para crear aplicaciones distribuidas en java. </w:t>
+      </w:r>
+      <w:r>
+        <w:rPr>
+          <w:rFonts w:hint="default"/>
+          <w:lang w:val="es-ES"/>
+        </w:rPr>
+        <w:t>Esta</w:t>
+      </w:r>
+      <w:r>
+        <w:rPr>
+          <w:rFonts w:hint="default"/>
+        </w:rPr>
+        <w:t xml:space="preserve"> permite a un objeto invocar métodos en un objeto que se ejecuta en otra JVM</w:t>
+      </w:r>
+      <w:r>
+        <w:rPr>
+          <w:rFonts w:hint="default"/>
+          <w:lang w:val="es-ES"/>
+        </w:rPr>
+        <w:t>, a esto se le denomina comunicacion remota</w:t>
+      </w:r>
+      <w:r>
+        <w:rPr>
+          <w:rFonts w:hint="default"/>
+        </w:rPr>
+        <w:t>.</w:t>
+      </w:r>
+    </w:p>
+    <w:p>
+      <w:pPr>
+        <w:bidi w:val="0"/>
+        <w:rPr>
+          <w:rFonts w:hint="default"/>
+        </w:rPr>
+      </w:pPr>
+    </w:p>
+    <w:p>
+      <w:pPr>
+        <w:bidi w:val="0"/>
+        <w:rPr>
+          <w:rFonts w:hint="default"/>
+        </w:rPr>
+      </w:pPr>
+      <w:r>
+        <w:rPr>
+          <w:rFonts w:hint="default"/>
+          <w:lang w:val="es-ES"/>
+        </w:rPr>
+        <w:t xml:space="preserve">Esta </w:t>
+      </w:r>
+      <w:r>
+        <w:rPr>
+          <w:rFonts w:hint="default"/>
+        </w:rPr>
+        <w:t>comunicación remota entre las aplicaciones</w:t>
+      </w:r>
+      <w:r>
+        <w:rPr>
+          <w:rFonts w:hint="default"/>
+          <w:lang w:val="es-ES"/>
+        </w:rPr>
+        <w:t xml:space="preserve"> se hace</w:t>
+      </w:r>
+      <w:r>
+        <w:rPr>
+          <w:rFonts w:hint="default"/>
+        </w:rPr>
+        <w:t xml:space="preserve"> utilizando dos objetos</w:t>
+      </w:r>
+      <w:r>
+        <w:rPr>
+          <w:rFonts w:hint="default"/>
+          <w:lang w:val="es-ES"/>
+        </w:rPr>
+        <w:t xml:space="preserve">, </w:t>
+      </w:r>
+      <w:r>
+        <w:rPr>
+          <w:rFonts w:hint="default"/>
+        </w:rPr>
+        <w:t xml:space="preserve"> </w:t>
+      </w:r>
+      <w:r>
+        <w:rPr>
+          <w:rFonts w:hint="default"/>
+          <w:lang w:val="es-ES"/>
+        </w:rPr>
+        <w:t xml:space="preserve">el </w:t>
+      </w:r>
+      <w:r>
+        <w:rPr>
+          <w:rFonts w:hint="default"/>
+        </w:rPr>
+        <w:t>stub</w:t>
+      </w:r>
+      <w:r>
+        <w:rPr>
+          <w:rFonts w:hint="default"/>
+          <w:lang w:val="es-ES"/>
+        </w:rPr>
+        <w:t xml:space="preserve"> en la parte del cliente</w:t>
+      </w:r>
+      <w:r>
+        <w:rPr>
+          <w:rFonts w:hint="default"/>
+        </w:rPr>
+        <w:t xml:space="preserve"> y</w:t>
+      </w:r>
+      <w:r>
+        <w:rPr>
+          <w:rFonts w:hint="default"/>
+          <w:lang w:val="es-ES"/>
+        </w:rPr>
+        <w:t xml:space="preserve"> el </w:t>
+      </w:r>
+      <w:r>
+        <w:rPr>
+          <w:rFonts w:hint="default"/>
+        </w:rPr>
+        <w:t>skeleton</w:t>
+      </w:r>
+      <w:r>
+        <w:rPr>
+          <w:rFonts w:hint="default"/>
+          <w:lang w:val="es-ES"/>
+        </w:rPr>
+        <w:t xml:space="preserve"> en la parte del servidor, haciendo posible</w:t>
+      </w:r>
+      <w:r>
+        <w:rPr>
+          <w:rFonts w:hint="default"/>
+        </w:rPr>
+        <w:t xml:space="preserve"> la comunicación con el objeto remoto.</w:t>
       </w:r>
     </w:p>
     <w:p>
@@ -2332,6 +2384,7 @@
     </w:p>
     <w:p>
       <w:pPr>
+        <w:bidi w:val="0"/>
         <w:rPr>
           <w:rFonts w:hint="default"/>
         </w:rPr>
@@ -2345,19 +2398,31 @@
     </w:p>
     <w:p>
       <w:pPr>
-        <w:rPr>
-          <w:rFonts w:hint="default"/>
-        </w:rPr>
-      </w:pPr>
-      <w:r>
-        <w:rPr>
-          <w:rFonts w:hint="default"/>
-        </w:rPr>
-        <w:t>Inicia una conexión con la máquina virtual remota (JVM),</w:t>
-      </w:r>
-    </w:p>
-    <w:p>
-      <w:pPr>
+        <w:numPr>
+          <w:ilvl w:val="0"/>
+          <w:numId w:val="12"/>
+        </w:numPr>
+        <w:bidi w:val="0"/>
+        <w:ind w:left="420" w:leftChars="0" w:hanging="420" w:firstLineChars="0"/>
+        <w:rPr>
+          <w:rFonts w:hint="default"/>
+        </w:rPr>
+      </w:pPr>
+      <w:r>
+        <w:rPr>
+          <w:rFonts w:hint="default"/>
+        </w:rPr>
+        <w:t>Inicia una conexión con la máquina virtual remota (JVM)</w:t>
+      </w:r>
+    </w:p>
+    <w:p>
+      <w:pPr>
+        <w:numPr>
+          <w:ilvl w:val="0"/>
+          <w:numId w:val="12"/>
+        </w:numPr>
+        <w:bidi w:val="0"/>
+        <w:ind w:left="420" w:leftChars="0" w:hanging="420" w:firstLineChars="0"/>
         <w:rPr>
           <w:rFonts w:hint="default"/>
         </w:rPr>
@@ -2371,8 +2436,15 @@
     </w:p>
     <w:p>
       <w:pPr>
-        <w:rPr>
-          <w:rFonts w:hint="default"/>
+        <w:numPr>
+          <w:ilvl w:val="0"/>
+          <w:numId w:val="12"/>
+        </w:numPr>
+        <w:bidi w:val="0"/>
+        <w:ind w:left="420" w:leftChars="0" w:hanging="420" w:firstLineChars="0"/>
+        <w:rPr>
+          <w:rFonts w:hint="default"/>
+          <w:lang w:val="es-ES"/>
         </w:rPr>
       </w:pPr>
       <w:r>
@@ -2381,31 +2453,65 @@
         </w:rPr>
         <w:t>Espera el resultado</w:t>
       </w:r>
-    </w:p>
-    <w:p>
-      <w:pPr>
-        <w:rPr>
-          <w:rFonts w:hint="default"/>
-        </w:rPr>
-      </w:pPr>
-      <w:r>
-        <w:rPr>
-          <w:rFonts w:hint="default"/>
-        </w:rPr>
-        <w:t>Lee (unmarshals) el valor de retorno o excepción, y</w:t>
-      </w:r>
-    </w:p>
-    <w:p>
-      <w:pPr>
-        <w:rPr>
-          <w:rFonts w:hint="default"/>
-        </w:rPr>
-      </w:pPr>
-      <w:r>
-        <w:rPr>
-          <w:rFonts w:hint="default"/>
-        </w:rPr>
-        <w:t>Por último, devuelve el valor a la persona que llama.</w:t>
+      <w:r>
+        <w:rPr>
+          <w:rFonts w:hint="default"/>
+          <w:lang w:val="es-ES"/>
+        </w:rPr>
+        <w:t xml:space="preserve"> </w:t>
+      </w:r>
+    </w:p>
+    <w:p>
+      <w:pPr>
+        <w:numPr>
+          <w:ilvl w:val="0"/>
+          <w:numId w:val="12"/>
+        </w:numPr>
+        <w:bidi w:val="0"/>
+        <w:ind w:left="420" w:leftChars="0" w:hanging="420" w:firstLineChars="0"/>
+        <w:rPr>
+          <w:rFonts w:hint="default"/>
+          <w:lang w:val="es-ES"/>
+        </w:rPr>
+      </w:pPr>
+      <w:r>
+        <w:rPr>
+          <w:rFonts w:hint="default"/>
+        </w:rPr>
+        <w:t>Lee (unmarshals) el valor de retorno o excepción</w:t>
+      </w:r>
+      <w:r>
+        <w:rPr>
+          <w:rFonts w:hint="default"/>
+          <w:lang w:val="es-ES"/>
+        </w:rPr>
+        <w:t>.</w:t>
+      </w:r>
+    </w:p>
+    <w:p>
+      <w:pPr>
+        <w:numPr>
+          <w:ilvl w:val="0"/>
+          <w:numId w:val="12"/>
+        </w:numPr>
+        <w:bidi w:val="0"/>
+        <w:ind w:left="420" w:leftChars="0" w:hanging="420" w:firstLineChars="0"/>
+        <w:rPr>
+          <w:rFonts w:hint="default"/>
+        </w:rPr>
+      </w:pPr>
+      <w:r>
+        <w:rPr>
+          <w:rFonts w:hint="default"/>
+          <w:lang w:val="es-ES"/>
+        </w:rPr>
+        <w:t>P</w:t>
+      </w:r>
+      <w:r>
+        <w:rPr>
+          <w:rFonts w:hint="default"/>
+        </w:rPr>
+        <w:t>or último, devuelve el valor a la persona que llama.</w:t>
       </w:r>
     </w:p>
     <w:p>
@@ -2414,6 +2520,7 @@
         <w:bidi w:val="0"/>
         <w:rPr>
           <w:rFonts w:hint="default"/>
+          <w:lang w:val="es-ES"/>
         </w:rPr>
       </w:pPr>
       <w:r>
@@ -2428,6 +2535,13 @@
           <w:rFonts w:hint="default"/>
         </w:rPr>
         <w:t>queleto</w:t>
+      </w:r>
+      <w:r>
+        <w:rPr>
+          <w:rFonts w:hint="default"/>
+          <w:lang w:val="es-ES"/>
+        </w:rPr>
+        <w:t>n</w:t>
       </w:r>
     </w:p>
     <w:p>
@@ -2589,137 +2703,211 @@
         <w:bidi w:val="0"/>
         <w:rPr>
           <w:rFonts w:hint="default"/>
-          <w:lang w:val="es-ES"/>
-        </w:rPr>
-      </w:pPr>
-      <w:r>
-        <w:rPr>
-          <w:rFonts w:hint="default"/>
-          <w:lang w:val="es-ES"/>
-        </w:rPr>
-        <w:t>Registro RMI</w:t>
-      </w:r>
-    </w:p>
-    <w:p>
-      <w:pPr>
-        <w:rPr>
-          <w:rFonts w:hint="default"/>
-          <w:lang w:val="es-ES"/>
-        </w:rPr>
-      </w:pPr>
-      <w:r>
-        <w:rPr>
-          <w:rFonts w:hint="default"/>
-          <w:lang w:val="es-ES"/>
-        </w:rPr>
-        <w:t xml:space="preserve">El registro RMI es un espacio de nombres en el que se colocan todos los objetos del servidor. Cada vez que el servidor crea un objeto, lo registra en el registro RMI (mediante los métodos </w:t>
-      </w:r>
-      <w:r>
-        <w:rPr>
-          <w:rFonts w:hint="default"/>
           <w:b/>
           <w:bCs/>
           <w:lang w:val="es-ES"/>
         </w:rPr>
-        <w:t>bind()</w:t>
-      </w:r>
-      <w:r>
-        <w:rPr>
-          <w:rFonts w:hint="default"/>
-          <w:lang w:val="es-ES"/>
-        </w:rPr>
-        <w:t xml:space="preserve"> o re</w:t>
-      </w:r>
-      <w:bookmarkStart w:id="0" w:name="_GoBack"/>
-      <w:r>
-        <w:rPr>
-          <w:rFonts w:hint="default"/>
-          <w:b/>
-          <w:bCs/>
-          <w:lang w:val="es-ES"/>
-        </w:rPr>
-        <w:t>Bind()</w:t>
-      </w:r>
-      <w:bookmarkEnd w:id="0"/>
-      <w:r>
-        <w:rPr>
-          <w:rFonts w:hint="default"/>
-          <w:lang w:val="es-ES"/>
-        </w:rPr>
-        <w:t>). Estos se registran utilizando un nombre único conocido como bind name.</w:t>
-      </w:r>
-    </w:p>
-    <w:p>
-      <w:pPr>
-        <w:rPr>
-          <w:rFonts w:hint="default"/>
-          <w:lang w:val="es-ES"/>
-        </w:rPr>
-      </w:pPr>
-    </w:p>
-    <w:p>
-      <w:pPr>
-        <w:rPr>
-          <w:rFonts w:hint="default"/>
-          <w:lang w:val="es-ES"/>
-        </w:rPr>
-      </w:pPr>
-      <w:r>
-        <w:rPr>
-          <w:rFonts w:hint="default"/>
-          <w:lang w:val="es-ES"/>
-        </w:rPr>
-        <w:t xml:space="preserve">Para invocar un objeto remoto, el cliente necesita una referencia de ese objeto. En ese momento, el cliente obtiene el objeto del registro utilizando su nombre bind (mediante el método </w:t>
-      </w:r>
-      <w:r>
-        <w:rPr>
-          <w:rFonts w:hint="default"/>
-          <w:b/>
-          <w:bCs/>
-          <w:lang w:val="es-ES"/>
-        </w:rPr>
-        <w:t>lookup()</w:t>
-      </w:r>
-      <w:r>
-        <w:rPr>
-          <w:rFonts w:hint="default"/>
-          <w:lang w:val="es-ES"/>
-        </w:rPr>
-        <w:t>).</w:t>
-      </w:r>
-    </w:p>
-    <w:p>
-      <w:pPr>
-        <w:rPr>
-          <w:rFonts w:hint="default"/>
-          <w:lang w:val="es-ES"/>
-        </w:rPr>
-      </w:pPr>
-    </w:p>
-    <w:p>
-      <w:pPr>
-        <w:rPr>
-          <w:rFonts w:hint="default"/>
-          <w:lang w:val="es-ES"/>
-        </w:rPr>
-      </w:pPr>
-    </w:p>
-    <w:p>
-      <w:pPr>
-        <w:rPr>
-          <w:rFonts w:hint="default"/>
-          <w:lang w:val="es-ES"/>
-        </w:rPr>
-      </w:pPr>
-      <w:r>
-        <w:rPr>
-          <w:rFonts w:hint="default"/>
-          <w:lang w:val="es-ES"/>
+      </w:pPr>
+      <w:r>
+        <w:rPr>
+          <w:rFonts w:hint="default"/>
+          <w:lang w:val="es-ES"/>
+        </w:rPr>
+        <w:t>Registro RMI</w:t>
+      </w:r>
+    </w:p>
+    <w:p>
+      <w:pPr>
+        <w:pStyle w:val="94"/>
+        <w:bidi w:val="0"/>
+      </w:pPr>
+      <w:r>
+        <w:rPr>
+          <w:rFonts w:hint="default"/>
+        </w:rPr>
+        <w:t>El servicio de nombres RMI (RMI registry) es un simplemente un servidor que permite a una aplicación buscar objetos que están siendo exportados para su uso mediante llamadas a métodos remotos.</w:t>
+      </w:r>
+    </w:p>
+    <w:p>
+      <w:pPr>
+        <w:pStyle w:val="94"/>
+        <w:bidi w:val="0"/>
+        <w:rPr>
+          <w:rFonts w:hint="default"/>
+          <w:lang w:val="es-ES"/>
+        </w:rPr>
+      </w:pPr>
+      <w:r>
+        <w:rPr>
+          <w:rFonts w:hint="default"/>
+        </w:rPr>
+        <w:t>Una vez que el objeto ha sido localizado, ya se puede utilizar utilizando la misma sintaxis que una llamada a un método local. Para encontrar los objetos, RMI utiliza un servicio que mantiene una tabla de direcciones de objetos remotos que están siendo exportados por sus aplicaciones</w:t>
+      </w:r>
+      <w:r>
+        <w:rPr>
+          <w:rFonts w:hint="default"/>
+          <w:lang w:val="es-ES"/>
+        </w:rPr>
+        <w:t xml:space="preserve"> de la siguiente forma.</w:t>
+      </w:r>
+    </w:p>
+    <w:p>
+      <w:pPr>
+        <w:keepNext w:val="0"/>
+        <w:keepLines w:val="0"/>
+        <w:widowControl/>
+        <w:suppressLineNumbers w:val="0"/>
+        <w:jc w:val="center"/>
+        <w:rPr>
+          <w:rFonts w:hint="default" w:ascii="Calibri" w:hAnsi="Calibri" w:eastAsia="SimSun" w:cs="Calibri"/>
+          <w:sz w:val="24"/>
+          <w:szCs w:val="24"/>
+        </w:rPr>
+      </w:pPr>
+      <w:r>
+        <w:rPr>
+          <w:rFonts w:hint="default" w:ascii="Calibri" w:hAnsi="Calibri" w:eastAsia="SimSun" w:cs="Calibri"/>
+          <w:sz w:val="24"/>
+          <w:szCs w:val="24"/>
         </w:rPr>
         <w:drawing>
           <wp:inline distT="0" distB="0" distL="114300" distR="114300">
-            <wp:extent cx="5102860" cy="2150745"/>
-            <wp:effectExtent l="0" t="0" r="2540" b="13335"/>
+            <wp:extent cx="3238500" cy="1409700"/>
+            <wp:effectExtent l="0" t="0" r="7620" b="7620"/>
+            <wp:docPr id="2" name="Imagen 2" descr="IMG_256"/>
+            <wp:cNvGraphicFramePr>
+              <a:graphicFrameLocks xmlns:a="http://schemas.openxmlformats.org/drawingml/2006/main" noChangeAspect="1"/>
+            </wp:cNvGraphicFramePr>
+            <a:graphic xmlns:a="http://schemas.openxmlformats.org/drawingml/2006/main">
+              <a:graphicData uri="http://schemas.openxmlformats.org/drawingml/2006/picture">
+                <pic:pic xmlns:pic="http://schemas.openxmlformats.org/drawingml/2006/picture">
+                  <pic:nvPicPr>
+                    <pic:cNvPr id="2" name="Imagen 2" descr="IMG_256"/>
+                    <pic:cNvPicPr>
+                      <a:picLocks noChangeAspect="1"/>
+                    </pic:cNvPicPr>
+                  </pic:nvPicPr>
+                  <pic:blipFill>
+                    <a:blip r:embed="rId8"/>
+                    <a:stretch>
+                      <a:fillRect/>
+                    </a:stretch>
+                  </pic:blipFill>
+                  <pic:spPr>
+                    <a:xfrm>
+                      <a:off x="0" y="0"/>
+                      <a:ext cx="3238500" cy="1409700"/>
+                    </a:xfrm>
+                    <a:prstGeom prst="rect">
+                      <a:avLst/>
+                    </a:prstGeom>
+                    <a:noFill/>
+                    <a:ln w="9525">
+                      <a:noFill/>
+                    </a:ln>
+                  </pic:spPr>
+                </pic:pic>
+              </a:graphicData>
+            </a:graphic>
+          </wp:inline>
+        </w:drawing>
+      </w:r>
+    </w:p>
+    <w:p>
+      <w:pPr>
+        <w:keepNext w:val="0"/>
+        <w:keepLines w:val="0"/>
+        <w:widowControl/>
+        <w:suppressLineNumbers w:val="0"/>
+        <w:jc w:val="center"/>
+        <w:rPr>
+          <w:rFonts w:hint="default" w:ascii="Calibri" w:hAnsi="Calibri" w:eastAsia="SimSun" w:cs="Calibri"/>
+          <w:sz w:val="24"/>
+          <w:szCs w:val="24"/>
+        </w:rPr>
+      </w:pPr>
+    </w:p>
+    <w:p>
+      <w:pPr>
+        <w:bidi w:val="0"/>
+        <w:rPr>
+          <w:rFonts w:hint="default"/>
+        </w:rPr>
+      </w:pPr>
+      <w:r>
+        <w:rPr>
+          <w:rFonts w:hint="default"/>
+        </w:rPr>
+        <w:t xml:space="preserve"> A todos los objetos se les asigna nombres únicos que se utilizan para identificarlos. Algunos métodos pueden llamarse desde la interfaz rmi.registry.Registry, o desde la clase rmi.Naming, que permite añadir, eliminar y acceder a objetos remotos en la tabla de registro de objetos. El servidor del servicio de nombres registra los objetos mediante llamadas a bind() o rebind() sobre una instancia de un registro del objeto que está siendo exportado.</w:t>
+      </w:r>
+      <w:r>
+        <w:rPr>
+          <w:rFonts w:hint="default"/>
+          <w:lang w:val="es-ES"/>
+        </w:rPr>
+        <w:t xml:space="preserve"> </w:t>
+      </w:r>
+      <w:r>
+        <w:rPr>
+          <w:rFonts w:hint="default"/>
+        </w:rPr>
+        <w:t>De forma alternativa, rebind() reemplaza un objeto antiguo con un nombre dado, con un nuevo objeto.</w:t>
+      </w:r>
+    </w:p>
+    <w:p>
+      <w:pPr>
+        <w:bidi w:val="0"/>
+        <w:rPr>
+          <w:rFonts w:hint="default"/>
+          <w:lang w:val="es-ES"/>
+        </w:rPr>
+      </w:pPr>
+      <w:r>
+        <w:rPr>
+          <w:rFonts w:hint="default"/>
+          <w:lang w:val="es-ES"/>
+        </w:rPr>
+        <w:t xml:space="preserve">Despues Para invocar un objeto remoto, el cliente necesita una referencia de ese objeto. En ese momento, el cliente obtiene el objeto del registro utilizando su nombre bind (mediante el método lookup()). </w:t>
+      </w:r>
+    </w:p>
+    <w:p>
+      <w:pPr>
+        <w:bidi w:val="0"/>
+        <w:rPr>
+          <w:rFonts w:hint="default"/>
+          <w:lang w:val="es-ES"/>
+        </w:rPr>
+      </w:pPr>
+    </w:p>
+    <w:p>
+      <w:pPr>
+        <w:pStyle w:val="94"/>
+        <w:keepNext w:val="0"/>
+        <w:keepLines w:val="0"/>
+        <w:widowControl/>
+        <w:suppressLineNumbers w:val="0"/>
+        <w:ind w:left="0" w:firstLine="0"/>
+        <w:jc w:val="center"/>
+        <w:rPr>
+          <w:rFonts w:hint="default" w:ascii="Arial" w:hAnsi="Arial" w:cs="Arial"/>
+          <w:i w:val="0"/>
+          <w:iCs w:val="0"/>
+          <w:caps w:val="0"/>
+          <w:color w:val="000000"/>
+          <w:spacing w:val="0"/>
+          <w:sz w:val="27"/>
+          <w:szCs w:val="27"/>
+        </w:rPr>
+      </w:pPr>
+      <w:r>
+        <w:rPr>
+          <w:rFonts w:hint="default"/>
+          <w:lang w:val="es-ES"/>
+        </w:rPr>
+        <w:drawing>
+          <wp:inline distT="0" distB="0" distL="114300" distR="114300">
+            <wp:extent cx="4349115" cy="1833245"/>
+            <wp:effectExtent l="0" t="0" r="9525" b="10795"/>
             <wp:docPr id="9" name="Imagen 9" descr="002- Diagrama Rmi Registry"/>
             <wp:cNvGraphicFramePr>
               <a:graphicFrameLocks xmlns:a="http://schemas.openxmlformats.org/drawingml/2006/main" noChangeAspect="1"/>
@@ -2734,7 +2922,7 @@
                     </pic:cNvPicPr>
                   </pic:nvPicPr>
                   <pic:blipFill>
-                    <a:blip r:embed="rId8"/>
+                    <a:blip r:embed="rId9"/>
                     <a:stretch>
                       <a:fillRect/>
                     </a:stretch>
@@ -2742,7 +2930,7 @@
                   <pic:spPr>
                     <a:xfrm>
                       <a:off x="0" y="0"/>
-                      <a:ext cx="5102860" cy="2150745"/>
+                      <a:ext cx="4349115" cy="1833245"/>
                     </a:xfrm>
                     <a:prstGeom prst="rect">
                       <a:avLst/>
@@ -2769,108 +2957,152 @@
       <w:pPr>
         <w:rPr>
           <w:rFonts w:hint="default"/>
+          <w:lang w:val="es-ES"/>
+        </w:rPr>
+      </w:pPr>
+    </w:p>
+    <w:p>
+      <w:pPr>
+        <w:pStyle w:val="94"/>
+        <w:bidi w:val="0"/>
+      </w:pPr>
+      <w:r>
+        <w:rPr>
+          <w:rFonts w:hint="default"/>
+        </w:rPr>
+        <w:t>Hay dos formas de iniciar el servicio de nombres: una es usando la aplicación que proporciona java (rmiregistry), y otra es escribir nuestro propio servicio de nombres usando las clases e interfaces de java.rmi.*</w:t>
+      </w:r>
+    </w:p>
+    <w:p>
+      <w:pPr>
+        <w:pStyle w:val="94"/>
+        <w:bidi w:val="0"/>
+        <w:rPr>
+          <w:rFonts w:hint="default"/>
+        </w:rPr>
+      </w:pPr>
+      <w:r>
+        <w:rPr>
+          <w:rFonts w:hint="default"/>
+        </w:rPr>
+        <w:t xml:space="preserve">Normalmente la aplicación de servicio de nombres se inicia como una aplicación en background. Por defecto, se ejecutará sobre el puerto 1099, pero se puede seleccionar otro puerto cuando se lanza la aplicación. </w:t>
+      </w:r>
+    </w:p>
+    <w:p>
+      <w:pPr>
+        <w:rPr>
+          <w:rFonts w:hint="default"/>
+          <w:lang w:val="es-ES"/>
+        </w:rPr>
+      </w:pPr>
+    </w:p>
+    <w:p>
+      <w:pPr>
+        <w:rPr>
+          <w:rFonts w:hint="default"/>
+          <w:lang w:val="es-ES"/>
+        </w:rPr>
+      </w:pPr>
+    </w:p>
+    <w:p>
+      <w:pPr>
+        <w:rPr>
+          <w:rFonts w:hint="default"/>
+          <w:lang w:val="es-ES"/>
+        </w:rPr>
+      </w:pPr>
+    </w:p>
+    <w:p>
+      <w:pPr>
+        <w:pStyle w:val="4"/>
+        <w:bidi w:val="0"/>
+        <w:rPr>
+          <w:rFonts w:hint="default"/>
+          <w:lang w:val="es-ES"/>
+        </w:rPr>
+      </w:pPr>
+      <w:r>
+        <w:rPr>
+          <w:rFonts w:hint="default"/>
+          <w:lang w:val="es-ES"/>
+        </w:rPr>
+        <w:t>Proyecto 001-Ejercicio Inicial</w:t>
+      </w:r>
+    </w:p>
+    <w:p>
+      <w:pPr>
+        <w:rPr>
+          <w:rFonts w:hint="default"/>
           <w:b/>
           <w:bCs/>
           <w:lang w:val="es-ES"/>
         </w:rPr>
       </w:pPr>
-    </w:p>
-    <w:p>
-      <w:pPr>
-        <w:rPr>
-          <w:rFonts w:hint="default"/>
-          <w:lang w:val="es-ES"/>
-        </w:rPr>
-      </w:pPr>
-      <w:r>
-        <w:rPr>
-          <w:rFonts w:hint="default"/>
-          <w:lang w:val="es-ES"/>
-        </w:rPr>
-        <w:br w:type="page"/>
-      </w:r>
-    </w:p>
-    <w:p>
-      <w:pPr>
-        <w:pStyle w:val="4"/>
-        <w:bidi w:val="0"/>
-        <w:rPr>
-          <w:rFonts w:hint="default"/>
-          <w:lang w:val="es-ES"/>
-        </w:rPr>
-      </w:pPr>
-      <w:r>
-        <w:rPr>
-          <w:rFonts w:hint="default"/>
-          <w:lang w:val="es-ES"/>
-        </w:rPr>
-        <w:t>Proyecto 001-Ejercicio Inicial</w:t>
-      </w:r>
-    </w:p>
-    <w:p>
-      <w:pPr>
+      <w:r>
         <w:rPr>
           <w:rFonts w:hint="default"/>
           <w:b/>
           <w:bCs/>
           <w:lang w:val="es-ES"/>
         </w:rPr>
-      </w:pPr>
-      <w:r>
+        <w:t xml:space="preserve">Enunciado del programa (Como los enunciados de clase (toma de los ejemplos)) </w:t>
+      </w:r>
+    </w:p>
+    <w:p>
+      <w:pPr>
+        <w:rPr>
+          <w:rFonts w:hint="default"/>
+          <w:lang w:val="es-ES"/>
+        </w:rPr>
+      </w:pPr>
+    </w:p>
+    <w:p>
+      <w:pPr>
         <w:rPr>
           <w:rFonts w:hint="default"/>
           <w:b/>
           <w:bCs/>
           <w:lang w:val="es-ES"/>
         </w:rPr>
-        <w:t xml:space="preserve">Enunciado del programa (Como los enunciados de clase (toma de los ejemplos)) </w:t>
-      </w:r>
-    </w:p>
-    <w:p>
-      <w:pPr>
-        <w:rPr>
-          <w:rFonts w:hint="default"/>
-          <w:lang w:val="es-ES"/>
-        </w:rPr>
-      </w:pPr>
-    </w:p>
-    <w:p>
-      <w:pPr>
+      </w:pPr>
+      <w:r>
         <w:rPr>
           <w:rFonts w:hint="default"/>
           <w:b/>
           <w:bCs/>
           <w:lang w:val="es-ES"/>
         </w:rPr>
-      </w:pPr>
-      <w:r>
+        <w:t>La arquitectura del programa</w:t>
+      </w:r>
+    </w:p>
+    <w:p>
+      <w:pPr>
         <w:rPr>
           <w:rFonts w:hint="default"/>
           <w:b/>
           <w:bCs/>
           <w:lang w:val="es-ES"/>
         </w:rPr>
-        <w:t>La arquitectura del programa</w:t>
-      </w:r>
-    </w:p>
-    <w:p>
-      <w:pPr>
+      </w:pPr>
+      <w:r>
         <w:rPr>
           <w:rFonts w:hint="default"/>
           <w:b/>
           <w:bCs/>
           <w:lang w:val="es-ES"/>
         </w:rPr>
-      </w:pPr>
-      <w:r>
+        <w:t>-   Explicar detalles que no aparecen a simple vista en el codigo</w:t>
+      </w:r>
+    </w:p>
+    <w:p>
+      <w:pPr>
         <w:rPr>
           <w:rFonts w:hint="default"/>
           <w:b/>
           <w:bCs/>
           <w:lang w:val="es-ES"/>
         </w:rPr>
-        <w:t>-   Explicar detalles que no aparecen a simple vista en el codigo</w:t>
-      </w:r>
+      </w:pPr>
     </w:p>
     <w:p>
       <w:pPr>
@@ -2881,24 +3113,14 @@
           <w:lang w:val="es-ES"/>
         </w:rPr>
       </w:pPr>
-    </w:p>
-    <w:p>
-      <w:pPr>
+      <w:r>
         <w:rPr>
           <w:rFonts w:hint="default"/>
           <w:b/>
           <w:bCs/>
           <w:lang w:val="es-ES"/>
         </w:rPr>
-      </w:pPr>
-      <w:r>
-        <w:rPr>
-          <w:rFonts w:hint="default"/>
-          <w:b/>
-          <w:bCs/>
-          <w:lang w:val="es-ES"/>
-        </w:rPr>
-        <w:t xml:space="preserve">-  Explicar la arquitectura, que parte va en el servidor, y en el cliente , y cual es la interfaz en comun si es que la tienen. Y como se </w:t>
+        <w:t>-  Explicar la arquitectura, que parte va en el servidor, y en el cliente , y cual es la interfaz en comun si es que la tienen. Y como se comunican entre ellos (que informacion se mandan)</w:t>
       </w:r>
     </w:p>
     <w:p>
@@ -2935,6 +3157,63 @@
       </w:r>
     </w:p>
     <w:p/>
+    <w:p>
+      <w:pPr>
+        <w:keepNext w:val="0"/>
+        <w:keepLines w:val="0"/>
+        <w:widowControl/>
+        <w:suppressLineNumbers w:val="0"/>
+        <w:jc w:val="left"/>
+        <w:rPr>
+          <w:rFonts w:hint="default"/>
+        </w:rPr>
+      </w:pPr>
+    </w:p>
+    <w:p>
+      <w:pPr>
+        <w:keepNext w:val="0"/>
+        <w:keepLines w:val="0"/>
+        <w:widowControl/>
+        <w:suppressLineNumbers w:val="0"/>
+        <w:jc w:val="left"/>
+        <w:rPr>
+          <w:rFonts w:hint="default"/>
+        </w:rPr>
+      </w:pPr>
+    </w:p>
+    <w:p>
+      <w:pPr>
+        <w:keepNext w:val="0"/>
+        <w:keepLines w:val="0"/>
+        <w:widowControl/>
+        <w:suppressLineNumbers w:val="0"/>
+        <w:jc w:val="left"/>
+        <w:rPr>
+          <w:rFonts w:hint="default"/>
+          <w:lang w:val="es-ES"/>
+        </w:rPr>
+      </w:pPr>
+      <w:r>
+        <w:rPr>
+          <w:rFonts w:hint="default"/>
+          <w:lang w:val="es-ES"/>
+        </w:rPr>
+        <w:t>Enunciado</w:t>
+      </w:r>
+    </w:p>
+    <w:p>
+      <w:pPr>
+        <w:keepNext w:val="0"/>
+        <w:keepLines w:val="0"/>
+        <w:widowControl/>
+        <w:suppressLineNumbers w:val="0"/>
+        <w:jc w:val="left"/>
+        <w:rPr>
+          <w:rFonts w:hint="default"/>
+          <w:lang w:val="es-ES"/>
+        </w:rPr>
+      </w:pPr>
+    </w:p>
     <w:p>
       <w:pPr>
         <w:keepNext w:val="0"/>
@@ -3041,7 +3320,7 @@
                     </pic:cNvPicPr>
                   </pic:nvPicPr>
                   <pic:blipFill>
-                    <a:blip r:embed="rId9"/>
+                    <a:blip r:embed="rId10"/>
                     <a:stretch>
                       <a:fillRect/>
                     </a:stretch>
@@ -3478,7 +3757,7 @@
                     </pic:cNvPicPr>
                   </pic:nvPicPr>
                   <pic:blipFill>
-                    <a:blip r:embed="rId10"/>
+                    <a:blip r:embed="rId11"/>
                     <a:stretch>
                       <a:fillRect/>
                     </a:stretch>
@@ -3534,6 +3813,457 @@
           <w:lang w:val="es-ES"/>
         </w:rPr>
       </w:pPr>
+      <w:r>
+        <w:rPr>
+          <w:rFonts w:hint="default"/>
+          <w:lang w:val="es-ES"/>
+        </w:rPr>
+        <w:t>EJERCICIOS</w:t>
+      </w:r>
+    </w:p>
+    <w:p>
+      <w:pPr>
+        <w:rPr>
+          <w:rFonts w:hint="default"/>
+          <w:lang w:val="es-ES"/>
+        </w:rPr>
+      </w:pPr>
+    </w:p>
+    <w:p>
+      <w:pPr>
+        <w:rPr>
+          <w:rFonts w:hint="default"/>
+          <w:lang w:val="es-ES"/>
+        </w:rPr>
+      </w:pPr>
+      <w:r>
+        <w:rPr>
+          <w:rFonts w:hint="default"/>
+          <w:lang w:val="es-ES"/>
+        </w:rPr>
+        <w:t>000- Hello world</w:t>
+      </w:r>
+    </w:p>
+    <w:p>
+      <w:pPr>
+        <w:rPr>
+          <w:rFonts w:hint="default"/>
+          <w:b/>
+          <w:bCs/>
+          <w:lang w:val="es-ES"/>
+        </w:rPr>
+      </w:pPr>
+      <w:r>
+        <w:rPr>
+          <w:rFonts w:hint="default"/>
+          <w:b/>
+          <w:bCs/>
+          <w:lang w:val="es-ES"/>
+        </w:rPr>
+        <w:t>Enunciado</w:t>
+      </w:r>
+    </w:p>
+    <w:p>
+      <w:pPr>
+        <w:rPr>
+          <w:rFonts w:hint="default"/>
+          <w:lang w:val="es-ES"/>
+        </w:rPr>
+      </w:pPr>
+      <w:r>
+        <w:rPr>
+          <w:rFonts w:hint="default"/>
+          <w:lang w:val="es-ES"/>
+        </w:rPr>
+        <w:t>Ejecuta el programa, y entiende su funcionamiento. Una vez hecho esto compilalo.</w:t>
+      </w:r>
+    </w:p>
+    <w:p>
+      <w:pPr>
+        <w:rPr>
+          <w:rFonts w:hint="default"/>
+          <w:lang w:val="es-ES"/>
+        </w:rPr>
+      </w:pPr>
+    </w:p>
+    <w:p>
+      <w:pPr>
+        <w:rPr>
+          <w:rFonts w:hint="default"/>
+          <w:lang w:val="es-ES"/>
+        </w:rPr>
+      </w:pPr>
+      <w:r>
+        <w:rPr>
+          <w:rFonts w:hint="default"/>
+          <w:lang w:val="es-ES"/>
+        </w:rPr>
+        <w:t>001 - Compilacion de modulo (antiguo)</w:t>
+      </w:r>
+    </w:p>
+    <w:p>
+      <w:pPr>
+        <w:rPr>
+          <w:rFonts w:hint="default"/>
+          <w:b/>
+          <w:bCs/>
+          <w:lang w:val="es-ES"/>
+        </w:rPr>
+      </w:pPr>
+      <w:r>
+        <w:rPr>
+          <w:rFonts w:hint="default"/>
+          <w:b/>
+          <w:bCs/>
+          <w:lang w:val="es-ES"/>
+        </w:rPr>
+        <w:t>Enunciado</w:t>
+      </w:r>
+    </w:p>
+    <w:p>
+      <w:pPr>
+        <w:rPr>
+          <w:rFonts w:hint="default"/>
+          <w:b/>
+          <w:bCs/>
+          <w:lang w:val="es-ES"/>
+        </w:rPr>
+      </w:pPr>
+      <w:r>
+        <w:rPr>
+          <w:rFonts w:hint="default"/>
+          <w:b/>
+          <w:bCs/>
+          <w:lang w:val="es-ES"/>
+        </w:rPr>
+        <w:t>Explicacion</w:t>
+      </w:r>
+    </w:p>
+    <w:p>
+      <w:pPr>
+        <w:rPr>
+          <w:rFonts w:hint="default"/>
+          <w:b/>
+          <w:bCs/>
+          <w:lang w:val="es-ES"/>
+        </w:rPr>
+      </w:pPr>
+      <w:r>
+        <w:rPr>
+          <w:rFonts w:hint="default"/>
+          <w:b/>
+          <w:bCs/>
+          <w:lang w:val="es-ES"/>
+        </w:rPr>
+        <w:t>Output</w:t>
+      </w:r>
+    </w:p>
+    <w:p>
+      <w:pPr>
+        <w:rPr>
+          <w:rFonts w:hint="default"/>
+          <w:lang w:val="es-ES"/>
+        </w:rPr>
+      </w:pPr>
+    </w:p>
+    <w:p>
+      <w:pPr>
+        <w:rPr>
+          <w:rFonts w:hint="default"/>
+          <w:lang w:val="es-ES"/>
+        </w:rPr>
+      </w:pPr>
+    </w:p>
+    <w:p>
+      <w:pPr>
+        <w:rPr>
+          <w:rFonts w:hint="default"/>
+          <w:lang w:val="es-ES"/>
+        </w:rPr>
+      </w:pPr>
+      <w:r>
+        <w:rPr>
+          <w:rFonts w:hint="default"/>
+          <w:lang w:val="es-ES"/>
+        </w:rPr>
+        <w:t>002- Hello world con Registry.</w:t>
+      </w:r>
+    </w:p>
+    <w:p>
+      <w:pPr>
+        <w:rPr>
+          <w:rFonts w:hint="default"/>
+          <w:b/>
+          <w:bCs/>
+          <w:lang w:val="es-ES"/>
+        </w:rPr>
+      </w:pPr>
+      <w:r>
+        <w:rPr>
+          <w:rFonts w:hint="default"/>
+          <w:b/>
+          <w:bCs/>
+          <w:lang w:val="es-ES"/>
+        </w:rPr>
+        <w:t>Enunciado</w:t>
+      </w:r>
+    </w:p>
+    <w:p>
+      <w:pPr>
+        <w:rPr>
+          <w:rFonts w:hint="default"/>
+          <w:lang w:val="es-ES"/>
+        </w:rPr>
+      </w:pPr>
+      <w:r>
+        <w:rPr>
+          <w:rFonts w:hint="default"/>
+          <w:lang w:val="es-ES"/>
+        </w:rPr>
+        <w:t>RMI despues de mucho tiempo se ha actualizado y elementos que antaño habian sido un pilar fundamental de la plataforma han sido sustituidos por otros mas faciles de usar.  Actualiza el programa de hello world con la interfaz Registry.</w:t>
+      </w:r>
+    </w:p>
+    <w:p>
+      <w:pPr>
+        <w:rPr>
+          <w:rFonts w:hint="default"/>
+          <w:b/>
+          <w:bCs/>
+          <w:lang w:val="es-ES"/>
+        </w:rPr>
+      </w:pPr>
+      <w:r>
+        <w:rPr>
+          <w:rFonts w:hint="default"/>
+          <w:b/>
+          <w:bCs/>
+          <w:lang w:val="es-ES"/>
+        </w:rPr>
+        <w:t xml:space="preserve">Explicacion  </w:t>
+      </w:r>
+    </w:p>
+    <w:p>
+      <w:pPr>
+        <w:rPr>
+          <w:rFonts w:hint="default"/>
+          <w:b/>
+          <w:bCs/>
+          <w:lang w:val="es-ES"/>
+        </w:rPr>
+      </w:pPr>
+    </w:p>
+    <w:p>
+      <w:pPr>
+        <w:rPr>
+          <w:rFonts w:hint="default"/>
+          <w:lang w:val="es-ES"/>
+        </w:rPr>
+      </w:pPr>
+    </w:p>
+    <w:p>
+      <w:pPr>
+        <w:rPr>
+          <w:rFonts w:hint="default"/>
+          <w:lang w:val="es-ES"/>
+        </w:rPr>
+      </w:pPr>
+    </w:p>
+    <w:p>
+      <w:pPr>
+        <w:rPr>
+          <w:rFonts w:hint="default"/>
+          <w:lang w:val="es-ES"/>
+        </w:rPr>
+      </w:pPr>
+      <w:r>
+        <w:rPr>
+          <w:rFonts w:hint="default"/>
+          <w:lang w:val="es-ES"/>
+        </w:rPr>
+        <w:t>003- Calculadora</w:t>
+      </w:r>
+    </w:p>
+    <w:p>
+      <w:pPr>
+        <w:rPr>
+          <w:rFonts w:hint="default"/>
+          <w:b/>
+          <w:bCs/>
+          <w:lang w:val="es-ES"/>
+        </w:rPr>
+      </w:pPr>
+      <w:r>
+        <w:rPr>
+          <w:rFonts w:hint="default"/>
+          <w:b/>
+          <w:bCs/>
+          <w:lang w:val="es-ES"/>
+        </w:rPr>
+        <w:t>Enunciado</w:t>
+      </w:r>
+    </w:p>
+    <w:p>
+      <w:pPr>
+        <w:rPr>
+          <w:rFonts w:hint="default"/>
+          <w:lang w:val="es-ES"/>
+        </w:rPr>
+      </w:pPr>
+      <w:r>
+        <w:rPr>
+          <w:rFonts w:hint="default"/>
+          <w:lang w:val="es-ES"/>
+        </w:rPr>
+        <w:t>Se quiere explandir la capacidad de calculo del programa anterior, expandiendo los tipos de calculo que es capaz de hacer. Modifica el programa, para que pueda realizar las siguientes acciones:</w:t>
+      </w:r>
+    </w:p>
+    <w:p>
+      <w:pPr>
+        <w:numPr>
+          <w:ilvl w:val="0"/>
+          <w:numId w:val="14"/>
+        </w:numPr>
+        <w:ind w:left="708" w:leftChars="0" w:firstLine="0" w:firstLineChars="0"/>
+        <w:rPr>
+          <w:rFonts w:hint="default"/>
+          <w:lang w:val="es-ES"/>
+        </w:rPr>
+      </w:pPr>
+      <w:r>
+        <w:rPr>
+          <w:rFonts w:hint="default"/>
+          <w:lang w:val="es-ES"/>
+        </w:rPr>
+        <w:t>Sumar</w:t>
+      </w:r>
+    </w:p>
+    <w:p>
+      <w:pPr>
+        <w:numPr>
+          <w:ilvl w:val="0"/>
+          <w:numId w:val="14"/>
+        </w:numPr>
+        <w:ind w:left="708" w:leftChars="0" w:firstLine="0" w:firstLineChars="0"/>
+        <w:rPr>
+          <w:rFonts w:hint="default"/>
+          <w:lang w:val="es-ES"/>
+        </w:rPr>
+      </w:pPr>
+      <w:r>
+        <w:rPr>
+          <w:rFonts w:hint="default"/>
+          <w:lang w:val="es-ES"/>
+        </w:rPr>
+        <w:t>Restar</w:t>
+      </w:r>
+    </w:p>
+    <w:p>
+      <w:pPr>
+        <w:numPr>
+          <w:ilvl w:val="0"/>
+          <w:numId w:val="14"/>
+        </w:numPr>
+        <w:ind w:left="708" w:leftChars="0" w:firstLine="0" w:firstLineChars="0"/>
+        <w:rPr>
+          <w:rFonts w:hint="default"/>
+          <w:lang w:val="es-ES"/>
+        </w:rPr>
+      </w:pPr>
+      <w:r>
+        <w:rPr>
+          <w:rFonts w:hint="default"/>
+          <w:lang w:val="es-ES"/>
+        </w:rPr>
+        <w:t>Multiplicar</w:t>
+      </w:r>
+    </w:p>
+    <w:p>
+      <w:pPr>
+        <w:numPr>
+          <w:ilvl w:val="0"/>
+          <w:numId w:val="14"/>
+        </w:numPr>
+        <w:ind w:left="708" w:leftChars="0" w:firstLine="0" w:firstLineChars="0"/>
+        <w:rPr>
+          <w:rFonts w:hint="default"/>
+          <w:lang w:val="es-ES"/>
+        </w:rPr>
+      </w:pPr>
+      <w:r>
+        <w:rPr>
+          <w:rFonts w:hint="default"/>
+          <w:lang w:val="es-ES"/>
+        </w:rPr>
+        <w:t>Dividir</w:t>
+      </w:r>
+    </w:p>
+    <w:p>
+      <w:pPr>
+        <w:numPr>
+          <w:ilvl w:val="0"/>
+          <w:numId w:val="14"/>
+        </w:numPr>
+        <w:ind w:left="708" w:leftChars="0" w:firstLine="0" w:firstLineChars="0"/>
+        <w:rPr>
+          <w:rFonts w:hint="default"/>
+          <w:lang w:val="es-ES"/>
+        </w:rPr>
+      </w:pPr>
+      <w:r>
+        <w:rPr>
+          <w:rFonts w:hint="default"/>
+          <w:lang w:val="es-ES"/>
+        </w:rPr>
+        <w:t>Terminar el programa.</w:t>
+      </w:r>
+    </w:p>
+    <w:p>
+      <w:pPr>
+        <w:rPr>
+          <w:rFonts w:hint="default"/>
+          <w:b/>
+          <w:bCs/>
+          <w:lang w:val="es-ES"/>
+        </w:rPr>
+      </w:pPr>
+      <w:r>
+        <w:rPr>
+          <w:rFonts w:hint="default"/>
+          <w:b/>
+          <w:bCs/>
+          <w:lang w:val="es-ES"/>
+        </w:rPr>
+        <w:t>Explicacion</w:t>
+      </w:r>
+    </w:p>
+    <w:p>
+      <w:pPr>
+        <w:rPr>
+          <w:rFonts w:hint="default"/>
+          <w:b/>
+          <w:bCs/>
+          <w:lang w:val="es-ES"/>
+        </w:rPr>
+      </w:pPr>
+      <w:r>
+        <w:rPr>
+          <w:rFonts w:hint="default"/>
+          <w:b/>
+          <w:bCs/>
+          <w:lang w:val="es-ES"/>
+        </w:rPr>
+        <w:t>Output</w:t>
+      </w:r>
+    </w:p>
+    <w:p>
+      <w:pPr>
+        <w:rPr>
+          <w:rFonts w:hint="default"/>
+          <w:lang w:val="es-ES"/>
+        </w:rPr>
+      </w:pPr>
+      <w:bookmarkStart w:id="0" w:name="_GoBack"/>
+      <w:bookmarkEnd w:id="0"/>
     </w:p>
     <w:sectPr>
       <w:type w:val="continuous"/>
@@ -3589,22 +4319,6 @@
                       <a:ln w="6350">
                         <a:noFill/>
                       </a:ln>
-                      <a:extLst>
-                        <a:ext uri="{909E8E84-426E-40DD-AFC4-6F175D3DCCD1}">
-                          <a14:hiddenFill xmlns:a14="http://schemas.microsoft.com/office/drawing/2010/main">
-                            <a:solidFill>
-                              <a:schemeClr val="lt1"/>
-                            </a:solidFill>
-                          </a14:hiddenFill>
-                        </a:ext>
-                        <a:ext uri="{91240B29-F687-4F45-9708-019B960494DF}">
-                          <a14:hiddenLine xmlns:a14="http://schemas.microsoft.com/office/drawing/2010/main" w="6350">
-                            <a:solidFill>
-                              <a:prstClr val="black"/>
-                            </a:solidFill>
-                          </a14:hiddenLine>
-                        </a:ext>
-                      </a:extLst>
                     </wps:spPr>
                     <wps:style>
                       <a:lnRef idx="0">
@@ -3655,7 +4369,7 @@
         </mc:Choice>
         <mc:Fallback>
           <w:pict>
-            <v:shape id="_x0000_s1026" o:spid="_x0000_s1026" o:spt="202" type="#_x0000_t202" style="position:absolute;left:0pt;margin-top:0pt;height:144pt;width:144pt;mso-position-horizontal:right;mso-position-horizontal-relative:margin;mso-wrap-style:none;z-index:251659264;mso-width-relative:page;mso-height-relative:page;" filled="f" stroked="f" coordsize="21600,21600" o:gfxdata="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">
+            <v:shape id="_x0000_s1026" o:spid="_x0000_s1026" o:spt="202" type="#_x0000_t202" style="position:absolute;left:0pt;margin-top:0pt;height:144pt;width:144pt;mso-position-horizontal:right;mso-position-horizontal-relative:margin;mso-wrap-style:none;z-index:251659264;mso-width-relative:page;mso-height-relative:page;" filled="f" stroked="f" coordsize="21600,21600" o:gfxdata="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">
               <v:fill on="f" focussize="0,0"/>
               <v:stroke on="f" weight="0.5pt"/>
               <v:imagedata o:title=""/>
@@ -3716,6 +4430,21 @@
     </w:lvl>
   </w:abstractNum>
   <w:abstractNum w:abstractNumId="1">
+    <w:nsid w:val="EAC6BED7"/>
+    <w:multiLevelType w:val="singleLevel"/>
+    <w:tmpl w:val="EAC6BED7"/>
+    <w:lvl w:ilvl="0" w:tentative="0">
+      <w:start w:val="1"/>
+      <w:numFmt w:val="decimal"/>
+      <w:suff w:val="space"/>
+      <w:lvlText w:val="%1-"/>
+      <w:lvlJc w:val="left"/>
+      <w:pPr>
+        <w:ind w:left="708" w:leftChars="0" w:firstLine="0" w:firstLineChars="0"/>
+      </w:pPr>
+    </w:lvl>
+  </w:abstractNum>
+  <w:abstractNum w:abstractNumId="2">
     <w:nsid w:val="FFFFFF7C"/>
     <w:multiLevelType w:val="singleLevel"/>
     <w:tmpl w:val="FFFFFF7C"/>
@@ -3733,7 +4462,7 @@
       </w:pPr>
     </w:lvl>
   </w:abstractNum>
-  <w:abstractNum w:abstractNumId="2">
+  <w:abstractNum w:abstractNumId="3">
     <w:nsid w:val="FFFFFF7D"/>
     <w:multiLevelType w:val="singleLevel"/>
     <w:tmpl w:val="FFFFFF7D"/>
@@ -3751,7 +4480,7 @@
       </w:pPr>
     </w:lvl>
   </w:abstractNum>
-  <w:abstractNum w:abstractNumId="3">
+  <w:abstractNum w:abstractNumId="4">
     <w:nsid w:val="FFFFFF7E"/>
     <w:multiLevelType w:val="singleLevel"/>
     <w:tmpl w:val="FFFFFF7E"/>
@@ -3769,7 +4498,7 @@
       </w:pPr>
     </w:lvl>
   </w:abstractNum>
-  <w:abstractNum w:abstractNumId="4">
+  <w:abstractNum w:abstractNumId="5">
     <w:nsid w:val="FFFFFF7F"/>
     <w:multiLevelType w:val="singleLevel"/>
     <w:tmpl w:val="FFFFFF7F"/>
@@ -3787,7 +4516,7 @@
       </w:pPr>
     </w:lvl>
   </w:abstractNum>
-  <w:abstractNum w:abstractNumId="5">
+  <w:abstractNum w:abstractNumId="6">
     <w:nsid w:val="FFFFFF80"/>
     <w:multiLevelType w:val="singleLevel"/>
     <w:tmpl w:val="FFFFFF80"/>
@@ -3808,7 +4537,7 @@
       </w:rPr>
     </w:lvl>
   </w:abstractNum>
-  <w:abstractNum w:abstractNumId="6">
+  <w:abstractNum w:abstractNumId="7">
     <w:nsid w:val="FFFFFF81"/>
     <w:multiLevelType w:val="singleLevel"/>
     <w:tmpl w:val="FFFFFF81"/>
@@ -3829,7 +4558,7 @@
       </w:rPr>
     </w:lvl>
   </w:abstractNum>
-  <w:abstractNum w:abstractNumId="7">
+  <w:abstractNum w:abstractNumId="8">
     <w:nsid w:val="FFFFFF82"/>
     <w:multiLevelType w:val="singleLevel"/>
     <w:tmpl w:val="FFFFFF82"/>
@@ -3850,7 +4579,7 @@
       </w:rPr>
     </w:lvl>
   </w:abstractNum>
-  <w:abstractNum w:abstractNumId="8">
+  <w:abstractNum w:abstractNumId="9">
     <w:nsid w:val="FFFFFF83"/>
     <w:multiLevelType w:val="singleLevel"/>
     <w:tmpl w:val="FFFFFF83"/>
@@ -3871,7 +4600,7 @@
       </w:rPr>
     </w:lvl>
   </w:abstractNum>
-  <w:abstractNum w:abstractNumId="9">
+  <w:abstractNum w:abstractNumId="10">
     <w:nsid w:val="FFFFFF88"/>
     <w:multiLevelType w:val="singleLevel"/>
     <w:tmpl w:val="FFFFFF88"/>
@@ -3889,7 +4618,7 @@
       </w:pPr>
     </w:lvl>
   </w:abstractNum>
-  <w:abstractNum w:abstractNumId="10">
+  <w:abstractNum w:abstractNumId="11">
     <w:nsid w:val="FFFFFF89"/>
     <w:multiLevelType w:val="singleLevel"/>
     <w:tmpl w:val="FFFFFF89"/>
@@ -3910,7 +4639,7 @@
       </w:rPr>
     </w:lvl>
   </w:abstractNum>
-  <w:abstractNum w:abstractNumId="11">
+  <w:abstractNum w:abstractNumId="12">
     <w:nsid w:val="5B2C5811"/>
     <w:multiLevelType w:val="singleLevel"/>
     <w:tmpl w:val="5B2C5811"/>
@@ -3930,7 +4659,7 @@
       </w:rPr>
     </w:lvl>
   </w:abstractNum>
-  <w:abstractNum w:abstractNumId="12">
+  <w:abstractNum w:abstractNumId="13">
     <w:nsid w:val="5F8AFC28"/>
     <w:multiLevelType w:val="multilevel"/>
     <w:tmpl w:val="5F8AFC28"/>
@@ -4071,43 +4800,46 @@
     </w:lvl>
   </w:abstractNum>
   <w:num w:numId="1">
+    <w:abstractNumId w:val="5"/>
+  </w:num>
+  <w:num w:numId="2">
+    <w:abstractNumId w:val="3"/>
+  </w:num>
+  <w:num w:numId="3">
     <w:abstractNumId w:val="4"/>
   </w:num>
-  <w:num w:numId="2">
+  <w:num w:numId="4">
+    <w:abstractNumId w:val="10"/>
+  </w:num>
+  <w:num w:numId="5">
+    <w:abstractNumId w:val="8"/>
+  </w:num>
+  <w:num w:numId="6">
     <w:abstractNumId w:val="2"/>
   </w:num>
-  <w:num w:numId="3">
-    <w:abstractNumId w:val="3"/>
+  <w:num w:numId="7">
+    <w:abstractNumId w:val="6"/>
   </w:num>
-  <w:num w:numId="4">
+  <w:num w:numId="8">
+    <w:abstractNumId w:val="11"/>
+  </w:num>
+  <w:num w:numId="9">
     <w:abstractNumId w:val="9"/>
   </w:num>
-  <w:num w:numId="5">
+  <w:num w:numId="10">
     <w:abstractNumId w:val="7"/>
   </w:num>
-  <w:num w:numId="6">
-    <w:abstractNumId w:val="1"/>
-  </w:num>
-  <w:num w:numId="7">
-    <w:abstractNumId w:val="5"/>
-  </w:num>
-  <w:num w:numId="8">
-    <w:abstractNumId w:val="10"/>
-  </w:num>
-  <w:num w:numId="9">
-    <w:abstractNumId w:val="8"/>
-  </w:num>
-  <w:num w:numId="10">
-    <w:abstractNumId w:val="6"/>
-  </w:num>
   <w:num w:numId="11">
-    <w:abstractNumId w:val="12"/>
+    <w:abstractNumId w:val="13"/>
   </w:num>
   <w:num w:numId="12">
     <w:abstractNumId w:val="0"/>
   </w:num>
   <w:num w:numId="13">
-    <w:abstractNumId w:val="11"/>
+    <w:abstractNumId w:val="12"/>
+  </w:num>
+  <w:num w:numId="14">
+    <w:abstractNumId w:val="1"/>
   </w:num>
 </w:numbering>
 </file>
@@ -4133,21 +4865,21 @@
     <w:lsdException w:qFormat="1" w:uiPriority="0" w:name="heading 7"/>
     <w:lsdException w:qFormat="1" w:uiPriority="0" w:name="heading 8"/>
     <w:lsdException w:qFormat="1" w:uiPriority="0" w:name="heading 9"/>
-    <w:lsdException w:unhideWhenUsed="0" w:uiPriority="0" w:semiHidden="0" w:name="index 1"/>
+    <w:lsdException w:qFormat="1" w:unhideWhenUsed="0" w:uiPriority="0" w:semiHidden="0" w:name="index 1"/>
     <w:lsdException w:qFormat="1" w:unhideWhenUsed="0" w:uiPriority="0" w:semiHidden="0" w:name="index 2"/>
     <w:lsdException w:qFormat="1" w:unhideWhenUsed="0" w:uiPriority="0" w:semiHidden="0" w:name="index 3"/>
     <w:lsdException w:qFormat="1" w:unhideWhenUsed="0" w:uiPriority="0" w:semiHidden="0" w:name="index 4"/>
     <w:lsdException w:qFormat="1" w:unhideWhenUsed="0" w:uiPriority="0" w:semiHidden="0" w:name="index 5"/>
     <w:lsdException w:qFormat="1" w:unhideWhenUsed="0" w:uiPriority="0" w:semiHidden="0" w:name="index 6"/>
-    <w:lsdException w:unhideWhenUsed="0" w:uiPriority="0" w:semiHidden="0" w:name="index 7"/>
+    <w:lsdException w:qFormat="1" w:unhideWhenUsed="0" w:uiPriority="0" w:semiHidden="0" w:name="index 7"/>
     <w:lsdException w:qFormat="1" w:unhideWhenUsed="0" w:uiPriority="0" w:semiHidden="0" w:name="index 8"/>
     <w:lsdException w:qFormat="1" w:unhideWhenUsed="0" w:uiPriority="0" w:semiHidden="0" w:name="index 9"/>
     <w:lsdException w:qFormat="1" w:unhideWhenUsed="0" w:uiPriority="0" w:semiHidden="0" w:name="toc 1"/>
     <w:lsdException w:qFormat="1" w:unhideWhenUsed="0" w:uiPriority="0" w:semiHidden="0" w:name="toc 2"/>
     <w:lsdException w:qFormat="1" w:unhideWhenUsed="0" w:uiPriority="0" w:semiHidden="0" w:name="toc 3"/>
-    <w:lsdException w:unhideWhenUsed="0" w:uiPriority="0" w:semiHidden="0" w:name="toc 4"/>
+    <w:lsdException w:qFormat="1" w:unhideWhenUsed="0" w:uiPriority="0" w:semiHidden="0" w:name="toc 4"/>
     <w:lsdException w:qFormat="1" w:unhideWhenUsed="0" w:uiPriority="0" w:semiHidden="0" w:name="toc 5"/>
-    <w:lsdException w:unhideWhenUsed="0" w:uiPriority="0" w:semiHidden="0" w:name="toc 6"/>
+    <w:lsdException w:qFormat="1" w:unhideWhenUsed="0" w:uiPriority="0" w:semiHidden="0" w:name="toc 6"/>
     <w:lsdException w:qFormat="1" w:unhideWhenUsed="0" w:uiPriority="0" w:semiHidden="0" w:name="toc 7"/>
     <w:lsdException w:qFormat="1" w:unhideWhenUsed="0" w:uiPriority="0" w:semiHidden="0" w:name="toc 8"/>
     <w:lsdException w:qFormat="1" w:unhideWhenUsed="0" w:uiPriority="0" w:semiHidden="0" w:name="toc 9"/>
@@ -4161,11 +4893,11 @@
     <w:lsdException w:qFormat="1" w:unhideWhenUsed="0" w:uiPriority="0" w:semiHidden="0" w:name="table of figures"/>
     <w:lsdException w:qFormat="1" w:unhideWhenUsed="0" w:uiPriority="0" w:semiHidden="0" w:name="envelope address"/>
     <w:lsdException w:qFormat="1" w:unhideWhenUsed="0" w:uiPriority="0" w:semiHidden="0" w:name="envelope return"/>
-    <w:lsdException w:unhideWhenUsed="0" w:uiPriority="0" w:semiHidden="0" w:name="footnote reference"/>
+    <w:lsdException w:qFormat="1" w:unhideWhenUsed="0" w:uiPriority="0" w:semiHidden="0" w:name="footnote reference"/>
     <w:lsdException w:qFormat="1" w:unhideWhenUsed="0" w:uiPriority="0" w:semiHidden="0" w:name="annotation reference"/>
-    <w:lsdException w:unhideWhenUsed="0" w:uiPriority="0" w:semiHidden="0" w:name="line number"/>
+    <w:lsdException w:qFormat="1" w:unhideWhenUsed="0" w:uiPriority="0" w:semiHidden="0" w:name="line number"/>
     <w:lsdException w:qFormat="1" w:unhideWhenUsed="0" w:uiPriority="0" w:semiHidden="0" w:name="page number"/>
-    <w:lsdException w:unhideWhenUsed="0" w:uiPriority="0" w:semiHidden="0" w:name="endnote reference"/>
+    <w:lsdException w:qFormat="1" w:unhideWhenUsed="0" w:uiPriority="0" w:semiHidden="0" w:name="endnote reference"/>
     <w:lsdException w:qFormat="1" w:unhideWhenUsed="0" w:uiPriority="0" w:semiHidden="0" w:name="endnote text"/>
     <w:lsdException w:qFormat="1" w:unhideWhenUsed="0" w:uiPriority="0" w:semiHidden="0" w:name="table of authorities"/>
     <w:lsdException w:qFormat="1" w:unhideWhenUsed="0" w:uiPriority="0" w:semiHidden="0" w:name="macro"/>
@@ -4174,7 +4906,7 @@
     <w:lsdException w:qFormat="1" w:unhideWhenUsed="0" w:uiPriority="0" w:semiHidden="0" w:name="List Bullet"/>
     <w:lsdException w:qFormat="1" w:unhideWhenUsed="0" w:uiPriority="0" w:semiHidden="0" w:name="List Number"/>
     <w:lsdException w:unhideWhenUsed="0" w:uiPriority="0" w:semiHidden="0" w:name="List 2"/>
-    <w:lsdException w:unhideWhenUsed="0" w:uiPriority="0" w:semiHidden="0" w:name="List 3"/>
+    <w:lsdException w:qFormat="1" w:unhideWhenUsed="0" w:uiPriority="0" w:semiHidden="0" w:name="List 3"/>
     <w:lsdException w:qFormat="1" w:unhideWhenUsed="0" w:uiPriority="0" w:semiHidden="0" w:name="List 4"/>
     <w:lsdException w:qFormat="1" w:unhideWhenUsed="0" w:uiPriority="0" w:semiHidden="0" w:name="List 5"/>
     <w:lsdException w:qFormat="1" w:unhideWhenUsed="0" w:uiPriority="0" w:semiHidden="0" w:name="List Bullet 2"/>
@@ -4192,9 +4924,9 @@
     <w:lsdException w:qFormat="1" w:unhideWhenUsed="0" w:uiPriority="0" w:semiHidden="0" w:name="Body Text"/>
     <w:lsdException w:qFormat="1" w:unhideWhenUsed="0" w:uiPriority="0" w:semiHidden="0" w:name="Body Text Indent"/>
     <w:lsdException w:qFormat="1" w:unhideWhenUsed="0" w:uiPriority="0" w:semiHidden="0" w:name="List Continue"/>
-    <w:lsdException w:unhideWhenUsed="0" w:uiPriority="0" w:semiHidden="0" w:name="List Continue 2"/>
+    <w:lsdException w:qFormat="1" w:unhideWhenUsed="0" w:uiPriority="0" w:semiHidden="0" w:name="List Continue 2"/>
     <w:lsdException w:qFormat="1" w:unhideWhenUsed="0" w:uiPriority="0" w:semiHidden="0" w:name="List Continue 3"/>
-    <w:lsdException w:unhideWhenUsed="0" w:uiPriority="0" w:semiHidden="0" w:name="List Continue 4"/>
+    <w:lsdException w:qFormat="1" w:unhideWhenUsed="0" w:uiPriority="0" w:semiHidden="0" w:name="List Continue 4"/>
     <w:lsdException w:qFormat="1" w:unhideWhenUsed="0" w:uiPriority="0" w:semiHidden="0" w:name="List Continue 5"/>
     <w:lsdException w:qFormat="1" w:unhideWhenUsed="0" w:uiPriority="0" w:semiHidden="0" w:name="Message Header"/>
     <w:lsdException w:qFormat="1" w:unhideWhenUsed="0" w:uiPriority="0" w:semiHidden="0" w:name="Subtitle"/>
@@ -4209,7 +4941,7 @@
     <w:lsdException w:unhideWhenUsed="0" w:uiPriority="0" w:semiHidden="0" w:name="Body Text Indent 3"/>
     <w:lsdException w:qFormat="1" w:unhideWhenUsed="0" w:uiPriority="0" w:semiHidden="0" w:name="Block Text"/>
     <w:lsdException w:qFormat="1" w:unhideWhenUsed="0" w:uiPriority="0" w:semiHidden="0" w:name="Hyperlink"/>
-    <w:lsdException w:unhideWhenUsed="0" w:uiPriority="0" w:semiHidden="0" w:name="FollowedHyperlink"/>
+    <w:lsdException w:qFormat="1" w:unhideWhenUsed="0" w:uiPriority="0" w:semiHidden="0" w:name="FollowedHyperlink"/>
     <w:lsdException w:qFormat="1" w:unhideWhenUsed="0" w:uiPriority="0" w:semiHidden="0" w:name="Strong"/>
     <w:lsdException w:qFormat="1" w:unhideWhenUsed="0" w:uiPriority="0" w:semiHidden="0" w:name="Emphasis"/>
     <w:lsdException w:qFormat="1" w:unhideWhenUsed="0" w:uiPriority="0" w:semiHidden="0" w:name="Document Map"/>
@@ -4219,12 +4951,12 @@
     <w:lsdException w:qFormat="1" w:unhideWhenUsed="0" w:uiPriority="0" w:semiHidden="0" w:name="HTML Acronym"/>
     <w:lsdException w:unhideWhenUsed="0" w:uiPriority="0" w:semiHidden="0" w:name="HTML Address"/>
     <w:lsdException w:qFormat="1" w:unhideWhenUsed="0" w:uiPriority="0" w:semiHidden="0" w:name="HTML Cite"/>
-    <w:lsdException w:unhideWhenUsed="0" w:uiPriority="0" w:semiHidden="0" w:name="HTML Code"/>
-    <w:lsdException w:unhideWhenUsed="0" w:uiPriority="0" w:semiHidden="0" w:name="HTML Definition"/>
+    <w:lsdException w:qFormat="1" w:unhideWhenUsed="0" w:uiPriority="0" w:semiHidden="0" w:name="HTML Code"/>
+    <w:lsdException w:qFormat="1" w:unhideWhenUsed="0" w:uiPriority="0" w:semiHidden="0" w:name="HTML Definition"/>
     <w:lsdException w:qFormat="1" w:unhideWhenUsed="0" w:uiPriority="0" w:semiHidden="0" w:name="HTML Keyboard"/>
     <w:lsdException w:qFormat="1" w:unhideWhenUsed="0" w:uiPriority="0" w:semiHidden="0" w:name="HTML Preformatted"/>
     <w:lsdException w:qFormat="1" w:unhideWhenUsed="0" w:uiPriority="0" w:semiHidden="0" w:name="HTML Sample"/>
-    <w:lsdException w:unhideWhenUsed="0" w:uiPriority="0" w:semiHidden="0" w:name="HTML Typewriter"/>
+    <w:lsdException w:qFormat="1" w:unhideWhenUsed="0" w:uiPriority="0" w:semiHidden="0" w:name="HTML Typewriter"/>
     <w:lsdException w:unhideWhenUsed="0" w:uiPriority="0" w:semiHidden="0" w:name="HTML Variable"/>
     <w:lsdException w:unhideWhenUsed="0" w:uiPriority="0" w:name="Normal Table"/>
     <w:lsdException w:qFormat="1" w:unhideWhenUsed="0" w:uiPriority="0" w:semiHidden="0" w:name="annotation subject"/>
@@ -4278,9 +5010,15 @@
     <w:name w:val="Normal"/>
     <w:qFormat/>
     <w:uiPriority w:val="0"/>
+    <w:pPr>
+      <w:jc w:val="left"/>
+    </w:pPr>
     <w:rPr>
       <w:rFonts w:asciiTheme="minorHAnsi" w:hAnsiTheme="minorHAnsi" w:eastAsiaTheme="minorEastAsia" w:cstheme="minorBidi"/>
-      <w:lang w:val="en-US" w:eastAsia="zh-CN" w:bidi="ar-SA"/>
+      <w:kern w:val="0"/>
+      <w:sz w:val="24"/>
+      <w:szCs w:val="24"/>
+      <w:lang w:val="en-US" w:eastAsia="zh-CN" w:bidi="ar"/>
     </w:rPr>
   </w:style>
   <w:style w:type="paragraph" w:styleId="2">
@@ -4517,6 +5255,7 @@
   <w:style w:type="character" w:styleId="15">
     <w:name w:val="endnote reference"/>
     <w:basedOn w:val="11"/>
+    <w:qFormat/>
     <w:uiPriority w:val="0"/>
     <w:rPr>
       <w:vertAlign w:val="superscript"/>
@@ -4525,6 +5264,7 @@
   <w:style w:type="character" w:styleId="16">
     <w:name w:val="HTML Code"/>
     <w:basedOn w:val="11"/>
+    <w:qFormat/>
     <w:uiPriority w:val="0"/>
     <w:rPr>
       <w:rFonts w:ascii="Courier New" w:hAnsi="Courier New" w:cs="Courier New"/>
@@ -4535,11 +5275,13 @@
   <w:style w:type="character" w:styleId="17">
     <w:name w:val="line number"/>
     <w:basedOn w:val="11"/>
+    <w:qFormat/>
     <w:uiPriority w:val="0"/>
   </w:style>
   <w:style w:type="character" w:styleId="18">
     <w:name w:val="HTML Typewriter"/>
     <w:basedOn w:val="11"/>
+    <w:qFormat/>
     <w:uiPriority w:val="0"/>
     <w:rPr>
       <w:rFonts w:ascii="Courier New" w:hAnsi="Courier New" w:cs="Courier New"/>
@@ -4569,6 +5311,7 @@
   <w:style w:type="character" w:styleId="21">
     <w:name w:val="footnote reference"/>
     <w:basedOn w:val="11"/>
+    <w:qFormat/>
     <w:uiPriority w:val="0"/>
     <w:rPr>
       <w:vertAlign w:val="superscript"/>
@@ -4587,6 +5330,7 @@
   <w:style w:type="character" w:styleId="23">
     <w:name w:val="HTML Definition"/>
     <w:basedOn w:val="11"/>
+    <w:qFormat/>
     <w:uiPriority w:val="0"/>
     <w:rPr>
       <w:i/>
@@ -4616,6 +5360,7 @@
   <w:style w:type="character" w:styleId="26">
     <w:name w:val="FollowedHyperlink"/>
     <w:basedOn w:val="11"/>
+    <w:qFormat/>
     <w:uiPriority w:val="0"/>
     <w:rPr>
       <w:color w:val="800080"/>
@@ -4652,6 +5397,7 @@
   <w:style w:type="paragraph" w:styleId="30">
     <w:name w:val="List Continue 2"/>
     <w:basedOn w:val="1"/>
+    <w:qFormat/>
     <w:uiPriority w:val="0"/>
     <w:pPr>
       <w:spacing w:after="120"/>
@@ -4662,6 +5408,7 @@
     <w:name w:val="index 1"/>
     <w:basedOn w:val="1"/>
     <w:next w:val="1"/>
+    <w:qFormat/>
     <w:uiPriority w:val="0"/>
   </w:style>
   <w:style w:type="paragraph" w:styleId="32">
@@ -4678,6 +5425,7 @@
     <w:name w:val="index 7"/>
     <w:basedOn w:val="1"/>
     <w:next w:val="1"/>
+    <w:qFormat/>
     <w:uiPriority w:val="0"/>
     <w:pPr>
       <w:ind w:left="1200" w:leftChars="1200"/>
@@ -4924,6 +5672,7 @@
     <w:name w:val="toc 6"/>
     <w:basedOn w:val="1"/>
     <w:next w:val="1"/>
+    <w:qFormat/>
     <w:uiPriority w:val="0"/>
     <w:pPr>
       <w:ind w:left="2100" w:leftChars="1000"/>
@@ -4963,6 +5712,7 @@
     <w:name w:val="toc 4"/>
     <w:basedOn w:val="1"/>
     <w:next w:val="1"/>
+    <w:qFormat/>
     <w:uiPriority w:val="0"/>
     <w:pPr>
       <w:ind w:left="1260" w:leftChars="600"/>
@@ -5013,6 +5763,7 @@
   <w:style w:type="paragraph" w:styleId="64">
     <w:name w:val="List Continue 4"/>
     <w:basedOn w:val="1"/>
+    <w:qFormat/>
     <w:uiPriority w:val="0"/>
     <w:pPr>
       <w:spacing w:after="120"/>
@@ -5031,6 +5782,7 @@
   <w:style w:type="paragraph" w:styleId="66">
     <w:name w:val="List 3"/>
     <w:basedOn w:val="1"/>
+    <w:qFormat/>
     <w:uiPriority w:val="0"/>
     <w:pPr>
       <w:ind w:left="1080" w:hanging="360"/>
@@ -5120,12 +5872,35 @@
   </w:style>
   <w:style w:type="paragraph" w:styleId="75">
     <w:name w:val="HTML Preformatted"/>
-    <w:basedOn w:val="1"/>
-    <w:qFormat/>
-    <w:uiPriority w:val="0"/>
+    <w:qFormat/>
+    <w:uiPriority w:val="0"/>
+    <w:pPr>
+      <w:tabs>
+        <w:tab w:val="left" w:pos="916"/>
+        <w:tab w:val="left" w:pos="1832"/>
+        <w:tab w:val="left" w:pos="2748"/>
+        <w:tab w:val="left" w:pos="3664"/>
+        <w:tab w:val="left" w:pos="4580"/>
+        <w:tab w:val="left" w:pos="5496"/>
+        <w:tab w:val="left" w:pos="6412"/>
+        <w:tab w:val="left" w:pos="7328"/>
+        <w:tab w:val="left" w:pos="8244"/>
+        <w:tab w:val="left" w:pos="9160"/>
+        <w:tab w:val="left" w:pos="10076"/>
+        <w:tab w:val="left" w:pos="10992"/>
+        <w:tab w:val="left" w:pos="11908"/>
+        <w:tab w:val="left" w:pos="12824"/>
+        <w:tab w:val="left" w:pos="13740"/>
+        <w:tab w:val="left" w:pos="14656"/>
+      </w:tabs>
+      <w:jc w:val="left"/>
+    </w:pPr>
     <w:rPr>
-      <w:rFonts w:ascii="Courier New" w:hAnsi="Courier New" w:cs="Courier New"/>
-      <w:sz w:val="20"/>
+      <w:rFonts w:hint="eastAsia" w:ascii="SimSun" w:hAnsi="SimSun" w:eastAsia="SimSun" w:cs="SimSun"/>
+      <w:kern w:val="0"/>
+      <w:sz w:val="24"/>
+      <w:szCs w:val="24"/>
+      <w:lang w:val="en-US" w:eastAsia="zh-CN" w:bidi="ar"/>
     </w:rPr>
   </w:style>
   <w:style w:type="paragraph" w:styleId="76">

</xml_diff>

<commit_message>
empezando con ejercicio 001- Hello world (viejo)
Reordenacion y empezando con ejercicio 001- Hello world (viejo)
</commit_message>
<xml_diff>
--- a/Documento RMI.docx
+++ b/Documento RMI.docx
@@ -23,20 +23,18 @@
       <w:pPr>
         <w:rPr>
           <w:rFonts w:hint="default"/>
-          <w:lang w:val="es-ES"/>
-        </w:rPr>
-      </w:pPr>
-    </w:p>
-    <w:p>
-      <w:pPr>
-        <w:rPr>
-          <w:rFonts w:hint="default"/>
-          <w:lang w:val="es-ES"/>
-        </w:rPr>
-      </w:pPr>
-      <w:r>
-        <w:rPr>
-          <w:rFonts w:hint="default"/>
+          <w:b/>
+          <w:bCs/>
+          <w:u w:val="single"/>
+          <w:lang w:val="es-ES"/>
+        </w:rPr>
+      </w:pPr>
+      <w:r>
+        <w:rPr>
+          <w:rFonts w:hint="default"/>
+          <w:b/>
+          <w:bCs/>
+          <w:u w:val="single"/>
           <w:lang w:val="es-ES"/>
         </w:rPr>
         <w:t>PLANIFICACION DE TAREA Y TIEMPOS</w:t>
@@ -301,20 +299,18 @@
       <w:pPr>
         <w:rPr>
           <w:rFonts w:hint="default"/>
-          <w:lang w:val="es-ES"/>
-        </w:rPr>
-      </w:pPr>
-    </w:p>
-    <w:p>
-      <w:pPr>
-        <w:rPr>
-          <w:rFonts w:hint="default"/>
-          <w:lang w:val="es-ES"/>
-        </w:rPr>
-      </w:pPr>
-      <w:r>
-        <w:rPr>
-          <w:rFonts w:hint="default"/>
+          <w:b/>
+          <w:bCs/>
+          <w:u w:val="single"/>
+          <w:lang w:val="es-ES"/>
+        </w:rPr>
+      </w:pPr>
+      <w:r>
+        <w:rPr>
+          <w:rFonts w:hint="default"/>
+          <w:b/>
+          <w:bCs/>
+          <w:u w:val="single"/>
           <w:lang w:val="es-ES"/>
         </w:rPr>
         <w:t>ENTRADA DE JAVA RMI (usar diapositivas de clase para completar)</w:t>
@@ -481,24 +477,22 @@
       <w:pPr>
         <w:rPr>
           <w:rFonts w:hint="default"/>
-          <w:lang w:val="es-ES"/>
-        </w:rPr>
-      </w:pPr>
-      <w:r>
-        <w:rPr>
-          <w:rFonts w:hint="default"/>
+          <w:b/>
+          <w:bCs/>
+          <w:u w:val="single"/>
+          <w:lang w:val="es-ES"/>
+        </w:rPr>
+      </w:pPr>
+      <w:r>
+        <w:rPr>
+          <w:rFonts w:hint="default"/>
+          <w:b/>
+          <w:bCs/>
+          <w:u w:val="single"/>
           <w:lang w:val="es-ES"/>
         </w:rPr>
         <w:t>EJERCICIOS DE CONCEPTO</w:t>
       </w:r>
-    </w:p>
-    <w:p>
-      <w:pPr>
-        <w:rPr>
-          <w:rFonts w:hint="default"/>
-          <w:lang w:val="es-ES"/>
-        </w:rPr>
-      </w:pPr>
     </w:p>
     <w:p>
       <w:pPr>
@@ -510,7 +504,33 @@
           <w:lang w:val="es-ES"/>
         </w:rPr>
       </w:pPr>
-      <w:r>
+    </w:p>
+    <w:p>
+      <w:pPr>
+        <w:bidi w:val="0"/>
+        <w:rPr>
+          <w:rFonts w:hint="default"/>
+          <w:b w:val="0"/>
+          <w:bCs w:val="0"/>
+          <w:i/>
+          <w:iCs/>
+          <w:lang w:val="es-ES"/>
+        </w:rPr>
+      </w:pPr>
+      <w:r>
+        <w:rPr>
+          <w:rFonts w:hint="default"/>
+          <w:b w:val="0"/>
+          <w:bCs w:val="0"/>
+          <w:i/>
+          <w:iCs/>
+          <w:lang w:val="es-ES"/>
+        </w:rPr>
+        <w:t xml:space="preserve">SETUP BASICO, STUB Y SKELETON </w:t>
+      </w:r>
+    </w:p>
+    <w:p>
+      <w:pPr>
         <w:rPr>
           <w:rFonts w:hint="default"/>
           <w:b/>
@@ -518,46 +538,23 @@
           <w:color w:val="auto"/>
           <w:lang w:val="es-ES"/>
         </w:rPr>
-        <w:t>BASICO</w:t>
-      </w:r>
-    </w:p>
-    <w:p>
-      <w:pPr>
-        <w:rPr>
-          <w:rFonts w:hint="default"/>
-          <w:b/>
-          <w:bCs/>
+      </w:pPr>
+    </w:p>
+    <w:p>
+      <w:pPr>
+        <w:rPr>
+          <w:rFonts w:hint="default"/>
+          <w:b w:val="0"/>
+          <w:bCs w:val="0"/>
           <w:color w:val="auto"/>
           <w:lang w:val="es-ES"/>
         </w:rPr>
       </w:pPr>
-    </w:p>
-    <w:p>
-      <w:pPr>
-        <w:rPr>
-          <w:rFonts w:hint="default"/>
-          <w:b/>
-          <w:bCs/>
-          <w:color w:val="auto"/>
-          <w:lang w:val="es-ES"/>
-        </w:rPr>
-      </w:pPr>
-    </w:p>
-    <w:p>
-      <w:pPr>
-        <w:rPr>
-          <w:rFonts w:hint="default"/>
-          <w:b/>
-          <w:bCs/>
-          <w:color w:val="auto"/>
-          <w:lang w:val="es-ES"/>
-        </w:rPr>
-      </w:pPr>
-      <w:r>
-        <w:rPr>
-          <w:rFonts w:hint="default"/>
-          <w:b/>
-          <w:bCs/>
+      <w:r>
+        <w:rPr>
+          <w:rFonts w:hint="default"/>
+          <w:b w:val="0"/>
+          <w:bCs w:val="0"/>
           <w:color w:val="auto"/>
           <w:lang w:val="es-ES"/>
         </w:rPr>
@@ -787,8 +784,8 @@
         </w:tabs>
         <w:rPr>
           <w:rFonts w:hint="default"/>
-          <w:b/>
-          <w:bCs/>
+          <w:b w:val="0"/>
+          <w:bCs w:val="0"/>
           <w:color w:val="auto"/>
           <w:lang w:val="es-ES"/>
         </w:rPr>
@@ -796,8 +793,8 @@
       <w:r>
         <w:rPr>
           <w:rFonts w:hint="default"/>
-          <w:b/>
-          <w:bCs/>
+          <w:b w:val="0"/>
+          <w:bCs w:val="0"/>
           <w:color w:val="auto"/>
           <w:lang w:val="es-ES"/>
         </w:rPr>
@@ -1004,21 +1001,26 @@
     </w:p>
     <w:p>
       <w:pPr>
-        <w:rPr>
-          <w:rFonts w:hint="default"/>
-          <w:b/>
-          <w:bCs/>
-          <w:lang w:val="es-ES"/>
-        </w:rPr>
-      </w:pPr>
-      <w:r>
-        <w:rPr>
-          <w:rFonts w:hint="default"/>
-          <w:b/>
-          <w:bCs/>
-          <w:lang w:val="es-ES"/>
-        </w:rPr>
-        <w:t>Como hacer progresion de dificultad</w:t>
+        <w:bidi w:val="0"/>
+        <w:rPr>
+          <w:rFonts w:hint="default"/>
+          <w:b w:val="0"/>
+          <w:bCs w:val="0"/>
+          <w:i/>
+          <w:iCs/>
+          <w:lang w:val="es-ES"/>
+        </w:rPr>
+      </w:pPr>
+      <w:r>
+        <w:rPr>
+          <w:rFonts w:hint="default"/>
+          <w:b w:val="0"/>
+          <w:bCs w:val="0"/>
+          <w:i/>
+          <w:iCs/>
+          <w:lang w:val="es-ES"/>
+        </w:rPr>
+        <w:t xml:space="preserve">NAMING REGISTRY Y SERIALIZACION EN RMI </w:t>
       </w:r>
     </w:p>
     <w:p>
@@ -1147,8 +1149,10 @@
       <w:pPr>
         <w:rPr>
           <w:rFonts w:hint="default"/>
-          <w:b/>
-          <w:bCs/>
+          <w:b w:val="0"/>
+          <w:bCs w:val="0"/>
+          <w:i/>
+          <w:iCs/>
           <w:color w:val="auto"/>
           <w:lang w:val="es-ES"/>
         </w:rPr>
@@ -1156,8 +1160,10 @@
       <w:r>
         <w:rPr>
           <w:rFonts w:hint="default"/>
-          <w:b/>
-          <w:bCs/>
+          <w:b w:val="0"/>
+          <w:bCs w:val="0"/>
+          <w:i/>
+          <w:iCs/>
           <w:color w:val="auto"/>
           <w:lang w:val="es-ES"/>
         </w:rPr>
@@ -1168,8 +1174,8 @@
       <w:pPr>
         <w:rPr>
           <w:rFonts w:hint="default"/>
-          <w:b/>
-          <w:bCs/>
+          <w:b w:val="0"/>
+          <w:bCs w:val="0"/>
           <w:color w:val="auto"/>
           <w:lang w:val="es-ES"/>
         </w:rPr>
@@ -1177,8 +1183,8 @@
       <w:r>
         <w:rPr>
           <w:rFonts w:hint="default"/>
-          <w:b/>
-          <w:bCs/>
+          <w:b w:val="0"/>
+          <w:bCs w:val="0"/>
           <w:color w:val="auto"/>
         </w:rPr>
         <w:t>-&gt; Una vez que consiga hacerlos funcionar en remoto o en diferente ordenado</w:t>
@@ -1186,8 +1192,8 @@
       <w:r>
         <w:rPr>
           <w:rFonts w:hint="default"/>
-          <w:b/>
-          <w:bCs/>
+          <w:b w:val="0"/>
+          <w:bCs w:val="0"/>
           <w:color w:val="auto"/>
           <w:lang w:val="es-ES"/>
         </w:rPr>
@@ -1229,8 +1235,10 @@
       <w:pPr>
         <w:rPr>
           <w:rFonts w:hint="default"/>
-          <w:b/>
-          <w:bCs/>
+          <w:b w:val="0"/>
+          <w:bCs w:val="0"/>
+          <w:i/>
+          <w:iCs/>
           <w:color w:val="auto"/>
           <w:lang w:val="es-ES"/>
         </w:rPr>
@@ -1238,8 +1246,10 @@
       <w:r>
         <w:rPr>
           <w:rFonts w:hint="default"/>
-          <w:b/>
-          <w:bCs/>
+          <w:b w:val="0"/>
+          <w:bCs w:val="0"/>
+          <w:i/>
+          <w:iCs/>
           <w:color w:val="auto"/>
           <w:lang w:val="es-ES"/>
         </w:rPr>
@@ -1326,88 +1336,42 @@
       <w:pPr>
         <w:rPr>
           <w:rFonts w:hint="default"/>
-          <w:color w:val="0000FF"/>
-          <w:lang w:val="es-ES"/>
-        </w:rPr>
-      </w:pPr>
-    </w:p>
-    <w:p>
-      <w:pPr>
-        <w:rPr>
-          <w:rFonts w:hint="default"/>
-          <w:lang w:val="es-ES"/>
-        </w:rPr>
-      </w:pPr>
-      <w:r>
-        <w:rPr>
-          <w:rFonts w:hint="default"/>
-          <w:lang w:val="es-ES"/>
-        </w:rPr>
-        <w:t>EJERCICIOS COMPLETOS</w:t>
-      </w:r>
-    </w:p>
-    <w:p>
-      <w:pPr>
-        <w:rPr>
-          <w:rFonts w:hint="default"/>
-          <w:lang w:val="es-ES"/>
-        </w:rPr>
-      </w:pPr>
-    </w:p>
-    <w:p>
-      <w:pPr>
-        <w:numPr>
-          <w:ilvl w:val="0"/>
-          <w:numId w:val="12"/>
-        </w:numPr>
-        <w:ind w:left="420" w:leftChars="0" w:hanging="420" w:firstLineChars="0"/>
-        <w:rPr>
-          <w:rFonts w:hint="default"/>
-          <w:lang w:val="es-ES"/>
-        </w:rPr>
-      </w:pPr>
-      <w:r>
-        <w:rPr>
-          <w:rFonts w:hint="default"/>
-          <w:lang w:val="es-ES"/>
-        </w:rPr>
-        <w:t>File transfer</w:t>
-      </w:r>
-    </w:p>
-    <w:p>
-      <w:pPr>
-        <w:rPr>
-          <w:rFonts w:hint="default"/>
-          <w:lang w:val="es-ES"/>
-        </w:rPr>
-      </w:pPr>
-    </w:p>
-    <w:p>
-      <w:pPr>
-        <w:rPr>
-          <w:rFonts w:hint="default"/>
-          <w:lang w:val="es-ES"/>
-        </w:rPr>
-      </w:pPr>
-    </w:p>
-    <w:p>
-      <w:pPr>
-        <w:rPr>
-          <w:rFonts w:hint="default"/>
-          <w:lang w:val="es-ES"/>
-        </w:rPr>
-      </w:pPr>
-    </w:p>
-    <w:p>
-      <w:pPr>
-        <w:rPr>
-          <w:rFonts w:hint="default"/>
-          <w:lang w:val="es-ES"/>
-        </w:rPr>
-      </w:pPr>
-      <w:r>
-        <w:rPr>
-          <w:rFonts w:hint="default"/>
+          <w:lang w:val="es-ES"/>
+        </w:rPr>
+      </w:pPr>
+    </w:p>
+    <w:p>
+      <w:pPr>
+        <w:rPr>
+          <w:rFonts w:hint="default"/>
+          <w:b/>
+          <w:bCs/>
+          <w:i/>
+          <w:iCs/>
+          <w:u w:val="single"/>
+          <w:lang w:val="es-ES"/>
+        </w:rPr>
+      </w:pPr>
+    </w:p>
+    <w:p>
+      <w:pPr>
+        <w:rPr>
+          <w:rFonts w:hint="default"/>
+          <w:b w:val="0"/>
+          <w:bCs w:val="0"/>
+          <w:i/>
+          <w:iCs/>
+          <w:lang w:val="es-ES"/>
+        </w:rPr>
+      </w:pPr>
+      <w:r>
+        <w:rPr>
+          <w:rFonts w:hint="default"/>
+          <w:b/>
+          <w:bCs/>
+          <w:i/>
+          <w:iCs/>
+          <w:u w:val="single"/>
           <w:lang w:val="es-ES"/>
         </w:rPr>
         <w:t>EJERCICIO GRANDE</w:t>
@@ -2201,6 +2165,21 @@
     </w:p>
     <w:p>
       <w:pPr>
+        <w:rPr>
+          <w:rFonts w:hint="default"/>
+          <w:lang w:val="es-ES"/>
+        </w:rPr>
+      </w:pPr>
+      <w:r>
+        <w:rPr>
+          <w:rFonts w:hint="default"/>
+          <w:lang w:val="es-ES"/>
+        </w:rPr>
+        <w:t>En este apartado se iran trabajando los diferentes conceptos que componen Rmi de una forma ordenada para construir una comprension practica del tema.</w:t>
+      </w:r>
+    </w:p>
+    <w:p>
+      <w:pPr>
         <w:pStyle w:val="3"/>
         <w:bidi w:val="0"/>
         <w:rPr>
@@ -2367,7 +2346,7 @@
     </w:p>
     <w:p>
       <w:pPr>
-        <w:pStyle w:val="5"/>
+        <w:pStyle w:val="4"/>
         <w:bidi w:val="0"/>
         <w:rPr>
           <w:rFonts w:hint="default"/>
@@ -2516,7 +2495,7 @@
     </w:p>
     <w:p>
       <w:pPr>
-        <w:pStyle w:val="5"/>
+        <w:pStyle w:val="4"/>
         <w:bidi w:val="0"/>
         <w:rPr>
           <w:rFonts w:hint="default"/>
@@ -2631,23 +2610,29 @@
     </w:p>
     <w:p>
       <w:pPr>
-        <w:jc w:val="center"/>
-        <w:rPr>
-          <w:rFonts w:hint="default"/>
-          <w:b/>
-          <w:bCs/>
-          <w:lang w:val="es-ES"/>
-        </w:rPr>
-      </w:pPr>
-      <w:r>
+        <w:jc w:val="both"/>
         <w:rPr>
           <w:rFonts w:hint="default"/>
           <w:lang w:val="en-US" w:eastAsia="zh-CN"/>
         </w:rPr>
+      </w:pPr>
+      <w:r>
+        <w:rPr>
+          <w:rFonts w:hint="default"/>
+          <w:lang w:val="en-US" w:eastAsia="zh-CN"/>
+        </w:rPr>
         <w:drawing>
-          <wp:inline distT="0" distB="0" distL="114300" distR="114300">
-            <wp:extent cx="2932430" cy="1845310"/>
-            <wp:effectExtent l="0" t="0" r="8890" b="13970"/>
+          <wp:anchor distT="0" distB="0" distL="114300" distR="114300" simplePos="0" relativeHeight="251660288" behindDoc="0" locked="0" layoutInCell="1" allowOverlap="1">
+            <wp:simplePos x="0" y="0"/>
+            <wp:positionH relativeFrom="column">
+              <wp:posOffset>800735</wp:posOffset>
+            </wp:positionH>
+            <wp:positionV relativeFrom="paragraph">
+              <wp:posOffset>237490</wp:posOffset>
+            </wp:positionV>
+            <wp:extent cx="3215005" cy="2023745"/>
+            <wp:effectExtent l="0" t="0" r="635" b="3175"/>
+            <wp:wrapTopAndBottom/>
             <wp:docPr id="19" name="Imagen 29" descr="IMG_256"/>
             <wp:cNvGraphicFramePr>
               <a:graphicFrameLocks xmlns:a="http://schemas.openxmlformats.org/drawingml/2006/main" noChangeAspect="1"/>
@@ -2670,7 +2655,7 @@
                   <pic:spPr>
                     <a:xfrm>
                       <a:off x="0" y="0"/>
-                      <a:ext cx="2932430" cy="1845310"/>
+                      <a:ext cx="3215005" cy="2023745"/>
                     </a:xfrm>
                     <a:prstGeom prst="rect">
                       <a:avLst/>
@@ -2683,9 +2668,28 @@
                 </pic:pic>
               </a:graphicData>
             </a:graphic>
-          </wp:inline>
+          </wp:anchor>
         </w:drawing>
       </w:r>
+    </w:p>
+    <w:p>
+      <w:pPr>
+        <w:pStyle w:val="4"/>
+        <w:bidi w:val="0"/>
+        <w:rPr>
+          <w:rFonts w:hint="default"/>
+          <w:lang w:val="es-ES" w:eastAsia="zh-CN"/>
+        </w:rPr>
+      </w:pPr>
+      <w:r>
+        <w:rPr>
+          <w:rFonts w:hint="default"/>
+          <w:lang w:val="es-ES" w:eastAsia="zh-CN"/>
+        </w:rPr>
+        <w:t>EJERCICIOS</w:t>
+      </w:r>
+      <w:bookmarkStart w:id="0" w:name="_GoBack"/>
+      <w:bookmarkEnd w:id="0"/>
     </w:p>
     <w:p>
       <w:pPr>
@@ -2696,6 +2700,119 @@
           <w:lang w:val="es-ES"/>
         </w:rPr>
       </w:pPr>
+      <w:r>
+        <w:rPr>
+          <w:rFonts w:hint="default"/>
+          <w:lang w:val="es-ES"/>
+        </w:rPr>
+        <w:t>001- Hello world con namig</w:t>
+      </w:r>
+    </w:p>
+    <w:p>
+      <w:pPr>
+        <w:rPr>
+          <w:rFonts w:hint="default"/>
+          <w:b/>
+          <w:bCs/>
+          <w:lang w:val="es-ES"/>
+        </w:rPr>
+      </w:pPr>
+      <w:r>
+        <w:rPr>
+          <w:rFonts w:hint="default"/>
+          <w:b/>
+          <w:bCs/>
+          <w:lang w:val="es-ES"/>
+        </w:rPr>
+        <w:t>Enunciado</w:t>
+      </w:r>
+    </w:p>
+    <w:p>
+      <w:pPr>
+        <w:rPr>
+          <w:rFonts w:hint="default"/>
+          <w:lang w:val="es-ES"/>
+        </w:rPr>
+      </w:pPr>
+      <w:r>
+        <w:rPr>
+          <w:rFonts w:hint="default"/>
+          <w:lang w:val="es-ES"/>
+        </w:rPr>
+        <w:t xml:space="preserve">Ejecuta el programa, y entiende su funcionamiento. </w:t>
+      </w:r>
+    </w:p>
+    <w:p>
+      <w:pPr>
+        <w:rPr>
+          <w:rFonts w:hint="default"/>
+          <w:lang w:val="es-ES"/>
+        </w:rPr>
+      </w:pPr>
+    </w:p>
+    <w:p>
+      <w:pPr>
+        <w:rPr>
+          <w:rFonts w:hint="default"/>
+          <w:b/>
+          <w:bCs/>
+          <w:lang w:val="es-ES"/>
+        </w:rPr>
+      </w:pPr>
+      <w:r>
+        <w:rPr>
+          <w:rFonts w:hint="default"/>
+          <w:b/>
+          <w:bCs/>
+          <w:lang w:val="es-ES"/>
+        </w:rPr>
+        <w:t>Explicacion</w:t>
+      </w:r>
+    </w:p>
+    <w:p>
+      <w:pPr>
+        <w:rPr>
+          <w:rFonts w:hint="default"/>
+          <w:b/>
+          <w:bCs/>
+          <w:lang w:val="es-ES"/>
+        </w:rPr>
+      </w:pPr>
+    </w:p>
+    <w:p>
+      <w:pPr>
+        <w:rPr>
+          <w:rFonts w:hint="default"/>
+          <w:b/>
+          <w:bCs/>
+          <w:lang w:val="es-ES"/>
+        </w:rPr>
+      </w:pPr>
+      <w:r>
+        <w:rPr>
+          <w:rFonts w:hint="default"/>
+          <w:b/>
+          <w:bCs/>
+          <w:lang w:val="es-ES"/>
+        </w:rPr>
+        <w:t>Output</w:t>
+      </w:r>
+    </w:p>
+    <w:p>
+      <w:pPr>
+        <w:rPr>
+          <w:rFonts w:hint="default"/>
+          <w:lang w:val="es-ES"/>
+        </w:rPr>
+      </w:pPr>
+    </w:p>
+    <w:p>
+      <w:pPr>
+        <w:rPr>
+          <w:rFonts w:hint="default"/>
+          <w:lang w:val="es-ES"/>
+        </w:rPr>
+      </w:pPr>
     </w:p>
     <w:p>
       <w:pPr>
@@ -2703,6 +2820,21 @@
         <w:bidi w:val="0"/>
         <w:rPr>
           <w:rFonts w:hint="default"/>
+          <w:lang w:val="es-ES"/>
+        </w:rPr>
+      </w:pPr>
+      <w:r>
+        <w:rPr>
+          <w:rFonts w:hint="default"/>
+          <w:lang w:val="es-ES"/>
+        </w:rPr>
+        <w:t>002 - Compilacion y ejecucion del modulo (antiguo)</w:t>
+      </w:r>
+    </w:p>
+    <w:p>
+      <w:pPr>
+        <w:rPr>
+          <w:rFonts w:hint="default"/>
           <w:b/>
           <w:bCs/>
           <w:lang w:val="es-ES"/>
@@ -2711,9 +2843,109 @@
       <w:r>
         <w:rPr>
           <w:rFonts w:hint="default"/>
-          <w:lang w:val="es-ES"/>
-        </w:rPr>
-        <w:t>Registro RMI</w:t>
+          <w:b/>
+          <w:bCs/>
+          <w:lang w:val="es-ES"/>
+        </w:rPr>
+        <w:t>Enunciado</w:t>
+      </w:r>
+    </w:p>
+    <w:p>
+      <w:pPr>
+        <w:rPr>
+          <w:rFonts w:hint="default"/>
+          <w:b/>
+          <w:bCs/>
+          <w:lang w:val="es-ES"/>
+        </w:rPr>
+      </w:pPr>
+      <w:r>
+        <w:rPr>
+          <w:rFonts w:hint="default"/>
+          <w:b/>
+          <w:bCs/>
+          <w:lang w:val="es-ES"/>
+        </w:rPr>
+        <w:t>Explicacion</w:t>
+      </w:r>
+    </w:p>
+    <w:p>
+      <w:pPr>
+        <w:rPr>
+          <w:rFonts w:hint="default"/>
+          <w:b/>
+          <w:bCs/>
+          <w:lang w:val="es-ES"/>
+        </w:rPr>
+      </w:pPr>
+      <w:r>
+        <w:rPr>
+          <w:rFonts w:hint="default"/>
+          <w:b/>
+          <w:bCs/>
+          <w:lang w:val="es-ES"/>
+        </w:rPr>
+        <w:t>Output</w:t>
+      </w:r>
+    </w:p>
+    <w:p>
+      <w:pPr>
+        <w:rPr>
+          <w:rFonts w:hint="default"/>
+          <w:lang w:val="es-ES" w:eastAsia="zh-CN"/>
+        </w:rPr>
+      </w:pPr>
+    </w:p>
+    <w:p>
+      <w:pPr>
+        <w:rPr>
+          <w:rFonts w:hint="default"/>
+          <w:lang w:val="es-ES" w:eastAsia="zh-CN"/>
+        </w:rPr>
+      </w:pPr>
+    </w:p>
+    <w:p>
+      <w:pPr>
+        <w:pStyle w:val="5"/>
+        <w:bidi w:val="0"/>
+        <w:rPr>
+          <w:rFonts w:hint="default"/>
+          <w:lang w:val="es-ES"/>
+        </w:rPr>
+      </w:pPr>
+    </w:p>
+    <w:p>
+      <w:pPr>
+        <w:rPr>
+          <w:rFonts w:hint="default"/>
+          <w:lang w:val="es-ES"/>
+        </w:rPr>
+      </w:pPr>
+      <w:r>
+        <w:rPr>
+          <w:rFonts w:hint="default"/>
+          <w:lang w:val="es-ES"/>
+        </w:rPr>
+        <w:br w:type="page"/>
+      </w:r>
+    </w:p>
+    <w:p>
+      <w:pPr>
+        <w:pStyle w:val="3"/>
+        <w:bidi w:val="0"/>
+        <w:rPr>
+          <w:rFonts w:hint="default"/>
+          <w:b/>
+          <w:bCs/>
+          <w:lang w:val="es-ES"/>
+        </w:rPr>
+      </w:pPr>
+      <w:r>
+        <w:rPr>
+          <w:rFonts w:hint="default"/>
+          <w:lang w:val="es-ES"/>
+        </w:rPr>
+        <w:t xml:space="preserve">NAMING REGISTRY Y SERIALIZACION EN RMI  </w:t>
       </w:r>
     </w:p>
     <w:p>
@@ -3003,1267 +3235,6 @@
           <w:lang w:val="es-ES"/>
         </w:rPr>
       </w:pPr>
-    </w:p>
-    <w:p>
-      <w:pPr>
-        <w:rPr>
-          <w:rFonts w:hint="default"/>
-          <w:lang w:val="es-ES"/>
-        </w:rPr>
-      </w:pPr>
-    </w:p>
-    <w:p>
-      <w:pPr>
-        <w:pStyle w:val="4"/>
-        <w:bidi w:val="0"/>
-        <w:rPr>
-          <w:rFonts w:hint="default"/>
-          <w:lang w:val="es-ES"/>
-        </w:rPr>
-      </w:pPr>
-      <w:r>
-        <w:rPr>
-          <w:rFonts w:hint="default"/>
-          <w:lang w:val="es-ES"/>
-        </w:rPr>
-        <w:t>Proyecto 001-Ejercicio Inicial</w:t>
-      </w:r>
-    </w:p>
-    <w:p>
-      <w:pPr>
-        <w:rPr>
-          <w:rFonts w:hint="default"/>
-          <w:b/>
-          <w:bCs/>
-          <w:lang w:val="es-ES"/>
-        </w:rPr>
-      </w:pPr>
-      <w:r>
-        <w:rPr>
-          <w:rFonts w:hint="default"/>
-          <w:b/>
-          <w:bCs/>
-          <w:lang w:val="es-ES"/>
-        </w:rPr>
-        <w:t xml:space="preserve">Enunciado del programa (Como los enunciados de clase (toma de los ejemplos)) </w:t>
-      </w:r>
-    </w:p>
-    <w:p>
-      <w:pPr>
-        <w:rPr>
-          <w:rFonts w:hint="default"/>
-          <w:lang w:val="es-ES"/>
-        </w:rPr>
-      </w:pPr>
-    </w:p>
-    <w:p>
-      <w:pPr>
-        <w:rPr>
-          <w:rFonts w:hint="default"/>
-          <w:b/>
-          <w:bCs/>
-          <w:lang w:val="es-ES"/>
-        </w:rPr>
-      </w:pPr>
-      <w:r>
-        <w:rPr>
-          <w:rFonts w:hint="default"/>
-          <w:b/>
-          <w:bCs/>
-          <w:lang w:val="es-ES"/>
-        </w:rPr>
-        <w:t>La arquitectura del programa</w:t>
-      </w:r>
-    </w:p>
-    <w:p>
-      <w:pPr>
-        <w:rPr>
-          <w:rFonts w:hint="default"/>
-          <w:b/>
-          <w:bCs/>
-          <w:lang w:val="es-ES"/>
-        </w:rPr>
-      </w:pPr>
-      <w:r>
-        <w:rPr>
-          <w:rFonts w:hint="default"/>
-          <w:b/>
-          <w:bCs/>
-          <w:lang w:val="es-ES"/>
-        </w:rPr>
-        <w:t>-   Explicar detalles que no aparecen a simple vista en el codigo</w:t>
-      </w:r>
-    </w:p>
-    <w:p>
-      <w:pPr>
-        <w:rPr>
-          <w:rFonts w:hint="default"/>
-          <w:b/>
-          <w:bCs/>
-          <w:lang w:val="es-ES"/>
-        </w:rPr>
-      </w:pPr>
-    </w:p>
-    <w:p>
-      <w:pPr>
-        <w:rPr>
-          <w:rFonts w:hint="default"/>
-          <w:b/>
-          <w:bCs/>
-          <w:lang w:val="es-ES"/>
-        </w:rPr>
-      </w:pPr>
-      <w:r>
-        <w:rPr>
-          <w:rFonts w:hint="default"/>
-          <w:b/>
-          <w:bCs/>
-          <w:lang w:val="es-ES"/>
-        </w:rPr>
-        <w:t>-  Explicar la arquitectura, que parte va en el servidor, y en el cliente , y cual es la interfaz en comun si es que la tienen. Y como se comunican entre ellos (que informacion se mandan)</w:t>
-      </w:r>
-    </w:p>
-    <w:p>
-      <w:pPr>
-        <w:rPr>
-          <w:rFonts w:hint="default"/>
-          <w:lang w:val="es-ES"/>
-        </w:rPr>
-      </w:pPr>
-    </w:p>
-    <w:p>
-      <w:pPr>
-        <w:rPr>
-          <w:rFonts w:hint="default"/>
-          <w:color w:val="FF0000"/>
-          <w:lang w:val="es-ES"/>
-        </w:rPr>
-      </w:pPr>
-    </w:p>
-    <w:p>
-      <w:pPr>
-        <w:rPr>
-          <w:rFonts w:hint="default"/>
-          <w:lang w:val="es-ES"/>
-        </w:rPr>
-      </w:pPr>
-      <w:r>
-        <w:rPr>
-          <w:rFonts w:hint="default"/>
-          <w:color w:val="FF0000"/>
-          <w:lang w:val="es-ES"/>
-        </w:rPr>
-        <w:t>NO PONER EL PANTALLAZO DEL WORKSPACE ES PREFERIBLE EL ESQUE MA DE LAS CLASES</w:t>
-      </w:r>
-    </w:p>
-    <w:p/>
-    <w:p>
-      <w:pPr>
-        <w:keepNext w:val="0"/>
-        <w:keepLines w:val="0"/>
-        <w:widowControl/>
-        <w:suppressLineNumbers w:val="0"/>
-        <w:jc w:val="left"/>
-        <w:rPr>
-          <w:rFonts w:hint="default"/>
-        </w:rPr>
-      </w:pPr>
-    </w:p>
-    <w:p>
-      <w:pPr>
-        <w:keepNext w:val="0"/>
-        <w:keepLines w:val="0"/>
-        <w:widowControl/>
-        <w:suppressLineNumbers w:val="0"/>
-        <w:jc w:val="left"/>
-        <w:rPr>
-          <w:rFonts w:hint="default"/>
-        </w:rPr>
-      </w:pPr>
-    </w:p>
-    <w:p>
-      <w:pPr>
-        <w:keepNext w:val="0"/>
-        <w:keepLines w:val="0"/>
-        <w:widowControl/>
-        <w:suppressLineNumbers w:val="0"/>
-        <w:jc w:val="left"/>
-        <w:rPr>
-          <w:rFonts w:hint="default"/>
-          <w:lang w:val="es-ES"/>
-        </w:rPr>
-      </w:pPr>
-      <w:r>
-        <w:rPr>
-          <w:rFonts w:hint="default"/>
-          <w:lang w:val="es-ES"/>
-        </w:rPr>
-        <w:t>Enunciado</w:t>
-      </w:r>
-    </w:p>
-    <w:p>
-      <w:pPr>
-        <w:keepNext w:val="0"/>
-        <w:keepLines w:val="0"/>
-        <w:widowControl/>
-        <w:suppressLineNumbers w:val="0"/>
-        <w:jc w:val="left"/>
-        <w:rPr>
-          <w:rFonts w:hint="default"/>
-          <w:lang w:val="es-ES"/>
-        </w:rPr>
-      </w:pPr>
-    </w:p>
-    <w:p>
-      <w:pPr>
-        <w:keepNext w:val="0"/>
-        <w:keepLines w:val="0"/>
-        <w:widowControl/>
-        <w:suppressLineNumbers w:val="0"/>
-        <w:jc w:val="left"/>
-        <w:rPr>
-          <w:rFonts w:hint="default"/>
-        </w:rPr>
-      </w:pPr>
-    </w:p>
-    <w:p>
-      <w:pPr>
-        <w:keepNext w:val="0"/>
-        <w:keepLines w:val="0"/>
-        <w:widowControl/>
-        <w:suppressLineNumbers w:val="0"/>
-        <w:jc w:val="left"/>
-        <w:rPr>
-          <w:rFonts w:hint="default"/>
-        </w:rPr>
-      </w:pPr>
-    </w:p>
-    <w:p>
-      <w:pPr>
-        <w:pStyle w:val="5"/>
-        <w:bidi w:val="0"/>
-        <w:rPr>
-          <w:rFonts w:hint="default"/>
-        </w:rPr>
-      </w:pPr>
-      <w:r>
-        <w:rPr>
-          <w:rFonts w:hint="default"/>
-          <w:lang w:val="es-ES"/>
-        </w:rPr>
-        <w:t>Explicacion</w:t>
-      </w:r>
-    </w:p>
-    <w:p>
-      <w:pPr>
-        <w:keepNext w:val="0"/>
-        <w:keepLines w:val="0"/>
-        <w:widowControl/>
-        <w:suppressLineNumbers w:val="0"/>
-        <w:jc w:val="left"/>
-      </w:pPr>
-      <w:r>
-        <w:rPr>
-          <w:rFonts w:hint="default"/>
-        </w:rPr>
-        <w:t>En este ejemplo, la aplicación cliente sólo necesita dos archivos, la interfaz remota y la aplicación cliente. En la aplicación rmi, tanto el cliente como el servidor interactúan con la interfaz remota. La aplicación cliente invoca métodos en el objeto proxy, RMI envía la petición a la JVM remota. El valor de retorno es enviado de vuelta al objeto proxy y luego a la aplicación</w:t>
-      </w:r>
-      <w:r>
-        <w:rPr>
-          <w:rFonts w:hint="default"/>
-          <w:lang w:val="es-ES"/>
-        </w:rPr>
-        <w:t xml:space="preserve"> </w:t>
-      </w:r>
-      <w:r>
-        <w:rPr>
-          <w:rFonts w:hint="default"/>
-        </w:rPr>
-        <w:t>cliente.</w:t>
-      </w:r>
-      <w:r>
-        <w:rPr>
-          <w:rFonts w:hint="default"/>
-          <w:lang w:val="es-ES"/>
-        </w:rPr>
-        <w:t xml:space="preserve"> </w:t>
-      </w:r>
-      <w:r>
-        <w:rPr>
-          <w:rFonts w:hint="default" w:ascii="Segoe UI" w:hAnsi="Segoe UI" w:eastAsia="Segoe UI" w:cs="Segoe UI"/>
-          <w:i w:val="0"/>
-          <w:iCs w:val="0"/>
-          <w:caps w:val="0"/>
-          <w:color w:val="333333"/>
-          <w:spacing w:val="0"/>
-          <w:kern w:val="0"/>
-          <w:sz w:val="19"/>
-          <w:szCs w:val="19"/>
-          <w:shd w:val="clear" w:fill="FFFFFF"/>
-          <w:lang w:val="en-US" w:eastAsia="zh-CN" w:bidi="ar"/>
-        </w:rPr>
-        <w:drawing>
-          <wp:inline distT="0" distB="0" distL="114300" distR="114300">
-            <wp:extent cx="3981450" cy="2779395"/>
-            <wp:effectExtent l="0" t="0" r="11430" b="9525"/>
-            <wp:docPr id="18" name="Imagen 33" descr="IMG_257"/>
-            <wp:cNvGraphicFramePr>
-              <a:graphicFrameLocks xmlns:a="http://schemas.openxmlformats.org/drawingml/2006/main" noChangeAspect="1"/>
-            </wp:cNvGraphicFramePr>
-            <a:graphic xmlns:a="http://schemas.openxmlformats.org/drawingml/2006/main">
-              <a:graphicData uri="http://schemas.openxmlformats.org/drawingml/2006/picture">
-                <pic:pic xmlns:pic="http://schemas.openxmlformats.org/drawingml/2006/picture">
-                  <pic:nvPicPr>
-                    <pic:cNvPr id="18" name="Imagen 33" descr="IMG_257"/>
-                    <pic:cNvPicPr>
-                      <a:picLocks noChangeAspect="1"/>
-                    </pic:cNvPicPr>
-                  </pic:nvPicPr>
-                  <pic:blipFill>
-                    <a:blip r:embed="rId10"/>
-                    <a:stretch>
-                      <a:fillRect/>
-                    </a:stretch>
-                  </pic:blipFill>
-                  <pic:spPr>
-                    <a:xfrm>
-                      <a:off x="0" y="0"/>
-                      <a:ext cx="3981450" cy="2779395"/>
-                    </a:xfrm>
-                    <a:prstGeom prst="rect">
-                      <a:avLst/>
-                    </a:prstGeom>
-                    <a:noFill/>
-                    <a:ln w="9525">
-                      <a:noFill/>
-                    </a:ln>
-                  </pic:spPr>
-                </pic:pic>
-              </a:graphicData>
-            </a:graphic>
-          </wp:inline>
-        </w:drawing>
-      </w:r>
-    </w:p>
-    <w:p>
-      <w:pPr>
-        <w:pStyle w:val="4"/>
-        <w:keepNext w:val="0"/>
-        <w:keepLines w:val="0"/>
-        <w:widowControl/>
-        <w:suppressLineNumbers w:val="0"/>
-        <w:shd w:val="clear" w:fill="FFFFFF"/>
-        <w:spacing w:line="273" w:lineRule="atLeast"/>
-        <w:ind w:left="0" w:firstLine="0"/>
-        <w:jc w:val="both"/>
-      </w:pPr>
-    </w:p>
-    <w:p>
-      <w:pPr>
-        <w:pStyle w:val="4"/>
-        <w:keepNext w:val="0"/>
-        <w:keepLines w:val="0"/>
-        <w:widowControl/>
-        <w:suppressLineNumbers w:val="0"/>
-        <w:shd w:val="clear" w:fill="FFFFFF"/>
-        <w:spacing w:line="273" w:lineRule="atLeast"/>
-        <w:ind w:left="0" w:firstLine="0"/>
-        <w:jc w:val="both"/>
-        <w:rPr>
-          <w:rFonts w:hint="default" w:ascii="helvetica" w:hAnsi="helvetica" w:eastAsia="helvetica" w:cs="helvetica"/>
-          <w:i w:val="0"/>
-          <w:iCs w:val="0"/>
-          <w:caps w:val="0"/>
-          <w:color w:val="610B4B"/>
-          <w:spacing w:val="0"/>
-          <w:sz w:val="25"/>
-          <w:szCs w:val="25"/>
-          <w:shd w:val="clear" w:fill="FFFFFF"/>
-        </w:rPr>
-      </w:pPr>
-      <w:r>
-        <w:rPr>
-          <w:rFonts w:hint="default" w:ascii="Calibri" w:hAnsi="Calibri" w:cs="Calibri"/>
-          <w:b w:val="0"/>
-          <w:bCs w:val="0"/>
-          <w:sz w:val="20"/>
-          <w:szCs w:val="20"/>
-        </w:rPr>
-        <w:t>Para crear la interfaz remota, extienda la interfaz Remote y declare la RemoteException con todos los métodos de la interfaz remota. Aquí, estamos creando una interfaz remota que extiende la interfaz Remote. Sólo hay un método llamado add() y declara RemoteException.</w:t>
-      </w:r>
-    </w:p>
-    <w:p>
-      <w:pPr>
-        <w:rPr>
-          <w:rFonts w:hint="default" w:ascii="Segoe UI" w:hAnsi="Segoe UI" w:eastAsia="Segoe UI" w:cs="Segoe UI"/>
-          <w:i w:val="0"/>
-          <w:iCs w:val="0"/>
-          <w:caps w:val="0"/>
-          <w:color w:val="333333"/>
-          <w:spacing w:val="0"/>
-          <w:sz w:val="19"/>
-          <w:szCs w:val="19"/>
-          <w:shd w:val="clear" w:fill="FFFFFF"/>
-        </w:rPr>
-      </w:pPr>
-      <w:r>
-        <w:rPr>
-          <w:rFonts w:hint="default"/>
-        </w:rPr>
-        <w:t>Para crear la interfaz remota, extienda la interfaz Remote y declare la RemoteException con todo Ahora proporcione la implementación de la interfaz remota. Para proporcionar la implementación de la interfaz Remote, necesitamos</w:t>
-      </w:r>
-      <w:r>
-        <w:rPr>
-          <w:rFonts w:hint="default"/>
-          <w:lang w:val="es-ES"/>
-        </w:rPr>
-        <w:t xml:space="preserve"> e</w:t>
-      </w:r>
-      <w:r>
-        <w:rPr>
-          <w:rFonts w:hint="default"/>
-        </w:rPr>
-        <w:t>xtender la clase UnicastRemoteObject,o utilizar el método exportObject() de la clase UnicastRemoteObject</w:t>
-      </w:r>
-      <w:r>
-        <w:rPr>
-          <w:rFonts w:hint="default"/>
-          <w:lang w:val="es-ES"/>
-        </w:rPr>
-        <w:t xml:space="preserve">. </w:t>
-      </w:r>
-      <w:r>
-        <w:rPr>
-          <w:rFonts w:hint="default"/>
-        </w:rPr>
-        <w:t>En caso de que extiendas la clase UnicastRemoteObject, debes definir un constructor que declare RemoteException.</w:t>
-      </w:r>
-    </w:p>
-    <w:p>
-      <w:pPr>
-        <w:pStyle w:val="94"/>
-        <w:keepNext w:val="0"/>
-        <w:keepLines w:val="0"/>
-        <w:widowControl/>
-        <w:suppressLineNumbers w:val="0"/>
-        <w:shd w:val="clear" w:fill="FFFFFF"/>
-        <w:ind w:left="0" w:firstLine="0"/>
-        <w:jc w:val="both"/>
-        <w:rPr>
-          <w:rFonts w:hint="default" w:ascii="Segoe UI" w:hAnsi="Segoe UI" w:eastAsia="Segoe UI"/>
-          <w:i w:val="0"/>
-          <w:iCs w:val="0"/>
-          <w:caps w:val="0"/>
-          <w:color w:val="333333"/>
-          <w:spacing w:val="0"/>
-          <w:sz w:val="19"/>
-          <w:szCs w:val="19"/>
-          <w:shd w:val="clear" w:fill="FFFFFF"/>
-        </w:rPr>
-      </w:pPr>
-      <w:r>
-        <w:rPr>
-          <w:rFonts w:hint="default" w:ascii="Segoe UI" w:hAnsi="Segoe UI" w:eastAsia="Segoe UI"/>
-          <w:i w:val="0"/>
-          <w:iCs w:val="0"/>
-          <w:caps w:val="0"/>
-          <w:color w:val="333333"/>
-          <w:spacing w:val="0"/>
-          <w:sz w:val="19"/>
-          <w:szCs w:val="19"/>
-          <w:shd w:val="clear" w:fill="FFFFFF"/>
-        </w:rPr>
-        <w:t xml:space="preserve">En el cliente estamos obteniendo el objeto stub mediante el método lookup() del servidor de Naming e invocando el método sobre este objeto. </w:t>
-      </w:r>
-    </w:p>
-    <w:p>
-      <w:pPr>
-        <w:pStyle w:val="94"/>
-        <w:keepNext w:val="0"/>
-        <w:keepLines w:val="0"/>
-        <w:widowControl/>
-        <w:suppressLineNumbers w:val="0"/>
-        <w:shd w:val="clear" w:fill="FFFFFF"/>
-        <w:ind w:left="0" w:firstLine="0"/>
-        <w:jc w:val="both"/>
-        <w:rPr>
-          <w:rFonts w:hint="default" w:ascii="Segoe UI" w:hAnsi="Segoe UI" w:eastAsia="Segoe UI" w:cs="Segoe UI"/>
-          <w:i w:val="0"/>
-          <w:iCs w:val="0"/>
-          <w:caps w:val="0"/>
-          <w:color w:val="008000"/>
-          <w:spacing w:val="0"/>
-          <w:kern w:val="0"/>
-          <w:sz w:val="19"/>
-          <w:szCs w:val="19"/>
-          <w:u w:val="none"/>
-          <w:lang w:val="en-US" w:eastAsia="zh-CN" w:bidi="ar"/>
-        </w:rPr>
-      </w:pPr>
-      <w:r>
-        <w:rPr>
-          <w:rFonts w:hint="default" w:ascii="Segoe UI" w:hAnsi="Segoe UI" w:eastAsia="Segoe UI"/>
-          <w:i w:val="0"/>
-          <w:iCs w:val="0"/>
-          <w:caps w:val="0"/>
-          <w:color w:val="333333"/>
-          <w:spacing w:val="0"/>
-          <w:sz w:val="19"/>
-          <w:szCs w:val="19"/>
-          <w:shd w:val="clear" w:fill="FFFFFF"/>
-        </w:rPr>
-        <w:t>En este ejemplo, estamos ejecutando las aplicaciones servidor y cliente, en la misma máquina utilizando el puerto 1099 de LocateRegistry.</w:t>
-      </w:r>
-    </w:p>
-    <w:p>
-      <w:pPr>
-        <w:pStyle w:val="94"/>
-        <w:keepNext w:val="0"/>
-        <w:keepLines w:val="0"/>
-        <w:widowControl/>
-        <w:suppressLineNumbers w:val="0"/>
-        <w:shd w:val="clear" w:fill="FFFFFF"/>
-        <w:ind w:left="120" w:hanging="120" w:hangingChars="50"/>
-        <w:jc w:val="both"/>
-        <w:rPr>
-          <w:rFonts w:hint="default"/>
-          <w:lang w:val="es-ES"/>
-        </w:rPr>
-      </w:pPr>
-      <w:r>
-        <w:rPr>
-          <w:rStyle w:val="152"/>
-          <w:rFonts w:hint="default"/>
-          <w:lang w:val="es-ES" w:eastAsia="zh-CN"/>
-        </w:rPr>
-        <w:t>Outpu</w:t>
-      </w:r>
-      <w:r>
-        <w:rPr>
-          <w:rStyle w:val="152"/>
-          <w:rFonts w:hint="default" w:ascii="SimSun"/>
-          <w:lang w:val="es-ES" w:eastAsia="zh-CN"/>
-        </w:rPr>
-        <w:t>t (explicacion de como es la solucion)</w:t>
-      </w:r>
-      <w:r>
-        <w:rPr>
-          <w:rFonts w:hint="default" w:ascii="Segoe UI" w:hAnsi="Segoe UI" w:eastAsia="Segoe UI" w:cs="Segoe UI"/>
-          <w:i w:val="0"/>
-          <w:iCs w:val="0"/>
-          <w:caps w:val="0"/>
-          <w:color w:val="008000"/>
-          <w:spacing w:val="0"/>
-          <w:kern w:val="0"/>
-          <w:sz w:val="19"/>
-          <w:szCs w:val="19"/>
-          <w:u w:val="none"/>
-          <w:lang w:val="en-US" w:eastAsia="zh-CN" w:bidi="ar"/>
-        </w:rPr>
-        <w:fldChar w:fldCharType="begin"/>
-      </w:r>
-      <w:r>
-        <w:rPr>
-          <w:rFonts w:hint="default" w:ascii="Segoe UI" w:hAnsi="Segoe UI" w:eastAsia="Segoe UI" w:cs="Segoe UI"/>
-          <w:i w:val="0"/>
-          <w:iCs w:val="0"/>
-          <w:caps w:val="0"/>
-          <w:color w:val="008000"/>
-          <w:spacing w:val="0"/>
-          <w:kern w:val="0"/>
-          <w:sz w:val="19"/>
-          <w:szCs w:val="19"/>
-          <w:u w:val="none"/>
-          <w:lang w:val="en-US" w:eastAsia="zh-CN" w:bidi="ar"/>
-        </w:rPr>
-        <w:instrText xml:space="preserve"> HYPERLINK "https://www.javatpoint.com/RMI" </w:instrText>
-      </w:r>
-      <w:r>
-        <w:rPr>
-          <w:rFonts w:hint="default" w:ascii="Segoe UI" w:hAnsi="Segoe UI" w:eastAsia="Segoe UI" w:cs="Segoe UI"/>
-          <w:i w:val="0"/>
-          <w:iCs w:val="0"/>
-          <w:caps w:val="0"/>
-          <w:color w:val="008000"/>
-          <w:spacing w:val="0"/>
-          <w:kern w:val="0"/>
-          <w:sz w:val="19"/>
-          <w:szCs w:val="19"/>
-          <w:u w:val="none"/>
-          <w:lang w:val="en-US" w:eastAsia="zh-CN" w:bidi="ar"/>
-        </w:rPr>
-        <w:fldChar w:fldCharType="separate"/>
-      </w:r>
-      <w:r>
-        <w:rPr>
-          <w:rFonts w:hint="default" w:ascii="Segoe UI" w:hAnsi="Segoe UI" w:eastAsia="Segoe UI" w:cs="Segoe UI"/>
-          <w:i w:val="0"/>
-          <w:iCs w:val="0"/>
-          <w:caps w:val="0"/>
-          <w:color w:val="008000"/>
-          <w:spacing w:val="0"/>
-          <w:kern w:val="0"/>
-          <w:sz w:val="19"/>
-          <w:szCs w:val="19"/>
-          <w:u w:val="none"/>
-          <w:lang w:val="en-US" w:eastAsia="zh-CN" w:bidi="ar"/>
-        </w:rPr>
-        <w:fldChar w:fldCharType="end"/>
-      </w:r>
-      <w:r>
-        <w:rPr>
-          <w:rFonts w:hint="default" w:ascii="Segoe UI" w:hAnsi="Segoe UI" w:eastAsia="Segoe UI" w:cs="Segoe UI"/>
-          <w:i w:val="0"/>
-          <w:iCs w:val="0"/>
-          <w:caps w:val="0"/>
-          <w:color w:val="008000"/>
-          <w:spacing w:val="0"/>
-          <w:kern w:val="0"/>
-          <w:sz w:val="19"/>
-          <w:szCs w:val="19"/>
-          <w:u w:val="none"/>
-          <w:lang w:val="en-US" w:eastAsia="zh-CN" w:bidi="ar"/>
-        </w:rPr>
-        <w:fldChar w:fldCharType="begin"/>
-      </w:r>
-      <w:r>
-        <w:rPr>
-          <w:rFonts w:hint="default" w:ascii="Segoe UI" w:hAnsi="Segoe UI" w:eastAsia="Segoe UI" w:cs="Segoe UI"/>
-          <w:i w:val="0"/>
-          <w:iCs w:val="0"/>
-          <w:caps w:val="0"/>
-          <w:color w:val="008000"/>
-          <w:spacing w:val="0"/>
-          <w:kern w:val="0"/>
-          <w:sz w:val="19"/>
-          <w:szCs w:val="19"/>
-          <w:u w:val="none"/>
-          <w:lang w:val="en-US" w:eastAsia="zh-CN" w:bidi="ar"/>
-        </w:rPr>
-        <w:instrText xml:space="preserve"> HYPERLINK "https://www.javatpoint.com/RMI" </w:instrText>
-      </w:r>
-      <w:r>
-        <w:rPr>
-          <w:rFonts w:hint="default" w:ascii="Segoe UI" w:hAnsi="Segoe UI" w:eastAsia="Segoe UI" w:cs="Segoe UI"/>
-          <w:i w:val="0"/>
-          <w:iCs w:val="0"/>
-          <w:caps w:val="0"/>
-          <w:color w:val="008000"/>
-          <w:spacing w:val="0"/>
-          <w:kern w:val="0"/>
-          <w:sz w:val="19"/>
-          <w:szCs w:val="19"/>
-          <w:u w:val="none"/>
-          <w:lang w:val="en-US" w:eastAsia="zh-CN" w:bidi="ar"/>
-        </w:rPr>
-        <w:fldChar w:fldCharType="separate"/>
-      </w:r>
-      <w:r>
-        <w:rPr>
-          <w:rFonts w:hint="default" w:ascii="Segoe UI" w:hAnsi="Segoe UI" w:eastAsia="Segoe UI" w:cs="Segoe UI"/>
-          <w:i w:val="0"/>
-          <w:iCs w:val="0"/>
-          <w:caps w:val="0"/>
-          <w:color w:val="008000"/>
-          <w:spacing w:val="0"/>
-          <w:kern w:val="0"/>
-          <w:sz w:val="19"/>
-          <w:szCs w:val="19"/>
-          <w:u w:val="none"/>
-          <w:lang w:val="en-US" w:eastAsia="zh-CN" w:bidi="ar"/>
-        </w:rPr>
-        <w:fldChar w:fldCharType="end"/>
-      </w:r>
-      <w:r>
-        <w:rPr>
-          <w:rFonts w:hint="default" w:ascii="Segoe UI" w:hAnsi="Segoe UI" w:eastAsia="Segoe UI" w:cs="Segoe UI"/>
-          <w:i w:val="0"/>
-          <w:iCs w:val="0"/>
-          <w:caps w:val="0"/>
-          <w:color w:val="008000"/>
-          <w:spacing w:val="0"/>
-          <w:kern w:val="0"/>
-          <w:sz w:val="19"/>
-          <w:szCs w:val="19"/>
-          <w:u w:val="none"/>
-          <w:lang w:val="en-US" w:eastAsia="zh-CN" w:bidi="ar"/>
-        </w:rPr>
-        <w:fldChar w:fldCharType="begin"/>
-      </w:r>
-      <w:r>
-        <w:rPr>
-          <w:rFonts w:hint="default" w:ascii="Segoe UI" w:hAnsi="Segoe UI" w:eastAsia="Segoe UI" w:cs="Segoe UI"/>
-          <w:i w:val="0"/>
-          <w:iCs w:val="0"/>
-          <w:caps w:val="0"/>
-          <w:color w:val="008000"/>
-          <w:spacing w:val="0"/>
-          <w:kern w:val="0"/>
-          <w:sz w:val="19"/>
-          <w:szCs w:val="19"/>
-          <w:u w:val="none"/>
-          <w:lang w:val="en-US" w:eastAsia="zh-CN" w:bidi="ar"/>
-        </w:rPr>
-        <w:instrText xml:space="preserve"> HYPERLINK "https://www.javatpoint.com/RMI" </w:instrText>
-      </w:r>
-      <w:r>
-        <w:rPr>
-          <w:rFonts w:hint="default" w:ascii="Segoe UI" w:hAnsi="Segoe UI" w:eastAsia="Segoe UI" w:cs="Segoe UI"/>
-          <w:i w:val="0"/>
-          <w:iCs w:val="0"/>
-          <w:caps w:val="0"/>
-          <w:color w:val="008000"/>
-          <w:spacing w:val="0"/>
-          <w:kern w:val="0"/>
-          <w:sz w:val="19"/>
-          <w:szCs w:val="19"/>
-          <w:u w:val="none"/>
-          <w:lang w:val="en-US" w:eastAsia="zh-CN" w:bidi="ar"/>
-        </w:rPr>
-        <w:fldChar w:fldCharType="separate"/>
-      </w:r>
-      <w:r>
-        <w:rPr>
-          <w:rFonts w:hint="default" w:ascii="Segoe UI" w:hAnsi="Segoe UI" w:eastAsia="Segoe UI" w:cs="Segoe UI"/>
-          <w:i w:val="0"/>
-          <w:iCs w:val="0"/>
-          <w:caps w:val="0"/>
-          <w:color w:val="008000"/>
-          <w:spacing w:val="0"/>
-          <w:kern w:val="0"/>
-          <w:sz w:val="19"/>
-          <w:szCs w:val="19"/>
-          <w:u w:val="none"/>
-          <w:lang w:val="en-US" w:eastAsia="zh-CN" w:bidi="ar"/>
-        </w:rPr>
-        <w:fldChar w:fldCharType="end"/>
-      </w:r>
-      <w:r>
-        <w:drawing>
-          <wp:inline distT="0" distB="0" distL="114300" distR="114300">
-            <wp:extent cx="5267325" cy="1025525"/>
-            <wp:effectExtent l="0" t="0" r="5715" b="10795"/>
-            <wp:docPr id="28" name="Imagen 59"/>
-            <wp:cNvGraphicFramePr>
-              <a:graphicFrameLocks xmlns:a="http://schemas.openxmlformats.org/drawingml/2006/main" noChangeAspect="1"/>
-            </wp:cNvGraphicFramePr>
-            <a:graphic xmlns:a="http://schemas.openxmlformats.org/drawingml/2006/main">
-              <a:graphicData uri="http://schemas.openxmlformats.org/drawingml/2006/picture">
-                <pic:pic xmlns:pic="http://schemas.openxmlformats.org/drawingml/2006/picture">
-                  <pic:nvPicPr>
-                    <pic:cNvPr id="28" name="Imagen 59"/>
-                    <pic:cNvPicPr>
-                      <a:picLocks noChangeAspect="1"/>
-                    </pic:cNvPicPr>
-                  </pic:nvPicPr>
-                  <pic:blipFill>
-                    <a:blip r:embed="rId11"/>
-                    <a:stretch>
-                      <a:fillRect/>
-                    </a:stretch>
-                  </pic:blipFill>
-                  <pic:spPr>
-                    <a:xfrm>
-                      <a:off x="0" y="0"/>
-                      <a:ext cx="5267325" cy="1025525"/>
-                    </a:xfrm>
-                    <a:prstGeom prst="rect">
-                      <a:avLst/>
-                    </a:prstGeom>
-                    <a:noFill/>
-                    <a:ln>
-                      <a:noFill/>
-                    </a:ln>
-                  </pic:spPr>
-                </pic:pic>
-              </a:graphicData>
-            </a:graphic>
-          </wp:inline>
-        </w:drawing>
-      </w:r>
-    </w:p>
-    <w:p>
-      <w:pPr>
-        <w:rPr>
-          <w:rFonts w:hint="default"/>
-          <w:lang w:val="es-ES"/>
-        </w:rPr>
-      </w:pPr>
-    </w:p>
-    <w:p>
-      <w:pPr>
-        <w:rPr>
-          <w:rFonts w:hint="default"/>
-          <w:lang w:val="es-ES"/>
-        </w:rPr>
-      </w:pPr>
-    </w:p>
-    <w:p>
-      <w:pPr>
-        <w:rPr>
-          <w:rFonts w:hint="default"/>
-          <w:lang w:val="es-ES"/>
-        </w:rPr>
-      </w:pPr>
-    </w:p>
-    <w:p>
-      <w:pPr>
-        <w:rPr>
-          <w:rFonts w:hint="default"/>
-          <w:lang w:val="es-ES"/>
-        </w:rPr>
-      </w:pPr>
-      <w:r>
-        <w:rPr>
-          <w:rFonts w:hint="default"/>
-          <w:lang w:val="es-ES"/>
-        </w:rPr>
-        <w:t>EJERCICIOS</w:t>
-      </w:r>
-    </w:p>
-    <w:p>
-      <w:pPr>
-        <w:rPr>
-          <w:rFonts w:hint="default"/>
-          <w:lang w:val="es-ES"/>
-        </w:rPr>
-      </w:pPr>
-    </w:p>
-    <w:p>
-      <w:pPr>
-        <w:rPr>
-          <w:rFonts w:hint="default"/>
-          <w:lang w:val="es-ES"/>
-        </w:rPr>
-      </w:pPr>
-      <w:r>
-        <w:rPr>
-          <w:rFonts w:hint="default"/>
-          <w:lang w:val="es-ES"/>
-        </w:rPr>
-        <w:t>000- Hello world</w:t>
-      </w:r>
-    </w:p>
-    <w:p>
-      <w:pPr>
-        <w:rPr>
-          <w:rFonts w:hint="default"/>
-          <w:b/>
-          <w:bCs/>
-          <w:lang w:val="es-ES"/>
-        </w:rPr>
-      </w:pPr>
-      <w:r>
-        <w:rPr>
-          <w:rFonts w:hint="default"/>
-          <w:b/>
-          <w:bCs/>
-          <w:lang w:val="es-ES"/>
-        </w:rPr>
-        <w:t>Enunciado</w:t>
-      </w:r>
-    </w:p>
-    <w:p>
-      <w:pPr>
-        <w:rPr>
-          <w:rFonts w:hint="default"/>
-          <w:lang w:val="es-ES"/>
-        </w:rPr>
-      </w:pPr>
-      <w:r>
-        <w:rPr>
-          <w:rFonts w:hint="default"/>
-          <w:lang w:val="es-ES"/>
-        </w:rPr>
-        <w:t>Ejecuta el programa, y entiende su funcionamiento. Una vez hecho esto compilalo.</w:t>
-      </w:r>
-    </w:p>
-    <w:p>
-      <w:pPr>
-        <w:rPr>
-          <w:rFonts w:hint="default"/>
-          <w:lang w:val="es-ES"/>
-        </w:rPr>
-      </w:pPr>
-    </w:p>
-    <w:p>
-      <w:pPr>
-        <w:rPr>
-          <w:rFonts w:hint="default"/>
-          <w:lang w:val="es-ES"/>
-        </w:rPr>
-      </w:pPr>
-      <w:r>
-        <w:rPr>
-          <w:rFonts w:hint="default"/>
-          <w:lang w:val="es-ES"/>
-        </w:rPr>
-        <w:t>001 - Compilacion de modulo (antiguo)</w:t>
-      </w:r>
-    </w:p>
-    <w:p>
-      <w:pPr>
-        <w:rPr>
-          <w:rFonts w:hint="default"/>
-          <w:b/>
-          <w:bCs/>
-          <w:lang w:val="es-ES"/>
-        </w:rPr>
-      </w:pPr>
-      <w:r>
-        <w:rPr>
-          <w:rFonts w:hint="default"/>
-          <w:b/>
-          <w:bCs/>
-          <w:lang w:val="es-ES"/>
-        </w:rPr>
-        <w:t>Enunciado</w:t>
-      </w:r>
-    </w:p>
-    <w:p>
-      <w:pPr>
-        <w:rPr>
-          <w:rFonts w:hint="default"/>
-          <w:b/>
-          <w:bCs/>
-          <w:lang w:val="es-ES"/>
-        </w:rPr>
-      </w:pPr>
-      <w:r>
-        <w:rPr>
-          <w:rFonts w:hint="default"/>
-          <w:b/>
-          <w:bCs/>
-          <w:lang w:val="es-ES"/>
-        </w:rPr>
-        <w:t>Explicacion</w:t>
-      </w:r>
-    </w:p>
-    <w:p>
-      <w:pPr>
-        <w:rPr>
-          <w:rFonts w:hint="default"/>
-          <w:b/>
-          <w:bCs/>
-          <w:lang w:val="es-ES"/>
-        </w:rPr>
-      </w:pPr>
-      <w:r>
-        <w:rPr>
-          <w:rFonts w:hint="default"/>
-          <w:b/>
-          <w:bCs/>
-          <w:lang w:val="es-ES"/>
-        </w:rPr>
-        <w:t>Output</w:t>
-      </w:r>
-    </w:p>
-    <w:p>
-      <w:pPr>
-        <w:rPr>
-          <w:rFonts w:hint="default"/>
-          <w:lang w:val="es-ES"/>
-        </w:rPr>
-      </w:pPr>
-    </w:p>
-    <w:p>
-      <w:pPr>
-        <w:rPr>
-          <w:rFonts w:hint="default"/>
-          <w:lang w:val="es-ES"/>
-        </w:rPr>
-      </w:pPr>
-    </w:p>
-    <w:p>
-      <w:pPr>
-        <w:rPr>
-          <w:rFonts w:hint="default"/>
-          <w:lang w:val="es-ES"/>
-        </w:rPr>
-      </w:pPr>
-      <w:r>
-        <w:rPr>
-          <w:rFonts w:hint="default"/>
-          <w:lang w:val="es-ES"/>
-        </w:rPr>
-        <w:t>002- Hello world con Registry.</w:t>
-      </w:r>
-    </w:p>
-    <w:p>
-      <w:pPr>
-        <w:rPr>
-          <w:rFonts w:hint="default"/>
-          <w:b/>
-          <w:bCs/>
-          <w:lang w:val="es-ES"/>
-        </w:rPr>
-      </w:pPr>
-      <w:r>
-        <w:rPr>
-          <w:rFonts w:hint="default"/>
-          <w:b/>
-          <w:bCs/>
-          <w:lang w:val="es-ES"/>
-        </w:rPr>
-        <w:t>Enunciado</w:t>
-      </w:r>
-    </w:p>
-    <w:p>
-      <w:pPr>
-        <w:rPr>
-          <w:rFonts w:hint="default"/>
-          <w:lang w:val="es-ES"/>
-        </w:rPr>
-      </w:pPr>
-      <w:r>
-        <w:rPr>
-          <w:rFonts w:hint="default"/>
-          <w:lang w:val="es-ES"/>
-        </w:rPr>
-        <w:t>RMI despues de mucho tiempo se ha actualizado y elementos que antaño habian sido un pilar fundamental de la plataforma han sido sustituidos por otros mas faciles de usar.  Actualiza el programa de hello world con la interfaz Registry.</w:t>
-      </w:r>
-    </w:p>
-    <w:p>
-      <w:pPr>
-        <w:rPr>
-          <w:rFonts w:hint="default"/>
-          <w:b/>
-          <w:bCs/>
-          <w:lang w:val="es-ES"/>
-        </w:rPr>
-      </w:pPr>
-      <w:r>
-        <w:rPr>
-          <w:rFonts w:hint="default"/>
-          <w:b/>
-          <w:bCs/>
-          <w:lang w:val="es-ES"/>
-        </w:rPr>
-        <w:t xml:space="preserve">Explicacion  </w:t>
-      </w:r>
-    </w:p>
-    <w:p>
-      <w:pPr>
-        <w:rPr>
-          <w:rFonts w:hint="default"/>
-          <w:b/>
-          <w:bCs/>
-          <w:lang w:val="es-ES"/>
-        </w:rPr>
-      </w:pPr>
-    </w:p>
-    <w:p>
-      <w:pPr>
-        <w:rPr>
-          <w:rFonts w:hint="default"/>
-          <w:lang w:val="es-ES"/>
-        </w:rPr>
-      </w:pPr>
-    </w:p>
-    <w:p>
-      <w:pPr>
-        <w:rPr>
-          <w:rFonts w:hint="default"/>
-          <w:lang w:val="es-ES"/>
-        </w:rPr>
-      </w:pPr>
-    </w:p>
-    <w:p>
-      <w:pPr>
-        <w:rPr>
-          <w:rFonts w:hint="default"/>
-          <w:lang w:val="es-ES"/>
-        </w:rPr>
-      </w:pPr>
-      <w:r>
-        <w:rPr>
-          <w:rFonts w:hint="default"/>
-          <w:lang w:val="es-ES"/>
-        </w:rPr>
-        <w:t>003- Calculadora</w:t>
-      </w:r>
-    </w:p>
-    <w:p>
-      <w:pPr>
-        <w:rPr>
-          <w:rFonts w:hint="default"/>
-          <w:b/>
-          <w:bCs/>
-          <w:lang w:val="es-ES"/>
-        </w:rPr>
-      </w:pPr>
-      <w:r>
-        <w:rPr>
-          <w:rFonts w:hint="default"/>
-          <w:b/>
-          <w:bCs/>
-          <w:lang w:val="es-ES"/>
-        </w:rPr>
-        <w:t>Enunciado</w:t>
-      </w:r>
-    </w:p>
-    <w:p>
-      <w:pPr>
-        <w:rPr>
-          <w:rFonts w:hint="default"/>
-          <w:lang w:val="es-ES"/>
-        </w:rPr>
-      </w:pPr>
-      <w:r>
-        <w:rPr>
-          <w:rFonts w:hint="default"/>
-          <w:lang w:val="es-ES"/>
-        </w:rPr>
-        <w:t>Se quiere explandir la capacidad de calculo del programa anterior, expandiendo los tipos de calculo que es capaz de hacer. Modifica el programa, para que pueda realizar las siguientes acciones:</w:t>
-      </w:r>
-    </w:p>
-    <w:p>
-      <w:pPr>
-        <w:numPr>
-          <w:ilvl w:val="0"/>
-          <w:numId w:val="14"/>
-        </w:numPr>
-        <w:ind w:left="708" w:leftChars="0" w:firstLine="0" w:firstLineChars="0"/>
-        <w:rPr>
-          <w:rFonts w:hint="default"/>
-          <w:lang w:val="es-ES"/>
-        </w:rPr>
-      </w:pPr>
-      <w:r>
-        <w:rPr>
-          <w:rFonts w:hint="default"/>
-          <w:lang w:val="es-ES"/>
-        </w:rPr>
-        <w:t>Sumar</w:t>
-      </w:r>
-    </w:p>
-    <w:p>
-      <w:pPr>
-        <w:numPr>
-          <w:ilvl w:val="0"/>
-          <w:numId w:val="14"/>
-        </w:numPr>
-        <w:ind w:left="708" w:leftChars="0" w:firstLine="0" w:firstLineChars="0"/>
-        <w:rPr>
-          <w:rFonts w:hint="default"/>
-          <w:lang w:val="es-ES"/>
-        </w:rPr>
-      </w:pPr>
-      <w:r>
-        <w:rPr>
-          <w:rFonts w:hint="default"/>
-          <w:lang w:val="es-ES"/>
-        </w:rPr>
-        <w:t>Restar</w:t>
-      </w:r>
-    </w:p>
-    <w:p>
-      <w:pPr>
-        <w:numPr>
-          <w:ilvl w:val="0"/>
-          <w:numId w:val="14"/>
-        </w:numPr>
-        <w:ind w:left="708" w:leftChars="0" w:firstLine="0" w:firstLineChars="0"/>
-        <w:rPr>
-          <w:rFonts w:hint="default"/>
-          <w:lang w:val="es-ES"/>
-        </w:rPr>
-      </w:pPr>
-      <w:r>
-        <w:rPr>
-          <w:rFonts w:hint="default"/>
-          <w:lang w:val="es-ES"/>
-        </w:rPr>
-        <w:t>Multiplicar</w:t>
-      </w:r>
-    </w:p>
-    <w:p>
-      <w:pPr>
-        <w:numPr>
-          <w:ilvl w:val="0"/>
-          <w:numId w:val="14"/>
-        </w:numPr>
-        <w:ind w:left="708" w:leftChars="0" w:firstLine="0" w:firstLineChars="0"/>
-        <w:rPr>
-          <w:rFonts w:hint="default"/>
-          <w:lang w:val="es-ES"/>
-        </w:rPr>
-      </w:pPr>
-      <w:r>
-        <w:rPr>
-          <w:rFonts w:hint="default"/>
-          <w:lang w:val="es-ES"/>
-        </w:rPr>
-        <w:t>Dividir</w:t>
-      </w:r>
-    </w:p>
-    <w:p>
-      <w:pPr>
-        <w:numPr>
-          <w:ilvl w:val="0"/>
-          <w:numId w:val="14"/>
-        </w:numPr>
-        <w:ind w:left="708" w:leftChars="0" w:firstLine="0" w:firstLineChars="0"/>
-        <w:rPr>
-          <w:rFonts w:hint="default"/>
-          <w:lang w:val="es-ES"/>
-        </w:rPr>
-      </w:pPr>
-      <w:r>
-        <w:rPr>
-          <w:rFonts w:hint="default"/>
-          <w:lang w:val="es-ES"/>
-        </w:rPr>
-        <w:t>Terminar el programa.</w:t>
-      </w:r>
-    </w:p>
-    <w:p>
-      <w:pPr>
-        <w:rPr>
-          <w:rFonts w:hint="default"/>
-          <w:b/>
-          <w:bCs/>
-          <w:lang w:val="es-ES"/>
-        </w:rPr>
-      </w:pPr>
-      <w:r>
-        <w:rPr>
-          <w:rFonts w:hint="default"/>
-          <w:b/>
-          <w:bCs/>
-          <w:lang w:val="es-ES"/>
-        </w:rPr>
-        <w:t>Explicacion</w:t>
-      </w:r>
-    </w:p>
-    <w:p>
-      <w:pPr>
-        <w:rPr>
-          <w:rFonts w:hint="default"/>
-          <w:b/>
-          <w:bCs/>
-          <w:lang w:val="es-ES"/>
-        </w:rPr>
-      </w:pPr>
-      <w:r>
-        <w:rPr>
-          <w:rFonts w:hint="default"/>
-          <w:b/>
-          <w:bCs/>
-          <w:lang w:val="es-ES"/>
-        </w:rPr>
-        <w:t>Output</w:t>
-      </w:r>
-    </w:p>
-    <w:p>
-      <w:pPr>
-        <w:rPr>
-          <w:rFonts w:hint="default"/>
-          <w:lang w:val="es-ES"/>
-        </w:rPr>
-      </w:pPr>
-      <w:bookmarkStart w:id="0" w:name="_GoBack"/>
-      <w:bookmarkEnd w:id="0"/>
     </w:p>
     <w:sectPr>
       <w:type w:val="continuous"/>
@@ -4430,21 +3401,6 @@
     </w:lvl>
   </w:abstractNum>
   <w:abstractNum w:abstractNumId="1">
-    <w:nsid w:val="EAC6BED7"/>
-    <w:multiLevelType w:val="singleLevel"/>
-    <w:tmpl w:val="EAC6BED7"/>
-    <w:lvl w:ilvl="0" w:tentative="0">
-      <w:start w:val="1"/>
-      <w:numFmt w:val="decimal"/>
-      <w:suff w:val="space"/>
-      <w:lvlText w:val="%1-"/>
-      <w:lvlJc w:val="left"/>
-      <w:pPr>
-        <w:ind w:left="708" w:leftChars="0" w:firstLine="0" w:firstLineChars="0"/>
-      </w:pPr>
-    </w:lvl>
-  </w:abstractNum>
-  <w:abstractNum w:abstractNumId="2">
     <w:nsid w:val="FFFFFF7C"/>
     <w:multiLevelType w:val="singleLevel"/>
     <w:tmpl w:val="FFFFFF7C"/>
@@ -4462,7 +3418,7 @@
       </w:pPr>
     </w:lvl>
   </w:abstractNum>
-  <w:abstractNum w:abstractNumId="3">
+  <w:abstractNum w:abstractNumId="2">
     <w:nsid w:val="FFFFFF7D"/>
     <w:multiLevelType w:val="singleLevel"/>
     <w:tmpl w:val="FFFFFF7D"/>
@@ -4480,7 +3436,7 @@
       </w:pPr>
     </w:lvl>
   </w:abstractNum>
-  <w:abstractNum w:abstractNumId="4">
+  <w:abstractNum w:abstractNumId="3">
     <w:nsid w:val="FFFFFF7E"/>
     <w:multiLevelType w:val="singleLevel"/>
     <w:tmpl w:val="FFFFFF7E"/>
@@ -4498,7 +3454,7 @@
       </w:pPr>
     </w:lvl>
   </w:abstractNum>
-  <w:abstractNum w:abstractNumId="5">
+  <w:abstractNum w:abstractNumId="4">
     <w:nsid w:val="FFFFFF7F"/>
     <w:multiLevelType w:val="singleLevel"/>
     <w:tmpl w:val="FFFFFF7F"/>
@@ -4516,7 +3472,7 @@
       </w:pPr>
     </w:lvl>
   </w:abstractNum>
-  <w:abstractNum w:abstractNumId="6">
+  <w:abstractNum w:abstractNumId="5">
     <w:nsid w:val="FFFFFF80"/>
     <w:multiLevelType w:val="singleLevel"/>
     <w:tmpl w:val="FFFFFF80"/>
@@ -4537,7 +3493,7 @@
       </w:rPr>
     </w:lvl>
   </w:abstractNum>
-  <w:abstractNum w:abstractNumId="7">
+  <w:abstractNum w:abstractNumId="6">
     <w:nsid w:val="FFFFFF81"/>
     <w:multiLevelType w:val="singleLevel"/>
     <w:tmpl w:val="FFFFFF81"/>
@@ -4558,7 +3514,7 @@
       </w:rPr>
     </w:lvl>
   </w:abstractNum>
-  <w:abstractNum w:abstractNumId="8">
+  <w:abstractNum w:abstractNumId="7">
     <w:nsid w:val="FFFFFF82"/>
     <w:multiLevelType w:val="singleLevel"/>
     <w:tmpl w:val="FFFFFF82"/>
@@ -4579,7 +3535,7 @@
       </w:rPr>
     </w:lvl>
   </w:abstractNum>
-  <w:abstractNum w:abstractNumId="9">
+  <w:abstractNum w:abstractNumId="8">
     <w:nsid w:val="FFFFFF83"/>
     <w:multiLevelType w:val="singleLevel"/>
     <w:tmpl w:val="FFFFFF83"/>
@@ -4600,7 +3556,7 @@
       </w:rPr>
     </w:lvl>
   </w:abstractNum>
-  <w:abstractNum w:abstractNumId="10">
+  <w:abstractNum w:abstractNumId="9">
     <w:nsid w:val="FFFFFF88"/>
     <w:multiLevelType w:val="singleLevel"/>
     <w:tmpl w:val="FFFFFF88"/>
@@ -4618,7 +3574,7 @@
       </w:pPr>
     </w:lvl>
   </w:abstractNum>
-  <w:abstractNum w:abstractNumId="11">
+  <w:abstractNum w:abstractNumId="10">
     <w:nsid w:val="FFFFFF89"/>
     <w:multiLevelType w:val="singleLevel"/>
     <w:tmpl w:val="FFFFFF89"/>
@@ -4639,7 +3595,7 @@
       </w:rPr>
     </w:lvl>
   </w:abstractNum>
-  <w:abstractNum w:abstractNumId="12">
+  <w:abstractNum w:abstractNumId="11">
     <w:nsid w:val="5B2C5811"/>
     <w:multiLevelType w:val="singleLevel"/>
     <w:tmpl w:val="5B2C5811"/>
@@ -4659,7 +3615,7 @@
       </w:rPr>
     </w:lvl>
   </w:abstractNum>
-  <w:abstractNum w:abstractNumId="13">
+  <w:abstractNum w:abstractNumId="12">
     <w:nsid w:val="5F8AFC28"/>
     <w:multiLevelType w:val="multilevel"/>
     <w:tmpl w:val="5F8AFC28"/>
@@ -4800,46 +3756,43 @@
     </w:lvl>
   </w:abstractNum>
   <w:num w:numId="1">
+    <w:abstractNumId w:val="4"/>
+  </w:num>
+  <w:num w:numId="2">
+    <w:abstractNumId w:val="2"/>
+  </w:num>
+  <w:num w:numId="3">
+    <w:abstractNumId w:val="3"/>
+  </w:num>
+  <w:num w:numId="4">
+    <w:abstractNumId w:val="9"/>
+  </w:num>
+  <w:num w:numId="5">
+    <w:abstractNumId w:val="7"/>
+  </w:num>
+  <w:num w:numId="6">
+    <w:abstractNumId w:val="1"/>
+  </w:num>
+  <w:num w:numId="7">
     <w:abstractNumId w:val="5"/>
   </w:num>
-  <w:num w:numId="2">
-    <w:abstractNumId w:val="3"/>
-  </w:num>
-  <w:num w:numId="3">
-    <w:abstractNumId w:val="4"/>
-  </w:num>
-  <w:num w:numId="4">
+  <w:num w:numId="8">
     <w:abstractNumId w:val="10"/>
   </w:num>
-  <w:num w:numId="5">
+  <w:num w:numId="9">
     <w:abstractNumId w:val="8"/>
   </w:num>
-  <w:num w:numId="6">
-    <w:abstractNumId w:val="2"/>
-  </w:num>
-  <w:num w:numId="7">
+  <w:num w:numId="10">
     <w:abstractNumId w:val="6"/>
   </w:num>
-  <w:num w:numId="8">
-    <w:abstractNumId w:val="11"/>
-  </w:num>
-  <w:num w:numId="9">
-    <w:abstractNumId w:val="9"/>
-  </w:num>
-  <w:num w:numId="10">
-    <w:abstractNumId w:val="7"/>
-  </w:num>
   <w:num w:numId="11">
-    <w:abstractNumId w:val="13"/>
+    <w:abstractNumId w:val="12"/>
   </w:num>
   <w:num w:numId="12">
     <w:abstractNumId w:val="0"/>
   </w:num>
   <w:num w:numId="13">
-    <w:abstractNumId w:val="12"/>
-  </w:num>
-  <w:num w:numId="14">
-    <w:abstractNumId w:val="1"/>
+    <w:abstractNumId w:val="11"/>
   </w:num>
 </w:numbering>
 </file>

</xml_diff>

<commit_message>
Ejercicio 1 2 de stub skeleton hechos y documentados
</commit_message>
<xml_diff>
--- a/Documento RMI.docx
+++ b/Documento RMI.docx
@@ -2799,8 +2799,6 @@
         </w:rPr>
         <w:t xml:space="preserve"> , la cual introdujo los Stubs dinamicos eliminando la necesidad de utilizar Skeleton. Quitando totalmente la necesidad de compilar con la herramiento </w:t>
       </w:r>
-      <w:bookmarkStart w:id="0" w:name="_GoBack"/>
-      <w:bookmarkEnd w:id="0"/>
     </w:p>
     <w:p>
       <w:pPr>
@@ -2838,6 +2836,7 @@
           <w:lang w:val="es-ES"/>
         </w:rPr>
       </w:pPr>
+      <w:bookmarkStart w:id="0" w:name="_GoBack"/>
       <w:r>
         <w:rPr>
           <w:rFonts w:hint="default"/>
@@ -2877,7 +2876,7 @@
           <w:rFonts w:hint="default"/>
           <w:lang w:val="es-ES"/>
         </w:rPr>
-        <w:t xml:space="preserve">Java Rmi es una herramienta que tiene sus años y ha pasado por 2 etapas principales en su vida util, para aprender de sus origenes, ejecuta el programa, y entiende su funcionamiento. </w:t>
+        <w:t>Java Rmi es una herramienta que tiene sus años y ha pasado por 2 etapas principales en su vida util, para aprender de sus origenes, ejecuta el programa, y entiende su funcionamiento.  (no tiene que funcionar tranquilos)</w:t>
       </w:r>
     </w:p>
     <w:p>
@@ -2911,6 +2910,25 @@
       <w:pPr>
         <w:rPr>
           <w:rFonts w:hint="default"/>
+          <w:b w:val="0"/>
+          <w:bCs w:val="0"/>
+          <w:lang w:val="es-ES"/>
+        </w:rPr>
+      </w:pPr>
+      <w:r>
+        <w:rPr>
+          <w:rFonts w:hint="default"/>
+          <w:b w:val="0"/>
+          <w:bCs w:val="0"/>
+          <w:lang w:val="es-ES"/>
+        </w:rPr>
+        <w:t>Como el codigo se intenta ejecutar sin haber realizado la compilacion del codigo ni el levantamiento del servicio Rmi, eclipse no sera capaz de ejecutar el codigo, y fallara, ya que no sera capaz de establecer la conexion.</w:t>
+      </w:r>
+    </w:p>
+    <w:p>
+      <w:pPr>
+        <w:rPr>
+          <w:rFonts w:hint="default"/>
           <w:b/>
           <w:bCs/>
           <w:lang w:val="es-ES"/>
@@ -2926,68 +2944,177 @@
           <w:lang w:val="es-ES"/>
         </w:rPr>
       </w:pPr>
-    </w:p>
-    <w:p>
-      <w:pPr>
+      <w:r>
         <w:rPr>
           <w:rFonts w:hint="default"/>
           <w:b/>
           <w:bCs/>
           <w:lang w:val="es-ES"/>
         </w:rPr>
-      </w:pPr>
-      <w:r>
+        <w:t>Output</w:t>
+      </w:r>
+    </w:p>
+    <w:p>
+      <w:pPr>
+        <w:rPr>
+          <w:rFonts w:hint="default"/>
+          <w:lang w:val="es-ES"/>
+        </w:rPr>
+      </w:pPr>
+      <w:r>
+        <w:drawing>
+          <wp:inline distT="0" distB="0" distL="114300" distR="114300">
+            <wp:extent cx="5271135" cy="624205"/>
+            <wp:effectExtent l="0" t="0" r="1905" b="635"/>
+            <wp:docPr id="3" name="Imagen 1"/>
+            <wp:cNvGraphicFramePr>
+              <a:graphicFrameLocks xmlns:a="http://schemas.openxmlformats.org/drawingml/2006/main" noChangeAspect="1"/>
+            </wp:cNvGraphicFramePr>
+            <a:graphic xmlns:a="http://schemas.openxmlformats.org/drawingml/2006/main">
+              <a:graphicData uri="http://schemas.openxmlformats.org/drawingml/2006/picture">
+                <pic:pic xmlns:pic="http://schemas.openxmlformats.org/drawingml/2006/picture">
+                  <pic:nvPicPr>
+                    <pic:cNvPr id="3" name="Imagen 1"/>
+                    <pic:cNvPicPr>
+                      <a:picLocks noChangeAspect="1"/>
+                    </pic:cNvPicPr>
+                  </pic:nvPicPr>
+                  <pic:blipFill>
+                    <a:blip r:embed="rId9"/>
+                    <a:stretch>
+                      <a:fillRect/>
+                    </a:stretch>
+                  </pic:blipFill>
+                  <pic:spPr>
+                    <a:xfrm>
+                      <a:off x="0" y="0"/>
+                      <a:ext cx="5271135" cy="624205"/>
+                    </a:xfrm>
+                    <a:prstGeom prst="rect">
+                      <a:avLst/>
+                    </a:prstGeom>
+                    <a:noFill/>
+                    <a:ln>
+                      <a:noFill/>
+                    </a:ln>
+                  </pic:spPr>
+                </pic:pic>
+              </a:graphicData>
+            </a:graphic>
+          </wp:inline>
+        </w:drawing>
+      </w:r>
+    </w:p>
+    <w:p>
+      <w:pPr>
+        <w:rPr>
+          <w:rFonts w:hint="default"/>
+          <w:lang w:val="es-ES"/>
+        </w:rPr>
+      </w:pPr>
+    </w:p>
+    <w:p>
+      <w:pPr>
+        <w:pStyle w:val="5"/>
+        <w:bidi w:val="0"/>
+        <w:rPr>
+          <w:rFonts w:hint="default"/>
+          <w:lang w:val="es-ES"/>
+        </w:rPr>
+      </w:pPr>
+      <w:r>
+        <w:rPr>
+          <w:rFonts w:hint="default"/>
+          <w:lang w:val="es-ES"/>
+        </w:rPr>
+        <w:t>002 - Compilacion y ejecucion (modulo antiguo)</w:t>
+      </w:r>
+    </w:p>
+    <w:p>
+      <w:pPr>
         <w:rPr>
           <w:rFonts w:hint="default"/>
           <w:b/>
           <w:bCs/>
           <w:lang w:val="es-ES"/>
         </w:rPr>
-        <w:t>Output</w:t>
-      </w:r>
-    </w:p>
-    <w:p>
-      <w:pPr>
-        <w:rPr>
-          <w:rFonts w:hint="default"/>
-          <w:lang w:val="es-ES"/>
-        </w:rPr>
-      </w:pPr>
-    </w:p>
-    <w:p>
-      <w:pPr>
-        <w:rPr>
-          <w:rFonts w:hint="default"/>
-          <w:lang w:val="es-ES"/>
-        </w:rPr>
-      </w:pPr>
-    </w:p>
-    <w:p>
-      <w:pPr>
-        <w:pStyle w:val="5"/>
-        <w:bidi w:val="0"/>
-        <w:rPr>
-          <w:rFonts w:hint="default"/>
-          <w:lang w:val="es-ES"/>
-        </w:rPr>
-      </w:pPr>
-      <w:r>
-        <w:rPr>
-          <w:rFonts w:hint="default"/>
-          <w:lang w:val="es-ES"/>
-        </w:rPr>
-        <w:t>002 - Compilacion y ejecucion (modulo antiguo)</w:t>
-      </w:r>
-    </w:p>
-    <w:p>
-      <w:pPr>
+      </w:pPr>
+      <w:r>
         <w:rPr>
           <w:rFonts w:hint="default"/>
           <w:b/>
           <w:bCs/>
           <w:lang w:val="es-ES"/>
         </w:rPr>
-      </w:pPr>
+        <w:t>Enunciado</w:t>
+      </w:r>
+    </w:p>
+    <w:p>
+      <w:pPr>
+        <w:rPr>
+          <w:rFonts w:hint="default"/>
+          <w:b w:val="0"/>
+          <w:bCs w:val="0"/>
+          <w:lang w:val="es-ES"/>
+        </w:rPr>
+      </w:pPr>
+      <w:r>
+        <w:rPr>
+          <w:rFonts w:hint="default"/>
+          <w:b w:val="0"/>
+          <w:bCs w:val="0"/>
+          <w:lang w:val="es-ES"/>
+        </w:rPr>
+        <w:t>Haz funcionar el ejemplo anterior haciendo todo el proceso de complacion. Las instrucciones son las siguientes:</w:t>
+      </w:r>
+    </w:p>
+    <w:p>
+      <w:pPr>
+        <w:numPr>
+          <w:ilvl w:val="0"/>
+          <w:numId w:val="14"/>
+        </w:numPr>
+        <w:ind w:left="708" w:leftChars="0" w:firstLine="0" w:firstLineChars="0"/>
+        <w:rPr>
+          <w:rFonts w:hint="default"/>
+          <w:b w:val="0"/>
+          <w:bCs w:val="0"/>
+          <w:lang w:val="es-ES"/>
+        </w:rPr>
+      </w:pPr>
+      <w:r>
+        <w:rPr>
+          <w:rFonts w:hint="default"/>
+          <w:b w:val="0"/>
+          <w:bCs w:val="0"/>
+          <w:lang w:val="es-ES"/>
+        </w:rPr>
+        <w:t>Habre el powershell y colocate en la carpeta src del proyecto</w:t>
+      </w:r>
+    </w:p>
+    <w:p>
+      <w:pPr>
+        <w:numPr>
+          <w:ilvl w:val="0"/>
+          <w:numId w:val="14"/>
+        </w:numPr>
+        <w:ind w:left="708" w:leftChars="0" w:firstLine="0" w:firstLineChars="0"/>
+        <w:rPr>
+          <w:rFonts w:hint="default"/>
+          <w:b w:val="0"/>
+          <w:bCs w:val="0"/>
+          <w:lang w:val="es-ES"/>
+        </w:rPr>
+      </w:pPr>
+      <w:r>
+        <w:rPr>
+          <w:rFonts w:hint="default"/>
+          <w:b w:val="0"/>
+          <w:bCs w:val="0"/>
+          <w:lang w:val="es-ES"/>
+        </w:rPr>
+        <w:t xml:space="preserve">Ejecuta el comando </w:t>
+      </w:r>
       <w:r>
         <w:rPr>
           <w:rFonts w:hint="default"/>
@@ -2995,18 +3122,98 @@
           <w:bCs/>
           <w:lang w:val="es-ES"/>
         </w:rPr>
-        <w:t>Enunciado</w:t>
-      </w:r>
-    </w:p>
-    <w:p>
-      <w:pPr>
-        <w:rPr>
-          <w:rFonts w:hint="default"/>
+        <w:t>javac &lt;nombre del archivo java&gt;</w:t>
+      </w:r>
+      <w:r>
+        <w:rPr>
+          <w:rFonts w:hint="default"/>
+          <w:b w:val="0"/>
+          <w:bCs w:val="0"/>
+          <w:lang w:val="es-ES"/>
+        </w:rPr>
+        <w:t xml:space="preserve"> , y azlo con cada archivo .java del src</w:t>
+      </w:r>
+    </w:p>
+    <w:p>
+      <w:pPr>
+        <w:numPr>
+          <w:ilvl w:val="0"/>
+          <w:numId w:val="14"/>
+        </w:numPr>
+        <w:ind w:left="708" w:leftChars="0" w:firstLine="0" w:firstLineChars="0"/>
+        <w:rPr>
+          <w:rFonts w:hint="default"/>
+          <w:b w:val="0"/>
+          <w:bCs w:val="0"/>
+          <w:lang w:val="es-ES"/>
+        </w:rPr>
+      </w:pPr>
+      <w:r>
+        <w:rPr>
+          <w:rFonts w:hint="default" w:ascii="Segoe UI" w:hAnsi="Segoe UI" w:eastAsia="Segoe UI" w:cs="Segoe UI"/>
+          <w:i w:val="0"/>
+          <w:iCs w:val="0"/>
+          <w:color w:val="000000"/>
+          <w:spacing w:val="0"/>
+          <w:sz w:val="19"/>
+          <w:szCs w:val="19"/>
+          <w:lang w:val="es-ES"/>
+        </w:rPr>
+        <w:t>C</w:t>
+      </w:r>
+      <w:r>
+        <w:rPr>
+          <w:rFonts w:hint="default" w:ascii="Segoe UI" w:hAnsi="Segoe UI" w:eastAsia="Segoe UI" w:cs="Segoe UI"/>
+          <w:i w:val="0"/>
+          <w:iCs w:val="0"/>
+          <w:caps w:val="0"/>
+          <w:color w:val="000000"/>
+          <w:spacing w:val="0"/>
+          <w:sz w:val="19"/>
+          <w:szCs w:val="19"/>
+          <w:lang w:val="es-ES"/>
+        </w:rPr>
+        <w:t xml:space="preserve">rea los objetos Stub y skeleton con </w:t>
+      </w:r>
+      <w:r>
+        <w:rPr>
+          <w:rFonts w:ascii="Segoe UI" w:hAnsi="Segoe UI" w:eastAsia="Segoe UI" w:cs="Segoe UI"/>
           <w:b/>
           <w:bCs/>
-          <w:lang w:val="es-ES"/>
-        </w:rPr>
-      </w:pPr>
+          <w:i w:val="0"/>
+          <w:iCs w:val="0"/>
+          <w:caps w:val="0"/>
+          <w:color w:val="000000"/>
+          <w:spacing w:val="0"/>
+          <w:sz w:val="19"/>
+          <w:szCs w:val="19"/>
+        </w:rPr>
+        <w:t>rmic AdderRemote </w:t>
+      </w:r>
+    </w:p>
+    <w:p>
+      <w:pPr>
+        <w:numPr>
+          <w:ilvl w:val="0"/>
+          <w:numId w:val="14"/>
+        </w:numPr>
+        <w:ind w:left="708" w:leftChars="0" w:firstLine="0" w:firstLineChars="0"/>
+        <w:rPr>
+          <w:rFonts w:hint="default"/>
+          <w:b w:val="0"/>
+          <w:bCs w:val="0"/>
+          <w:lang w:val="es-ES"/>
+        </w:rPr>
+      </w:pPr>
+      <w:r>
+        <w:rPr>
+          <w:rFonts w:hint="default"/>
+          <w:b w:val="0"/>
+          <w:bCs w:val="0"/>
+          <w:lang w:val="es-ES"/>
+        </w:rPr>
+        <w:t xml:space="preserve">Ejecuta el comando  </w:t>
+      </w:r>
       <w:r>
         <w:rPr>
           <w:rFonts w:hint="default"/>
@@ -3014,23 +3221,611 @@
           <w:bCs/>
           <w:lang w:val="es-ES"/>
         </w:rPr>
-        <w:t>Explicacion</w:t>
-      </w:r>
-    </w:p>
-    <w:p>
-      <w:pPr>
-        <w:rPr>
-          <w:rFonts w:hint="default"/>
+        <w:t xml:space="preserve">rmiregistry 5000 </w:t>
+      </w:r>
+      <w:r>
+        <w:rPr>
+          <w:rFonts w:hint="default"/>
+          <w:b w:val="0"/>
+          <w:bCs w:val="0"/>
+          <w:lang w:val="es-ES"/>
+        </w:rPr>
+        <w:t>, para ejecutar el servidor rmi en el puerto 5000</w:t>
+      </w:r>
+    </w:p>
+    <w:p>
+      <w:pPr>
+        <w:numPr>
+          <w:ilvl w:val="0"/>
+          <w:numId w:val="14"/>
+        </w:numPr>
+        <w:ind w:left="708" w:leftChars="0" w:firstLine="0" w:firstLineChars="0"/>
+        <w:rPr>
+          <w:rFonts w:hint="default"/>
+          <w:b w:val="0"/>
+          <w:bCs w:val="0"/>
+          <w:lang w:val="es-ES"/>
+        </w:rPr>
+      </w:pPr>
+      <w:r>
+        <w:rPr>
+          <w:rFonts w:hint="default"/>
+          <w:b w:val="0"/>
+          <w:bCs w:val="0"/>
+          <w:lang w:val="es-ES"/>
+        </w:rPr>
+        <w:t xml:space="preserve">Sin cerrar el terminal anterior abre un nuevo terminal, en el src y ejecuta </w:t>
+      </w:r>
+      <w:r>
+        <w:rPr>
+          <w:rFonts w:ascii="Segoe UI" w:hAnsi="Segoe UI" w:eastAsia="Segoe UI" w:cs="Segoe UI"/>
           <w:b/>
           <w:bCs/>
-          <w:lang w:val="es-ES"/>
-        </w:rPr>
-      </w:pPr>
-      <w:r>
-        <w:rPr>
-          <w:rFonts w:hint="default"/>
+          <w:i w:val="0"/>
+          <w:iCs w:val="0"/>
+          <w:caps w:val="0"/>
+          <w:color w:val="000000"/>
+          <w:spacing w:val="0"/>
+          <w:sz w:val="19"/>
+          <w:szCs w:val="19"/>
+        </w:rPr>
+        <w:t>java MyServer </w:t>
+      </w:r>
+      <w:r>
+        <w:rPr>
+          <w:rFonts w:hint="default"/>
+          <w:b w:val="0"/>
+          <w:bCs w:val="0"/>
+          <w:lang w:val="es-ES"/>
+        </w:rPr>
+        <w:t xml:space="preserve"> , para empezar el servidor.</w:t>
+      </w:r>
+    </w:p>
+    <w:p>
+      <w:pPr>
+        <w:numPr>
+          <w:ilvl w:val="0"/>
+          <w:numId w:val="14"/>
+        </w:numPr>
+        <w:ind w:left="708" w:leftChars="0" w:firstLine="0" w:firstLineChars="0"/>
+        <w:rPr>
+          <w:rFonts w:hint="default"/>
+          <w:b w:val="0"/>
+          <w:bCs w:val="0"/>
+          <w:lang w:val="es-ES"/>
+        </w:rPr>
+      </w:pPr>
+      <w:r>
+        <w:rPr>
+          <w:rFonts w:hint="default"/>
+          <w:b w:val="0"/>
+          <w:bCs w:val="0"/>
+          <w:lang w:val="es-ES"/>
+        </w:rPr>
+        <w:t xml:space="preserve">En otra terminal nueva con </w:t>
+      </w:r>
+      <w:r>
+        <w:rPr>
+          <w:rFonts w:ascii="Segoe UI" w:hAnsi="Segoe UI" w:eastAsia="Segoe UI" w:cs="Segoe UI"/>
           <w:b/>
           <w:bCs/>
+          <w:i w:val="0"/>
+          <w:iCs w:val="0"/>
+          <w:caps w:val="0"/>
+          <w:color w:val="000000"/>
+          <w:spacing w:val="0"/>
+          <w:sz w:val="19"/>
+          <w:szCs w:val="19"/>
+          <w:bdr w:val="none" w:color="auto" w:sz="0" w:space="0"/>
+        </w:rPr>
+        <w:t>java MyClient </w:t>
+      </w:r>
+      <w:r>
+        <w:rPr>
+          <w:rFonts w:ascii="Segoe UI" w:hAnsi="Segoe UI" w:eastAsia="Segoe UI" w:cs="Segoe UI"/>
+          <w:i w:val="0"/>
+          <w:iCs w:val="0"/>
+          <w:caps w:val="0"/>
+          <w:color w:val="000000"/>
+          <w:spacing w:val="0"/>
+          <w:sz w:val="19"/>
+          <w:szCs w:val="19"/>
+          <w:bdr w:val="none" w:color="auto" w:sz="0" w:space="0"/>
+        </w:rPr>
+        <w:t> </w:t>
+      </w:r>
+      <w:r>
+        <w:rPr>
+          <w:rFonts w:hint="default" w:ascii="Segoe UI" w:hAnsi="Segoe UI" w:eastAsia="Segoe UI" w:cs="Segoe UI"/>
+          <w:i w:val="0"/>
+          <w:iCs w:val="0"/>
+          <w:caps w:val="0"/>
+          <w:color w:val="000000"/>
+          <w:spacing w:val="0"/>
+          <w:sz w:val="19"/>
+          <w:szCs w:val="19"/>
+          <w:bdr w:val="none" w:color="auto" w:sz="0" w:space="0"/>
+          <w:lang w:val="es-ES"/>
+        </w:rPr>
+        <w:t>empieza el cliente.</w:t>
+      </w:r>
+    </w:p>
+    <w:p>
+      <w:pPr>
+        <w:rPr>
+          <w:rFonts w:hint="default"/>
+          <w:b/>
+          <w:bCs/>
+          <w:lang w:val="es-ES"/>
+        </w:rPr>
+      </w:pPr>
+    </w:p>
+    <w:p>
+      <w:pPr>
+        <w:rPr>
+          <w:rFonts w:hint="default"/>
+          <w:b/>
+          <w:bCs/>
+          <w:lang w:val="es-ES"/>
+        </w:rPr>
+      </w:pPr>
+      <w:r>
+        <w:rPr>
+          <w:rFonts w:hint="default"/>
+          <w:b/>
+          <w:bCs/>
+          <w:lang w:val="es-ES"/>
+        </w:rPr>
+        <w:t>Explicacion</w:t>
+      </w:r>
+    </w:p>
+    <w:p>
+      <w:pPr>
+        <w:rPr>
+          <w:rFonts w:hint="default"/>
+          <w:b w:val="0"/>
+          <w:bCs w:val="0"/>
+          <w:lang w:val="es-ES"/>
+        </w:rPr>
+      </w:pPr>
+      <w:r>
+        <w:rPr>
+          <w:rFonts w:hint="default"/>
+          <w:b w:val="0"/>
+          <w:bCs w:val="0"/>
+          <w:lang w:val="es-ES"/>
+        </w:rPr>
+        <w:t>Con los comandos mencionados anteriormente hacemos lo siguiente:</w:t>
+      </w:r>
+    </w:p>
+    <w:p>
+      <w:pPr>
+        <w:keepNext w:val="0"/>
+        <w:keepLines w:val="0"/>
+        <w:widowControl/>
+        <w:numPr>
+          <w:ilvl w:val="0"/>
+          <w:numId w:val="15"/>
+        </w:numPr>
+        <w:suppressLineNumbers w:val="0"/>
+        <w:pBdr>
+          <w:top w:val="none" w:color="auto" w:sz="0" w:space="0"/>
+          <w:left w:val="none" w:color="auto" w:sz="0" w:space="0"/>
+          <w:bottom w:val="none" w:color="auto" w:sz="0" w:space="0"/>
+          <w:right w:val="none" w:color="auto" w:sz="0" w:space="0"/>
+        </w:pBdr>
+        <w:spacing w:before="48" w:beforeAutospacing="0" w:after="0" w:afterAutospacing="0" w:line="300" w:lineRule="atLeast"/>
+        <w:ind w:left="420" w:leftChars="0" w:right="0" w:rightChars="0" w:hanging="420" w:firstLineChars="0"/>
+        <w:jc w:val="both"/>
+        <w:rPr>
+          <w:color w:val="000000"/>
+        </w:rPr>
+      </w:pPr>
+      <w:r>
+        <w:rPr>
+          <w:rFonts w:hint="default" w:ascii="Segoe UI" w:hAnsi="Segoe UI" w:eastAsia="Segoe UI" w:cs="Segoe UI"/>
+          <w:i w:val="0"/>
+          <w:iCs w:val="0"/>
+          <w:color w:val="000000"/>
+          <w:spacing w:val="0"/>
+          <w:sz w:val="19"/>
+          <w:szCs w:val="19"/>
+          <w:bdr w:val="none" w:color="auto" w:sz="0" w:space="0"/>
+        </w:rPr>
+        <w:t>J</w:t>
+      </w:r>
+      <w:r>
+        <w:rPr>
+          <w:rFonts w:hint="default" w:ascii="Segoe UI" w:hAnsi="Segoe UI" w:eastAsia="Segoe UI" w:cs="Segoe UI"/>
+          <w:i w:val="0"/>
+          <w:iCs w:val="0"/>
+          <w:caps w:val="0"/>
+          <w:color w:val="000000"/>
+          <w:spacing w:val="0"/>
+          <w:sz w:val="19"/>
+          <w:szCs w:val="19"/>
+          <w:bdr w:val="none" w:color="auto" w:sz="0" w:space="0"/>
+        </w:rPr>
+        <w:t>avac</w:t>
+      </w:r>
+      <w:r>
+        <w:rPr>
+          <w:rFonts w:hint="default" w:ascii="Segoe UI" w:hAnsi="Segoe UI" w:eastAsia="Segoe UI" w:cs="Segoe UI"/>
+          <w:i w:val="0"/>
+          <w:iCs w:val="0"/>
+          <w:caps w:val="0"/>
+          <w:color w:val="000000"/>
+          <w:spacing w:val="0"/>
+          <w:sz w:val="19"/>
+          <w:szCs w:val="19"/>
+          <w:bdr w:val="none" w:color="auto" w:sz="0" w:space="0"/>
+          <w:lang w:val="es-ES"/>
+        </w:rPr>
+        <w:t xml:space="preserve"> &lt;archivo</w:t>
+      </w:r>
+      <w:r>
+        <w:rPr>
+          <w:rFonts w:hint="default" w:ascii="Segoe UI" w:hAnsi="Segoe UI" w:eastAsia="Segoe UI" w:cs="Segoe UI"/>
+          <w:i w:val="0"/>
+          <w:iCs w:val="0"/>
+          <w:caps w:val="0"/>
+          <w:color w:val="000000"/>
+          <w:spacing w:val="0"/>
+          <w:sz w:val="19"/>
+          <w:szCs w:val="19"/>
+          <w:bdr w:val="none" w:color="auto" w:sz="0" w:space="0"/>
+        </w:rPr>
+        <w:t> .java</w:t>
+      </w:r>
+      <w:r>
+        <w:rPr>
+          <w:rFonts w:hint="default" w:ascii="Segoe UI" w:hAnsi="Segoe UI" w:eastAsia="Segoe UI" w:cs="Segoe UI"/>
+          <w:i w:val="0"/>
+          <w:iCs w:val="0"/>
+          <w:caps w:val="0"/>
+          <w:color w:val="000000"/>
+          <w:spacing w:val="0"/>
+          <w:sz w:val="19"/>
+          <w:szCs w:val="19"/>
+          <w:bdr w:val="none" w:color="auto" w:sz="0" w:space="0"/>
+          <w:lang w:val="es-ES"/>
+        </w:rPr>
+        <w:t>&gt; -&gt; compilamos el codigo fuente.</w:t>
+      </w:r>
+      <w:r>
+        <w:rPr>
+          <w:rFonts w:hint="default" w:ascii="Segoe UI" w:hAnsi="Segoe UI" w:eastAsia="Segoe UI" w:cs="Segoe UI"/>
+          <w:i w:val="0"/>
+          <w:iCs w:val="0"/>
+          <w:caps w:val="0"/>
+          <w:color w:val="000000"/>
+          <w:spacing w:val="0"/>
+          <w:sz w:val="19"/>
+          <w:szCs w:val="19"/>
+          <w:bdr w:val="none" w:color="auto" w:sz="0" w:space="0"/>
+        </w:rPr>
+        <w:t>  </w:t>
+      </w:r>
+    </w:p>
+    <w:p>
+      <w:pPr>
+        <w:keepNext w:val="0"/>
+        <w:keepLines w:val="0"/>
+        <w:widowControl/>
+        <w:numPr>
+          <w:ilvl w:val="0"/>
+          <w:numId w:val="15"/>
+        </w:numPr>
+        <w:suppressLineNumbers w:val="0"/>
+        <w:pBdr>
+          <w:top w:val="none" w:color="auto" w:sz="0" w:space="0"/>
+          <w:left w:val="none" w:color="auto" w:sz="0" w:space="0"/>
+          <w:bottom w:val="none" w:color="auto" w:sz="0" w:space="0"/>
+          <w:right w:val="none" w:color="auto" w:sz="0" w:space="0"/>
+        </w:pBdr>
+        <w:spacing w:before="48" w:beforeAutospacing="0" w:after="0" w:afterAutospacing="0" w:line="300" w:lineRule="atLeast"/>
+        <w:ind w:left="420" w:leftChars="0" w:right="0" w:rightChars="0" w:hanging="420" w:firstLineChars="0"/>
+        <w:jc w:val="both"/>
+        <w:rPr>
+          <w:color w:val="000000"/>
+        </w:rPr>
+      </w:pPr>
+      <w:r>
+        <w:rPr>
+          <w:rFonts w:hint="default" w:ascii="Segoe UI" w:hAnsi="Segoe UI" w:eastAsia="Segoe UI" w:cs="Segoe UI"/>
+          <w:i w:val="0"/>
+          <w:iCs w:val="0"/>
+          <w:caps w:val="0"/>
+          <w:color w:val="000000"/>
+          <w:spacing w:val="0"/>
+          <w:sz w:val="19"/>
+          <w:szCs w:val="19"/>
+          <w:bdr w:val="none" w:color="auto" w:sz="0" w:space="0"/>
+        </w:rPr>
+        <w:t>rmic AdderRemote  </w:t>
+      </w:r>
+      <w:r>
+        <w:rPr>
+          <w:rFonts w:hint="default" w:ascii="Segoe UI" w:hAnsi="Segoe UI" w:eastAsia="Segoe UI" w:cs="Segoe UI"/>
+          <w:i w:val="0"/>
+          <w:iCs w:val="0"/>
+          <w:caps w:val="0"/>
+          <w:color w:val="000000"/>
+          <w:spacing w:val="0"/>
+          <w:sz w:val="19"/>
+          <w:szCs w:val="19"/>
+          <w:bdr w:val="none" w:color="auto" w:sz="0" w:space="0"/>
+          <w:lang w:val="es-ES"/>
+        </w:rPr>
+        <w:t xml:space="preserve"> -&gt; creamos los objetos stub y skeleton utilizando la herramienta rmic .</w:t>
+      </w:r>
+    </w:p>
+    <w:p>
+      <w:pPr>
+        <w:keepNext w:val="0"/>
+        <w:keepLines w:val="0"/>
+        <w:widowControl/>
+        <w:numPr>
+          <w:ilvl w:val="0"/>
+          <w:numId w:val="15"/>
+        </w:numPr>
+        <w:suppressLineNumbers w:val="0"/>
+        <w:pBdr>
+          <w:top w:val="none" w:color="auto" w:sz="0" w:space="0"/>
+          <w:left w:val="none" w:color="auto" w:sz="0" w:space="0"/>
+          <w:bottom w:val="none" w:color="auto" w:sz="0" w:space="0"/>
+          <w:right w:val="none" w:color="auto" w:sz="0" w:space="0"/>
+        </w:pBdr>
+        <w:spacing w:before="48" w:beforeAutospacing="0" w:after="0" w:afterAutospacing="0" w:line="300" w:lineRule="atLeast"/>
+        <w:ind w:left="420" w:leftChars="0" w:right="0" w:rightChars="0" w:hanging="420" w:firstLineChars="0"/>
+        <w:jc w:val="both"/>
+        <w:rPr>
+          <w:rFonts w:hint="default" w:ascii="Segoe UI" w:hAnsi="Segoe UI" w:eastAsia="Segoe UI" w:cs="Segoe UI"/>
+          <w:i w:val="0"/>
+          <w:iCs w:val="0"/>
+          <w:caps w:val="0"/>
+          <w:color w:val="000000"/>
+          <w:spacing w:val="0"/>
+          <w:sz w:val="19"/>
+          <w:szCs w:val="19"/>
+          <w:bdr w:val="none" w:color="auto" w:sz="0" w:space="0"/>
+          <w:lang w:val="es-ES"/>
+        </w:rPr>
+      </w:pPr>
+      <w:r>
+        <w:rPr>
+          <w:rFonts w:hint="default" w:ascii="Segoe UI" w:hAnsi="Segoe UI" w:eastAsia="Segoe UI" w:cs="Segoe UI"/>
+          <w:i w:val="0"/>
+          <w:iCs w:val="0"/>
+          <w:caps w:val="0"/>
+          <w:color w:val="000000"/>
+          <w:spacing w:val="0"/>
+          <w:sz w:val="19"/>
+          <w:szCs w:val="19"/>
+          <w:bdr w:val="none" w:color="auto" w:sz="0" w:space="0"/>
+        </w:rPr>
+        <w:t>rmiregistry </w:t>
+      </w:r>
+      <w:r>
+        <w:rPr>
+          <w:rFonts w:hint="default" w:ascii="Segoe UI" w:hAnsi="Segoe UI" w:eastAsia="Segoe UI" w:cs="Segoe UI"/>
+          <w:i w:val="0"/>
+          <w:iCs w:val="0"/>
+          <w:caps w:val="0"/>
+          <w:color w:val="C00000"/>
+          <w:spacing w:val="0"/>
+          <w:sz w:val="19"/>
+          <w:szCs w:val="19"/>
+          <w:bdr w:val="none" w:color="auto" w:sz="0" w:space="0"/>
+        </w:rPr>
+        <w:t>5000</w:t>
+      </w:r>
+      <w:r>
+        <w:rPr>
+          <w:rFonts w:hint="default" w:ascii="Segoe UI" w:hAnsi="Segoe UI" w:eastAsia="Segoe UI" w:cs="Segoe UI"/>
+          <w:i w:val="0"/>
+          <w:iCs w:val="0"/>
+          <w:caps w:val="0"/>
+          <w:color w:val="000000"/>
+          <w:spacing w:val="0"/>
+          <w:sz w:val="19"/>
+          <w:szCs w:val="19"/>
+          <w:bdr w:val="none" w:color="auto" w:sz="0" w:space="0"/>
+        </w:rPr>
+        <w:t>  </w:t>
+      </w:r>
+      <w:r>
+        <w:rPr>
+          <w:rFonts w:hint="default" w:ascii="Segoe UI" w:hAnsi="Segoe UI" w:eastAsia="Segoe UI" w:cs="Segoe UI"/>
+          <w:i w:val="0"/>
+          <w:iCs w:val="0"/>
+          <w:caps w:val="0"/>
+          <w:color w:val="000000"/>
+          <w:spacing w:val="0"/>
+          <w:sz w:val="19"/>
+          <w:szCs w:val="19"/>
+          <w:bdr w:val="none" w:color="auto" w:sz="0" w:space="0"/>
+          <w:lang w:val="es-ES"/>
+        </w:rPr>
+        <w:t xml:space="preserve">-&gt; empezamos el servicio rmi en el puerto indicado (por defecto es 5000), </w:t>
+      </w:r>
+    </w:p>
+    <w:p>
+      <w:pPr>
+        <w:keepNext w:val="0"/>
+        <w:keepLines w:val="0"/>
+        <w:widowControl/>
+        <w:numPr>
+          <w:ilvl w:val="0"/>
+          <w:numId w:val="15"/>
+        </w:numPr>
+        <w:suppressLineNumbers w:val="0"/>
+        <w:pBdr>
+          <w:top w:val="none" w:color="auto" w:sz="0" w:space="0"/>
+          <w:left w:val="none" w:color="auto" w:sz="0" w:space="0"/>
+          <w:bottom w:val="none" w:color="auto" w:sz="0" w:space="0"/>
+          <w:right w:val="none" w:color="auto" w:sz="0" w:space="0"/>
+        </w:pBdr>
+        <w:spacing w:before="48" w:beforeAutospacing="0" w:after="0" w:afterAutospacing="0" w:line="300" w:lineRule="atLeast"/>
+        <w:ind w:left="420" w:leftChars="0" w:right="0" w:rightChars="0" w:hanging="420" w:firstLineChars="0"/>
+        <w:jc w:val="both"/>
+        <w:rPr>
+          <w:rFonts w:hint="default"/>
+          <w:color w:val="000000"/>
+          <w:lang w:val="es-ES"/>
+        </w:rPr>
+      </w:pPr>
+      <w:r>
+        <w:rPr>
+          <w:rFonts w:hint="default" w:ascii="Segoe UI" w:hAnsi="Segoe UI" w:eastAsia="Segoe UI" w:cs="Segoe UI"/>
+          <w:i w:val="0"/>
+          <w:iCs w:val="0"/>
+          <w:caps w:val="0"/>
+          <w:color w:val="000000"/>
+          <w:spacing w:val="0"/>
+          <w:sz w:val="19"/>
+          <w:szCs w:val="19"/>
+          <w:bdr w:val="none" w:color="auto" w:sz="0" w:space="0"/>
+        </w:rPr>
+        <w:t>java MyServer  </w:t>
+      </w:r>
+      <w:r>
+        <w:rPr>
+          <w:rFonts w:hint="default" w:ascii="Segoe UI" w:hAnsi="Segoe UI" w:eastAsia="Segoe UI" w:cs="Segoe UI"/>
+          <w:i w:val="0"/>
+          <w:iCs w:val="0"/>
+          <w:caps w:val="0"/>
+          <w:color w:val="000000"/>
+          <w:spacing w:val="0"/>
+          <w:sz w:val="19"/>
+          <w:szCs w:val="19"/>
+          <w:bdr w:val="none" w:color="auto" w:sz="0" w:space="0"/>
+          <w:lang w:val="es-ES"/>
+        </w:rPr>
+        <w:t>-&gt; empezamos la ejecucion del servidor</w:t>
+      </w:r>
+    </w:p>
+    <w:p>
+      <w:pPr>
+        <w:keepNext w:val="0"/>
+        <w:keepLines w:val="0"/>
+        <w:widowControl/>
+        <w:numPr>
+          <w:ilvl w:val="0"/>
+          <w:numId w:val="15"/>
+        </w:numPr>
+        <w:suppressLineNumbers w:val="0"/>
+        <w:pBdr>
+          <w:top w:val="none" w:color="auto" w:sz="0" w:space="0"/>
+          <w:left w:val="none" w:color="auto" w:sz="0" w:space="0"/>
+          <w:bottom w:val="none" w:color="auto" w:sz="0" w:space="0"/>
+          <w:right w:val="none" w:color="auto" w:sz="0" w:space="0"/>
+        </w:pBdr>
+        <w:spacing w:before="48" w:beforeAutospacing="0" w:after="0" w:afterAutospacing="0" w:line="300" w:lineRule="atLeast"/>
+        <w:ind w:left="420" w:leftChars="0" w:right="0" w:rightChars="0" w:hanging="420" w:firstLineChars="0"/>
+        <w:jc w:val="both"/>
+        <w:rPr>
+          <w:color w:val="000000"/>
+        </w:rPr>
+      </w:pPr>
+      <w:r>
+        <w:rPr>
+          <w:rFonts w:hint="default" w:ascii="Segoe UI" w:hAnsi="Segoe UI" w:eastAsia="Segoe UI" w:cs="Segoe UI"/>
+          <w:i w:val="0"/>
+          <w:iCs w:val="0"/>
+          <w:caps w:val="0"/>
+          <w:color w:val="000000"/>
+          <w:spacing w:val="0"/>
+          <w:sz w:val="19"/>
+          <w:szCs w:val="19"/>
+          <w:bdr w:val="none" w:color="auto" w:sz="0" w:space="0"/>
+        </w:rPr>
+        <w:t>java MyClient  </w:t>
+      </w:r>
+      <w:r>
+        <w:rPr>
+          <w:rFonts w:hint="default" w:ascii="Segoe UI" w:hAnsi="Segoe UI" w:eastAsia="Segoe UI" w:cs="Segoe UI"/>
+          <w:i w:val="0"/>
+          <w:iCs w:val="0"/>
+          <w:caps w:val="0"/>
+          <w:color w:val="000000"/>
+          <w:spacing w:val="0"/>
+          <w:sz w:val="19"/>
+          <w:szCs w:val="19"/>
+          <w:bdr w:val="none" w:color="auto" w:sz="0" w:space="0"/>
+          <w:lang w:val="es-ES"/>
+        </w:rPr>
+        <w:t>-&gt; empezamos la ejecucion del cliente</w:t>
+      </w:r>
+    </w:p>
+    <w:p>
+      <w:pPr>
+        <w:rPr>
+          <w:rFonts w:hint="default"/>
+          <w:b w:val="0"/>
+          <w:bCs w:val="0"/>
+          <w:lang w:val="es-ES"/>
+        </w:rPr>
+      </w:pPr>
+    </w:p>
+    <w:p>
+      <w:pPr>
+        <w:rPr>
+          <w:rFonts w:hint="default"/>
+          <w:b w:val="0"/>
+          <w:bCs w:val="0"/>
+          <w:lang w:val="es-ES"/>
+        </w:rPr>
+      </w:pPr>
+      <w:r>
+        <w:rPr>
+          <w:rFonts w:hint="default" w:ascii="Segoe UI" w:hAnsi="Segoe UI" w:eastAsia="Segoe UI" w:cs="Segoe UI"/>
+          <w:i w:val="0"/>
+          <w:iCs w:val="0"/>
+          <w:caps w:val="0"/>
+          <w:color w:val="000000"/>
+          <w:spacing w:val="0"/>
+          <w:sz w:val="19"/>
+          <w:szCs w:val="19"/>
+          <w:lang w:val="es-ES"/>
+        </w:rPr>
+        <w:t>Como curiosidad, si levantamos este servicio rmi en la linea de comandos, la ejecucion del servidor y el cliente se pueden hacer por ejecucion normal en eclipse. Debido a que el servicio permite la interconectividad entre servidor y cliente a traves del puerto 5000.</w:t>
+      </w:r>
+    </w:p>
+    <w:p>
+      <w:pPr>
+        <w:rPr>
+          <w:rFonts w:hint="default"/>
+          <w:b w:val="0"/>
+          <w:bCs w:val="0"/>
+          <w:lang w:val="es-ES"/>
+        </w:rPr>
+      </w:pPr>
+    </w:p>
+    <w:p>
+      <w:pPr>
+        <w:rPr>
+          <w:rFonts w:hint="default"/>
+          <w:b/>
+          <w:bCs/>
+          <w:lang w:val="es-ES"/>
+        </w:rPr>
+      </w:pPr>
+    </w:p>
+    <w:p>
+      <w:pPr>
+        <w:rPr>
+          <w:rFonts w:hint="default"/>
+          <w:b/>
+          <w:bCs/>
+          <w:lang w:val="es-ES"/>
+        </w:rPr>
+      </w:pPr>
+      <w:r>
+        <w:rPr>
+          <w:rFonts w:hint="default"/>
+          <w:b/>
+          <w:bCs/>
           <w:lang w:val="es-ES"/>
         </w:rPr>
         <w:t>Output</w:t>
@@ -3043,39 +3838,309 @@
           <w:lang w:val="es-ES" w:eastAsia="zh-CN"/>
         </w:rPr>
       </w:pPr>
-    </w:p>
-    <w:p>
-      <w:pPr>
+      <w:r>
         <w:rPr>
           <w:rFonts w:hint="default"/>
           <w:lang w:val="es-ES" w:eastAsia="zh-CN"/>
         </w:rPr>
-      </w:pPr>
-    </w:p>
-    <w:p>
-      <w:pPr>
-        <w:pStyle w:val="5"/>
-        <w:bidi w:val="0"/>
-        <w:rPr>
-          <w:rFonts w:hint="default"/>
-          <w:lang w:val="es-ES"/>
-        </w:rPr>
-      </w:pPr>
-    </w:p>
-    <w:p>
-      <w:pPr>
-        <w:rPr>
-          <w:rFonts w:hint="default"/>
-          <w:lang w:val="es-ES"/>
-        </w:rPr>
-      </w:pPr>
-      <w:r>
-        <w:rPr>
-          <w:rFonts w:hint="default"/>
-          <w:lang w:val="es-ES"/>
-        </w:rPr>
-        <w:br w:type="page"/>
-      </w:r>
+        <w:t>Terminal 1 el de la compilacion y levantamiento del servicio</w:t>
+      </w:r>
+    </w:p>
+    <w:p>
+      <w:pPr>
+        <w:rPr>
+          <w:rFonts w:hint="default"/>
+          <w:lang w:val="es-ES" w:eastAsia="zh-CN"/>
+        </w:rPr>
+      </w:pPr>
+      <w:r>
+        <w:drawing>
+          <wp:anchor distT="0" distB="0" distL="114300" distR="114300" simplePos="0" relativeHeight="251661312" behindDoc="0" locked="0" layoutInCell="1" allowOverlap="1">
+            <wp:simplePos x="0" y="0"/>
+            <wp:positionH relativeFrom="column">
+              <wp:posOffset>-633095</wp:posOffset>
+            </wp:positionH>
+            <wp:positionV relativeFrom="paragraph">
+              <wp:posOffset>57150</wp:posOffset>
+            </wp:positionV>
+            <wp:extent cx="6658610" cy="1186180"/>
+            <wp:effectExtent l="0" t="0" r="1270" b="2540"/>
+            <wp:wrapTopAndBottom/>
+            <wp:docPr id="7" name="Imagen 3"/>
+            <wp:cNvGraphicFramePr>
+              <a:graphicFrameLocks xmlns:a="http://schemas.openxmlformats.org/drawingml/2006/main" noChangeAspect="1"/>
+            </wp:cNvGraphicFramePr>
+            <a:graphic xmlns:a="http://schemas.openxmlformats.org/drawingml/2006/main">
+              <a:graphicData uri="http://schemas.openxmlformats.org/drawingml/2006/picture">
+                <pic:pic xmlns:pic="http://schemas.openxmlformats.org/drawingml/2006/picture">
+                  <pic:nvPicPr>
+                    <pic:cNvPr id="7" name="Imagen 3"/>
+                    <pic:cNvPicPr>
+                      <a:picLocks noChangeAspect="1"/>
+                    </pic:cNvPicPr>
+                  </pic:nvPicPr>
+                  <pic:blipFill>
+                    <a:blip r:embed="rId10"/>
+                    <a:stretch>
+                      <a:fillRect/>
+                    </a:stretch>
+                  </pic:blipFill>
+                  <pic:spPr>
+                    <a:xfrm>
+                      <a:off x="0" y="0"/>
+                      <a:ext cx="6658610" cy="1186180"/>
+                    </a:xfrm>
+                    <a:prstGeom prst="rect">
+                      <a:avLst/>
+                    </a:prstGeom>
+                    <a:noFill/>
+                    <a:ln>
+                      <a:noFill/>
+                    </a:ln>
+                  </pic:spPr>
+                </pic:pic>
+              </a:graphicData>
+            </a:graphic>
+          </wp:anchor>
+        </w:drawing>
+      </w:r>
+    </w:p>
+    <w:p>
+      <w:pPr>
+        <w:rPr>
+          <w:rFonts w:hint="default"/>
+          <w:lang w:val="es-ES" w:eastAsia="zh-CN"/>
+        </w:rPr>
+      </w:pPr>
+      <w:r>
+        <w:rPr>
+          <w:rFonts w:hint="default"/>
+          <w:lang w:val="es-ES" w:eastAsia="zh-CN"/>
+        </w:rPr>
+        <w:t>-&gt; El metodo que estamos utilizando esta deprecated y el sistema nos lo notifica.</w:t>
+      </w:r>
+    </w:p>
+    <w:p>
+      <w:pPr>
+        <w:rPr>
+          <w:rFonts w:hint="default"/>
+          <w:lang w:val="es-ES" w:eastAsia="zh-CN"/>
+        </w:rPr>
+      </w:pPr>
+    </w:p>
+    <w:p>
+      <w:pPr>
+        <w:rPr>
+          <w:rFonts w:hint="default"/>
+          <w:lang w:val="es-ES" w:eastAsia="zh-CN"/>
+        </w:rPr>
+      </w:pPr>
+    </w:p>
+    <w:p>
+      <w:pPr>
+        <w:rPr>
+          <w:rFonts w:hint="default"/>
+          <w:lang w:val="es-ES" w:eastAsia="zh-CN"/>
+        </w:rPr>
+      </w:pPr>
+      <w:r>
+        <w:rPr>
+          <w:rFonts w:hint="default"/>
+          <w:lang w:val="es-ES" w:eastAsia="zh-CN"/>
+        </w:rPr>
+        <w:t>Terminal 2: el server</w:t>
+      </w:r>
+    </w:p>
+    <w:p>
+      <w:r>
+        <w:drawing>
+          <wp:inline distT="0" distB="0" distL="114300" distR="114300">
+            <wp:extent cx="2636520" cy="365760"/>
+            <wp:effectExtent l="0" t="0" r="0" b="0"/>
+            <wp:docPr id="10" name="Imagen 4"/>
+            <wp:cNvGraphicFramePr>
+              <a:graphicFrameLocks xmlns:a="http://schemas.openxmlformats.org/drawingml/2006/main" noChangeAspect="1"/>
+            </wp:cNvGraphicFramePr>
+            <a:graphic xmlns:a="http://schemas.openxmlformats.org/drawingml/2006/main">
+              <a:graphicData uri="http://schemas.openxmlformats.org/drawingml/2006/picture">
+                <pic:pic xmlns:pic="http://schemas.openxmlformats.org/drawingml/2006/picture">
+                  <pic:nvPicPr>
+                    <pic:cNvPr id="10" name="Imagen 4"/>
+                    <pic:cNvPicPr>
+                      <a:picLocks noChangeAspect="1"/>
+                    </pic:cNvPicPr>
+                  </pic:nvPicPr>
+                  <pic:blipFill>
+                    <a:blip r:embed="rId11"/>
+                    <a:stretch>
+                      <a:fillRect/>
+                    </a:stretch>
+                  </pic:blipFill>
+                  <pic:spPr>
+                    <a:xfrm>
+                      <a:off x="0" y="0"/>
+                      <a:ext cx="2636520" cy="365760"/>
+                    </a:xfrm>
+                    <a:prstGeom prst="rect">
+                      <a:avLst/>
+                    </a:prstGeom>
+                    <a:noFill/>
+                    <a:ln>
+                      <a:noFill/>
+                    </a:ln>
+                  </pic:spPr>
+                </pic:pic>
+              </a:graphicData>
+            </a:graphic>
+          </wp:inline>
+        </w:drawing>
+      </w:r>
+    </w:p>
+    <w:p/>
+    <w:p>
+      <w:pPr>
+        <w:rPr>
+          <w:rFonts w:hint="default"/>
+          <w:lang w:val="es-ES" w:eastAsia="zh-CN"/>
+        </w:rPr>
+      </w:pPr>
+      <w:r>
+        <w:rPr>
+          <w:rFonts w:hint="default"/>
+          <w:lang w:val="es-ES" w:eastAsia="zh-CN"/>
+        </w:rPr>
+        <w:t>Terminal 3:  el cliente</w:t>
+      </w:r>
+    </w:p>
+    <w:p>
+      <w:r>
+        <w:drawing>
+          <wp:inline distT="0" distB="0" distL="114300" distR="114300">
+            <wp:extent cx="5273675" cy="306070"/>
+            <wp:effectExtent l="0" t="0" r="14605" b="13970"/>
+            <wp:docPr id="11" name="Imagen 5"/>
+            <wp:cNvGraphicFramePr>
+              <a:graphicFrameLocks xmlns:a="http://schemas.openxmlformats.org/drawingml/2006/main" noChangeAspect="1"/>
+            </wp:cNvGraphicFramePr>
+            <a:graphic xmlns:a="http://schemas.openxmlformats.org/drawingml/2006/main">
+              <a:graphicData uri="http://schemas.openxmlformats.org/drawingml/2006/picture">
+                <pic:pic xmlns:pic="http://schemas.openxmlformats.org/drawingml/2006/picture">
+                  <pic:nvPicPr>
+                    <pic:cNvPr id="11" name="Imagen 5"/>
+                    <pic:cNvPicPr>
+                      <a:picLocks noChangeAspect="1"/>
+                    </pic:cNvPicPr>
+                  </pic:nvPicPr>
+                  <pic:blipFill>
+                    <a:blip r:embed="rId12"/>
+                    <a:stretch>
+                      <a:fillRect/>
+                    </a:stretch>
+                  </pic:blipFill>
+                  <pic:spPr>
+                    <a:xfrm>
+                      <a:off x="0" y="0"/>
+                      <a:ext cx="5273675" cy="306070"/>
+                    </a:xfrm>
+                    <a:prstGeom prst="rect">
+                      <a:avLst/>
+                    </a:prstGeom>
+                    <a:noFill/>
+                    <a:ln>
+                      <a:noFill/>
+                    </a:ln>
+                  </pic:spPr>
+                </pic:pic>
+              </a:graphicData>
+            </a:graphic>
+          </wp:inline>
+        </w:drawing>
+      </w:r>
+    </w:p>
+    <w:p/>
+    <w:p/>
+    <w:p>
+      <w:pPr>
+        <w:rPr>
+          <w:rFonts w:hint="default"/>
+          <w:lang w:val="es-ES"/>
+        </w:rPr>
+      </w:pPr>
+    </w:p>
+    <w:p>
+      <w:pPr>
+        <w:rPr>
+          <w:rFonts w:hint="default"/>
+          <w:lang w:val="es-ES"/>
+        </w:rPr>
+      </w:pPr>
+      <w:r>
+        <w:rPr>
+          <w:rFonts w:hint="default"/>
+          <w:lang w:val="es-ES"/>
+        </w:rPr>
+        <w:t>-&gt; Ejecucion alterna en eclipse si el servicio rmi esta levantado</w:t>
+      </w:r>
+    </w:p>
+    <w:p>
+      <w:pPr>
+        <w:rPr>
+          <w:rFonts w:hint="default"/>
+          <w:lang w:val="es-ES"/>
+        </w:rPr>
+      </w:pPr>
+      <w:r>
+        <w:drawing>
+          <wp:inline distT="0" distB="0" distL="114300" distR="114300">
+            <wp:extent cx="6425565" cy="527685"/>
+            <wp:effectExtent l="0" t="0" r="5715" b="5715"/>
+            <wp:docPr id="12" name="Imagen 6"/>
+            <wp:cNvGraphicFramePr>
+              <a:graphicFrameLocks xmlns:a="http://schemas.openxmlformats.org/drawingml/2006/main" noChangeAspect="1"/>
+            </wp:cNvGraphicFramePr>
+            <a:graphic xmlns:a="http://schemas.openxmlformats.org/drawingml/2006/main">
+              <a:graphicData uri="http://schemas.openxmlformats.org/drawingml/2006/picture">
+                <pic:pic xmlns:pic="http://schemas.openxmlformats.org/drawingml/2006/picture">
+                  <pic:nvPicPr>
+                    <pic:cNvPr id="12" name="Imagen 6"/>
+                    <pic:cNvPicPr>
+                      <a:picLocks noChangeAspect="1"/>
+                    </pic:cNvPicPr>
+                  </pic:nvPicPr>
+                  <pic:blipFill>
+                    <a:blip r:embed="rId13"/>
+                    <a:stretch>
+                      <a:fillRect/>
+                    </a:stretch>
+                  </pic:blipFill>
+                  <pic:spPr>
+                    <a:xfrm>
+                      <a:off x="0" y="0"/>
+                      <a:ext cx="6425565" cy="527685"/>
+                    </a:xfrm>
+                    <a:prstGeom prst="rect">
+                      <a:avLst/>
+                    </a:prstGeom>
+                    <a:noFill/>
+                    <a:ln>
+                      <a:noFill/>
+                    </a:ln>
+                  </pic:spPr>
+                </pic:pic>
+              </a:graphicData>
+            </a:graphic>
+          </wp:inline>
+        </w:drawing>
+      </w:r>
+    </w:p>
+    <w:bookmarkEnd w:id="0"/>
+    <w:p>
+      <w:pPr>
+        <w:rPr>
+          <w:rFonts w:hint="default"/>
+          <w:lang w:val="es-ES"/>
+        </w:rPr>
+      </w:pPr>
     </w:p>
     <w:p>
       <w:pPr>
@@ -3168,7 +4233,7 @@
                     </pic:cNvPicPr>
                   </pic:nvPicPr>
                   <pic:blipFill>
-                    <a:blip r:embed="rId9"/>
+                    <a:blip r:embed="rId14"/>
                     <a:stretch>
                       <a:fillRect/>
                     </a:stretch>
@@ -3302,7 +4367,7 @@
                     </pic:cNvPicPr>
                   </pic:nvPicPr>
                   <pic:blipFill>
-                    <a:blip r:embed="rId10"/>
+                    <a:blip r:embed="rId15"/>
                     <a:stretch>
                       <a:fillRect/>
                     </a:stretch>
@@ -3549,6 +4614,26 @@
     </w:lvl>
   </w:abstractNum>
   <w:abstractNum w:abstractNumId="1">
+    <w:nsid w:val="F3972746"/>
+    <w:multiLevelType w:val="singleLevel"/>
+    <w:tmpl w:val="F3972746"/>
+    <w:lvl w:ilvl="0" w:tentative="0">
+      <w:start w:val="1"/>
+      <w:numFmt w:val="bullet"/>
+      <w:lvlText w:val=""/>
+      <w:lvlJc w:val="left"/>
+      <w:pPr>
+        <w:tabs>
+          <w:tab w:val="left" w:pos="420"/>
+        </w:tabs>
+        <w:ind w:left="420" w:leftChars="0" w:hanging="420" w:firstLineChars="0"/>
+      </w:pPr>
+      <w:rPr>
+        <w:rFonts w:hint="default" w:ascii="Wingdings" w:hAnsi="Wingdings"/>
+      </w:rPr>
+    </w:lvl>
+  </w:abstractNum>
+  <w:abstractNum w:abstractNumId="2">
     <w:nsid w:val="FFFFFF7C"/>
     <w:multiLevelType w:val="singleLevel"/>
     <w:tmpl w:val="FFFFFF7C"/>
@@ -3566,7 +4651,7 @@
       </w:pPr>
     </w:lvl>
   </w:abstractNum>
-  <w:abstractNum w:abstractNumId="2">
+  <w:abstractNum w:abstractNumId="3">
     <w:nsid w:val="FFFFFF7D"/>
     <w:multiLevelType w:val="singleLevel"/>
     <w:tmpl w:val="FFFFFF7D"/>
@@ -3584,7 +4669,7 @@
       </w:pPr>
     </w:lvl>
   </w:abstractNum>
-  <w:abstractNum w:abstractNumId="3">
+  <w:abstractNum w:abstractNumId="4">
     <w:nsid w:val="FFFFFF7E"/>
     <w:multiLevelType w:val="singleLevel"/>
     <w:tmpl w:val="FFFFFF7E"/>
@@ -3602,7 +4687,7 @@
       </w:pPr>
     </w:lvl>
   </w:abstractNum>
-  <w:abstractNum w:abstractNumId="4">
+  <w:abstractNum w:abstractNumId="5">
     <w:nsid w:val="FFFFFF7F"/>
     <w:multiLevelType w:val="singleLevel"/>
     <w:tmpl w:val="FFFFFF7F"/>
@@ -3620,7 +4705,7 @@
       </w:pPr>
     </w:lvl>
   </w:abstractNum>
-  <w:abstractNum w:abstractNumId="5">
+  <w:abstractNum w:abstractNumId="6">
     <w:nsid w:val="FFFFFF80"/>
     <w:multiLevelType w:val="singleLevel"/>
     <w:tmpl w:val="FFFFFF80"/>
@@ -3641,7 +4726,7 @@
       </w:rPr>
     </w:lvl>
   </w:abstractNum>
-  <w:abstractNum w:abstractNumId="6">
+  <w:abstractNum w:abstractNumId="7">
     <w:nsid w:val="FFFFFF81"/>
     <w:multiLevelType w:val="singleLevel"/>
     <w:tmpl w:val="FFFFFF81"/>
@@ -3662,7 +4747,7 @@
       </w:rPr>
     </w:lvl>
   </w:abstractNum>
-  <w:abstractNum w:abstractNumId="7">
+  <w:abstractNum w:abstractNumId="8">
     <w:nsid w:val="FFFFFF82"/>
     <w:multiLevelType w:val="singleLevel"/>
     <w:tmpl w:val="FFFFFF82"/>
@@ -3683,7 +4768,7 @@
       </w:rPr>
     </w:lvl>
   </w:abstractNum>
-  <w:abstractNum w:abstractNumId="8">
+  <w:abstractNum w:abstractNumId="9">
     <w:nsid w:val="FFFFFF83"/>
     <w:multiLevelType w:val="singleLevel"/>
     <w:tmpl w:val="FFFFFF83"/>
@@ -3704,7 +4789,7 @@
       </w:rPr>
     </w:lvl>
   </w:abstractNum>
-  <w:abstractNum w:abstractNumId="9">
+  <w:abstractNum w:abstractNumId="10">
     <w:nsid w:val="FFFFFF88"/>
     <w:multiLevelType w:val="singleLevel"/>
     <w:tmpl w:val="FFFFFF88"/>
@@ -3722,7 +4807,7 @@
       </w:pPr>
     </w:lvl>
   </w:abstractNum>
-  <w:abstractNum w:abstractNumId="10">
+  <w:abstractNum w:abstractNumId="11">
     <w:nsid w:val="FFFFFF89"/>
     <w:multiLevelType w:val="singleLevel"/>
     <w:tmpl w:val="FFFFFF89"/>
@@ -3743,7 +4828,22 @@
       </w:rPr>
     </w:lvl>
   </w:abstractNum>
-  <w:abstractNum w:abstractNumId="11">
+  <w:abstractNum w:abstractNumId="12">
+    <w:nsid w:val="3DA0C4DE"/>
+    <w:multiLevelType w:val="singleLevel"/>
+    <w:tmpl w:val="3DA0C4DE"/>
+    <w:lvl w:ilvl="0" w:tentative="0">
+      <w:start w:val="1"/>
+      <w:numFmt w:val="decimal"/>
+      <w:suff w:val="space"/>
+      <w:lvlText w:val="%1."/>
+      <w:lvlJc w:val="left"/>
+      <w:pPr>
+        <w:ind w:left="708" w:leftChars="0" w:firstLine="0" w:firstLineChars="0"/>
+      </w:pPr>
+    </w:lvl>
+  </w:abstractNum>
+  <w:abstractNum w:abstractNumId="13">
     <w:nsid w:val="5B2C5811"/>
     <w:multiLevelType w:val="singleLevel"/>
     <w:tmpl w:val="5B2C5811"/>
@@ -3763,7 +4863,7 @@
       </w:rPr>
     </w:lvl>
   </w:abstractNum>
-  <w:abstractNum w:abstractNumId="12">
+  <w:abstractNum w:abstractNumId="14">
     <w:nsid w:val="5F8AFC28"/>
     <w:multiLevelType w:val="multilevel"/>
     <w:tmpl w:val="5F8AFC28"/>
@@ -3904,43 +5004,49 @@
     </w:lvl>
   </w:abstractNum>
   <w:num w:numId="1">
+    <w:abstractNumId w:val="5"/>
+  </w:num>
+  <w:num w:numId="2">
+    <w:abstractNumId w:val="3"/>
+  </w:num>
+  <w:num w:numId="3">
     <w:abstractNumId w:val="4"/>
   </w:num>
-  <w:num w:numId="2">
+  <w:num w:numId="4">
+    <w:abstractNumId w:val="10"/>
+  </w:num>
+  <w:num w:numId="5">
+    <w:abstractNumId w:val="8"/>
+  </w:num>
+  <w:num w:numId="6">
     <w:abstractNumId w:val="2"/>
   </w:num>
-  <w:num w:numId="3">
-    <w:abstractNumId w:val="3"/>
+  <w:num w:numId="7">
+    <w:abstractNumId w:val="6"/>
   </w:num>
-  <w:num w:numId="4">
+  <w:num w:numId="8">
+    <w:abstractNumId w:val="11"/>
+  </w:num>
+  <w:num w:numId="9">
     <w:abstractNumId w:val="9"/>
   </w:num>
-  <w:num w:numId="5">
+  <w:num w:numId="10">
     <w:abstractNumId w:val="7"/>
   </w:num>
-  <w:num w:numId="6">
-    <w:abstractNumId w:val="1"/>
-  </w:num>
-  <w:num w:numId="7">
-    <w:abstractNumId w:val="5"/>
-  </w:num>
-  <w:num w:numId="8">
-    <w:abstractNumId w:val="10"/>
-  </w:num>
-  <w:num w:numId="9">
-    <w:abstractNumId w:val="8"/>
-  </w:num>
-  <w:num w:numId="10">
-    <w:abstractNumId w:val="6"/>
-  </w:num>
   <w:num w:numId="11">
-    <w:abstractNumId w:val="12"/>
+    <w:abstractNumId w:val="14"/>
   </w:num>
   <w:num w:numId="12">
     <w:abstractNumId w:val="0"/>
   </w:num>
   <w:num w:numId="13">
-    <w:abstractNumId w:val="11"/>
+    <w:abstractNumId w:val="13"/>
+  </w:num>
+  <w:num w:numId="14">
+    <w:abstractNumId w:val="12"/>
+  </w:num>
+  <w:num w:numId="15">
+    <w:abstractNumId w:val="1"/>
   </w:num>
 </w:numbering>
 </file>

</xml_diff>

<commit_message>
Parte 2- Naming Register hecho falta explicacion calcu
</commit_message>
<xml_diff>
--- a/Documento RMI.docx
+++ b/Documento RMI.docx
@@ -1786,6 +1786,7 @@
     </w:p>
     <w:p>
       <w:pPr>
+        <w:bidi w:val="0"/>
         <w:rPr>
           <w:rFonts w:hint="default"/>
           <w:lang w:val="es-ES"/>
@@ -1801,14 +1802,16 @@
     </w:p>
     <w:p>
       <w:pPr>
-        <w:rPr>
-          <w:rFonts w:hint="default"/>
-          <w:lang w:val="es-ES"/>
-        </w:rPr>
-      </w:pPr>
-    </w:p>
-    <w:p>
-      <w:pPr>
+        <w:bidi w:val="0"/>
+        <w:rPr>
+          <w:rFonts w:hint="default"/>
+          <w:lang w:val="es-ES"/>
+        </w:rPr>
+      </w:pPr>
+    </w:p>
+    <w:p>
+      <w:pPr>
+        <w:bidi w:val="0"/>
         <w:rPr>
           <w:rFonts w:hint="default"/>
           <w:lang w:val="es-ES"/>
@@ -1824,14 +1827,16 @@
     </w:p>
     <w:p>
       <w:pPr>
-        <w:rPr>
-          <w:rFonts w:hint="default"/>
-          <w:lang w:val="es-ES"/>
-        </w:rPr>
-      </w:pPr>
-    </w:p>
-    <w:p>
-      <w:pPr>
+        <w:bidi w:val="0"/>
+        <w:rPr>
+          <w:rFonts w:hint="default"/>
+          <w:lang w:val="es-ES"/>
+        </w:rPr>
+      </w:pPr>
+    </w:p>
+    <w:p>
+      <w:pPr>
+        <w:bidi w:val="0"/>
         <w:rPr>
           <w:rFonts w:hint="default"/>
           <w:lang w:val="es-ES"/>
@@ -1851,6 +1856,7 @@
           <w:ilvl w:val="0"/>
           <w:numId w:val="12"/>
         </w:numPr>
+        <w:bidi w:val="0"/>
         <w:ind w:left="420" w:leftChars="0" w:hanging="420" w:firstLineChars="0"/>
         <w:rPr>
           <w:rFonts w:hint="default"/>
@@ -1871,6 +1877,7 @@
           <w:ilvl w:val="0"/>
           <w:numId w:val="12"/>
         </w:numPr>
+        <w:bidi w:val="0"/>
         <w:ind w:left="420" w:leftChars="0" w:hanging="420" w:firstLineChars="0"/>
         <w:rPr>
           <w:rFonts w:hint="default"/>
@@ -1887,14 +1894,16 @@
     </w:p>
     <w:p>
       <w:pPr>
-        <w:rPr>
-          <w:rFonts w:hint="default"/>
-          <w:lang w:val="es-ES"/>
-        </w:rPr>
-      </w:pPr>
-    </w:p>
-    <w:p>
-      <w:pPr>
+        <w:bidi w:val="0"/>
+        <w:rPr>
+          <w:rFonts w:hint="default"/>
+          <w:lang w:val="es-ES"/>
+        </w:rPr>
+      </w:pPr>
+    </w:p>
+    <w:p>
+      <w:pPr>
+        <w:bidi w:val="0"/>
         <w:rPr>
           <w:rFonts w:hint="default"/>
           <w:lang w:val="es-ES"/>
@@ -1910,14 +1919,16 @@
     </w:p>
     <w:p>
       <w:pPr>
-        <w:rPr>
-          <w:rFonts w:hint="default"/>
-          <w:lang w:val="es-ES"/>
-        </w:rPr>
-      </w:pPr>
-    </w:p>
-    <w:p>
-      <w:pPr>
+        <w:bidi w:val="0"/>
+        <w:rPr>
+          <w:rFonts w:hint="default"/>
+          <w:lang w:val="es-ES"/>
+        </w:rPr>
+      </w:pPr>
+    </w:p>
+    <w:p>
+      <w:pPr>
+        <w:bidi w:val="0"/>
         <w:rPr>
           <w:rFonts w:hint="default"/>
           <w:lang w:val="es-ES"/>
@@ -2005,7 +2016,7 @@
           <w:ilvl w:val="0"/>
           <w:numId w:val="12"/>
         </w:numPr>
-        <w:ind w:left="420" w:leftChars="0" w:hanging="420" w:firstLineChars="0"/>
+        <w:bidi w:val="0"/>
         <w:rPr>
           <w:rFonts w:hint="default"/>
           <w:lang w:val="es-ES"/>
@@ -2025,38 +2036,18 @@
           <w:ilvl w:val="0"/>
           <w:numId w:val="12"/>
         </w:numPr>
-        <w:ind w:left="420" w:leftChars="0" w:hanging="420" w:firstLineChars="0"/>
-        <w:rPr>
-          <w:rFonts w:hint="default"/>
-          <w:lang w:val="es-ES"/>
-        </w:rPr>
-      </w:pPr>
-      <w:r>
-        <w:rPr>
-          <w:rFonts w:hint="default"/>
-          <w:lang w:val="es-ES"/>
-        </w:rPr>
-        <w:t xml:space="preserve">- El cliente invoca el metodo del metodo del servidor para ejecutarlo hay. Para eso le pasa los parametros </w:t>
-      </w:r>
-      <w:r>
-        <w:rPr>
-          <w:rFonts w:hint="default"/>
-          <w:color w:val="5B9BD5" w:themeColor="accent1"/>
-          <w:lang w:val="es-ES"/>
-          <w14:textFill>
-            <w14:solidFill>
-              <w14:schemeClr w14:val="accent1"/>
-            </w14:solidFill>
-          </w14:textFill>
-        </w:rPr>
-        <w:t>serializados</w:t>
-      </w:r>
-      <w:r>
-        <w:rPr>
-          <w:rFonts w:hint="default"/>
-          <w:lang w:val="es-ES"/>
-        </w:rPr>
-        <w:t>. Y se queda esperando su respuesta.</w:t>
+        <w:bidi w:val="0"/>
+        <w:rPr>
+          <w:rFonts w:hint="default"/>
+          <w:lang w:val="es-ES"/>
+        </w:rPr>
+      </w:pPr>
+      <w:r>
+        <w:rPr>
+          <w:rFonts w:hint="default"/>
+          <w:lang w:val="es-ES"/>
+        </w:rPr>
+        <w:t>- El cliente invoca el metodo del metodo del servidor para ejecutarlo hay. Para eso le pasa los parametros serializados. Y se queda esperando su respuesta.</w:t>
       </w:r>
     </w:p>
     <w:p>
@@ -2065,7 +2056,7 @@
           <w:ilvl w:val="0"/>
           <w:numId w:val="12"/>
         </w:numPr>
-        <w:ind w:left="420" w:leftChars="0" w:hanging="420" w:firstLineChars="0"/>
+        <w:bidi w:val="0"/>
         <w:rPr>
           <w:rFonts w:hint="default"/>
           <w:lang w:val="es-ES"/>
@@ -2085,7 +2076,7 @@
           <w:ilvl w:val="0"/>
           <w:numId w:val="12"/>
         </w:numPr>
-        <w:ind w:left="420" w:leftChars="0" w:hanging="420" w:firstLineChars="0"/>
+        <w:bidi w:val="0"/>
         <w:rPr>
           <w:rFonts w:hint="default"/>
           <w:lang w:val="es-ES"/>
@@ -2165,6 +2156,7 @@
     </w:p>
     <w:p>
       <w:pPr>
+        <w:bidi w:val="0"/>
         <w:rPr>
           <w:rFonts w:hint="default"/>
           <w:lang w:val="es-ES"/>
@@ -2247,6 +2239,7 @@
     </w:p>
     <w:p>
       <w:pPr>
+        <w:pStyle w:val="4"/>
         <w:bidi w:val="0"/>
         <w:rPr>
           <w:rFonts w:hint="default"/>
@@ -2255,6 +2248,34 @@
       <w:r>
         <w:rPr>
           <w:rFonts w:hint="default"/>
+        </w:rPr>
+        <w:t xml:space="preserve">Interfaces de objetos remotos </w:t>
+      </w:r>
+    </w:p>
+    <w:p>
+      <w:pPr>
+        <w:bidi w:val="0"/>
+        <w:rPr>
+          <w:rFonts w:hint="default"/>
+        </w:rPr>
+      </w:pPr>
+      <w:r>
+        <w:rPr>
+          <w:rFonts w:hint="default"/>
+        </w:rPr>
+        <w:t xml:space="preserve">Dado que RMI es un esquema de objetos distribuidos sólo en Java, todas las interfaces de objetos están escritas en Java. Los stubs de cliente y los esqueletos de servidor se generan a partir de esta interfaz, pero utilizando un proceso ligeramente diferente al de CORBA. En primer lugar, la interfaz para el objeto remoto tiene que ser escrita como una extensión de la interfaz java.rmi.Remote. La interfaz Remote no introduce ningún método en la interfaz del objeto; sólo sirve para marcar objetos remotos para el sistema RMI. Además, todos los métodos de la interfaz deben ser declarados como lanzadores de la java.rmi.RemoteException . La RemoteException es la clase base para muchas de las excepciones que RMI define para las operaciones remotas, y los ingenieros de RMI decidieron exponer el modelo de excepción en las interfaces de todos los objetos remotos RMI. Este es uno de los inconvenientes de RMI: requiere alterar una interfaz existente para aplicarla a un entorno distribuido. </w:t>
+      </w:r>
+    </w:p>
+    <w:p>
+      <w:pPr>
+        <w:bidi w:val="0"/>
+        <w:rPr>
+          <w:rFonts w:hint="default"/>
+        </w:rPr>
+      </w:pPr>
+      <w:r>
+        <w:rPr>
+          <w:rFonts w:hint="default"/>
           <w:lang w:val="es-ES"/>
         </w:rPr>
         <w:t xml:space="preserve">Esta </w:t>
@@ -2343,6 +2364,14 @@
         </w:rPr>
         <w:t xml:space="preserve"> la comunicación con el objeto remoto.</w:t>
       </w:r>
+    </w:p>
+    <w:p>
+      <w:pPr>
+        <w:bidi w:val="0"/>
+        <w:rPr>
+          <w:rFonts w:hint="default"/>
+        </w:rPr>
+      </w:pPr>
     </w:p>
     <w:p>
       <w:pPr>
@@ -2797,7 +2826,7 @@
           <w:rFonts w:hint="default"/>
           <w:lang w:val="es-ES" w:eastAsia="zh-CN"/>
         </w:rPr>
-        <w:t xml:space="preserve"> , la cual introdujo los Stubs dinamicos eliminando la necesidad de utilizar Skeleton. Quitando totalmente la necesidad de compilar con la herramiento </w:t>
+        <w:t xml:space="preserve"> , la cual introdujo los Stubs dinamicos eliminando la necesidad de utilizar Skeleton. Quitando totalmente la necesidad de compilar con la herramienta rmic.</w:t>
       </w:r>
     </w:p>
     <w:p>
@@ -2809,16 +2838,6 @@
           <w:lang w:val="es-ES" w:eastAsia="zh-CN"/>
         </w:rPr>
       </w:pPr>
-    </w:p>
-    <w:p>
-      <w:pPr>
-        <w:pStyle w:val="4"/>
-        <w:bidi w:val="0"/>
-        <w:rPr>
-          <w:rFonts w:hint="default"/>
-          <w:lang w:val="es-ES" w:eastAsia="zh-CN"/>
-        </w:rPr>
-      </w:pPr>
       <w:r>
         <w:rPr>
           <w:rFonts w:hint="default"/>
@@ -2836,7 +2855,6 @@
           <w:lang w:val="es-ES"/>
         </w:rPr>
       </w:pPr>
-      <w:bookmarkStart w:id="0" w:name="_GoBack"/>
       <w:r>
         <w:rPr>
           <w:rFonts w:hint="default"/>
@@ -2876,7 +2894,7 @@
           <w:rFonts w:hint="default"/>
           <w:lang w:val="es-ES"/>
         </w:rPr>
-        <w:t>Java Rmi es una herramienta que tiene sus años y ha pasado por 2 etapas principales en su vida util, para aprender de sus origenes, ejecuta el programa, y entiende su funcionamiento.  (no tiene que funcionar tranquilos)</w:t>
+        <w:t>Java Rmi es una herramienta que tiene sus años y ha pasado por 2 etapas principales en su vida util, para aprender de sus origenes, ejecuta el programa, y entiende su funcionamiento.  (no tiene que funcionar, tranquilos no esta roto)</w:t>
       </w:r>
     </w:p>
     <w:p>
@@ -3316,7 +3334,6 @@
           <w:spacing w:val="0"/>
           <w:sz w:val="19"/>
           <w:szCs w:val="19"/>
-          <w:bdr w:val="none" w:color="auto" w:sz="0" w:space="0"/>
         </w:rPr>
         <w:t>java MyClient </w:t>
       </w:r>
@@ -3330,7 +3347,6 @@
           <w:spacing w:val="0"/>
           <w:sz w:val="19"/>
           <w:szCs w:val="19"/>
-          <w:bdr w:val="none" w:color="auto" w:sz="0" w:space="0"/>
         </w:rPr>
         <w:t> </w:t>
       </w:r>
@@ -3344,7 +3360,6 @@
           <w:spacing w:val="0"/>
           <w:sz w:val="19"/>
           <w:szCs w:val="19"/>
-          <w:bdr w:val="none" w:color="auto" w:sz="0" w:space="0"/>
           <w:lang w:val="es-ES"/>
         </w:rPr>
         <w:t>empieza el cliente.</w:t>
@@ -3430,7 +3445,6 @@
           <w:spacing w:val="0"/>
           <w:sz w:val="19"/>
           <w:szCs w:val="19"/>
-          <w:bdr w:val="none" w:color="auto" w:sz="0" w:space="0"/>
         </w:rPr>
         <w:t>J</w:t>
       </w:r>
@@ -3444,7 +3458,6 @@
           <w:spacing w:val="0"/>
           <w:sz w:val="19"/>
           <w:szCs w:val="19"/>
-          <w:bdr w:val="none" w:color="auto" w:sz="0" w:space="0"/>
         </w:rPr>
         <w:t>avac</w:t>
       </w:r>
@@ -3458,7 +3471,6 @@
           <w:spacing w:val="0"/>
           <w:sz w:val="19"/>
           <w:szCs w:val="19"/>
-          <w:bdr w:val="none" w:color="auto" w:sz="0" w:space="0"/>
           <w:lang w:val="es-ES"/>
         </w:rPr>
         <w:t xml:space="preserve"> &lt;archivo</w:t>
@@ -3473,7 +3485,6 @@
           <w:spacing w:val="0"/>
           <w:sz w:val="19"/>
           <w:szCs w:val="19"/>
-          <w:bdr w:val="none" w:color="auto" w:sz="0" w:space="0"/>
         </w:rPr>
         <w:t> .java</w:t>
       </w:r>
@@ -3487,7 +3498,6 @@
           <w:spacing w:val="0"/>
           <w:sz w:val="19"/>
           <w:szCs w:val="19"/>
-          <w:bdr w:val="none" w:color="auto" w:sz="0" w:space="0"/>
           <w:lang w:val="es-ES"/>
         </w:rPr>
         <w:t>&gt; -&gt; compilamos el codigo fuente.</w:t>
@@ -3502,7 +3512,6 @@
           <w:spacing w:val="0"/>
           <w:sz w:val="19"/>
           <w:szCs w:val="19"/>
-          <w:bdr w:val="none" w:color="auto" w:sz="0" w:space="0"/>
         </w:rPr>
         <w:t>  </w:t>
       </w:r>
@@ -3540,7 +3549,6 @@
           <w:spacing w:val="0"/>
           <w:sz w:val="19"/>
           <w:szCs w:val="19"/>
-          <w:bdr w:val="none" w:color="auto" w:sz="0" w:space="0"/>
         </w:rPr>
         <w:t>rmic AdderRemote  </w:t>
       </w:r>
@@ -3554,7 +3562,6 @@
           <w:spacing w:val="0"/>
           <w:sz w:val="19"/>
           <w:szCs w:val="19"/>
-          <w:bdr w:val="none" w:color="auto" w:sz="0" w:space="0"/>
           <w:lang w:val="es-ES"/>
         </w:rPr>
         <w:t xml:space="preserve"> -&gt; creamos los objetos stub y skeleton utilizando la herramienta rmic .</w:t>
@@ -3588,7 +3595,6 @@
           <w:spacing w:val="0"/>
           <w:sz w:val="19"/>
           <w:szCs w:val="19"/>
-          <w:bdr w:val="none" w:color="auto" w:sz="0" w:space="0"/>
           <w:lang w:val="es-ES"/>
         </w:rPr>
       </w:pPr>
@@ -3602,7 +3608,6 @@
           <w:spacing w:val="0"/>
           <w:sz w:val="19"/>
           <w:szCs w:val="19"/>
-          <w:bdr w:val="none" w:color="auto" w:sz="0" w:space="0"/>
         </w:rPr>
         <w:t>rmiregistry </w:t>
       </w:r>
@@ -3616,7 +3621,6 @@
           <w:spacing w:val="0"/>
           <w:sz w:val="19"/>
           <w:szCs w:val="19"/>
-          <w:bdr w:val="none" w:color="auto" w:sz="0" w:space="0"/>
         </w:rPr>
         <w:t>5000</w:t>
       </w:r>
@@ -3630,7 +3634,6 @@
           <w:spacing w:val="0"/>
           <w:sz w:val="19"/>
           <w:szCs w:val="19"/>
-          <w:bdr w:val="none" w:color="auto" w:sz="0" w:space="0"/>
         </w:rPr>
         <w:t>  </w:t>
       </w:r>
@@ -3644,7 +3647,6 @@
           <w:spacing w:val="0"/>
           <w:sz w:val="19"/>
           <w:szCs w:val="19"/>
-          <w:bdr w:val="none" w:color="auto" w:sz="0" w:space="0"/>
           <w:lang w:val="es-ES"/>
         </w:rPr>
         <w:t xml:space="preserve">-&gt; empezamos el servicio rmi en el puerto indicado (por defecto es 5000), </w:t>
@@ -3685,7 +3687,6 @@
           <w:spacing w:val="0"/>
           <w:sz w:val="19"/>
           <w:szCs w:val="19"/>
-          <w:bdr w:val="none" w:color="auto" w:sz="0" w:space="0"/>
         </w:rPr>
         <w:t>java MyServer  </w:t>
       </w:r>
@@ -3699,7 +3700,6 @@
           <w:spacing w:val="0"/>
           <w:sz w:val="19"/>
           <w:szCs w:val="19"/>
-          <w:bdr w:val="none" w:color="auto" w:sz="0" w:space="0"/>
           <w:lang w:val="es-ES"/>
         </w:rPr>
         <w:t>-&gt; empezamos la ejecucion del servidor</w:t>
@@ -3738,7 +3738,6 @@
           <w:spacing w:val="0"/>
           <w:sz w:val="19"/>
           <w:szCs w:val="19"/>
-          <w:bdr w:val="none" w:color="auto" w:sz="0" w:space="0"/>
         </w:rPr>
         <w:t>java MyClient  </w:t>
       </w:r>
@@ -3752,7 +3751,6 @@
           <w:spacing w:val="0"/>
           <w:sz w:val="19"/>
           <w:szCs w:val="19"/>
-          <w:bdr w:val="none" w:color="auto" w:sz="0" w:space="0"/>
           <w:lang w:val="es-ES"/>
         </w:rPr>
         <w:t>-&gt; empezamos la ejecucion del cliente</w:t>
@@ -3796,16 +3794,6 @@
       <w:pPr>
         <w:rPr>
           <w:rFonts w:hint="default"/>
-          <w:b w:val="0"/>
-          <w:bCs w:val="0"/>
-          <w:lang w:val="es-ES"/>
-        </w:rPr>
-      </w:pPr>
-    </w:p>
-    <w:p>
-      <w:pPr>
-        <w:rPr>
-          <w:rFonts w:hint="default"/>
           <w:b/>
           <w:bCs/>
           <w:lang w:val="es-ES"/>
@@ -3858,13 +3846,13 @@
           <wp:anchor distT="0" distB="0" distL="114300" distR="114300" simplePos="0" relativeHeight="251661312" behindDoc="0" locked="0" layoutInCell="1" allowOverlap="1">
             <wp:simplePos x="0" y="0"/>
             <wp:positionH relativeFrom="column">
-              <wp:posOffset>-633095</wp:posOffset>
+              <wp:posOffset>577215</wp:posOffset>
             </wp:positionH>
             <wp:positionV relativeFrom="paragraph">
-              <wp:posOffset>57150</wp:posOffset>
+              <wp:posOffset>152400</wp:posOffset>
             </wp:positionV>
-            <wp:extent cx="6658610" cy="1186180"/>
-            <wp:effectExtent l="0" t="0" r="1270" b="2540"/>
+            <wp:extent cx="3505200" cy="1051560"/>
+            <wp:effectExtent l="0" t="0" r="0" b="0"/>
             <wp:wrapTopAndBottom/>
             <wp:docPr id="7" name="Imagen 3"/>
             <wp:cNvGraphicFramePr>
@@ -3881,6 +3869,7 @@
                   </pic:nvPicPr>
                   <pic:blipFill>
                     <a:blip r:embed="rId10"/>
+                    <a:srcRect l="62083" b="36135"/>
                     <a:stretch>
                       <a:fillRect/>
                     </a:stretch>
@@ -3888,7 +3877,7 @@
                   <pic:spPr>
                     <a:xfrm>
                       <a:off x="0" y="0"/>
-                      <a:ext cx="6658610" cy="1186180"/>
+                      <a:ext cx="3505200" cy="1051560"/>
                     </a:xfrm>
                     <a:prstGeom prst="rect">
                       <a:avLst/>
@@ -3917,7 +3906,7 @@
           <w:rFonts w:hint="default"/>
           <w:lang w:val="es-ES" w:eastAsia="zh-CN"/>
         </w:rPr>
-        <w:t>-&gt; El metodo que estamos utilizando esta deprecated y el sistema nos lo notifica.</w:t>
+        <w:t>-&gt; El metodo rmiregistry que estamos utilizando para levantar el servicio esta deprecated y el sistema nos lo notifica.</w:t>
       </w:r>
     </w:p>
     <w:p>
@@ -3927,14 +3916,58 @@
           <w:lang w:val="es-ES" w:eastAsia="zh-CN"/>
         </w:rPr>
       </w:pPr>
-    </w:p>
-    <w:p>
-      <w:pPr>
-        <w:rPr>
-          <w:rFonts w:hint="default"/>
-          <w:lang w:val="es-ES" w:eastAsia="zh-CN"/>
-        </w:rPr>
-      </w:pPr>
+      <w:r>
+        <w:drawing>
+          <wp:anchor distT="0" distB="0" distL="114300" distR="114300" simplePos="0" relativeHeight="251662336" behindDoc="0" locked="0" layoutInCell="1" allowOverlap="1">
+            <wp:simplePos x="0" y="0"/>
+            <wp:positionH relativeFrom="column">
+              <wp:posOffset>-58420</wp:posOffset>
+            </wp:positionH>
+            <wp:positionV relativeFrom="paragraph">
+              <wp:posOffset>153670</wp:posOffset>
+            </wp:positionV>
+            <wp:extent cx="5906770" cy="628650"/>
+            <wp:effectExtent l="0" t="0" r="6350" b="11430"/>
+            <wp:wrapTopAndBottom/>
+            <wp:docPr id="4" name="Imagen 3"/>
+            <wp:cNvGraphicFramePr>
+              <a:graphicFrameLocks xmlns:a="http://schemas.openxmlformats.org/drawingml/2006/main" noChangeAspect="1"/>
+            </wp:cNvGraphicFramePr>
+            <a:graphic xmlns:a="http://schemas.openxmlformats.org/drawingml/2006/main">
+              <a:graphicData uri="http://schemas.openxmlformats.org/drawingml/2006/picture">
+                <pic:pic xmlns:pic="http://schemas.openxmlformats.org/drawingml/2006/picture">
+                  <pic:nvPicPr>
+                    <pic:cNvPr id="4" name="Imagen 3"/>
+                    <pic:cNvPicPr>
+                      <a:picLocks noChangeAspect="1"/>
+                    </pic:cNvPicPr>
+                  </pic:nvPicPr>
+                  <pic:blipFill>
+                    <a:blip r:embed="rId10"/>
+                    <a:srcRect l="-95" t="55996" r="28858" b="1445"/>
+                    <a:stretch>
+                      <a:fillRect/>
+                    </a:stretch>
+                  </pic:blipFill>
+                  <pic:spPr>
+                    <a:xfrm>
+                      <a:off x="0" y="0"/>
+                      <a:ext cx="5906770" cy="628650"/>
+                    </a:xfrm>
+                    <a:prstGeom prst="rect">
+                      <a:avLst/>
+                    </a:prstGeom>
+                    <a:noFill/>
+                    <a:ln>
+                      <a:noFill/>
+                    </a:ln>
+                  </pic:spPr>
+                </pic:pic>
+              </a:graphicData>
+            </a:graphic>
+          </wp:anchor>
+        </w:drawing>
+      </w:r>
     </w:p>
     <w:p>
       <w:pPr>
@@ -4057,8 +4090,6 @@
         </w:drawing>
       </w:r>
     </w:p>
-    <w:p/>
-    <w:p/>
     <w:p>
       <w:pPr>
         <w:rPr>
@@ -4092,8 +4123,52 @@
       <w:r>
         <w:drawing>
           <wp:inline distT="0" distB="0" distL="114300" distR="114300">
-            <wp:extent cx="6425565" cy="527685"/>
-            <wp:effectExtent l="0" t="0" r="5715" b="5715"/>
+            <wp:extent cx="2291715" cy="527685"/>
+            <wp:effectExtent l="0" t="0" r="9525" b="5715"/>
+            <wp:docPr id="13" name="Imagen 6"/>
+            <wp:cNvGraphicFramePr>
+              <a:graphicFrameLocks xmlns:a="http://schemas.openxmlformats.org/drawingml/2006/main" noChangeAspect="1"/>
+            </wp:cNvGraphicFramePr>
+            <a:graphic xmlns:a="http://schemas.openxmlformats.org/drawingml/2006/main">
+              <a:graphicData uri="http://schemas.openxmlformats.org/drawingml/2006/picture">
+                <pic:pic xmlns:pic="http://schemas.openxmlformats.org/drawingml/2006/picture">
+                  <pic:nvPicPr>
+                    <pic:cNvPr id="13" name="Imagen 6"/>
+                    <pic:cNvPicPr>
+                      <a:picLocks noChangeAspect="1"/>
+                    </pic:cNvPicPr>
+                  </pic:nvPicPr>
+                  <pic:blipFill>
+                    <a:blip r:embed="rId13"/>
+                    <a:srcRect l="57922"/>
+                    <a:stretch>
+                      <a:fillRect/>
+                    </a:stretch>
+                  </pic:blipFill>
+                  <pic:spPr>
+                    <a:xfrm>
+                      <a:off x="0" y="0"/>
+                      <a:ext cx="2291715" cy="527685"/>
+                    </a:xfrm>
+                    <a:prstGeom prst="rect">
+                      <a:avLst/>
+                    </a:prstGeom>
+                    <a:noFill/>
+                    <a:ln>
+                      <a:noFill/>
+                    </a:ln>
+                  </pic:spPr>
+                </pic:pic>
+              </a:graphicData>
+            </a:graphic>
+          </wp:inline>
+        </w:drawing>
+      </w:r>
+      <w:r>
+        <w:drawing>
+          <wp:inline distT="0" distB="0" distL="114300" distR="114300">
+            <wp:extent cx="1948815" cy="527685"/>
+            <wp:effectExtent l="0" t="0" r="1905" b="5715"/>
             <wp:docPr id="12" name="Imagen 6"/>
             <wp:cNvGraphicFramePr>
               <a:graphicFrameLocks xmlns:a="http://schemas.openxmlformats.org/drawingml/2006/main" noChangeAspect="1"/>
@@ -4109,6 +4184,7 @@
                   </pic:nvPicPr>
                   <pic:blipFill>
                     <a:blip r:embed="rId13"/>
+                    <a:srcRect l="-1228" r="69828"/>
                     <a:stretch>
                       <a:fillRect/>
                     </a:stretch>
@@ -4116,7 +4192,7 @@
                   <pic:spPr>
                     <a:xfrm>
                       <a:off x="0" y="0"/>
-                      <a:ext cx="6425565" cy="527685"/>
+                      <a:ext cx="1948815" cy="527685"/>
                     </a:xfrm>
                     <a:prstGeom prst="rect">
                       <a:avLst/>
@@ -4133,14 +4209,44 @@
         </w:drawing>
       </w:r>
     </w:p>
-    <w:bookmarkEnd w:id="0"/>
-    <w:p>
-      <w:pPr>
-        <w:rPr>
-          <w:rFonts w:hint="default"/>
-          <w:lang w:val="es-ES"/>
-        </w:rPr>
-      </w:pPr>
+    <w:p>
+      <w:pPr>
+        <w:rPr>
+          <w:rFonts w:hint="default"/>
+          <w:lang w:val="es-ES"/>
+        </w:rPr>
+      </w:pPr>
+    </w:p>
+    <w:p>
+      <w:pPr>
+        <w:rPr>
+          <w:rFonts w:hint="default"/>
+          <w:lang w:val="es-ES"/>
+        </w:rPr>
+      </w:pPr>
+    </w:p>
+    <w:p>
+      <w:pPr>
+        <w:rPr>
+          <w:rFonts w:hint="default"/>
+          <w:lang w:val="es-ES"/>
+        </w:rPr>
+      </w:pPr>
+    </w:p>
+    <w:p>
+      <w:pPr>
+        <w:rPr>
+          <w:rFonts w:hint="default"/>
+          <w:lang w:val="es-ES"/>
+        </w:rPr>
+      </w:pPr>
+      <w:r>
+        <w:rPr>
+          <w:rFonts w:hint="default"/>
+          <w:lang w:val="es-ES"/>
+        </w:rPr>
+        <w:br w:type="page"/>
+      </w:r>
     </w:p>
     <w:p>
       <w:pPr>
@@ -4148,29 +4254,46 @@
         <w:bidi w:val="0"/>
         <w:rPr>
           <w:rFonts w:hint="default"/>
-          <w:b/>
-          <w:bCs/>
-          <w:lang w:val="es-ES"/>
-        </w:rPr>
-      </w:pPr>
-      <w:r>
-        <w:rPr>
-          <w:rFonts w:hint="default"/>
-          <w:lang w:val="es-ES"/>
-        </w:rPr>
-        <w:t xml:space="preserve">NAMING REGISTRY Y SERIALIZACION EN RMI  </w:t>
+        </w:rPr>
+      </w:pPr>
+      <w:r>
+        <w:rPr>
+          <w:rFonts w:hint="default"/>
+          <w:lang w:val="es-ES"/>
+        </w:rPr>
+        <w:t xml:space="preserve">NAMING REGISTRY </w:t>
       </w:r>
     </w:p>
     <w:p>
       <w:pPr>
         <w:pStyle w:val="94"/>
         <w:bidi w:val="0"/>
-      </w:pPr>
-      <w:r>
-        <w:rPr>
-          <w:rFonts w:hint="default"/>
-        </w:rPr>
-        <w:t>El servicio de nombres RMI (RMI registry) es un simplemente un servidor que permite a una aplicación buscar objetos que están siendo exportados para su uso mediante llamadas a métodos remotos.</w:t>
+        <w:rPr>
+          <w:rFonts w:hint="default"/>
+        </w:rPr>
+      </w:pPr>
+      <w:r>
+        <w:rPr>
+          <w:rFonts w:hint="default"/>
+        </w:rPr>
+        <w:t>El servicio de nombres RMI (RMI registry) es un servidor que permite a una aplicación buscar objetos que están siendo exportados para su uso mediante llamadas a métodos remotos.</w:t>
+      </w:r>
+    </w:p>
+    <w:p>
+      <w:pPr>
+        <w:pStyle w:val="4"/>
+        <w:bidi w:val="0"/>
+        <w:rPr>
+          <w:rFonts w:hint="default"/>
+          <w:lang w:val="es-ES"/>
+        </w:rPr>
+      </w:pPr>
+      <w:r>
+        <w:rPr>
+          <w:rFonts w:hint="default"/>
+          <w:lang w:val="es-ES"/>
+        </w:rPr>
+        <w:t>Funcionamiento</w:t>
       </w:r>
     </w:p>
     <w:p>
@@ -4307,6 +4430,15 @@
           <w:lang w:val="es-ES"/>
         </w:rPr>
       </w:pPr>
+    </w:p>
+    <w:p>
+      <w:pPr>
+        <w:bidi w:val="0"/>
+        <w:rPr>
+          <w:rFonts w:hint="default"/>
+          <w:lang w:val="es-ES"/>
+        </w:rPr>
+      </w:pPr>
       <w:r>
         <w:rPr>
           <w:rFonts w:hint="default"/>
@@ -4392,54 +4524,1612 @@
       <w:pPr>
         <w:rPr>
           <w:rFonts w:hint="default"/>
+          <w:lang w:val="es-ES"/>
+        </w:rPr>
+      </w:pPr>
+    </w:p>
+    <w:p>
+      <w:pPr>
+        <w:pStyle w:val="94"/>
+        <w:bidi w:val="0"/>
+      </w:pPr>
+      <w:r>
+        <w:rPr>
+          <w:rFonts w:hint="default"/>
+        </w:rPr>
+        <w:t>Hay dos formas de iniciar el servicio de nombres: una es usando la aplicación que proporciona java (rmiregistry), y otra es escribir nuestro propio servicio de nombres usando las clases e interfaces de java.rmi.*</w:t>
+      </w:r>
+    </w:p>
+    <w:p>
+      <w:pPr>
+        <w:pStyle w:val="94"/>
+        <w:bidi w:val="0"/>
+        <w:rPr>
+          <w:rFonts w:hint="default"/>
+        </w:rPr>
+      </w:pPr>
+      <w:r>
+        <w:rPr>
+          <w:rFonts w:hint="default"/>
+        </w:rPr>
+        <w:t xml:space="preserve">Normalmente la aplicación de servicio de nombres se inicia como una aplicación en background. Por defecto, se ejecutará sobre el puerto 1099, pero se puede seleccionar otro puerto cuando se lanza la aplicación. </w:t>
+      </w:r>
+    </w:p>
+    <w:p>
+      <w:pPr>
+        <w:pStyle w:val="94"/>
+        <w:bidi w:val="0"/>
+        <w:rPr>
+          <w:rFonts w:hint="default"/>
+          <w:lang w:val="es-ES"/>
+        </w:rPr>
+      </w:pPr>
+    </w:p>
+    <w:p>
+      <w:pPr>
+        <w:pStyle w:val="4"/>
+        <w:bidi w:val="0"/>
+        <w:rPr>
+          <w:rFonts w:hint="default"/>
+          <w:lang w:val="es-ES" w:eastAsia="zh-CN"/>
+        </w:rPr>
+      </w:pPr>
+      <w:r>
+        <w:rPr>
+          <w:rFonts w:hint="default"/>
+          <w:lang w:val="es-ES" w:eastAsia="zh-CN"/>
+        </w:rPr>
+        <w:t>EJERCICIOS</w:t>
+      </w:r>
+    </w:p>
+    <w:p>
+      <w:pPr>
+        <w:pStyle w:val="5"/>
+        <w:bidi w:val="0"/>
+        <w:rPr>
+          <w:rFonts w:hint="default"/>
+          <w:lang w:val="es-ES"/>
+        </w:rPr>
+      </w:pPr>
+      <w:r>
+        <w:rPr>
+          <w:rFonts w:hint="default"/>
+          <w:lang w:val="es-ES"/>
+        </w:rPr>
+        <w:t>003-Helloworld con Registry</w:t>
+      </w:r>
+    </w:p>
+    <w:p>
+      <w:pPr>
+        <w:bidi w:val="0"/>
+        <w:rPr>
+          <w:rFonts w:hint="default"/>
           <w:b/>
           <w:bCs/>
           <w:lang w:val="es-ES"/>
         </w:rPr>
       </w:pPr>
-    </w:p>
-    <w:p>
-      <w:pPr>
-        <w:rPr>
-          <w:rFonts w:hint="default"/>
-          <w:lang w:val="es-ES"/>
-        </w:rPr>
-      </w:pPr>
-    </w:p>
-    <w:p>
-      <w:pPr>
-        <w:pStyle w:val="94"/>
+      <w:r>
+        <w:rPr>
+          <w:rFonts w:hint="default"/>
+          <w:b/>
+          <w:bCs/>
+          <w:lang w:val="es-ES"/>
+        </w:rPr>
+        <w:t>Enunciado</w:t>
+      </w:r>
+    </w:p>
+    <w:p>
+      <w:pPr>
         <w:bidi w:val="0"/>
-      </w:pPr>
-      <w:r>
-        <w:rPr>
-          <w:rFonts w:hint="default"/>
-        </w:rPr>
-        <w:t>Hay dos formas de iniciar el servicio de nombres: una es usando la aplicación que proporciona java (rmiregistry), y otra es escribir nuestro propio servicio de nombres usando las clases e interfaces de java.rmi.*</w:t>
-      </w:r>
-    </w:p>
-    <w:p>
-      <w:pPr>
-        <w:pStyle w:val="94"/>
+        <w:rPr>
+          <w:rFonts w:hint="default"/>
+          <w:lang w:val="es-ES"/>
+        </w:rPr>
+      </w:pPr>
+      <w:r>
+        <w:rPr>
+          <w:rFonts w:hint="default"/>
+          <w:lang w:val="es-ES"/>
+        </w:rPr>
+        <w:t>Basandote en el anterior ejercicio () , actualizalo sustituyendo Naming.lookUp, por:</w:t>
+      </w:r>
+    </w:p>
+    <w:p>
+      <w:pPr>
+        <w:spacing w:beforeLines="0" w:afterLines="0"/>
+        <w:jc w:val="both"/>
+        <w:rPr>
+          <w:rFonts w:hint="default" w:ascii="Consolas" w:hAnsi="Consolas" w:eastAsia="Consolas"/>
+          <w:color w:val="000000"/>
+          <w:sz w:val="20"/>
+          <w:szCs w:val="24"/>
+          <w:lang w:val="es-ES"/>
+        </w:rPr>
+      </w:pPr>
+      <w:r>
+        <w:rPr>
+          <w:rFonts w:hint="default" w:ascii="Consolas" w:hAnsi="Consolas" w:eastAsia="Consolas"/>
+          <w:color w:val="000000"/>
+          <w:sz w:val="20"/>
+          <w:szCs w:val="24"/>
+          <w:lang w:val="es-ES"/>
+        </w:rPr>
+        <w:tab/>
+        <w:t>Cliente:</w:t>
+      </w:r>
+    </w:p>
+    <w:p>
+      <w:pPr>
+        <w:spacing w:beforeLines="0" w:afterLines="0"/>
+        <w:ind w:left="708" w:leftChars="0" w:firstLine="708" w:firstLineChars="0"/>
+        <w:jc w:val="both"/>
+        <w:rPr>
+          <w:rFonts w:hint="default" w:ascii="Consolas" w:hAnsi="Consolas" w:eastAsia="Consolas"/>
+          <w:sz w:val="20"/>
+          <w:szCs w:val="24"/>
+        </w:rPr>
+      </w:pPr>
+      <w:r>
+        <w:rPr>
+          <w:rFonts w:hint="default" w:ascii="Consolas" w:hAnsi="Consolas" w:eastAsia="Consolas"/>
+          <w:color w:val="000000"/>
+          <w:sz w:val="20"/>
+          <w:szCs w:val="24"/>
+        </w:rPr>
+        <w:t xml:space="preserve">Registry </w:t>
+      </w:r>
+      <w:r>
+        <w:rPr>
+          <w:rFonts w:hint="default" w:ascii="Consolas" w:hAnsi="Consolas" w:eastAsia="Consolas"/>
+          <w:color w:val="6A3E3E"/>
+          <w:sz w:val="20"/>
+          <w:szCs w:val="24"/>
+        </w:rPr>
+        <w:t>registry</w:t>
+      </w:r>
+      <w:r>
+        <w:rPr>
+          <w:rFonts w:hint="default" w:ascii="Consolas" w:hAnsi="Consolas" w:eastAsia="Consolas"/>
+          <w:color w:val="000000"/>
+          <w:sz w:val="20"/>
+          <w:szCs w:val="24"/>
+        </w:rPr>
+        <w:t xml:space="preserve"> = LocateRegistry.</w:t>
+      </w:r>
+      <w:r>
+        <w:rPr>
+          <w:rFonts w:hint="default" w:ascii="Consolas" w:hAnsi="Consolas" w:eastAsia="Consolas"/>
+          <w:i/>
+          <w:color w:val="000000"/>
+          <w:sz w:val="20"/>
+          <w:szCs w:val="24"/>
+        </w:rPr>
+        <w:t>getRegistry</w:t>
+      </w:r>
+      <w:r>
+        <w:rPr>
+          <w:rFonts w:hint="default" w:ascii="Consolas" w:hAnsi="Consolas" w:eastAsia="Consolas"/>
+          <w:color w:val="000000"/>
+          <w:sz w:val="20"/>
+          <w:szCs w:val="24"/>
+        </w:rPr>
+        <w:t>(1099);</w:t>
+      </w:r>
+    </w:p>
+    <w:p>
+      <w:pPr>
         <w:bidi w:val="0"/>
-        <w:rPr>
-          <w:rFonts w:hint="default"/>
-        </w:rPr>
-      </w:pPr>
-      <w:r>
-        <w:rPr>
-          <w:rFonts w:hint="default"/>
-        </w:rPr>
-        <w:t xml:space="preserve">Normalmente la aplicación de servicio de nombres se inicia como una aplicación en background. Por defecto, se ejecutará sobre el puerto 1099, pero se puede seleccionar otro puerto cuando se lanza la aplicación. </w:t>
-      </w:r>
-    </w:p>
-    <w:p>
-      <w:pPr>
-        <w:rPr>
-          <w:rFonts w:hint="default"/>
-          <w:lang w:val="es-ES"/>
-        </w:rPr>
-      </w:pPr>
+        <w:ind w:left="708" w:leftChars="0" w:firstLine="708" w:firstLineChars="0"/>
+        <w:jc w:val="both"/>
+        <w:rPr>
+          <w:rFonts w:hint="default" w:ascii="Consolas" w:hAnsi="Consolas" w:eastAsia="Consolas"/>
+          <w:color w:val="000000"/>
+          <w:sz w:val="20"/>
+          <w:szCs w:val="24"/>
+        </w:rPr>
+      </w:pPr>
+      <w:r>
+        <w:rPr>
+          <w:rFonts w:hint="default" w:ascii="Consolas" w:hAnsi="Consolas" w:eastAsia="Consolas"/>
+          <w:color w:val="000000"/>
+          <w:sz w:val="20"/>
+          <w:szCs w:val="24"/>
+          <w:shd w:val="clear" w:color="auto" w:fill="D4D4D4"/>
+        </w:rPr>
+        <w:t>Hello</w:t>
+      </w:r>
+      <w:r>
+        <w:rPr>
+          <w:rFonts w:hint="default" w:ascii="Consolas" w:hAnsi="Consolas" w:eastAsia="Consolas"/>
+          <w:color w:val="000000"/>
+          <w:sz w:val="20"/>
+          <w:szCs w:val="24"/>
+        </w:rPr>
+        <w:t xml:space="preserve"> </w:t>
+      </w:r>
+      <w:r>
+        <w:rPr>
+          <w:rFonts w:hint="default" w:ascii="Consolas" w:hAnsi="Consolas" w:eastAsia="Consolas"/>
+          <w:color w:val="6A3E3E"/>
+          <w:sz w:val="20"/>
+          <w:szCs w:val="24"/>
+        </w:rPr>
+        <w:t>stub</w:t>
+      </w:r>
+      <w:r>
+        <w:rPr>
+          <w:rFonts w:hint="default" w:ascii="Consolas" w:hAnsi="Consolas" w:eastAsia="Consolas"/>
+          <w:color w:val="000000"/>
+          <w:sz w:val="20"/>
+          <w:szCs w:val="24"/>
+        </w:rPr>
+        <w:t xml:space="preserve"> = (</w:t>
+      </w:r>
+      <w:r>
+        <w:rPr>
+          <w:rFonts w:hint="default" w:ascii="Consolas" w:hAnsi="Consolas" w:eastAsia="Consolas"/>
+          <w:color w:val="000000"/>
+          <w:sz w:val="20"/>
+          <w:szCs w:val="24"/>
+          <w:shd w:val="clear" w:color="auto" w:fill="D4D4D4"/>
+        </w:rPr>
+        <w:t>Hello</w:t>
+      </w:r>
+      <w:r>
+        <w:rPr>
+          <w:rFonts w:hint="default" w:ascii="Consolas" w:hAnsi="Consolas" w:eastAsia="Consolas"/>
+          <w:color w:val="000000"/>
+          <w:sz w:val="20"/>
+          <w:szCs w:val="24"/>
+        </w:rPr>
+        <w:t xml:space="preserve">) </w:t>
+      </w:r>
+      <w:r>
+        <w:rPr>
+          <w:rFonts w:hint="default" w:ascii="Consolas" w:hAnsi="Consolas" w:eastAsia="Consolas"/>
+          <w:color w:val="6A3E3E"/>
+          <w:sz w:val="20"/>
+          <w:szCs w:val="24"/>
+        </w:rPr>
+        <w:t>registry</w:t>
+      </w:r>
+      <w:r>
+        <w:rPr>
+          <w:rFonts w:hint="default" w:ascii="Consolas" w:hAnsi="Consolas" w:eastAsia="Consolas"/>
+          <w:color w:val="000000"/>
+          <w:sz w:val="20"/>
+          <w:szCs w:val="24"/>
+        </w:rPr>
+        <w:t>.lookup(</w:t>
+      </w:r>
+      <w:r>
+        <w:rPr>
+          <w:rFonts w:hint="default" w:ascii="Consolas" w:hAnsi="Consolas" w:eastAsia="Consolas"/>
+          <w:color w:val="2A00FF"/>
+          <w:sz w:val="20"/>
+          <w:szCs w:val="24"/>
+        </w:rPr>
+        <w:t>"Hello"</w:t>
+      </w:r>
+      <w:r>
+        <w:rPr>
+          <w:rFonts w:hint="default" w:ascii="Consolas" w:hAnsi="Consolas" w:eastAsia="Consolas"/>
+          <w:color w:val="000000"/>
+          <w:sz w:val="20"/>
+          <w:szCs w:val="24"/>
+        </w:rPr>
+        <w:t>);</w:t>
+      </w:r>
+    </w:p>
+    <w:p>
+      <w:pPr>
+        <w:bidi w:val="0"/>
+        <w:rPr>
+          <w:rFonts w:hint="default"/>
+          <w:lang w:val="es-ES"/>
+        </w:rPr>
+      </w:pPr>
+      <w:r>
+        <w:rPr>
+          <w:rFonts w:hint="default"/>
+          <w:lang w:val="es-ES"/>
+        </w:rPr>
+        <w:tab/>
+        <w:t>Server:</w:t>
+      </w:r>
+    </w:p>
+    <w:p>
+      <w:pPr>
+        <w:spacing w:beforeLines="0" w:afterLines="0"/>
+        <w:jc w:val="left"/>
+        <w:rPr>
+          <w:rFonts w:hint="default" w:ascii="Consolas" w:hAnsi="Consolas" w:eastAsia="Consolas"/>
+          <w:color w:val="000000"/>
+          <w:sz w:val="20"/>
+          <w:szCs w:val="24"/>
+        </w:rPr>
+      </w:pPr>
+      <w:r>
+        <w:rPr>
+          <w:rFonts w:hint="default" w:ascii="Consolas" w:hAnsi="Consolas" w:eastAsia="Consolas"/>
+          <w:color w:val="000000"/>
+          <w:sz w:val="20"/>
+          <w:szCs w:val="24"/>
+        </w:rPr>
+        <w:t xml:space="preserve">  </w:t>
+      </w:r>
+      <w:r>
+        <w:rPr>
+          <w:rFonts w:hint="default" w:ascii="Consolas" w:hAnsi="Consolas" w:eastAsia="Consolas"/>
+          <w:color w:val="000000"/>
+          <w:sz w:val="20"/>
+          <w:szCs w:val="24"/>
+        </w:rPr>
+        <w:tab/>
+      </w:r>
+      <w:r>
+        <w:rPr>
+          <w:rFonts w:hint="default" w:ascii="Consolas" w:hAnsi="Consolas" w:eastAsia="Consolas"/>
+          <w:color w:val="6A3E3E"/>
+          <w:sz w:val="20"/>
+          <w:szCs w:val="24"/>
+        </w:rPr>
+        <w:t>registry</w:t>
+      </w:r>
+      <w:r>
+        <w:rPr>
+          <w:rFonts w:hint="default" w:ascii="Consolas" w:hAnsi="Consolas" w:eastAsia="Consolas"/>
+          <w:color w:val="000000"/>
+          <w:sz w:val="20"/>
+          <w:szCs w:val="24"/>
+        </w:rPr>
+        <w:t>.bind(</w:t>
+      </w:r>
+      <w:r>
+        <w:rPr>
+          <w:rFonts w:hint="default" w:ascii="Consolas" w:hAnsi="Consolas" w:eastAsia="Consolas"/>
+          <w:color w:val="2A00FF"/>
+          <w:sz w:val="20"/>
+          <w:szCs w:val="24"/>
+        </w:rPr>
+        <w:t>"Hello"</w:t>
+      </w:r>
+      <w:r>
+        <w:rPr>
+          <w:rFonts w:hint="default" w:ascii="Consolas" w:hAnsi="Consolas" w:eastAsia="Consolas"/>
+          <w:color w:val="000000"/>
+          <w:sz w:val="20"/>
+          <w:szCs w:val="24"/>
+        </w:rPr>
+        <w:t xml:space="preserve">, </w:t>
+      </w:r>
+      <w:r>
+        <w:rPr>
+          <w:rFonts w:hint="default" w:ascii="Consolas" w:hAnsi="Consolas" w:eastAsia="Consolas"/>
+          <w:color w:val="6A3E3E"/>
+          <w:sz w:val="20"/>
+          <w:szCs w:val="24"/>
+        </w:rPr>
+        <w:t>obj</w:t>
+      </w:r>
+      <w:r>
+        <w:rPr>
+          <w:rFonts w:hint="default" w:ascii="Consolas" w:hAnsi="Consolas" w:eastAsia="Consolas"/>
+          <w:color w:val="000000"/>
+          <w:sz w:val="20"/>
+          <w:szCs w:val="24"/>
+        </w:rPr>
+        <w:t xml:space="preserve">); </w:t>
+      </w:r>
+    </w:p>
+    <w:p>
+      <w:pPr>
+        <w:spacing w:beforeLines="0" w:afterLines="0"/>
+        <w:jc w:val="left"/>
+        <w:rPr>
+          <w:rFonts w:hint="default" w:ascii="Consolas" w:hAnsi="Consolas" w:eastAsia="Consolas"/>
+          <w:color w:val="000000"/>
+          <w:sz w:val="20"/>
+          <w:szCs w:val="24"/>
+        </w:rPr>
+      </w:pPr>
+    </w:p>
+    <w:p>
+      <w:pPr>
+        <w:bidi w:val="0"/>
+        <w:rPr>
+          <w:rFonts w:hint="default"/>
+          <w:lang w:val="es-ES"/>
+        </w:rPr>
+      </w:pPr>
+      <w:r>
+        <w:rPr>
+          <w:rFonts w:hint="default"/>
+          <w:lang w:val="es-ES"/>
+        </w:rPr>
+        <w:t xml:space="preserve">Y haz un programa que salude al cliente desde el servidor. </w:t>
+      </w:r>
+    </w:p>
+    <w:p>
+      <w:pPr>
+        <w:bidi w:val="0"/>
+        <w:rPr>
+          <w:rFonts w:hint="default"/>
+          <w:lang w:val="es-ES"/>
+        </w:rPr>
+      </w:pPr>
+      <w:r>
+        <w:rPr>
+          <w:rFonts w:hint="default"/>
+          <w:lang w:val="es-ES"/>
+        </w:rPr>
+        <w:t>Nota: Recuerda que tienes que poner la misma clave para que se comuniquen.</w:t>
+      </w:r>
+    </w:p>
+    <w:p>
+      <w:pPr>
+        <w:bidi w:val="0"/>
+        <w:rPr>
+          <w:rFonts w:hint="default" w:ascii="Consolas" w:hAnsi="Consolas" w:eastAsia="Consolas"/>
+          <w:color w:val="000000"/>
+          <w:sz w:val="20"/>
+          <w:szCs w:val="24"/>
+          <w:lang w:val="es-ES"/>
+        </w:rPr>
+      </w:pPr>
+    </w:p>
+    <w:p>
+      <w:pPr>
+        <w:bidi w:val="0"/>
+        <w:rPr>
+          <w:rFonts w:hint="default"/>
+          <w:b/>
+          <w:bCs/>
+          <w:lang w:val="es-ES"/>
+        </w:rPr>
+      </w:pPr>
+      <w:r>
+        <w:rPr>
+          <w:rFonts w:hint="default"/>
+          <w:b/>
+          <w:bCs/>
+          <w:lang w:val="es-ES"/>
+        </w:rPr>
+        <w:t>Explicacion</w:t>
+      </w:r>
+    </w:p>
+    <w:p>
+      <w:pPr>
+        <w:bidi w:val="0"/>
+        <w:rPr>
+          <w:rFonts w:hint="default"/>
+          <w:b w:val="0"/>
+          <w:bCs w:val="0"/>
+          <w:lang w:val="es-ES"/>
+        </w:rPr>
+      </w:pPr>
+      <w:r>
+        <w:rPr>
+          <w:rFonts w:hint="default"/>
+          <w:b w:val="0"/>
+          <w:bCs w:val="0"/>
+          <w:lang w:val="es-ES"/>
+        </w:rPr>
+        <w:t>Con el codigo mostrado, se pretende actualizar el primer ejercicio realizado, poniendo un servidor de nombres que quita la necesidad de compilacion y de utilizar la linea de comandos, ademas de permitir idenfificar cada servicio facilmente con una clave unica, dando la opcion de poder utilizar varios servidores en caso de que sea necesario.</w:t>
+      </w:r>
+    </w:p>
+    <w:p>
+      <w:pPr>
+        <w:bidi w:val="0"/>
+        <w:rPr>
+          <w:rFonts w:hint="default"/>
+          <w:b/>
+          <w:bCs/>
+          <w:lang w:val="es-ES"/>
+        </w:rPr>
+      </w:pPr>
+    </w:p>
+    <w:p>
+      <w:pPr>
+        <w:bidi w:val="0"/>
+        <w:rPr>
+          <w:rFonts w:hint="default"/>
+          <w:b/>
+          <w:bCs/>
+          <w:lang w:val="es-ES"/>
+        </w:rPr>
+      </w:pPr>
+      <w:r>
+        <w:rPr>
+          <w:rFonts w:hint="default"/>
+          <w:b/>
+          <w:bCs/>
+          <w:lang w:val="es-ES"/>
+        </w:rPr>
+        <w:t>Output</w:t>
+      </w:r>
+    </w:p>
+    <w:p>
+      <w:pPr>
+        <w:bidi w:val="0"/>
+        <w:rPr>
+          <w:rFonts w:hint="default"/>
+          <w:b/>
+          <w:bCs/>
+          <w:lang w:val="es-ES"/>
+        </w:rPr>
+      </w:pPr>
+      <w:r>
+        <w:drawing>
+          <wp:inline distT="0" distB="0" distL="114300" distR="114300">
+            <wp:extent cx="3800475" cy="1233805"/>
+            <wp:effectExtent l="0" t="0" r="9525" b="635"/>
+            <wp:docPr id="15" name="Imagen 1"/>
+            <wp:cNvGraphicFramePr>
+              <a:graphicFrameLocks xmlns:a="http://schemas.openxmlformats.org/drawingml/2006/main" noChangeAspect="1"/>
+            </wp:cNvGraphicFramePr>
+            <a:graphic xmlns:a="http://schemas.openxmlformats.org/drawingml/2006/main">
+              <a:graphicData uri="http://schemas.openxmlformats.org/drawingml/2006/picture">
+                <pic:pic xmlns:pic="http://schemas.openxmlformats.org/drawingml/2006/picture">
+                  <pic:nvPicPr>
+                    <pic:cNvPr id="15" name="Imagen 1"/>
+                    <pic:cNvPicPr>
+                      <a:picLocks noChangeAspect="1"/>
+                    </pic:cNvPicPr>
+                  </pic:nvPicPr>
+                  <pic:blipFill>
+                    <a:blip r:embed="rId16"/>
+                    <a:stretch>
+                      <a:fillRect/>
+                    </a:stretch>
+                  </pic:blipFill>
+                  <pic:spPr>
+                    <a:xfrm>
+                      <a:off x="0" y="0"/>
+                      <a:ext cx="3800475" cy="1233805"/>
+                    </a:xfrm>
+                    <a:prstGeom prst="rect">
+                      <a:avLst/>
+                    </a:prstGeom>
+                    <a:noFill/>
+                    <a:ln>
+                      <a:noFill/>
+                    </a:ln>
+                  </pic:spPr>
+                </pic:pic>
+              </a:graphicData>
+            </a:graphic>
+          </wp:inline>
+        </w:drawing>
+      </w:r>
+    </w:p>
+    <w:p>
+      <w:pPr>
+        <w:bidi w:val="0"/>
+        <w:rPr>
+          <w:rFonts w:hint="default"/>
+          <w:lang w:val="es-ES"/>
+        </w:rPr>
+      </w:pPr>
+    </w:p>
+    <w:p>
+      <w:pPr>
+        <w:bidi w:val="0"/>
+        <w:rPr>
+          <w:rFonts w:hint="default"/>
+          <w:lang w:val="es-ES"/>
+        </w:rPr>
+      </w:pPr>
+    </w:p>
+    <w:p>
+      <w:pPr>
+        <w:pStyle w:val="5"/>
+        <w:bidi w:val="0"/>
+        <w:rPr>
+          <w:rFonts w:hint="default"/>
+          <w:lang w:val="es-ES"/>
+        </w:rPr>
+      </w:pPr>
+      <w:r>
+        <w:rPr>
+          <w:rFonts w:hint="default"/>
+          <w:lang w:val="es-ES"/>
+        </w:rPr>
+        <w:t>004-Calculadora</w:t>
+      </w:r>
+    </w:p>
+    <w:p>
+      <w:pPr>
+        <w:bidi w:val="0"/>
+        <w:rPr>
+          <w:rFonts w:hint="default"/>
+          <w:b/>
+          <w:bCs/>
+          <w:lang w:val="es-ES"/>
+        </w:rPr>
+      </w:pPr>
+      <w:r>
+        <w:rPr>
+          <w:rFonts w:hint="default"/>
+          <w:b/>
+          <w:bCs/>
+          <w:lang w:val="es-ES"/>
+        </w:rPr>
+        <w:t>Enunciado</w:t>
+      </w:r>
+    </w:p>
+    <w:p>
+      <w:pPr>
+        <w:rPr>
+          <w:rFonts w:hint="default"/>
+          <w:lang w:val="es-ES"/>
+        </w:rPr>
+      </w:pPr>
+      <w:r>
+        <w:rPr>
+          <w:rFonts w:hint="default"/>
+          <w:lang w:val="es-ES"/>
+        </w:rPr>
+        <w:t>Se quiere desarrollar la capacidad de calculo del programa anterior,  haciendo que pueda realizar diferentes calculos en funcion de lo necesario. Modifica el programa 003-HelloWorld con Registry, para que pueda realizar las siguientes acciones:</w:t>
+      </w:r>
+    </w:p>
+    <w:p>
+      <w:pPr>
+        <w:numPr>
+          <w:ilvl w:val="0"/>
+          <w:numId w:val="16"/>
+        </w:numPr>
+        <w:ind w:left="720" w:leftChars="0" w:firstLine="0" w:firstLineChars="0"/>
+        <w:rPr>
+          <w:rFonts w:hint="default"/>
+          <w:lang w:val="es-ES"/>
+        </w:rPr>
+      </w:pPr>
+      <w:r>
+        <w:rPr>
+          <w:rFonts w:hint="default"/>
+          <w:lang w:val="es-ES"/>
+        </w:rPr>
+        <w:t>Sumar</w:t>
+      </w:r>
+    </w:p>
+    <w:p>
+      <w:pPr>
+        <w:numPr>
+          <w:ilvl w:val="0"/>
+          <w:numId w:val="16"/>
+        </w:numPr>
+        <w:ind w:left="720" w:leftChars="0" w:firstLine="0" w:firstLineChars="0"/>
+        <w:rPr>
+          <w:rFonts w:hint="default"/>
+          <w:lang w:val="es-ES"/>
+        </w:rPr>
+      </w:pPr>
+      <w:r>
+        <w:rPr>
+          <w:rFonts w:hint="default"/>
+          <w:lang w:val="es-ES"/>
+        </w:rPr>
+        <w:t>Restar</w:t>
+      </w:r>
+    </w:p>
+    <w:p>
+      <w:pPr>
+        <w:numPr>
+          <w:ilvl w:val="0"/>
+          <w:numId w:val="16"/>
+        </w:numPr>
+        <w:ind w:left="720" w:leftChars="0" w:firstLine="0" w:firstLineChars="0"/>
+        <w:rPr>
+          <w:rFonts w:hint="default"/>
+          <w:lang w:val="es-ES"/>
+        </w:rPr>
+      </w:pPr>
+      <w:r>
+        <w:rPr>
+          <w:rFonts w:hint="default"/>
+          <w:lang w:val="es-ES"/>
+        </w:rPr>
+        <w:t>Multiplicar</w:t>
+      </w:r>
+    </w:p>
+    <w:p>
+      <w:pPr>
+        <w:numPr>
+          <w:ilvl w:val="0"/>
+          <w:numId w:val="16"/>
+        </w:numPr>
+        <w:ind w:left="720" w:leftChars="0" w:firstLine="0" w:firstLineChars="0"/>
+        <w:rPr>
+          <w:rFonts w:hint="default"/>
+          <w:lang w:val="es-ES"/>
+        </w:rPr>
+      </w:pPr>
+      <w:r>
+        <w:rPr>
+          <w:rFonts w:hint="default"/>
+          <w:lang w:val="es-ES"/>
+        </w:rPr>
+        <w:t>Dividir</w:t>
+      </w:r>
+    </w:p>
+    <w:p>
+      <w:pPr>
+        <w:numPr>
+          <w:ilvl w:val="0"/>
+          <w:numId w:val="17"/>
+        </w:numPr>
+        <w:ind w:left="720" w:leftChars="0"/>
+        <w:rPr>
+          <w:rFonts w:hint="default"/>
+          <w:lang w:val="es-ES"/>
+        </w:rPr>
+      </w:pPr>
+      <w:r>
+        <w:rPr>
+          <w:rFonts w:hint="default"/>
+          <w:lang w:val="es-ES"/>
+        </w:rPr>
+        <w:t>Terminar el programa.</w:t>
+      </w:r>
+    </w:p>
+    <w:p>
+      <w:pPr>
+        <w:bidi w:val="0"/>
+        <w:rPr>
+          <w:rFonts w:hint="default"/>
+          <w:lang w:val="es-ES"/>
+        </w:rPr>
+      </w:pPr>
+    </w:p>
+    <w:p>
+      <w:pPr>
+        <w:bidi w:val="0"/>
+        <w:rPr>
+          <w:rFonts w:hint="default"/>
+          <w:lang w:val="es-ES"/>
+        </w:rPr>
+      </w:pPr>
+    </w:p>
+    <w:p>
+      <w:pPr>
+        <w:bidi w:val="0"/>
+        <w:rPr>
+          <w:rFonts w:hint="default"/>
+          <w:b/>
+          <w:bCs/>
+          <w:lang w:val="es-ES"/>
+        </w:rPr>
+      </w:pPr>
+      <w:r>
+        <w:rPr>
+          <w:rFonts w:hint="default"/>
+          <w:b/>
+          <w:bCs/>
+          <w:lang w:val="es-ES"/>
+        </w:rPr>
+        <w:t>Explicacion</w:t>
+      </w:r>
+    </w:p>
+    <w:p>
+      <w:pPr>
+        <w:bidi w:val="0"/>
+        <w:rPr>
+          <w:rFonts w:hint="default"/>
+          <w:lang w:val="es-ES"/>
+        </w:rPr>
+      </w:pPr>
+    </w:p>
+    <w:p>
+      <w:pPr>
+        <w:bidi w:val="0"/>
+        <w:rPr>
+          <w:rFonts w:hint="default"/>
+          <w:lang w:val="es-ES"/>
+        </w:rPr>
+      </w:pPr>
+    </w:p>
+    <w:p>
+      <w:pPr>
+        <w:bidi w:val="0"/>
+        <w:rPr>
+          <w:rFonts w:hint="default"/>
+          <w:b/>
+          <w:bCs/>
+          <w:lang w:val="es-ES"/>
+        </w:rPr>
+      </w:pPr>
+      <w:r>
+        <w:rPr>
+          <w:rFonts w:hint="default"/>
+          <w:b/>
+          <w:bCs/>
+          <w:lang w:val="es-ES"/>
+        </w:rPr>
+        <w:t>Output</w:t>
+      </w:r>
+    </w:p>
+    <w:p>
+      <w:pPr>
+        <w:rPr>
+          <w:rFonts w:hint="default"/>
+          <w:lang w:val="es-ES"/>
+        </w:rPr>
+      </w:pPr>
+      <w:r>
+        <w:drawing>
+          <wp:inline distT="0" distB="0" distL="114300" distR="114300">
+            <wp:extent cx="2687320" cy="2771140"/>
+            <wp:effectExtent l="0" t="0" r="10160" b="2540"/>
+            <wp:docPr id="16" name="Imagen 2"/>
+            <wp:cNvGraphicFramePr>
+              <a:graphicFrameLocks xmlns:a="http://schemas.openxmlformats.org/drawingml/2006/main" noChangeAspect="1"/>
+            </wp:cNvGraphicFramePr>
+            <a:graphic xmlns:a="http://schemas.openxmlformats.org/drawingml/2006/main">
+              <a:graphicData uri="http://schemas.openxmlformats.org/drawingml/2006/picture">
+                <pic:pic xmlns:pic="http://schemas.openxmlformats.org/drawingml/2006/picture">
+                  <pic:nvPicPr>
+                    <pic:cNvPr id="16" name="Imagen 2"/>
+                    <pic:cNvPicPr>
+                      <a:picLocks noChangeAspect="1"/>
+                    </pic:cNvPicPr>
+                  </pic:nvPicPr>
+                  <pic:blipFill>
+                    <a:blip r:embed="rId17"/>
+                    <a:stretch>
+                      <a:fillRect/>
+                    </a:stretch>
+                  </pic:blipFill>
+                  <pic:spPr>
+                    <a:xfrm>
+                      <a:off x="0" y="0"/>
+                      <a:ext cx="2687320" cy="2771140"/>
+                    </a:xfrm>
+                    <a:prstGeom prst="rect">
+                      <a:avLst/>
+                    </a:prstGeom>
+                    <a:noFill/>
+                    <a:ln>
+                      <a:noFill/>
+                    </a:ln>
+                  </pic:spPr>
+                </pic:pic>
+              </a:graphicData>
+            </a:graphic>
+          </wp:inline>
+        </w:drawing>
+      </w:r>
+      <w:r>
+        <w:drawing>
+          <wp:inline distT="0" distB="0" distL="114300" distR="114300">
+            <wp:extent cx="1229995" cy="2870835"/>
+            <wp:effectExtent l="0" t="0" r="4445" b="9525"/>
+            <wp:docPr id="18" name="Imagen 4"/>
+            <wp:cNvGraphicFramePr>
+              <a:graphicFrameLocks xmlns:a="http://schemas.openxmlformats.org/drawingml/2006/main" noChangeAspect="1"/>
+            </wp:cNvGraphicFramePr>
+            <a:graphic xmlns:a="http://schemas.openxmlformats.org/drawingml/2006/main">
+              <a:graphicData uri="http://schemas.openxmlformats.org/drawingml/2006/picture">
+                <pic:pic xmlns:pic="http://schemas.openxmlformats.org/drawingml/2006/picture">
+                  <pic:nvPicPr>
+                    <pic:cNvPr id="18" name="Imagen 4"/>
+                    <pic:cNvPicPr>
+                      <a:picLocks noChangeAspect="1"/>
+                    </pic:cNvPicPr>
+                  </pic:nvPicPr>
+                  <pic:blipFill>
+                    <a:blip r:embed="rId18"/>
+                    <a:stretch>
+                      <a:fillRect/>
+                    </a:stretch>
+                  </pic:blipFill>
+                  <pic:spPr>
+                    <a:xfrm>
+                      <a:off x="0" y="0"/>
+                      <a:ext cx="1229995" cy="2870835"/>
+                    </a:xfrm>
+                    <a:prstGeom prst="rect">
+                      <a:avLst/>
+                    </a:prstGeom>
+                    <a:noFill/>
+                    <a:ln>
+                      <a:noFill/>
+                    </a:ln>
+                  </pic:spPr>
+                </pic:pic>
+              </a:graphicData>
+            </a:graphic>
+          </wp:inline>
+        </w:drawing>
+      </w:r>
+    </w:p>
+    <w:p>
+      <w:pPr>
+        <w:rPr>
+          <w:rFonts w:hint="default"/>
+          <w:lang w:val="es-ES"/>
+        </w:rPr>
+      </w:pPr>
+    </w:p>
+    <w:p>
+      <w:pPr>
+        <w:rPr>
+          <w:rFonts w:hint="default"/>
+          <w:lang w:val="es-ES"/>
+        </w:rPr>
+      </w:pPr>
+    </w:p>
+    <w:p>
+      <w:pPr>
+        <w:rPr>
+          <w:rFonts w:hint="default"/>
+          <w:lang w:val="es-ES"/>
+        </w:rPr>
+      </w:pPr>
+      <w:r>
+        <w:rPr>
+          <w:rFonts w:hint="default"/>
+          <w:lang w:val="es-ES"/>
+        </w:rPr>
+        <w:br w:type="page"/>
+      </w:r>
+    </w:p>
+    <w:p>
+      <w:pPr>
+        <w:pStyle w:val="3"/>
+        <w:bidi w:val="0"/>
+        <w:rPr>
+          <w:rFonts w:hint="default"/>
+          <w:lang w:val="es-ES"/>
+        </w:rPr>
+      </w:pPr>
+      <w:bookmarkStart w:id="0" w:name="_GoBack"/>
+      <w:bookmarkEnd w:id="0"/>
+      <w:r>
+        <w:rPr>
+          <w:rFonts w:hint="default"/>
+          <w:lang w:val="es-ES"/>
+        </w:rPr>
+        <w:t xml:space="preserve">SERIALIZACION EN RMI </w:t>
+      </w:r>
+    </w:p>
+    <w:p>
+      <w:pPr>
+        <w:rPr>
+          <w:rFonts w:hint="default"/>
+          <w:lang w:val="es-ES"/>
+        </w:rPr>
+      </w:pPr>
+      <w:r>
+        <w:rPr>
+          <w:rFonts w:hint="default"/>
+          <w:lang w:val="es-ES"/>
+        </w:rPr>
+        <w:t xml:space="preserve">Otra facilidad de Java que soporta RMI es la serialización de objetos. El paquete java.io incluye clases que pueden convertir un objeto en un flujo de bytes y volver a ensamblar los bytes en una copia idéntica del objeto original. </w:t>
+      </w:r>
+    </w:p>
+    <w:p>
+      <w:pPr>
+        <w:rPr>
+          <w:rFonts w:hint="default"/>
+          <w:lang w:val="es-ES"/>
+        </w:rPr>
+      </w:pPr>
+    </w:p>
+    <w:p>
+      <w:pPr>
+        <w:rPr>
+          <w:rFonts w:hint="default"/>
+          <w:lang w:val="es-ES"/>
+        </w:rPr>
+      </w:pPr>
+      <w:r>
+        <w:rPr>
+          <w:rFonts w:hint="default"/>
+          <w:lang w:val="es-ES"/>
+        </w:rPr>
+        <w:t xml:space="preserve">Utilizando estas clases, un objeto en un proceso puede ser serializado y transmitido a través de una conexión de red a otro proceso en un host remoto. El objeto (o al menos una copia del mismo) puede entonces ser reensamblado en el host remoto. </w:t>
+      </w:r>
+    </w:p>
+    <w:p>
+      <w:pPr>
+        <w:rPr>
+          <w:rFonts w:hint="default"/>
+          <w:lang w:val="es-ES"/>
+        </w:rPr>
+      </w:pPr>
+    </w:p>
+    <w:p>
+      <w:pPr>
+        <w:rPr>
+          <w:rFonts w:hint="default"/>
+          <w:lang w:val="es-ES"/>
+        </w:rPr>
+      </w:pPr>
+      <w:r>
+        <w:rPr>
+          <w:rFonts w:hint="default"/>
+          <w:lang w:val="es-ES"/>
+        </w:rPr>
+        <w:t>Ten en cuenta que serializar objetos y enviarlos a través de una conexión de red es muy diferente de la funcionalidad proporcionada por el ClassLoader. El ClassLoader carga definiciones de clase en el tiempo de ejecución de Java, de modo que se pueden crear nuevas instancias de la clase.</w:t>
+      </w:r>
+    </w:p>
+    <w:p>
+      <w:pPr>
+        <w:rPr>
+          <w:rFonts w:hint="default"/>
+          <w:lang w:val="es-ES"/>
+        </w:rPr>
+      </w:pPr>
+    </w:p>
+    <w:p>
+      <w:pPr>
+        <w:rPr>
+          <w:rFonts w:hint="default"/>
+          <w:lang w:val="es-ES"/>
+        </w:rPr>
+      </w:pPr>
+      <w:r>
+        <w:rPr>
+          <w:rFonts w:hint="default"/>
+          <w:lang w:val="es-ES"/>
+        </w:rPr>
+        <w:t xml:space="preserve">En cambio la facilidad de serialización de objetos permite que un objeto real sea serializado en su totalidad, transmitido a cualquier destino, y luego reconstruido como una réplica exacta del original. Cuando se serializa un objeto, todos los objetos a los que hace referencia como miembros de datos también se serializarán, y todas sus referencias a objetos también se serializarán, y así sucesivamente. </w:t>
+      </w:r>
+    </w:p>
+    <w:p>
+      <w:pPr>
+        <w:rPr>
+          <w:rFonts w:hint="default"/>
+          <w:lang w:val="es-ES"/>
+        </w:rPr>
+      </w:pPr>
+    </w:p>
+    <w:p>
+      <w:pPr>
+        <w:rPr>
+          <w:rFonts w:hint="default"/>
+          <w:lang w:val="es-ES"/>
+        </w:rPr>
+      </w:pPr>
+      <w:r>
+        <w:rPr>
+          <w:rFonts w:hint="default"/>
+          <w:lang w:val="es-ES"/>
+        </w:rPr>
+        <w:t xml:space="preserve">En RMI, la facilidad de serialización se utiliza para marshal y unmarshal argumentos de método que son objetos, pero que no son objetos remotos. Cualquier argumento de objeto a un método en un objeto remoto en RMI debe implementar la interfaz Serializable, ya que el argumento será serializado y transmitido al host remoto durante la invocación del método remoto. </w:t>
+      </w:r>
+    </w:p>
+    <w:p>
+      <w:pPr>
+        <w:rPr>
+          <w:rFonts w:hint="default"/>
+          <w:lang w:val="es-ES"/>
+        </w:rPr>
+      </w:pPr>
+    </w:p>
+    <w:p>
+      <w:pPr>
+        <w:rPr>
+          <w:rFonts w:hint="default"/>
+          <w:lang w:val="es-ES"/>
+        </w:rPr>
+      </w:pPr>
+    </w:p>
+    <w:p>
+      <w:pPr>
+        <w:rPr>
+          <w:rFonts w:hint="default"/>
+          <w:lang w:val="es-ES"/>
+        </w:rPr>
+      </w:pPr>
+      <w:r>
+        <w:rPr>
+          <w:rFonts w:hint="default"/>
+          <w:lang w:val="es-ES"/>
+        </w:rPr>
+        <w:t>Cosas a tener en cuenta</w:t>
+      </w:r>
+    </w:p>
+    <w:p>
+      <w:pPr>
+        <w:numPr>
+          <w:ilvl w:val="0"/>
+          <w:numId w:val="15"/>
+        </w:numPr>
+        <w:ind w:left="420" w:leftChars="0" w:hanging="420" w:firstLineChars="0"/>
+        <w:rPr>
+          <w:rFonts w:hint="default"/>
+          <w:sz w:val="22"/>
+          <w:szCs w:val="22"/>
+          <w:lang w:val="es-ES"/>
+        </w:rPr>
+      </w:pPr>
+      <w:r>
+        <w:rPr>
+          <w:rFonts w:hint="default"/>
+          <w:sz w:val="22"/>
+          <w:szCs w:val="22"/>
+          <w:lang w:val="es-ES"/>
+        </w:rPr>
+        <w:t xml:space="preserve">Una clase es Serializable si implementa la interfaz java.io.Serializable. </w:t>
+      </w:r>
+    </w:p>
+    <w:p>
+      <w:pPr>
+        <w:numPr>
+          <w:ilvl w:val="0"/>
+          <w:numId w:val="15"/>
+        </w:numPr>
+        <w:ind w:left="420" w:leftChars="0" w:hanging="420" w:firstLineChars="0"/>
+        <w:rPr>
+          <w:rFonts w:hint="default"/>
+          <w:sz w:val="22"/>
+          <w:szCs w:val="22"/>
+          <w:lang w:val="es-ES"/>
+        </w:rPr>
+      </w:pPr>
+      <w:r>
+        <w:rPr>
+          <w:rFonts w:hint="default"/>
+          <w:sz w:val="22"/>
+          <w:szCs w:val="22"/>
+          <w:lang w:val="es-ES"/>
+        </w:rPr>
+        <w:t xml:space="preserve">Las subclases de una clase Serializable también son Serializables. </w:t>
+      </w:r>
+    </w:p>
+    <w:p>
+      <w:pPr>
+        <w:numPr>
+          <w:ilvl w:val="0"/>
+          <w:numId w:val="15"/>
+        </w:numPr>
+        <w:ind w:left="420" w:leftChars="0" w:hanging="420" w:firstLineChars="0"/>
+        <w:rPr>
+          <w:rFonts w:hint="default"/>
+          <w:lang w:val="es-ES"/>
+        </w:rPr>
+      </w:pPr>
+      <w:r>
+        <w:rPr>
+          <w:rFonts w:hint="default"/>
+          <w:sz w:val="22"/>
+          <w:szCs w:val="22"/>
+          <w:lang w:val="es-ES"/>
+        </w:rPr>
+        <w:t xml:space="preserve">Muchas de las clases estándar son Serializables, por lo que una subclase de una de ellas es automáticamente también Serializable. </w:t>
+      </w:r>
+    </w:p>
+    <w:p>
+      <w:pPr>
+        <w:numPr>
+          <w:ilvl w:val="0"/>
+          <w:numId w:val="15"/>
+        </w:numPr>
+        <w:ind w:left="420" w:leftChars="0" w:hanging="420" w:firstLineChars="0"/>
+        <w:rPr>
+          <w:rFonts w:hint="default"/>
+          <w:lang w:val="es-ES"/>
+        </w:rPr>
+      </w:pPr>
+      <w:r>
+        <w:rPr>
+          <w:rFonts w:hint="default"/>
+          <w:lang w:val="es-ES"/>
+        </w:rPr>
+        <w:t xml:space="preserve">Si intentas serializar un objeto que no implementa la interfaz Serializable, o un objeto que hace referencia a objetos no serializables, se lanzará una NotSerializableException. </w:t>
+      </w:r>
+    </w:p>
+    <w:p>
+      <w:pPr>
+        <w:numPr>
+          <w:ilvl w:val="0"/>
+          <w:numId w:val="15"/>
+        </w:numPr>
+        <w:ind w:left="420" w:leftChars="0" w:hanging="420" w:firstLineChars="0"/>
+        <w:rPr>
+          <w:rFonts w:hint="default"/>
+          <w:lang w:val="es-ES"/>
+        </w:rPr>
+      </w:pPr>
+      <w:r>
+        <w:rPr>
+          <w:rFonts w:hint="default"/>
+          <w:lang w:val="es-ES"/>
+        </w:rPr>
+        <w:t>Los argumentos de método que no son objetos se serializan automáticamente utilizando sus formatos estándar de flujo de bytes.</w:t>
+      </w:r>
+    </w:p>
+    <w:p>
+      <w:pPr>
+        <w:numPr>
+          <w:ilvl w:val="0"/>
+          <w:numId w:val="15"/>
+        </w:numPr>
+        <w:ind w:left="420" w:leftChars="0" w:hanging="420" w:firstLineChars="0"/>
+        <w:rPr>
+          <w:rFonts w:hint="default"/>
+          <w:lang w:val="es-ES"/>
+        </w:rPr>
+      </w:pPr>
+      <w:r>
+        <w:rPr>
+          <w:rFonts w:hint="default"/>
+          <w:lang w:val="es-ES"/>
+        </w:rPr>
+        <w:t xml:space="preserve"> Tanto el programa Cliente como el Servidor deben tener acceso a la definición de cualquier clase Serializable que se esté utilizando. </w:t>
+      </w:r>
+    </w:p>
+    <w:p>
+      <w:pPr>
+        <w:numPr>
+          <w:ilvl w:val="0"/>
+          <w:numId w:val="15"/>
+        </w:numPr>
+        <w:ind w:left="420" w:leftChars="0" w:hanging="420" w:firstLineChars="0"/>
+        <w:rPr>
+          <w:rFonts w:hint="default"/>
+          <w:lang w:val="es-ES"/>
+        </w:rPr>
+      </w:pPr>
+      <w:r>
+        <w:rPr>
+          <w:rFonts w:hint="default"/>
+          <w:lang w:val="es-ES"/>
+        </w:rPr>
+        <w:t>Si los programas Cliente y Servidor se encuentran en máquinas diferentes, es posible que las definiciones de las clases Serializables deban descargarse de una máquina a la otra. Dicha descarga podría violar la seguridad del sistema. Este problema se trata en la sección Seguridad.</w:t>
+      </w:r>
+    </w:p>
+    <w:p>
+      <w:pPr>
+        <w:rPr>
+          <w:rFonts w:hint="default"/>
+          <w:lang w:val="es-ES"/>
+        </w:rPr>
+      </w:pPr>
+    </w:p>
+    <w:p>
+      <w:pPr>
+        <w:rPr>
+          <w:rFonts w:hint="default"/>
+          <w:lang w:val="es-ES"/>
+        </w:rPr>
+      </w:pPr>
+    </w:p>
+    <w:p>
+      <w:pPr>
+        <w:rPr>
+          <w:rFonts w:hint="default"/>
+          <w:lang w:val="es-ES"/>
+        </w:rPr>
+      </w:pPr>
+    </w:p>
+    <w:p>
+      <w:pPr>
+        <w:pStyle w:val="4"/>
+        <w:bidi w:val="0"/>
+        <w:rPr>
+          <w:rFonts w:hint="default"/>
+          <w:lang w:val="es-ES"/>
+        </w:rPr>
+      </w:pPr>
+      <w:r>
+        <w:rPr>
+          <w:rFonts w:hint="default"/>
+          <w:lang w:val="es-ES" w:eastAsia="zh-CN"/>
+        </w:rPr>
+        <w:t>EJERCICIOS</w:t>
+      </w:r>
+    </w:p>
+    <w:p>
+      <w:pPr>
+        <w:pStyle w:val="5"/>
+        <w:bidi w:val="0"/>
+        <w:rPr>
+          <w:rFonts w:hint="default"/>
+          <w:lang w:val="es-ES"/>
+        </w:rPr>
+      </w:pPr>
+      <w:r>
+        <w:rPr>
+          <w:rFonts w:hint="default"/>
+          <w:lang w:val="es-ES"/>
+        </w:rPr>
+        <w:t xml:space="preserve">005- </w:t>
+      </w:r>
+    </w:p>
+    <w:p>
+      <w:pPr>
+        <w:rPr>
+          <w:rFonts w:hint="default"/>
+          <w:b/>
+          <w:bCs/>
+          <w:lang w:val="es-ES"/>
+        </w:rPr>
+      </w:pPr>
+      <w:r>
+        <w:rPr>
+          <w:rFonts w:hint="default"/>
+          <w:b/>
+          <w:bCs/>
+          <w:lang w:val="es-ES"/>
+        </w:rPr>
+        <w:t>Enunciado</w:t>
+      </w:r>
+    </w:p>
+    <w:p>
+      <w:pPr>
+        <w:rPr>
+          <w:rFonts w:hint="default"/>
+          <w:lang w:val="es-ES"/>
+        </w:rPr>
+      </w:pPr>
+    </w:p>
+    <w:p>
+      <w:pPr>
+        <w:rPr>
+          <w:rFonts w:hint="default"/>
+          <w:b/>
+          <w:bCs/>
+          <w:lang w:val="es-ES"/>
+        </w:rPr>
+      </w:pPr>
+      <w:r>
+        <w:rPr>
+          <w:rFonts w:hint="default"/>
+          <w:b/>
+          <w:bCs/>
+          <w:lang w:val="es-ES"/>
+        </w:rPr>
+        <w:t>Explicacion</w:t>
+      </w:r>
+    </w:p>
+    <w:p>
+      <w:pPr>
+        <w:rPr>
+          <w:rFonts w:hint="default"/>
+          <w:b/>
+          <w:bCs/>
+          <w:lang w:val="es-ES"/>
+        </w:rPr>
+      </w:pPr>
+    </w:p>
+    <w:p>
+      <w:pPr>
+        <w:rPr>
+          <w:rFonts w:hint="default"/>
+          <w:b/>
+          <w:bCs/>
+          <w:lang w:val="es-ES"/>
+        </w:rPr>
+      </w:pPr>
+      <w:r>
+        <w:rPr>
+          <w:rFonts w:hint="default"/>
+          <w:b/>
+          <w:bCs/>
+          <w:lang w:val="es-ES"/>
+        </w:rPr>
+        <w:t>Output</w:t>
+      </w:r>
+    </w:p>
+    <w:p>
+      <w:pPr>
+        <w:rPr>
+          <w:rFonts w:hint="default"/>
+          <w:lang w:val="es-ES"/>
+        </w:rPr>
+      </w:pPr>
+    </w:p>
+    <w:p>
+      <w:pPr>
+        <w:rPr>
+          <w:rFonts w:hint="default"/>
+          <w:lang w:val="es-ES"/>
+        </w:rPr>
+      </w:pPr>
+    </w:p>
+    <w:p>
+      <w:pPr>
+        <w:pStyle w:val="5"/>
+        <w:bidi w:val="0"/>
+        <w:rPr>
+          <w:rFonts w:hint="default"/>
+          <w:lang w:val="es-ES"/>
+        </w:rPr>
+      </w:pPr>
+      <w:r>
+        <w:rPr>
+          <w:rFonts w:hint="default"/>
+          <w:lang w:val="es-ES"/>
+        </w:rPr>
+        <w:t xml:space="preserve">006- </w:t>
+      </w:r>
+    </w:p>
+    <w:p>
+      <w:pPr>
+        <w:rPr>
+          <w:rFonts w:hint="default"/>
+          <w:b/>
+          <w:bCs/>
+          <w:lang w:val="es-ES"/>
+        </w:rPr>
+      </w:pPr>
+      <w:r>
+        <w:rPr>
+          <w:rFonts w:hint="default"/>
+          <w:b/>
+          <w:bCs/>
+          <w:lang w:val="es-ES"/>
+        </w:rPr>
+        <w:t>Enunciado</w:t>
+      </w:r>
+    </w:p>
+    <w:p>
+      <w:pPr>
+        <w:rPr>
+          <w:rFonts w:hint="default"/>
+          <w:lang w:val="es-ES"/>
+        </w:rPr>
+      </w:pPr>
+    </w:p>
+    <w:p>
+      <w:pPr>
+        <w:rPr>
+          <w:rFonts w:hint="default"/>
+          <w:b/>
+          <w:bCs/>
+          <w:lang w:val="es-ES"/>
+        </w:rPr>
+      </w:pPr>
+      <w:r>
+        <w:rPr>
+          <w:rFonts w:hint="default"/>
+          <w:b/>
+          <w:bCs/>
+          <w:lang w:val="es-ES"/>
+        </w:rPr>
+        <w:t>Explicacion</w:t>
+      </w:r>
+    </w:p>
+    <w:p>
+      <w:pPr>
+        <w:rPr>
+          <w:rFonts w:hint="default"/>
+          <w:b/>
+          <w:bCs/>
+          <w:lang w:val="es-ES"/>
+        </w:rPr>
+      </w:pPr>
+    </w:p>
+    <w:p>
+      <w:pPr>
+        <w:rPr>
+          <w:rFonts w:hint="default"/>
+          <w:b/>
+          <w:bCs/>
+          <w:lang w:val="es-ES"/>
+        </w:rPr>
+      </w:pPr>
+      <w:r>
+        <w:rPr>
+          <w:rFonts w:hint="default"/>
+          <w:b/>
+          <w:bCs/>
+          <w:lang w:val="es-ES"/>
+        </w:rPr>
+        <w:t>Output</w:t>
+      </w:r>
+    </w:p>
+    <w:p>
+      <w:pPr>
+        <w:rPr>
+          <w:rFonts w:hint="default"/>
+          <w:lang w:val="es-ES"/>
+        </w:rPr>
+      </w:pPr>
+    </w:p>
+    <w:p>
+      <w:pPr>
+        <w:rPr>
+          <w:rFonts w:hint="default"/>
+          <w:lang w:val="es-ES"/>
+        </w:rPr>
+      </w:pPr>
+    </w:p>
+    <w:p>
+      <w:pPr>
+        <w:pStyle w:val="5"/>
+        <w:bidi w:val="0"/>
+        <w:rPr>
+          <w:rFonts w:hint="default"/>
+          <w:lang w:val="es-ES"/>
+        </w:rPr>
+      </w:pPr>
+      <w:r>
+        <w:rPr>
+          <w:rFonts w:hint="default"/>
+          <w:lang w:val="es-ES"/>
+        </w:rPr>
+        <w:t xml:space="preserve">007- </w:t>
+      </w:r>
+    </w:p>
+    <w:p>
+      <w:pPr>
+        <w:rPr>
+          <w:rFonts w:hint="default"/>
+          <w:b/>
+          <w:bCs/>
+          <w:lang w:val="es-ES"/>
+        </w:rPr>
+      </w:pPr>
+      <w:r>
+        <w:rPr>
+          <w:rFonts w:hint="default"/>
+          <w:b/>
+          <w:bCs/>
+          <w:lang w:val="es-ES"/>
+        </w:rPr>
+        <w:t>Enunciado</w:t>
+      </w:r>
+    </w:p>
+    <w:p>
+      <w:pPr>
+        <w:rPr>
+          <w:rFonts w:hint="default"/>
+          <w:lang w:val="es-ES"/>
+        </w:rPr>
+      </w:pPr>
+    </w:p>
+    <w:p>
+      <w:pPr>
+        <w:rPr>
+          <w:rFonts w:hint="default"/>
+          <w:b/>
+          <w:bCs/>
+          <w:lang w:val="es-ES"/>
+        </w:rPr>
+      </w:pPr>
+      <w:r>
+        <w:rPr>
+          <w:rFonts w:hint="default"/>
+          <w:b/>
+          <w:bCs/>
+          <w:lang w:val="es-ES"/>
+        </w:rPr>
+        <w:t>Explicacion</w:t>
+      </w:r>
+    </w:p>
+    <w:p>
+      <w:pPr>
+        <w:rPr>
+          <w:rFonts w:hint="default"/>
+          <w:b/>
+          <w:bCs/>
+          <w:lang w:val="es-ES"/>
+        </w:rPr>
+      </w:pPr>
+    </w:p>
+    <w:p>
+      <w:pPr>
+        <w:rPr>
+          <w:rFonts w:hint="default"/>
+          <w:b/>
+          <w:bCs/>
+          <w:lang w:val="es-ES"/>
+        </w:rPr>
+      </w:pPr>
+      <w:r>
+        <w:rPr>
+          <w:rFonts w:hint="default"/>
+          <w:b/>
+          <w:bCs/>
+          <w:lang w:val="es-ES"/>
+        </w:rPr>
+        <w:t>Output</w:t>
+      </w:r>
     </w:p>
     <w:p>
       <w:pPr>
@@ -4614,6 +6304,21 @@
     </w:lvl>
   </w:abstractNum>
   <w:abstractNum w:abstractNumId="1">
+    <w:nsid w:val="EAC6BED7"/>
+    <w:multiLevelType w:val="singleLevel"/>
+    <w:tmpl w:val="EAC6BED7"/>
+    <w:lvl w:ilvl="0" w:tentative="0">
+      <w:start w:val="1"/>
+      <w:numFmt w:val="decimal"/>
+      <w:suff w:val="space"/>
+      <w:lvlText w:val="%1-"/>
+      <w:lvlJc w:val="left"/>
+      <w:pPr>
+        <w:ind w:left="720" w:leftChars="0" w:firstLine="0" w:firstLineChars="0"/>
+      </w:pPr>
+    </w:lvl>
+  </w:abstractNum>
+  <w:abstractNum w:abstractNumId="2">
     <w:nsid w:val="F3972746"/>
     <w:multiLevelType w:val="singleLevel"/>
     <w:tmpl w:val="F3972746"/>
@@ -4633,7 +6338,7 @@
       </w:rPr>
     </w:lvl>
   </w:abstractNum>
-  <w:abstractNum w:abstractNumId="2">
+  <w:abstractNum w:abstractNumId="3">
     <w:nsid w:val="FFFFFF7C"/>
     <w:multiLevelType w:val="singleLevel"/>
     <w:tmpl w:val="FFFFFF7C"/>
@@ -4651,7 +6356,7 @@
       </w:pPr>
     </w:lvl>
   </w:abstractNum>
-  <w:abstractNum w:abstractNumId="3">
+  <w:abstractNum w:abstractNumId="4">
     <w:nsid w:val="FFFFFF7D"/>
     <w:multiLevelType w:val="singleLevel"/>
     <w:tmpl w:val="FFFFFF7D"/>
@@ -4669,7 +6374,7 @@
       </w:pPr>
     </w:lvl>
   </w:abstractNum>
-  <w:abstractNum w:abstractNumId="4">
+  <w:abstractNum w:abstractNumId="5">
     <w:nsid w:val="FFFFFF7E"/>
     <w:multiLevelType w:val="singleLevel"/>
     <w:tmpl w:val="FFFFFF7E"/>
@@ -4687,7 +6392,7 @@
       </w:pPr>
     </w:lvl>
   </w:abstractNum>
-  <w:abstractNum w:abstractNumId="5">
+  <w:abstractNum w:abstractNumId="6">
     <w:nsid w:val="FFFFFF7F"/>
     <w:multiLevelType w:val="singleLevel"/>
     <w:tmpl w:val="FFFFFF7F"/>
@@ -4705,7 +6410,7 @@
       </w:pPr>
     </w:lvl>
   </w:abstractNum>
-  <w:abstractNum w:abstractNumId="6">
+  <w:abstractNum w:abstractNumId="7">
     <w:nsid w:val="FFFFFF80"/>
     <w:multiLevelType w:val="singleLevel"/>
     <w:tmpl w:val="FFFFFF80"/>
@@ -4726,7 +6431,7 @@
       </w:rPr>
     </w:lvl>
   </w:abstractNum>
-  <w:abstractNum w:abstractNumId="7">
+  <w:abstractNum w:abstractNumId="8">
     <w:nsid w:val="FFFFFF81"/>
     <w:multiLevelType w:val="singleLevel"/>
     <w:tmpl w:val="FFFFFF81"/>
@@ -4747,7 +6452,7 @@
       </w:rPr>
     </w:lvl>
   </w:abstractNum>
-  <w:abstractNum w:abstractNumId="8">
+  <w:abstractNum w:abstractNumId="9">
     <w:nsid w:val="FFFFFF82"/>
     <w:multiLevelType w:val="singleLevel"/>
     <w:tmpl w:val="FFFFFF82"/>
@@ -4768,7 +6473,7 @@
       </w:rPr>
     </w:lvl>
   </w:abstractNum>
-  <w:abstractNum w:abstractNumId="9">
+  <w:abstractNum w:abstractNumId="10">
     <w:nsid w:val="FFFFFF83"/>
     <w:multiLevelType w:val="singleLevel"/>
     <w:tmpl w:val="FFFFFF83"/>
@@ -4789,7 +6494,7 @@
       </w:rPr>
     </w:lvl>
   </w:abstractNum>
-  <w:abstractNum w:abstractNumId="10">
+  <w:abstractNum w:abstractNumId="11">
     <w:nsid w:val="FFFFFF88"/>
     <w:multiLevelType w:val="singleLevel"/>
     <w:tmpl w:val="FFFFFF88"/>
@@ -4807,7 +6512,7 @@
       </w:pPr>
     </w:lvl>
   </w:abstractNum>
-  <w:abstractNum w:abstractNumId="11">
+  <w:abstractNum w:abstractNumId="12">
     <w:nsid w:val="FFFFFF89"/>
     <w:multiLevelType w:val="singleLevel"/>
     <w:tmpl w:val="FFFFFF89"/>
@@ -4828,7 +6533,19 @@
       </w:rPr>
     </w:lvl>
   </w:abstractNum>
-  <w:abstractNum w:abstractNumId="12">
+  <w:abstractNum w:abstractNumId="13">
+    <w:nsid w:val="2508C319"/>
+    <w:multiLevelType w:val="singleLevel"/>
+    <w:tmpl w:val="2508C319"/>
+    <w:lvl w:ilvl="0" w:tentative="0">
+      <w:start w:val="0"/>
+      <w:numFmt w:val="decimal"/>
+      <w:suff w:val="space"/>
+      <w:lvlText w:val="%1-"/>
+      <w:lvlJc w:val="left"/>
+    </w:lvl>
+  </w:abstractNum>
+  <w:abstractNum w:abstractNumId="14">
     <w:nsid w:val="3DA0C4DE"/>
     <w:multiLevelType w:val="singleLevel"/>
     <w:tmpl w:val="3DA0C4DE"/>
@@ -4843,7 +6560,7 @@
       </w:pPr>
     </w:lvl>
   </w:abstractNum>
-  <w:abstractNum w:abstractNumId="13">
+  <w:abstractNum w:abstractNumId="15">
     <w:nsid w:val="5B2C5811"/>
     <w:multiLevelType w:val="singleLevel"/>
     <w:tmpl w:val="5B2C5811"/>
@@ -4863,7 +6580,7 @@
       </w:rPr>
     </w:lvl>
   </w:abstractNum>
-  <w:abstractNum w:abstractNumId="14">
+  <w:abstractNum w:abstractNumId="16">
     <w:nsid w:val="5F8AFC28"/>
     <w:multiLevelType w:val="multilevel"/>
     <w:tmpl w:val="5F8AFC28"/>
@@ -5004,49 +6721,55 @@
     </w:lvl>
   </w:abstractNum>
   <w:num w:numId="1">
+    <w:abstractNumId w:val="6"/>
+  </w:num>
+  <w:num w:numId="2">
+    <w:abstractNumId w:val="4"/>
+  </w:num>
+  <w:num w:numId="3">
     <w:abstractNumId w:val="5"/>
   </w:num>
-  <w:num w:numId="2">
+  <w:num w:numId="4">
+    <w:abstractNumId w:val="11"/>
+  </w:num>
+  <w:num w:numId="5">
+    <w:abstractNumId w:val="9"/>
+  </w:num>
+  <w:num w:numId="6">
     <w:abstractNumId w:val="3"/>
   </w:num>
-  <w:num w:numId="3">
-    <w:abstractNumId w:val="4"/>
+  <w:num w:numId="7">
+    <w:abstractNumId w:val="7"/>
   </w:num>
-  <w:num w:numId="4">
+  <w:num w:numId="8">
+    <w:abstractNumId w:val="12"/>
+  </w:num>
+  <w:num w:numId="9">
     <w:abstractNumId w:val="10"/>
   </w:num>
-  <w:num w:numId="5">
+  <w:num w:numId="10">
     <w:abstractNumId w:val="8"/>
   </w:num>
-  <w:num w:numId="6">
-    <w:abstractNumId w:val="2"/>
-  </w:num>
-  <w:num w:numId="7">
-    <w:abstractNumId w:val="6"/>
-  </w:num>
-  <w:num w:numId="8">
-    <w:abstractNumId w:val="11"/>
-  </w:num>
-  <w:num w:numId="9">
-    <w:abstractNumId w:val="9"/>
-  </w:num>
-  <w:num w:numId="10">
-    <w:abstractNumId w:val="7"/>
-  </w:num>
   <w:num w:numId="11">
-    <w:abstractNumId w:val="14"/>
+    <w:abstractNumId w:val="16"/>
   </w:num>
   <w:num w:numId="12">
     <w:abstractNumId w:val="0"/>
   </w:num>
   <w:num w:numId="13">
-    <w:abstractNumId w:val="13"/>
+    <w:abstractNumId w:val="15"/>
   </w:num>
   <w:num w:numId="14">
-    <w:abstractNumId w:val="12"/>
+    <w:abstractNumId w:val="14"/>
   </w:num>
   <w:num w:numId="15">
+    <w:abstractNumId w:val="2"/>
+  </w:num>
+  <w:num w:numId="16">
     <w:abstractNumId w:val="1"/>
+  </w:num>
+  <w:num w:numId="17">
+    <w:abstractNumId w:val="13"/>
   </w:num>
 </w:numbering>
 </file>

</xml_diff>

<commit_message>
Correcciones reunion unai (documentacion)
</commit_message>
<xml_diff>
--- a/Documento RMI.docx
+++ b/Documento RMI.docx
@@ -1501,10 +1501,6 @@
       <w:pPr>
         <w:pStyle w:val="2"/>
         <w:bidi w:val="0"/>
-        <w:rPr>
-          <w:rFonts w:hint="default"/>
-          <w:lang w:val="es-ES"/>
-        </w:rPr>
       </w:pPr>
       <w:r>
         <w:rPr>
@@ -1521,20 +1517,13 @@
           <w:lang w:val="es-ES"/>
         </w:rPr>
       </w:pPr>
+      <w:bookmarkStart w:id="0" w:name="_GoBack"/>
       <w:r>
         <w:drawing>
-          <wp:anchor distT="0" distB="0" distL="114300" distR="114300" simplePos="0" relativeHeight="251659264" behindDoc="0" locked="0" layoutInCell="1" allowOverlap="1">
-            <wp:simplePos x="0" y="0"/>
-            <wp:positionH relativeFrom="column">
-              <wp:posOffset>-532765</wp:posOffset>
-            </wp:positionH>
-            <wp:positionV relativeFrom="paragraph">
-              <wp:posOffset>41910</wp:posOffset>
-            </wp:positionV>
-            <wp:extent cx="9886950" cy="4953635"/>
-            <wp:effectExtent l="0" t="0" r="3810" b="14605"/>
-            <wp:wrapSquare wrapText="bothSides"/>
-            <wp:docPr id="5" name="Imagen 2"/>
+          <wp:inline distT="0" distB="0" distL="114300" distR="114300">
+            <wp:extent cx="8603615" cy="4562475"/>
+            <wp:effectExtent l="0" t="0" r="6985" b="9525"/>
+            <wp:docPr id="14" name="Imagen 1"/>
             <wp:cNvGraphicFramePr>
               <a:graphicFrameLocks xmlns:a="http://schemas.openxmlformats.org/drawingml/2006/main" noChangeAspect="1"/>
             </wp:cNvGraphicFramePr>
@@ -1542,13 +1531,14 @@
               <a:graphicData uri="http://schemas.openxmlformats.org/drawingml/2006/picture">
                 <pic:pic xmlns:pic="http://schemas.openxmlformats.org/drawingml/2006/picture">
                   <pic:nvPicPr>
-                    <pic:cNvPr id="5" name="Imagen 2"/>
+                    <pic:cNvPr id="14" name="Imagen 1"/>
                     <pic:cNvPicPr>
                       <a:picLocks noChangeAspect="1"/>
                     </pic:cNvPicPr>
                   </pic:nvPicPr>
                   <pic:blipFill>
                     <a:blip r:embed="rId5"/>
+                    <a:srcRect t="13767"/>
                     <a:stretch>
                       <a:fillRect/>
                     </a:stretch>
@@ -1556,7 +1546,7 @@
                   <pic:spPr>
                     <a:xfrm>
                       <a:off x="0" y="0"/>
-                      <a:ext cx="9886950" cy="4953635"/>
+                      <a:ext cx="8603615" cy="4562475"/>
                     </a:xfrm>
                     <a:prstGeom prst="rect">
                       <a:avLst/>
@@ -1569,9 +1559,10 @@
                 </pic:pic>
               </a:graphicData>
             </a:graphic>
-          </wp:anchor>
+          </wp:inline>
         </w:drawing>
       </w:r>
+      <w:bookmarkEnd w:id="0"/>
       <w:r>
         <w:rPr>
           <w:rFonts w:hint="default"/>
@@ -2894,7 +2885,7 @@
           <w:rFonts w:hint="default"/>
           <w:lang w:val="es-ES"/>
         </w:rPr>
-        <w:t>Java Rmi es una herramienta que tiene sus años y ha pasado por 2 etapas principales en su vida util, para aprender de sus origenes, ejecuta el programa, y entiende su funcionamiento.  (no tiene que funcionar, tranquilos no esta roto)</w:t>
+        <w:t xml:space="preserve">Java Rmi es una herramienta que tiene sus años y ha pasado por 2 etapas principales en su vida util, para aprender de sus origenes, ejecuta el programa, y entiende su funcionamiento. </w:t>
       </w:r>
     </w:p>
     <w:p>
@@ -2940,7 +2931,7 @@
           <w:bCs w:val="0"/>
           <w:lang w:val="es-ES"/>
         </w:rPr>
-        <w:t>Como el codigo se intenta ejecutar sin haber realizado la compilacion del codigo ni el levantamiento del servicio Rmi, eclipse no sera capaz de ejecutar el codigo, y fallara, ya que no sera capaz de establecer la conexion.</w:t>
+        <w:t>Como el codigo se intenta ejecutar sin haber realizado la compilacion del codigo ni el levantamiento del servicio Rmi, eclipse no sera capaz de ejecutar el codigo, y fallara, ya que no sera capaz de establecer la conexion entre el cliente y el servidor.</w:t>
       </w:r>
     </w:p>
     <w:p>
@@ -4656,6 +4647,15 @@
           <w:lang w:val="es-ES"/>
         </w:rPr>
         <w:tab/>
+      </w:r>
+      <w:r>
+        <w:rPr>
+          <w:rFonts w:hint="default" w:ascii="Consolas" w:hAnsi="Consolas" w:eastAsia="Consolas"/>
+          <w:color w:val="000000"/>
+          <w:sz w:val="20"/>
+          <w:szCs w:val="24"/>
+          <w:lang w:val="es-ES"/>
+        </w:rPr>
         <w:t>Cliente:</w:t>
       </w:r>
     </w:p>
@@ -4836,6 +4836,12 @@
           <w:lang w:val="es-ES"/>
         </w:rPr>
         <w:tab/>
+      </w:r>
+      <w:r>
+        <w:rPr>
+          <w:rFonts w:hint="default"/>
+          <w:lang w:val="es-ES"/>
+        </w:rPr>
         <w:t>Server:</w:t>
       </w:r>
     </w:p>
@@ -5484,8 +5490,6 @@
           <w:lang w:val="es-ES"/>
         </w:rPr>
       </w:pPr>
-      <w:bookmarkStart w:id="0" w:name="_GoBack"/>
-      <w:bookmarkEnd w:id="0"/>
       <w:r>
         <w:rPr>
           <w:rFonts w:hint="default"/>
@@ -5837,7 +5841,7 @@
           <w:rFonts w:hint="default"/>
           <w:lang w:val="es-ES"/>
         </w:rPr>
-        <w:t xml:space="preserve">005- </w:t>
+        <w:t>005- Saludador serializado</w:t>
       </w:r>
     </w:p>
     <w:p>
@@ -5863,6 +5867,25 @@
       <w:pPr>
         <w:rPr>
           <w:rFonts w:hint="default"/>
+          <w:b w:val="0"/>
+          <w:bCs w:val="0"/>
+          <w:lang w:val="es-ES"/>
+        </w:rPr>
+      </w:pPr>
+      <w:r>
+        <w:rPr>
+          <w:rFonts w:hint="default"/>
+          <w:b w:val="0"/>
+          <w:bCs w:val="0"/>
+          <w:lang w:val="es-ES"/>
+        </w:rPr>
+        <w:t>Para un uso mas efectivo y intuitivo de java, haz un objeto saludador que su unica funcion sea mandar Saludo(string) pero en vez de hacer un siso , manda el objeto entero al servidor para que lo printee hay.</w:t>
+      </w:r>
+    </w:p>
+    <w:p>
+      <w:pPr>
+        <w:rPr>
+          <w:rFonts w:hint="default"/>
           <w:lang w:val="es-ES"/>
         </w:rPr>
       </w:pPr>
@@ -5905,31 +5928,25 @@
           <w:lang w:val="es-ES"/>
         </w:rPr>
       </w:pPr>
-      <w:r>
+    </w:p>
+    <w:p>
+      <w:pPr>
         <w:rPr>
           <w:rFonts w:hint="default"/>
           <w:b/>
           <w:bCs/>
           <w:lang w:val="es-ES"/>
         </w:rPr>
+      </w:pPr>
+      <w:r>
+        <w:rPr>
+          <w:rFonts w:hint="default"/>
+          <w:b/>
+          <w:bCs/>
+          <w:lang w:val="es-ES"/>
+        </w:rPr>
         <w:t>Output</w:t>
       </w:r>
-    </w:p>
-    <w:p>
-      <w:pPr>
-        <w:rPr>
-          <w:rFonts w:hint="default"/>
-          <w:lang w:val="es-ES"/>
-        </w:rPr>
-      </w:pPr>
-    </w:p>
-    <w:p>
-      <w:pPr>
-        <w:rPr>
-          <w:rFonts w:hint="default"/>
-          <w:lang w:val="es-ES"/>
-        </w:rPr>
-      </w:pPr>
     </w:p>
     <w:p>
       <w:pPr>
@@ -5940,59 +5957,152 @@
           <w:lang w:val="es-ES"/>
         </w:rPr>
       </w:pPr>
-      <w:r>
-        <w:rPr>
-          <w:rFonts w:hint="default"/>
-          <w:lang w:val="es-ES"/>
-        </w:rPr>
-        <w:t xml:space="preserve">006- </w:t>
-      </w:r>
-    </w:p>
-    <w:p>
-      <w:pPr>
+    </w:p>
+    <w:p>
+      <w:pPr>
+        <w:pStyle w:val="5"/>
+        <w:bidi w:val="0"/>
+        <w:rPr>
+          <w:rFonts w:hint="default"/>
+          <w:lang w:val="es-ES"/>
+        </w:rPr>
+      </w:pPr>
+      <w:r>
+        <w:rPr>
+          <w:rFonts w:hint="default"/>
+          <w:lang w:val="es-ES"/>
+        </w:rPr>
+        <w:t xml:space="preserve">006- Comprobador de Urls </w:t>
+      </w:r>
+    </w:p>
+    <w:p>
+      <w:pPr>
+        <w:rPr>
+          <w:lang w:val="en-US" w:eastAsia="zh-CN"/>
+        </w:rPr>
+      </w:pPr>
+      <w:r>
         <w:rPr>
           <w:rFonts w:hint="default"/>
           <w:b/>
           <w:bCs/>
           <w:lang w:val="es-ES"/>
         </w:rPr>
-      </w:pPr>
-      <w:r>
+        <w:t>Enunciado</w:t>
+      </w:r>
+    </w:p>
+    <w:p>
+      <w:pPr>
+        <w:numPr>
+          <w:ilvl w:val="0"/>
+          <w:numId w:val="0"/>
+        </w:numPr>
+        <w:bidi w:val="0"/>
+        <w:rPr>
+          <w:rFonts w:hint="default"/>
+          <w:lang w:val="es-ES"/>
+        </w:rPr>
+      </w:pPr>
+      <w:r>
+        <w:rPr>
+          <w:lang w:val="en-US" w:eastAsia="zh-CN"/>
+        </w:rPr>
+        <w:t>Crear un objeto URL para la url especificada en el método creaURL, capturando las</w:t>
+      </w:r>
+      <w:r>
+        <w:rPr>
+          <w:lang w:val="en-US" w:eastAsia="zh-CN"/>
+        </w:rPr>
+        <w:br w:type="textWrapping"/>
+      </w:r>
+      <w:r>
+        <w:rPr>
+          <w:lang w:val="en-US" w:eastAsia="zh-CN"/>
+        </w:rPr>
+        <w:t>posibles excepciones que se pueden producir si está mal formada y mostrando el mensaje</w:t>
+      </w:r>
+      <w:r>
+        <w:rPr>
+          <w:rFonts w:hint="default"/>
+          <w:lang w:val="es-ES" w:eastAsia="zh-CN"/>
+        </w:rPr>
+        <w:t xml:space="preserve"> </w:t>
+      </w:r>
+      <w:r>
+        <w:rPr>
+          <w:lang w:val="en-US" w:eastAsia="zh-CN"/>
+        </w:rPr>
+        <w:t xml:space="preserve">de error correspondiente por la salida de error. </w:t>
+      </w:r>
+      <w:r>
+        <w:rPr>
+          <w:rFonts w:hint="default"/>
+          <w:lang w:val="es-ES" w:eastAsia="zh-CN"/>
+        </w:rPr>
+        <w:t>C</w:t>
+      </w:r>
+      <w:r>
+        <w:rPr>
+          <w:lang w:val="en-US" w:eastAsia="zh-CN"/>
+        </w:rPr>
+        <w:t>omprobar que ocurre al pasar</w:t>
+      </w:r>
+      <w:r>
+        <w:rPr>
+          <w:rFonts w:hint="default"/>
+          <w:lang w:val="es-ES" w:eastAsia="zh-CN"/>
+        </w:rPr>
+        <w:t xml:space="preserve"> </w:t>
+      </w:r>
+      <w:r>
+        <w:rPr>
+          <w:lang w:val="en-US" w:eastAsia="zh-CN"/>
+        </w:rPr>
+        <w:t>URLs correctas e incorrectas.</w:t>
+      </w:r>
+      <w:r>
+        <w:rPr>
+          <w:lang w:val="en-US" w:eastAsia="zh-CN"/>
+        </w:rPr>
+        <w:br w:type="textWrapping"/>
+      </w:r>
+    </w:p>
+    <w:p>
+      <w:pPr>
+        <w:rPr>
+          <w:rFonts w:hint="default"/>
+          <w:lang w:val="es-ES"/>
+        </w:rPr>
+      </w:pPr>
+    </w:p>
+    <w:p>
+      <w:pPr>
         <w:rPr>
           <w:rFonts w:hint="default"/>
           <w:b/>
           <w:bCs/>
           <w:lang w:val="es-ES"/>
         </w:rPr>
-        <w:t>Enunciado</w:t>
-      </w:r>
-    </w:p>
-    <w:p>
-      <w:pPr>
-        <w:rPr>
-          <w:rFonts w:hint="default"/>
-          <w:lang w:val="es-ES"/>
-        </w:rPr>
-      </w:pPr>
-    </w:p>
-    <w:p>
-      <w:pPr>
+      </w:pPr>
+      <w:r>
         <w:rPr>
           <w:rFonts w:hint="default"/>
           <w:b/>
           <w:bCs/>
           <w:lang w:val="es-ES"/>
         </w:rPr>
-      </w:pPr>
-      <w:r>
+        <w:t>Explicacion</w:t>
+      </w:r>
+    </w:p>
+    <w:p>
+      <w:pPr>
         <w:rPr>
           <w:rFonts w:hint="default"/>
           <w:b/>
           <w:bCs/>
           <w:lang w:val="es-ES"/>
         </w:rPr>
-        <w:t>Explicacion</w:t>
-      </w:r>
+      </w:pPr>
     </w:p>
     <w:p>
       <w:pPr>
@@ -6053,7 +6163,7 @@
           <w:rFonts w:hint="default"/>
           <w:lang w:val="es-ES"/>
         </w:rPr>
-        <w:t xml:space="preserve">007- </w:t>
+        <w:t>007- Meter notas del curso y calcula la media</w:t>
       </w:r>
     </w:p>
     <w:p>
@@ -6077,6 +6187,57 @@
     </w:p>
     <w:p>
       <w:pPr>
+        <w:bidi w:val="0"/>
+        <w:rPr>
+          <w:rFonts w:hint="default"/>
+          <w:lang w:val="es-ES"/>
+        </w:rPr>
+      </w:pPr>
+      <w:r>
+        <w:t>Realiza un programa en JAVA en el que le pidas al usuario las notas de las 6 asignaturas del Ciclo de DAM y las guarde</w:t>
+      </w:r>
+      <w:r>
+        <w:rPr>
+          <w:rFonts w:hint="default"/>
+          <w:lang w:val="es-ES"/>
+        </w:rPr>
+        <w:t xml:space="preserve"> </w:t>
+      </w:r>
+      <w:r>
+        <w:rPr>
+          <w:rFonts w:hint="default"/>
+        </w:rPr>
+        <w:t>en un fichero. Posteriormente leerá el fichero y</w:t>
+      </w:r>
+      <w:r>
+        <w:rPr>
+          <w:rFonts w:hint="default"/>
+          <w:lang w:val="es-ES"/>
+        </w:rPr>
+        <w:t xml:space="preserve"> despues de mandar los objetos asignaturas al servidor</w:t>
+      </w:r>
+      <w:r>
+        <w:rPr>
+          <w:rFonts w:hint="default"/>
+        </w:rPr>
+        <w:t xml:space="preserve"> te calculará la nota media del curso.</w:t>
+      </w:r>
+      <w:r>
+        <w:rPr>
+          <w:rFonts w:hint="default"/>
+          <w:lang w:val="es-ES"/>
+        </w:rPr>
+        <w:t xml:space="preserve"> </w:t>
+      </w:r>
+      <w:r>
+        <w:rPr>
+          <w:rFonts w:hint="default"/>
+        </w:rPr>
+        <w:t>mediante un método que controle que la nota tenga un valor entre 0 y 10.</w:t>
+      </w:r>
+    </w:p>
+    <w:p>
+      <w:pPr>
         <w:rPr>
           <w:rFonts w:hint="default"/>
           <w:lang w:val="es-ES"/>
@@ -6130,6 +6291,145 @@
         </w:rPr>
         <w:t>Output</w:t>
       </w:r>
+    </w:p>
+    <w:p>
+      <w:pPr>
+        <w:rPr>
+          <w:rFonts w:hint="default"/>
+          <w:lang w:val="es-ES"/>
+        </w:rPr>
+      </w:pPr>
+    </w:p>
+    <w:p>
+      <w:pPr>
+        <w:rPr>
+          <w:rFonts w:hint="default"/>
+          <w:lang w:val="es-ES"/>
+        </w:rPr>
+      </w:pPr>
+    </w:p>
+    <w:p>
+      <w:pPr>
+        <w:rPr>
+          <w:rFonts w:hint="default"/>
+          <w:lang w:val="es-ES"/>
+        </w:rPr>
+      </w:pPr>
+      <w:r>
+        <w:rPr>
+          <w:rFonts w:hint="default"/>
+          <w:lang w:val="es-ES"/>
+        </w:rPr>
+        <w:t>Antes de pasar a la siguiente parte ejercicio para repasar lo explicaco</w:t>
+      </w:r>
+    </w:p>
+    <w:p>
+      <w:pPr>
+        <w:pStyle w:val="5"/>
+        <w:bidi w:val="0"/>
+        <w:rPr>
+          <w:rFonts w:hint="default"/>
+          <w:lang w:val="es-ES"/>
+        </w:rPr>
+      </w:pPr>
+      <w:r>
+        <w:rPr>
+          <w:rFonts w:hint="default"/>
+          <w:lang w:val="es-ES"/>
+        </w:rPr>
+        <w:t>008- Transmision de archivos entre cliente y server.</w:t>
+      </w:r>
+    </w:p>
+    <w:p>
+      <w:pPr>
+        <w:rPr>
+          <w:rFonts w:hint="default"/>
+          <w:b/>
+          <w:bCs/>
+          <w:lang w:val="es-ES"/>
+        </w:rPr>
+      </w:pPr>
+      <w:r>
+        <w:rPr>
+          <w:rFonts w:hint="default"/>
+          <w:b/>
+          <w:bCs/>
+          <w:lang w:val="es-ES"/>
+        </w:rPr>
+        <w:t>Enunciado</w:t>
+      </w:r>
+    </w:p>
+    <w:p>
+      <w:pPr>
+        <w:rPr>
+          <w:rFonts w:hint="default"/>
+          <w:lang w:val="es-ES"/>
+        </w:rPr>
+      </w:pPr>
+    </w:p>
+    <w:p>
+      <w:pPr>
+        <w:rPr>
+          <w:rFonts w:hint="default"/>
+          <w:b/>
+          <w:bCs/>
+          <w:lang w:val="es-ES"/>
+        </w:rPr>
+      </w:pPr>
+      <w:r>
+        <w:rPr>
+          <w:rFonts w:hint="default"/>
+          <w:b/>
+          <w:bCs/>
+          <w:lang w:val="es-ES"/>
+        </w:rPr>
+        <w:t>Explicacion</w:t>
+      </w:r>
+    </w:p>
+    <w:p>
+      <w:pPr>
+        <w:rPr>
+          <w:rFonts w:hint="default"/>
+          <w:b/>
+          <w:bCs/>
+          <w:lang w:val="es-ES"/>
+        </w:rPr>
+      </w:pPr>
+    </w:p>
+    <w:p>
+      <w:pPr>
+        <w:rPr>
+          <w:rFonts w:hint="default"/>
+          <w:b/>
+          <w:bCs/>
+          <w:lang w:val="es-ES"/>
+        </w:rPr>
+      </w:pPr>
+      <w:r>
+        <w:rPr>
+          <w:rFonts w:hint="default"/>
+          <w:b/>
+          <w:bCs/>
+          <w:lang w:val="es-ES"/>
+        </w:rPr>
+        <w:t>Output</w:t>
+      </w:r>
+    </w:p>
+    <w:p>
+      <w:pPr>
+        <w:rPr>
+          <w:rFonts w:hint="default"/>
+          <w:lang w:val="es-ES"/>
+        </w:rPr>
+      </w:pPr>
+    </w:p>
+    <w:p>
+      <w:pPr>
+        <w:rPr>
+          <w:rFonts w:hint="default"/>
+          <w:lang w:val="es-ES"/>
+        </w:rPr>
+      </w:pPr>
     </w:p>
     <w:p>
       <w:pPr>
@@ -6887,8 +7187,8 @@
     <w:lsdException w:qFormat="1" w:unhideWhenUsed="0" w:uiPriority="0" w:semiHidden="0" w:name="HTML Preformatted"/>
     <w:lsdException w:qFormat="1" w:unhideWhenUsed="0" w:uiPriority="0" w:semiHidden="0" w:name="HTML Sample"/>
     <w:lsdException w:qFormat="1" w:unhideWhenUsed="0" w:uiPriority="0" w:semiHidden="0" w:name="HTML Typewriter"/>
-    <w:lsdException w:unhideWhenUsed="0" w:uiPriority="0" w:semiHidden="0" w:name="HTML Variable"/>
-    <w:lsdException w:unhideWhenUsed="0" w:uiPriority="0" w:name="Normal Table"/>
+    <w:lsdException w:qFormat="1" w:unhideWhenUsed="0" w:uiPriority="0" w:semiHidden="0" w:name="HTML Variable"/>
+    <w:lsdException w:qFormat="1" w:unhideWhenUsed="0" w:uiPriority="0" w:name="Normal Table"/>
     <w:lsdException w:qFormat="1" w:unhideWhenUsed="0" w:uiPriority="0" w:semiHidden="0" w:name="annotation subject"/>
     <w:lsdException w:qFormat="1" w:unhideWhenUsed="0" w:uiPriority="0" w:semiHidden="0" w:name="Table Simple 1"/>
     <w:lsdException w:qFormat="1" w:unhideWhenUsed="0" w:uiPriority="0" w:semiHidden="0" w:name="Table Simple 2"/>
@@ -7157,6 +7457,7 @@
   <w:style w:type="table" w:default="1" w:styleId="12">
     <w:name w:val="Normal Table"/>
     <w:semiHidden/>
+    <w:qFormat/>
     <w:uiPriority w:val="0"/>
     <w:tblPr>
       <w:tblCellMar>
@@ -7170,6 +7471,7 @@
   <w:style w:type="character" w:styleId="13">
     <w:name w:val="HTML Variable"/>
     <w:basedOn w:val="11"/>
+    <w:qFormat/>
     <w:uiPriority w:val="0"/>
     <w:rPr>
       <w:i/>
@@ -12157,6 +12459,38 @@
       <w:sz w:val="24"/>
       <w:szCs w:val="24"/>
       <w:lang w:val="en-US" w:eastAsia="zh-CN" w:bidi="ar"/>
+    </w:rPr>
+  </w:style>
+  <w:style w:type="character" w:customStyle="1" w:styleId="153">
+    <w:name w:val="fontstyle01"/>
+    <w:uiPriority w:val="0"/>
+    <w:rPr>
+      <w:rFonts w:ascii="Times-Italic" w:hAnsi="Times-Italic" w:eastAsia="Times-Italic" w:cs="Times-Italic"/>
+      <w:i/>
+      <w:iCs/>
+      <w:color w:val="000000"/>
+      <w:sz w:val="24"/>
+      <w:szCs w:val="24"/>
+    </w:rPr>
+  </w:style>
+  <w:style w:type="character" w:customStyle="1" w:styleId="154">
+    <w:name w:val="fontstyle21"/>
+    <w:uiPriority w:val="0"/>
+    <w:rPr>
+      <w:rFonts w:ascii="Times-Roman" w:hAnsi="Times-Roman" w:eastAsia="Times-Roman" w:cs="Times-Roman"/>
+      <w:color w:val="000000"/>
+      <w:sz w:val="24"/>
+      <w:szCs w:val="24"/>
+    </w:rPr>
+  </w:style>
+  <w:style w:type="character" w:customStyle="1" w:styleId="155">
+    <w:name w:val="fontstyle31"/>
+    <w:uiPriority w:val="0"/>
+    <w:rPr>
+      <w:rFonts w:ascii="Courier" w:hAnsi="Courier" w:cs="Courier"/>
+      <w:color w:val="000000"/>
+      <w:sz w:val="20"/>
+      <w:szCs w:val="20"/>
     </w:rPr>
   </w:style>
 </w:styles>

</xml_diff>

<commit_message>
Correcciones varias, comprobador Url Serial hecho
-Ortografia, Planificacion, documento
-Reestructuracion del apartado serializacion
-Correccion en los codigo de serializacion para explicar mas facil
</commit_message>
<xml_diff>
--- a/Documento RMI.docx
+++ b/Documento RMI.docx
@@ -1501,17 +1501,6 @@
       <w:pPr>
         <w:pStyle w:val="2"/>
         <w:bidi w:val="0"/>
-      </w:pPr>
-      <w:r>
-        <w:rPr>
-          <w:rFonts w:hint="default"/>
-          <w:lang w:val="es-ES"/>
-        </w:rPr>
-        <w:t xml:space="preserve">PLANIFICACION </w:t>
-      </w:r>
-    </w:p>
-    <w:p>
-      <w:pPr>
         <w:rPr>
           <w:rFonts w:hint="default"/>
           <w:lang w:val="es-ES"/>
@@ -1519,9 +1508,25 @@
       </w:pPr>
       <w:r>
         <w:drawing>
-          <wp:inline distT="0" distB="0" distL="114300" distR="114300">
-            <wp:extent cx="8603615" cy="4562475"/>
-            <wp:effectExtent l="0" t="0" r="6985" b="9525"/>
+          <wp:anchor distT="0" distB="0" distL="114300" distR="114300" simplePos="0" relativeHeight="251663360" behindDoc="1" locked="0" layoutInCell="1" allowOverlap="1">
+            <wp:simplePos x="0" y="0"/>
+            <wp:positionH relativeFrom="column">
+              <wp:posOffset>-209550</wp:posOffset>
+            </wp:positionH>
+            <wp:positionV relativeFrom="paragraph">
+              <wp:posOffset>390525</wp:posOffset>
+            </wp:positionV>
+            <wp:extent cx="8954135" cy="5137150"/>
+            <wp:effectExtent l="0" t="0" r="0" b="13970"/>
+            <wp:wrapTight wrapText="bothSides">
+              <wp:wrapPolygon>
+                <wp:start x="0" y="0"/>
+                <wp:lineTo x="0" y="21531"/>
+                <wp:lineTo x="21580" y="21531"/>
+                <wp:lineTo x="21580" y="0"/>
+                <wp:lineTo x="0" y="0"/>
+              </wp:wrapPolygon>
+            </wp:wrapTight>
             <wp:docPr id="14" name="Imagen 1"/>
             <wp:cNvGraphicFramePr>
               <a:graphicFrameLocks xmlns:a="http://schemas.openxmlformats.org/drawingml/2006/main" noChangeAspect="1"/>
@@ -1537,7 +1542,6 @@
                   </pic:nvPicPr>
                   <pic:blipFill>
                     <a:blip r:embed="rId5"/>
-                    <a:srcRect t="13767"/>
                     <a:stretch>
                       <a:fillRect/>
                     </a:stretch>
@@ -1545,7 +1549,7 @@
                   <pic:spPr>
                     <a:xfrm>
                       <a:off x="0" y="0"/>
-                      <a:ext cx="8603615" cy="4562475"/>
+                      <a:ext cx="8954135" cy="5137150"/>
                     </a:xfrm>
                     <a:prstGeom prst="rect">
                       <a:avLst/>
@@ -1558,7 +1562,7 @@
                 </pic:pic>
               </a:graphicData>
             </a:graphic>
-          </wp:inline>
+          </wp:anchor>
         </w:drawing>
       </w:r>
       <w:r>
@@ -1566,7 +1570,7 @@
           <w:rFonts w:hint="default"/>
           <w:lang w:val="es-ES"/>
         </w:rPr>
-        <w:br w:type="page"/>
+        <w:t>PLANIFICACIÓN</w:t>
       </w:r>
     </w:p>
     <w:p>
@@ -2883,7 +2887,7 @@
           <w:rFonts w:hint="default"/>
           <w:lang w:val="es-ES"/>
         </w:rPr>
-        <w:t xml:space="preserve">Java Rmi es una herramienta que tiene sus años y ha pasado por 2 etapas principales en su vida util, para aprender de sus origenes, ejecuta el programa, y entiende su funcionamiento. </w:t>
+        <w:t xml:space="preserve">Ejecuta el programa 001- Hello world con naming, y entiende su funcionamiento. </w:t>
       </w:r>
     </w:p>
     <w:p>
@@ -3058,21 +3062,18 @@
     </w:p>
     <w:p>
       <w:pPr>
-        <w:rPr>
-          <w:rFonts w:hint="default"/>
-          <w:b w:val="0"/>
-          <w:bCs w:val="0"/>
-          <w:lang w:val="es-ES"/>
-        </w:rPr>
-      </w:pPr>
-      <w:r>
-        <w:rPr>
-          <w:rFonts w:hint="default"/>
-          <w:b w:val="0"/>
-          <w:bCs w:val="0"/>
-          <w:lang w:val="es-ES"/>
-        </w:rPr>
-        <w:t>Haz funcionar el ejemplo anterior haciendo todo el proceso de complacion. Las instrucciones son las siguientes:</w:t>
+        <w:bidi w:val="0"/>
+        <w:rPr>
+          <w:rFonts w:hint="default"/>
+          <w:lang w:val="es-ES"/>
+        </w:rPr>
+      </w:pPr>
+      <w:r>
+        <w:rPr>
+          <w:rFonts w:hint="default"/>
+          <w:lang w:val="es-ES"/>
+        </w:rPr>
+        <w:t>Haz funcionar el ejemplo anterior haciendo todo el proceso de compilacion. Las instrucciones son las siguientes:</w:t>
       </w:r>
     </w:p>
     <w:p>
@@ -3081,22 +3082,19 @@
           <w:ilvl w:val="0"/>
           <w:numId w:val="14"/>
         </w:numPr>
-        <w:ind w:left="708" w:leftChars="0" w:firstLine="0" w:firstLineChars="0"/>
-        <w:rPr>
-          <w:rFonts w:hint="default"/>
-          <w:b w:val="0"/>
-          <w:bCs w:val="0"/>
-          <w:lang w:val="es-ES"/>
-        </w:rPr>
-      </w:pPr>
-      <w:r>
-        <w:rPr>
-          <w:rFonts w:hint="default"/>
-          <w:b w:val="0"/>
-          <w:bCs w:val="0"/>
-          <w:lang w:val="es-ES"/>
-        </w:rPr>
-        <w:t>Habre el powershell y colocate en la carpeta src del proyecto</w:t>
+        <w:bidi w:val="0"/>
+        <w:ind w:left="425" w:leftChars="0" w:hanging="425" w:firstLineChars="0"/>
+        <w:rPr>
+          <w:rFonts w:hint="default"/>
+          <w:lang w:val="es-ES"/>
+        </w:rPr>
+      </w:pPr>
+      <w:r>
+        <w:rPr>
+          <w:rFonts w:hint="default"/>
+          <w:lang w:val="es-ES"/>
+        </w:rPr>
+        <w:t>Habre CMD ,colocate en la carpeta src del proyecto</w:t>
       </w:r>
     </w:p>
     <w:p>
@@ -3105,40 +3103,19 @@
           <w:ilvl w:val="0"/>
           <w:numId w:val="14"/>
         </w:numPr>
-        <w:ind w:left="708" w:leftChars="0" w:firstLine="0" w:firstLineChars="0"/>
-        <w:rPr>
-          <w:rFonts w:hint="default"/>
-          <w:b w:val="0"/>
-          <w:bCs w:val="0"/>
-          <w:lang w:val="es-ES"/>
-        </w:rPr>
-      </w:pPr>
-      <w:r>
-        <w:rPr>
-          <w:rFonts w:hint="default"/>
-          <w:b w:val="0"/>
-          <w:bCs w:val="0"/>
-          <w:lang w:val="es-ES"/>
-        </w:rPr>
-        <w:t xml:space="preserve">Ejecuta el comando </w:t>
-      </w:r>
-      <w:r>
-        <w:rPr>
-          <w:rFonts w:hint="default"/>
-          <w:b/>
-          <w:bCs/>
-          <w:lang w:val="es-ES"/>
-        </w:rPr>
-        <w:t>javac &lt;nombre del archivo java&gt;</w:t>
-      </w:r>
-      <w:r>
-        <w:rPr>
-          <w:rFonts w:hint="default"/>
-          <w:b w:val="0"/>
-          <w:bCs w:val="0"/>
-          <w:lang w:val="es-ES"/>
-        </w:rPr>
-        <w:t xml:space="preserve"> , y azlo con cada archivo .java del src</w:t>
+        <w:bidi w:val="0"/>
+        <w:ind w:left="425" w:leftChars="0" w:hanging="425" w:firstLineChars="0"/>
+        <w:rPr>
+          <w:rFonts w:hint="default"/>
+          <w:lang w:val="es-ES"/>
+        </w:rPr>
+      </w:pPr>
+      <w:r>
+        <w:rPr>
+          <w:rFonts w:hint="default"/>
+          <w:lang w:val="es-ES"/>
+        </w:rPr>
+        <w:t>Ejecuta el comando javac &lt;nombre del archivo java&gt; , y compila todos los archivo .java del src</w:t>
       </w:r>
     </w:p>
     <w:p>
@@ -3147,54 +3124,21 @@
           <w:ilvl w:val="0"/>
           <w:numId w:val="14"/>
         </w:numPr>
-        <w:ind w:left="708" w:leftChars="0" w:firstLine="0" w:firstLineChars="0"/>
-        <w:rPr>
-          <w:rFonts w:hint="default"/>
-          <w:b w:val="0"/>
-          <w:bCs w:val="0"/>
-          <w:lang w:val="es-ES"/>
-        </w:rPr>
-      </w:pPr>
-      <w:r>
-        <w:rPr>
-          <w:rFonts w:hint="default" w:ascii="Segoe UI" w:hAnsi="Segoe UI" w:eastAsia="Segoe UI" w:cs="Segoe UI"/>
-          <w:i w:val="0"/>
-          <w:iCs w:val="0"/>
-          <w:color w:val="000000"/>
-          <w:spacing w:val="0"/>
-          <w:sz w:val="19"/>
-          <w:szCs w:val="19"/>
-          <w:lang w:val="es-ES"/>
-        </w:rPr>
-        <w:t>C</w:t>
-      </w:r>
-      <w:r>
-        <w:rPr>
-          <w:rFonts w:hint="default" w:ascii="Segoe UI" w:hAnsi="Segoe UI" w:eastAsia="Segoe UI" w:cs="Segoe UI"/>
-          <w:i w:val="0"/>
-          <w:iCs w:val="0"/>
-          <w:caps w:val="0"/>
-          <w:color w:val="000000"/>
-          <w:spacing w:val="0"/>
-          <w:sz w:val="19"/>
-          <w:szCs w:val="19"/>
-          <w:lang w:val="es-ES"/>
-        </w:rPr>
-        <w:t xml:space="preserve">rea los objetos Stub y skeleton con </w:t>
-      </w:r>
-      <w:r>
-        <w:rPr>
-          <w:rFonts w:ascii="Segoe UI" w:hAnsi="Segoe UI" w:eastAsia="Segoe UI" w:cs="Segoe UI"/>
-          <w:b/>
-          <w:bCs/>
-          <w:i w:val="0"/>
-          <w:iCs w:val="0"/>
-          <w:caps w:val="0"/>
-          <w:color w:val="000000"/>
-          <w:spacing w:val="0"/>
-          <w:sz w:val="19"/>
-          <w:szCs w:val="19"/>
-        </w:rPr>
+        <w:bidi w:val="0"/>
+        <w:ind w:left="425" w:leftChars="0" w:hanging="425" w:firstLineChars="0"/>
+        <w:rPr>
+          <w:rFonts w:hint="default"/>
+          <w:lang w:val="es-ES"/>
+        </w:rPr>
+      </w:pPr>
+      <w:r>
+        <w:rPr>
+          <w:rFonts w:hint="default"/>
+          <w:lang w:val="es-ES"/>
+        </w:rPr>
+        <w:t xml:space="preserve">Crea los objetos Stub y skeleton con </w:t>
+      </w:r>
+      <w:r>
         <w:t>rmic AdderRemote </w:t>
       </w:r>
     </w:p>
@@ -3204,40 +3148,19 @@
           <w:ilvl w:val="0"/>
           <w:numId w:val="14"/>
         </w:numPr>
-        <w:ind w:left="708" w:leftChars="0" w:firstLine="0" w:firstLineChars="0"/>
-        <w:rPr>
-          <w:rFonts w:hint="default"/>
-          <w:b w:val="0"/>
-          <w:bCs w:val="0"/>
-          <w:lang w:val="es-ES"/>
-        </w:rPr>
-      </w:pPr>
-      <w:r>
-        <w:rPr>
-          <w:rFonts w:hint="default"/>
-          <w:b w:val="0"/>
-          <w:bCs w:val="0"/>
-          <w:lang w:val="es-ES"/>
-        </w:rPr>
-        <w:t xml:space="preserve">Ejecuta el comando  </w:t>
-      </w:r>
-      <w:r>
-        <w:rPr>
-          <w:rFonts w:hint="default"/>
-          <w:b/>
-          <w:bCs/>
-          <w:lang w:val="es-ES"/>
-        </w:rPr>
-        <w:t xml:space="preserve">rmiregistry 5000 </w:t>
-      </w:r>
-      <w:r>
-        <w:rPr>
-          <w:rFonts w:hint="default"/>
-          <w:b w:val="0"/>
-          <w:bCs w:val="0"/>
-          <w:lang w:val="es-ES"/>
-        </w:rPr>
-        <w:t>, para ejecutar el servidor rmi en el puerto 5000</w:t>
+        <w:bidi w:val="0"/>
+        <w:ind w:left="425" w:leftChars="0" w:hanging="425" w:firstLineChars="0"/>
+        <w:rPr>
+          <w:rFonts w:hint="default"/>
+          <w:lang w:val="es-ES"/>
+        </w:rPr>
+      </w:pPr>
+      <w:r>
+        <w:rPr>
+          <w:rFonts w:hint="default"/>
+          <w:lang w:val="es-ES"/>
+        </w:rPr>
+        <w:t>Ejecuta el comando  rmiregistry 5000 , para ejecutar el servidor rmi en el puerto 5000</w:t>
       </w:r>
     </w:p>
     <w:p>
@@ -3246,43 +3169,26 @@
           <w:ilvl w:val="0"/>
           <w:numId w:val="14"/>
         </w:numPr>
-        <w:ind w:left="708" w:leftChars="0" w:firstLine="0" w:firstLineChars="0"/>
-        <w:rPr>
-          <w:rFonts w:hint="default"/>
-          <w:b w:val="0"/>
-          <w:bCs w:val="0"/>
-          <w:lang w:val="es-ES"/>
-        </w:rPr>
-      </w:pPr>
-      <w:r>
-        <w:rPr>
-          <w:rFonts w:hint="default"/>
-          <w:b w:val="0"/>
-          <w:bCs w:val="0"/>
+        <w:bidi w:val="0"/>
+        <w:ind w:left="425" w:leftChars="0" w:hanging="425" w:firstLineChars="0"/>
+        <w:rPr>
+          <w:rFonts w:hint="default"/>
+          <w:lang w:val="es-ES"/>
+        </w:rPr>
+      </w:pPr>
+      <w:r>
+        <w:rPr>
+          <w:rFonts w:hint="default"/>
           <w:lang w:val="es-ES"/>
         </w:rPr>
         <w:t xml:space="preserve">Sin cerrar el terminal anterior abre un nuevo terminal, en el src y ejecuta </w:t>
       </w:r>
       <w:r>
-        <w:rPr>
-          <w:rFonts w:ascii="Segoe UI" w:hAnsi="Segoe UI" w:eastAsia="Segoe UI" w:cs="Segoe UI"/>
-          <w:b/>
-          <w:bCs/>
-          <w:i w:val="0"/>
-          <w:iCs w:val="0"/>
-          <w:caps w:val="0"/>
-          <w:color w:val="000000"/>
-          <w:spacing w:val="0"/>
-          <w:sz w:val="19"/>
-          <w:szCs w:val="19"/>
-        </w:rPr>
         <w:t>java MyServer </w:t>
       </w:r>
       <w:r>
         <w:rPr>
           <w:rFonts w:hint="default"/>
-          <w:b w:val="0"/>
-          <w:bCs w:val="0"/>
           <w:lang w:val="es-ES"/>
         </w:rPr>
         <w:t xml:space="preserve"> , para empezar el servidor.</w:t>
@@ -3294,65 +3200,40 @@
           <w:ilvl w:val="0"/>
           <w:numId w:val="14"/>
         </w:numPr>
-        <w:ind w:left="708" w:leftChars="0" w:firstLine="0" w:firstLineChars="0"/>
-        <w:rPr>
-          <w:rFonts w:hint="default"/>
-          <w:b w:val="0"/>
-          <w:bCs w:val="0"/>
-          <w:lang w:val="es-ES"/>
-        </w:rPr>
-      </w:pPr>
-      <w:r>
-        <w:rPr>
-          <w:rFonts w:hint="default"/>
-          <w:b w:val="0"/>
-          <w:bCs w:val="0"/>
+        <w:bidi w:val="0"/>
+        <w:ind w:left="425" w:leftChars="0" w:hanging="425" w:firstLineChars="0"/>
+        <w:rPr>
+          <w:rFonts w:hint="default"/>
+          <w:lang w:val="es-ES"/>
+        </w:rPr>
+      </w:pPr>
+      <w:r>
+        <w:rPr>
+          <w:rFonts w:hint="default"/>
           <w:lang w:val="es-ES"/>
         </w:rPr>
         <w:t xml:space="preserve">En otra terminal nueva con </w:t>
       </w:r>
       <w:r>
-        <w:rPr>
-          <w:rFonts w:ascii="Segoe UI" w:hAnsi="Segoe UI" w:eastAsia="Segoe UI" w:cs="Segoe UI"/>
+        <w:t>java MyClient  </w:t>
+      </w:r>
+      <w:r>
+        <w:rPr>
+          <w:rFonts w:hint="default"/>
+          <w:lang w:val="es-ES"/>
+        </w:rPr>
+        <w:t>empieza el cliente.</w:t>
+      </w:r>
+    </w:p>
+    <w:p>
+      <w:pPr>
+        <w:rPr>
+          <w:rFonts w:hint="default"/>
           <w:b/>
           <w:bCs/>
-          <w:i w:val="0"/>
-          <w:iCs w:val="0"/>
-          <w:caps w:val="0"/>
-          <w:color w:val="000000"/>
-          <w:spacing w:val="0"/>
-          <w:sz w:val="19"/>
-          <w:szCs w:val="19"/>
-        </w:rPr>
-        <w:t>java MyClient </w:t>
-      </w:r>
-      <w:r>
-        <w:rPr>
-          <w:rFonts w:ascii="Segoe UI" w:hAnsi="Segoe UI" w:eastAsia="Segoe UI" w:cs="Segoe UI"/>
-          <w:i w:val="0"/>
-          <w:iCs w:val="0"/>
-          <w:caps w:val="0"/>
-          <w:color w:val="000000"/>
-          <w:spacing w:val="0"/>
-          <w:sz w:val="19"/>
-          <w:szCs w:val="19"/>
-        </w:rPr>
-        <w:t> </w:t>
-      </w:r>
-      <w:r>
-        <w:rPr>
-          <w:rFonts w:hint="default" w:ascii="Segoe UI" w:hAnsi="Segoe UI" w:eastAsia="Segoe UI" w:cs="Segoe UI"/>
-          <w:i w:val="0"/>
-          <w:iCs w:val="0"/>
-          <w:caps w:val="0"/>
-          <w:color w:val="000000"/>
-          <w:spacing w:val="0"/>
-          <w:sz w:val="19"/>
-          <w:szCs w:val="19"/>
-          <w:lang w:val="es-ES"/>
-        </w:rPr>
-        <w:t>empieza el cliente.</w:t>
-      </w:r>
+          <w:lang w:val="es-ES"/>
+        </w:rPr>
+      </w:pPr>
     </w:p>
     <w:p>
       <w:pPr>
@@ -3363,386 +3244,172 @@
           <w:lang w:val="es-ES"/>
         </w:rPr>
       </w:pPr>
-    </w:p>
-    <w:p>
-      <w:pPr>
+      <w:r>
         <w:rPr>
           <w:rFonts w:hint="default"/>
           <w:b/>
           <w:bCs/>
           <w:lang w:val="es-ES"/>
         </w:rPr>
-      </w:pPr>
-      <w:r>
-        <w:rPr>
-          <w:rFonts w:hint="default"/>
-          <w:b/>
-          <w:bCs/>
-          <w:lang w:val="es-ES"/>
-        </w:rPr>
         <w:t>Explicacion</w:t>
       </w:r>
     </w:p>
     <w:p>
       <w:pPr>
-        <w:rPr>
-          <w:rFonts w:hint="default"/>
-          <w:b w:val="0"/>
-          <w:bCs w:val="0"/>
-          <w:lang w:val="es-ES"/>
-        </w:rPr>
-      </w:pPr>
-      <w:r>
-        <w:rPr>
-          <w:rFonts w:hint="default"/>
-          <w:b w:val="0"/>
-          <w:bCs w:val="0"/>
-          <w:lang w:val="es-ES"/>
-        </w:rPr>
-        <w:t>Con los comandos mencionados anteriormente hacemos lo siguiente:</w:t>
-      </w:r>
-    </w:p>
-    <w:p>
-      <w:pPr>
-        <w:keepNext w:val="0"/>
-        <w:keepLines w:val="0"/>
-        <w:widowControl/>
+        <w:bidi w:val="0"/>
+        <w:rPr>
+          <w:rFonts w:hint="default"/>
+          <w:lang w:val="es-ES"/>
+        </w:rPr>
+      </w:pPr>
+      <w:r>
+        <w:rPr>
+          <w:rFonts w:hint="default"/>
+          <w:lang w:val="es-ES"/>
+        </w:rPr>
+        <w:t>La funcion de los comandos es la siguiente:</w:t>
+      </w:r>
+    </w:p>
+    <w:p>
+      <w:pPr>
         <w:numPr>
           <w:ilvl w:val="0"/>
           <w:numId w:val="15"/>
         </w:numPr>
-        <w:suppressLineNumbers w:val="0"/>
-        <w:pBdr>
-          <w:top w:val="none" w:color="auto" w:sz="0" w:space="0"/>
-          <w:left w:val="none" w:color="auto" w:sz="0" w:space="0"/>
-          <w:bottom w:val="none" w:color="auto" w:sz="0" w:space="0"/>
-          <w:right w:val="none" w:color="auto" w:sz="0" w:space="0"/>
-        </w:pBdr>
-        <w:spacing w:before="48" w:beforeAutospacing="0" w:after="0" w:afterAutospacing="0" w:line="300" w:lineRule="atLeast"/>
-        <w:ind w:left="420" w:leftChars="0" w:right="0" w:rightChars="0" w:hanging="420" w:firstLineChars="0"/>
-        <w:jc w:val="both"/>
-        <w:rPr>
-          <w:color w:val="000000"/>
-        </w:rPr>
-      </w:pPr>
-      <w:r>
-        <w:rPr>
-          <w:rFonts w:hint="default" w:ascii="Segoe UI" w:hAnsi="Segoe UI" w:eastAsia="Segoe UI" w:cs="Segoe UI"/>
-          <w:i w:val="0"/>
-          <w:iCs w:val="0"/>
-          <w:color w:val="000000"/>
-          <w:spacing w:val="0"/>
-          <w:sz w:val="19"/>
-          <w:szCs w:val="19"/>
-        </w:rPr>
-        <w:t>J</w:t>
-      </w:r>
-      <w:r>
-        <w:rPr>
-          <w:rFonts w:hint="default" w:ascii="Segoe UI" w:hAnsi="Segoe UI" w:eastAsia="Segoe UI" w:cs="Segoe UI"/>
-          <w:i w:val="0"/>
-          <w:iCs w:val="0"/>
-          <w:caps w:val="0"/>
-          <w:color w:val="000000"/>
-          <w:spacing w:val="0"/>
-          <w:sz w:val="19"/>
-          <w:szCs w:val="19"/>
-        </w:rPr>
-        <w:t>avac</w:t>
-      </w:r>
-      <w:r>
-        <w:rPr>
-          <w:rFonts w:hint="default" w:ascii="Segoe UI" w:hAnsi="Segoe UI" w:eastAsia="Segoe UI" w:cs="Segoe UI"/>
-          <w:i w:val="0"/>
-          <w:iCs w:val="0"/>
-          <w:caps w:val="0"/>
-          <w:color w:val="000000"/>
-          <w:spacing w:val="0"/>
-          <w:sz w:val="19"/>
-          <w:szCs w:val="19"/>
+        <w:bidi w:val="0"/>
+        <w:ind w:left="420" w:leftChars="0" w:hanging="420" w:firstLineChars="0"/>
+      </w:pPr>
+      <w:r>
+        <w:rPr>
+          <w:rFonts w:hint="default"/>
+        </w:rPr>
+        <w:t>Javac</w:t>
+      </w:r>
+      <w:r>
+        <w:rPr>
+          <w:rFonts w:hint="default"/>
           <w:lang w:val="es-ES"/>
         </w:rPr>
         <w:t xml:space="preserve"> &lt;archivo</w:t>
       </w:r>
       <w:r>
         <w:rPr>
-          <w:rFonts w:hint="default" w:ascii="Segoe UI" w:hAnsi="Segoe UI" w:eastAsia="Segoe UI" w:cs="Segoe UI"/>
-          <w:i w:val="0"/>
-          <w:iCs w:val="0"/>
-          <w:caps w:val="0"/>
-          <w:color w:val="000000"/>
-          <w:spacing w:val="0"/>
-          <w:sz w:val="19"/>
-          <w:szCs w:val="19"/>
+          <w:rFonts w:hint="default"/>
         </w:rPr>
         <w:t> .java</w:t>
       </w:r>
       <w:r>
         <w:rPr>
-          <w:rFonts w:hint="default" w:ascii="Segoe UI" w:hAnsi="Segoe UI" w:eastAsia="Segoe UI" w:cs="Segoe UI"/>
-          <w:i w:val="0"/>
-          <w:iCs w:val="0"/>
-          <w:caps w:val="0"/>
-          <w:color w:val="000000"/>
-          <w:spacing w:val="0"/>
-          <w:sz w:val="19"/>
-          <w:szCs w:val="19"/>
-          <w:lang w:val="es-ES"/>
-        </w:rPr>
-        <w:t>&gt; -&gt; compilamos el codigo fuente.</w:t>
-      </w:r>
-      <w:r>
-        <w:rPr>
-          <w:rFonts w:hint="default" w:ascii="Segoe UI" w:hAnsi="Segoe UI" w:eastAsia="Segoe UI" w:cs="Segoe UI"/>
-          <w:i w:val="0"/>
-          <w:iCs w:val="0"/>
-          <w:caps w:val="0"/>
-          <w:color w:val="000000"/>
-          <w:spacing w:val="0"/>
-          <w:sz w:val="19"/>
-          <w:szCs w:val="19"/>
+          <w:rFonts w:hint="default"/>
+          <w:lang w:val="es-ES"/>
+        </w:rPr>
+        <w:t>&gt; -&gt; Compila el codigo fuente.</w:t>
+      </w:r>
+      <w:r>
+        <w:rPr>
+          <w:rFonts w:hint="default"/>
         </w:rPr>
         <w:t>  </w:t>
       </w:r>
     </w:p>
     <w:p>
       <w:pPr>
-        <w:keepNext w:val="0"/>
-        <w:keepLines w:val="0"/>
-        <w:widowControl/>
         <w:numPr>
           <w:ilvl w:val="0"/>
           <w:numId w:val="15"/>
         </w:numPr>
-        <w:suppressLineNumbers w:val="0"/>
-        <w:pBdr>
-          <w:top w:val="none" w:color="auto" w:sz="0" w:space="0"/>
-          <w:left w:val="none" w:color="auto" w:sz="0" w:space="0"/>
-          <w:bottom w:val="none" w:color="auto" w:sz="0" w:space="0"/>
-          <w:right w:val="none" w:color="auto" w:sz="0" w:space="0"/>
-        </w:pBdr>
-        <w:spacing w:before="48" w:beforeAutospacing="0" w:after="0" w:afterAutospacing="0" w:line="300" w:lineRule="atLeast"/>
-        <w:ind w:left="420" w:leftChars="0" w:right="0" w:rightChars="0" w:hanging="420" w:firstLineChars="0"/>
-        <w:jc w:val="both"/>
-        <w:rPr>
-          <w:color w:val="000000"/>
-        </w:rPr>
-      </w:pPr>
-      <w:r>
-        <w:rPr>
-          <w:rFonts w:hint="default" w:ascii="Segoe UI" w:hAnsi="Segoe UI" w:eastAsia="Segoe UI" w:cs="Segoe UI"/>
-          <w:i w:val="0"/>
-          <w:iCs w:val="0"/>
-          <w:caps w:val="0"/>
-          <w:color w:val="000000"/>
-          <w:spacing w:val="0"/>
-          <w:sz w:val="19"/>
-          <w:szCs w:val="19"/>
+        <w:bidi w:val="0"/>
+        <w:ind w:left="420" w:leftChars="0" w:hanging="420" w:firstLineChars="0"/>
+      </w:pPr>
+      <w:r>
+        <w:rPr>
+          <w:rFonts w:hint="default"/>
         </w:rPr>
         <w:t>rmic AdderRemote  </w:t>
       </w:r>
       <w:r>
         <w:rPr>
-          <w:rFonts w:hint="default" w:ascii="Segoe UI" w:hAnsi="Segoe UI" w:eastAsia="Segoe UI" w:cs="Segoe UI"/>
-          <w:i w:val="0"/>
-          <w:iCs w:val="0"/>
-          <w:caps w:val="0"/>
-          <w:color w:val="000000"/>
-          <w:spacing w:val="0"/>
-          <w:sz w:val="19"/>
-          <w:szCs w:val="19"/>
-          <w:lang w:val="es-ES"/>
-        </w:rPr>
-        <w:t xml:space="preserve"> -&gt; creamos los objetos stub y skeleton utilizando la herramienta rmic .</w:t>
-      </w:r>
-    </w:p>
-    <w:p>
-      <w:pPr>
-        <w:keepNext w:val="0"/>
-        <w:keepLines w:val="0"/>
-        <w:widowControl/>
+          <w:rFonts w:hint="default"/>
+          <w:lang w:val="es-ES"/>
+        </w:rPr>
+        <w:t xml:space="preserve"> -&gt; Crea los objetos stub y skeleton utilizando la herramienta rmic .</w:t>
+      </w:r>
+    </w:p>
+    <w:p>
+      <w:pPr>
         <w:numPr>
           <w:ilvl w:val="0"/>
           <w:numId w:val="15"/>
         </w:numPr>
-        <w:suppressLineNumbers w:val="0"/>
-        <w:pBdr>
-          <w:top w:val="none" w:color="auto" w:sz="0" w:space="0"/>
-          <w:left w:val="none" w:color="auto" w:sz="0" w:space="0"/>
-          <w:bottom w:val="none" w:color="auto" w:sz="0" w:space="0"/>
-          <w:right w:val="none" w:color="auto" w:sz="0" w:space="0"/>
-        </w:pBdr>
-        <w:spacing w:before="48" w:beforeAutospacing="0" w:after="0" w:afterAutospacing="0" w:line="300" w:lineRule="atLeast"/>
-        <w:ind w:left="420" w:leftChars="0" w:right="0" w:rightChars="0" w:hanging="420" w:firstLineChars="0"/>
-        <w:jc w:val="both"/>
-        <w:rPr>
-          <w:rFonts w:hint="default" w:ascii="Segoe UI" w:hAnsi="Segoe UI" w:eastAsia="Segoe UI" w:cs="Segoe UI"/>
-          <w:i w:val="0"/>
-          <w:iCs w:val="0"/>
-          <w:caps w:val="0"/>
-          <w:color w:val="000000"/>
-          <w:spacing w:val="0"/>
-          <w:sz w:val="19"/>
-          <w:szCs w:val="19"/>
-          <w:lang w:val="es-ES"/>
-        </w:rPr>
-      </w:pPr>
-      <w:r>
-        <w:rPr>
-          <w:rFonts w:hint="default" w:ascii="Segoe UI" w:hAnsi="Segoe UI" w:eastAsia="Segoe UI" w:cs="Segoe UI"/>
-          <w:i w:val="0"/>
-          <w:iCs w:val="0"/>
-          <w:caps w:val="0"/>
-          <w:color w:val="000000"/>
-          <w:spacing w:val="0"/>
-          <w:sz w:val="19"/>
-          <w:szCs w:val="19"/>
-        </w:rPr>
-        <w:t>rmiregistry </w:t>
-      </w:r>
-      <w:r>
-        <w:rPr>
-          <w:rFonts w:hint="default" w:ascii="Segoe UI" w:hAnsi="Segoe UI" w:eastAsia="Segoe UI" w:cs="Segoe UI"/>
-          <w:i w:val="0"/>
-          <w:iCs w:val="0"/>
-          <w:caps w:val="0"/>
-          <w:color w:val="C00000"/>
-          <w:spacing w:val="0"/>
-          <w:sz w:val="19"/>
-          <w:szCs w:val="19"/>
-        </w:rPr>
-        <w:t>5000</w:t>
-      </w:r>
-      <w:r>
-        <w:rPr>
-          <w:rFonts w:hint="default" w:ascii="Segoe UI" w:hAnsi="Segoe UI" w:eastAsia="Segoe UI" w:cs="Segoe UI"/>
-          <w:i w:val="0"/>
-          <w:iCs w:val="0"/>
-          <w:caps w:val="0"/>
-          <w:color w:val="000000"/>
-          <w:spacing w:val="0"/>
-          <w:sz w:val="19"/>
-          <w:szCs w:val="19"/>
-        </w:rPr>
-        <w:t>  </w:t>
-      </w:r>
-      <w:r>
-        <w:rPr>
-          <w:rFonts w:hint="default" w:ascii="Segoe UI" w:hAnsi="Segoe UI" w:eastAsia="Segoe UI" w:cs="Segoe UI"/>
-          <w:i w:val="0"/>
-          <w:iCs w:val="0"/>
-          <w:caps w:val="0"/>
-          <w:color w:val="000000"/>
-          <w:spacing w:val="0"/>
-          <w:sz w:val="19"/>
-          <w:szCs w:val="19"/>
-          <w:lang w:val="es-ES"/>
-        </w:rPr>
-        <w:t xml:space="preserve">-&gt; empezamos el servicio rmi en el puerto indicado (por defecto es 5000), </w:t>
-      </w:r>
-    </w:p>
-    <w:p>
-      <w:pPr>
-        <w:keepNext w:val="0"/>
-        <w:keepLines w:val="0"/>
-        <w:widowControl/>
+        <w:bidi w:val="0"/>
+        <w:ind w:left="420" w:leftChars="0" w:hanging="420" w:firstLineChars="0"/>
+        <w:rPr>
+          <w:rFonts w:hint="default"/>
+          <w:lang w:val="es-ES"/>
+        </w:rPr>
+      </w:pPr>
+      <w:r>
+        <w:rPr>
+          <w:rFonts w:hint="default"/>
+        </w:rPr>
+        <w:t>rmiregistry 5000  </w:t>
+      </w:r>
+      <w:r>
+        <w:rPr>
+          <w:rFonts w:hint="default"/>
+          <w:lang w:val="es-ES"/>
+        </w:rPr>
+        <w:t xml:space="preserve">-&gt; Inicia el servicio rmi en el puerto indicado (por defecto es 5000), </w:t>
+      </w:r>
+    </w:p>
+    <w:p>
+      <w:pPr>
         <w:numPr>
           <w:ilvl w:val="0"/>
           <w:numId w:val="15"/>
         </w:numPr>
-        <w:suppressLineNumbers w:val="0"/>
-        <w:pBdr>
-          <w:top w:val="none" w:color="auto" w:sz="0" w:space="0"/>
-          <w:left w:val="none" w:color="auto" w:sz="0" w:space="0"/>
-          <w:bottom w:val="none" w:color="auto" w:sz="0" w:space="0"/>
-          <w:right w:val="none" w:color="auto" w:sz="0" w:space="0"/>
-        </w:pBdr>
-        <w:spacing w:before="48" w:beforeAutospacing="0" w:after="0" w:afterAutospacing="0" w:line="300" w:lineRule="atLeast"/>
-        <w:ind w:left="420" w:leftChars="0" w:right="0" w:rightChars="0" w:hanging="420" w:firstLineChars="0"/>
-        <w:jc w:val="both"/>
-        <w:rPr>
-          <w:rFonts w:hint="default"/>
-          <w:color w:val="000000"/>
-          <w:lang w:val="es-ES"/>
-        </w:rPr>
-      </w:pPr>
-      <w:r>
-        <w:rPr>
-          <w:rFonts w:hint="default" w:ascii="Segoe UI" w:hAnsi="Segoe UI" w:eastAsia="Segoe UI" w:cs="Segoe UI"/>
-          <w:i w:val="0"/>
-          <w:iCs w:val="0"/>
-          <w:caps w:val="0"/>
-          <w:color w:val="000000"/>
-          <w:spacing w:val="0"/>
-          <w:sz w:val="19"/>
-          <w:szCs w:val="19"/>
+        <w:bidi w:val="0"/>
+        <w:ind w:left="420" w:leftChars="0" w:hanging="420" w:firstLineChars="0"/>
+        <w:rPr>
+          <w:rFonts w:hint="default"/>
+          <w:lang w:val="es-ES"/>
+        </w:rPr>
+      </w:pPr>
+      <w:r>
+        <w:rPr>
+          <w:rFonts w:hint="default"/>
         </w:rPr>
         <w:t>java MyServer  </w:t>
       </w:r>
       <w:r>
         <w:rPr>
-          <w:rFonts w:hint="default" w:ascii="Segoe UI" w:hAnsi="Segoe UI" w:eastAsia="Segoe UI" w:cs="Segoe UI"/>
-          <w:i w:val="0"/>
-          <w:iCs w:val="0"/>
-          <w:caps w:val="0"/>
-          <w:color w:val="000000"/>
-          <w:spacing w:val="0"/>
-          <w:sz w:val="19"/>
-          <w:szCs w:val="19"/>
-          <w:lang w:val="es-ES"/>
-        </w:rPr>
-        <w:t>-&gt; empezamos la ejecucion del servidor</w:t>
-      </w:r>
-    </w:p>
-    <w:p>
-      <w:pPr>
-        <w:keepNext w:val="0"/>
-        <w:keepLines w:val="0"/>
-        <w:widowControl/>
+          <w:rFonts w:hint="default"/>
+          <w:lang w:val="es-ES"/>
+        </w:rPr>
+        <w:t>-&gt;  Inicia la ejecucion del servidor</w:t>
+      </w:r>
+    </w:p>
+    <w:p>
+      <w:pPr>
         <w:numPr>
           <w:ilvl w:val="0"/>
           <w:numId w:val="15"/>
         </w:numPr>
-        <w:suppressLineNumbers w:val="0"/>
-        <w:pBdr>
-          <w:top w:val="none" w:color="auto" w:sz="0" w:space="0"/>
-          <w:left w:val="none" w:color="auto" w:sz="0" w:space="0"/>
-          <w:bottom w:val="none" w:color="auto" w:sz="0" w:space="0"/>
-          <w:right w:val="none" w:color="auto" w:sz="0" w:space="0"/>
-        </w:pBdr>
-        <w:spacing w:before="48" w:beforeAutospacing="0" w:after="0" w:afterAutospacing="0" w:line="300" w:lineRule="atLeast"/>
-        <w:ind w:left="420" w:leftChars="0" w:right="0" w:rightChars="0" w:hanging="420" w:firstLineChars="0"/>
-        <w:jc w:val="both"/>
-        <w:rPr>
-          <w:color w:val="000000"/>
-        </w:rPr>
-      </w:pPr>
-      <w:r>
-        <w:rPr>
-          <w:rFonts w:hint="default" w:ascii="Segoe UI" w:hAnsi="Segoe UI" w:eastAsia="Segoe UI" w:cs="Segoe UI"/>
-          <w:i w:val="0"/>
-          <w:iCs w:val="0"/>
-          <w:caps w:val="0"/>
-          <w:color w:val="000000"/>
-          <w:spacing w:val="0"/>
-          <w:sz w:val="19"/>
-          <w:szCs w:val="19"/>
+        <w:bidi w:val="0"/>
+        <w:ind w:left="420" w:leftChars="0" w:hanging="420" w:firstLineChars="0"/>
+      </w:pPr>
+      <w:r>
+        <w:rPr>
+          <w:rFonts w:hint="default"/>
         </w:rPr>
         <w:t>java MyClient  </w:t>
       </w:r>
       <w:r>
         <w:rPr>
-          <w:rFonts w:hint="default" w:ascii="Segoe UI" w:hAnsi="Segoe UI" w:eastAsia="Segoe UI" w:cs="Segoe UI"/>
-          <w:i w:val="0"/>
-          <w:iCs w:val="0"/>
-          <w:caps w:val="0"/>
-          <w:color w:val="000000"/>
-          <w:spacing w:val="0"/>
-          <w:sz w:val="19"/>
-          <w:szCs w:val="19"/>
-          <w:lang w:val="es-ES"/>
-        </w:rPr>
-        <w:t>-&gt; empezamos la ejecucion del cliente</w:t>
+          <w:rFonts w:hint="default"/>
+          <w:lang w:val="es-ES"/>
+        </w:rPr>
+        <w:t>-&gt; Inicia la ejecucion del cliente</w:t>
       </w:r>
     </w:p>
     <w:p>
@@ -3757,26 +3424,18 @@
     </w:p>
     <w:p>
       <w:pPr>
-        <w:rPr>
-          <w:rFonts w:hint="default"/>
-          <w:b w:val="0"/>
-          <w:bCs w:val="0"/>
-          <w:lang w:val="es-ES"/>
-        </w:rPr>
-      </w:pPr>
-      <w:r>
-        <w:rPr>
-          <w:rFonts w:hint="default" w:ascii="Segoe UI" w:hAnsi="Segoe UI" w:eastAsia="Segoe UI" w:cs="Segoe UI"/>
-          <w:i w:val="0"/>
-          <w:iCs w:val="0"/>
-          <w:caps w:val="0"/>
-          <w:color w:val="000000"/>
-          <w:spacing w:val="0"/>
-          <w:sz w:val="19"/>
-          <w:szCs w:val="19"/>
-          <w:lang w:val="es-ES"/>
-        </w:rPr>
-        <w:t>Como curiosidad, si levantamos este servicio rmi en la linea de comandos, la ejecucion del servidor y el cliente se pueden hacer por ejecucion normal en eclipse. Debido a que el servicio permite la interconectividad entre servidor y cliente a traves del puerto 5000.</w:t>
+        <w:bidi w:val="0"/>
+        <w:rPr>
+          <w:rFonts w:hint="default"/>
+          <w:lang w:val="es-ES"/>
+        </w:rPr>
+      </w:pPr>
+      <w:r>
+        <w:rPr>
+          <w:rFonts w:hint="default"/>
+          <w:lang w:val="es-ES"/>
+        </w:rPr>
+        <w:t>Como curiosidad, si se levanta este servicio rmi en la linea de comandos, la ejecucion del servidor y el cliente se pueden hacer por ejecucion normal en eclipse. Debido a que el servicio permite la interconectividad entre servidor y cliente a traves del puerto 5000.</w:t>
       </w:r>
     </w:p>
     <w:p>
@@ -3895,7 +3554,7 @@
           <w:rFonts w:hint="default"/>
           <w:lang w:val="es-ES" w:eastAsia="zh-CN"/>
         </w:rPr>
-        <w:t>-&gt; El metodo rmiregistry que estamos utilizando para levantar el servicio esta deprecated y el sistema nos lo notifica.</w:t>
+        <w:t>-&gt; El metodo rmiregistry que se estas utilizando para levantar el servicio esta deprecated y el sistema lo notifica.</w:t>
       </w:r>
     </w:p>
     <w:p>
@@ -4621,7 +4280,7 @@
           <w:rFonts w:hint="default"/>
           <w:lang w:val="es-ES"/>
         </w:rPr>
-        <w:t>Basandote en el anterior ejercicio () , actualizalo sustituyendo Naming.lookUp, por:</w:t>
+        <w:t>Basandote en el ejercicio 001- Hello world con naming , actualizalo sustituyendo Naming.lookUp, por:</w:t>
       </w:r>
     </w:p>
     <w:p>
@@ -4952,23 +4611,7 @@
           <w:rFonts w:hint="default"/>
           <w:lang w:val="es-ES"/>
         </w:rPr>
-        <w:t xml:space="preserve">Y haz un programa que salude al cliente desde el servidor. </w:t>
-      </w:r>
-    </w:p>
-    <w:p>
-      <w:pPr>
-        <w:bidi w:val="0"/>
-        <w:rPr>
-          <w:rFonts w:hint="default"/>
-          <w:lang w:val="es-ES"/>
-        </w:rPr>
-      </w:pPr>
-      <w:r>
-        <w:rPr>
-          <w:rFonts w:hint="default"/>
-          <w:lang w:val="es-ES"/>
-        </w:rPr>
-        <w:t>Nota: Recuerda que tienes que poner la misma clave para que se comuniquen.</w:t>
+        <w:t>Nota: Recuerda que se tiene que poner la misma clave para que se comuniquen.</w:t>
       </w:r>
     </w:p>
     <w:p>
@@ -5175,7 +4818,7 @@
           <w:rFonts w:hint="default"/>
           <w:lang w:val="es-ES"/>
         </w:rPr>
-        <w:t>Se quiere desarrollar la capacidad de calculo del programa anterior,  haciendo que pueda realizar diferentes calculos en funcion de lo necesario. Modifica el programa 003-HelloWorld con Registry, para que pueda realizar las siguientes acciones:</w:t>
+        <w:t>Se quiere desarrollar la capacidad de calculo del programa anterior,  haciendo que sea posible realizar diferentes calculos en funcion de lo necesario. Modifica el programa 003-HelloWorld con Registry, para que pueda realizar las siguientes acciones:</w:t>
       </w:r>
     </w:p>
     <w:p>
@@ -5313,7 +4956,7 @@
           <w:bCs/>
           <w:lang w:val="es-ES"/>
         </w:rPr>
-        <w:t>Explicacion</w:t>
+        <w:t>Explicación</w:t>
       </w:r>
     </w:p>
     <w:p>
@@ -5329,7 +4972,7 @@
           <w:rFonts w:hint="default"/>
           <w:lang w:val="es-ES"/>
         </w:rPr>
-        <w:t>Es una extension del ejercicio anterior debido a que implementa la misma estructura y solo es necesario cambiar la interfaz y la implentacion. Esta pensada para ver que es posible llamar multiples veces a un objeto registrado, para hacer las diferentes acciones que implementa.</w:t>
+        <w:t>Es una extensión del ejercicio anterior que implementa la misma estructura. Esta pensada para ver que es posible llamar múltiples veces a un objeto registrado, para hacer las diferentes acciones mencionadas.</w:t>
       </w:r>
     </w:p>
     <w:p>
@@ -5405,8 +5048,8 @@
       <w:r>
         <w:drawing>
           <wp:inline distT="0" distB="0" distL="114300" distR="114300">
-            <wp:extent cx="1229995" cy="2870835"/>
-            <wp:effectExtent l="0" t="0" r="4445" b="9525"/>
+            <wp:extent cx="1191260" cy="2780665"/>
+            <wp:effectExtent l="0" t="0" r="12700" b="8255"/>
             <wp:docPr id="18" name="Imagen 4"/>
             <wp:cNvGraphicFramePr>
               <a:graphicFrameLocks xmlns:a="http://schemas.openxmlformats.org/drawingml/2006/main" noChangeAspect="1"/>
@@ -5429,7 +5072,7 @@
                   <pic:spPr>
                     <a:xfrm>
                       <a:off x="0" y="0"/>
-                      <a:ext cx="1229995" cy="2870835"/>
+                      <a:ext cx="1191260" cy="2780665"/>
                     </a:xfrm>
                     <a:prstGeom prst="rect">
                       <a:avLst/>
@@ -5491,381 +5134,69 @@
           <w:rFonts w:hint="default"/>
           <w:lang w:val="es-ES"/>
         </w:rPr>
-        <w:t>SERIALIZACION EN RMI PARA TRANSMISION POR RED</w:t>
-      </w:r>
-    </w:p>
-    <w:p>
-      <w:pPr>
-        <w:rPr>
-          <w:rFonts w:hint="default"/>
-          <w:lang w:val="es-ES"/>
-        </w:rPr>
-      </w:pPr>
-      <w:r>
-        <w:rPr>
-          <w:rFonts w:hint="default"/>
-          <w:lang w:val="es-ES"/>
-        </w:rPr>
-        <w:t>RMI permite olvidarnos de los detalles de la transmision de datos y centrarnos en el diseño de la logica de nuestra aplicacion. Puesto que nos permite acceder a un objeto remoto como si de un objeto local se tratase.</w:t>
-      </w:r>
-    </w:p>
-    <w:p>
-      <w:pPr>
-        <w:rPr>
-          <w:rFonts w:hint="default"/>
-          <w:lang w:val="es-ES"/>
-        </w:rPr>
-      </w:pPr>
-    </w:p>
-    <w:p>
-      <w:pPr>
-        <w:rPr>
-          <w:rFonts w:hint="default"/>
-          <w:lang w:val="es-ES"/>
-        </w:rPr>
-      </w:pPr>
-      <w:r>
-        <w:rPr>
-          <w:rFonts w:hint="default"/>
-          <w:lang w:val="es-ES"/>
-        </w:rPr>
-        <w:t xml:space="preserve">Esta facilidad de RMI es dada por la serialización de objetos que se hace usando la las clases que el paquete java.io incluye. Que pueden convertir un objeto en un flujo de bytes y volver a ensamblar los bytes en una copia idéntica del objeto original. </w:t>
-      </w:r>
-    </w:p>
-    <w:p>
-      <w:pPr>
-        <w:rPr>
-          <w:rFonts w:hint="default"/>
-          <w:lang w:val="es-ES"/>
-        </w:rPr>
-      </w:pPr>
-    </w:p>
-    <w:p>
-      <w:pPr>
-        <w:rPr>
-          <w:rFonts w:hint="default"/>
-          <w:lang w:val="es-ES"/>
-        </w:rPr>
-      </w:pPr>
-      <w:r>
-        <w:rPr>
-          <w:rFonts w:hint="default"/>
-          <w:lang w:val="es-ES"/>
-        </w:rPr>
-        <w:t xml:space="preserve">Utilizando estas clases, un objeto en un proceso puede ser serializado y transmitido a través de una conexión de red a otro proceso en un host remoto. El objeto (o al menos una copia del mismo) puede entonces ser reensamblado en el host remoto. </w:t>
-      </w:r>
-    </w:p>
-    <w:p>
-      <w:pPr>
-        <w:rPr>
-          <w:rFonts w:hint="default"/>
-          <w:lang w:val="es-ES"/>
-        </w:rPr>
-      </w:pPr>
-    </w:p>
-    <w:p>
-      <w:pPr>
-        <w:rPr>
-          <w:rFonts w:hint="default"/>
-          <w:lang w:val="es-ES"/>
-        </w:rPr>
-      </w:pPr>
-      <w:r>
-        <w:rPr>
-          <w:rFonts w:hint="default"/>
-          <w:lang w:val="es-ES"/>
-        </w:rPr>
-        <w:t xml:space="preserve">Ten en cuenta que serializar objetos y enviarlos a través de una conexión de red es muy diferente de la funcionalidad proporcionada por el ClassLoader. </w:t>
-      </w:r>
-    </w:p>
-    <w:p>
-      <w:pPr>
-        <w:rPr>
-          <w:rFonts w:hint="default"/>
-          <w:lang w:val="es-ES"/>
-        </w:rPr>
-      </w:pPr>
-    </w:p>
-    <w:p>
-      <w:pPr>
-        <w:rPr>
-          <w:rFonts w:hint="default"/>
-          <w:lang w:val="es-ES"/>
-        </w:rPr>
-      </w:pPr>
-      <w:r>
-        <w:rPr>
-          <w:rFonts w:hint="default"/>
-          <w:lang w:val="es-ES"/>
-        </w:rPr>
-        <w:t>El ClassLoader carga definiciones de clase en el tiempo de ejecución de Java, de modo que se pueden crear nuevas instancias de la clase.</w:t>
-      </w:r>
-    </w:p>
-    <w:p>
-      <w:pPr>
-        <w:rPr>
-          <w:rFonts w:hint="default"/>
-          <w:lang w:val="es-ES"/>
-        </w:rPr>
-      </w:pPr>
-    </w:p>
-    <w:p>
-      <w:pPr>
-        <w:rPr>
-          <w:rFonts w:hint="default"/>
-          <w:lang w:val="es-ES"/>
-        </w:rPr>
-      </w:pPr>
-      <w:r>
-        <w:rPr>
-          <w:rFonts w:hint="default"/>
-          <w:lang w:val="es-ES"/>
-        </w:rPr>
-        <w:t xml:space="preserve">En cambio , para la transmision por red es necesarioque un objeto real sea serializado en su totalidad, para ser transmitido a cualquier destino, y luego reconstruido como una réplica exacta del original en el destino. </w:t>
-      </w:r>
-    </w:p>
-    <w:p>
-      <w:pPr>
-        <w:rPr>
-          <w:rFonts w:hint="default"/>
-          <w:lang w:val="es-ES"/>
-        </w:rPr>
-      </w:pPr>
-    </w:p>
-    <w:p>
-      <w:pPr>
-        <w:rPr>
-          <w:rFonts w:hint="default"/>
-          <w:lang w:val="es-ES"/>
-        </w:rPr>
-      </w:pPr>
-      <w:r>
-        <w:rPr>
-          <w:rFonts w:hint="default"/>
-          <w:lang w:val="es-ES"/>
-        </w:rPr>
-        <w:t xml:space="preserve">Cuando se serializa un objeto, todos los objetos a los que hace referencia como miembros de datos también se serializarán, y todas sus referencias a objetos también se serializarán, y así sucesivamente. </w:t>
-      </w:r>
-    </w:p>
-    <w:p>
-      <w:pPr>
-        <w:rPr>
-          <w:rFonts w:hint="default"/>
-          <w:lang w:val="es-ES"/>
-        </w:rPr>
-      </w:pPr>
-    </w:p>
-    <w:p>
-      <w:pPr>
-        <w:rPr>
-          <w:rFonts w:hint="default"/>
-          <w:lang w:val="es-ES"/>
-        </w:rPr>
-      </w:pPr>
-      <w:r>
-        <w:rPr>
-          <w:rFonts w:hint="default"/>
-          <w:lang w:val="es-ES"/>
-        </w:rPr>
-        <w:t xml:space="preserve">En RMI, la facilidad de serialización se utiliza para marshal y unmarshal argumentos de método que son objetos, pero que no son objetos remotos. Cualquier argumento de objeto a un método en un objeto remoto en RMI debe implementar la interfaz Serializable, ya que el argumento será serializado y transmitido al host remoto durante la invocación del método remoto. </w:t>
-      </w:r>
-    </w:p>
-    <w:p>
-      <w:pPr>
-        <w:rPr>
-          <w:rFonts w:hint="default"/>
-          <w:lang w:val="es-ES"/>
-        </w:rPr>
-      </w:pPr>
-    </w:p>
-    <w:p>
-      <w:pPr>
-        <w:rPr>
-          <w:rFonts w:hint="default"/>
-          <w:lang w:val="es-ES"/>
-        </w:rPr>
-      </w:pPr>
-    </w:p>
-    <w:p>
-      <w:pPr>
-        <w:rPr>
-          <w:rFonts w:hint="default"/>
-          <w:lang w:val="es-ES"/>
-        </w:rPr>
-      </w:pPr>
-      <w:r>
-        <w:rPr>
-          <w:rFonts w:hint="default"/>
-          <w:lang w:val="es-ES"/>
-        </w:rPr>
-        <w:t>Cosas a tener en cuenta</w:t>
-      </w:r>
-    </w:p>
-    <w:p>
-      <w:pPr>
-        <w:numPr>
-          <w:ilvl w:val="0"/>
-          <w:numId w:val="15"/>
-        </w:numPr>
-        <w:ind w:left="420" w:leftChars="0" w:hanging="420" w:firstLineChars="0"/>
-        <w:rPr>
-          <w:rFonts w:hint="default"/>
-          <w:sz w:val="22"/>
-          <w:szCs w:val="22"/>
-          <w:lang w:val="es-ES"/>
-        </w:rPr>
-      </w:pPr>
-      <w:r>
-        <w:rPr>
-          <w:rFonts w:hint="default"/>
-          <w:sz w:val="22"/>
-          <w:szCs w:val="22"/>
-          <w:lang w:val="es-ES"/>
-        </w:rPr>
-        <w:t xml:space="preserve">Una clase es Serializable si implementa la interfaz java.io.Serializable. </w:t>
-      </w:r>
-    </w:p>
-    <w:p>
-      <w:pPr>
-        <w:numPr>
-          <w:ilvl w:val="0"/>
-          <w:numId w:val="15"/>
-        </w:numPr>
-        <w:ind w:left="420" w:leftChars="0" w:hanging="420" w:firstLineChars="0"/>
-        <w:rPr>
-          <w:rFonts w:hint="default"/>
-          <w:sz w:val="22"/>
-          <w:szCs w:val="22"/>
-          <w:lang w:val="es-ES"/>
-        </w:rPr>
-      </w:pPr>
-      <w:r>
-        <w:rPr>
-          <w:rFonts w:hint="default"/>
-          <w:sz w:val="22"/>
-          <w:szCs w:val="22"/>
-          <w:lang w:val="es-ES"/>
-        </w:rPr>
-        <w:t xml:space="preserve">Las subclases de una clase Serializable también son Serializables. </w:t>
-      </w:r>
-    </w:p>
-    <w:p>
-      <w:pPr>
-        <w:numPr>
-          <w:ilvl w:val="0"/>
-          <w:numId w:val="15"/>
-        </w:numPr>
-        <w:ind w:left="420" w:leftChars="0" w:hanging="420" w:firstLineChars="0"/>
-        <w:rPr>
-          <w:rFonts w:hint="default"/>
-          <w:lang w:val="es-ES"/>
-        </w:rPr>
-      </w:pPr>
-      <w:r>
-        <w:rPr>
-          <w:rFonts w:hint="default"/>
-          <w:sz w:val="22"/>
-          <w:szCs w:val="22"/>
-          <w:lang w:val="es-ES"/>
-        </w:rPr>
-        <w:t xml:space="preserve">Muchas de las clases estándar son Serializables, por lo que una subclase de una de ellas es automáticamente también Serializable. </w:t>
-      </w:r>
-    </w:p>
-    <w:p>
-      <w:pPr>
-        <w:numPr>
-          <w:ilvl w:val="0"/>
-          <w:numId w:val="15"/>
-        </w:numPr>
-        <w:ind w:left="420" w:leftChars="0" w:hanging="420" w:firstLineChars="0"/>
-        <w:rPr>
-          <w:rFonts w:hint="default"/>
-          <w:lang w:val="es-ES"/>
-        </w:rPr>
-      </w:pPr>
-      <w:r>
-        <w:rPr>
-          <w:rFonts w:hint="default"/>
-          <w:lang w:val="es-ES"/>
-        </w:rPr>
-        <w:t xml:space="preserve">Si intentas serializar un objeto que no implementa la interfaz Serializable, o un objeto que hace referencia a objetos no serializables, se lanzará una NotSerializableException. </w:t>
-      </w:r>
-    </w:p>
-    <w:p>
-      <w:pPr>
-        <w:numPr>
-          <w:ilvl w:val="0"/>
-          <w:numId w:val="15"/>
-        </w:numPr>
-        <w:ind w:left="420" w:leftChars="0" w:hanging="420" w:firstLineChars="0"/>
-        <w:rPr>
-          <w:rFonts w:hint="default"/>
-          <w:lang w:val="es-ES"/>
-        </w:rPr>
-      </w:pPr>
-      <w:r>
-        <w:rPr>
-          <w:rFonts w:hint="default"/>
-          <w:lang w:val="es-ES"/>
-        </w:rPr>
-        <w:t>Los argumentos de método que no son objetos se serializan automáticamente utilizando sus formatos estándar de flujo de bytes.</w:t>
-      </w:r>
-    </w:p>
-    <w:p>
-      <w:pPr>
-        <w:numPr>
-          <w:ilvl w:val="0"/>
-          <w:numId w:val="15"/>
-        </w:numPr>
-        <w:ind w:left="420" w:leftChars="0" w:hanging="420" w:firstLineChars="0"/>
-        <w:rPr>
-          <w:rFonts w:hint="default"/>
-          <w:lang w:val="es-ES"/>
-        </w:rPr>
-      </w:pPr>
-      <w:r>
-        <w:rPr>
-          <w:rFonts w:hint="default"/>
-          <w:lang w:val="es-ES"/>
-        </w:rPr>
-        <w:t xml:space="preserve"> Tanto el programa Cliente como el Servidor deben tener acceso a la definición de cualquier clase Serializable que se esté utilizando. </w:t>
-      </w:r>
-    </w:p>
-    <w:p>
-      <w:pPr>
-        <w:numPr>
-          <w:ilvl w:val="0"/>
-          <w:numId w:val="15"/>
-        </w:numPr>
-        <w:ind w:left="420" w:leftChars="0" w:hanging="420" w:firstLineChars="0"/>
-        <w:rPr>
-          <w:rFonts w:hint="default"/>
-          <w:lang w:val="es-ES"/>
-        </w:rPr>
-      </w:pPr>
-      <w:r>
-        <w:rPr>
-          <w:rFonts w:hint="default"/>
-          <w:lang w:val="es-ES"/>
-        </w:rPr>
-        <w:t>Si los programas Cliente y Servidor se encuentran en máquinas diferentes, es posible que las definiciones de las clases Serializables deban descargarse de una máquina a la otra. Dicha descarga podría violar la seguridad del sistema. Este problema se trata en la sección Seguridad.</w:t>
-      </w:r>
-    </w:p>
-    <w:p>
-      <w:pPr>
-        <w:rPr>
-          <w:rFonts w:hint="default"/>
-          <w:lang w:val="es-ES"/>
-        </w:rPr>
-      </w:pPr>
-    </w:p>
-    <w:p>
-      <w:pPr>
-        <w:rPr>
-          <w:rFonts w:hint="default"/>
-          <w:lang w:val="es-ES"/>
-        </w:rPr>
-      </w:pPr>
+        <w:t xml:space="preserve">SERIALIZACIÓN EN RMI </w:t>
+      </w:r>
+    </w:p>
+    <w:p>
+      <w:pPr>
+        <w:rPr>
+          <w:rFonts w:hint="default"/>
+          <w:lang w:val="es-ES"/>
+        </w:rPr>
+      </w:pPr>
+      <w:r>
+        <w:rPr>
+          <w:rFonts w:hint="default"/>
+          <w:lang w:val="es-ES"/>
+        </w:rPr>
+        <w:t>RMI facilita el olvidarse de los detalles de la transmisión de datos y centrarse en el diseño de la lógica de la aplicación. Puesto que  permite acceder a un objeto remoto como si de un objeto local se tratase.</w:t>
+      </w:r>
+    </w:p>
+    <w:p>
+      <w:pPr>
+        <w:rPr>
+          <w:rFonts w:hint="default"/>
+          <w:lang w:val="es-ES"/>
+        </w:rPr>
+      </w:pPr>
+    </w:p>
+    <w:p>
+      <w:pPr>
+        <w:rPr>
+          <w:rFonts w:hint="default"/>
+          <w:lang w:val="es-ES"/>
+        </w:rPr>
+      </w:pPr>
+      <w:r>
+        <w:rPr>
+          <w:rFonts w:hint="default"/>
+          <w:lang w:val="es-ES"/>
+        </w:rPr>
+        <w:t xml:space="preserve">Esta facilidad de RMI es dada por la serialización de objetos que se hace usando la  interfaz Serializable que el paquete java.io incluye. Que pueden convertir un objeto en un flujo de bytes y volver a ensamblar los bytes en una copia idéntica del objeto original. </w:t>
+      </w:r>
+    </w:p>
+    <w:p>
+      <w:pPr>
+        <w:rPr>
+          <w:rFonts w:hint="default"/>
+          <w:lang w:val="es-ES"/>
+        </w:rPr>
+      </w:pPr>
+    </w:p>
+    <w:p>
+      <w:pPr>
+        <w:rPr>
+          <w:rFonts w:hint="default"/>
+          <w:lang w:val="es-ES"/>
+        </w:rPr>
+      </w:pPr>
+      <w:r>
+        <w:rPr>
+          <w:rFonts w:hint="default"/>
+          <w:lang w:val="es-ES"/>
+        </w:rPr>
+        <w:t xml:space="preserve">Utilizando estas clases, un objeto en un proceso puede ser serializado y transmitido a través de una conexión de red a otro proceso en un host remoto. El objeto (o al menos una copia del mismo) puede entonces ser reensamblado en el host remoto para su posterior uso. </w:t>
+      </w:r>
     </w:p>
     <w:p>
       <w:pPr>
@@ -5887,131 +5218,37 @@
       <w:r>
         <w:rPr>
           <w:rFonts w:hint="default"/>
-          <w:lang w:val="es-ES" w:eastAsia="zh-CN"/>
-        </w:rPr>
-        <w:t>EJERCICIOS</w:t>
-      </w:r>
-    </w:p>
-    <w:p>
-      <w:pPr>
-        <w:pStyle w:val="5"/>
-        <w:bidi w:val="0"/>
-        <w:rPr>
-          <w:rFonts w:hint="default"/>
-          <w:lang w:val="es-ES"/>
-        </w:rPr>
-      </w:pPr>
-      <w:r>
-        <w:rPr>
-          <w:rFonts w:hint="default"/>
-          <w:lang w:val="es-ES"/>
-        </w:rPr>
-        <w:t>006- Saludador serializado</w:t>
-      </w:r>
-    </w:p>
-    <w:p>
-      <w:pPr>
-        <w:rPr>
-          <w:rFonts w:hint="default"/>
-          <w:b/>
-          <w:bCs/>
-          <w:lang w:val="es-ES"/>
-        </w:rPr>
-      </w:pPr>
-      <w:r>
-        <w:rPr>
-          <w:rFonts w:hint="default"/>
-          <w:b/>
-          <w:bCs/>
-          <w:lang w:val="es-ES"/>
-        </w:rPr>
-        <w:t>Enunciado</w:t>
-      </w:r>
-    </w:p>
-    <w:p>
-      <w:pPr>
-        <w:rPr>
-          <w:rFonts w:hint="default"/>
-          <w:b w:val="0"/>
-          <w:bCs w:val="0"/>
-          <w:lang w:val="es-ES"/>
-        </w:rPr>
-      </w:pPr>
-      <w:r>
-        <w:rPr>
-          <w:rFonts w:hint="default"/>
-          <w:b w:val="0"/>
-          <w:bCs w:val="0"/>
-          <w:lang w:val="es-ES"/>
-        </w:rPr>
-        <w:t>Para un uso mas efectivo y intuitivo de java, haz un objeto saludador que su unica funcion sea mandar Saludo(string),  manda el objeto entero al servidor para sea mostrado hay.</w:t>
-      </w:r>
-    </w:p>
-    <w:p>
-      <w:pPr>
-        <w:rPr>
-          <w:rFonts w:hint="default"/>
-          <w:lang w:val="es-ES"/>
-        </w:rPr>
-      </w:pPr>
-    </w:p>
-    <w:p>
-      <w:pPr>
-        <w:rPr>
-          <w:rFonts w:hint="default"/>
-          <w:b/>
-          <w:bCs/>
-          <w:lang w:val="es-ES"/>
-        </w:rPr>
-      </w:pPr>
-      <w:r>
-        <w:rPr>
-          <w:rFonts w:hint="default"/>
-          <w:b/>
-          <w:bCs/>
-          <w:lang w:val="es-ES"/>
-        </w:rPr>
-        <w:t>Explicacion</w:t>
-      </w:r>
-    </w:p>
-    <w:p>
-      <w:pPr>
-        <w:rPr>
-          <w:rFonts w:hint="default"/>
-          <w:b w:val="0"/>
-          <w:bCs w:val="0"/>
-          <w:lang w:val="es-ES"/>
-        </w:rPr>
-      </w:pPr>
-      <w:r>
-        <w:rPr>
-          <w:rFonts w:hint="default"/>
-          <w:b w:val="0"/>
-          <w:bCs w:val="0"/>
-          <w:lang w:val="es-ES"/>
-        </w:rPr>
-        <w:t>En este tipo de ejercicios la estructura cambia notablemente. El diagrama actual seria como esto.</w:t>
-      </w:r>
-    </w:p>
-    <w:p>
-      <w:pPr>
-        <w:rPr>
-          <w:rFonts w:hint="default"/>
-          <w:b w:val="0"/>
-          <w:bCs w:val="0"/>
-          <w:lang w:val="es-ES"/>
-        </w:rPr>
-      </w:pPr>
-      <w:r>
-        <w:rPr>
-          <w:b w:val="0"/>
-          <w:bCs w:val="0"/>
+          <w:lang w:val="es-ES"/>
+        </w:rPr>
+        <w:t>FUNCIONAMIENTO</w:t>
+      </w:r>
+    </w:p>
+    <w:p>
+      <w:pPr>
+        <w:rPr>
+          <w:rFonts w:hint="default"/>
+          <w:lang w:val="es-ES"/>
+        </w:rPr>
+      </w:pPr>
+    </w:p>
+    <w:p>
+      <w:pPr>
+        <w:jc w:val="center"/>
+        <w:rPr>
+          <w:rFonts w:hint="default"/>
+          <w:lang w:val="es-ES"/>
+        </w:rPr>
+      </w:pPr>
+      <w:r>
+        <w:rPr>
+          <w:rFonts w:hint="default"/>
+          <w:lang w:val="es-ES"/>
         </w:rPr>
         <w:drawing>
           <wp:inline distT="0" distB="0" distL="114300" distR="114300">
-            <wp:extent cx="3566160" cy="1295400"/>
-            <wp:effectExtent l="0" t="0" r="0" b="0"/>
-            <wp:docPr id="17" name="Imagen 1"/>
+            <wp:extent cx="4105275" cy="2914650"/>
+            <wp:effectExtent l="0" t="0" r="9525" b="11430"/>
+            <wp:docPr id="21" name="Imagen 21" descr="004-Diagrama Serializacion.drawio (2)"/>
             <wp:cNvGraphicFramePr>
               <a:graphicFrameLocks xmlns:a="http://schemas.openxmlformats.org/drawingml/2006/main" noChangeAspect="1"/>
             </wp:cNvGraphicFramePr>
@@ -6019,7 +5256,7 @@
               <a:graphicData uri="http://schemas.openxmlformats.org/drawingml/2006/picture">
                 <pic:pic xmlns:pic="http://schemas.openxmlformats.org/drawingml/2006/picture">
                   <pic:nvPicPr>
-                    <pic:cNvPr id="17" name="Imagen 1"/>
+                    <pic:cNvPr id="21" name="Imagen 21" descr="004-Diagrama Serializacion.drawio (2)"/>
                     <pic:cNvPicPr>
                       <a:picLocks noChangeAspect="1"/>
                     </pic:cNvPicPr>
@@ -6033,15 +5270,11 @@
                   <pic:spPr>
                     <a:xfrm>
                       <a:off x="0" y="0"/>
-                      <a:ext cx="3566160" cy="1295400"/>
+                      <a:ext cx="4105275" cy="2914650"/>
                     </a:xfrm>
                     <a:prstGeom prst="rect">
                       <a:avLst/>
                     </a:prstGeom>
-                    <a:noFill/>
-                    <a:ln>
-                      <a:noFill/>
-                    </a:ln>
                   </pic:spPr>
                 </pic:pic>
               </a:graphicData>
@@ -6054,20 +5287,133 @@
       <w:pPr>
         <w:rPr>
           <w:rFonts w:hint="default"/>
+          <w:lang w:val="es-ES"/>
+        </w:rPr>
+      </w:pPr>
+    </w:p>
+    <w:p>
+      <w:pPr>
+        <w:rPr>
+          <w:rFonts w:hint="default"/>
+          <w:lang w:val="es-ES"/>
+        </w:rPr>
+      </w:pPr>
+    </w:p>
+    <w:p>
+      <w:pPr>
+        <w:rPr>
+          <w:rFonts w:hint="default"/>
+          <w:lang w:val="es-ES"/>
+        </w:rPr>
+      </w:pPr>
+    </w:p>
+    <w:p>
+      <w:pPr>
+        <w:pStyle w:val="4"/>
+        <w:bidi w:val="0"/>
+        <w:rPr>
+          <w:rFonts w:hint="default"/>
+          <w:lang w:val="es-ES" w:eastAsia="zh-CN"/>
+        </w:rPr>
+      </w:pPr>
+    </w:p>
+    <w:p>
+      <w:pPr>
+        <w:pStyle w:val="4"/>
+        <w:bidi w:val="0"/>
+        <w:rPr>
+          <w:rFonts w:hint="default"/>
+          <w:lang w:val="es-ES" w:eastAsia="zh-CN"/>
+        </w:rPr>
+      </w:pPr>
+    </w:p>
+    <w:p>
+      <w:pPr>
+        <w:rPr>
+          <w:rFonts w:hint="default"/>
+          <w:lang w:val="es-ES" w:eastAsia="zh-CN"/>
+        </w:rPr>
+      </w:pPr>
+    </w:p>
+    <w:p>
+      <w:pPr>
+        <w:pStyle w:val="4"/>
+        <w:bidi w:val="0"/>
+        <w:rPr>
+          <w:rFonts w:hint="default"/>
+          <w:lang w:val="es-ES"/>
+        </w:rPr>
+      </w:pPr>
+      <w:r>
+        <w:rPr>
+          <w:rFonts w:hint="default"/>
+          <w:lang w:val="es-ES" w:eastAsia="zh-CN"/>
+        </w:rPr>
+        <w:t>EJERCICIOS</w:t>
+      </w:r>
+    </w:p>
+    <w:p>
+      <w:pPr>
+        <w:pStyle w:val="5"/>
+        <w:bidi w:val="0"/>
+        <w:rPr>
+          <w:rFonts w:hint="default"/>
+          <w:lang w:val="es-ES"/>
+        </w:rPr>
+      </w:pPr>
+      <w:r>
+        <w:rPr>
+          <w:rFonts w:hint="default"/>
+          <w:lang w:val="es-ES"/>
+        </w:rPr>
+        <w:t>006- Saludador serializado</w:t>
+      </w:r>
+    </w:p>
+    <w:p>
+      <w:pPr>
+        <w:rPr>
+          <w:rFonts w:hint="default"/>
+          <w:b/>
+          <w:bCs/>
+          <w:lang w:val="es-ES"/>
+        </w:rPr>
+      </w:pPr>
+      <w:r>
+        <w:rPr>
+          <w:rFonts w:hint="default"/>
+          <w:b/>
+          <w:bCs/>
+          <w:lang w:val="es-ES"/>
+        </w:rPr>
+        <w:t>Enunciado</w:t>
+      </w:r>
+    </w:p>
+    <w:p>
+      <w:pPr>
+        <w:rPr>
+          <w:rFonts w:hint="default"/>
+          <w:b/>
+          <w:bCs/>
+          <w:lang w:val="es-ES"/>
+        </w:rPr>
+      </w:pPr>
+      <w:r>
+        <w:rPr>
+          <w:rFonts w:hint="default"/>
           <w:b w:val="0"/>
           <w:bCs w:val="0"/>
           <w:lang w:val="es-ES"/>
         </w:rPr>
-      </w:pPr>
-      <w:r>
-        <w:rPr>
-          <w:rFonts w:hint="default"/>
-          <w:b w:val="0"/>
-          <w:bCs w:val="0"/>
-          <w:lang w:val="es-ES"/>
-        </w:rPr>
-        <w:t>El objeto compute es la interfaz comun de l cliente y el servidor, pero este solo devuelve tareas que son serializables y estan implementadas por ele servidor</w:t>
-      </w:r>
+        <w:t>Crea un programa con el objeto Saludador, para que el cliente se lo mande al servidor y reciba la respuesta.</w:t>
+      </w:r>
+    </w:p>
+    <w:p>
+      <w:pPr>
+        <w:rPr>
+          <w:rFonts w:hint="default"/>
+          <w:lang w:val="es-ES"/>
+        </w:rPr>
+      </w:pPr>
     </w:p>
     <w:p>
       <w:pPr>
@@ -6078,8 +5424,27 @@
           <w:lang w:val="es-ES"/>
         </w:rPr>
       </w:pPr>
+      <w:r>
+        <w:rPr>
+          <w:rFonts w:hint="default"/>
+          <w:b/>
+          <w:bCs/>
+          <w:lang w:val="es-ES"/>
+        </w:rPr>
+        <w:t>Explicación</w:t>
+      </w:r>
       <w:bookmarkStart w:id="0" w:name="_GoBack"/>
       <w:bookmarkEnd w:id="0"/>
+    </w:p>
+    <w:p>
+      <w:pPr>
+        <w:rPr>
+          <w:rFonts w:hint="default"/>
+          <w:b/>
+          <w:bCs/>
+          <w:lang w:val="es-ES"/>
+        </w:rPr>
+      </w:pPr>
     </w:p>
     <w:p>
       <w:pPr>
@@ -6216,69 +5581,6 @@
           <w:lang w:val="es-ES"/>
         </w:rPr>
       </w:pPr>
-      <w:r>
-        <w:rPr>
-          <w:lang w:val="en-US" w:eastAsia="zh-CN"/>
-        </w:rPr>
-        <w:t>Crear un objeto URL para la url especificada en el método creaURL, capturando las</w:t>
-      </w:r>
-      <w:r>
-        <w:rPr>
-          <w:lang w:val="en-US" w:eastAsia="zh-CN"/>
-        </w:rPr>
-        <w:br w:type="textWrapping"/>
-      </w:r>
-      <w:r>
-        <w:rPr>
-          <w:lang w:val="en-US" w:eastAsia="zh-CN"/>
-        </w:rPr>
-        <w:t>posibles excepciones que se pueden producir si está mal formada y mostrando el mensaje</w:t>
-      </w:r>
-      <w:r>
-        <w:rPr>
-          <w:rFonts w:hint="default"/>
-          <w:lang w:val="es-ES" w:eastAsia="zh-CN"/>
-        </w:rPr>
-        <w:t xml:space="preserve"> </w:t>
-      </w:r>
-      <w:r>
-        <w:rPr>
-          <w:lang w:val="en-US" w:eastAsia="zh-CN"/>
-        </w:rPr>
-        <w:t xml:space="preserve">de error correspondiente por la salida de error. </w:t>
-      </w:r>
-      <w:r>
-        <w:rPr>
-          <w:rFonts w:hint="default"/>
-          <w:lang w:val="es-ES" w:eastAsia="zh-CN"/>
-        </w:rPr>
-        <w:t>C</w:t>
-      </w:r>
-      <w:r>
-        <w:rPr>
-          <w:lang w:val="en-US" w:eastAsia="zh-CN"/>
-        </w:rPr>
-        <w:t>omprobar que ocurre al pasar</w:t>
-      </w:r>
-      <w:r>
-        <w:rPr>
-          <w:rFonts w:hint="default"/>
-          <w:lang w:val="es-ES" w:eastAsia="zh-CN"/>
-        </w:rPr>
-        <w:t xml:space="preserve"> </w:t>
-      </w:r>
-      <w:r>
-        <w:rPr>
-          <w:lang w:val="en-US" w:eastAsia="zh-CN"/>
-        </w:rPr>
-        <w:t>URLs correctas e incorrectas.</w:t>
-      </w:r>
-      <w:r>
-        <w:rPr>
-          <w:lang w:val="en-US" w:eastAsia="zh-CN"/>
-        </w:rPr>
-        <w:br w:type="textWrapping"/>
-      </w:r>
     </w:p>
     <w:p>
       <w:pPr>
@@ -6304,7 +5606,7 @@
           <w:bCs/>
           <w:lang w:val="es-ES"/>
         </w:rPr>
-        <w:t>Explicacion</w:t>
+        <w:t>Explicación</w:t>
       </w:r>
     </w:p>
     <w:p>
@@ -6473,7 +5775,7 @@
           <w:bCs/>
           <w:lang w:val="es-ES"/>
         </w:rPr>
-        <w:t>Explicacion</w:t>
+        <w:t>Explicación</w:t>
       </w:r>
     </w:p>
     <w:p>
@@ -6533,7 +5835,7 @@
           <w:rFonts w:hint="default"/>
           <w:lang w:val="es-ES"/>
         </w:rPr>
-        <w:t>Antes de pasar a la siguiente parte ejercicio para repasar lo explicaco</w:t>
+        <w:t>Antes de pasar a la siguiente parte ejercicio para repasar lo explicado</w:t>
       </w:r>
     </w:p>
     <w:p>
@@ -6550,7 +5852,7 @@
           <w:rFonts w:hint="default"/>
           <w:lang w:val="es-ES"/>
         </w:rPr>
-        <w:t>009- Transmision de archivos entre cliente y server.</w:t>
+        <w:t>009- Transmisión de archivos entre cliente y server.</w:t>
       </w:r>
     </w:p>
     <w:p>
@@ -6596,7 +5898,7 @@
           <w:bCs/>
           <w:lang w:val="es-ES"/>
         </w:rPr>
-        <w:t>Explicacion</w:t>
+        <w:t>Explicación</w:t>
       </w:r>
     </w:p>
     <w:p>
@@ -6635,14 +5937,542 @@
           <w:lang w:val="es-ES"/>
         </w:rPr>
       </w:pPr>
-    </w:p>
-    <w:p>
-      <w:pPr>
-        <w:rPr>
-          <w:rFonts w:hint="default"/>
-          <w:lang w:val="es-ES"/>
-        </w:rPr>
-      </w:pPr>
+      <w:r>
+        <w:rPr>
+          <w:rFonts w:hint="default"/>
+          <w:lang w:val="es-ES"/>
+        </w:rPr>
+        <w:br w:type="page"/>
+      </w:r>
+    </w:p>
+    <w:p>
+      <w:pPr>
+        <w:pStyle w:val="3"/>
+        <w:bidi w:val="0"/>
+        <w:rPr>
+          <w:rFonts w:hint="default"/>
+          <w:lang w:val="es-ES"/>
+        </w:rPr>
+      </w:pPr>
+      <w:r>
+        <w:rPr>
+          <w:rFonts w:hint="default"/>
+          <w:lang w:val="es-ES"/>
+        </w:rPr>
+        <w:t>SEGURIDAD EN RMI</w:t>
+      </w:r>
+    </w:p>
+    <w:p>
+      <w:pPr>
+        <w:rPr>
+          <w:rFonts w:hint="default"/>
+          <w:lang w:val="es-ES"/>
+        </w:rPr>
+      </w:pPr>
+      <w:r>
+        <w:rPr>
+          <w:rFonts w:hint="default"/>
+          <w:lang w:val="es-ES"/>
+        </w:rPr>
+        <w:t>El protocolo RMI se penso para conectar dispositivos conocidos en un entorno controlado sin salidas al exterior.</w:t>
+      </w:r>
+    </w:p>
+    <w:p>
+      <w:pPr>
+        <w:rPr>
+          <w:rFonts w:hint="default"/>
+          <w:lang w:val="es-ES"/>
+        </w:rPr>
+      </w:pPr>
+    </w:p>
+    <w:p>
+      <w:pPr>
+        <w:rPr>
+          <w:rFonts w:hint="default"/>
+          <w:lang w:val="es-ES"/>
+        </w:rPr>
+      </w:pPr>
+      <w:r>
+        <w:rPr>
+          <w:rFonts w:hint="default"/>
+          <w:lang w:val="es-ES"/>
+        </w:rPr>
+        <w:t>Por lo cual realmente es un protocolo sin ninguna seguridad por si misma.</w:t>
+      </w:r>
+    </w:p>
+    <w:p>
+      <w:pPr>
+        <w:rPr>
+          <w:rFonts w:hint="default"/>
+          <w:lang w:val="es-ES"/>
+        </w:rPr>
+      </w:pPr>
+    </w:p>
+    <w:p>
+      <w:pPr>
+        <w:rPr>
+          <w:rFonts w:hint="default"/>
+          <w:lang w:val="es-ES"/>
+        </w:rPr>
+      </w:pPr>
+      <w:r>
+        <w:rPr>
+          <w:rFonts w:hint="default"/>
+          <w:lang w:val="es-ES"/>
+        </w:rPr>
+        <w:t>Aunque ha habido intentos de Hardening de la comunicacion usando la clase de seguridad  , que implementa Ssl.</w:t>
+      </w:r>
+    </w:p>
+    <w:p>
+      <w:pPr>
+        <w:rPr>
+          <w:rFonts w:hint="default"/>
+          <w:lang w:val="es-ES"/>
+        </w:rPr>
+      </w:pPr>
+    </w:p>
+    <w:p>
+      <w:pPr>
+        <w:rPr>
+          <w:rFonts w:hint="default"/>
+          <w:lang w:val="es-ES"/>
+        </w:rPr>
+      </w:pPr>
+    </w:p>
+    <w:p>
+      <w:pPr>
+        <w:rPr>
+          <w:rFonts w:hint="default"/>
+          <w:lang w:val="es-ES"/>
+        </w:rPr>
+      </w:pPr>
+    </w:p>
+    <w:p>
+      <w:pPr>
+        <w:rPr>
+          <w:rFonts w:hint="default"/>
+          <w:lang w:val="es-ES"/>
+        </w:rPr>
+      </w:pPr>
+    </w:p>
+    <w:p>
+      <w:pPr>
+        <w:rPr>
+          <w:rFonts w:hint="default"/>
+          <w:lang w:val="es-ES"/>
+        </w:rPr>
+      </w:pPr>
+    </w:p>
+    <w:p>
+      <w:pPr>
+        <w:rPr>
+          <w:rFonts w:hint="default"/>
+          <w:lang w:val="es-ES"/>
+        </w:rPr>
+      </w:pPr>
+    </w:p>
+    <w:p>
+      <w:pPr>
+        <w:rPr>
+          <w:rFonts w:hint="default"/>
+          <w:lang w:val="es-ES"/>
+        </w:rPr>
+      </w:pPr>
+    </w:p>
+    <w:p>
+      <w:pPr>
+        <w:rPr>
+          <w:rFonts w:hint="default"/>
+          <w:lang w:val="es-ES"/>
+        </w:rPr>
+      </w:pPr>
+    </w:p>
+    <w:p>
+      <w:pPr>
+        <w:rPr>
+          <w:rFonts w:hint="default"/>
+          <w:lang w:val="es-ES"/>
+        </w:rPr>
+      </w:pPr>
+    </w:p>
+    <w:p>
+      <w:pPr>
+        <w:rPr>
+          <w:rFonts w:hint="default"/>
+          <w:lang w:val="es-ES"/>
+        </w:rPr>
+      </w:pPr>
+    </w:p>
+    <w:p>
+      <w:pPr>
+        <w:rPr>
+          <w:rFonts w:hint="default"/>
+          <w:lang w:val="es-ES"/>
+        </w:rPr>
+      </w:pPr>
+    </w:p>
+    <w:p>
+      <w:pPr>
+        <w:rPr>
+          <w:rFonts w:hint="default"/>
+          <w:lang w:val="es-ES"/>
+        </w:rPr>
+      </w:pPr>
+    </w:p>
+    <w:p>
+      <w:pPr>
+        <w:rPr>
+          <w:rFonts w:hint="default"/>
+          <w:lang w:val="es-ES"/>
+        </w:rPr>
+      </w:pPr>
+    </w:p>
+    <w:p>
+      <w:pPr>
+        <w:rPr>
+          <w:rFonts w:hint="default"/>
+          <w:lang w:val="es-ES"/>
+        </w:rPr>
+      </w:pPr>
+    </w:p>
+    <w:p>
+      <w:pPr>
+        <w:rPr>
+          <w:rFonts w:hint="default"/>
+          <w:lang w:val="es-ES"/>
+        </w:rPr>
+      </w:pPr>
+    </w:p>
+    <w:p>
+      <w:pPr>
+        <w:rPr>
+          <w:rFonts w:hint="default"/>
+          <w:lang w:val="es-ES"/>
+        </w:rPr>
+      </w:pPr>
+    </w:p>
+    <w:p>
+      <w:pPr>
+        <w:rPr>
+          <w:rFonts w:hint="default"/>
+          <w:lang w:val="es-ES"/>
+        </w:rPr>
+      </w:pPr>
+    </w:p>
+    <w:p>
+      <w:pPr>
+        <w:rPr>
+          <w:rFonts w:hint="default"/>
+          <w:lang w:val="es-ES"/>
+        </w:rPr>
+      </w:pPr>
+    </w:p>
+    <w:p>
+      <w:pPr>
+        <w:rPr>
+          <w:rFonts w:hint="default"/>
+          <w:lang w:val="es-ES"/>
+        </w:rPr>
+      </w:pPr>
+    </w:p>
+    <w:p>
+      <w:pPr>
+        <w:rPr>
+          <w:rFonts w:hint="default"/>
+          <w:lang w:val="es-ES"/>
+        </w:rPr>
+      </w:pPr>
+    </w:p>
+    <w:p>
+      <w:pPr>
+        <w:rPr>
+          <w:rFonts w:hint="default"/>
+          <w:lang w:val="es-ES"/>
+        </w:rPr>
+      </w:pPr>
+    </w:p>
+    <w:p>
+      <w:pPr>
+        <w:rPr>
+          <w:rFonts w:hint="default"/>
+          <w:lang w:val="es-ES"/>
+        </w:rPr>
+      </w:pPr>
+    </w:p>
+    <w:p>
+      <w:pPr>
+        <w:rPr>
+          <w:rFonts w:hint="default"/>
+          <w:lang w:val="es-ES"/>
+        </w:rPr>
+      </w:pPr>
+    </w:p>
+    <w:p>
+      <w:pPr>
+        <w:rPr>
+          <w:rFonts w:hint="default"/>
+          <w:lang w:val="es-ES"/>
+        </w:rPr>
+      </w:pPr>
+    </w:p>
+    <w:p>
+      <w:pPr>
+        <w:rPr>
+          <w:rFonts w:hint="default"/>
+          <w:lang w:val="es-ES"/>
+        </w:rPr>
+      </w:pPr>
+    </w:p>
+    <w:p>
+      <w:pPr>
+        <w:rPr>
+          <w:rFonts w:hint="default"/>
+          <w:lang w:val="es-ES"/>
+        </w:rPr>
+      </w:pPr>
+    </w:p>
+    <w:p>
+      <w:pPr>
+        <w:rPr>
+          <w:rFonts w:hint="default"/>
+          <w:lang w:val="es-ES"/>
+        </w:rPr>
+      </w:pPr>
+    </w:p>
+    <w:p>
+      <w:pPr>
+        <w:rPr>
+          <w:rFonts w:hint="default"/>
+          <w:lang w:val="es-ES"/>
+        </w:rPr>
+      </w:pPr>
+    </w:p>
+    <w:p>
+      <w:pPr>
+        <w:rPr>
+          <w:rFonts w:hint="default"/>
+          <w:lang w:val="es-ES"/>
+        </w:rPr>
+      </w:pPr>
+    </w:p>
+    <w:p>
+      <w:pPr>
+        <w:rPr>
+          <w:rFonts w:hint="default"/>
+          <w:lang w:val="es-ES"/>
+        </w:rPr>
+      </w:pPr>
+    </w:p>
+    <w:p>
+      <w:pPr>
+        <w:rPr>
+          <w:rFonts w:hint="default"/>
+          <w:lang w:val="es-ES"/>
+        </w:rPr>
+      </w:pPr>
+    </w:p>
+    <w:p>
+      <w:pPr>
+        <w:rPr>
+          <w:rFonts w:hint="default"/>
+          <w:lang w:val="es-ES"/>
+        </w:rPr>
+      </w:pPr>
+    </w:p>
+    <w:p>
+      <w:pPr>
+        <w:rPr>
+          <w:rFonts w:hint="default"/>
+          <w:lang w:val="es-ES"/>
+        </w:rPr>
+      </w:pPr>
+    </w:p>
+    <w:p>
+      <w:pPr>
+        <w:rPr>
+          <w:rFonts w:hint="default"/>
+          <w:lang w:val="es-ES"/>
+        </w:rPr>
+      </w:pPr>
+    </w:p>
+    <w:p>
+      <w:pPr>
+        <w:rPr>
+          <w:rFonts w:hint="default"/>
+          <w:lang w:val="es-ES"/>
+        </w:rPr>
+      </w:pPr>
+    </w:p>
+    <w:p>
+      <w:pPr>
+        <w:rPr>
+          <w:rFonts w:hint="default"/>
+          <w:lang w:val="es-ES"/>
+        </w:rPr>
+      </w:pPr>
+    </w:p>
+    <w:p>
+      <w:pPr>
+        <w:rPr>
+          <w:rFonts w:hint="default"/>
+          <w:lang w:val="es-ES"/>
+        </w:rPr>
+      </w:pPr>
+    </w:p>
+    <w:p>
+      <w:pPr>
+        <w:rPr>
+          <w:rFonts w:hint="default"/>
+          <w:lang w:val="es-ES"/>
+        </w:rPr>
+      </w:pPr>
+    </w:p>
+    <w:p>
+      <w:pPr>
+        <w:rPr>
+          <w:rFonts w:hint="default"/>
+          <w:lang w:val="es-ES"/>
+        </w:rPr>
+      </w:pPr>
+      <w:r>
+        <w:rPr>
+          <w:rFonts w:hint="default"/>
+          <w:lang w:val="es-ES"/>
+        </w:rPr>
+        <w:br w:type="page"/>
+      </w:r>
+    </w:p>
+    <w:p>
+      <w:pPr>
+        <w:pStyle w:val="3"/>
+        <w:bidi w:val="0"/>
+        <w:rPr>
+          <w:rFonts w:hint="default"/>
+          <w:lang w:val="es-ES"/>
+        </w:rPr>
+      </w:pPr>
+      <w:r>
+        <w:rPr>
+          <w:rFonts w:hint="default"/>
+          <w:lang w:val="es-ES"/>
+        </w:rPr>
+        <w:t>CARGA DINAMICA</w:t>
+      </w:r>
+    </w:p>
+    <w:p>
+      <w:pPr>
+        <w:rPr>
+          <w:rFonts w:hint="default"/>
+          <w:lang w:val="es-ES"/>
+        </w:rPr>
+      </w:pPr>
+    </w:p>
+    <w:p>
+      <w:pPr>
+        <w:rPr>
+          <w:rFonts w:hint="default"/>
+          <w:lang w:val="es-ES"/>
+        </w:rPr>
+      </w:pPr>
+      <w:r>
+        <w:rPr>
+          <w:rFonts w:hint="default"/>
+          <w:lang w:val="es-ES"/>
+        </w:rPr>
+        <w:t>--- Nota: En este apartado los ejercicios se tienen que estructurar, como los ejercicios de trocear calculos como Matrices del temario anterior. Calculos distribuidos con una carga balanceada.</w:t>
+      </w:r>
+    </w:p>
+    <w:p>
+      <w:pPr>
+        <w:rPr>
+          <w:rFonts w:hint="default"/>
+          <w:lang w:val="es-ES"/>
+        </w:rPr>
+      </w:pPr>
+    </w:p>
+    <w:p>
+      <w:pPr>
+        <w:rPr>
+          <w:rFonts w:hint="default"/>
+          <w:lang w:val="es-ES"/>
+        </w:rPr>
+      </w:pPr>
+      <w:r>
+        <w:rPr>
+          <w:rFonts w:hint="default"/>
+          <w:lang w:val="es-ES"/>
+        </w:rPr>
+        <w:t>La unica diferencia es que despues de dividir el trabajo, en vez de 1 thread por tarea, necesitamos un server con 1 tarea por server.  Y se le comunicaria la tarea por Rmi.</w:t>
+      </w:r>
+    </w:p>
+    <w:p>
+      <w:pPr>
+        <w:rPr>
+          <w:rFonts w:hint="default"/>
+          <w:lang w:val="es-ES"/>
+        </w:rPr>
+      </w:pPr>
+      <w:r>
+        <w:rPr>
+          <w:rFonts w:hint="default"/>
+          <w:lang w:val="es-ES"/>
+        </w:rPr>
+        <w:t>para poder hacerse bien con 10 servidores (10 programas server que hacen el calculo) y despues le devuelven el resultado al cliente que lo junta el. O en su defecto un server principal que le devuelve el resultado.</w:t>
+      </w:r>
+    </w:p>
+    <w:p>
+      <w:pPr>
+        <w:rPr>
+          <w:rFonts w:hint="default"/>
+          <w:lang w:val="es-ES"/>
+        </w:rPr>
+      </w:pPr>
+    </w:p>
+    <w:p>
+      <w:pPr>
+        <w:rPr>
+          <w:rFonts w:hint="default"/>
+          <w:lang w:val="es-ES"/>
+        </w:rPr>
+      </w:pPr>
+    </w:p>
+    <w:p>
+      <w:pPr>
+        <w:rPr>
+          <w:rFonts w:hint="default"/>
+          <w:lang w:val="es-ES"/>
+        </w:rPr>
+      </w:pPr>
+      <w:r>
+        <w:rPr>
+          <w:rFonts w:hint="default"/>
+          <w:lang w:val="es-ES"/>
+        </w:rPr>
+        <w:t>--El ejercicio tochisimo de carga dinamica puede ser hacer lo comentado anteriormente con el juego de la vida, del temario anterior o similar.</w:t>
+      </w:r>
+    </w:p>
+    <w:p>
+      <w:pPr>
+        <w:rPr>
+          <w:rFonts w:hint="default"/>
+          <w:lang w:val="es-ES"/>
+        </w:rPr>
+      </w:pPr>
+    </w:p>
+    <w:p>
+      <w:pPr>
+        <w:rPr>
+          <w:rFonts w:hint="default"/>
+          <w:lang w:val="es-ES"/>
+        </w:rPr>
+      </w:pPr>
+      <w:r>
+        <w:rPr>
+          <w:rFonts w:hint="default"/>
+          <w:lang w:val="es-ES"/>
+        </w:rPr>
+        <w:t xml:space="preserve"> </w:t>
+      </w:r>
     </w:p>
     <w:p>
       <w:pPr>
@@ -6653,7 +6483,6 @@
       </w:pPr>
     </w:p>
     <w:sectPr>
-      <w:type w:val="continuous"/>
       <w:pgSz w:w="11906" w:h="16838"/>
       <w:pgMar w:top="1440" w:right="1800" w:bottom="1440" w:left="1800" w:header="720" w:footer="720" w:gutter="0"/>
       <w:pgNumType w:fmt="decimal"/>
@@ -6817,6 +6646,46 @@
     </w:lvl>
   </w:abstractNum>
   <w:abstractNum w:abstractNumId="1">
+    <w:nsid w:val="C694A5CE"/>
+    <w:multiLevelType w:val="singleLevel"/>
+    <w:tmpl w:val="C694A5CE"/>
+    <w:lvl w:ilvl="0" w:tentative="0">
+      <w:start w:val="1"/>
+      <w:numFmt w:val="decimal"/>
+      <w:lvlText w:val="%1."/>
+      <w:lvlJc w:val="left"/>
+      <w:pPr>
+        <w:tabs>
+          <w:tab w:val="left" w:pos="425"/>
+        </w:tabs>
+        <w:ind w:left="425" w:leftChars="0" w:hanging="425" w:firstLineChars="0"/>
+      </w:pPr>
+      <w:rPr>
+        <w:rFonts w:hint="default"/>
+      </w:rPr>
+    </w:lvl>
+  </w:abstractNum>
+  <w:abstractNum w:abstractNumId="2">
+    <w:nsid w:val="E6E879AD"/>
+    <w:multiLevelType w:val="singleLevel"/>
+    <w:tmpl w:val="E6E879AD"/>
+    <w:lvl w:ilvl="0" w:tentative="0">
+      <w:start w:val="1"/>
+      <w:numFmt w:val="bullet"/>
+      <w:lvlText w:val=""/>
+      <w:lvlJc w:val="left"/>
+      <w:pPr>
+        <w:tabs>
+          <w:tab w:val="left" w:pos="420"/>
+        </w:tabs>
+        <w:ind w:left="420" w:leftChars="0" w:hanging="420" w:firstLineChars="0"/>
+      </w:pPr>
+      <w:rPr>
+        <w:rFonts w:hint="default" w:ascii="Wingdings" w:hAnsi="Wingdings"/>
+      </w:rPr>
+    </w:lvl>
+  </w:abstractNum>
+  <w:abstractNum w:abstractNumId="3">
     <w:nsid w:val="EAC6BED7"/>
     <w:multiLevelType w:val="singleLevel"/>
     <w:tmpl w:val="EAC6BED7"/>
@@ -6831,27 +6700,7 @@
       </w:pPr>
     </w:lvl>
   </w:abstractNum>
-  <w:abstractNum w:abstractNumId="2">
-    <w:nsid w:val="F3972746"/>
-    <w:multiLevelType w:val="singleLevel"/>
-    <w:tmpl w:val="F3972746"/>
-    <w:lvl w:ilvl="0" w:tentative="0">
-      <w:start w:val="1"/>
-      <w:numFmt w:val="bullet"/>
-      <w:lvlText w:val=""/>
-      <w:lvlJc w:val="left"/>
-      <w:pPr>
-        <w:tabs>
-          <w:tab w:val="left" w:pos="420"/>
-        </w:tabs>
-        <w:ind w:left="420" w:leftChars="0" w:hanging="420" w:firstLineChars="0"/>
-      </w:pPr>
-      <w:rPr>
-        <w:rFonts w:hint="default" w:ascii="Wingdings" w:hAnsi="Wingdings"/>
-      </w:rPr>
-    </w:lvl>
-  </w:abstractNum>
-  <w:abstractNum w:abstractNumId="3">
+  <w:abstractNum w:abstractNumId="4">
     <w:nsid w:val="FFFFFF7C"/>
     <w:multiLevelType w:val="singleLevel"/>
     <w:tmpl w:val="FFFFFF7C"/>
@@ -6869,7 +6718,7 @@
       </w:pPr>
     </w:lvl>
   </w:abstractNum>
-  <w:abstractNum w:abstractNumId="4">
+  <w:abstractNum w:abstractNumId="5">
     <w:nsid w:val="FFFFFF7D"/>
     <w:multiLevelType w:val="singleLevel"/>
     <w:tmpl w:val="FFFFFF7D"/>
@@ -6887,7 +6736,7 @@
       </w:pPr>
     </w:lvl>
   </w:abstractNum>
-  <w:abstractNum w:abstractNumId="5">
+  <w:abstractNum w:abstractNumId="6">
     <w:nsid w:val="FFFFFF7E"/>
     <w:multiLevelType w:val="singleLevel"/>
     <w:tmpl w:val="FFFFFF7E"/>
@@ -6905,7 +6754,7 @@
       </w:pPr>
     </w:lvl>
   </w:abstractNum>
-  <w:abstractNum w:abstractNumId="6">
+  <w:abstractNum w:abstractNumId="7">
     <w:nsid w:val="FFFFFF7F"/>
     <w:multiLevelType w:val="singleLevel"/>
     <w:tmpl w:val="FFFFFF7F"/>
@@ -6923,7 +6772,7 @@
       </w:pPr>
     </w:lvl>
   </w:abstractNum>
-  <w:abstractNum w:abstractNumId="7">
+  <w:abstractNum w:abstractNumId="8">
     <w:nsid w:val="FFFFFF80"/>
     <w:multiLevelType w:val="singleLevel"/>
     <w:tmpl w:val="FFFFFF80"/>
@@ -6944,7 +6793,7 @@
       </w:rPr>
     </w:lvl>
   </w:abstractNum>
-  <w:abstractNum w:abstractNumId="8">
+  <w:abstractNum w:abstractNumId="9">
     <w:nsid w:val="FFFFFF81"/>
     <w:multiLevelType w:val="singleLevel"/>
     <w:tmpl w:val="FFFFFF81"/>
@@ -6965,7 +6814,7 @@
       </w:rPr>
     </w:lvl>
   </w:abstractNum>
-  <w:abstractNum w:abstractNumId="9">
+  <w:abstractNum w:abstractNumId="10">
     <w:nsid w:val="FFFFFF82"/>
     <w:multiLevelType w:val="singleLevel"/>
     <w:tmpl w:val="FFFFFF82"/>
@@ -6986,7 +6835,7 @@
       </w:rPr>
     </w:lvl>
   </w:abstractNum>
-  <w:abstractNum w:abstractNumId="10">
+  <w:abstractNum w:abstractNumId="11">
     <w:nsid w:val="FFFFFF83"/>
     <w:multiLevelType w:val="singleLevel"/>
     <w:tmpl w:val="FFFFFF83"/>
@@ -7007,7 +6856,7 @@
       </w:rPr>
     </w:lvl>
   </w:abstractNum>
-  <w:abstractNum w:abstractNumId="11">
+  <w:abstractNum w:abstractNumId="12">
     <w:nsid w:val="FFFFFF88"/>
     <w:multiLevelType w:val="singleLevel"/>
     <w:tmpl w:val="FFFFFF88"/>
@@ -7025,7 +6874,7 @@
       </w:pPr>
     </w:lvl>
   </w:abstractNum>
-  <w:abstractNum w:abstractNumId="12">
+  <w:abstractNum w:abstractNumId="13">
     <w:nsid w:val="FFFFFF89"/>
     <w:multiLevelType w:val="singleLevel"/>
     <w:tmpl w:val="FFFFFF89"/>
@@ -7046,7 +6895,7 @@
       </w:rPr>
     </w:lvl>
   </w:abstractNum>
-  <w:abstractNum w:abstractNumId="13">
+  <w:abstractNum w:abstractNumId="14">
     <w:nsid w:val="2508C319"/>
     <w:multiLevelType w:val="singleLevel"/>
     <w:tmpl w:val="2508C319"/>
@@ -7058,21 +6907,6 @@
       <w:lvlJc w:val="left"/>
     </w:lvl>
   </w:abstractNum>
-  <w:abstractNum w:abstractNumId="14">
-    <w:nsid w:val="3DA0C4DE"/>
-    <w:multiLevelType w:val="singleLevel"/>
-    <w:tmpl w:val="3DA0C4DE"/>
-    <w:lvl w:ilvl="0" w:tentative="0">
-      <w:start w:val="1"/>
-      <w:numFmt w:val="decimal"/>
-      <w:suff w:val="space"/>
-      <w:lvlText w:val="%1."/>
-      <w:lvlJc w:val="left"/>
-      <w:pPr>
-        <w:ind w:left="708" w:leftChars="0" w:firstLine="0" w:firstLineChars="0"/>
-      </w:pPr>
-    </w:lvl>
-  </w:abstractNum>
   <w:abstractNum w:abstractNumId="15">
     <w:nsid w:val="5B2C5811"/>
     <w:multiLevelType w:val="singleLevel"/>
@@ -7234,34 +7068,34 @@
     </w:lvl>
   </w:abstractNum>
   <w:num w:numId="1">
+    <w:abstractNumId w:val="7"/>
+  </w:num>
+  <w:num w:numId="2">
+    <w:abstractNumId w:val="5"/>
+  </w:num>
+  <w:num w:numId="3">
     <w:abstractNumId w:val="6"/>
   </w:num>
-  <w:num w:numId="2">
+  <w:num w:numId="4">
+    <w:abstractNumId w:val="12"/>
+  </w:num>
+  <w:num w:numId="5">
+    <w:abstractNumId w:val="10"/>
+  </w:num>
+  <w:num w:numId="6">
     <w:abstractNumId w:val="4"/>
   </w:num>
-  <w:num w:numId="3">
-    <w:abstractNumId w:val="5"/>
+  <w:num w:numId="7">
+    <w:abstractNumId w:val="8"/>
   </w:num>
-  <w:num w:numId="4">
+  <w:num w:numId="8">
+    <w:abstractNumId w:val="13"/>
+  </w:num>
+  <w:num w:numId="9">
     <w:abstractNumId w:val="11"/>
   </w:num>
-  <w:num w:numId="5">
+  <w:num w:numId="10">
     <w:abstractNumId w:val="9"/>
-  </w:num>
-  <w:num w:numId="6">
-    <w:abstractNumId w:val="3"/>
-  </w:num>
-  <w:num w:numId="7">
-    <w:abstractNumId w:val="7"/>
-  </w:num>
-  <w:num w:numId="8">
-    <w:abstractNumId w:val="12"/>
-  </w:num>
-  <w:num w:numId="9">
-    <w:abstractNumId w:val="10"/>
-  </w:num>
-  <w:num w:numId="10">
-    <w:abstractNumId w:val="8"/>
   </w:num>
   <w:num w:numId="11">
     <w:abstractNumId w:val="16"/>
@@ -7273,16 +7107,16 @@
     <w:abstractNumId w:val="15"/>
   </w:num>
   <w:num w:numId="14">
-    <w:abstractNumId w:val="14"/>
+    <w:abstractNumId w:val="1"/>
   </w:num>
   <w:num w:numId="15">
     <w:abstractNumId w:val="2"/>
   </w:num>
   <w:num w:numId="16">
-    <w:abstractNumId w:val="1"/>
+    <w:abstractNumId w:val="3"/>
   </w:num>
   <w:num w:numId="17">
-    <w:abstractNumId w:val="13"/>
+    <w:abstractNumId w:val="14"/>
   </w:num>
 </w:numbering>
 </file>
@@ -7348,7 +7182,7 @@
     <w:lsdException w:qFormat="1" w:unhideWhenUsed="0" w:uiPriority="0" w:semiHidden="0" w:name="List"/>
     <w:lsdException w:qFormat="1" w:unhideWhenUsed="0" w:uiPriority="0" w:semiHidden="0" w:name="List Bullet"/>
     <w:lsdException w:qFormat="1" w:unhideWhenUsed="0" w:uiPriority="0" w:semiHidden="0" w:name="List Number"/>
-    <w:lsdException w:unhideWhenUsed="0" w:uiPriority="0" w:semiHidden="0" w:name="List 2"/>
+    <w:lsdException w:qFormat="1" w:unhideWhenUsed="0" w:uiPriority="0" w:semiHidden="0" w:name="List 2"/>
     <w:lsdException w:qFormat="1" w:unhideWhenUsed="0" w:uiPriority="0" w:semiHidden="0" w:name="List 3"/>
     <w:lsdException w:qFormat="1" w:unhideWhenUsed="0" w:uiPriority="0" w:semiHidden="0" w:name="List 4"/>
     <w:lsdException w:qFormat="1" w:unhideWhenUsed="0" w:uiPriority="0" w:semiHidden="0" w:name="List 5"/>
@@ -8403,6 +8237,7 @@
   <w:style w:type="paragraph" w:styleId="80">
     <w:name w:val="List 2"/>
     <w:basedOn w:val="1"/>
+    <w:qFormat/>
     <w:uiPriority w:val="0"/>
     <w:pPr>
       <w:ind w:left="720" w:hanging="360"/>

</xml_diff>

<commit_message>
Ejercicios Serializacion codificados y documentados(mas o menos)
</commit_message>
<xml_diff>
--- a/Documento RMI.docx
+++ b/Documento RMI.docx
@@ -5005,8 +5005,8 @@
       <w:r>
         <w:drawing>
           <wp:inline distT="0" distB="0" distL="114300" distR="114300">
-            <wp:extent cx="2687320" cy="2771140"/>
-            <wp:effectExtent l="0" t="0" r="10160" b="2540"/>
+            <wp:extent cx="2592705" cy="2673350"/>
+            <wp:effectExtent l="0" t="0" r="13335" b="8890"/>
             <wp:docPr id="16" name="Imagen 2"/>
             <wp:cNvGraphicFramePr>
               <a:graphicFrameLocks xmlns:a="http://schemas.openxmlformats.org/drawingml/2006/main" noChangeAspect="1"/>
@@ -5029,7 +5029,7 @@
                   <pic:spPr>
                     <a:xfrm>
                       <a:off x="0" y="0"/>
-                      <a:ext cx="2687320" cy="2771140"/>
+                      <a:ext cx="2592705" cy="2673350"/>
                     </a:xfrm>
                     <a:prstGeom prst="rect">
                       <a:avLst/>
@@ -5048,8 +5048,8 @@
       <w:r>
         <w:drawing>
           <wp:inline distT="0" distB="0" distL="114300" distR="114300">
-            <wp:extent cx="1191260" cy="2780665"/>
-            <wp:effectExtent l="0" t="0" r="12700" b="8255"/>
+            <wp:extent cx="1124585" cy="2625090"/>
+            <wp:effectExtent l="0" t="0" r="3175" b="11430"/>
             <wp:docPr id="18" name="Imagen 4"/>
             <wp:cNvGraphicFramePr>
               <a:graphicFrameLocks xmlns:a="http://schemas.openxmlformats.org/drawingml/2006/main" noChangeAspect="1"/>
@@ -5072,7 +5072,7 @@
                   <pic:spPr>
                     <a:xfrm>
                       <a:off x="0" y="0"/>
-                      <a:ext cx="1191260" cy="2780665"/>
+                      <a:ext cx="1124585" cy="2625090"/>
                     </a:xfrm>
                     <a:prstGeom prst="rect">
                       <a:avLst/>
@@ -5119,6 +5119,8 @@
         </w:rPr>
         <w:br w:type="page"/>
       </w:r>
+      <w:bookmarkStart w:id="0" w:name="_GoBack"/>
+      <w:bookmarkEnd w:id="0"/>
     </w:p>
     <w:p>
       <w:pPr>
@@ -5309,6 +5311,22 @@
     </w:p>
     <w:p>
       <w:pPr>
+        <w:bidi w:val="0"/>
+        <w:rPr>
+          <w:rFonts w:hint="default"/>
+          <w:lang w:val="es-ES" w:eastAsia="zh-CN"/>
+        </w:rPr>
+      </w:pPr>
+      <w:r>
+        <w:rPr>
+          <w:rFonts w:hint="default"/>
+          <w:lang w:val="es-ES" w:eastAsia="zh-CN"/>
+        </w:rPr>
+        <w:t>Con esta configuracion, solo es posible realizar una tarea concreta, o una serie de tareas pero con un resultado final comun, no permite ejecutar varias tareas implementadas de forma independiente cada una con su propio resultado.</w:t>
+      </w:r>
+    </w:p>
+    <w:p>
+      <w:pPr>
         <w:pStyle w:val="4"/>
         <w:bidi w:val="0"/>
         <w:rPr>
@@ -5319,28 +5337,26 @@
     </w:p>
     <w:p>
       <w:pPr>
+        <w:rPr>
+          <w:rFonts w:hint="default"/>
+          <w:lang w:val="es-ES" w:eastAsia="zh-CN"/>
+        </w:rPr>
+      </w:pPr>
+    </w:p>
+    <w:p>
+      <w:pPr>
+        <w:rPr>
+          <w:rFonts w:hint="default"/>
+          <w:lang w:val="es-ES" w:eastAsia="zh-CN"/>
+        </w:rPr>
+      </w:pPr>
+    </w:p>
+    <w:p>
+      <w:pPr>
         <w:pStyle w:val="4"/>
         <w:bidi w:val="0"/>
         <w:rPr>
           <w:rFonts w:hint="default"/>
-          <w:lang w:val="es-ES" w:eastAsia="zh-CN"/>
-        </w:rPr>
-      </w:pPr>
-    </w:p>
-    <w:p>
-      <w:pPr>
-        <w:rPr>
-          <w:rFonts w:hint="default"/>
-          <w:lang w:val="es-ES" w:eastAsia="zh-CN"/>
-        </w:rPr>
-      </w:pPr>
-    </w:p>
-    <w:p>
-      <w:pPr>
-        <w:pStyle w:val="4"/>
-        <w:bidi w:val="0"/>
-        <w:rPr>
-          <w:rFonts w:hint="default"/>
           <w:lang w:val="es-ES"/>
         </w:rPr>
       </w:pPr>
@@ -5433,8 +5449,22 @@
         </w:rPr>
         <w:t>Explicación</w:t>
       </w:r>
-      <w:bookmarkStart w:id="0" w:name="_GoBack"/>
-      <w:bookmarkEnd w:id="0"/>
+    </w:p>
+    <w:p>
+      <w:pPr>
+        <w:bidi w:val="0"/>
+        <w:rPr>
+          <w:rFonts w:hint="default"/>
+          <w:lang w:val="es-ES"/>
+        </w:rPr>
+      </w:pPr>
+      <w:r>
+        <w:rPr>
+          <w:rFonts w:hint="default"/>
+          <w:lang w:val="es-ES"/>
+        </w:rPr>
+        <w:t>String al ser una clase serializable, es posible transferirla directamente a traves de la red.</w:t>
+      </w:r>
     </w:p>
     <w:p>
       <w:pPr>
@@ -5455,23 +5485,13 @@
           <w:lang w:val="es-ES"/>
         </w:rPr>
       </w:pPr>
-    </w:p>
-    <w:p>
-      <w:pPr>
+      <w:r>
         <w:rPr>
           <w:rFonts w:hint="default"/>
           <w:b/>
           <w:bCs/>
           <w:lang w:val="es-ES"/>
         </w:rPr>
-      </w:pPr>
-      <w:r>
-        <w:rPr>
-          <w:rFonts w:hint="default"/>
-          <w:b/>
-          <w:bCs/>
-          <w:lang w:val="es-ES"/>
-        </w:rPr>
         <w:t>Output</w:t>
       </w:r>
     </w:p>
@@ -5479,10 +5499,6 @@
       <w:pPr>
         <w:pStyle w:val="5"/>
         <w:bidi w:val="0"/>
-        <w:rPr>
-          <w:rFonts w:hint="default"/>
-          <w:lang w:val="es-ES"/>
-        </w:rPr>
       </w:pPr>
       <w:r>
         <w:drawing>
@@ -5581,6 +5597,33 @@
           <w:lang w:val="es-ES"/>
         </w:rPr>
       </w:pPr>
+      <w:r>
+        <w:rPr>
+          <w:rFonts w:hint="default"/>
+          <w:lang w:val="es-ES"/>
+        </w:rPr>
+        <w:t xml:space="preserve">Crea otro programa, que cuando le pase una Url, si es valida, diga que es valida y enseñe el html de la pagina web a la que hace referencia en pantalla. </w:t>
+      </w:r>
+    </w:p>
+    <w:p>
+      <w:pPr>
+        <w:numPr>
+          <w:ilvl w:val="0"/>
+          <w:numId w:val="0"/>
+        </w:numPr>
+        <w:bidi w:val="0"/>
+        <w:rPr>
+          <w:rFonts w:hint="default"/>
+          <w:lang w:val="es-ES"/>
+        </w:rPr>
+      </w:pPr>
+      <w:r>
+        <w:rPr>
+          <w:rFonts w:hint="default"/>
+          <w:lang w:val="es-ES"/>
+        </w:rPr>
+        <w:t>Y si no es valida, que diga que no es valida.</w:t>
+      </w:r>
     </w:p>
     <w:p>
       <w:pPr>
@@ -5611,6 +5654,108 @@
     </w:p>
     <w:p>
       <w:pPr>
+        <w:bidi w:val="0"/>
+        <w:rPr>
+          <w:rFonts w:hint="default"/>
+          <w:lang w:val="es-ES"/>
+        </w:rPr>
+      </w:pPr>
+      <w:r>
+        <w:rPr>
+          <w:rFonts w:hint="default"/>
+          <w:lang w:val="es-ES"/>
+        </w:rPr>
+        <w:t xml:space="preserve">Para este ejercicio se ha usado el objeto URL de la biblioteca de java. Este objeto al inicializarse, en caso de que el url usado para la inicializacion no sea valido saltara con un UrlMalformedException, que es lo que se usara para decir si es valido o no. </w:t>
+      </w:r>
+    </w:p>
+    <w:p>
+      <w:pPr>
+        <w:bidi w:val="0"/>
+        <w:rPr>
+          <w:rFonts w:hint="default"/>
+          <w:lang w:val="es-ES"/>
+        </w:rPr>
+      </w:pPr>
+    </w:p>
+    <w:p>
+      <w:pPr>
+        <w:bidi w:val="0"/>
+        <w:rPr>
+          <w:rFonts w:hint="default"/>
+          <w:lang w:val="es-ES"/>
+        </w:rPr>
+      </w:pPr>
+      <w:r>
+        <w:rPr>
+          <w:rFonts w:hint="default"/>
+          <w:lang w:val="es-ES"/>
+        </w:rPr>
+        <w:t>Para ver el Html de la pagina web, leemos el contenido del objeto con stream.</w:t>
+      </w:r>
+    </w:p>
+    <w:p>
+      <w:pPr>
+        <w:bidi w:val="0"/>
+        <w:rPr>
+          <w:rFonts w:hint="default"/>
+          <w:lang w:val="es-ES"/>
+        </w:rPr>
+      </w:pPr>
+    </w:p>
+    <w:p>
+      <w:pPr>
+        <w:bidi w:val="0"/>
+        <w:rPr>
+          <w:rFonts w:hint="default"/>
+          <w:lang w:val="es-ES"/>
+        </w:rPr>
+      </w:pPr>
+      <w:r>
+        <w:rPr>
+          <w:rFonts w:hint="default"/>
+          <w:lang w:val="es-ES"/>
+        </w:rPr>
+        <w:t>Mas informacion del objeto Url, en el</w:t>
+      </w:r>
+      <w:r>
+        <w:rPr>
+          <w:rFonts w:hint="default"/>
+          <w:lang w:val="es-ES"/>
+        </w:rPr>
+        <w:fldChar w:fldCharType="begin"/>
+      </w:r>
+      <w:r>
+        <w:rPr>
+          <w:rFonts w:hint="default"/>
+          <w:lang w:val="es-ES"/>
+        </w:rPr>
+        <w:instrText xml:space="preserve"> HYPERLINK "https://lineadecodigo.com/java/leer-una-url-con-java/" </w:instrText>
+      </w:r>
+      <w:r>
+        <w:rPr>
+          <w:rFonts w:hint="default"/>
+          <w:lang w:val="es-ES"/>
+        </w:rPr>
+        <w:fldChar w:fldCharType="separate"/>
+      </w:r>
+      <w:r>
+        <w:rPr>
+          <w:rStyle w:val="25"/>
+          <w:rFonts w:hint="default"/>
+          <w:lang w:val="es-ES"/>
+        </w:rPr>
+        <w:t xml:space="preserve"> link.</w:t>
+      </w:r>
+      <w:r>
+        <w:rPr>
+          <w:rFonts w:hint="default"/>
+          <w:lang w:val="es-ES"/>
+        </w:rPr>
+        <w:fldChar w:fldCharType="end"/>
+      </w:r>
+    </w:p>
+    <w:p>
+      <w:pPr>
         <w:rPr>
           <w:rFonts w:hint="default"/>
           <w:b/>
@@ -5628,23 +5773,295 @@
           <w:lang w:val="es-ES"/>
         </w:rPr>
       </w:pPr>
-    </w:p>
-    <w:p>
-      <w:pPr>
+      <w:r>
         <w:rPr>
           <w:rFonts w:hint="default"/>
           <w:b/>
           <w:bCs/>
           <w:lang w:val="es-ES"/>
         </w:rPr>
-      </w:pPr>
-      <w:r>
+        <w:t>Output</w:t>
+      </w:r>
+    </w:p>
+    <w:p>
+      <w:r>
+        <w:drawing>
+          <wp:inline distT="0" distB="0" distL="114300" distR="114300">
+            <wp:extent cx="5271770" cy="1285240"/>
+            <wp:effectExtent l="0" t="0" r="1270" b="10160"/>
+            <wp:docPr id="17" name="Imagen 1"/>
+            <wp:cNvGraphicFramePr>
+              <a:graphicFrameLocks xmlns:a="http://schemas.openxmlformats.org/drawingml/2006/main" noChangeAspect="1"/>
+            </wp:cNvGraphicFramePr>
+            <a:graphic xmlns:a="http://schemas.openxmlformats.org/drawingml/2006/main">
+              <a:graphicData uri="http://schemas.openxmlformats.org/drawingml/2006/picture">
+                <pic:pic xmlns:pic="http://schemas.openxmlformats.org/drawingml/2006/picture">
+                  <pic:nvPicPr>
+                    <pic:cNvPr id="17" name="Imagen 1"/>
+                    <pic:cNvPicPr>
+                      <a:picLocks noChangeAspect="1"/>
+                    </pic:cNvPicPr>
+                  </pic:nvPicPr>
+                  <pic:blipFill>
+                    <a:blip r:embed="rId21"/>
+                    <a:stretch>
+                      <a:fillRect/>
+                    </a:stretch>
+                  </pic:blipFill>
+                  <pic:spPr>
+                    <a:xfrm>
+                      <a:off x="0" y="0"/>
+                      <a:ext cx="5271770" cy="1285240"/>
+                    </a:xfrm>
+                    <a:prstGeom prst="rect">
+                      <a:avLst/>
+                    </a:prstGeom>
+                    <a:noFill/>
+                    <a:ln>
+                      <a:noFill/>
+                    </a:ln>
+                  </pic:spPr>
+                </pic:pic>
+              </a:graphicData>
+            </a:graphic>
+          </wp:inline>
+        </w:drawing>
+      </w:r>
+    </w:p>
+    <w:p/>
+    <w:p>
+      <w:pPr>
+        <w:rPr>
+          <w:rFonts w:hint="default"/>
+          <w:lang w:val="es-ES"/>
+        </w:rPr>
+      </w:pPr>
+      <w:r>
+        <w:drawing>
+          <wp:inline distT="0" distB="0" distL="114300" distR="114300">
+            <wp:extent cx="5272405" cy="1356360"/>
+            <wp:effectExtent l="0" t="0" r="635" b="0"/>
+            <wp:docPr id="20" name="Imagen 2"/>
+            <wp:cNvGraphicFramePr>
+              <a:graphicFrameLocks xmlns:a="http://schemas.openxmlformats.org/drawingml/2006/main" noChangeAspect="1"/>
+            </wp:cNvGraphicFramePr>
+            <a:graphic xmlns:a="http://schemas.openxmlformats.org/drawingml/2006/main">
+              <a:graphicData uri="http://schemas.openxmlformats.org/drawingml/2006/picture">
+                <pic:pic xmlns:pic="http://schemas.openxmlformats.org/drawingml/2006/picture">
+                  <pic:nvPicPr>
+                    <pic:cNvPr id="20" name="Imagen 2"/>
+                    <pic:cNvPicPr>
+                      <a:picLocks noChangeAspect="1"/>
+                    </pic:cNvPicPr>
+                  </pic:nvPicPr>
+                  <pic:blipFill>
+                    <a:blip r:embed="rId22"/>
+                    <a:stretch>
+                      <a:fillRect/>
+                    </a:stretch>
+                  </pic:blipFill>
+                  <pic:spPr>
+                    <a:xfrm>
+                      <a:off x="0" y="0"/>
+                      <a:ext cx="5272405" cy="1356360"/>
+                    </a:xfrm>
+                    <a:prstGeom prst="rect">
+                      <a:avLst/>
+                    </a:prstGeom>
+                    <a:noFill/>
+                    <a:ln>
+                      <a:noFill/>
+                    </a:ln>
+                  </pic:spPr>
+                </pic:pic>
+              </a:graphicData>
+            </a:graphic>
+          </wp:inline>
+        </w:drawing>
+      </w:r>
+    </w:p>
+    <w:p>
+      <w:pPr>
+        <w:rPr>
+          <w:rFonts w:hint="default"/>
+          <w:lang w:val="es-ES"/>
+        </w:rPr>
+      </w:pPr>
+    </w:p>
+    <w:p>
+      <w:pPr>
+        <w:rPr>
+          <w:rFonts w:hint="default"/>
+          <w:lang w:val="es-ES"/>
+        </w:rPr>
+      </w:pPr>
+    </w:p>
+    <w:p>
+      <w:pPr>
+        <w:pStyle w:val="5"/>
+        <w:bidi w:val="0"/>
+        <w:rPr>
+          <w:rFonts w:hint="default"/>
+          <w:lang w:val="es-ES"/>
+        </w:rPr>
+      </w:pPr>
+      <w:r>
+        <w:rPr>
+          <w:rFonts w:hint="default"/>
+          <w:lang w:val="es-ES"/>
+        </w:rPr>
+        <w:t>008- Meter notas del curso y calcula la media</w:t>
+      </w:r>
+    </w:p>
+    <w:p>
+      <w:pPr>
         <w:rPr>
           <w:rFonts w:hint="default"/>
           <w:b/>
           <w:bCs/>
           <w:lang w:val="es-ES"/>
         </w:rPr>
+      </w:pPr>
+      <w:r>
+        <w:rPr>
+          <w:rFonts w:hint="default"/>
+          <w:b/>
+          <w:bCs/>
+          <w:lang w:val="es-ES"/>
+        </w:rPr>
+        <w:t>Enunciado</w:t>
+      </w:r>
+    </w:p>
+    <w:p>
+      <w:pPr>
+        <w:bidi w:val="0"/>
+        <w:rPr>
+          <w:rFonts w:hint="default"/>
+          <w:lang w:val="es-ES"/>
+        </w:rPr>
+      </w:pPr>
+      <w:r>
+        <w:t xml:space="preserve">Realiza un programa en JAVA en el que le pidas al usuario las notas de las </w:t>
+      </w:r>
+      <w:r>
+        <w:rPr>
+          <w:rFonts w:hint="default"/>
+          <w:lang w:val="es-ES"/>
+        </w:rPr>
+        <w:t xml:space="preserve">5 </w:t>
+      </w:r>
+      <w:r>
+        <w:t xml:space="preserve">asignaturas del </w:t>
+      </w:r>
+      <w:r>
+        <w:rPr>
+          <w:rFonts w:hint="default"/>
+          <w:lang w:val="es-ES"/>
+        </w:rPr>
+        <w:t xml:space="preserve">semestre </w:t>
+      </w:r>
+      <w:r>
+        <w:t>y las guarde</w:t>
+      </w:r>
+      <w:r>
+        <w:rPr>
+          <w:rFonts w:hint="default"/>
+          <w:lang w:val="es-ES"/>
+        </w:rPr>
+        <w:t xml:space="preserve"> </w:t>
+      </w:r>
+      <w:r>
+        <w:rPr>
+          <w:rFonts w:hint="default"/>
+        </w:rPr>
+        <w:t>en un fichero. Posteriormente leerá el fichero y</w:t>
+      </w:r>
+      <w:r>
+        <w:rPr>
+          <w:rFonts w:hint="default"/>
+          <w:lang w:val="es-ES"/>
+        </w:rPr>
+        <w:t xml:space="preserve"> despues de mandar los objetos asignaturas al servidor</w:t>
+      </w:r>
+      <w:r>
+        <w:rPr>
+          <w:rFonts w:hint="default"/>
+        </w:rPr>
+        <w:t xml:space="preserve"> te calculará la nota media del curso.</w:t>
+      </w:r>
+    </w:p>
+    <w:p>
+      <w:pPr>
+        <w:rPr>
+          <w:rFonts w:hint="default"/>
+          <w:lang w:val="es-ES"/>
+        </w:rPr>
+      </w:pPr>
+    </w:p>
+    <w:p>
+      <w:pPr>
+        <w:rPr>
+          <w:rFonts w:hint="default"/>
+          <w:b/>
+          <w:bCs/>
+          <w:lang w:val="es-ES"/>
+        </w:rPr>
+      </w:pPr>
+      <w:r>
+        <w:rPr>
+          <w:rFonts w:hint="default"/>
+          <w:b/>
+          <w:bCs/>
+          <w:lang w:val="es-ES"/>
+        </w:rPr>
+        <w:t>Explicación</w:t>
+      </w:r>
+    </w:p>
+    <w:p>
+      <w:pPr>
+        <w:rPr>
+          <w:rFonts w:hint="default"/>
+          <w:b/>
+          <w:bCs/>
+          <w:lang w:val="es-ES"/>
+        </w:rPr>
+      </w:pPr>
+      <w:r>
+        <w:rPr>
+          <w:rFonts w:hint="default"/>
+          <w:b w:val="0"/>
+          <w:bCs w:val="0"/>
+          <w:lang w:val="es-ES"/>
+        </w:rPr>
+        <w:t>En este caso es un ejemplo donde se mandan y se reciben objetos. Pero al ser estos objetos ( el List como el Integer) de java, ya son elementos Serializables y no es necesario implementar la intefaz para mandar el objeto de vuelta en el resultado.</w:t>
+      </w:r>
+    </w:p>
+    <w:p>
+      <w:pPr>
+        <w:rPr>
+          <w:rFonts w:hint="default"/>
+          <w:b/>
+          <w:bCs/>
+          <w:lang w:val="es-ES"/>
+        </w:rPr>
+      </w:pPr>
+    </w:p>
+    <w:p>
+      <w:pPr>
+        <w:rPr>
+          <w:rFonts w:hint="default"/>
+          <w:b/>
+          <w:bCs/>
+          <w:lang w:val="es-ES"/>
+        </w:rPr>
+      </w:pPr>
+      <w:r>
+        <w:rPr>
+          <w:rFonts w:hint="default"/>
+          <w:b/>
+          <w:bCs/>
+          <w:lang w:val="es-ES"/>
+        </w:rPr>
         <w:t>Output</w:t>
       </w:r>
     </w:p>
@@ -5655,14 +6072,49 @@
           <w:lang w:val="es-ES"/>
         </w:rPr>
       </w:pPr>
-    </w:p>
-    <w:p>
-      <w:pPr>
-        <w:rPr>
-          <w:rFonts w:hint="default"/>
-          <w:lang w:val="es-ES"/>
-        </w:rPr>
-      </w:pPr>
+      <w:r>
+        <w:drawing>
+          <wp:inline distT="0" distB="0" distL="114300" distR="114300">
+            <wp:extent cx="3835400" cy="1694815"/>
+            <wp:effectExtent l="0" t="0" r="5080" b="12065"/>
+            <wp:docPr id="22" name="Imagen 3"/>
+            <wp:cNvGraphicFramePr>
+              <a:graphicFrameLocks xmlns:a="http://schemas.openxmlformats.org/drawingml/2006/main" noChangeAspect="1"/>
+            </wp:cNvGraphicFramePr>
+            <a:graphic xmlns:a="http://schemas.openxmlformats.org/drawingml/2006/main">
+              <a:graphicData uri="http://schemas.openxmlformats.org/drawingml/2006/picture">
+                <pic:pic xmlns:pic="http://schemas.openxmlformats.org/drawingml/2006/picture">
+                  <pic:nvPicPr>
+                    <pic:cNvPr id="22" name="Imagen 3"/>
+                    <pic:cNvPicPr>
+                      <a:picLocks noChangeAspect="1"/>
+                    </pic:cNvPicPr>
+                  </pic:nvPicPr>
+                  <pic:blipFill>
+                    <a:blip r:embed="rId23"/>
+                    <a:stretch>
+                      <a:fillRect/>
+                    </a:stretch>
+                  </pic:blipFill>
+                  <pic:spPr>
+                    <a:xfrm>
+                      <a:off x="0" y="0"/>
+                      <a:ext cx="3835400" cy="1694815"/>
+                    </a:xfrm>
+                    <a:prstGeom prst="rect">
+                      <a:avLst/>
+                    </a:prstGeom>
+                    <a:noFill/>
+                    <a:ln>
+                      <a:noFill/>
+                    </a:ln>
+                  </pic:spPr>
+                </pic:pic>
+              </a:graphicData>
+            </a:graphic>
+          </wp:inline>
+        </w:drawing>
+      </w:r>
     </w:p>
     <w:p>
       <w:pPr>
@@ -5673,12 +6125,22 @@
           <w:lang w:val="es-ES"/>
         </w:rPr>
       </w:pPr>
-      <w:r>
-        <w:rPr>
-          <w:rFonts w:hint="default"/>
-          <w:lang w:val="es-ES"/>
-        </w:rPr>
-        <w:t>008- Meter notas del curso y calcula la media</w:t>
+    </w:p>
+    <w:p>
+      <w:pPr>
+        <w:pStyle w:val="5"/>
+        <w:bidi w:val="0"/>
+        <w:rPr>
+          <w:rFonts w:hint="default"/>
+          <w:lang w:val="es-ES"/>
+        </w:rPr>
+      </w:pPr>
+      <w:r>
+        <w:rPr>
+          <w:rFonts w:hint="default"/>
+          <w:lang w:val="es-ES"/>
+        </w:rPr>
+        <w:t>009- Transmisión de archivos entre cliente y server.</w:t>
       </w:r>
     </w:p>
     <w:p>
@@ -5702,54 +6164,56 @@
     </w:p>
     <w:p>
       <w:pPr>
-        <w:bidi w:val="0"/>
-        <w:rPr>
-          <w:rFonts w:hint="default"/>
-          <w:lang w:val="es-ES"/>
-        </w:rPr>
-      </w:pPr>
-      <w:r>
-        <w:t>Realiza un programa en JAVA en el que le pidas al usuario las notas de las 6 asignaturas del Ciclo de DAM y las guarde</w:t>
-      </w:r>
-      <w:r>
-        <w:rPr>
-          <w:rFonts w:hint="default"/>
-          <w:lang w:val="es-ES"/>
-        </w:rPr>
-        <w:t xml:space="preserve"> </w:t>
-      </w:r>
-      <w:r>
-        <w:rPr>
-          <w:rFonts w:hint="default"/>
-        </w:rPr>
-        <w:t>en un fichero. Posteriormente leerá el fichero y</w:t>
-      </w:r>
-      <w:r>
-        <w:rPr>
-          <w:rFonts w:hint="default"/>
-          <w:lang w:val="es-ES"/>
-        </w:rPr>
-        <w:t xml:space="preserve"> despues de mandar los objetos asignaturas al servidor</w:t>
-      </w:r>
-      <w:r>
-        <w:rPr>
-          <w:rFonts w:hint="default"/>
-        </w:rPr>
-        <w:t xml:space="preserve"> te calculará la nota media del curso.</w:t>
-      </w:r>
-      <w:r>
-        <w:rPr>
-          <w:rFonts w:hint="default"/>
-          <w:lang w:val="es-ES"/>
-        </w:rPr>
-        <w:t xml:space="preserve"> </w:t>
-      </w:r>
-      <w:r>
-        <w:rPr>
-          <w:rFonts w:hint="default"/>
-        </w:rPr>
-        <w:t>mediante un método que controle que la nota tenga un valor entre 0 y 10.</w:t>
-      </w:r>
+        <w:rPr>
+          <w:rFonts w:hint="default"/>
+          <w:b w:val="0"/>
+          <w:bCs w:val="0"/>
+          <w:lang w:val="es-ES"/>
+        </w:rPr>
+      </w:pPr>
+      <w:r>
+        <w:rPr>
+          <w:rFonts w:hint="default"/>
+          <w:b w:val="0"/>
+          <w:bCs w:val="0"/>
+          <w:lang w:val="es-ES"/>
+        </w:rPr>
+        <w:t>Crea un programa que lea un archivo en el cliente y despues tranfiera el archivo al servidor. Tiene que confirmar si la transferencia se ha realizado correctamente o no.</w:t>
+      </w:r>
+    </w:p>
+    <w:p>
+      <w:pPr>
+        <w:rPr>
+          <w:rFonts w:hint="default"/>
+          <w:b w:val="0"/>
+          <w:bCs w:val="0"/>
+          <w:lang w:val="es-ES"/>
+        </w:rPr>
+      </w:pPr>
+    </w:p>
+    <w:p>
+      <w:pPr>
+        <w:rPr>
+          <w:rFonts w:hint="default"/>
+          <w:lang w:val="es-ES"/>
+        </w:rPr>
+      </w:pPr>
+    </w:p>
+    <w:p>
+      <w:pPr>
+        <w:rPr>
+          <w:rFonts w:hint="default"/>
+          <w:lang w:val="es-ES"/>
+        </w:rPr>
+      </w:pPr>
+    </w:p>
+    <w:p>
+      <w:pPr>
+        <w:rPr>
+          <w:rFonts w:hint="default"/>
+          <w:lang w:val="es-ES"/>
+        </w:rPr>
+      </w:pPr>
     </w:p>
     <w:p>
       <w:pPr>
@@ -5780,6 +6244,54 @@
     </w:p>
     <w:p>
       <w:pPr>
+        <w:bidi w:val="0"/>
+        <w:rPr>
+          <w:rFonts w:hint="default"/>
+          <w:lang w:val="es-ES"/>
+        </w:rPr>
+      </w:pPr>
+      <w:r>
+        <w:rPr>
+          <w:rFonts w:hint="default"/>
+          <w:lang w:val="es-ES"/>
+        </w:rPr>
+        <w:t>En este ejercio, lo unico que hacemos es tomar el contenido del archivo de texto, pasarlo a un objeto serializable y pasarlo al servidor para que este lo guarde nuevamente en otro archivo en destino.</w:t>
+      </w:r>
+    </w:p>
+    <w:p>
+      <w:pPr>
+        <w:bidi w:val="0"/>
+        <w:rPr>
+          <w:rFonts w:hint="default"/>
+          <w:lang w:val="es-ES"/>
+        </w:rPr>
+      </w:pPr>
+      <w:r>
+        <w:rPr>
+          <w:rFonts w:hint="default"/>
+          <w:lang w:val="es-ES"/>
+        </w:rPr>
+        <w:t>- Se le pasa unicamente el contenido debido a que el objeto File de java pese a ser serializable, no es conveniente hacer  uso de el durante la transferencia, debido a que File solo es una representacion del pathName del archivo en cuestion en la maquina de origen, no de su contenido. Y en un servidor remoto no es posible manipular el archivo del origen desde el servidor, debido a que al cambiar de maquina se pierde el acceso a el fichero original. Por eso es mejor pasar su contenido.</w:t>
+      </w:r>
+    </w:p>
+    <w:p>
+      <w:pPr>
+        <w:bidi w:val="0"/>
+        <w:rPr>
+          <w:rFonts w:hint="default"/>
+          <w:lang w:val="es-ES"/>
+        </w:rPr>
+      </w:pPr>
+      <w:r>
+        <w:rPr>
+          <w:rFonts w:hint="default"/>
+          <w:lang w:val="es-ES"/>
+        </w:rPr>
+        <w:t xml:space="preserve">- En  lugar del objeto File se ha usado un String para guardar el contenido del archivo de origen. Y al ser serializable se puede transferir sin problemas por la red. </w:t>
+      </w:r>
+    </w:p>
+    <w:p>
+      <w:pPr>
         <w:rPr>
           <w:rFonts w:hint="default"/>
           <w:b/>
@@ -5797,138 +6309,108 @@
           <w:lang w:val="es-ES"/>
         </w:rPr>
       </w:pPr>
-      <w:r>
+    </w:p>
+    <w:p>
+      <w:pPr>
         <w:rPr>
           <w:rFonts w:hint="default"/>
           <w:b/>
           <w:bCs/>
           <w:lang w:val="es-ES"/>
         </w:rPr>
-        <w:t>Output</w:t>
-      </w:r>
-    </w:p>
-    <w:p>
-      <w:pPr>
-        <w:rPr>
-          <w:rFonts w:hint="default"/>
-          <w:lang w:val="es-ES"/>
-        </w:rPr>
-      </w:pPr>
-    </w:p>
-    <w:p>
-      <w:pPr>
-        <w:rPr>
-          <w:rFonts w:hint="default"/>
-          <w:lang w:val="es-ES"/>
-        </w:rPr>
-      </w:pPr>
-    </w:p>
-    <w:p>
-      <w:pPr>
-        <w:rPr>
-          <w:rFonts w:hint="default"/>
-          <w:lang w:val="es-ES"/>
-        </w:rPr>
-      </w:pPr>
-      <w:r>
-        <w:rPr>
-          <w:rFonts w:hint="default"/>
-          <w:lang w:val="es-ES"/>
-        </w:rPr>
-        <w:t>Antes de pasar a la siguiente parte ejercicio para repasar lo explicado</w:t>
-      </w:r>
-    </w:p>
-    <w:p>
-      <w:pPr>
-        <w:pStyle w:val="5"/>
-        <w:bidi w:val="0"/>
-        <w:rPr>
-          <w:rFonts w:hint="default"/>
-          <w:lang w:val="es-ES"/>
-        </w:rPr>
-      </w:pPr>
-      <w:r>
-        <w:rPr>
-          <w:rFonts w:hint="default"/>
-          <w:lang w:val="es-ES"/>
-        </w:rPr>
-        <w:t>009- Transmisión de archivos entre cliente y server.</w:t>
-      </w:r>
-    </w:p>
-    <w:p>
-      <w:pPr>
+      </w:pPr>
+      <w:r>
         <w:rPr>
           <w:rFonts w:hint="default"/>
           <w:b/>
           <w:bCs/>
           <w:lang w:val="es-ES"/>
         </w:rPr>
-      </w:pPr>
-      <w:r>
-        <w:rPr>
-          <w:rFonts w:hint="default"/>
-          <w:b/>
-          <w:bCs/>
-          <w:lang w:val="es-ES"/>
-        </w:rPr>
-        <w:t>Enunciado</w:t>
-      </w:r>
-    </w:p>
-    <w:p>
-      <w:pPr>
-        <w:rPr>
-          <w:rFonts w:hint="default"/>
-          <w:lang w:val="es-ES"/>
-        </w:rPr>
-      </w:pPr>
-    </w:p>
-    <w:p>
-      <w:pPr>
-        <w:rPr>
-          <w:rFonts w:hint="default"/>
-          <w:b/>
-          <w:bCs/>
-          <w:lang w:val="es-ES"/>
-        </w:rPr>
-      </w:pPr>
-      <w:r>
-        <w:rPr>
-          <w:rFonts w:hint="default"/>
-          <w:b/>
-          <w:bCs/>
-          <w:lang w:val="es-ES"/>
-        </w:rPr>
-        <w:t>Explicación</w:t>
-      </w:r>
-    </w:p>
-    <w:p>
-      <w:pPr>
-        <w:rPr>
-          <w:rFonts w:hint="default"/>
-          <w:b/>
-          <w:bCs/>
-          <w:lang w:val="es-ES"/>
-        </w:rPr>
-      </w:pPr>
-    </w:p>
-    <w:p>
-      <w:pPr>
-        <w:rPr>
-          <w:rFonts w:hint="default"/>
-          <w:b/>
-          <w:bCs/>
-          <w:lang w:val="es-ES"/>
-        </w:rPr>
-      </w:pPr>
-      <w:r>
-        <w:rPr>
-          <w:rFonts w:hint="default"/>
-          <w:b/>
-          <w:bCs/>
-          <w:lang w:val="es-ES"/>
-        </w:rPr>
         <w:t>Output</w:t>
       </w:r>
+    </w:p>
+    <w:p>
+      <w:pPr>
+        <w:rPr>
+          <w:rFonts w:hint="default"/>
+          <w:lang w:val="es-ES"/>
+        </w:rPr>
+      </w:pPr>
+    </w:p>
+    <w:p>
+      <w:pPr>
+        <w:rPr>
+          <w:rFonts w:hint="default"/>
+          <w:lang w:val="es-ES"/>
+        </w:rPr>
+      </w:pPr>
+      <w:r>
+        <w:drawing>
+          <wp:inline distT="0" distB="0" distL="114300" distR="114300">
+            <wp:extent cx="4541520" cy="998220"/>
+            <wp:effectExtent l="0" t="0" r="0" b="7620"/>
+            <wp:docPr id="23" name="Imagen 4"/>
+            <wp:cNvGraphicFramePr>
+              <a:graphicFrameLocks xmlns:a="http://schemas.openxmlformats.org/drawingml/2006/main" noChangeAspect="1"/>
+            </wp:cNvGraphicFramePr>
+            <a:graphic xmlns:a="http://schemas.openxmlformats.org/drawingml/2006/main">
+              <a:graphicData uri="http://schemas.openxmlformats.org/drawingml/2006/picture">
+                <pic:pic xmlns:pic="http://schemas.openxmlformats.org/drawingml/2006/picture">
+                  <pic:nvPicPr>
+                    <pic:cNvPr id="23" name="Imagen 4"/>
+                    <pic:cNvPicPr>
+                      <a:picLocks noChangeAspect="1"/>
+                    </pic:cNvPicPr>
+                  </pic:nvPicPr>
+                  <pic:blipFill>
+                    <a:blip r:embed="rId24"/>
+                    <a:stretch>
+                      <a:fillRect/>
+                    </a:stretch>
+                  </pic:blipFill>
+                  <pic:spPr>
+                    <a:xfrm>
+                      <a:off x="0" y="0"/>
+                      <a:ext cx="4541520" cy="998220"/>
+                    </a:xfrm>
+                    <a:prstGeom prst="rect">
+                      <a:avLst/>
+                    </a:prstGeom>
+                    <a:noFill/>
+                    <a:ln>
+                      <a:noFill/>
+                    </a:ln>
+                  </pic:spPr>
+                </pic:pic>
+              </a:graphicData>
+            </a:graphic>
+          </wp:inline>
+        </w:drawing>
+      </w:r>
+    </w:p>
+    <w:p>
+      <w:pPr>
+        <w:rPr>
+          <w:rFonts w:hint="default"/>
+          <w:lang w:val="es-ES"/>
+        </w:rPr>
+      </w:pPr>
+    </w:p>
+    <w:p>
+      <w:pPr>
+        <w:rPr>
+          <w:rFonts w:hint="default"/>
+          <w:lang w:val="es-ES"/>
+        </w:rPr>
+      </w:pPr>
+    </w:p>
+    <w:p>
+      <w:pPr>
+        <w:rPr>
+          <w:rFonts w:hint="default"/>
+          <w:lang w:val="es-ES"/>
+        </w:rPr>
+      </w:pPr>
     </w:p>
     <w:p>
       <w:pPr>
@@ -6326,21 +6808,6 @@
           <w:lang w:val="es-ES"/>
         </w:rPr>
       </w:pPr>
-    </w:p>
-    <w:p>
-      <w:pPr>
-        <w:rPr>
-          <w:rFonts w:hint="default"/>
-          <w:lang w:val="es-ES"/>
-        </w:rPr>
-      </w:pPr>
-      <w:r>
-        <w:rPr>
-          <w:rFonts w:hint="default"/>
-          <w:lang w:val="es-ES"/>
-        </w:rPr>
-        <w:br w:type="page"/>
-      </w:r>
     </w:p>
     <w:p>
       <w:pPr>

</xml_diff>

<commit_message>
Inicio de borrador parte seguridad
</commit_message>
<xml_diff>
--- a/Documento RMI.docx
+++ b/Documento RMI.docx
@@ -5119,8 +5119,6 @@
         </w:rPr>
         <w:br w:type="page"/>
       </w:r>
-      <w:bookmarkStart w:id="0" w:name="_GoBack"/>
-      <w:bookmarkEnd w:id="0"/>
     </w:p>
     <w:p>
       <w:pPr>
@@ -6528,286 +6526,501 @@
           <w:lang w:val="es-ES"/>
         </w:rPr>
       </w:pPr>
-    </w:p>
-    <w:p>
-      <w:pPr>
-        <w:rPr>
-          <w:rFonts w:hint="default"/>
-          <w:lang w:val="es-ES"/>
-        </w:rPr>
-      </w:pPr>
-    </w:p>
-    <w:p>
-      <w:pPr>
-        <w:rPr>
-          <w:rFonts w:hint="default"/>
-          <w:lang w:val="es-ES"/>
-        </w:rPr>
-      </w:pPr>
-    </w:p>
-    <w:p>
-      <w:pPr>
-        <w:rPr>
-          <w:rFonts w:hint="default"/>
-          <w:lang w:val="es-ES"/>
-        </w:rPr>
-      </w:pPr>
-    </w:p>
-    <w:p>
-      <w:pPr>
-        <w:rPr>
-          <w:rFonts w:hint="default"/>
-          <w:lang w:val="es-ES"/>
-        </w:rPr>
-      </w:pPr>
-    </w:p>
-    <w:p>
-      <w:pPr>
-        <w:rPr>
-          <w:rFonts w:hint="default"/>
-          <w:lang w:val="es-ES"/>
-        </w:rPr>
-      </w:pPr>
-    </w:p>
-    <w:p>
-      <w:pPr>
-        <w:rPr>
-          <w:rFonts w:hint="default"/>
-          <w:lang w:val="es-ES"/>
-        </w:rPr>
-      </w:pPr>
-    </w:p>
-    <w:p>
-      <w:pPr>
-        <w:rPr>
-          <w:rFonts w:hint="default"/>
-          <w:lang w:val="es-ES"/>
-        </w:rPr>
-      </w:pPr>
-    </w:p>
-    <w:p>
-      <w:pPr>
-        <w:rPr>
-          <w:rFonts w:hint="default"/>
-          <w:lang w:val="es-ES"/>
-        </w:rPr>
-      </w:pPr>
-    </w:p>
-    <w:p>
-      <w:pPr>
-        <w:rPr>
-          <w:rFonts w:hint="default"/>
-          <w:lang w:val="es-ES"/>
-        </w:rPr>
-      </w:pPr>
-    </w:p>
-    <w:p>
-      <w:pPr>
-        <w:rPr>
-          <w:rFonts w:hint="default"/>
-          <w:lang w:val="es-ES"/>
-        </w:rPr>
-      </w:pPr>
-    </w:p>
-    <w:p>
-      <w:pPr>
-        <w:rPr>
-          <w:rFonts w:hint="default"/>
-          <w:lang w:val="es-ES"/>
-        </w:rPr>
-      </w:pPr>
-    </w:p>
-    <w:p>
-      <w:pPr>
-        <w:rPr>
-          <w:rFonts w:hint="default"/>
-          <w:lang w:val="es-ES"/>
-        </w:rPr>
-      </w:pPr>
-    </w:p>
-    <w:p>
-      <w:pPr>
-        <w:rPr>
-          <w:rFonts w:hint="default"/>
-          <w:lang w:val="es-ES"/>
-        </w:rPr>
-      </w:pPr>
-    </w:p>
-    <w:p>
-      <w:pPr>
-        <w:rPr>
-          <w:rFonts w:hint="default"/>
-          <w:lang w:val="es-ES"/>
-        </w:rPr>
-      </w:pPr>
-    </w:p>
-    <w:p>
-      <w:pPr>
-        <w:rPr>
-          <w:rFonts w:hint="default"/>
-          <w:lang w:val="es-ES"/>
-        </w:rPr>
-      </w:pPr>
-    </w:p>
-    <w:p>
-      <w:pPr>
-        <w:rPr>
-          <w:rFonts w:hint="default"/>
-          <w:lang w:val="es-ES"/>
-        </w:rPr>
-      </w:pPr>
-    </w:p>
-    <w:p>
-      <w:pPr>
-        <w:rPr>
-          <w:rFonts w:hint="default"/>
-          <w:lang w:val="es-ES"/>
-        </w:rPr>
-      </w:pPr>
-    </w:p>
-    <w:p>
-      <w:pPr>
-        <w:rPr>
-          <w:rFonts w:hint="default"/>
-          <w:lang w:val="es-ES"/>
-        </w:rPr>
-      </w:pPr>
-    </w:p>
-    <w:p>
-      <w:pPr>
-        <w:rPr>
-          <w:rFonts w:hint="default"/>
-          <w:lang w:val="es-ES"/>
-        </w:rPr>
-      </w:pPr>
-    </w:p>
-    <w:p>
-      <w:pPr>
-        <w:rPr>
-          <w:rFonts w:hint="default"/>
-          <w:lang w:val="es-ES"/>
-        </w:rPr>
-      </w:pPr>
-    </w:p>
-    <w:p>
-      <w:pPr>
-        <w:rPr>
-          <w:rFonts w:hint="default"/>
-          <w:lang w:val="es-ES"/>
-        </w:rPr>
-      </w:pPr>
-    </w:p>
-    <w:p>
-      <w:pPr>
-        <w:rPr>
-          <w:rFonts w:hint="default"/>
-          <w:lang w:val="es-ES"/>
-        </w:rPr>
-      </w:pPr>
-    </w:p>
-    <w:p>
-      <w:pPr>
-        <w:rPr>
-          <w:rFonts w:hint="default"/>
-          <w:lang w:val="es-ES"/>
-        </w:rPr>
-      </w:pPr>
-    </w:p>
-    <w:p>
-      <w:pPr>
-        <w:rPr>
-          <w:rFonts w:hint="default"/>
-          <w:lang w:val="es-ES"/>
-        </w:rPr>
-      </w:pPr>
-    </w:p>
-    <w:p>
-      <w:pPr>
-        <w:rPr>
-          <w:rFonts w:hint="default"/>
-          <w:lang w:val="es-ES"/>
-        </w:rPr>
-      </w:pPr>
-    </w:p>
-    <w:p>
-      <w:pPr>
-        <w:rPr>
-          <w:rFonts w:hint="default"/>
-          <w:lang w:val="es-ES"/>
-        </w:rPr>
-      </w:pPr>
-    </w:p>
-    <w:p>
-      <w:pPr>
-        <w:rPr>
-          <w:rFonts w:hint="default"/>
-          <w:lang w:val="es-ES"/>
-        </w:rPr>
-      </w:pPr>
-    </w:p>
-    <w:p>
-      <w:pPr>
-        <w:rPr>
-          <w:rFonts w:hint="default"/>
-          <w:lang w:val="es-ES"/>
-        </w:rPr>
-      </w:pPr>
-    </w:p>
-    <w:p>
-      <w:pPr>
-        <w:rPr>
-          <w:rFonts w:hint="default"/>
-          <w:lang w:val="es-ES"/>
-        </w:rPr>
-      </w:pPr>
-    </w:p>
-    <w:p>
-      <w:pPr>
-        <w:rPr>
-          <w:rFonts w:hint="default"/>
-          <w:lang w:val="es-ES"/>
-        </w:rPr>
-      </w:pPr>
-    </w:p>
-    <w:p>
-      <w:pPr>
-        <w:rPr>
-          <w:rFonts w:hint="default"/>
-          <w:lang w:val="es-ES"/>
-        </w:rPr>
-      </w:pPr>
-    </w:p>
-    <w:p>
-      <w:pPr>
-        <w:rPr>
-          <w:rFonts w:hint="default"/>
-          <w:lang w:val="es-ES"/>
-        </w:rPr>
-      </w:pPr>
-    </w:p>
-    <w:p>
-      <w:pPr>
-        <w:rPr>
-          <w:rFonts w:hint="default"/>
-          <w:lang w:val="es-ES"/>
-        </w:rPr>
-      </w:pPr>
-    </w:p>
-    <w:p>
-      <w:pPr>
-        <w:rPr>
-          <w:rFonts w:hint="default"/>
-          <w:lang w:val="es-ES"/>
-        </w:rPr>
-      </w:pPr>
-    </w:p>
-    <w:p>
-      <w:pPr>
-        <w:rPr>
-          <w:rFonts w:hint="default"/>
-          <w:lang w:val="es-ES"/>
-        </w:rPr>
-      </w:pPr>
+      <w:r>
+        <w:rPr>
+          <w:rFonts w:hint="default"/>
+          <w:lang w:val="es-ES"/>
+        </w:rPr>
+        <w:t>---------------------------------------------------------------------------------------------------</w:t>
+      </w:r>
+    </w:p>
+    <w:p>
+      <w:pPr>
+        <w:rPr>
+          <w:rFonts w:hint="default"/>
+          <w:lang w:val="es-ES"/>
+        </w:rPr>
+      </w:pPr>
+    </w:p>
+    <w:p>
+      <w:pPr>
+        <w:rPr>
+          <w:rFonts w:hint="default"/>
+          <w:lang w:val="es-ES"/>
+        </w:rPr>
+      </w:pPr>
+    </w:p>
+    <w:p>
+      <w:pPr>
+        <w:bidi w:val="0"/>
+        <w:rPr>
+          <w:rFonts w:hint="default"/>
+          <w:lang w:val="es-ES"/>
+        </w:rPr>
+      </w:pPr>
+      <w:r>
+        <w:rPr>
+          <w:rFonts w:hint="default"/>
+          <w:lang w:val="es-ES"/>
+        </w:rPr>
+        <w:t>Uno de los problemas más comunes que uno encuentra con RMI es un fallo debido a restricciones de seguridad de java estandar. Esto es en parte debido a que pese un programa Java tiene la posibilidad de especificar un gestor de seguridad que determine su política de seguridad.  Un programa no tendrá ningún gestor de seguridad a menos que se especifique uno.</w:t>
+      </w:r>
+    </w:p>
+    <w:p>
+      <w:pPr>
+        <w:pStyle w:val="5"/>
+        <w:bidi w:val="0"/>
+        <w:rPr>
+          <w:rFonts w:hint="default"/>
+          <w:lang w:val="es-ES"/>
+        </w:rPr>
+      </w:pPr>
+      <w:r>
+        <w:rPr>
+          <w:rFonts w:hint="default"/>
+          <w:lang w:val="es-ES"/>
+        </w:rPr>
+        <w:t>Security Manager</w:t>
+      </w:r>
+    </w:p>
+    <w:p>
+      <w:pPr>
+        <w:bidi w:val="0"/>
+        <w:rPr>
+          <w:rFonts w:hint="default"/>
+          <w:lang w:val="es-ES"/>
+        </w:rPr>
+      </w:pPr>
+      <w:r>
+        <w:rPr>
+          <w:rFonts w:hint="default"/>
+          <w:lang w:val="es-ES"/>
+        </w:rPr>
+        <w:t xml:space="preserve">En java  la política de seguridad se establece construyendo un objeto SecurityManager y llamando al método setSecurityManager de la clase System. </w:t>
+      </w:r>
+    </w:p>
+    <w:p>
+      <w:pPr>
+        <w:rPr>
+          <w:rFonts w:hint="default"/>
+          <w:lang w:val="es-ES"/>
+        </w:rPr>
+      </w:pPr>
+    </w:p>
+    <w:p>
+      <w:pPr>
+        <w:rPr>
+          <w:rFonts w:hint="default"/>
+          <w:lang w:val="es-ES"/>
+        </w:rPr>
+      </w:pPr>
+      <w:bookmarkStart w:id="0" w:name="_GoBack"/>
+      <w:r>
+        <w:rPr>
+          <w:rFonts w:hint="default"/>
+          <w:lang w:val="es-ES"/>
+        </w:rPr>
+        <w:fldChar w:fldCharType="begin"/>
+      </w:r>
+      <w:r>
+        <w:rPr>
+          <w:rFonts w:hint="default"/>
+          <w:lang w:val="es-ES"/>
+        </w:rPr>
+        <w:instrText xml:space="preserve"> HYPERLINK "http://www.geeksforgeeks.org/java-rmi-rmisecuritymanager-class-in-java/" </w:instrText>
+      </w:r>
+      <w:r>
+        <w:rPr>
+          <w:rFonts w:hint="default"/>
+          <w:lang w:val="es-ES"/>
+        </w:rPr>
+        <w:fldChar w:fldCharType="separate"/>
+      </w:r>
+      <w:r>
+        <w:rPr>
+          <w:rStyle w:val="25"/>
+          <w:rFonts w:hint="default"/>
+          <w:lang w:val="es-ES"/>
+        </w:rPr>
+        <w:t>www.geeksforgeeks.org/java-rmi-rmisecuritymanager-class-in-java/</w:t>
+      </w:r>
+      <w:r>
+        <w:rPr>
+          <w:rFonts w:hint="default"/>
+          <w:lang w:val="es-ES"/>
+        </w:rPr>
+        <w:fldChar w:fldCharType="end"/>
+      </w:r>
+      <w:r>
+        <w:rPr>
+          <w:rFonts w:hint="default"/>
+          <w:lang w:val="es-ES"/>
+        </w:rPr>
+        <w:t xml:space="preserve"> </w:t>
+      </w:r>
+    </w:p>
+    <w:bookmarkEnd w:id="0"/>
+    <w:p>
+      <w:pPr>
+        <w:rPr>
+          <w:rFonts w:hint="default"/>
+          <w:lang w:val="es-ES"/>
+        </w:rPr>
+      </w:pPr>
+    </w:p>
+    <w:p>
+      <w:pPr>
+        <w:rPr>
+          <w:rFonts w:hint="default"/>
+          <w:lang w:val="es-ES"/>
+        </w:rPr>
+      </w:pPr>
+      <w:r>
+        <w:rPr>
+          <w:rFonts w:hint="default"/>
+          <w:lang w:val="es-ES"/>
+        </w:rPr>
+        <w:t>En cambio para java Rmi se utiliza la clase RMISecurityManager que aplica la política de seguridad a las clases que se cargan como stubs para objetos remotos, sobrescribiendo todos los métodos de comprobación de acceso relevantes del SecurityManager estandar de java. Ya que con la seguridad por defecto de java, los objetos stub sólo pueden realizar operaciones de definición y acceso a clases en local.</w:t>
+      </w:r>
+    </w:p>
+    <w:p>
+      <w:pPr>
+        <w:rPr>
+          <w:rFonts w:hint="default"/>
+          <w:lang w:val="es-ES"/>
+        </w:rPr>
+      </w:pPr>
+    </w:p>
+    <w:p>
+      <w:pPr>
+        <w:pStyle w:val="5"/>
+        <w:bidi w:val="0"/>
+        <w:rPr>
+          <w:rFonts w:hint="default"/>
+          <w:lang w:val="es-ES"/>
+        </w:rPr>
+      </w:pPr>
+      <w:r>
+        <w:rPr>
+          <w:rFonts w:hint="default"/>
+          <w:lang w:val="es-ES"/>
+        </w:rPr>
+        <w:t>Security policy</w:t>
+      </w:r>
+    </w:p>
+    <w:p>
+      <w:pPr>
+        <w:rPr>
+          <w:rFonts w:hint="default"/>
+          <w:lang w:val="es-ES"/>
+        </w:rPr>
+      </w:pPr>
+    </w:p>
+    <w:p>
+      <w:pPr>
+        <w:pStyle w:val="5"/>
+        <w:bidi w:val="0"/>
+        <w:rPr>
+          <w:rFonts w:hint="default"/>
+          <w:lang w:val="es-ES"/>
+        </w:rPr>
+      </w:pPr>
+      <w:r>
+        <w:rPr>
+          <w:rFonts w:hint="default"/>
+          <w:lang w:val="es-ES"/>
+        </w:rPr>
+        <w:t>Case is only used in JVM on the localhost</w:t>
+      </w:r>
+    </w:p>
+    <w:p>
+      <w:pPr>
+        <w:rPr>
+          <w:rFonts w:hint="default"/>
+          <w:lang w:val="es-ES"/>
+        </w:rPr>
+      </w:pPr>
+    </w:p>
+    <w:p>
+      <w:pPr>
+        <w:rPr>
+          <w:rFonts w:hint="default"/>
+          <w:lang w:val="es-ES"/>
+        </w:rPr>
+      </w:pPr>
+    </w:p>
+    <w:p>
+      <w:pPr>
+        <w:pStyle w:val="5"/>
+        <w:bidi w:val="0"/>
+        <w:rPr>
+          <w:rFonts w:hint="default"/>
+          <w:lang w:val="es-ES"/>
+        </w:rPr>
+      </w:pPr>
+      <w:r>
+        <w:rPr>
+          <w:rFonts w:hint="default"/>
+          <w:lang w:val="es-ES"/>
+        </w:rPr>
+        <w:t>SSL/TLS en Rmi</w:t>
+      </w:r>
+    </w:p>
+    <w:p>
+      <w:pPr>
+        <w:rPr>
+          <w:rFonts w:hint="default"/>
+          <w:lang w:val="es-ES"/>
+        </w:rPr>
+      </w:pPr>
+    </w:p>
+    <w:p>
+      <w:pPr>
+        <w:rPr>
+          <w:rFonts w:hint="default"/>
+          <w:lang w:val="es-ES"/>
+        </w:rPr>
+      </w:pPr>
+    </w:p>
+    <w:p>
+      <w:pPr>
+        <w:rPr>
+          <w:rFonts w:hint="default"/>
+          <w:lang w:val="es-ES"/>
+        </w:rPr>
+      </w:pPr>
+    </w:p>
+    <w:p>
+      <w:pPr>
+        <w:rPr>
+          <w:rFonts w:hint="default"/>
+          <w:lang w:val="es-ES"/>
+        </w:rPr>
+      </w:pPr>
+    </w:p>
+    <w:p>
+      <w:pPr>
+        <w:pStyle w:val="5"/>
+        <w:bidi w:val="0"/>
+        <w:rPr>
+          <w:rFonts w:hint="default"/>
+          <w:lang w:val="es-ES"/>
+        </w:rPr>
+      </w:pPr>
+      <w:r>
+        <w:rPr>
+          <w:rFonts w:hint="default"/>
+          <w:lang w:val="es-ES"/>
+        </w:rPr>
+        <w:t>Descarga de codigo/clases remoto</w:t>
+      </w:r>
+    </w:p>
+    <w:p>
+      <w:pPr>
+        <w:bidi w:val="0"/>
+        <w:rPr>
+          <w:rFonts w:hint="default"/>
+          <w:lang w:val="es-ES"/>
+        </w:rPr>
+      </w:pPr>
+      <w:r>
+        <w:rPr>
+          <w:rFonts w:hint="default"/>
+          <w:lang w:val="es-ES"/>
+        </w:rPr>
+        <w:t>Ciertas operaciones requieren que haya un gestor de seguridad. Por ejemplo, RMI descargará una clase Serializable desde otra máquina sólo si hay un gestor de seguridad y el gestor de seguridad permite la descarga de la clase desde esa máquina. La clase RMISecurityManager define un ejemplo de gestor de seguridad que normalmente permite tales descargas.</w:t>
+      </w:r>
+    </w:p>
+    <w:p>
+      <w:pPr>
+        <w:bidi w:val="0"/>
+        <w:rPr>
+          <w:rFonts w:hint="default"/>
+          <w:lang w:val="es-ES"/>
+        </w:rPr>
+      </w:pPr>
+    </w:p>
+    <w:p>
+      <w:pPr>
+        <w:bidi w:val="0"/>
+        <w:rPr>
+          <w:rFonts w:hint="default"/>
+          <w:lang w:val="es-ES"/>
+        </w:rPr>
+      </w:pPr>
+      <w:r>
+        <w:rPr>
+          <w:rFonts w:hint="default"/>
+          <w:lang w:val="es-ES"/>
+        </w:rPr>
+        <w:t>Esta accion se controla mediante el valor de la propiedad java.rmi.server.useCodebaseOnly. Establecer esta propiedad a false habilita la carga remota de código, lo que incrementa el nivel de riesgo de seguridad del sistema.</w:t>
+      </w:r>
+    </w:p>
+    <w:p>
+      <w:pPr>
+        <w:bidi w:val="0"/>
+        <w:rPr>
+          <w:rFonts w:hint="default"/>
+          <w:lang w:val="es-ES"/>
+        </w:rPr>
+      </w:pPr>
+      <w:r>
+        <w:rPr>
+          <w:rFonts w:hint="default"/>
+          <w:lang w:val="es-ES"/>
+        </w:rPr>
+        <w:t>Aunque su valor por defecto es true.</w:t>
+      </w:r>
+    </w:p>
+    <w:p>
+      <w:pPr>
+        <w:rPr>
+          <w:rFonts w:hint="default"/>
+          <w:lang w:val="es-ES"/>
+        </w:rPr>
+      </w:pPr>
+    </w:p>
+    <w:p>
+      <w:pPr>
+        <w:rPr>
+          <w:rFonts w:hint="default"/>
+          <w:lang w:val="es-ES"/>
+        </w:rPr>
+      </w:pPr>
+      <w:r>
+        <w:rPr>
+          <w:rFonts w:hint="default"/>
+          <w:lang w:val="es-ES"/>
+        </w:rPr>
+        <w:t>Esta propiedad sera importante en el apartado siguiente.</w:t>
+      </w:r>
+    </w:p>
+    <w:p>
+      <w:pPr>
+        <w:rPr>
+          <w:rFonts w:hint="default"/>
+          <w:lang w:val="es-ES"/>
+        </w:rPr>
+      </w:pPr>
+    </w:p>
+    <w:p>
+      <w:pPr>
+        <w:rPr>
+          <w:rFonts w:hint="default"/>
+          <w:lang w:val="es-ES"/>
+        </w:rPr>
+      </w:pPr>
+    </w:p>
+    <w:p>
+      <w:pPr>
+        <w:rPr>
+          <w:rFonts w:hint="default"/>
+          <w:lang w:val="es-ES"/>
+        </w:rPr>
+      </w:pPr>
+    </w:p>
+    <w:p>
+      <w:pPr>
+        <w:rPr>
+          <w:rFonts w:hint="default"/>
+          <w:lang w:val="es-ES"/>
+        </w:rPr>
+      </w:pPr>
+    </w:p>
+    <w:p>
+      <w:pPr>
+        <w:rPr>
+          <w:rFonts w:hint="default"/>
+          <w:lang w:val="es-ES"/>
+        </w:rPr>
+      </w:pPr>
+    </w:p>
+    <w:p>
+      <w:pPr>
+        <w:rPr>
+          <w:rFonts w:hint="default"/>
+          <w:lang w:val="es-ES"/>
+        </w:rPr>
+      </w:pPr>
+    </w:p>
+    <w:p>
+      <w:pPr>
+        <w:rPr>
+          <w:rFonts w:hint="default"/>
+          <w:lang w:val="es-ES"/>
+        </w:rPr>
+      </w:pPr>
+    </w:p>
+    <w:p>
+      <w:pPr>
+        <w:rPr>
+          <w:rFonts w:hint="default"/>
+          <w:lang w:val="es-ES"/>
+        </w:rPr>
+      </w:pPr>
+    </w:p>
+    <w:p>
+      <w:pPr>
+        <w:rPr>
+          <w:rFonts w:hint="default"/>
+          <w:lang w:val="es-ES"/>
+        </w:rPr>
+      </w:pPr>
+    </w:p>
+    <w:p>
+      <w:pPr>
+        <w:rPr>
+          <w:rFonts w:hint="default"/>
+          <w:lang w:val="es-ES"/>
+        </w:rPr>
+      </w:pPr>
+    </w:p>
+    <w:p>
+      <w:pPr>
+        <w:rPr>
+          <w:rFonts w:hint="default"/>
+          <w:lang w:val="es-ES"/>
+        </w:rPr>
+      </w:pPr>
+    </w:p>
+    <w:p>
+      <w:pPr>
+        <w:rPr>
+          <w:rFonts w:hint="default"/>
+          <w:lang w:val="es-ES"/>
+        </w:rPr>
+      </w:pPr>
+    </w:p>
+    <w:p>
+      <w:pPr>
+        <w:rPr>
+          <w:rFonts w:hint="default"/>
+          <w:lang w:val="es-ES"/>
+        </w:rPr>
+      </w:pPr>
+    </w:p>
+    <w:p>
+      <w:pPr>
+        <w:rPr>
+          <w:rFonts w:hint="default"/>
+          <w:lang w:val="es-ES"/>
+        </w:rPr>
+      </w:pPr>
+    </w:p>
+    <w:p>
+      <w:pPr>
+        <w:rPr>
+          <w:rFonts w:hint="default"/>
+          <w:lang w:val="es-ES"/>
+        </w:rPr>
+      </w:pPr>
+      <w:r>
+        <w:rPr>
+          <w:rFonts w:hint="default"/>
+          <w:lang w:val="es-ES"/>
+        </w:rPr>
+        <w:br w:type="page"/>
+      </w:r>
     </w:p>
     <w:p>
       <w:pPr>

</xml_diff>

<commit_message>
borrador del texto de Seguridad hecho
</commit_message>
<xml_diff>
--- a/Documento RMI.docx
+++ b/Documento RMI.docx
@@ -2160,7 +2160,7 @@
           <w:rFonts w:hint="default"/>
           <w:lang w:val="es-ES"/>
         </w:rPr>
-        <w:t>En este apartado se iran trabajando los diferentes conceptos que componen Rmi de una forma ordenada para construir una comprension practica del tema.</w:t>
+        <w:t>En este apartado se trabajaran los diferentes conceptos que componen Rmi de una forma ordenada para construir una comprensión practica del tema.</w:t>
       </w:r>
     </w:p>
     <w:p>
@@ -2213,7 +2213,7 @@
           <w:rFonts w:hint="default"/>
           <w:lang w:val="es-ES"/>
         </w:rPr>
-        <w:t>, a esto se le denomina comunicacion remota</w:t>
+        <w:t>, a esto se le denomina comunicación remota</w:t>
       </w:r>
       <w:r>
         <w:rPr>
@@ -6269,23 +6269,23 @@
           <w:rFonts w:hint="default"/>
           <w:lang w:val="es-ES"/>
         </w:rPr>
-        <w:t>- Se le pasa unicamente el contenido debido a que el objeto File de java pese a ser serializable, no es conveniente hacer  uso de el durante la transferencia, debido a que File solo es una representacion del pathName del archivo en cuestion en la maquina de origen, no de su contenido. Y en un servidor remoto no es posible manipular el archivo del origen desde el servidor, debido a que al cambiar de maquina se pierde el acceso a el fichero original. Por eso es mejor pasar su contenido.</w:t>
-      </w:r>
-    </w:p>
-    <w:p>
-      <w:pPr>
-        <w:bidi w:val="0"/>
-        <w:rPr>
-          <w:rFonts w:hint="default"/>
-          <w:lang w:val="es-ES"/>
-        </w:rPr>
-      </w:pPr>
-      <w:r>
-        <w:rPr>
-          <w:rFonts w:hint="default"/>
-          <w:lang w:val="es-ES"/>
-        </w:rPr>
-        <w:t xml:space="preserve">- En  lugar del objeto File se ha usado un String para guardar el contenido del archivo de origen. Y al ser serializable se puede transferir sin problemas por la red. </w:t>
+        <w:t>Se le pasa unicamente el contenido debido a que el objeto File de java pese a ser serializable, no es conveniente hacer  uso de el durante la transferencia, debido a que File solo es una representacion del pathName del archivo en cuestion en la maquina de origen, no de su contenido. Y en un servidor remoto no es posible manipular el archivo del origen desde el servidor, debido a que al cambiar de maquina se pierde el acceso a el fichero original. Por eso es mejor pasar su contenido.</w:t>
+      </w:r>
+    </w:p>
+    <w:p>
+      <w:pPr>
+        <w:bidi w:val="0"/>
+        <w:rPr>
+          <w:rFonts w:hint="default"/>
+          <w:lang w:val="es-ES"/>
+        </w:rPr>
+      </w:pPr>
+      <w:r>
+        <w:rPr>
+          <w:rFonts w:hint="default"/>
+          <w:lang w:val="es-ES"/>
+        </w:rPr>
+        <w:t xml:space="preserve">En  lugar del objeto File se ha usado un String para guardar el contenido del archivo de origen. Y al ser serializable se puede transferir sin problemas por la red. </w:t>
       </w:r>
     </w:p>
     <w:p>
@@ -6439,248 +6439,812 @@
           <w:rFonts w:hint="default"/>
           <w:lang w:val="es-ES"/>
         </w:rPr>
-        <w:t>SEGURIDAD EN RMI</w:t>
-      </w:r>
-    </w:p>
-    <w:p>
-      <w:pPr>
-        <w:rPr>
-          <w:rFonts w:hint="default"/>
-          <w:lang w:val="es-ES"/>
-        </w:rPr>
-      </w:pPr>
-      <w:r>
-        <w:rPr>
-          <w:rFonts w:hint="default"/>
-          <w:lang w:val="es-ES"/>
-        </w:rPr>
-        <w:t>El protocolo RMI se penso para conectar dispositivos conocidos en un entorno controlado sin salidas al exterior.</w:t>
-      </w:r>
-    </w:p>
-    <w:p>
-      <w:pPr>
-        <w:rPr>
-          <w:rFonts w:hint="default"/>
-          <w:lang w:val="es-ES"/>
-        </w:rPr>
-      </w:pPr>
-    </w:p>
-    <w:p>
-      <w:pPr>
-        <w:rPr>
-          <w:rFonts w:hint="default"/>
-          <w:lang w:val="es-ES"/>
-        </w:rPr>
-      </w:pPr>
-      <w:r>
-        <w:rPr>
-          <w:rFonts w:hint="default"/>
-          <w:lang w:val="es-ES"/>
-        </w:rPr>
-        <w:t>Por lo cual realmente es un protocolo sin ninguna seguridad por si misma.</w:t>
-      </w:r>
-    </w:p>
-    <w:p>
-      <w:pPr>
-        <w:rPr>
-          <w:rFonts w:hint="default"/>
-          <w:lang w:val="es-ES"/>
-        </w:rPr>
-      </w:pPr>
-    </w:p>
-    <w:p>
-      <w:pPr>
-        <w:rPr>
-          <w:rFonts w:hint="default"/>
-          <w:lang w:val="es-ES"/>
-        </w:rPr>
-      </w:pPr>
-      <w:r>
-        <w:rPr>
-          <w:rFonts w:hint="default"/>
-          <w:lang w:val="es-ES"/>
-        </w:rPr>
-        <w:t>Aunque ha habido intentos de Hardening de la comunicacion usando la clase de seguridad  , que implementa Ssl.</w:t>
-      </w:r>
-    </w:p>
-    <w:p>
-      <w:pPr>
-        <w:rPr>
-          <w:rFonts w:hint="default"/>
-          <w:lang w:val="es-ES"/>
-        </w:rPr>
-      </w:pPr>
-    </w:p>
-    <w:p>
-      <w:pPr>
-        <w:rPr>
-          <w:rFonts w:hint="default"/>
-          <w:lang w:val="es-ES"/>
-        </w:rPr>
-      </w:pPr>
-    </w:p>
-    <w:p>
-      <w:pPr>
-        <w:rPr>
-          <w:rFonts w:hint="default"/>
-          <w:lang w:val="es-ES"/>
-        </w:rPr>
-      </w:pPr>
-      <w:r>
-        <w:rPr>
-          <w:rFonts w:hint="default"/>
-          <w:lang w:val="es-ES"/>
-        </w:rPr>
-        <w:t>---------------------------------------------------------------------------------------------------</w:t>
-      </w:r>
-    </w:p>
-    <w:p>
-      <w:pPr>
-        <w:rPr>
-          <w:rFonts w:hint="default"/>
-          <w:lang w:val="es-ES"/>
-        </w:rPr>
-      </w:pPr>
-    </w:p>
-    <w:p>
-      <w:pPr>
-        <w:rPr>
-          <w:rFonts w:hint="default"/>
-          <w:lang w:val="es-ES"/>
-        </w:rPr>
-      </w:pPr>
-    </w:p>
-    <w:p>
-      <w:pPr>
-        <w:bidi w:val="0"/>
-        <w:rPr>
-          <w:rFonts w:hint="default"/>
-          <w:lang w:val="es-ES"/>
-        </w:rPr>
-      </w:pPr>
-      <w:r>
-        <w:rPr>
-          <w:rFonts w:hint="default"/>
-          <w:lang w:val="es-ES"/>
-        </w:rPr>
-        <w:t>Uno de los problemas más comunes que uno encuentra con RMI es un fallo debido a restricciones de seguridad de java estandar. Esto es en parte debido a que pese un programa Java tiene la posibilidad de especificar un gestor de seguridad que determine su política de seguridad.  Un programa no tendrá ningún gestor de seguridad a menos que se especifique uno.</w:t>
-      </w:r>
+        <w:t>SEGURIDAD</w:t>
+      </w:r>
+    </w:p>
+    <w:p>
+      <w:pPr>
+        <w:bidi w:val="0"/>
+        <w:jc w:val="both"/>
+        <w:rPr>
+          <w:rFonts w:hint="default"/>
+          <w:lang w:val="es-ES"/>
+        </w:rPr>
+      </w:pPr>
+      <w:r>
+        <w:t>Java realiza un importante control de seguridad en los programas, que impide que programas escritos en dicho lenguaje puedan dañar nuestra información</w:t>
+      </w:r>
+      <w:r>
+        <w:rPr>
+          <w:rFonts w:hint="default"/>
+          <w:lang w:val="es-ES"/>
+        </w:rPr>
+        <w:t xml:space="preserve"> o </w:t>
+      </w:r>
+      <w:r>
+        <w:t>accedan a información privada.   </w:t>
+      </w:r>
+      <w:r>
+        <w:rPr>
+          <w:rFonts w:hint="default"/>
+          <w:lang w:val="es-ES"/>
+        </w:rPr>
+        <w:t>Para este fin se utilizan las siguientes medidas de seguridad:</w:t>
+      </w:r>
+    </w:p>
+    <w:p>
+      <w:pPr>
+        <w:rPr>
+          <w:rFonts w:hint="default"/>
+          <w:lang w:val="es-ES"/>
+        </w:rPr>
+      </w:pPr>
+    </w:p>
+    <w:p>
+      <w:pPr>
+        <w:keepNext w:val="0"/>
+        <w:keepLines w:val="0"/>
+        <w:widowControl/>
+        <w:suppressLineNumbers w:val="0"/>
+        <w:jc w:val="left"/>
+      </w:pPr>
+      <w:r>
+        <w:rPr>
+          <w:rFonts w:ascii="SimSun" w:hAnsi="SimSun" w:eastAsia="SimSun" w:cs="SimSun"/>
+          <w:kern w:val="0"/>
+          <w:sz w:val="24"/>
+          <w:szCs w:val="24"/>
+          <w:lang w:val="en-US" w:eastAsia="zh-CN" w:bidi="ar"/>
+        </w:rPr>
+        <w:drawing>
+          <wp:inline distT="0" distB="0" distL="114300" distR="114300">
+            <wp:extent cx="4996180" cy="1990725"/>
+            <wp:effectExtent l="0" t="0" r="2540" b="5715"/>
+            <wp:docPr id="27" name="Imagen 4" descr="IMG_256"/>
+            <wp:cNvGraphicFramePr>
+              <a:graphicFrameLocks xmlns:a="http://schemas.openxmlformats.org/drawingml/2006/main" noChangeAspect="1"/>
+            </wp:cNvGraphicFramePr>
+            <a:graphic xmlns:a="http://schemas.openxmlformats.org/drawingml/2006/main">
+              <a:graphicData uri="http://schemas.openxmlformats.org/drawingml/2006/picture">
+                <pic:pic xmlns:pic="http://schemas.openxmlformats.org/drawingml/2006/picture">
+                  <pic:nvPicPr>
+                    <pic:cNvPr id="27" name="Imagen 4" descr="IMG_256"/>
+                    <pic:cNvPicPr>
+                      <a:picLocks noChangeAspect="1"/>
+                    </pic:cNvPicPr>
+                  </pic:nvPicPr>
+                  <pic:blipFill>
+                    <a:blip r:embed="rId25"/>
+                    <a:stretch>
+                      <a:fillRect/>
+                    </a:stretch>
+                  </pic:blipFill>
+                  <pic:spPr>
+                    <a:xfrm>
+                      <a:off x="0" y="0"/>
+                      <a:ext cx="4996180" cy="1990725"/>
+                    </a:xfrm>
+                    <a:prstGeom prst="rect">
+                      <a:avLst/>
+                    </a:prstGeom>
+                    <a:noFill/>
+                    <a:ln w="9525">
+                      <a:noFill/>
+                    </a:ln>
+                  </pic:spPr>
+                </pic:pic>
+              </a:graphicData>
+            </a:graphic>
+          </wp:inline>
+        </w:drawing>
+      </w:r>
+    </w:p>
+    <w:p>
+      <w:pPr>
+        <w:rPr>
+          <w:rFonts w:hint="default"/>
+          <w:lang w:val="es-ES"/>
+        </w:rPr>
+      </w:pPr>
+    </w:p>
+    <w:p>
+      <w:pPr>
+        <w:bidi w:val="0"/>
+      </w:pPr>
+      <w:r>
+        <w:rPr>
+          <w:rFonts w:hint="default"/>
+          <w:b/>
+          <w:bCs/>
+        </w:rPr>
+        <w:t>Cargador de clases</w:t>
+      </w:r>
+      <w:r>
+        <w:rPr>
+          <w:rFonts w:hint="default"/>
+        </w:rPr>
+        <w:t>. Este elemento se encarga de separar las clases que carga para evitar ataques.El orden de búsqueda de las clases es: sistema, extensión y usuario.  El cargador de clases es una clase Java y puede ser extendida para definir cargadores de clases especiales, pero sólo por las aplicaciones; si un applet pudiera definir su propio cargador podría modificar el cargador del sistema y</w:t>
+      </w:r>
+      <w:r>
+        <w:rPr>
+          <w:rFonts w:hint="default"/>
+          <w:lang w:val="es-ES"/>
+        </w:rPr>
+        <w:t xml:space="preserve"> </w:t>
+      </w:r>
+      <w:r>
+        <w:rPr>
+          <w:rFonts w:hint="default"/>
+        </w:rPr>
+        <w:t>potencialmente</w:t>
+      </w:r>
+      <w:r>
+        <w:rPr>
+          <w:rFonts w:hint="default"/>
+          <w:lang w:val="es-ES"/>
+        </w:rPr>
+        <w:t xml:space="preserve"> </w:t>
+      </w:r>
+      <w:r>
+        <w:rPr>
+          <w:rFonts w:hint="default"/>
+        </w:rPr>
+        <w:t>tomar la máquina en la que se ejecuta el navegador.</w:t>
+      </w:r>
+    </w:p>
+    <w:p>
+      <w:pPr>
+        <w:bidi w:val="0"/>
+        <w:rPr>
+          <w:rFonts w:hint="default"/>
+        </w:rPr>
+      </w:pPr>
+    </w:p>
+    <w:p>
+      <w:pPr>
+        <w:bidi w:val="0"/>
+        <w:rPr>
+          <w:rFonts w:hint="default"/>
+        </w:rPr>
+      </w:pPr>
+      <w:r>
+        <w:rPr>
+          <w:rFonts w:hint="default"/>
+          <w:b/>
+          <w:bCs/>
+        </w:rPr>
+        <w:t>Verificador de archivos de clases</w:t>
+      </w:r>
+      <w:r>
+        <w:rPr>
+          <w:rFonts w:hint="default"/>
+        </w:rPr>
+        <w:t xml:space="preserve">. La función de este componente es validar los bytecodes. El sistema distingue entre </w:t>
+      </w:r>
+      <w:r>
+        <w:rPr>
+          <w:rFonts w:hint="default"/>
+          <w:lang w:val="es-ES"/>
+        </w:rPr>
+        <w:t xml:space="preserve">2 tipos de </w:t>
+      </w:r>
+      <w:r>
+        <w:rPr>
+          <w:rFonts w:hint="default"/>
+        </w:rPr>
+        <w:t>código</w:t>
+      </w:r>
+    </w:p>
+    <w:p>
+      <w:pPr>
+        <w:numPr>
+          <w:ilvl w:val="0"/>
+          <w:numId w:val="18"/>
+        </w:numPr>
+        <w:bidi w:val="0"/>
+        <w:rPr>
+          <w:rFonts w:hint="default"/>
+          <w:lang w:val="es-ES"/>
+        </w:rPr>
+      </w:pPr>
+      <w:r>
+        <w:rPr>
+          <w:rFonts w:hint="default"/>
+        </w:rPr>
+        <w:t xml:space="preserve"> </w:t>
+      </w:r>
+      <w:r>
+        <w:rPr>
+          <w:rFonts w:hint="default"/>
+          <w:lang w:val="es-ES"/>
+        </w:rPr>
+        <w:t xml:space="preserve">De </w:t>
+      </w:r>
+      <w:r>
+        <w:rPr>
+          <w:rFonts w:hint="default"/>
+        </w:rPr>
+        <w:t>confí</w:t>
+      </w:r>
+      <w:r>
+        <w:rPr>
+          <w:rFonts w:hint="default"/>
+          <w:lang w:val="es-ES"/>
+        </w:rPr>
+        <w:t xml:space="preserve">anza: Estas son </w:t>
+      </w:r>
+      <w:r>
+        <w:rPr>
+          <w:rFonts w:hint="default"/>
+        </w:rPr>
+        <w:t>generalmente las clases del sistema y las validadas por el usuario</w:t>
+      </w:r>
+      <w:r>
+        <w:rPr>
+          <w:rFonts w:hint="default"/>
+          <w:lang w:val="es-ES"/>
+        </w:rPr>
+        <w:t xml:space="preserve"> y no se validan.</w:t>
+      </w:r>
+    </w:p>
+    <w:p>
+      <w:pPr>
+        <w:numPr>
+          <w:ilvl w:val="0"/>
+          <w:numId w:val="18"/>
+        </w:numPr>
+        <w:bidi w:val="0"/>
+      </w:pPr>
+      <w:r>
+        <w:rPr>
+          <w:rFonts w:hint="default"/>
+          <w:lang w:val="es-ES"/>
+        </w:rPr>
+        <w:t xml:space="preserve">No </w:t>
+      </w:r>
+      <w:r>
+        <w:rPr>
+          <w:rFonts w:hint="default"/>
+        </w:rPr>
+        <w:t>confía</w:t>
+      </w:r>
+      <w:r>
+        <w:rPr>
+          <w:rFonts w:hint="default"/>
+          <w:lang w:val="es-ES"/>
+        </w:rPr>
+        <w:t>bles: Estan se validan</w:t>
+      </w:r>
+      <w:r>
+        <w:rPr>
+          <w:rFonts w:hint="default"/>
+        </w:rPr>
+        <w:t xml:space="preserve">. </w:t>
+      </w:r>
+    </w:p>
+    <w:p>
+      <w:pPr>
+        <w:bidi w:val="0"/>
+        <w:rPr>
+          <w:rFonts w:hint="default"/>
+        </w:rPr>
+      </w:pPr>
+    </w:p>
+    <w:p>
+      <w:pPr>
+        <w:bidi w:val="0"/>
+      </w:pPr>
+      <w:r>
+        <w:rPr>
+          <w:rFonts w:hint="default"/>
+          <w:b/>
+          <w:bCs/>
+        </w:rPr>
+        <w:t>Gestor de seguridad.</w:t>
+      </w:r>
+      <w:r>
+        <w:rPr>
+          <w:rFonts w:hint="default"/>
+        </w:rPr>
+        <w:t xml:space="preserve"> Se encarga de comprobar el acceso en tiempo de ejecución. Es una clase del sistema y puede ser extendida por las aplicaciones.</w:t>
+      </w:r>
+    </w:p>
+    <w:p>
+      <w:pPr>
+        <w:rPr>
+          <w:rFonts w:hint="default"/>
+          <w:lang w:val="es-ES"/>
+        </w:rPr>
+      </w:pPr>
+    </w:p>
+    <w:p>
+      <w:pPr>
+        <w:rPr>
+          <w:rFonts w:hint="default"/>
+          <w:lang w:val="es-ES"/>
+        </w:rPr>
+      </w:pPr>
     </w:p>
     <w:p>
       <w:pPr>
         <w:pStyle w:val="5"/>
         <w:bidi w:val="0"/>
-        <w:rPr>
-          <w:rFonts w:hint="default"/>
-          <w:lang w:val="es-ES"/>
-        </w:rPr>
-      </w:pPr>
-      <w:r>
-        <w:rPr>
-          <w:rFonts w:hint="default"/>
-          <w:lang w:val="es-ES"/>
-        </w:rPr>
-        <w:t>Security Manager</w:t>
-      </w:r>
-    </w:p>
-    <w:p>
-      <w:pPr>
-        <w:bidi w:val="0"/>
-        <w:rPr>
-          <w:rFonts w:hint="default"/>
-          <w:lang w:val="es-ES"/>
-        </w:rPr>
-      </w:pPr>
-      <w:r>
-        <w:rPr>
-          <w:rFonts w:hint="default"/>
-          <w:lang w:val="es-ES"/>
-        </w:rPr>
-        <w:t xml:space="preserve">En java  la política de seguridad se establece construyendo un objeto SecurityManager y llamando al método setSecurityManager de la clase System. </w:t>
-      </w:r>
-    </w:p>
-    <w:p>
-      <w:pPr>
-        <w:rPr>
-          <w:rFonts w:hint="default"/>
-          <w:lang w:val="es-ES"/>
-        </w:rPr>
-      </w:pPr>
-    </w:p>
-    <w:p>
-      <w:pPr>
+      </w:pPr>
+      <w:r>
+        <w:rPr>
+          <w:rFonts w:hint="default"/>
+        </w:rPr>
+        <w:t>Ficheros de políticas de seguridad</w:t>
+      </w:r>
+    </w:p>
+    <w:p>
+      <w:pPr>
+        <w:bidi w:val="0"/>
+        <w:jc w:val="both"/>
+        <w:rPr>
+          <w:rFonts w:hint="default"/>
+        </w:rPr>
+      </w:pPr>
+      <w:r>
+        <w:rPr>
+          <w:rFonts w:hint="default"/>
+        </w:rPr>
+        <w:t>Los ficheros de política (policy) establecen la políticas de seguridad (permisos) que se llevarán a cabo en los programas Java que  Si no se especifica nada, la norma afectará a cualquier programa</w:t>
+      </w:r>
+      <w:r>
+        <w:rPr>
+          <w:rFonts w:hint="default"/>
+          <w:lang w:val="es-ES"/>
+        </w:rPr>
+        <w:t xml:space="preserve"> del sistema</w:t>
+      </w:r>
+      <w:r>
+        <w:rPr>
+          <w:rFonts w:hint="default"/>
+        </w:rPr>
+        <w:t>. Podemos restringir el número de programas afectados por la norma especificando:</w:t>
+      </w:r>
+    </w:p>
+    <w:p>
+      <w:pPr>
+        <w:numPr>
+          <w:ilvl w:val="0"/>
+          <w:numId w:val="19"/>
+        </w:numPr>
+        <w:bidi w:val="0"/>
+        <w:ind w:left="420" w:leftChars="0" w:hanging="420" w:firstLineChars="0"/>
+        <w:jc w:val="both"/>
+      </w:pPr>
+      <w:r>
+        <w:rPr>
+          <w:rFonts w:hint="default"/>
+          <w:b/>
+          <w:bCs/>
+        </w:rPr>
+        <w:t>Base de códigos (CodeBase)</w:t>
+      </w:r>
+      <w:r>
+        <w:rPr>
+          <w:rFonts w:hint="default"/>
+        </w:rPr>
+        <w:t>: Se refiere a la localización</w:t>
+      </w:r>
+      <w:r>
+        <w:rPr>
+          <w:rFonts w:hint="default"/>
+          <w:lang w:val="es-ES"/>
+        </w:rPr>
+        <w:t xml:space="preserve"> en el sistema (path o Url)</w:t>
+      </w:r>
+      <w:r>
+        <w:rPr>
+          <w:rFonts w:hint="default"/>
+        </w:rPr>
+        <w:t xml:space="preserve"> de los programas afectados por la norma. </w:t>
+      </w:r>
+    </w:p>
+    <w:p>
+      <w:pPr>
+        <w:numPr>
+          <w:ilvl w:val="0"/>
+          <w:numId w:val="19"/>
+        </w:numPr>
+        <w:bidi w:val="0"/>
+        <w:ind w:left="420" w:leftChars="0" w:hanging="420" w:firstLineChars="0"/>
+        <w:jc w:val="both"/>
+      </w:pPr>
+      <w:r>
+        <w:rPr>
+          <w:rFonts w:hint="default"/>
+          <w:b/>
+          <w:bCs/>
+        </w:rPr>
+        <w:t>Firmado por (Signed by):</w:t>
+      </w:r>
+      <w:r>
+        <w:rPr>
+          <w:rFonts w:hint="default"/>
+        </w:rPr>
+        <w:t xml:space="preserve"> Aquí podemos especificar quien debe haber firmado el programa para que la norma le sea aplicable.</w:t>
+      </w:r>
+    </w:p>
+    <w:p>
+      <w:pPr>
+        <w:bidi w:val="0"/>
+        <w:jc w:val="both"/>
+        <w:rPr>
+          <w:rFonts w:hint="default"/>
+        </w:rPr>
+      </w:pPr>
+    </w:p>
+    <w:p>
+      <w:pPr>
+        <w:bidi w:val="0"/>
+        <w:jc w:val="both"/>
+        <w:rPr>
+          <w:rFonts w:hint="default"/>
+          <w:lang w:val="es-ES"/>
+        </w:rPr>
+      </w:pPr>
+      <w:r>
+        <w:rPr>
+          <w:rFonts w:hint="default"/>
+        </w:rPr>
+        <w:t>Para utilizar el fichero de políticas que hayamos definido, podemos optar bien por añadirlo a este fichero de propiedades de seguridad, o bien añadirlo como propiedad del sistema el ejecutar el intérprete Java</w:t>
+      </w:r>
+      <w:r>
+        <w:rPr>
+          <w:rFonts w:hint="default"/>
+          <w:lang w:val="es-ES"/>
+        </w:rPr>
+        <w:t>.</w:t>
+      </w:r>
+    </w:p>
+    <w:p>
+      <w:pPr>
+        <w:bidi w:val="0"/>
+        <w:jc w:val="both"/>
+        <w:rPr>
+          <w:rFonts w:hint="default"/>
+        </w:rPr>
+      </w:pPr>
+    </w:p>
+    <w:p>
+      <w:pPr>
+        <w:bidi w:val="0"/>
+        <w:jc w:val="both"/>
+        <w:rPr>
+          <w:rFonts w:hint="default"/>
+          <w:lang w:val="es-ES"/>
+        </w:rPr>
+      </w:pPr>
+      <w:r>
+        <w:rPr>
+          <w:rFonts w:hint="default"/>
+        </w:rPr>
+        <w:t>De esta manera estamos forzando a que se utilice la política definida en el fichero</w:t>
+      </w:r>
+      <w:r>
+        <w:rPr>
+          <w:rFonts w:hint="default"/>
+          <w:lang w:val="es-ES"/>
+        </w:rPr>
+        <w:t>.</w:t>
+      </w:r>
+    </w:p>
+    <w:p>
+      <w:pPr>
+        <w:bidi w:val="0"/>
+        <w:jc w:val="both"/>
+        <w:rPr>
+          <w:rFonts w:hint="default"/>
+          <w:lang w:val="es-ES"/>
+        </w:rPr>
+      </w:pPr>
+    </w:p>
+    <w:p>
+      <w:pPr>
+        <w:bidi w:val="0"/>
+        <w:jc w:val="both"/>
+        <w:rPr>
+          <w:rFonts w:hint="default"/>
+          <w:lang w:val="es-ES"/>
+        </w:rPr>
+      </w:pPr>
+      <w:r>
+        <w:rPr>
+          <w:rFonts w:hint="default"/>
+        </w:rPr>
+        <w:t xml:space="preserve">En una aplicación Java por defecto no se instala ningún gestor de seguridad. Si queremos imponer restricciones de seguridad </w:t>
+      </w:r>
+      <w:r>
+        <w:rPr>
+          <w:rFonts w:hint="default"/>
+          <w:lang w:val="es-ES"/>
+        </w:rPr>
+        <w:t xml:space="preserve">tendremos que definir y implementar un </w:t>
+      </w:r>
+      <w:r>
+        <w:rPr>
+          <w:rFonts w:hint="default"/>
+        </w:rPr>
+        <w:t>gestor de seguridad</w:t>
+      </w:r>
+      <w:r>
+        <w:rPr>
+          <w:rFonts w:hint="default"/>
+          <w:lang w:val="es-ES"/>
+        </w:rPr>
+        <w:t>.</w:t>
+      </w:r>
+    </w:p>
+    <w:p>
+      <w:pPr>
+        <w:bidi w:val="0"/>
+        <w:jc w:val="both"/>
+        <w:rPr>
+          <w:rFonts w:hint="default"/>
+        </w:rPr>
+      </w:pPr>
+    </w:p>
+    <w:p>
+      <w:pPr>
+        <w:pStyle w:val="5"/>
+        <w:bidi w:val="0"/>
+        <w:rPr>
+          <w:rFonts w:hint="default"/>
+        </w:rPr>
+      </w:pPr>
+      <w:r>
+        <w:rPr>
+          <w:rFonts w:hint="default"/>
+        </w:rPr>
+        <w:t>Gestor de seguridad</w:t>
+      </w:r>
+    </w:p>
+    <w:p>
+      <w:pPr>
+        <w:bidi w:val="0"/>
+        <w:jc w:val="both"/>
+        <w:rPr>
+          <w:rFonts w:hint="default"/>
+        </w:rPr>
+      </w:pPr>
+      <w:r>
+        <w:rPr>
+          <w:rFonts w:hint="default"/>
+          <w:lang w:val="es-ES"/>
+        </w:rPr>
+        <w:t>E</w:t>
+      </w:r>
+      <w:r>
+        <w:rPr>
+          <w:rFonts w:hint="default"/>
+        </w:rPr>
+        <w:t>l gestor de seguridad (SecurityManager) será el objeto encargado de determinar si cierta operación es permitida o no, impidiendo su realización en tal caso. Cuando una aplicación carga un gestor de seguridad todas las acciones que vaya a realizar sujetas a posibles restricciones de seguridad se comprobarán en dicho gestor antes de ser realizadas.</w:t>
+      </w:r>
+    </w:p>
+    <w:p>
+      <w:pPr>
+        <w:bidi w:val="0"/>
+        <w:jc w:val="both"/>
+        <w:rPr>
+          <w:rFonts w:hint="default"/>
+        </w:rPr>
+      </w:pPr>
+      <w:r>
+        <w:rPr>
+          <w:rFonts w:hint="default"/>
+        </w:rPr>
+        <w:t>En el caso de los Applets es el navegador el encargado de instalar en ellos el gestor de seguridad por defecto, por lo que siempre estarán sujetos a restricciones de seguridad.</w:t>
+      </w:r>
+    </w:p>
+    <w:p>
+      <w:pPr>
+        <w:bidi w:val="0"/>
+        <w:jc w:val="both"/>
+        <w:rPr>
+          <w:rFonts w:hint="default"/>
+        </w:rPr>
+      </w:pPr>
+    </w:p>
+    <w:p>
+      <w:pPr>
+        <w:bidi w:val="0"/>
+        <w:jc w:val="both"/>
+        <w:rPr>
+          <w:rFonts w:hint="default"/>
+        </w:rPr>
+      </w:pPr>
+      <w:r>
+        <w:rPr>
+          <w:rFonts w:hint="default"/>
+        </w:rPr>
+        <w:t>En las aplicaciones independientes no se carga por defecto ningún gestor de seguridad, pero podremos hacer que se cargue bien indicándolo en la línea de comando como hemos visto en el punto anterior, o bien desde el mismo código de nuestra aplicación.</w:t>
+      </w:r>
+    </w:p>
+    <w:p>
+      <w:pPr>
+        <w:bidi w:val="0"/>
+        <w:jc w:val="both"/>
+        <w:rPr>
+          <w:rFonts w:hint="default"/>
+        </w:rPr>
+      </w:pPr>
+    </w:p>
+    <w:p>
+      <w:pPr>
+        <w:bidi w:val="0"/>
+        <w:jc w:val="both"/>
+        <w:rPr>
+          <w:rFonts w:hint="default"/>
+        </w:rPr>
+      </w:pPr>
+      <w:r>
+        <w:rPr>
+          <w:rFonts w:hint="default"/>
+        </w:rPr>
+        <w:t>El gestor de seguridad por defecto (clase SecurityManager) será el gestor que carguen los Applets. Este gestor de seguridad seguirá la política de seguridad indicada en los ficheros de políticas que hayamos indicado (tanto en el fichero de propiedades de seguridad como en la línea de comando).</w:t>
+      </w:r>
+    </w:p>
+    <w:p>
+      <w:pPr>
+        <w:pStyle w:val="87"/>
+        <w:bidi w:val="0"/>
+        <w:jc w:val="both"/>
+        <w:rPr>
+          <w:rFonts w:hint="default"/>
+        </w:rPr>
+      </w:pPr>
+    </w:p>
+    <w:p>
+      <w:pPr>
+        <w:pStyle w:val="87"/>
+        <w:bidi w:val="0"/>
+        <w:jc w:val="both"/>
+        <w:rPr>
+          <w:rFonts w:hint="default"/>
+        </w:rPr>
+      </w:pPr>
+      <w:r>
+        <w:rPr>
+          <w:rFonts w:hint="default"/>
+        </w:rPr>
+        <w:t>Además de poder utilizar el gestor de seguridad definido por defecto, también podremos definir nuestro propio gestor de seguridad creando una subclase de SecurityManager y sobrescribiendo en ella una serie de métodos para darles el comportamiento que queramos.</w:t>
+      </w:r>
+    </w:p>
+    <w:p>
+      <w:pPr>
+        <w:pStyle w:val="87"/>
+        <w:bidi w:val="0"/>
+        <w:jc w:val="both"/>
+        <w:rPr>
+          <w:rFonts w:hint="default"/>
+        </w:rPr>
+      </w:pPr>
+    </w:p>
+    <w:p>
+      <w:pPr>
+        <w:pStyle w:val="87"/>
+        <w:bidi w:val="0"/>
+        <w:jc w:val="both"/>
+        <w:rPr>
+          <w:rFonts w:hint="default"/>
+        </w:rPr>
+      </w:pPr>
+      <w:r>
+        <w:rPr>
+          <w:rFonts w:hint="default"/>
+        </w:rPr>
+        <w:t>Para instalar un gestor de seguridad, de forma que sea utilizado para establecer las operaciones permitidas, utilizaremos el método </w:t>
+      </w:r>
+      <w:r>
+        <w:rPr>
+          <w:rFonts w:hint="default"/>
+          <w:b/>
+          <w:bCs/>
+        </w:rPr>
+        <w:t>setSecurityManager</w:t>
+      </w:r>
+      <w:r>
+        <w:rPr>
+          <w:rFonts w:hint="default"/>
+        </w:rPr>
+        <w:t> de la clase System.</w:t>
+      </w:r>
+    </w:p>
+    <w:p>
+      <w:pPr>
+        <w:rPr>
+          <w:rFonts w:hint="default"/>
+        </w:rPr>
+      </w:pPr>
+    </w:p>
+    <w:p>
+      <w:pPr>
+        <w:pStyle w:val="5"/>
+        <w:bidi w:val="0"/>
+        <w:rPr>
+          <w:rFonts w:hint="default"/>
+          <w:lang w:val="es-ES"/>
+        </w:rPr>
+      </w:pPr>
+    </w:p>
+    <w:p>
+      <w:pPr>
+        <w:pStyle w:val="5"/>
+        <w:bidi w:val="0"/>
+        <w:rPr>
+          <w:rFonts w:hint="default"/>
+          <w:lang w:val="es-ES"/>
+        </w:rPr>
+      </w:pPr>
+    </w:p>
+    <w:p>
+      <w:pPr>
+        <w:pStyle w:val="5"/>
+        <w:bidi w:val="0"/>
+        <w:rPr>
+          <w:rFonts w:hint="default"/>
+          <w:lang w:val="es-ES"/>
+        </w:rPr>
+      </w:pPr>
+    </w:p>
+    <w:p>
+      <w:pPr>
+        <w:pStyle w:val="5"/>
+        <w:bidi w:val="0"/>
         <w:rPr>
           <w:rFonts w:hint="default"/>
           <w:lang w:val="es-ES"/>
         </w:rPr>
       </w:pPr>
       <w:bookmarkStart w:id="0" w:name="_GoBack"/>
-      <w:r>
-        <w:rPr>
-          <w:rFonts w:hint="default"/>
-          <w:lang w:val="es-ES"/>
-        </w:rPr>
-        <w:fldChar w:fldCharType="begin"/>
-      </w:r>
-      <w:r>
-        <w:rPr>
-          <w:rFonts w:hint="default"/>
-          <w:lang w:val="es-ES"/>
-        </w:rPr>
-        <w:instrText xml:space="preserve"> HYPERLINK "http://www.geeksforgeeks.org/java-rmi-rmisecuritymanager-class-in-java/" </w:instrText>
-      </w:r>
-      <w:r>
-        <w:rPr>
-          <w:rFonts w:hint="default"/>
-          <w:lang w:val="es-ES"/>
-        </w:rPr>
-        <w:fldChar w:fldCharType="separate"/>
-      </w:r>
-      <w:r>
-        <w:rPr>
-          <w:rStyle w:val="25"/>
-          <w:rFonts w:hint="default"/>
-          <w:lang w:val="es-ES"/>
-        </w:rPr>
-        <w:t>www.geeksforgeeks.org/java-rmi-rmisecuritymanager-class-in-java/</w:t>
-      </w:r>
-      <w:r>
-        <w:rPr>
-          <w:rFonts w:hint="default"/>
-          <w:lang w:val="es-ES"/>
-        </w:rPr>
-        <w:fldChar w:fldCharType="end"/>
-      </w:r>
-      <w:r>
-        <w:rPr>
-          <w:rFonts w:hint="default"/>
-          <w:lang w:val="es-ES"/>
-        </w:rPr>
-        <w:t xml:space="preserve"> </w:t>
-      </w:r>
-    </w:p>
-    <w:bookmarkEnd w:id="0"/>
-    <w:p>
-      <w:pPr>
-        <w:rPr>
-          <w:rFonts w:hint="default"/>
-          <w:lang w:val="es-ES"/>
-        </w:rPr>
-      </w:pPr>
-    </w:p>
-    <w:p>
-      <w:pPr>
-        <w:rPr>
-          <w:rFonts w:hint="default"/>
-          <w:lang w:val="es-ES"/>
-        </w:rPr>
-      </w:pPr>
-      <w:r>
-        <w:rPr>
-          <w:rFonts w:hint="default"/>
-          <w:lang w:val="es-ES"/>
-        </w:rPr>
-        <w:t>En cambio para java Rmi se utiliza la clase RMISecurityManager que aplica la política de seguridad a las clases que se cargan como stubs para objetos remotos, sobrescribiendo todos los métodos de comprobación de acceso relevantes del SecurityManager estandar de java. Ya que con la seguridad por defecto de java, los objetos stub sólo pueden realizar operaciones de definición y acceso a clases en local.</w:t>
+      <w:bookmarkEnd w:id="0"/>
+      <w:r>
+        <w:rPr>
+          <w:rFonts w:hint="default"/>
+          <w:lang w:val="es-ES"/>
+        </w:rPr>
+        <w:t>Gestor de seguridad en Rmi</w:t>
+      </w:r>
+    </w:p>
+    <w:p>
+      <w:pPr>
+        <w:rPr>
+          <w:rFonts w:hint="default"/>
+          <w:lang w:val="es-ES"/>
+        </w:rPr>
+      </w:pPr>
+      <w:r>
+        <w:rPr>
+          <w:rFonts w:hint="default"/>
+          <w:lang w:val="es-ES"/>
+        </w:rPr>
+        <w:t xml:space="preserve">Uno de los problemas más comunes que uno encuentra con RMI es un fallo debido a restricciones de seguridad de java estandar. </w:t>
+      </w:r>
+    </w:p>
+    <w:p>
+      <w:pPr>
+        <w:rPr>
+          <w:rFonts w:hint="default"/>
+          <w:lang w:val="es-ES"/>
+        </w:rPr>
+      </w:pPr>
+    </w:p>
+    <w:p>
+      <w:pPr>
+        <w:rPr>
+          <w:rFonts w:hint="default"/>
+          <w:lang w:val="es-ES"/>
+        </w:rPr>
+      </w:pPr>
+      <w:r>
+        <w:rPr>
+          <w:rFonts w:hint="default"/>
+          <w:lang w:val="es-ES"/>
+        </w:rPr>
+        <w:t>En cambio para java Rmi se utiliza la clase RMISecurityManager que aplica la política de seguridad a las clases que se cargan como stubs para objetos remotos, sobrescribiendo todos los métodos de comprobación de acceso relevantes del SecurityManager estandar de java.</w:t>
       </w:r>
     </w:p>
     <w:p>
@@ -6705,8 +7269,119 @@
           <w:rFonts w:hint="default"/>
           <w:lang w:val="es-ES"/>
         </w:rPr>
-        <w:t>Security policy</w:t>
-      </w:r>
+        <w:t>SSL/TLS en Rmi</w:t>
+      </w:r>
+    </w:p>
+    <w:p>
+      <w:pPr>
+        <w:rPr>
+          <w:rFonts w:hint="default"/>
+          <w:lang w:val="es-ES"/>
+        </w:rPr>
+      </w:pPr>
+      <w:r>
+        <w:rPr>
+          <w:rFonts w:hint="default"/>
+          <w:lang w:val="es-ES"/>
+        </w:rPr>
+        <w:t>Una aplicación Java Remote Method Invocation (RMI) puede realizar invocaciones remotas sobre conexiones SSL seguras utilizando fábricas de sockets personalizadas. Una aplicación puede exportar un objeto remoto para utilizar una fábrica de sockets RMI que cree sockets SSL. Usando este método, una aplicación RMI puede usar la comunicación de socket SSL en lugar de la comunicación de socket por defecto. Los pasos a seguir para su configuracion es la siguiente:</w:t>
+      </w:r>
+    </w:p>
+    <w:p>
+      <w:pPr>
+        <w:rPr>
+          <w:rFonts w:hint="default"/>
+          <w:lang w:val="es-ES"/>
+        </w:rPr>
+      </w:pPr>
+    </w:p>
+    <w:p>
+      <w:pPr>
+        <w:numPr>
+          <w:ilvl w:val="0"/>
+          <w:numId w:val="19"/>
+        </w:numPr>
+        <w:ind w:left="420" w:leftChars="0" w:hanging="420" w:firstLineChars="0"/>
+        <w:rPr>
+          <w:rFonts w:hint="default"/>
+          <w:lang w:val="es-ES"/>
+        </w:rPr>
+      </w:pPr>
+      <w:r>
+        <w:rPr>
+          <w:rFonts w:hint="default"/>
+          <w:lang w:val="es-ES"/>
+        </w:rPr>
+        <w:t>Configuración y uso de Certificados por Defecto para Java RMI con SSL.</w:t>
+      </w:r>
+    </w:p>
+    <w:p>
+      <w:pPr>
+        <w:numPr>
+          <w:ilvl w:val="0"/>
+          <w:numId w:val="19"/>
+        </w:numPr>
+        <w:ind w:left="420" w:leftChars="0" w:hanging="420" w:firstLineChars="0"/>
+        <w:rPr>
+          <w:rFonts w:hint="default"/>
+          <w:lang w:val="es-ES"/>
+        </w:rPr>
+      </w:pPr>
+      <w:r>
+        <w:rPr>
+          <w:rFonts w:hint="default"/>
+          <w:lang w:val="es-ES"/>
+        </w:rPr>
+        <w:t>Configuración y uso de certificados personalizados para Java RMI con SSL.</w:t>
+      </w:r>
+    </w:p>
+    <w:p>
+      <w:pPr>
+        <w:numPr>
+          <w:ilvl w:val="0"/>
+          <w:numId w:val="19"/>
+        </w:numPr>
+        <w:ind w:left="420" w:leftChars="0" w:hanging="420" w:firstLineChars="0"/>
+        <w:rPr>
+          <w:rFonts w:hint="default"/>
+          <w:lang w:val="es-ES"/>
+        </w:rPr>
+      </w:pPr>
+      <w:r>
+        <w:rPr>
+          <w:rFonts w:hint="default"/>
+          <w:lang w:val="es-ES"/>
+        </w:rPr>
+        <w:t>Inicializar SSL en RMI</w:t>
+      </w:r>
+    </w:p>
+    <w:p>
+      <w:pPr>
+        <w:numPr>
+          <w:ilvl w:val="0"/>
+          <w:numId w:val="19"/>
+        </w:numPr>
+        <w:ind w:left="420" w:leftChars="0" w:hanging="420" w:firstLineChars="0"/>
+        <w:rPr>
+          <w:rFonts w:hint="default"/>
+          <w:lang w:val="es-ES"/>
+        </w:rPr>
+      </w:pPr>
+      <w:r>
+        <w:rPr>
+          <w:rFonts w:hint="default"/>
+          <w:lang w:val="es-ES"/>
+        </w:rPr>
+        <w:t>Rastreando el Handshake SSL</w:t>
+      </w:r>
+    </w:p>
+    <w:p>
+      <w:pPr>
+        <w:rPr>
+          <w:rFonts w:hint="default"/>
+          <w:lang w:val="es-ES"/>
+        </w:rPr>
+      </w:pPr>
     </w:p>
     <w:p>
       <w:pPr>
@@ -6728,9 +7403,179 @@
       <w:r>
         <w:rPr>
           <w:rFonts w:hint="default"/>
-          <w:lang w:val="es-ES"/>
-        </w:rPr>
-        <w:t>Case is only used in JVM on the localhost</w:t>
+        </w:rPr>
+        <w:t>Restricciones de seguridad en Applets y aplicaciones</w:t>
+      </w:r>
+      <w:r>
+        <w:rPr>
+          <w:rFonts w:hint="default"/>
+          <w:lang w:val="es-ES"/>
+        </w:rPr>
+        <w:t xml:space="preserve"> Java</w:t>
+      </w:r>
+    </w:p>
+    <w:p>
+      <w:pPr>
+        <w:bidi w:val="0"/>
+        <w:jc w:val="both"/>
+        <w:rPr>
+          <w:rFonts w:hint="default"/>
+          <w:lang w:val="es-ES"/>
+        </w:rPr>
+      </w:pPr>
+      <w:r>
+        <w:rPr>
+          <w:rFonts w:hint="default"/>
+        </w:rPr>
+        <w:t xml:space="preserve">Los Applets son programas Java que pueden </w:t>
+      </w:r>
+      <w:r>
+        <w:rPr>
+          <w:rFonts w:hint="default"/>
+          <w:lang w:val="es-ES"/>
+        </w:rPr>
+        <w:t>descargarse de fuentes remotas y ejecutarse de forma automatica.</w:t>
+      </w:r>
+    </w:p>
+    <w:p>
+      <w:pPr>
+        <w:bidi w:val="0"/>
+        <w:jc w:val="both"/>
+        <w:rPr>
+          <w:rFonts w:hint="default"/>
+          <w:lang w:val="es-ES"/>
+        </w:rPr>
+      </w:pPr>
+    </w:p>
+    <w:p>
+      <w:pPr>
+        <w:bidi w:val="0"/>
+        <w:jc w:val="both"/>
+        <w:rPr>
+          <w:rFonts w:hint="default"/>
+        </w:rPr>
+      </w:pPr>
+      <w:r>
+        <w:rPr>
+          <w:rFonts w:hint="default"/>
+          <w:lang w:val="es-ES"/>
+        </w:rPr>
+        <w:t xml:space="preserve">Por el peligro que representan este tipo de programas, </w:t>
+      </w:r>
+      <w:r>
+        <w:rPr>
+          <w:rFonts w:hint="default"/>
+        </w:rPr>
+        <w:t>cuentan con una serie de restricciones importantes:</w:t>
+      </w:r>
+    </w:p>
+    <w:p>
+      <w:pPr>
+        <w:numPr>
+          <w:ilvl w:val="0"/>
+          <w:numId w:val="19"/>
+        </w:numPr>
+        <w:bidi w:val="0"/>
+        <w:ind w:left="420" w:leftChars="0" w:hanging="420" w:firstLineChars="0"/>
+        <w:jc w:val="both"/>
+      </w:pPr>
+      <w:r>
+        <w:rPr>
+          <w:rFonts w:hint="default"/>
+        </w:rPr>
+        <w:t>No pueden acceder a métodos nativos.</w:t>
+      </w:r>
+    </w:p>
+    <w:p>
+      <w:pPr>
+        <w:numPr>
+          <w:ilvl w:val="0"/>
+          <w:numId w:val="19"/>
+        </w:numPr>
+        <w:bidi w:val="0"/>
+        <w:ind w:left="420" w:leftChars="0" w:hanging="420" w:firstLineChars="0"/>
+        <w:jc w:val="both"/>
+      </w:pPr>
+      <w:r>
+        <w:rPr>
+          <w:rFonts w:hint="default"/>
+        </w:rPr>
+        <w:t>No pueden leer ni escribir en ficheros de la máquina local donde se ejecute. Sólo puede acceder a ficheros si proporciona la URL absoluta del fichero.</w:t>
+      </w:r>
+    </w:p>
+    <w:p>
+      <w:pPr>
+        <w:numPr>
+          <w:ilvl w:val="0"/>
+          <w:numId w:val="19"/>
+        </w:numPr>
+        <w:bidi w:val="0"/>
+        <w:ind w:left="420" w:leftChars="0" w:hanging="420" w:firstLineChars="0"/>
+        <w:jc w:val="both"/>
+      </w:pPr>
+      <w:r>
+        <w:rPr>
+          <w:rFonts w:hint="default"/>
+        </w:rPr>
+        <w:t>No pueden establecer conexiones de red a ningún host distinto al host desde el que nos hemos descargado el Applet.</w:t>
+      </w:r>
+    </w:p>
+    <w:p>
+      <w:pPr>
+        <w:numPr>
+          <w:ilvl w:val="0"/>
+          <w:numId w:val="19"/>
+        </w:numPr>
+        <w:bidi w:val="0"/>
+        <w:ind w:left="420" w:leftChars="0" w:hanging="420" w:firstLineChars="0"/>
+        <w:jc w:val="both"/>
+      </w:pPr>
+      <w:r>
+        <w:rPr>
+          <w:rFonts w:hint="default"/>
+        </w:rPr>
+        <w:t>No pueden ejecutar programas en la máquina donde se está ejecutando.</w:t>
+      </w:r>
+    </w:p>
+    <w:p>
+      <w:pPr>
+        <w:numPr>
+          <w:ilvl w:val="0"/>
+          <w:numId w:val="19"/>
+        </w:numPr>
+        <w:bidi w:val="0"/>
+        <w:ind w:left="420" w:leftChars="0" w:hanging="420" w:firstLineChars="0"/>
+        <w:jc w:val="both"/>
+      </w:pPr>
+      <w:r>
+        <w:rPr>
+          <w:rFonts w:hint="default"/>
+        </w:rPr>
+        <w:t>No pueden leer las propiedades del sistema.</w:t>
+      </w:r>
+    </w:p>
+    <w:p>
+      <w:pPr>
+        <w:bidi w:val="0"/>
+        <w:jc w:val="both"/>
+        <w:rPr>
+          <w:rFonts w:hint="default"/>
+        </w:rPr>
+      </w:pPr>
+    </w:p>
+    <w:p>
+      <w:pPr>
+        <w:bidi w:val="0"/>
+        <w:jc w:val="both"/>
+        <w:rPr>
+          <w:rFonts w:hint="default"/>
+        </w:rPr>
+      </w:pPr>
+      <w:r>
+        <w:rPr>
+          <w:rFonts w:hint="default"/>
+        </w:rPr>
+        <w:t>Podremos cambiar la configuración de forma que se eliminen algunas de estas restricciones, estableciendo los permisos necesarios para ello. De la misma forma, aunque las aplicaciones no tengan por defecto estas restricciones de seguridad, podremos hacer que también se vean sujetas a ellas.</w:t>
       </w:r>
     </w:p>
     <w:p>
@@ -6763,55 +7608,6 @@
           <w:rFonts w:hint="default"/>
           <w:lang w:val="es-ES"/>
         </w:rPr>
-        <w:t>SSL/TLS en Rmi</w:t>
-      </w:r>
-    </w:p>
-    <w:p>
-      <w:pPr>
-        <w:rPr>
-          <w:rFonts w:hint="default"/>
-          <w:lang w:val="es-ES"/>
-        </w:rPr>
-      </w:pPr>
-    </w:p>
-    <w:p>
-      <w:pPr>
-        <w:rPr>
-          <w:rFonts w:hint="default"/>
-          <w:lang w:val="es-ES"/>
-        </w:rPr>
-      </w:pPr>
-    </w:p>
-    <w:p>
-      <w:pPr>
-        <w:rPr>
-          <w:rFonts w:hint="default"/>
-          <w:lang w:val="es-ES"/>
-        </w:rPr>
-      </w:pPr>
-    </w:p>
-    <w:p>
-      <w:pPr>
-        <w:rPr>
-          <w:rFonts w:hint="default"/>
-          <w:lang w:val="es-ES"/>
-        </w:rPr>
-      </w:pPr>
-    </w:p>
-    <w:p>
-      <w:pPr>
-        <w:pStyle w:val="5"/>
-        <w:bidi w:val="0"/>
-        <w:rPr>
-          <w:rFonts w:hint="default"/>
-          <w:lang w:val="es-ES"/>
-        </w:rPr>
-      </w:pPr>
-      <w:r>
-        <w:rPr>
-          <w:rFonts w:hint="default"/>
-          <w:lang w:val="es-ES"/>
-        </w:rPr>
         <w:t>Descarga de codigo/clases remoto</w:t>
       </w:r>
     </w:p>
@@ -6828,71 +7624,126 @@
           <w:rFonts w:hint="default"/>
           <w:lang w:val="es-ES"/>
         </w:rPr>
-        <w:t>Ciertas operaciones requieren que haya un gestor de seguridad. Por ejemplo, RMI descargará una clase Serializable desde otra máquina sólo si hay un gestor de seguridad y el gestor de seguridad permite la descarga de la clase desde esa máquina. La clase RMISecurityManager define un ejemplo de gestor de seguridad que normalmente permite tales descargas.</w:t>
-      </w:r>
-    </w:p>
-    <w:p>
-      <w:pPr>
-        <w:bidi w:val="0"/>
-        <w:rPr>
-          <w:rFonts w:hint="default"/>
-          <w:lang w:val="es-ES"/>
-        </w:rPr>
-      </w:pPr>
-    </w:p>
-    <w:p>
-      <w:pPr>
-        <w:bidi w:val="0"/>
-        <w:rPr>
-          <w:rFonts w:hint="default"/>
-          <w:lang w:val="es-ES"/>
-        </w:rPr>
-      </w:pPr>
-      <w:r>
-        <w:rPr>
-          <w:rFonts w:hint="default"/>
-          <w:lang w:val="es-ES"/>
-        </w:rPr>
-        <w:t>Esta accion se controla mediante el valor de la propiedad java.rmi.server.useCodebaseOnly. Establecer esta propiedad a false habilita la carga remota de código, lo que incrementa el nivel de riesgo de seguridad del sistema.</w:t>
-      </w:r>
-    </w:p>
-    <w:p>
-      <w:pPr>
-        <w:bidi w:val="0"/>
-        <w:rPr>
-          <w:rFonts w:hint="default"/>
-          <w:lang w:val="es-ES"/>
-        </w:rPr>
-      </w:pPr>
-      <w:r>
-        <w:rPr>
-          <w:rFonts w:hint="default"/>
-          <w:lang w:val="es-ES"/>
-        </w:rPr>
-        <w:t>Aunque su valor por defecto es true.</w:t>
-      </w:r>
-    </w:p>
-    <w:p>
-      <w:pPr>
-        <w:rPr>
-          <w:rFonts w:hint="default"/>
-          <w:lang w:val="es-ES"/>
-        </w:rPr>
-      </w:pPr>
-    </w:p>
-    <w:p>
-      <w:pPr>
-        <w:rPr>
-          <w:rFonts w:hint="default"/>
-          <w:lang w:val="es-ES"/>
-        </w:rPr>
-      </w:pPr>
-      <w:r>
-        <w:rPr>
-          <w:rFonts w:hint="default"/>
-          <w:lang w:val="es-ES"/>
-        </w:rPr>
-        <w:t>Esta propiedad sera importante en el apartado siguiente.</w:t>
+        <w:t xml:space="preserve">Debido a las restricciones explicadas en el apartado de </w:t>
+      </w:r>
+      <w:r>
+        <w:rPr>
+          <w:rFonts w:hint="default"/>
+        </w:rPr>
+        <w:t>Restricciones de seguridad en Applets y aplicaciones</w:t>
+      </w:r>
+      <w:r>
+        <w:rPr>
+          <w:rFonts w:hint="default"/>
+          <w:lang w:val="es-ES"/>
+        </w:rPr>
+        <w:t>, la descarga dinamica de las clases de destinos remotos esta totalmente restringido en las politicas por defecto de java .</w:t>
+      </w:r>
+    </w:p>
+    <w:p>
+      <w:pPr>
+        <w:bidi w:val="0"/>
+        <w:rPr>
+          <w:rFonts w:hint="default"/>
+          <w:lang w:val="es-ES"/>
+        </w:rPr>
+      </w:pPr>
+    </w:p>
+    <w:p>
+      <w:pPr>
+        <w:bidi w:val="0"/>
+        <w:rPr>
+          <w:rFonts w:hint="default"/>
+          <w:lang w:val="es-ES"/>
+        </w:rPr>
+      </w:pPr>
+      <w:r>
+        <w:rPr>
+          <w:rFonts w:hint="default"/>
+          <w:lang w:val="es-ES"/>
+        </w:rPr>
+        <w:t xml:space="preserve">Para realizar este tipo de operaciones se requiere que haya un gestor de seguridad, que sobrescriba los permisos vigentes. Por ejemplo en RMI se descargará una clase Serializable desde otra máquina sólo si hay un gestor de seguridad y el gestor de seguridad permite la descarga de la clase desde esa máquina. </w:t>
+      </w:r>
+    </w:p>
+    <w:p>
+      <w:pPr>
+        <w:bidi w:val="0"/>
+        <w:rPr>
+          <w:rFonts w:hint="default"/>
+          <w:lang w:val="es-ES"/>
+        </w:rPr>
+      </w:pPr>
+    </w:p>
+    <w:p>
+      <w:pPr>
+        <w:bidi w:val="0"/>
+        <w:ind w:left="120" w:hanging="120" w:hangingChars="50"/>
+        <w:rPr>
+          <w:rFonts w:hint="default"/>
+          <w:lang w:val="es-ES"/>
+        </w:rPr>
+      </w:pPr>
+      <w:r>
+        <w:rPr>
+          <w:rFonts w:hint="default"/>
+          <w:lang w:val="es-ES"/>
+        </w:rPr>
+        <w:t xml:space="preserve">Esta accion se controla mediante el valor de la propiedad </w:t>
+      </w:r>
+      <w:r>
+        <w:rPr>
+          <w:rFonts w:hint="default"/>
+          <w:b/>
+          <w:bCs/>
+          <w:lang w:val="es-ES"/>
+        </w:rPr>
+        <w:t>java.rmi.server.useCodebaseOnly</w:t>
+      </w:r>
+      <w:r>
+        <w:rPr>
+          <w:rFonts w:hint="default"/>
+          <w:lang w:val="es-ES"/>
+        </w:rPr>
+        <w:t>.</w:t>
+      </w:r>
+    </w:p>
+    <w:p>
+      <w:pPr>
+        <w:bidi w:val="0"/>
+        <w:rPr>
+          <w:rFonts w:hint="default"/>
+          <w:lang w:val="es-ES"/>
+        </w:rPr>
+      </w:pPr>
+      <w:r>
+        <w:rPr>
+          <w:rFonts w:hint="default"/>
+          <w:lang w:val="es-ES"/>
+        </w:rPr>
+        <w:t xml:space="preserve"> Establecer esta propiedad a false habilita la carga remota de código, lo que incrementa el nivel de riesgo de seguridad del sistema. Aunque su valor por defecto es true.</w:t>
+      </w:r>
+    </w:p>
+    <w:p>
+      <w:pPr>
+        <w:rPr>
+          <w:rFonts w:hint="default"/>
+          <w:lang w:val="es-ES"/>
+        </w:rPr>
+      </w:pPr>
+    </w:p>
+    <w:p>
+      <w:pPr>
+        <w:rPr>
+          <w:rFonts w:hint="default"/>
+          <w:lang w:val="es-ES"/>
+        </w:rPr>
+      </w:pPr>
+      <w:r>
+        <w:rPr>
+          <w:rFonts w:hint="default"/>
+          <w:lang w:val="es-ES"/>
+        </w:rPr>
+        <w:t>La aplicacion de esta propiedad sera importante en el apartado siguiente.</w:t>
       </w:r>
     </w:p>
     <w:p>
@@ -7046,90 +7897,103 @@
           <w:lang w:val="es-ES"/>
         </w:rPr>
       </w:pPr>
-    </w:p>
-    <w:p>
-      <w:pPr>
-        <w:rPr>
-          <w:rFonts w:hint="default"/>
-          <w:lang w:val="es-ES"/>
-        </w:rPr>
-      </w:pPr>
-      <w:r>
-        <w:rPr>
-          <w:rFonts w:hint="default"/>
-          <w:lang w:val="es-ES"/>
-        </w:rPr>
-        <w:t>--- Nota: En este apartado los ejercicios se tienen que estructurar, como los ejercicios de trocear calculos como Matrices del temario anterior. Calculos distribuidos con una carga balanceada.</w:t>
-      </w:r>
-    </w:p>
-    <w:p>
-      <w:pPr>
-        <w:rPr>
-          <w:rFonts w:hint="default"/>
-          <w:lang w:val="es-ES"/>
-        </w:rPr>
-      </w:pPr>
-    </w:p>
-    <w:p>
-      <w:pPr>
-        <w:rPr>
-          <w:rFonts w:hint="default"/>
-          <w:lang w:val="es-ES"/>
-        </w:rPr>
-      </w:pPr>
-      <w:r>
-        <w:rPr>
-          <w:rFonts w:hint="default"/>
-          <w:lang w:val="es-ES"/>
-        </w:rPr>
-        <w:t>La unica diferencia es que despues de dividir el trabajo, en vez de 1 thread por tarea, necesitamos un server con 1 tarea por server.  Y se le comunicaria la tarea por Rmi.</w:t>
-      </w:r>
-    </w:p>
-    <w:p>
-      <w:pPr>
-        <w:rPr>
-          <w:rFonts w:hint="default"/>
-          <w:lang w:val="es-ES"/>
-        </w:rPr>
-      </w:pPr>
-      <w:r>
-        <w:rPr>
-          <w:rFonts w:hint="default"/>
-          <w:lang w:val="es-ES"/>
-        </w:rPr>
-        <w:t>para poder hacerse bien con 10 servidores (10 programas server que hacen el calculo) y despues le devuelven el resultado al cliente que lo junta el. O en su defecto un server principal que le devuelve el resultado.</w:t>
-      </w:r>
-    </w:p>
-    <w:p>
-      <w:pPr>
-        <w:rPr>
-          <w:rFonts w:hint="default"/>
-          <w:lang w:val="es-ES"/>
-        </w:rPr>
-      </w:pPr>
-    </w:p>
-    <w:p>
-      <w:pPr>
-        <w:rPr>
-          <w:rFonts w:hint="default"/>
-          <w:lang w:val="es-ES"/>
-        </w:rPr>
-      </w:pPr>
-    </w:p>
-    <w:p>
-      <w:pPr>
-        <w:rPr>
-          <w:rFonts w:hint="default"/>
-          <w:lang w:val="es-ES"/>
-        </w:rPr>
-      </w:pPr>
-      <w:r>
-        <w:rPr>
-          <w:rFonts w:hint="default"/>
-          <w:lang w:val="es-ES"/>
-        </w:rPr>
-        <w:t>--El ejercicio tochisimo de carga dinamica puede ser hacer lo comentado anteriormente con el juego de la vida, del temario anterior o similar.</w:t>
-      </w:r>
+      <w:r>
+        <w:rPr>
+          <w:rFonts w:hint="default"/>
+          <w:lang w:val="es-ES"/>
+        </w:rPr>
+        <w:t>-- La diferencia con Serializacion es en vez de tener 1 peticion que tenga solo 1 tipo de resultado, haciendo todas las tareas necesarias en el servidor.</w:t>
+      </w:r>
+    </w:p>
+    <w:p>
+      <w:pPr>
+        <w:rPr>
+          <w:rFonts w:hint="default"/>
+          <w:lang w:val="es-ES"/>
+        </w:rPr>
+      </w:pPr>
+    </w:p>
+    <w:p>
+      <w:pPr>
+        <w:rPr>
+          <w:rFonts w:hint="default"/>
+          <w:lang w:val="es-ES"/>
+        </w:rPr>
+      </w:pPr>
+      <w:r>
+        <w:rPr>
+          <w:rFonts w:hint="default"/>
+          <w:lang w:val="es-ES"/>
+        </w:rPr>
+        <w:t>A poder hacer todas las tareas implementadas en el servidor de forma independiente en el cliente. Pudiendo dar resultados de diferentes tipos</w:t>
+      </w:r>
+    </w:p>
+    <w:p>
+      <w:pPr>
+        <w:pBdr>
+          <w:bottom w:val="single" w:color="auto" w:sz="4" w:space="0"/>
+        </w:pBdr>
+        <w:rPr>
+          <w:rFonts w:hint="default"/>
+          <w:lang w:val="es-ES"/>
+        </w:rPr>
+      </w:pPr>
+    </w:p>
+    <w:p>
+      <w:pPr>
+        <w:rPr>
+          <w:rFonts w:hint="default"/>
+          <w:lang w:val="es-ES"/>
+        </w:rPr>
+      </w:pPr>
+    </w:p>
+    <w:p>
+      <w:pPr>
+        <w:rPr>
+          <w:rFonts w:hint="default"/>
+          <w:lang w:val="es-ES"/>
+        </w:rPr>
+      </w:pPr>
+    </w:p>
+    <w:p>
+      <w:pPr>
+        <w:rPr>
+          <w:rFonts w:hint="default"/>
+          <w:lang w:val="es-ES"/>
+        </w:rPr>
+      </w:pPr>
+    </w:p>
+    <w:p>
+      <w:pPr>
+        <w:rPr>
+          <w:rFonts w:hint="default"/>
+          <w:lang w:val="es-ES"/>
+        </w:rPr>
+      </w:pPr>
+    </w:p>
+    <w:p>
+      <w:pPr>
+        <w:rPr>
+          <w:rFonts w:hint="default"/>
+          <w:lang w:val="es-ES"/>
+        </w:rPr>
+      </w:pPr>
+    </w:p>
+    <w:p>
+      <w:pPr>
+        <w:rPr>
+          <w:rFonts w:hint="default"/>
+          <w:lang w:val="es-ES"/>
+        </w:rPr>
+      </w:pPr>
+    </w:p>
+    <w:p>
+      <w:pPr>
+        <w:rPr>
+          <w:rFonts w:hint="default"/>
+          <w:lang w:val="es-ES"/>
+        </w:rPr>
+      </w:pPr>
     </w:p>
     <w:p>
       <w:pPr>
@@ -7381,6 +8245,26 @@
     </w:lvl>
   </w:abstractNum>
   <w:abstractNum w:abstractNumId="4">
+    <w:nsid w:val="EDACA19E"/>
+    <w:multiLevelType w:val="singleLevel"/>
+    <w:tmpl w:val="EDACA19E"/>
+    <w:lvl w:ilvl="0" w:tentative="0">
+      <w:start w:val="1"/>
+      <w:numFmt w:val="bullet"/>
+      <w:lvlText w:val=""/>
+      <w:lvlJc w:val="left"/>
+      <w:pPr>
+        <w:tabs>
+          <w:tab w:val="left" w:pos="420"/>
+        </w:tabs>
+        <w:ind w:left="420" w:leftChars="0" w:hanging="420" w:firstLineChars="0"/>
+      </w:pPr>
+      <w:rPr>
+        <w:rFonts w:hint="default" w:ascii="Wingdings" w:hAnsi="Wingdings"/>
+      </w:rPr>
+    </w:lvl>
+  </w:abstractNum>
+  <w:abstractNum w:abstractNumId="5">
     <w:nsid w:val="FFFFFF7C"/>
     <w:multiLevelType w:val="singleLevel"/>
     <w:tmpl w:val="FFFFFF7C"/>
@@ -7398,7 +8282,7 @@
       </w:pPr>
     </w:lvl>
   </w:abstractNum>
-  <w:abstractNum w:abstractNumId="5">
+  <w:abstractNum w:abstractNumId="6">
     <w:nsid w:val="FFFFFF7D"/>
     <w:multiLevelType w:val="singleLevel"/>
     <w:tmpl w:val="FFFFFF7D"/>
@@ -7416,7 +8300,7 @@
       </w:pPr>
     </w:lvl>
   </w:abstractNum>
-  <w:abstractNum w:abstractNumId="6">
+  <w:abstractNum w:abstractNumId="7">
     <w:nsid w:val="FFFFFF7E"/>
     <w:multiLevelType w:val="singleLevel"/>
     <w:tmpl w:val="FFFFFF7E"/>
@@ -7434,7 +8318,7 @@
       </w:pPr>
     </w:lvl>
   </w:abstractNum>
-  <w:abstractNum w:abstractNumId="7">
+  <w:abstractNum w:abstractNumId="8">
     <w:nsid w:val="FFFFFF7F"/>
     <w:multiLevelType w:val="singleLevel"/>
     <w:tmpl w:val="FFFFFF7F"/>
@@ -7452,7 +8336,7 @@
       </w:pPr>
     </w:lvl>
   </w:abstractNum>
-  <w:abstractNum w:abstractNumId="8">
+  <w:abstractNum w:abstractNumId="9">
     <w:nsid w:val="FFFFFF80"/>
     <w:multiLevelType w:val="singleLevel"/>
     <w:tmpl w:val="FFFFFF80"/>
@@ -7473,7 +8357,7 @@
       </w:rPr>
     </w:lvl>
   </w:abstractNum>
-  <w:abstractNum w:abstractNumId="9">
+  <w:abstractNum w:abstractNumId="10">
     <w:nsid w:val="FFFFFF81"/>
     <w:multiLevelType w:val="singleLevel"/>
     <w:tmpl w:val="FFFFFF81"/>
@@ -7494,7 +8378,7 @@
       </w:rPr>
     </w:lvl>
   </w:abstractNum>
-  <w:abstractNum w:abstractNumId="10">
+  <w:abstractNum w:abstractNumId="11">
     <w:nsid w:val="FFFFFF82"/>
     <w:multiLevelType w:val="singleLevel"/>
     <w:tmpl w:val="FFFFFF82"/>
@@ -7515,7 +8399,7 @@
       </w:rPr>
     </w:lvl>
   </w:abstractNum>
-  <w:abstractNum w:abstractNumId="11">
+  <w:abstractNum w:abstractNumId="12">
     <w:nsid w:val="FFFFFF83"/>
     <w:multiLevelType w:val="singleLevel"/>
     <w:tmpl w:val="FFFFFF83"/>
@@ -7536,7 +8420,7 @@
       </w:rPr>
     </w:lvl>
   </w:abstractNum>
-  <w:abstractNum w:abstractNumId="12">
+  <w:abstractNum w:abstractNumId="13">
     <w:nsid w:val="FFFFFF88"/>
     <w:multiLevelType w:val="singleLevel"/>
     <w:tmpl w:val="FFFFFF88"/>
@@ -7554,7 +8438,7 @@
       </w:pPr>
     </w:lvl>
   </w:abstractNum>
-  <w:abstractNum w:abstractNumId="13">
+  <w:abstractNum w:abstractNumId="14">
     <w:nsid w:val="FFFFFF89"/>
     <w:multiLevelType w:val="singleLevel"/>
     <w:tmpl w:val="FFFFFF89"/>
@@ -7575,7 +8459,27 @@
       </w:rPr>
     </w:lvl>
   </w:abstractNum>
-  <w:abstractNum w:abstractNumId="14">
+  <w:abstractNum w:abstractNumId="15">
+    <w:nsid w:val="1A522877"/>
+    <w:multiLevelType w:val="singleLevel"/>
+    <w:tmpl w:val="1A522877"/>
+    <w:lvl w:ilvl="0" w:tentative="0">
+      <w:start w:val="1"/>
+      <w:numFmt w:val="bullet"/>
+      <w:lvlText w:val=""/>
+      <w:lvlJc w:val="left"/>
+      <w:pPr>
+        <w:tabs>
+          <w:tab w:val="left" w:pos="420"/>
+        </w:tabs>
+        <w:ind w:left="420" w:leftChars="0" w:hanging="420" w:firstLineChars="0"/>
+      </w:pPr>
+      <w:rPr>
+        <w:rFonts w:hint="default" w:ascii="Wingdings" w:hAnsi="Wingdings"/>
+      </w:rPr>
+    </w:lvl>
+  </w:abstractNum>
+  <w:abstractNum w:abstractNumId="16">
     <w:nsid w:val="2508C319"/>
     <w:multiLevelType w:val="singleLevel"/>
     <w:tmpl w:val="2508C319"/>
@@ -7587,7 +8491,7 @@
       <w:lvlJc w:val="left"/>
     </w:lvl>
   </w:abstractNum>
-  <w:abstractNum w:abstractNumId="15">
+  <w:abstractNum w:abstractNumId="17">
     <w:nsid w:val="5B2C5811"/>
     <w:multiLevelType w:val="singleLevel"/>
     <w:tmpl w:val="5B2C5811"/>
@@ -7607,7 +8511,7 @@
       </w:rPr>
     </w:lvl>
   </w:abstractNum>
-  <w:abstractNum w:abstractNumId="16">
+  <w:abstractNum w:abstractNumId="18">
     <w:nsid w:val="5F8AFC28"/>
     <w:multiLevelType w:val="multilevel"/>
     <w:tmpl w:val="5F8AFC28"/>
@@ -7748,43 +8652,43 @@
     </w:lvl>
   </w:abstractNum>
   <w:num w:numId="1">
+    <w:abstractNumId w:val="8"/>
+  </w:num>
+  <w:num w:numId="2">
+    <w:abstractNumId w:val="6"/>
+  </w:num>
+  <w:num w:numId="3">
     <w:abstractNumId w:val="7"/>
   </w:num>
-  <w:num w:numId="2">
+  <w:num w:numId="4">
+    <w:abstractNumId w:val="13"/>
+  </w:num>
+  <w:num w:numId="5">
+    <w:abstractNumId w:val="11"/>
+  </w:num>
+  <w:num w:numId="6">
     <w:abstractNumId w:val="5"/>
   </w:num>
-  <w:num w:numId="3">
-    <w:abstractNumId w:val="6"/>
+  <w:num w:numId="7">
+    <w:abstractNumId w:val="9"/>
   </w:num>
-  <w:num w:numId="4">
+  <w:num w:numId="8">
+    <w:abstractNumId w:val="14"/>
+  </w:num>
+  <w:num w:numId="9">
     <w:abstractNumId w:val="12"/>
   </w:num>
-  <w:num w:numId="5">
+  <w:num w:numId="10">
     <w:abstractNumId w:val="10"/>
   </w:num>
-  <w:num w:numId="6">
-    <w:abstractNumId w:val="4"/>
-  </w:num>
-  <w:num w:numId="7">
-    <w:abstractNumId w:val="8"/>
-  </w:num>
-  <w:num w:numId="8">
-    <w:abstractNumId w:val="13"/>
-  </w:num>
-  <w:num w:numId="9">
-    <w:abstractNumId w:val="11"/>
-  </w:num>
-  <w:num w:numId="10">
-    <w:abstractNumId w:val="9"/>
-  </w:num>
   <w:num w:numId="11">
-    <w:abstractNumId w:val="16"/>
+    <w:abstractNumId w:val="18"/>
   </w:num>
   <w:num w:numId="12">
     <w:abstractNumId w:val="0"/>
   </w:num>
   <w:num w:numId="13">
-    <w:abstractNumId w:val="15"/>
+    <w:abstractNumId w:val="17"/>
   </w:num>
   <w:num w:numId="14">
     <w:abstractNumId w:val="1"/>
@@ -7796,7 +8700,13 @@
     <w:abstractNumId w:val="3"/>
   </w:num>
   <w:num w:numId="17">
-    <w:abstractNumId w:val="14"/>
+    <w:abstractNumId w:val="16"/>
+  </w:num>
+  <w:num w:numId="18">
+    <w:abstractNumId w:val="4"/>
+  </w:num>
+  <w:num w:numId="19">
+    <w:abstractNumId w:val="15"/>
   </w:num>
 </w:numbering>
 </file>
@@ -7870,7 +8780,7 @@
     <w:lsdException w:qFormat="1" w:unhideWhenUsed="0" w:uiPriority="0" w:semiHidden="0" w:name="List Bullet 3"/>
     <w:lsdException w:qFormat="1" w:unhideWhenUsed="0" w:uiPriority="0" w:semiHidden="0" w:name="List Bullet 4"/>
     <w:lsdException w:qFormat="1" w:unhideWhenUsed="0" w:uiPriority="0" w:semiHidden="0" w:name="List Bullet 5"/>
-    <w:lsdException w:unhideWhenUsed="0" w:uiPriority="0" w:semiHidden="0" w:name="List Number 2"/>
+    <w:lsdException w:qFormat="1" w:unhideWhenUsed="0" w:uiPriority="0" w:semiHidden="0" w:name="List Number 2"/>
     <w:lsdException w:qFormat="1" w:unhideWhenUsed="0" w:uiPriority="0" w:semiHidden="0" w:name="List Number 3"/>
     <w:lsdException w:qFormat="1" w:unhideWhenUsed="0" w:uiPriority="0" w:semiHidden="0" w:name="List Number 4"/>
     <w:lsdException w:qFormat="1" w:unhideWhenUsed="0" w:uiPriority="0" w:semiHidden="0" w:name="List Number 5"/>
@@ -8778,6 +9688,7 @@
   <w:style w:type="paragraph" w:styleId="70">
     <w:name w:val="List Number 2"/>
     <w:basedOn w:val="1"/>
+    <w:qFormat/>
     <w:uiPriority w:val="0"/>
     <w:pPr>
       <w:numPr>

</xml_diff>

<commit_message>
Borrador parte Carga dinamica Texto (ajustes varios)
</commit_message>
<xml_diff>
--- a/Documento RMI.docx
+++ b/Documento RMI.docx
@@ -7199,8 +7199,6 @@
           <w:lang w:val="es-ES"/>
         </w:rPr>
       </w:pPr>
-      <w:bookmarkStart w:id="0" w:name="_GoBack"/>
-      <w:bookmarkEnd w:id="0"/>
       <w:r>
         <w:rPr>
           <w:rFonts w:hint="default"/>
@@ -7743,43 +7741,202 @@
           <w:rFonts w:hint="default"/>
           <w:lang w:val="es-ES"/>
         </w:rPr>
-        <w:t>La aplicacion de esta propiedad sera importante en el apartado siguiente.</w:t>
-      </w:r>
-    </w:p>
-    <w:p>
-      <w:pPr>
-        <w:rPr>
-          <w:rFonts w:hint="default"/>
-          <w:lang w:val="es-ES"/>
-        </w:rPr>
-      </w:pPr>
-    </w:p>
-    <w:p>
-      <w:pPr>
-        <w:rPr>
-          <w:rFonts w:hint="default"/>
-          <w:lang w:val="es-ES"/>
-        </w:rPr>
-      </w:pPr>
-    </w:p>
-    <w:p>
-      <w:pPr>
-        <w:rPr>
-          <w:rFonts w:hint="default"/>
-          <w:lang w:val="es-ES"/>
-        </w:rPr>
-      </w:pPr>
-    </w:p>
-    <w:p>
-      <w:pPr>
-        <w:rPr>
-          <w:rFonts w:hint="default"/>
-          <w:lang w:val="es-ES"/>
-        </w:rPr>
-      </w:pPr>
-    </w:p>
-    <w:p>
-      <w:pPr>
+        <w:t>La aplicacion de esta propiedad sera importante en el  siguiente tema.</w:t>
+      </w:r>
+    </w:p>
+    <w:p>
+      <w:pPr>
+        <w:rPr>
+          <w:rFonts w:hint="default"/>
+          <w:lang w:val="es-ES"/>
+        </w:rPr>
+      </w:pPr>
+    </w:p>
+    <w:p>
+      <w:pPr>
+        <w:rPr>
+          <w:rFonts w:hint="default"/>
+          <w:lang w:val="es-ES"/>
+        </w:rPr>
+      </w:pPr>
+    </w:p>
+    <w:p>
+      <w:pPr>
+        <w:pStyle w:val="5"/>
+        <w:bidi w:val="0"/>
+        <w:rPr>
+          <w:rFonts w:hint="default"/>
+          <w:lang w:val="es-ES"/>
+        </w:rPr>
+      </w:pPr>
+      <w:r>
+        <w:rPr>
+          <w:rFonts w:hint="default"/>
+          <w:lang w:val="es-ES"/>
+        </w:rPr>
+        <w:t>Ejercicios</w:t>
+      </w:r>
+    </w:p>
+    <w:p>
+      <w:pPr>
+        <w:bidi w:val="0"/>
+        <w:rPr>
+          <w:rFonts w:hint="default"/>
+          <w:lang w:val="es-ES"/>
+        </w:rPr>
+      </w:pPr>
+    </w:p>
+    <w:p>
+      <w:pPr>
+        <w:bidi w:val="0"/>
+        <w:rPr>
+          <w:rFonts w:hint="default"/>
+          <w:lang w:val="es-ES"/>
+        </w:rPr>
+      </w:pPr>
+      <w:r>
+        <w:rPr>
+          <w:rFonts w:hint="default"/>
+          <w:lang w:val="es-ES"/>
+        </w:rPr>
+        <w:t>1.Restringir el acceso a métodos específicos: Puede utilizar RmiSecurityManager para restringir el acceso a métodos específicos en objetos remotos. Por ejemplo, puede configurar el gestor de seguridad para que sólo permita el acceso de lectura a un método concreto, pero no el acceso de escritura.</w:t>
+      </w:r>
+    </w:p>
+    <w:p>
+      <w:pPr>
+        <w:bidi w:val="0"/>
+        <w:rPr>
+          <w:rFonts w:hint="default"/>
+          <w:lang w:val="es-ES"/>
+        </w:rPr>
+      </w:pPr>
+    </w:p>
+    <w:p>
+      <w:pPr>
+        <w:bidi w:val="0"/>
+        <w:rPr>
+          <w:rFonts w:hint="default"/>
+          <w:lang w:val="es-ES"/>
+        </w:rPr>
+      </w:pPr>
+    </w:p>
+    <w:p>
+      <w:pPr>
+        <w:bidi w:val="0"/>
+        <w:rPr>
+          <w:rFonts w:hint="default"/>
+          <w:lang w:val="es-ES"/>
+        </w:rPr>
+      </w:pPr>
+      <w:r>
+        <w:rPr>
+          <w:rFonts w:hint="default"/>
+          <w:lang w:val="es-ES"/>
+        </w:rPr>
+        <w:t>2.Manejar excepciones de seguridad: Si un cliente intenta acceder a un objeto o método remoto que no está permitido por la política de seguridad, se lanzará una excepción de seguridad. Puedes usar RmiSecurityManager para manejar estas excepciones de una manera que tenga sentido para tu aplicación.</w:t>
+      </w:r>
+    </w:p>
+    <w:p>
+      <w:pPr>
+        <w:bidi w:val="0"/>
+        <w:rPr>
+          <w:rFonts w:hint="default"/>
+          <w:lang w:val="es-ES"/>
+        </w:rPr>
+      </w:pPr>
+    </w:p>
+    <w:p>
+      <w:pPr>
+        <w:numPr>
+          <w:ilvl w:val="0"/>
+          <w:numId w:val="20"/>
+        </w:numPr>
+        <w:bidi w:val="0"/>
+        <w:rPr>
+          <w:rFonts w:hint="default"/>
+          <w:lang w:val="es-ES"/>
+        </w:rPr>
+      </w:pPr>
+      <w:r>
+        <w:rPr>
+          <w:rFonts w:hint="default"/>
+          <w:lang w:val="es-ES"/>
+        </w:rPr>
+        <w:t>Establecer permisos para objetos remotos: Puedes usar RmiSecurityManager para establecer permisos para objetos remotos, como permisos de lectura, escritura y ejecución. Esto te permite controlar lo que los clientes pueden hacer con los objetos remotos.</w:t>
+      </w:r>
+    </w:p>
+    <w:p>
+      <w:pPr>
+        <w:numPr>
+          <w:ilvl w:val="0"/>
+          <w:numId w:val="0"/>
+        </w:numPr>
+        <w:bidi w:val="0"/>
+        <w:jc w:val="left"/>
+        <w:rPr>
+          <w:rFonts w:hint="default"/>
+          <w:lang w:val="es-ES"/>
+        </w:rPr>
+      </w:pPr>
+      <w:r>
+        <w:rPr>
+          <w:rFonts w:hint="default"/>
+          <w:lang w:val="es-ES"/>
+        </w:rPr>
+        <w:t>Hacer que se conecte a un sitio remoto.</w:t>
+      </w:r>
+    </w:p>
+    <w:p>
+      <w:pPr>
+        <w:numPr>
+          <w:ilvl w:val="0"/>
+          <w:numId w:val="0"/>
+        </w:numPr>
+        <w:bidi w:val="0"/>
+        <w:jc w:val="left"/>
+        <w:rPr>
+          <w:rFonts w:hint="default"/>
+          <w:lang w:val="es-ES"/>
+        </w:rPr>
+      </w:pPr>
+    </w:p>
+    <w:p>
+      <w:pPr>
+        <w:bidi w:val="0"/>
+        <w:rPr>
+          <w:rFonts w:hint="default"/>
+          <w:lang w:val="es-ES"/>
+        </w:rPr>
+      </w:pPr>
+    </w:p>
+    <w:p>
+      <w:pPr>
+        <w:bidi w:val="0"/>
+        <w:rPr>
+          <w:rFonts w:hint="default"/>
+          <w:lang w:val="es-ES"/>
+        </w:rPr>
+      </w:pPr>
+      <w:r>
+        <w:rPr>
+          <w:rFonts w:hint="default"/>
+          <w:lang w:val="es-ES"/>
+        </w:rPr>
+        <w:t>4.Implemente una política de seguridad personalizada: Puede crear una política de seguridad personalizada que permita o deniegue el acceso a objetos y métodos remotos en función de sus propios criterios. Por ejemplo, puede crear una política que sólo permita el acceso a objetos remotos desde una dirección IP específica, o que requiera que los clientes proporcionen credenciales de inicio de sesión válidas antes de acceder a objetos remotos.</w:t>
+      </w:r>
+    </w:p>
+    <w:p>
+      <w:pPr>
+        <w:bidi w:val="0"/>
+        <w:rPr>
+          <w:rFonts w:hint="default"/>
+          <w:lang w:val="es-ES"/>
+        </w:rPr>
+      </w:pPr>
+    </w:p>
+    <w:p>
+      <w:pPr>
+        <w:bidi w:val="0"/>
         <w:rPr>
           <w:rFonts w:hint="default"/>
           <w:lang w:val="es-ES"/>
@@ -7892,124 +8049,41 @@
     </w:p>
     <w:p>
       <w:pPr>
-        <w:rPr>
-          <w:rFonts w:hint="default"/>
-          <w:lang w:val="es-ES"/>
-        </w:rPr>
-      </w:pPr>
-      <w:r>
-        <w:rPr>
-          <w:rFonts w:hint="default"/>
-          <w:lang w:val="es-ES"/>
-        </w:rPr>
-        <w:t>-- La diferencia con Serializacion es en vez de tener 1 peticion que tenga solo 1 tipo de resultado, haciendo todas las tareas necesarias en el servidor.</w:t>
-      </w:r>
-    </w:p>
-    <w:p>
-      <w:pPr>
-        <w:rPr>
-          <w:rFonts w:hint="default"/>
-          <w:lang w:val="es-ES"/>
-        </w:rPr>
-      </w:pPr>
-    </w:p>
-    <w:p>
-      <w:pPr>
-        <w:rPr>
-          <w:rFonts w:hint="default"/>
-          <w:lang w:val="es-ES"/>
-        </w:rPr>
-      </w:pPr>
-      <w:r>
-        <w:rPr>
-          <w:rFonts w:hint="default"/>
-          <w:lang w:val="es-ES"/>
-        </w:rPr>
-        <w:t>A poder hacer todas las tareas implementadas en el servidor de forma independiente en el cliente. Pudiendo dar resultados de diferentes tipos</w:t>
-      </w:r>
-    </w:p>
-    <w:p>
-      <w:pPr>
-        <w:pBdr>
-          <w:bottom w:val="single" w:color="auto" w:sz="4" w:space="0"/>
-        </w:pBdr>
-        <w:rPr>
-          <w:rFonts w:hint="default"/>
-          <w:lang w:val="es-ES"/>
-        </w:rPr>
-      </w:pPr>
-    </w:p>
-    <w:p>
-      <w:pPr>
-        <w:rPr>
-          <w:rFonts w:hint="default"/>
-          <w:lang w:val="es-ES"/>
-        </w:rPr>
-      </w:pPr>
-    </w:p>
-    <w:p>
-      <w:pPr>
-        <w:rPr>
-          <w:rFonts w:hint="default"/>
-          <w:lang w:val="es-ES"/>
-        </w:rPr>
-      </w:pPr>
-    </w:p>
-    <w:p>
-      <w:pPr>
-        <w:rPr>
-          <w:rFonts w:hint="default"/>
-          <w:lang w:val="es-ES"/>
-        </w:rPr>
-      </w:pPr>
-    </w:p>
-    <w:p>
-      <w:pPr>
-        <w:rPr>
-          <w:rFonts w:hint="default"/>
-          <w:lang w:val="es-ES"/>
-        </w:rPr>
-      </w:pPr>
-    </w:p>
-    <w:p>
-      <w:pPr>
-        <w:rPr>
-          <w:rFonts w:hint="default"/>
-          <w:lang w:val="es-ES"/>
-        </w:rPr>
-      </w:pPr>
-    </w:p>
-    <w:p>
-      <w:pPr>
-        <w:rPr>
-          <w:rFonts w:hint="default"/>
-          <w:lang w:val="es-ES"/>
-        </w:rPr>
-      </w:pPr>
-    </w:p>
-    <w:p>
-      <w:pPr>
-        <w:rPr>
-          <w:rFonts w:hint="default"/>
-          <w:lang w:val="es-ES"/>
-        </w:rPr>
-      </w:pPr>
-    </w:p>
-    <w:p>
-      <w:pPr>
-        <w:rPr>
-          <w:rFonts w:hint="default"/>
-          <w:lang w:val="es-ES"/>
-        </w:rPr>
-      </w:pPr>
-    </w:p>
-    <w:p>
-      <w:pPr>
-        <w:rPr>
-          <w:rFonts w:hint="default"/>
-          <w:lang w:val="es-ES"/>
-        </w:rPr>
-      </w:pPr>
+        <w:bidi w:val="0"/>
+        <w:jc w:val="both"/>
+        <w:rPr>
+          <w:rFonts w:hint="default"/>
+        </w:rPr>
+      </w:pPr>
+      <w:r>
+        <w:rPr>
+          <w:rFonts w:hint="default"/>
+        </w:rPr>
+        <w:t>Una de las características más significativas de la plataforma Java es su capacidad para descargar dinámicamente software Java desde cualquier URL (Uniform Resource Locator) a una máquina virtual Java (JVM) ejecutándose en un proceso diferente, normalmente ubicado en un sistema físico distinto. Java RMI utiliza esta capacidad para descargar y ejecutar clases sobre sistemas en los que dichas clases nunca han sido instaladas. Usando el API de RMI, cualquier máquina virtual, puede descargar cualquier fichero de clases Java, incluyendo las clases stub, y por lo tanto pueden ejecutar llamadas a métodos remotos sobre un servidor remoto utilizando los recursos del sistema servidor.</w:t>
+      </w:r>
+    </w:p>
+    <w:p>
+      <w:pPr>
+        <w:bidi w:val="0"/>
+        <w:rPr>
+          <w:rFonts w:hint="default"/>
+        </w:rPr>
+      </w:pPr>
+    </w:p>
+    <w:p>
+      <w:pPr>
+        <w:bidi w:val="0"/>
+        <w:jc w:val="both"/>
+        <w:rPr>
+          <w:rFonts w:hint="default"/>
+        </w:rPr>
+      </w:pPr>
+      <w:r>
+        <w:rPr>
+          <w:rFonts w:hint="default"/>
+        </w:rPr>
+        <w:t>Un codebase puede definirse como una fuente, o un lugar, desde el que cargar clases en una JVM.</w:t>
+      </w:r>
       <w:r>
         <w:rPr>
           <w:rFonts w:hint="default"/>
@@ -8017,9 +8091,620 @@
         </w:rPr>
         <w:t xml:space="preserve"> </w:t>
       </w:r>
-    </w:p>
-    <w:p>
-      <w:pPr>
+      <w:r>
+        <w:rPr>
+          <w:rFonts w:hint="default"/>
+        </w:rPr>
+        <w:t>Cualquier programa que tenga que enviar un objeto a otro</w:t>
+      </w:r>
+      <w:r>
+        <w:rPr>
+          <w:rFonts w:hint="default"/>
+          <w:lang w:val="es-ES"/>
+        </w:rPr>
+        <w:t>,</w:t>
+      </w:r>
+      <w:r>
+        <w:rPr>
+          <w:rFonts w:hint="default"/>
+        </w:rPr>
+        <w:t xml:space="preserve"> antes debe fijar la propiedad codebase, para que así el receptor pueda conocer desde donde puede descargar dicho código, si no lo tiene disponible de forma local. El receptor, una vez de-serializado el objeto, obtendrá el codebase y cargará el código desde la localización correspondiente.</w:t>
+      </w:r>
+    </w:p>
+    <w:p>
+      <w:pPr>
+        <w:pStyle w:val="5"/>
+        <w:bidi w:val="0"/>
+        <w:rPr>
+          <w:rFonts w:hint="default"/>
+          <w:lang w:val="es-ES"/>
+        </w:rPr>
+      </w:pPr>
+      <w:bookmarkStart w:id="0" w:name="N1061C"/>
+      <w:bookmarkEnd w:id="0"/>
+      <w:bookmarkStart w:id="1" w:name="%C2%BFC%C3%B3mo+se+usa+la+propiedad+codebase+en+RMI%3F"/>
+      <w:bookmarkEnd w:id="1"/>
+      <w:r>
+        <w:rPr>
+          <w:rFonts w:hint="default"/>
+          <w:lang w:val="es-ES"/>
+        </w:rPr>
+        <w:t>FUNCIONAMIENTO</w:t>
+      </w:r>
+    </w:p>
+    <w:p>
+      <w:pPr>
+        <w:bidi w:val="0"/>
+        <w:rPr>
+          <w:rFonts w:hint="default"/>
+        </w:rPr>
+      </w:pPr>
+      <w:r>
+        <w:rPr>
+          <w:rFonts w:hint="default"/>
+        </w:rPr>
+        <w:t>Mediante RMI, las aplicaciones pueden crear objetos remotos que aceptan llamadas a métodos desde clientes a otras JVMs. Para que un cliente pueda llamar a métodos de un objeto remoto, el cliente debe tener una forma de comunicarse con el objeto remoto. RMI utiliza clases especiales denominadas stubs que pueden ser descargadas al cliente para que pueda comunicarse con el objeto remoto.</w:t>
+      </w:r>
+    </w:p>
+    <w:p>
+      <w:pPr>
+        <w:bidi w:val="0"/>
+        <w:rPr>
+          <w:rFonts w:hint="default"/>
+        </w:rPr>
+      </w:pPr>
+      <w:r>
+        <w:rPr>
+          <w:rFonts w:hint="default"/>
+        </w:rPr>
+        <w:t>Al igual que los applets, las clases necesarias para ejecutar llamadas a métodos remotos pueden descargarse desde URLs de tipo "file:///", pero esto requiere que el cliente y el servidor residan en el mismo host físico, a menos que el sistema de ficheros referenciado por la URL esté accesible utilizando algún otro protocolo, como NFS.</w:t>
+      </w:r>
+    </w:p>
+    <w:p>
+      <w:pPr>
+        <w:bidi w:val="0"/>
+        <w:rPr>
+          <w:rFonts w:hint="default"/>
+        </w:rPr>
+      </w:pPr>
+      <w:r>
+        <w:rPr>
+          <w:rFonts w:hint="default"/>
+        </w:rPr>
+        <w:t xml:space="preserve">Normalmente, las clases necesarias apra ejecutar llamadas a métodos remotos deberían hacerse accesibles desde un recurso de red, como por ejemplo un servidor HTTP o FTP. </w:t>
+      </w:r>
+    </w:p>
+    <w:p>
+      <w:pPr>
+        <w:bidi w:val="0"/>
+        <w:rPr>
+          <w:rFonts w:hint="default"/>
+        </w:rPr>
+      </w:pPr>
+    </w:p>
+    <w:p>
+      <w:pPr>
+        <w:bidi w:val="0"/>
+        <w:rPr>
+          <w:rFonts w:hint="default"/>
+          <w:lang w:val="es-ES"/>
+        </w:rPr>
+      </w:pPr>
+      <w:r>
+        <w:rPr>
+          <w:rFonts w:hint="default"/>
+          <w:lang w:val="es-ES"/>
+        </w:rPr>
+        <w:t>La</w:t>
+      </w:r>
+      <w:r>
+        <w:rPr>
+          <w:rFonts w:hint="default"/>
+        </w:rPr>
+        <w:t xml:space="preserve"> descarga de los stubs RMI</w:t>
+      </w:r>
+      <w:r>
+        <w:rPr>
+          <w:rFonts w:hint="default"/>
+          <w:lang w:val="es-ES"/>
+        </w:rPr>
+        <w:t xml:space="preserve"> funciona de la siguiente manera:</w:t>
+      </w:r>
+    </w:p>
+    <w:p>
+      <w:pPr>
+        <w:bidi w:val="0"/>
+        <w:rPr>
+          <w:rFonts w:hint="default"/>
+          <w:lang w:val="es-ES"/>
+        </w:rPr>
+      </w:pPr>
+    </w:p>
+    <w:p>
+      <w:pPr>
+        <w:bidi w:val="0"/>
+        <w:rPr>
+          <w:rFonts w:hint="default"/>
+        </w:rPr>
+      </w:pPr>
+      <w:r>
+        <w:rPr>
+          <w:rFonts w:hint="default"/>
+        </w:rPr>
+        <w:drawing>
+          <wp:inline distT="0" distB="0" distL="114300" distR="114300">
+            <wp:extent cx="5467350" cy="3095625"/>
+            <wp:effectExtent l="0" t="0" r="3810" b="13335"/>
+            <wp:docPr id="24" name="Imagen 1" descr="IMG_256"/>
+            <wp:cNvGraphicFramePr>
+              <a:graphicFrameLocks xmlns:a="http://schemas.openxmlformats.org/drawingml/2006/main" noChangeAspect="1"/>
+            </wp:cNvGraphicFramePr>
+            <a:graphic xmlns:a="http://schemas.openxmlformats.org/drawingml/2006/main">
+              <a:graphicData uri="http://schemas.openxmlformats.org/drawingml/2006/picture">
+                <pic:pic xmlns:pic="http://schemas.openxmlformats.org/drawingml/2006/picture">
+                  <pic:nvPicPr>
+                    <pic:cNvPr id="24" name="Imagen 1" descr="IMG_256"/>
+                    <pic:cNvPicPr>
+                      <a:picLocks noChangeAspect="1"/>
+                    </pic:cNvPicPr>
+                  </pic:nvPicPr>
+                  <pic:blipFill>
+                    <a:blip r:embed="rId26"/>
+                    <a:stretch>
+                      <a:fillRect/>
+                    </a:stretch>
+                  </pic:blipFill>
+                  <pic:spPr>
+                    <a:xfrm>
+                      <a:off x="0" y="0"/>
+                      <a:ext cx="5467350" cy="3095625"/>
+                    </a:xfrm>
+                    <a:prstGeom prst="rect">
+                      <a:avLst/>
+                    </a:prstGeom>
+                    <a:noFill/>
+                    <a:ln w="9525">
+                      <a:noFill/>
+                    </a:ln>
+                  </pic:spPr>
+                </pic:pic>
+              </a:graphicData>
+            </a:graphic>
+          </wp:inline>
+        </w:drawing>
+      </w:r>
+    </w:p>
+    <w:p>
+      <w:pPr>
+        <w:bidi w:val="0"/>
+        <w:rPr>
+          <w:rFonts w:hint="default"/>
+        </w:rPr>
+      </w:pPr>
+    </w:p>
+    <w:p>
+      <w:pPr>
+        <w:bidi w:val="0"/>
+        <w:rPr>
+          <w:rFonts w:hint="default"/>
+        </w:rPr>
+      </w:pPr>
+      <w:r>
+        <w:rPr>
+          <w:rFonts w:hint="default"/>
+        </w:rPr>
+        <w:t>1. El codebase de los objetos remotos se especifica por el servidor del objeto remoto fijando la propiedad java.rmi.server.codebase. El servidor RMI registra un objeto remoto, enlazado a un nombre, en el registro RMI. El codebase fijado en la JVM del servidor se "anota" en la referencia al objeto remoto en el registro RMI.</w:t>
+      </w:r>
+    </w:p>
+    <w:p>
+      <w:pPr>
+        <w:bidi w:val="0"/>
+        <w:rPr>
+          <w:rFonts w:hint="default"/>
+        </w:rPr>
+      </w:pPr>
+      <w:r>
+        <w:rPr>
+          <w:rFonts w:hint="default"/>
+        </w:rPr>
+        <w:t>2. El cliente RMI solicita una referencia a un objeto remoto. Dicha referencia (la instancia del stub del objeto remoto) es la que el cliente usará para realizar llamadas a métodos del objeto remoto.</w:t>
+      </w:r>
+    </w:p>
+    <w:p>
+      <w:pPr>
+        <w:bidi w:val="0"/>
+        <w:rPr>
+          <w:rFonts w:hint="default"/>
+        </w:rPr>
+      </w:pPr>
+      <w:r>
+        <w:rPr>
+          <w:rFonts w:hint="default"/>
+        </w:rPr>
+        <w:t>3. El registro RMI devuelve una referencia (la instancia del stub) a la clase solicitada. Si la definición de la clase para la instancia stub puede encontrarse localmente en el CLASSPATH del cliente, el cual se busca siempre antes que el codebase, el cliente cargará la clase localmente. Sin embargo, si la definición para el stub no se encuentra en el CLASSPATH del cliente, éste intentará recuperar la definición de la clase a partir del codebase del objeto remoto.</w:t>
+      </w:r>
+    </w:p>
+    <w:p>
+      <w:pPr>
+        <w:bidi w:val="0"/>
+        <w:rPr>
+          <w:rFonts w:hint="default"/>
+        </w:rPr>
+      </w:pPr>
+      <w:r>
+        <w:rPr>
+          <w:rFonts w:hint="default"/>
+        </w:rPr>
+        <w:t>4. El cliente solicita la definición de la clase a partir del codebase. El codebase que usa el cliente utiliza el URL que fué asociado con la instancia del stub cuando la clase del stub fué cargada por el registro en el paso 1.</w:t>
+      </w:r>
+    </w:p>
+    <w:p>
+      <w:pPr>
+        <w:bidi w:val="0"/>
+        <w:rPr>
+          <w:rFonts w:hint="default"/>
+        </w:rPr>
+      </w:pPr>
+      <w:r>
+        <w:rPr>
+          <w:rFonts w:hint="default"/>
+        </w:rPr>
+        <w:t>5. La definición de la clase para el stub (y para cualquier otra clase(s) que sea(n) necesaria(s) es descargada en el cliente.</w:t>
+      </w:r>
+    </w:p>
+    <w:p>
+      <w:pPr>
+        <w:bidi w:val="0"/>
+        <w:rPr>
+          <w:rFonts w:hint="default"/>
+        </w:rPr>
+      </w:pPr>
+      <w:r>
+        <w:rPr>
+          <w:rFonts w:hint="default"/>
+        </w:rPr>
+        <w:t>Los pasos 4 y 5 son los mismos que el registro tuvo que realizar para cargar las clases del objeto remoto, cuando dicho objeto fue registrado. Cuando el registró intentó cargar la clase del stub del objeto remoto, solicitó la definción de dicha clase consultando el codebase asociado con dicho objeto remoto.</w:t>
+      </w:r>
+    </w:p>
+    <w:p>
+      <w:pPr>
+        <w:numPr>
+          <w:ilvl w:val="0"/>
+          <w:numId w:val="14"/>
+        </w:numPr>
+        <w:bidi w:val="0"/>
+        <w:ind w:left="425" w:leftChars="0" w:hanging="425" w:firstLineChars="0"/>
+        <w:rPr>
+          <w:rFonts w:hint="default"/>
+        </w:rPr>
+      </w:pPr>
+      <w:r>
+        <w:rPr>
+          <w:rFonts w:hint="default"/>
+        </w:rPr>
+        <w:t>Ahora el cliente tiene toda la información que necesita para invocar métodos sobre el objetor remoto. La instancia del stub actúa como un proxy del objeto remoto que existe en el servidor.</w:t>
+      </w:r>
+    </w:p>
+    <w:p>
+      <w:pPr>
+        <w:numPr>
+          <w:numId w:val="0"/>
+        </w:numPr>
+        <w:bidi w:val="0"/>
+        <w:ind w:leftChars="0"/>
+        <w:rPr>
+          <w:rFonts w:hint="default"/>
+        </w:rPr>
+      </w:pPr>
+    </w:p>
+    <w:p>
+      <w:pPr>
+        <w:bidi w:val="0"/>
+        <w:rPr>
+          <w:rFonts w:hint="default"/>
+        </w:rPr>
+      </w:pPr>
+      <w:bookmarkStart w:id="2" w:name="N1068E"/>
+      <w:bookmarkEnd w:id="2"/>
+      <w:bookmarkStart w:id="3" w:name="Codebase+y+seguridad"/>
+      <w:bookmarkEnd w:id="3"/>
+      <w:bookmarkStart w:id="4" w:name="N106A1"/>
+      <w:bookmarkEnd w:id="4"/>
+      <w:bookmarkStart w:id="5" w:name="Usos+adicionales+del+codebase+en+RMI"/>
+      <w:bookmarkEnd w:id="5"/>
+    </w:p>
+    <w:p>
+      <w:pPr>
+        <w:pStyle w:val="5"/>
+        <w:bidi w:val="0"/>
+        <w:rPr>
+          <w:rFonts w:hint="default"/>
+        </w:rPr>
+      </w:pPr>
+      <w:r>
+        <w:rPr>
+          <w:rFonts w:hint="default"/>
+        </w:rPr>
+        <w:t>Usos adicionales del codebase en RMI</w:t>
+      </w:r>
+    </w:p>
+    <w:p>
+      <w:pPr>
+        <w:bidi w:val="0"/>
+        <w:rPr>
+          <w:rFonts w:hint="default"/>
+        </w:rPr>
+      </w:pPr>
+      <w:r>
+        <w:rPr>
+          <w:rFonts w:hint="default"/>
+        </w:rPr>
+        <w:t>Además de utilizar el codebase para descargar en los clientes los stubs y sus clases asociadas, la propiedad java.rmi.server.codebase puede utilizarse para especificar una ubicación desde la cual cualquier clase puede ser descargada, no solamente los stubs.</w:t>
+      </w:r>
+    </w:p>
+    <w:p>
+      <w:pPr>
+        <w:bidi w:val="0"/>
+        <w:rPr>
+          <w:rFonts w:hint="default"/>
+        </w:rPr>
+      </w:pPr>
+      <w:r>
+        <w:rPr>
+          <w:rFonts w:hint="default"/>
+        </w:rPr>
+        <w:t>Cuando un cliente realiza una llamada a un objeto remoto, la llamada al método puede o no aceptar argumentos. Hay tres casos distintos que pueden darse, según el tipo de datos de los argumentos del método remoto:</w:t>
+      </w:r>
+    </w:p>
+    <w:p>
+      <w:pPr>
+        <w:bidi w:val="0"/>
+        <w:rPr>
+          <w:rFonts w:hint="default"/>
+        </w:rPr>
+      </w:pPr>
+      <w:r>
+        <w:rPr>
+          <w:rFonts w:hint="default"/>
+        </w:rPr>
+        <w:t>Caso 1. Todos los parámetros del método (y valores de retorno) son datos primitivos, de forma que el objeto remoto sabe cómo interpretarlos. Aquí no hay necesidad de comprobar el CLASSPATH ni el codebase.</w:t>
+      </w:r>
+    </w:p>
+    <w:p>
+      <w:pPr>
+        <w:bidi w:val="0"/>
+        <w:rPr>
+          <w:rFonts w:hint="default"/>
+        </w:rPr>
+      </w:pPr>
+      <w:r>
+        <w:rPr>
+          <w:rFonts w:hint="default"/>
+        </w:rPr>
+        <w:t>Caso 2. Al menos un parámetro del método o valor de retorno es un objeto para el que el objeto remoto puede encontrar su definición de clase localmente en su CLASSPATH.</w:t>
+      </w:r>
+    </w:p>
+    <w:p>
+      <w:pPr>
+        <w:bidi w:val="0"/>
+        <w:rPr>
+          <w:rFonts w:hint="default"/>
+        </w:rPr>
+      </w:pPr>
+      <w:r>
+        <w:rPr>
+          <w:rFonts w:hint="default"/>
+        </w:rPr>
+        <w:t>Caso 3. El método remoto recibe una instancia de un objeto que no puede ser encontrado por el objeto remoto de forma local en su CLASSPATH. Este tipo de llamada se ilustra en la Figura 1.8 como el paso 6. La clase del objeto enviado por el cliente será un subtipo del tipo declarado como parámetro. Un subtipo puede ser: (a) una implementación de la interfaz declarada como el tipo de parámetro del método (o valor de retorno); (b) una subclase de la clase declarada como tipo del parámetro del método (o valor de retorno).</w:t>
+      </w:r>
+    </w:p>
+    <w:p>
+      <w:pPr>
+        <w:bidi w:val="0"/>
+        <w:rPr>
+          <w:rFonts w:hint="default"/>
+        </w:rPr>
+      </w:pPr>
+    </w:p>
+    <w:p>
+      <w:pPr>
+        <w:bidi w:val="0"/>
+        <w:rPr>
+          <w:rFonts w:hint="default"/>
+        </w:rPr>
+      </w:pPr>
+      <w:r>
+        <w:rPr>
+          <w:rFonts w:hint="default"/>
+        </w:rPr>
+        <w:drawing>
+          <wp:inline distT="0" distB="0" distL="114300" distR="114300">
+            <wp:extent cx="4410075" cy="1905000"/>
+            <wp:effectExtent l="0" t="0" r="9525" b="0"/>
+            <wp:docPr id="25" name="Imagen 2" descr="IMG_257"/>
+            <wp:cNvGraphicFramePr>
+              <a:graphicFrameLocks xmlns:a="http://schemas.openxmlformats.org/drawingml/2006/main" noChangeAspect="1"/>
+            </wp:cNvGraphicFramePr>
+            <a:graphic xmlns:a="http://schemas.openxmlformats.org/drawingml/2006/main">
+              <a:graphicData uri="http://schemas.openxmlformats.org/drawingml/2006/picture">
+                <pic:pic xmlns:pic="http://schemas.openxmlformats.org/drawingml/2006/picture">
+                  <pic:nvPicPr>
+                    <pic:cNvPr id="25" name="Imagen 2" descr="IMG_257"/>
+                    <pic:cNvPicPr>
+                      <a:picLocks noChangeAspect="1"/>
+                    </pic:cNvPicPr>
+                  </pic:nvPicPr>
+                  <pic:blipFill>
+                    <a:blip r:embed="rId27"/>
+                    <a:stretch>
+                      <a:fillRect/>
+                    </a:stretch>
+                  </pic:blipFill>
+                  <pic:spPr>
+                    <a:xfrm>
+                      <a:off x="0" y="0"/>
+                      <a:ext cx="4410075" cy="1905000"/>
+                    </a:xfrm>
+                    <a:prstGeom prst="rect">
+                      <a:avLst/>
+                    </a:prstGeom>
+                    <a:noFill/>
+                    <a:ln w="9525">
+                      <a:noFill/>
+                    </a:ln>
+                  </pic:spPr>
+                </pic:pic>
+              </a:graphicData>
+            </a:graphic>
+          </wp:inline>
+        </w:drawing>
+      </w:r>
+    </w:p>
+    <w:p>
+      <w:pPr>
+        <w:bidi w:val="0"/>
+        <w:rPr>
+          <w:rFonts w:hint="default"/>
+        </w:rPr>
+      </w:pPr>
+      <w:r>
+        <w:rPr>
+          <w:rFonts w:hint="default"/>
+        </w:rPr>
+        <w:t>.</w:t>
+      </w:r>
+    </w:p>
+    <w:p>
+      <w:pPr>
+        <w:bidi w:val="0"/>
+        <w:rPr>
+          <w:rFonts w:hint="default"/>
+          <w:lang w:val="es-ES"/>
+        </w:rPr>
+      </w:pPr>
+    </w:p>
+    <w:p>
+      <w:pPr>
+        <w:bidi w:val="0"/>
+        <w:rPr>
+          <w:rFonts w:hint="default"/>
+          <w:lang w:val="es-ES"/>
+        </w:rPr>
+      </w:pPr>
+    </w:p>
+    <w:p>
+      <w:pPr>
+        <w:bidi w:val="0"/>
+        <w:rPr>
+          <w:rFonts w:hint="default"/>
+          <w:lang w:val="es-ES"/>
+        </w:rPr>
+      </w:pPr>
+    </w:p>
+    <w:p>
+      <w:pPr>
+        <w:pStyle w:val="5"/>
+        <w:bidi w:val="0"/>
+        <w:rPr>
+          <w:rFonts w:hint="default"/>
+          <w:lang w:val="es-ES"/>
+        </w:rPr>
+      </w:pPr>
+      <w:r>
+        <w:rPr>
+          <w:rFonts w:hint="default"/>
+          <w:lang w:val="es-ES"/>
+        </w:rPr>
+        <w:t xml:space="preserve"> Ejercicios</w:t>
+      </w:r>
+    </w:p>
+    <w:p>
+      <w:pPr>
+        <w:bidi w:val="0"/>
+        <w:rPr>
+          <w:rFonts w:hint="default"/>
+          <w:lang w:val="es-ES"/>
+        </w:rPr>
+      </w:pPr>
+      <w:r>
+        <w:rPr>
+          <w:rFonts w:hint="default"/>
+          <w:lang w:val="es-ES"/>
+        </w:rPr>
+        <w:t>1.Implementar un sistema de plugins: Puedes implementar un sistema de plugins que te permita cargar y ejecutar código de forma dinámica en el servidor remoto. Los plugins pueden implementarse como archivos JAR que contienen las clases y recursos necesarios. Puede utilizar la clase URLClassLoader para cargar los archivos JAR dinámicamente. Puede definir una interfaz que los plugins deban implementar para garantizar que puedan cargarse y ejecutarse correctamente.</w:t>
+      </w:r>
+    </w:p>
+    <w:p>
+      <w:pPr>
+        <w:bidi w:val="0"/>
+        <w:rPr>
+          <w:rFonts w:hint="default"/>
+          <w:lang w:val="es-ES"/>
+        </w:rPr>
+      </w:pPr>
+    </w:p>
+    <w:p>
+      <w:pPr>
+        <w:bidi w:val="0"/>
+        <w:rPr>
+          <w:rFonts w:hint="default"/>
+          <w:lang w:val="es-ES"/>
+        </w:rPr>
+      </w:pPr>
+    </w:p>
+    <w:p>
+      <w:pPr>
+        <w:bidi w:val="0"/>
+        <w:rPr>
+          <w:rFonts w:hint="default"/>
+          <w:lang w:val="es-ES"/>
+        </w:rPr>
+      </w:pPr>
+      <w:r>
+        <w:rPr>
+          <w:rFonts w:hint="default"/>
+          <w:lang w:val="es-ES"/>
+        </w:rPr>
+        <w:t>2.Implementar una herramienta de ejecución remota de código: Puedes implementar una herramienta de ejecución remota de código que te permita ejecutar código en el servidor remoto desde una máquina cliente. La herramienta puede utilizar carga dinámica de código para cargar y ejecutar el código remotamente. Puede utilizar la clase RMISecurityManager para asegurarse de que el código que se ejecuta es de confianza y no supone un riesgo para la seguridad.</w:t>
+      </w:r>
+    </w:p>
+    <w:p>
+      <w:pPr>
+        <w:bidi w:val="0"/>
+        <w:rPr>
+          <w:rFonts w:hint="default"/>
+          <w:lang w:val="es-ES"/>
+        </w:rPr>
+      </w:pPr>
+    </w:p>
+    <w:p>
+      <w:pPr>
+        <w:bidi w:val="0"/>
+        <w:rPr>
+          <w:rFonts w:hint="default"/>
+          <w:lang w:val="es-ES"/>
+        </w:rPr>
+      </w:pPr>
+      <w:r>
+        <w:rPr>
+          <w:rFonts w:hint="default"/>
+          <w:lang w:val="es-ES"/>
+        </w:rPr>
+        <w:t>3.</w:t>
+      </w:r>
+      <w:bookmarkStart w:id="6" w:name="_GoBack"/>
+      <w:bookmarkEnd w:id="6"/>
+      <w:r>
+        <w:rPr>
+          <w:rFonts w:hint="default"/>
+          <w:lang w:val="es-ES"/>
+        </w:rPr>
+        <w:t>Implementar un sistema informático distribuido: Puede implementar un sistema de computación distribuida que le permita distribuir tareas computacionales a través de múltiples máquinas. El sistema puede utilizar carga dinámica de código para cargar y ejecutar las tareas computacionales en las máquinas remotas. Puede utilizar la clase RMISecurityManager para asegurarse de que el código que se ejecuta es de confianza y no supone un riesgo para la seguridad.</w:t>
+      </w:r>
+    </w:p>
+    <w:p>
+      <w:pPr>
+        <w:bidi w:val="0"/>
         <w:rPr>
           <w:rFonts w:hint="default"/>
           <w:lang w:val="es-ES"/>
@@ -8190,6 +8875,18 @@
     </w:lvl>
   </w:abstractNum>
   <w:abstractNum w:abstractNumId="1">
+    <w:nsid w:val="BEA364A6"/>
+    <w:multiLevelType w:val="singleLevel"/>
+    <w:tmpl w:val="BEA364A6"/>
+    <w:lvl w:ilvl="0" w:tentative="0">
+      <w:start w:val="3"/>
+      <w:numFmt w:val="decimal"/>
+      <w:suff w:val="space"/>
+      <w:lvlText w:val="%1."/>
+      <w:lvlJc w:val="left"/>
+    </w:lvl>
+  </w:abstractNum>
+  <w:abstractNum w:abstractNumId="2">
     <w:nsid w:val="C694A5CE"/>
     <w:multiLevelType w:val="singleLevel"/>
     <w:tmpl w:val="C694A5CE"/>
@@ -8209,7 +8906,7 @@
       </w:rPr>
     </w:lvl>
   </w:abstractNum>
-  <w:abstractNum w:abstractNumId="2">
+  <w:abstractNum w:abstractNumId="3">
     <w:nsid w:val="E6E879AD"/>
     <w:multiLevelType w:val="singleLevel"/>
     <w:tmpl w:val="E6E879AD"/>
@@ -8229,7 +8926,7 @@
       </w:rPr>
     </w:lvl>
   </w:abstractNum>
-  <w:abstractNum w:abstractNumId="3">
+  <w:abstractNum w:abstractNumId="4">
     <w:nsid w:val="EAC6BED7"/>
     <w:multiLevelType w:val="singleLevel"/>
     <w:tmpl w:val="EAC6BED7"/>
@@ -8244,7 +8941,7 @@
       </w:pPr>
     </w:lvl>
   </w:abstractNum>
-  <w:abstractNum w:abstractNumId="4">
+  <w:abstractNum w:abstractNumId="5">
     <w:nsid w:val="EDACA19E"/>
     <w:multiLevelType w:val="singleLevel"/>
     <w:tmpl w:val="EDACA19E"/>
@@ -8264,7 +8961,7 @@
       </w:rPr>
     </w:lvl>
   </w:abstractNum>
-  <w:abstractNum w:abstractNumId="5">
+  <w:abstractNum w:abstractNumId="6">
     <w:nsid w:val="FFFFFF7C"/>
     <w:multiLevelType w:val="singleLevel"/>
     <w:tmpl w:val="FFFFFF7C"/>
@@ -8282,7 +8979,7 @@
       </w:pPr>
     </w:lvl>
   </w:abstractNum>
-  <w:abstractNum w:abstractNumId="6">
+  <w:abstractNum w:abstractNumId="7">
     <w:nsid w:val="FFFFFF7D"/>
     <w:multiLevelType w:val="singleLevel"/>
     <w:tmpl w:val="FFFFFF7D"/>
@@ -8300,7 +8997,7 @@
       </w:pPr>
     </w:lvl>
   </w:abstractNum>
-  <w:abstractNum w:abstractNumId="7">
+  <w:abstractNum w:abstractNumId="8">
     <w:nsid w:val="FFFFFF7E"/>
     <w:multiLevelType w:val="singleLevel"/>
     <w:tmpl w:val="FFFFFF7E"/>
@@ -8318,7 +9015,7 @@
       </w:pPr>
     </w:lvl>
   </w:abstractNum>
-  <w:abstractNum w:abstractNumId="8">
+  <w:abstractNum w:abstractNumId="9">
     <w:nsid w:val="FFFFFF7F"/>
     <w:multiLevelType w:val="singleLevel"/>
     <w:tmpl w:val="FFFFFF7F"/>
@@ -8336,7 +9033,7 @@
       </w:pPr>
     </w:lvl>
   </w:abstractNum>
-  <w:abstractNum w:abstractNumId="9">
+  <w:abstractNum w:abstractNumId="10">
     <w:nsid w:val="FFFFFF80"/>
     <w:multiLevelType w:val="singleLevel"/>
     <w:tmpl w:val="FFFFFF80"/>
@@ -8357,7 +9054,7 @@
       </w:rPr>
     </w:lvl>
   </w:abstractNum>
-  <w:abstractNum w:abstractNumId="10">
+  <w:abstractNum w:abstractNumId="11">
     <w:nsid w:val="FFFFFF81"/>
     <w:multiLevelType w:val="singleLevel"/>
     <w:tmpl w:val="FFFFFF81"/>
@@ -8378,7 +9075,7 @@
       </w:rPr>
     </w:lvl>
   </w:abstractNum>
-  <w:abstractNum w:abstractNumId="11">
+  <w:abstractNum w:abstractNumId="12">
     <w:nsid w:val="FFFFFF82"/>
     <w:multiLevelType w:val="singleLevel"/>
     <w:tmpl w:val="FFFFFF82"/>
@@ -8399,7 +9096,7 @@
       </w:rPr>
     </w:lvl>
   </w:abstractNum>
-  <w:abstractNum w:abstractNumId="12">
+  <w:abstractNum w:abstractNumId="13">
     <w:nsid w:val="FFFFFF83"/>
     <w:multiLevelType w:val="singleLevel"/>
     <w:tmpl w:val="FFFFFF83"/>
@@ -8420,7 +9117,7 @@
       </w:rPr>
     </w:lvl>
   </w:abstractNum>
-  <w:abstractNum w:abstractNumId="13">
+  <w:abstractNum w:abstractNumId="14">
     <w:nsid w:val="FFFFFF88"/>
     <w:multiLevelType w:val="singleLevel"/>
     <w:tmpl w:val="FFFFFF88"/>
@@ -8438,7 +9135,7 @@
       </w:pPr>
     </w:lvl>
   </w:abstractNum>
-  <w:abstractNum w:abstractNumId="14">
+  <w:abstractNum w:abstractNumId="15">
     <w:nsid w:val="FFFFFF89"/>
     <w:multiLevelType w:val="singleLevel"/>
     <w:tmpl w:val="FFFFFF89"/>
@@ -8459,7 +9156,7 @@
       </w:rPr>
     </w:lvl>
   </w:abstractNum>
-  <w:abstractNum w:abstractNumId="15">
+  <w:abstractNum w:abstractNumId="16">
     <w:nsid w:val="1A522877"/>
     <w:multiLevelType w:val="singleLevel"/>
     <w:tmpl w:val="1A522877"/>
@@ -8479,7 +9176,7 @@
       </w:rPr>
     </w:lvl>
   </w:abstractNum>
-  <w:abstractNum w:abstractNumId="16">
+  <w:abstractNum w:abstractNumId="17">
     <w:nsid w:val="2508C319"/>
     <w:multiLevelType w:val="singleLevel"/>
     <w:tmpl w:val="2508C319"/>
@@ -8491,7 +9188,7 @@
       <w:lvlJc w:val="left"/>
     </w:lvl>
   </w:abstractNum>
-  <w:abstractNum w:abstractNumId="17">
+  <w:abstractNum w:abstractNumId="18">
     <w:nsid w:val="5B2C5811"/>
     <w:multiLevelType w:val="singleLevel"/>
     <w:tmpl w:val="5B2C5811"/>
@@ -8511,7 +9208,7 @@
       </w:rPr>
     </w:lvl>
   </w:abstractNum>
-  <w:abstractNum w:abstractNumId="18">
+  <w:abstractNum w:abstractNumId="19">
     <w:nsid w:val="5F8AFC28"/>
     <w:multiLevelType w:val="multilevel"/>
     <w:tmpl w:val="5F8AFC28"/>
@@ -8652,61 +9349,64 @@
     </w:lvl>
   </w:abstractNum>
   <w:num w:numId="1">
+    <w:abstractNumId w:val="9"/>
+  </w:num>
+  <w:num w:numId="2">
+    <w:abstractNumId w:val="7"/>
+  </w:num>
+  <w:num w:numId="3">
     <w:abstractNumId w:val="8"/>
   </w:num>
-  <w:num w:numId="2">
+  <w:num w:numId="4">
+    <w:abstractNumId w:val="14"/>
+  </w:num>
+  <w:num w:numId="5">
+    <w:abstractNumId w:val="12"/>
+  </w:num>
+  <w:num w:numId="6">
     <w:abstractNumId w:val="6"/>
   </w:num>
-  <w:num w:numId="3">
-    <w:abstractNumId w:val="7"/>
+  <w:num w:numId="7">
+    <w:abstractNumId w:val="10"/>
   </w:num>
-  <w:num w:numId="4">
+  <w:num w:numId="8">
+    <w:abstractNumId w:val="15"/>
+  </w:num>
+  <w:num w:numId="9">
     <w:abstractNumId w:val="13"/>
   </w:num>
-  <w:num w:numId="5">
+  <w:num w:numId="10">
     <w:abstractNumId w:val="11"/>
   </w:num>
-  <w:num w:numId="6">
-    <w:abstractNumId w:val="5"/>
-  </w:num>
-  <w:num w:numId="7">
-    <w:abstractNumId w:val="9"/>
-  </w:num>
-  <w:num w:numId="8">
-    <w:abstractNumId w:val="14"/>
-  </w:num>
-  <w:num w:numId="9">
-    <w:abstractNumId w:val="12"/>
-  </w:num>
-  <w:num w:numId="10">
-    <w:abstractNumId w:val="10"/>
-  </w:num>
   <w:num w:numId="11">
-    <w:abstractNumId w:val="18"/>
+    <w:abstractNumId w:val="19"/>
   </w:num>
   <w:num w:numId="12">
     <w:abstractNumId w:val="0"/>
   </w:num>
   <w:num w:numId="13">
+    <w:abstractNumId w:val="18"/>
+  </w:num>
+  <w:num w:numId="14">
+    <w:abstractNumId w:val="2"/>
+  </w:num>
+  <w:num w:numId="15">
+    <w:abstractNumId w:val="3"/>
+  </w:num>
+  <w:num w:numId="16">
+    <w:abstractNumId w:val="4"/>
+  </w:num>
+  <w:num w:numId="17">
     <w:abstractNumId w:val="17"/>
   </w:num>
-  <w:num w:numId="14">
-    <w:abstractNumId w:val="1"/>
+  <w:num w:numId="18">
+    <w:abstractNumId w:val="5"/>
   </w:num>
-  <w:num w:numId="15">
-    <w:abstractNumId w:val="2"/>
-  </w:num>
-  <w:num w:numId="16">
-    <w:abstractNumId w:val="3"/>
-  </w:num>
-  <w:num w:numId="17">
+  <w:num w:numId="19">
     <w:abstractNumId w:val="16"/>
   </w:num>
-  <w:num w:numId="18">
-    <w:abstractNumId w:val="4"/>
-  </w:num>
-  <w:num w:numId="19">
-    <w:abstractNumId w:val="15"/>
+  <w:num w:numId="20">
+    <w:abstractNumId w:val="1"/>
   </w:num>
 </w:numbering>
 </file>
@@ -8753,7 +9453,7 @@
     <w:lsdException w:qFormat="1" w:unhideWhenUsed="0" w:uiPriority="0" w:semiHidden="0" w:name="Normal Indent"/>
     <w:lsdException w:qFormat="1" w:unhideWhenUsed="0" w:uiPriority="0" w:semiHidden="0" w:name="footnote text"/>
     <w:lsdException w:qFormat="1" w:unhideWhenUsed="0" w:uiPriority="0" w:semiHidden="0" w:name="annotation text"/>
-    <w:lsdException w:unhideWhenUsed="0" w:uiPriority="0" w:semiHidden="0" w:name="header"/>
+    <w:lsdException w:qFormat="1" w:unhideWhenUsed="0" w:uiPriority="0" w:semiHidden="0" w:name="header"/>
     <w:lsdException w:qFormat="1" w:unhideWhenUsed="0" w:uiPriority="0" w:semiHidden="0" w:name="footer"/>
     <w:lsdException w:qFormat="1" w:unhideWhenUsed="0" w:uiPriority="0" w:semiHidden="0" w:name="index heading"/>
     <w:lsdException w:qFormat="1" w:uiPriority="0" w:name="caption"/>
@@ -8816,7 +9516,7 @@
     <w:lsdException w:qFormat="1" w:unhideWhenUsed="0" w:uiPriority="0" w:semiHidden="0" w:name="E-mail Signature"/>
     <w:lsdException w:qFormat="1" w:unhideWhenUsed="0" w:uiPriority="0" w:semiHidden="0" w:name="Normal (Web)"/>
     <w:lsdException w:qFormat="1" w:unhideWhenUsed="0" w:uiPriority="0" w:semiHidden="0" w:name="HTML Acronym"/>
-    <w:lsdException w:unhideWhenUsed="0" w:uiPriority="0" w:semiHidden="0" w:name="HTML Address"/>
+    <w:lsdException w:qFormat="1" w:unhideWhenUsed="0" w:uiPriority="0" w:semiHidden="0" w:name="HTML Address"/>
     <w:lsdException w:qFormat="1" w:unhideWhenUsed="0" w:uiPriority="0" w:semiHidden="0" w:name="HTML Cite"/>
     <w:lsdException w:qFormat="1" w:unhideWhenUsed="0" w:uiPriority="0" w:semiHidden="0" w:name="HTML Code"/>
     <w:lsdException w:qFormat="1" w:unhideWhenUsed="0" w:uiPriority="0" w:semiHidden="0" w:name="HTML Definition"/>
@@ -9700,6 +10400,7 @@
   <w:style w:type="paragraph" w:styleId="71">
     <w:name w:val="header"/>
     <w:basedOn w:val="1"/>
+    <w:qFormat/>
     <w:uiPriority w:val="0"/>
     <w:pPr>
       <w:tabs>
@@ -9711,6 +10412,7 @@
   <w:style w:type="paragraph" w:styleId="72">
     <w:name w:val="HTML Address"/>
     <w:basedOn w:val="1"/>
+    <w:qFormat/>
     <w:uiPriority w:val="0"/>
     <w:rPr>
       <w:i/>

</xml_diff>

<commit_message>
Ejemplo simple seguridad funcional
</commit_message>
<xml_diff>
--- a/Documento RMI.docx
+++ b/Documento RMI.docx
@@ -4226,7 +4226,7 @@
           <w:rFonts w:hint="default"/>
           <w:lang w:val="es-ES"/>
         </w:rPr>
-        <w:t xml:space="preserve">SERIALIZACIÓN EN RMI </w:t>
+        <w:t>Serializacion en Rmi</w:t>
       </w:r>
     </w:p>
     <w:p>
@@ -4806,8 +4806,8 @@
       <w:r>
         <w:drawing>
           <wp:inline distT="0" distB="0" distL="114300" distR="114300">
-            <wp:extent cx="3800475" cy="1233805"/>
-            <wp:effectExtent l="0" t="0" r="9525" b="635"/>
+            <wp:extent cx="2743835" cy="890905"/>
+            <wp:effectExtent l="0" t="0" r="14605" b="8255"/>
             <wp:docPr id="15" name="Imagen 1"/>
             <wp:cNvGraphicFramePr>
               <a:graphicFrameLocks xmlns:a="http://schemas.openxmlformats.org/drawingml/2006/main" noChangeAspect="1"/>
@@ -4830,7 +4830,7 @@
                   <pic:spPr>
                     <a:xfrm>
                       <a:off x="0" y="0"/>
-                      <a:ext cx="3800475" cy="1233805"/>
+                      <a:ext cx="2743835" cy="890905"/>
                     </a:xfrm>
                     <a:prstGeom prst="rect">
                       <a:avLst/>
@@ -5101,8 +5101,8 @@
       <w:r>
         <w:drawing>
           <wp:inline distT="0" distB="0" distL="114300" distR="114300">
-            <wp:extent cx="2592705" cy="2673350"/>
-            <wp:effectExtent l="0" t="0" r="13335" b="8890"/>
+            <wp:extent cx="2463800" cy="2540635"/>
+            <wp:effectExtent l="0" t="0" r="5080" b="4445"/>
             <wp:docPr id="16" name="Imagen 2"/>
             <wp:cNvGraphicFramePr>
               <a:graphicFrameLocks xmlns:a="http://schemas.openxmlformats.org/drawingml/2006/main" noChangeAspect="1"/>
@@ -5125,7 +5125,7 @@
                   <pic:spPr>
                     <a:xfrm>
                       <a:off x="0" y="0"/>
-                      <a:ext cx="2592705" cy="2673350"/>
+                      <a:ext cx="2463800" cy="2540635"/>
                     </a:xfrm>
                     <a:prstGeom prst="rect">
                       <a:avLst/>
@@ -5144,8 +5144,8 @@
       <w:r>
         <w:drawing>
           <wp:inline distT="0" distB="0" distL="114300" distR="114300">
-            <wp:extent cx="1124585" cy="2625090"/>
-            <wp:effectExtent l="0" t="0" r="3175" b="11430"/>
+            <wp:extent cx="1073785" cy="2507615"/>
+            <wp:effectExtent l="0" t="0" r="8255" b="6985"/>
             <wp:docPr id="18" name="Imagen 4"/>
             <wp:cNvGraphicFramePr>
               <a:graphicFrameLocks xmlns:a="http://schemas.openxmlformats.org/drawingml/2006/main" noChangeAspect="1"/>
@@ -5168,7 +5168,7 @@
                   <pic:spPr>
                     <a:xfrm>
                       <a:off x="0" y="0"/>
-                      <a:ext cx="1124585" cy="2625090"/>
+                      <a:ext cx="1073785" cy="2507615"/>
                     </a:xfrm>
                     <a:prstGeom prst="rect">
                       <a:avLst/>
@@ -5194,184 +5194,6 @@
           <w:lang w:val="es-ES"/>
         </w:rPr>
       </w:pPr>
-      <w:bookmarkStart w:id="6" w:name="_GoBack"/>
-      <w:bookmarkEnd w:id="6"/>
-    </w:p>
-    <w:p>
-      <w:pPr>
-        <w:pStyle w:val="5"/>
-        <w:bidi w:val="0"/>
-        <w:rPr>
-          <w:rFonts w:hint="default"/>
-          <w:lang w:val="es-ES"/>
-        </w:rPr>
-      </w:pPr>
-      <w:r>
-        <w:rPr>
-          <w:rFonts w:hint="default"/>
-          <w:lang w:val="es-ES"/>
-        </w:rPr>
-        <w:t>006- Saludador serializado</w:t>
-      </w:r>
-    </w:p>
-    <w:p>
-      <w:pPr>
-        <w:rPr>
-          <w:rFonts w:hint="default"/>
-          <w:b/>
-          <w:bCs/>
-          <w:lang w:val="es-ES"/>
-        </w:rPr>
-      </w:pPr>
-      <w:r>
-        <w:rPr>
-          <w:rFonts w:hint="default"/>
-          <w:b/>
-          <w:bCs/>
-          <w:lang w:val="es-ES"/>
-        </w:rPr>
-        <w:t>Enunciado</w:t>
-      </w:r>
-    </w:p>
-    <w:p>
-      <w:pPr>
-        <w:rPr>
-          <w:rFonts w:hint="default"/>
-          <w:b/>
-          <w:bCs/>
-          <w:lang w:val="es-ES"/>
-        </w:rPr>
-      </w:pPr>
-      <w:r>
-        <w:rPr>
-          <w:rFonts w:hint="default"/>
-          <w:b w:val="0"/>
-          <w:bCs w:val="0"/>
-          <w:lang w:val="es-ES"/>
-        </w:rPr>
-        <w:t>Crea un programa con el objeto Saludador, para que el cliente se lo mande al servidor y reciba la respuesta.</w:t>
-      </w:r>
-    </w:p>
-    <w:p>
-      <w:pPr>
-        <w:rPr>
-          <w:rFonts w:hint="default"/>
-          <w:lang w:val="es-ES"/>
-        </w:rPr>
-      </w:pPr>
-    </w:p>
-    <w:p>
-      <w:pPr>
-        <w:rPr>
-          <w:rFonts w:hint="default"/>
-          <w:b/>
-          <w:bCs/>
-          <w:lang w:val="es-ES"/>
-        </w:rPr>
-      </w:pPr>
-      <w:r>
-        <w:rPr>
-          <w:rFonts w:hint="default"/>
-          <w:b/>
-          <w:bCs/>
-          <w:lang w:val="es-ES"/>
-        </w:rPr>
-        <w:t>Explicación</w:t>
-      </w:r>
-    </w:p>
-    <w:p>
-      <w:pPr>
-        <w:bidi w:val="0"/>
-        <w:rPr>
-          <w:rFonts w:hint="default"/>
-          <w:lang w:val="es-ES"/>
-        </w:rPr>
-      </w:pPr>
-      <w:r>
-        <w:rPr>
-          <w:rFonts w:hint="default"/>
-          <w:lang w:val="es-ES"/>
-        </w:rPr>
-        <w:t>String al ser una clase serializable, es posible transferirla directamente a traves de la red.</w:t>
-      </w:r>
-    </w:p>
-    <w:p>
-      <w:pPr>
-        <w:rPr>
-          <w:rFonts w:hint="default"/>
-          <w:b/>
-          <w:bCs/>
-          <w:lang w:val="es-ES"/>
-        </w:rPr>
-      </w:pPr>
-    </w:p>
-    <w:p>
-      <w:pPr>
-        <w:rPr>
-          <w:rFonts w:hint="default"/>
-          <w:b/>
-          <w:bCs/>
-          <w:lang w:val="es-ES"/>
-        </w:rPr>
-      </w:pPr>
-      <w:r>
-        <w:rPr>
-          <w:rFonts w:hint="default"/>
-          <w:b/>
-          <w:bCs/>
-          <w:lang w:val="es-ES"/>
-        </w:rPr>
-        <w:t>Output</w:t>
-      </w:r>
-    </w:p>
-    <w:p>
-      <w:pPr>
-        <w:pStyle w:val="5"/>
-        <w:bidi w:val="0"/>
-      </w:pPr>
-      <w:r>
-        <w:drawing>
-          <wp:inline distT="0" distB="0" distL="114300" distR="114300">
-            <wp:extent cx="3208020" cy="1074420"/>
-            <wp:effectExtent l="0" t="0" r="7620" b="7620"/>
-            <wp:docPr id="5" name="Imagen 1"/>
-            <wp:cNvGraphicFramePr>
-              <a:graphicFrameLocks xmlns:a="http://schemas.openxmlformats.org/drawingml/2006/main" noChangeAspect="1"/>
-            </wp:cNvGraphicFramePr>
-            <a:graphic xmlns:a="http://schemas.openxmlformats.org/drawingml/2006/main">
-              <a:graphicData uri="http://schemas.openxmlformats.org/drawingml/2006/picture">
-                <pic:pic xmlns:pic="http://schemas.openxmlformats.org/drawingml/2006/picture">
-                  <pic:nvPicPr>
-                    <pic:cNvPr id="5" name="Imagen 1"/>
-                    <pic:cNvPicPr>
-                      <a:picLocks noChangeAspect="1"/>
-                    </pic:cNvPicPr>
-                  </pic:nvPicPr>
-                  <pic:blipFill>
-                    <a:blip r:embed="rId19"/>
-                    <a:stretch>
-                      <a:fillRect/>
-                    </a:stretch>
-                  </pic:blipFill>
-                  <pic:spPr>
-                    <a:xfrm>
-                      <a:off x="0" y="0"/>
-                      <a:ext cx="3208020" cy="1074420"/>
-                    </a:xfrm>
-                    <a:prstGeom prst="rect">
-                      <a:avLst/>
-                    </a:prstGeom>
-                    <a:noFill/>
-                    <a:ln>
-                      <a:noFill/>
-                    </a:ln>
-                  </pic:spPr>
-                </pic:pic>
-              </a:graphicData>
-            </a:graphic>
-          </wp:inline>
-        </w:drawing>
-      </w:r>
     </w:p>
     <w:p>
       <w:pPr>
@@ -5632,7 +5454,7 @@
                     </pic:cNvPicPr>
                   </pic:nvPicPr>
                   <pic:blipFill>
-                    <a:blip r:embed="rId20"/>
+                    <a:blip r:embed="rId19"/>
                     <a:stretch>
                       <a:fillRect/>
                     </a:stretch>
@@ -5684,7 +5506,7 @@
                     </pic:cNvPicPr>
                   </pic:nvPicPr>
                   <pic:blipFill>
-                    <a:blip r:embed="rId21"/>
+                    <a:blip r:embed="rId20"/>
                     <a:stretch>
                       <a:fillRect/>
                     </a:stretch>
@@ -5920,7 +5742,7 @@
                     </pic:cNvPicPr>
                   </pic:nvPicPr>
                   <pic:blipFill>
-                    <a:blip r:embed="rId22"/>
+                    <a:blip r:embed="rId21"/>
                     <a:stretch>
                       <a:fillRect/>
                     </a:stretch>
@@ -6192,7 +6014,7 @@
                     </pic:cNvPicPr>
                   </pic:nvPicPr>
                   <pic:blipFill>
-                    <a:blip r:embed="rId23"/>
+                    <a:blip r:embed="rId22"/>
                     <a:stretch>
                       <a:fillRect/>
                     </a:stretch>
@@ -6345,7 +6167,7 @@
                     </pic:cNvPicPr>
                   </pic:nvPicPr>
                   <pic:blipFill>
-                    <a:blip r:embed="rId24"/>
+                    <a:blip r:embed="rId23"/>
                     <a:stretch>
                       <a:fillRect/>
                     </a:stretch>
@@ -6730,25 +6552,8 @@
         </w:rPr>
         <w:t>.</w:t>
       </w:r>
-    </w:p>
-    <w:p>
-      <w:pPr>
-        <w:bidi w:val="0"/>
-        <w:jc w:val="both"/>
-        <w:rPr>
-          <w:rFonts w:hint="default"/>
-        </w:rPr>
-      </w:pPr>
-    </w:p>
-    <w:p>
-      <w:pPr>
-        <w:bidi w:val="0"/>
-        <w:jc w:val="both"/>
-        <w:rPr>
-          <w:rFonts w:hint="default"/>
-          <w:lang w:val="es-ES"/>
-        </w:rPr>
-      </w:pPr>
+      <w:bookmarkStart w:id="6" w:name="_GoBack"/>
+      <w:bookmarkEnd w:id="6"/>
       <w:r>
         <w:rPr>
           <w:rFonts w:hint="default"/>
@@ -8432,7 +8237,7 @@
                     </pic:cNvPicPr>
                   </pic:nvPicPr>
                   <pic:blipFill>
-                    <a:blip r:embed="rId25"/>
+                    <a:blip r:embed="rId24"/>
                     <a:stretch>
                       <a:fillRect/>
                     </a:stretch>
@@ -8719,7 +8524,7 @@
                     </pic:cNvPicPr>
                   </pic:nvPicPr>
                   <pic:blipFill>
-                    <a:blip r:embed="rId26"/>
+                    <a:blip r:embed="rId25"/>
                     <a:stretch>
                       <a:fillRect/>
                     </a:stretch>
@@ -8784,98 +8589,6 @@
           <w:lang w:val="es-ES"/>
         </w:rPr>
       </w:pPr>
-    </w:p>
-    <w:p>
-      <w:pPr>
-        <w:pStyle w:val="5"/>
-        <w:bidi w:val="0"/>
-        <w:rPr>
-          <w:rFonts w:hint="default"/>
-          <w:lang w:val="es-ES"/>
-        </w:rPr>
-      </w:pPr>
-      <w:r>
-        <w:rPr>
-          <w:rFonts w:hint="default"/>
-          <w:lang w:val="es-ES"/>
-        </w:rPr>
-        <w:t xml:space="preserve"> Ejercicios</w:t>
-      </w:r>
-    </w:p>
-    <w:p>
-      <w:pPr>
-        <w:bidi w:val="0"/>
-        <w:rPr>
-          <w:rFonts w:hint="default"/>
-          <w:lang w:val="es-ES"/>
-        </w:rPr>
-      </w:pPr>
-      <w:r>
-        <w:rPr>
-          <w:rFonts w:hint="default"/>
-          <w:lang w:val="es-ES"/>
-        </w:rPr>
-        <w:t>1.Implementar un sistema de plugins: Puedes implementar un sistema de plugins que te permita cargar y ejecutar código de forma dinámica en el servidor remoto. Los plugins pueden implementarse como archivos JAR que contienen las clases y recursos necesarios. Puede utilizar la clase URLClassLoader para cargar los archivos JAR dinámicamente. Puede definir una interfaz que los plugins deban implementar para garantizar que puedan cargarse y ejecutarse correctamente.</w:t>
-      </w:r>
-    </w:p>
-    <w:p>
-      <w:pPr>
-        <w:bidi w:val="0"/>
-        <w:rPr>
-          <w:rFonts w:hint="default"/>
-          <w:lang w:val="es-ES"/>
-        </w:rPr>
-      </w:pPr>
-    </w:p>
-    <w:p>
-      <w:pPr>
-        <w:bidi w:val="0"/>
-        <w:rPr>
-          <w:rFonts w:hint="default"/>
-          <w:lang w:val="es-ES"/>
-        </w:rPr>
-      </w:pPr>
-    </w:p>
-    <w:p>
-      <w:pPr>
-        <w:bidi w:val="0"/>
-        <w:rPr>
-          <w:rFonts w:hint="default"/>
-          <w:lang w:val="es-ES"/>
-        </w:rPr>
-      </w:pPr>
-      <w:r>
-        <w:rPr>
-          <w:rFonts w:hint="default"/>
-          <w:lang w:val="es-ES"/>
-        </w:rPr>
-        <w:t>2.Implementar una herramienta de ejecución remota de código: Puedes implementar una herramienta de ejecución remota de código que te permita ejecutar código en el servidor remoto desde una máquina cliente. La herramienta puede utilizar carga dinámica de código para cargar y ejecutar el código remotamente. Puede utilizar la clase RMISecurityManager para asegurarse de que el código que se ejecuta es de confianza y no supone un riesgo para la seguridad.</w:t>
-      </w:r>
-    </w:p>
-    <w:p>
-      <w:pPr>
-        <w:bidi w:val="0"/>
-        <w:rPr>
-          <w:rFonts w:hint="default"/>
-          <w:lang w:val="es-ES"/>
-        </w:rPr>
-      </w:pPr>
-    </w:p>
-    <w:p>
-      <w:pPr>
-        <w:bidi w:val="0"/>
-        <w:rPr>
-          <w:rFonts w:hint="default"/>
-          <w:lang w:val="es-ES"/>
-        </w:rPr>
-      </w:pPr>
-      <w:r>
-        <w:rPr>
-          <w:rFonts w:hint="default"/>
-          <w:lang w:val="es-ES"/>
-        </w:rPr>
-        <w:t>3.Implementar un sistema informático distribuido: Puede implementar un sistema de computación distribuida que le permita distribuir tareas computacionales a través de múltiples máquinas. El sistema puede utilizar carga dinámica de código para cargar y ejecutar las tareas computacionales en las máquinas remotas. Puede utilizar la clase RMISecurityManager para asegurarse de que el código que se ejecuta es de confianza y no supone un riesgo para la seguridad.</w:t>
-      </w:r>
     </w:p>
     <w:p>
       <w:pPr>

</xml_diff>

<commit_message>
Arreglados los ejercicios de serializacion
</commit_message>
<xml_diff>
--- a/Documento RMI.docx
+++ b/Documento RMI.docx
@@ -5197,14 +5197,6 @@
     </w:p>
     <w:p>
       <w:pPr>
-        <w:rPr>
-          <w:rFonts w:hint="default"/>
-          <w:lang w:val="es-ES"/>
-        </w:rPr>
-      </w:pPr>
-    </w:p>
-    <w:p>
-      <w:pPr>
         <w:pStyle w:val="5"/>
         <w:bidi w:val="0"/>
         <w:rPr>
@@ -5217,7 +5209,7 @@
           <w:rFonts w:hint="default"/>
           <w:lang w:val="es-ES"/>
         </w:rPr>
-        <w:t xml:space="preserve">007- Comprobador de Urls </w:t>
+        <w:t xml:space="preserve">006- Saludador Serializado </w:t>
       </w:r>
     </w:p>
     <w:p>
@@ -5253,7 +5245,249 @@
           <w:rFonts w:hint="default"/>
           <w:lang w:val="es-ES"/>
         </w:rPr>
-        <w:t xml:space="preserve">Crea otro programa, que cuando le pase una Url, si es valida, diga que es valida y enseñe el html de la pagina web a la que hace referencia en pantalla. </w:t>
+        <w:t>Crea un programa de hello world, pero en vez de hacerlo normalmente, hazlo pasando el objeto saludador del cliente al Servidor.</w:t>
+      </w:r>
+    </w:p>
+    <w:p>
+      <w:pPr>
+        <w:rPr>
+          <w:rFonts w:hint="default"/>
+          <w:lang w:val="es-ES"/>
+        </w:rPr>
+      </w:pPr>
+    </w:p>
+    <w:p>
+      <w:pPr>
+        <w:rPr>
+          <w:rFonts w:hint="default"/>
+          <w:b/>
+          <w:bCs/>
+          <w:lang w:val="es-ES"/>
+        </w:rPr>
+      </w:pPr>
+      <w:r>
+        <w:rPr>
+          <w:rFonts w:hint="default"/>
+          <w:b/>
+          <w:bCs/>
+          <w:lang w:val="es-ES"/>
+        </w:rPr>
+        <w:t>Explicación</w:t>
+      </w:r>
+    </w:p>
+    <w:p>
+      <w:pPr>
+        <w:bidi w:val="0"/>
+        <w:rPr>
+          <w:rFonts w:hint="default"/>
+          <w:lang w:val="es-ES"/>
+        </w:rPr>
+      </w:pPr>
+      <w:r>
+        <w:rPr>
+          <w:rFonts w:hint="default"/>
+          <w:lang w:val="es-ES"/>
+        </w:rPr>
+        <w:t>En este ejercicio se ha creado el objeto Saludador y este se transfiere directamente al servidor para ejecutar el método.</w:t>
+      </w:r>
+    </w:p>
+    <w:p>
+      <w:pPr>
+        <w:bidi w:val="0"/>
+        <w:rPr>
+          <w:rFonts w:hint="default"/>
+          <w:lang w:val="es-ES"/>
+        </w:rPr>
+      </w:pPr>
+      <w:r>
+        <w:rPr>
+          <w:rFonts w:hint="default"/>
+          <w:lang w:val="es-ES"/>
+        </w:rPr>
+        <w:t>Como el objeto Saludador es de  nuestra creación, es necesario hacer que implemente la interfaz Serializable para que se pueda transmitir. Ya que de no aplicarlo saltara la excepcion:</w:t>
+      </w:r>
+    </w:p>
+    <w:p>
+      <w:pPr>
+        <w:bidi w:val="0"/>
+        <w:rPr>
+          <w:rFonts w:hint="default"/>
+          <w:b/>
+          <w:bCs/>
+          <w:lang w:val="es-ES"/>
+        </w:rPr>
+      </w:pPr>
+      <w:r>
+        <w:drawing>
+          <wp:inline distT="0" distB="0" distL="114300" distR="114300">
+            <wp:extent cx="5269865" cy="327025"/>
+            <wp:effectExtent l="0" t="0" r="3175" b="8255"/>
+            <wp:docPr id="28" name="Imagen 2"/>
+            <wp:cNvGraphicFramePr>
+              <a:graphicFrameLocks xmlns:a="http://schemas.openxmlformats.org/drawingml/2006/main" noChangeAspect="1"/>
+            </wp:cNvGraphicFramePr>
+            <a:graphic xmlns:a="http://schemas.openxmlformats.org/drawingml/2006/main">
+              <a:graphicData uri="http://schemas.openxmlformats.org/drawingml/2006/picture">
+                <pic:pic xmlns:pic="http://schemas.openxmlformats.org/drawingml/2006/picture">
+                  <pic:nvPicPr>
+                    <pic:cNvPr id="28" name="Imagen 2"/>
+                    <pic:cNvPicPr>
+                      <a:picLocks noChangeAspect="1"/>
+                    </pic:cNvPicPr>
+                  </pic:nvPicPr>
+                  <pic:blipFill>
+                    <a:blip r:embed="rId19"/>
+                    <a:stretch>
+                      <a:fillRect/>
+                    </a:stretch>
+                  </pic:blipFill>
+                  <pic:spPr>
+                    <a:xfrm>
+                      <a:off x="0" y="0"/>
+                      <a:ext cx="5269865" cy="327025"/>
+                    </a:xfrm>
+                    <a:prstGeom prst="rect">
+                      <a:avLst/>
+                    </a:prstGeom>
+                    <a:noFill/>
+                    <a:ln>
+                      <a:noFill/>
+                    </a:ln>
+                  </pic:spPr>
+                </pic:pic>
+              </a:graphicData>
+            </a:graphic>
+          </wp:inline>
+        </w:drawing>
+      </w:r>
+    </w:p>
+    <w:p>
+      <w:pPr>
+        <w:rPr>
+          <w:rFonts w:hint="default"/>
+          <w:b/>
+          <w:bCs/>
+          <w:lang w:val="es-ES"/>
+        </w:rPr>
+      </w:pPr>
+    </w:p>
+    <w:p>
+      <w:pPr>
+        <w:rPr>
+          <w:rFonts w:hint="default"/>
+          <w:b/>
+          <w:bCs/>
+          <w:lang w:val="es-ES"/>
+        </w:rPr>
+      </w:pPr>
+      <w:r>
+        <w:rPr>
+          <w:rFonts w:hint="default"/>
+          <w:b/>
+          <w:bCs/>
+          <w:lang w:val="es-ES"/>
+        </w:rPr>
+        <w:t>Output</w:t>
+      </w:r>
+    </w:p>
+    <w:p>
+      <w:pPr>
+        <w:rPr>
+          <w:rFonts w:hint="default"/>
+          <w:lang w:val="es-ES"/>
+        </w:rPr>
+      </w:pPr>
+      <w:r>
+        <w:drawing>
+          <wp:inline distT="0" distB="0" distL="114300" distR="114300">
+            <wp:extent cx="4389120" cy="701040"/>
+            <wp:effectExtent l="0" t="0" r="0" b="0"/>
+            <wp:docPr id="26" name="Imagen 1"/>
+            <wp:cNvGraphicFramePr>
+              <a:graphicFrameLocks xmlns:a="http://schemas.openxmlformats.org/drawingml/2006/main" noChangeAspect="1"/>
+            </wp:cNvGraphicFramePr>
+            <a:graphic xmlns:a="http://schemas.openxmlformats.org/drawingml/2006/main">
+              <a:graphicData uri="http://schemas.openxmlformats.org/drawingml/2006/picture">
+                <pic:pic xmlns:pic="http://schemas.openxmlformats.org/drawingml/2006/picture">
+                  <pic:nvPicPr>
+                    <pic:cNvPr id="26" name="Imagen 1"/>
+                    <pic:cNvPicPr>
+                      <a:picLocks noChangeAspect="1"/>
+                    </pic:cNvPicPr>
+                  </pic:nvPicPr>
+                  <pic:blipFill>
+                    <a:blip r:embed="rId20"/>
+                    <a:stretch>
+                      <a:fillRect/>
+                    </a:stretch>
+                  </pic:blipFill>
+                  <pic:spPr>
+                    <a:xfrm>
+                      <a:off x="0" y="0"/>
+                      <a:ext cx="4389120" cy="701040"/>
+                    </a:xfrm>
+                    <a:prstGeom prst="rect">
+                      <a:avLst/>
+                    </a:prstGeom>
+                    <a:noFill/>
+                    <a:ln>
+                      <a:noFill/>
+                    </a:ln>
+                  </pic:spPr>
+                </pic:pic>
+              </a:graphicData>
+            </a:graphic>
+          </wp:inline>
+        </w:drawing>
+      </w:r>
+    </w:p>
+    <w:p>
+      <w:pPr>
+        <w:rPr>
+          <w:rFonts w:hint="default"/>
+          <w:lang w:val="es-ES"/>
+        </w:rPr>
+      </w:pPr>
+    </w:p>
+    <w:p>
+      <w:pPr>
+        <w:rPr>
+          <w:rFonts w:hint="default"/>
+          <w:lang w:val="es-ES"/>
+        </w:rPr>
+      </w:pPr>
+    </w:p>
+    <w:p>
+      <w:pPr>
+        <w:pStyle w:val="5"/>
+        <w:bidi w:val="0"/>
+        <w:rPr>
+          <w:rFonts w:hint="default"/>
+          <w:lang w:val="es-ES"/>
+        </w:rPr>
+      </w:pPr>
+      <w:r>
+        <w:rPr>
+          <w:rFonts w:hint="default"/>
+          <w:lang w:val="es-ES"/>
+        </w:rPr>
+        <w:t xml:space="preserve">007- Comprobador de Urls </w:t>
+      </w:r>
+    </w:p>
+    <w:p>
+      <w:pPr>
+        <w:rPr>
+          <w:lang w:val="en-US" w:eastAsia="zh-CN"/>
+        </w:rPr>
+      </w:pPr>
+      <w:r>
+        <w:rPr>
+          <w:rFonts w:hint="default"/>
+          <w:b/>
+          <w:bCs/>
+          <w:lang w:val="es-ES"/>
+        </w:rPr>
+        <w:t>Enunciado</w:t>
       </w:r>
     </w:p>
     <w:p>
@@ -5273,6 +5507,26 @@
           <w:rFonts w:hint="default"/>
           <w:lang w:val="es-ES"/>
         </w:rPr>
+        <w:t xml:space="preserve">Crea otro programa, que cuando le pase una Url, si es valida, diga que es valida y enseñe el html de la pagina web a la que hace referencia en pantalla. </w:t>
+      </w:r>
+    </w:p>
+    <w:p>
+      <w:pPr>
+        <w:numPr>
+          <w:ilvl w:val="0"/>
+          <w:numId w:val="0"/>
+        </w:numPr>
+        <w:bidi w:val="0"/>
+        <w:rPr>
+          <w:rFonts w:hint="default"/>
+          <w:lang w:val="es-ES"/>
+        </w:rPr>
+      </w:pPr>
+      <w:r>
+        <w:rPr>
+          <w:rFonts w:hint="default"/>
+          <w:lang w:val="es-ES"/>
+        </w:rPr>
         <w:t>Y si no es valida, que diga que no es valida.</w:t>
       </w:r>
     </w:p>
@@ -5341,31 +5595,6 @@
           <w:rFonts w:hint="default"/>
           <w:lang w:val="es-ES"/>
         </w:rPr>
-        <w:t>Para ver el Html de la pagina web, leemos el contenido del objeto con stream.</w:t>
-      </w:r>
-    </w:p>
-    <w:p>
-      <w:pPr>
-        <w:bidi w:val="0"/>
-        <w:rPr>
-          <w:rFonts w:hint="default"/>
-          <w:lang w:val="es-ES"/>
-        </w:rPr>
-      </w:pPr>
-    </w:p>
-    <w:p>
-      <w:pPr>
-        <w:bidi w:val="0"/>
-        <w:rPr>
-          <w:rFonts w:hint="default"/>
-          <w:lang w:val="es-ES"/>
-        </w:rPr>
-      </w:pPr>
-      <w:r>
-        <w:rPr>
-          <w:rFonts w:hint="default"/>
-          <w:lang w:val="es-ES"/>
-        </w:rPr>
         <w:t>Mas informacion del objeto Url, en el</w:t>
       </w:r>
       <w:r>
@@ -5403,6 +5632,31 @@
           <w:lang w:val="es-ES"/>
         </w:rPr>
         <w:fldChar w:fldCharType="end"/>
+      </w:r>
+    </w:p>
+    <w:p>
+      <w:pPr>
+        <w:bidi w:val="0"/>
+        <w:rPr>
+          <w:rFonts w:hint="default"/>
+          <w:lang w:val="es-ES"/>
+        </w:rPr>
+      </w:pPr>
+    </w:p>
+    <w:p>
+      <w:pPr>
+        <w:bidi w:val="0"/>
+        <w:rPr>
+          <w:rFonts w:hint="default"/>
+          <w:lang w:val="es-ES"/>
+        </w:rPr>
+      </w:pPr>
+      <w:r>
+        <w:rPr>
+          <w:rFonts w:hint="default"/>
+          <w:lang w:val="es-ES"/>
+        </w:rPr>
+        <w:t>Ademas el String que se le pasa no hace falta serializarlo, debido a que la clase String ya implementa Serializable de fabrica.</w:t>
       </w:r>
     </w:p>
     <w:p>
@@ -5454,7 +5708,7 @@
                     </pic:cNvPicPr>
                   </pic:nvPicPr>
                   <pic:blipFill>
-                    <a:blip r:embed="rId19"/>
+                    <a:blip r:embed="rId21"/>
                     <a:stretch>
                       <a:fillRect/>
                     </a:stretch>
@@ -5506,7 +5760,7 @@
                     </pic:cNvPicPr>
                   </pic:nvPicPr>
                   <pic:blipFill>
-                    <a:blip r:embed="rId20"/>
+                    <a:blip r:embed="rId22"/>
                     <a:stretch>
                       <a:fillRect/>
                     </a:stretch>
@@ -5684,7 +5938,7 @@
           <w:bCs w:val="0"/>
           <w:lang w:val="es-ES"/>
         </w:rPr>
-        <w:t>En este caso es un ejemplo donde se mandan y se reciben objetos. Pero al ser estos objetos ( el List como el Integer) de java, ya son elementos Serializables y no es necesario implementar la intefaz para mandar el objeto de vuelta en el resultado.</w:t>
+        <w:t>En este caso es un ejemplo donde se mandan y se reciben objetos. Pero al ser estos objetos ( el List como el Double) de java, ya son elementos Serializables no hace falta implementarlo.</w:t>
       </w:r>
     </w:p>
     <w:p>
@@ -5742,7 +5996,7 @@
                     </pic:cNvPicPr>
                   </pic:nvPicPr>
                   <pic:blipFill>
-                    <a:blip r:embed="rId21"/>
+                    <a:blip r:embed="rId23"/>
                     <a:stretch>
                       <a:fillRect/>
                     </a:stretch>
@@ -5862,22 +6116,6 @@
       <w:pPr>
         <w:rPr>
           <w:rFonts w:hint="default"/>
-          <w:lang w:val="es-ES"/>
-        </w:rPr>
-      </w:pPr>
-    </w:p>
-    <w:p>
-      <w:pPr>
-        <w:rPr>
-          <w:rFonts w:hint="default"/>
-          <w:lang w:val="es-ES"/>
-        </w:rPr>
-      </w:pPr>
-    </w:p>
-    <w:p>
-      <w:pPr>
-        <w:rPr>
-          <w:rFonts w:hint="default"/>
           <w:b/>
           <w:bCs/>
           <w:lang w:val="es-ES"/>
@@ -5906,39 +6144,7 @@
           <w:rFonts w:hint="default"/>
           <w:lang w:val="es-ES"/>
         </w:rPr>
-        <w:t>En este ejercio, lo unico que hacemos es tomar el contenido del archivo de texto, pasarlo a un objeto serializable y pasarlo al servidor para que este lo guarde nuevamente en otro archivo en destino.</w:t>
-      </w:r>
-    </w:p>
-    <w:p>
-      <w:pPr>
-        <w:bidi w:val="0"/>
-        <w:rPr>
-          <w:rFonts w:hint="default"/>
-          <w:lang w:val="es-ES"/>
-        </w:rPr>
-      </w:pPr>
-      <w:r>
-        <w:rPr>
-          <w:rFonts w:hint="default"/>
-          <w:lang w:val="es-ES"/>
-        </w:rPr>
-        <w:t>Se le pasa unicamente el contenido debido a que el objeto File de java pese a ser serializable, no es conveniente hacer  uso de el durante la transferencia, debido a que File solo es una representacion del pathName del archivo en cuestion en la maquina de origen, no de su contenido. Y en un servidor remoto no es posible manipular el archivo del origen desde el servidor, debido a que al cambiar de maquina se pierde el acceso a el fichero original. Por eso es mejor pasar su contenido.</w:t>
-      </w:r>
-    </w:p>
-    <w:p>
-      <w:pPr>
-        <w:bidi w:val="0"/>
-        <w:rPr>
-          <w:rFonts w:hint="default"/>
-          <w:lang w:val="es-ES"/>
-        </w:rPr>
-      </w:pPr>
-      <w:r>
-        <w:rPr>
-          <w:rFonts w:hint="default"/>
-          <w:lang w:val="es-ES"/>
-        </w:rPr>
-        <w:t xml:space="preserve">En  lugar del objeto File se ha usado un String para guardar el contenido del archivo de origen. Y al ser serializable se puede transferir sin problemas por la red. </w:t>
+        <w:t>En este ejercicio al servidor se le pasa unicamente el contenido debido a que el objeto File de java pese a ser serializable, no es conveniente hacer  uso de el durante la transferencia, debido a que File solo es una representacion del pathName del archivo en cuestion en la maquina de origen, no de su contenido. Y en un servidor remoto no es posible manipular el archivo del origen desde el servidor, debido a que al cambiar de maquina se pierde el acceso a el fichero original. Por eso es mejor pasar su contenido.</w:t>
       </w:r>
     </w:p>
     <w:p>
@@ -5955,6 +6161,25 @@
       <w:pPr>
         <w:rPr>
           <w:rFonts w:hint="default"/>
+          <w:b w:val="0"/>
+          <w:bCs w:val="0"/>
+          <w:lang w:val="es-ES"/>
+        </w:rPr>
+      </w:pPr>
+      <w:r>
+        <w:rPr>
+          <w:rFonts w:hint="default"/>
+          <w:b w:val="0"/>
+          <w:bCs w:val="0"/>
+          <w:lang w:val="es-ES"/>
+        </w:rPr>
+        <w:t>Para la transferencia se ha pasado el contenido del mensaje a bytes para poder transportarlo directamente.</w:t>
+      </w:r>
+    </w:p>
+    <w:p>
+      <w:pPr>
+        <w:rPr>
+          <w:rFonts w:hint="default"/>
           <w:b/>
           <w:bCs/>
           <w:lang w:val="es-ES"/>
@@ -5998,9 +6223,9 @@
       <w:r>
         <w:drawing>
           <wp:inline distT="0" distB="0" distL="114300" distR="114300">
-            <wp:extent cx="4541520" cy="998220"/>
-            <wp:effectExtent l="0" t="0" r="0" b="7620"/>
-            <wp:docPr id="23" name="Imagen 4"/>
+            <wp:extent cx="5268595" cy="703580"/>
+            <wp:effectExtent l="0" t="0" r="4445" b="12700"/>
+            <wp:docPr id="29" name="Imagen 3"/>
             <wp:cNvGraphicFramePr>
               <a:graphicFrameLocks xmlns:a="http://schemas.openxmlformats.org/drawingml/2006/main" noChangeAspect="1"/>
             </wp:cNvGraphicFramePr>
@@ -6008,13 +6233,13 @@
               <a:graphicData uri="http://schemas.openxmlformats.org/drawingml/2006/picture">
                 <pic:pic xmlns:pic="http://schemas.openxmlformats.org/drawingml/2006/picture">
                   <pic:nvPicPr>
-                    <pic:cNvPr id="23" name="Imagen 4"/>
+                    <pic:cNvPr id="29" name="Imagen 3"/>
                     <pic:cNvPicPr>
                       <a:picLocks noChangeAspect="1"/>
                     </pic:cNvPicPr>
                   </pic:nvPicPr>
                   <pic:blipFill>
-                    <a:blip r:embed="rId22"/>
+                    <a:blip r:embed="rId24"/>
                     <a:stretch>
                       <a:fillRect/>
                     </a:stretch>
@@ -6022,7 +6247,7 @@
                   <pic:spPr>
                     <a:xfrm>
                       <a:off x="0" y="0"/>
-                      <a:ext cx="4541520" cy="998220"/>
+                      <a:ext cx="5268595" cy="703580"/>
                     </a:xfrm>
                     <a:prstGeom prst="rect">
                       <a:avLst/>
@@ -6167,7 +6392,7 @@
                     </pic:cNvPicPr>
                   </pic:nvPicPr>
                   <pic:blipFill>
-                    <a:blip r:embed="rId23"/>
+                    <a:blip r:embed="rId25"/>
                     <a:stretch>
                       <a:fillRect/>
                     </a:stretch>
@@ -6552,8 +6777,6 @@
         </w:rPr>
         <w:t>.</w:t>
       </w:r>
-      <w:bookmarkStart w:id="6" w:name="_GoBack"/>
-      <w:bookmarkEnd w:id="6"/>
       <w:r>
         <w:rPr>
           <w:rFonts w:hint="default"/>
@@ -6668,12 +6891,6 @@
           <w:rFonts w:hint="default"/>
         </w:rPr>
       </w:pPr>
-      <w:r>
-        <w:rPr>
-          <w:rFonts w:hint="default"/>
-        </w:rPr>
-        <w:t>En el caso de los Applets es el navegador el encargado de instalar en ellos el gestor de seguridad por defecto, por lo que siempre estarán sujetos a restricciones de seguridad.</w:t>
-      </w:r>
     </w:p>
     <w:p>
       <w:pPr>
@@ -6683,6 +6900,12 @@
           <w:rFonts w:hint="default"/>
         </w:rPr>
       </w:pPr>
+      <w:r>
+        <w:rPr>
+          <w:rFonts w:hint="default"/>
+        </w:rPr>
+        <w:t>En las aplicaciones independientes no se carga por defecto ningún gestor de seguridad, pero podremos hacer que se cargue bien indicándolo en la línea de comando como hemos visto en el punto anterior, o bien desde el mismo código de nuestra aplicación.</w:t>
+      </w:r>
     </w:p>
     <w:p>
       <w:pPr>
@@ -6692,12 +6915,6 @@
           <w:rFonts w:hint="default"/>
         </w:rPr>
       </w:pPr>
-      <w:r>
-        <w:rPr>
-          <w:rFonts w:hint="default"/>
-        </w:rPr>
-        <w:t>En las aplicaciones independientes no se carga por defecto ningún gestor de seguridad, pero podremos hacer que se cargue bien indicándolo en la línea de comando como hemos visto en el punto anterior, o bien desde el mismo código de nuestra aplicación.</w:t>
-      </w:r>
     </w:p>
     <w:p>
       <w:pPr>
@@ -6707,21 +6924,22 @@
           <w:rFonts w:hint="default"/>
         </w:rPr>
       </w:pPr>
-    </w:p>
-    <w:p>
-      <w:pPr>
+      <w:r>
+        <w:rPr>
+          <w:rFonts w:hint="default"/>
+        </w:rPr>
+        <w:t>El gestor de seguridad por defecto (clase SecurityManager) será el gestor que carguen los Applets. Este gestor de seguridad seguirá la política de seguridad indicada en los ficheros de políticas que hayamos indicado (tanto en el fichero de propiedades de seguridad como en la línea de comando).</w:t>
+      </w:r>
+    </w:p>
+    <w:p>
+      <w:pPr>
+        <w:pStyle w:val="87"/>
         <w:bidi w:val="0"/>
         <w:jc w:val="both"/>
         <w:rPr>
           <w:rFonts w:hint="default"/>
         </w:rPr>
       </w:pPr>
-      <w:r>
-        <w:rPr>
-          <w:rFonts w:hint="default"/>
-        </w:rPr>
-        <w:t>El gestor de seguridad por defecto (clase SecurityManager) será el gestor que carguen los Applets. Este gestor de seguridad seguirá la política de seguridad indicada en los ficheros de políticas que hayamos indicado (tanto en el fichero de propiedades de seguridad como en la línea de comando).</w:t>
-      </w:r>
     </w:p>
     <w:p>
       <w:pPr>
@@ -6732,6 +6950,12 @@
           <w:rFonts w:hint="default"/>
         </w:rPr>
       </w:pPr>
+      <w:r>
+        <w:rPr>
+          <w:rFonts w:hint="default"/>
+        </w:rPr>
+        <w:t>Además de poder utilizar el gestor de seguridad definido por defecto, también podremos definir nuestro propio gestor de seguridad creando una subclase de SecurityManager y sobrescribiendo en ella una serie de métodos para darles el comportamiento que queramos.</w:t>
+      </w:r>
     </w:p>
     <w:p>
       <w:pPr>
@@ -6742,12 +6966,6 @@
           <w:rFonts w:hint="default"/>
         </w:rPr>
       </w:pPr>
-      <w:r>
-        <w:rPr>
-          <w:rFonts w:hint="default"/>
-        </w:rPr>
-        <w:t>Además de poder utilizar el gestor de seguridad definido por defecto, también podremos definir nuestro propio gestor de seguridad creando una subclase de SecurityManager y sobrescribiendo en ella una serie de métodos para darles el comportamiento que queramos.</w:t>
-      </w:r>
     </w:p>
     <w:p>
       <w:pPr>
@@ -6756,16 +6974,7 @@
         <w:jc w:val="both"/>
         <w:rPr>
           <w:rFonts w:hint="default"/>
-        </w:rPr>
-      </w:pPr>
-    </w:p>
-    <w:p>
-      <w:pPr>
-        <w:pStyle w:val="87"/>
-        <w:bidi w:val="0"/>
-        <w:jc w:val="both"/>
-        <w:rPr>
-          <w:rFonts w:hint="default"/>
+          <w:lang w:val="es-ES"/>
         </w:rPr>
       </w:pPr>
       <w:r>
@@ -6791,13 +7000,6 @@
     </w:p>
     <w:p>
       <w:pPr>
-        <w:rPr>
-          <w:rFonts w:hint="default"/>
-        </w:rPr>
-      </w:pPr>
-    </w:p>
-    <w:p>
-      <w:pPr>
         <w:pStyle w:val="5"/>
         <w:bidi w:val="0"/>
         <w:rPr>
@@ -6805,6 +7007,75 @@
           <w:lang w:val="es-ES"/>
         </w:rPr>
       </w:pPr>
+      <w:r>
+        <w:rPr>
+          <w:rFonts w:hint="default"/>
+          <w:lang w:val="es-ES"/>
+        </w:rPr>
+        <w:t>Gestor de seguridad en Rmi</w:t>
+      </w:r>
+    </w:p>
+    <w:p>
+      <w:pPr>
+        <w:rPr>
+          <w:rFonts w:hint="default"/>
+          <w:lang w:val="es-ES"/>
+        </w:rPr>
+      </w:pPr>
+      <w:r>
+        <w:rPr>
+          <w:rFonts w:hint="default"/>
+          <w:lang w:val="es-ES"/>
+        </w:rPr>
+        <w:t xml:space="preserve">Uno de los problemas más comunes que uno encuentra con RMI es un fallo debido a restricciones de seguridad de java estandar. </w:t>
+      </w:r>
+    </w:p>
+    <w:p>
+      <w:pPr>
+        <w:rPr>
+          <w:rFonts w:hint="default"/>
+          <w:lang w:val="es-ES"/>
+        </w:rPr>
+      </w:pPr>
+    </w:p>
+    <w:p>
+      <w:pPr>
+        <w:rPr>
+          <w:rFonts w:hint="default"/>
+          <w:lang w:val="es-ES"/>
+        </w:rPr>
+      </w:pPr>
+      <w:r>
+        <w:rPr>
+          <w:rFonts w:hint="default"/>
+          <w:lang w:val="es-ES"/>
+        </w:rPr>
+        <w:t>En cambio para java Rmi se utiliza la clase RMISecurityManager que aplica la política de seguridad a las clases que se cargan como stubs para objetos remotos, sobrescribiendo todos los métodos de comprobación de acceso relevantes del SecurityManager estandar de java.</w:t>
+      </w:r>
+    </w:p>
+    <w:p>
+      <w:pPr>
+        <w:rPr>
+          <w:rFonts w:hint="default"/>
+          <w:lang w:val="es-ES"/>
+        </w:rPr>
+      </w:pPr>
+    </w:p>
+    <w:p>
+      <w:pPr>
+        <w:rPr>
+          <w:rFonts w:hint="default"/>
+          <w:lang w:val="es-ES"/>
+        </w:rPr>
+      </w:pPr>
+    </w:p>
+    <w:p>
+      <w:pPr>
+        <w:rPr>
+          <w:rFonts w:hint="default"/>
+          <w:lang w:val="es-ES"/>
+        </w:rPr>
+      </w:pPr>
     </w:p>
     <w:p>
       <w:pPr>
@@ -6815,119 +7086,74 @@
           <w:lang w:val="es-ES"/>
         </w:rPr>
       </w:pPr>
-    </w:p>
-    <w:p>
-      <w:pPr>
-        <w:pStyle w:val="5"/>
-        <w:bidi w:val="0"/>
-        <w:rPr>
-          <w:rFonts w:hint="default"/>
-          <w:lang w:val="es-ES"/>
-        </w:rPr>
-      </w:pPr>
-    </w:p>
-    <w:p>
-      <w:pPr>
-        <w:pStyle w:val="5"/>
-        <w:bidi w:val="0"/>
-        <w:rPr>
-          <w:rFonts w:hint="default"/>
-          <w:lang w:val="es-ES"/>
-        </w:rPr>
-      </w:pPr>
-      <w:r>
-        <w:rPr>
-          <w:rFonts w:hint="default"/>
-          <w:lang w:val="es-ES"/>
-        </w:rPr>
-        <w:t>Gestor de seguridad en Rmi</w:t>
-      </w:r>
-    </w:p>
-    <w:p>
-      <w:pPr>
-        <w:rPr>
-          <w:rFonts w:hint="default"/>
-          <w:lang w:val="es-ES"/>
-        </w:rPr>
-      </w:pPr>
-      <w:r>
-        <w:rPr>
-          <w:rFonts w:hint="default"/>
-          <w:lang w:val="es-ES"/>
-        </w:rPr>
-        <w:t xml:space="preserve">Uno de los problemas más comunes que uno encuentra con RMI es un fallo debido a restricciones de seguridad de java estandar. </w:t>
-      </w:r>
-    </w:p>
-    <w:p>
-      <w:pPr>
-        <w:rPr>
-          <w:rFonts w:hint="default"/>
-          <w:lang w:val="es-ES"/>
-        </w:rPr>
-      </w:pPr>
-    </w:p>
-    <w:p>
-      <w:pPr>
-        <w:rPr>
-          <w:rFonts w:hint="default"/>
-          <w:lang w:val="es-ES"/>
-        </w:rPr>
-      </w:pPr>
-      <w:r>
-        <w:rPr>
-          <w:rFonts w:hint="default"/>
-          <w:lang w:val="es-ES"/>
-        </w:rPr>
-        <w:t>En cambio para java Rmi se utiliza la clase RMISecurityManager que aplica la política de seguridad a las clases que se cargan como stubs para objetos remotos, sobrescribiendo todos los métodos de comprobación de acceso relevantes del SecurityManager estandar de java.</w:t>
-      </w:r>
-    </w:p>
-    <w:p>
-      <w:pPr>
-        <w:rPr>
-          <w:rFonts w:hint="default"/>
-          <w:lang w:val="es-ES"/>
-        </w:rPr>
-      </w:pPr>
-    </w:p>
-    <w:p>
-      <w:pPr>
-        <w:pStyle w:val="5"/>
-        <w:bidi w:val="0"/>
-        <w:rPr>
-          <w:rFonts w:hint="default"/>
-          <w:lang w:val="es-ES"/>
-        </w:rPr>
-      </w:pPr>
-      <w:r>
-        <w:rPr>
-          <w:rFonts w:hint="default"/>
-          <w:lang w:val="es-ES"/>
-        </w:rPr>
-        <w:t>SSL/TLS en Rmi</w:t>
-      </w:r>
-    </w:p>
-    <w:p>
-      <w:pPr>
-        <w:rPr>
-          <w:rFonts w:hint="default"/>
-          <w:lang w:val="es-ES"/>
-        </w:rPr>
-      </w:pPr>
-      <w:r>
-        <w:rPr>
-          <w:rFonts w:hint="default"/>
-          <w:lang w:val="es-ES"/>
-        </w:rPr>
-        <w:t>Una aplicación Java Remote Method Invocation (RMI) puede realizar invocaciones remotas sobre conexiones SSL seguras utilizando fábricas de sockets personalizadas. Una aplicación puede exportar un objeto remoto para utilizar una fábrica de sockets RMI que cree sockets SSL. Usando este método, una aplicación RMI puede usar la comunicación de socket SSL en lugar de la comunicación de socket por defecto. Los pasos a seguir para su configuracion es la siguiente:</w:t>
-      </w:r>
-    </w:p>
-    <w:p>
-      <w:pPr>
-        <w:rPr>
-          <w:rFonts w:hint="default"/>
-          <w:lang w:val="es-ES"/>
-        </w:rPr>
-      </w:pPr>
+      <w:r>
+        <w:rPr>
+          <w:rFonts w:hint="default"/>
+        </w:rPr>
+        <w:t>Restricciones de seguridad en Applets y aplicaciones</w:t>
+      </w:r>
+      <w:r>
+        <w:rPr>
+          <w:rFonts w:hint="default"/>
+          <w:lang w:val="es-ES"/>
+        </w:rPr>
+        <w:t xml:space="preserve"> Java</w:t>
+      </w:r>
+    </w:p>
+    <w:p>
+      <w:pPr>
+        <w:bidi w:val="0"/>
+        <w:jc w:val="both"/>
+        <w:rPr>
+          <w:rFonts w:hint="default"/>
+          <w:lang w:val="es-ES"/>
+        </w:rPr>
+      </w:pPr>
+      <w:r>
+        <w:rPr>
+          <w:rFonts w:hint="default"/>
+        </w:rPr>
+        <w:t xml:space="preserve">Los Applets son programas Java que pueden </w:t>
+      </w:r>
+      <w:r>
+        <w:rPr>
+          <w:rFonts w:hint="default"/>
+          <w:lang w:val="es-ES"/>
+        </w:rPr>
+        <w:t>descargarse de fuentes remotas y ejecutarse de forma automatica.</w:t>
+      </w:r>
+    </w:p>
+    <w:p>
+      <w:pPr>
+        <w:bidi w:val="0"/>
+        <w:jc w:val="both"/>
+        <w:rPr>
+          <w:rFonts w:hint="default"/>
+          <w:lang w:val="es-ES"/>
+        </w:rPr>
+      </w:pPr>
+    </w:p>
+    <w:p>
+      <w:pPr>
+        <w:bidi w:val="0"/>
+        <w:jc w:val="both"/>
+        <w:rPr>
+          <w:rFonts w:hint="default"/>
+        </w:rPr>
+      </w:pPr>
+      <w:r>
+        <w:rPr>
+          <w:rFonts w:hint="default"/>
+          <w:lang w:val="es-ES"/>
+        </w:rPr>
+        <w:t xml:space="preserve">Por el peligro que representan este tipo de programas, </w:t>
+      </w:r>
+      <w:r>
+        <w:rPr>
+          <w:rFonts w:hint="default"/>
+        </w:rPr>
+        <w:t>cuentan con una serie de restricciones importantes:</w:t>
+      </w:r>
     </w:p>
     <w:p>
       <w:pPr>
@@ -6935,18 +7161,15 @@
           <w:ilvl w:val="0"/>
           <w:numId w:val="19"/>
         </w:numPr>
+        <w:bidi w:val="0"/>
         <w:ind w:left="420" w:leftChars="0" w:hanging="420" w:firstLineChars="0"/>
-        <w:rPr>
-          <w:rFonts w:hint="default"/>
-          <w:lang w:val="es-ES"/>
-        </w:rPr>
-      </w:pPr>
-      <w:r>
-        <w:rPr>
-          <w:rFonts w:hint="default"/>
-          <w:lang w:val="es-ES"/>
-        </w:rPr>
-        <w:t>Configuración y uso de Certificados por Defecto para Java RMI con SSL.</w:t>
+        <w:jc w:val="both"/>
+      </w:pPr>
+      <w:r>
+        <w:rPr>
+          <w:rFonts w:hint="default"/>
+        </w:rPr>
+        <w:t>No pueden acceder a métodos nativos.</w:t>
       </w:r>
     </w:p>
     <w:p>
@@ -6955,18 +7178,15 @@
           <w:ilvl w:val="0"/>
           <w:numId w:val="19"/>
         </w:numPr>
+        <w:bidi w:val="0"/>
         <w:ind w:left="420" w:leftChars="0" w:hanging="420" w:firstLineChars="0"/>
-        <w:rPr>
-          <w:rFonts w:hint="default"/>
-          <w:lang w:val="es-ES"/>
-        </w:rPr>
-      </w:pPr>
-      <w:r>
-        <w:rPr>
-          <w:rFonts w:hint="default"/>
-          <w:lang w:val="es-ES"/>
-        </w:rPr>
-        <w:t>Configuración y uso de certificados personalizados para Java RMI con SSL.</w:t>
+        <w:jc w:val="both"/>
+      </w:pPr>
+      <w:r>
+        <w:rPr>
+          <w:rFonts w:hint="default"/>
+        </w:rPr>
+        <w:t>No pueden leer ni escribir en ficheros de la máquina local donde se ejecute. Sólo puede acceder a ficheros si proporciona la URL absoluta del fichero.</w:t>
       </w:r>
     </w:p>
     <w:p>
@@ -6975,18 +7195,15 @@
           <w:ilvl w:val="0"/>
           <w:numId w:val="19"/>
         </w:numPr>
+        <w:bidi w:val="0"/>
         <w:ind w:left="420" w:leftChars="0" w:hanging="420" w:firstLineChars="0"/>
-        <w:rPr>
-          <w:rFonts w:hint="default"/>
-          <w:lang w:val="es-ES"/>
-        </w:rPr>
-      </w:pPr>
-      <w:r>
-        <w:rPr>
-          <w:rFonts w:hint="default"/>
-          <w:lang w:val="es-ES"/>
-        </w:rPr>
-        <w:t>Inicializar SSL en RMI</w:t>
+        <w:jc w:val="both"/>
+      </w:pPr>
+      <w:r>
+        <w:rPr>
+          <w:rFonts w:hint="default"/>
+        </w:rPr>
+        <w:t>No pueden establecer conexiones de red a ningún host distinto al host desde el que nos hemos descargado el Applet.</w:t>
       </w:r>
     </w:p>
     <w:p>
@@ -6995,112 +7212,15 @@
           <w:ilvl w:val="0"/>
           <w:numId w:val="19"/>
         </w:numPr>
+        <w:bidi w:val="0"/>
         <w:ind w:left="420" w:leftChars="0" w:hanging="420" w:firstLineChars="0"/>
-        <w:rPr>
-          <w:rFonts w:hint="default"/>
-          <w:lang w:val="es-ES"/>
-        </w:rPr>
-      </w:pPr>
-      <w:r>
-        <w:rPr>
-          <w:rFonts w:hint="default"/>
-          <w:lang w:val="es-ES"/>
-        </w:rPr>
-        <w:t>Rastreando el Handshake SSL</w:t>
-      </w:r>
-    </w:p>
-    <w:p>
-      <w:pPr>
-        <w:rPr>
-          <w:rFonts w:hint="default"/>
-          <w:lang w:val="es-ES"/>
-        </w:rPr>
-      </w:pPr>
-    </w:p>
-    <w:p>
-      <w:pPr>
-        <w:rPr>
-          <w:rFonts w:hint="default"/>
-          <w:lang w:val="es-ES"/>
-        </w:rPr>
-      </w:pPr>
-    </w:p>
-    <w:p>
-      <w:pPr>
-        <w:pStyle w:val="5"/>
-        <w:bidi w:val="0"/>
-        <w:rPr>
-          <w:rFonts w:hint="default"/>
-          <w:lang w:val="es-ES"/>
-        </w:rPr>
-      </w:pPr>
-      <w:r>
-        <w:rPr>
-          <w:rFonts w:hint="default"/>
-        </w:rPr>
-        <w:t>Restricciones de seguridad en Applets y aplicaciones</w:t>
-      </w:r>
-      <w:r>
-        <w:rPr>
-          <w:rFonts w:hint="default"/>
-          <w:lang w:val="es-ES"/>
-        </w:rPr>
-        <w:t xml:space="preserve"> Java</w:t>
-      </w:r>
-    </w:p>
-    <w:p>
-      <w:pPr>
-        <w:bidi w:val="0"/>
         <w:jc w:val="both"/>
-        <w:rPr>
-          <w:rFonts w:hint="default"/>
-          <w:lang w:val="es-ES"/>
-        </w:rPr>
-      </w:pPr>
-      <w:r>
-        <w:rPr>
-          <w:rFonts w:hint="default"/>
-        </w:rPr>
-        <w:t xml:space="preserve">Los Applets son programas Java que pueden </w:t>
-      </w:r>
-      <w:r>
-        <w:rPr>
-          <w:rFonts w:hint="default"/>
-          <w:lang w:val="es-ES"/>
-        </w:rPr>
-        <w:t>descargarse de fuentes remotas y ejecutarse de forma automatica.</w:t>
-      </w:r>
-    </w:p>
-    <w:p>
-      <w:pPr>
-        <w:bidi w:val="0"/>
-        <w:jc w:val="both"/>
-        <w:rPr>
-          <w:rFonts w:hint="default"/>
-          <w:lang w:val="es-ES"/>
-        </w:rPr>
-      </w:pPr>
-    </w:p>
-    <w:p>
-      <w:pPr>
-        <w:bidi w:val="0"/>
-        <w:jc w:val="both"/>
-        <w:rPr>
-          <w:rFonts w:hint="default"/>
-        </w:rPr>
-      </w:pPr>
-      <w:r>
-        <w:rPr>
-          <w:rFonts w:hint="default"/>
-          <w:lang w:val="es-ES"/>
-        </w:rPr>
-        <w:t xml:space="preserve">Por el peligro que representan este tipo de programas, </w:t>
-      </w:r>
-      <w:r>
-        <w:rPr>
-          <w:rFonts w:hint="default"/>
-        </w:rPr>
-        <w:t>cuentan con una serie de restricciones importantes:</w:t>
+      </w:pPr>
+      <w:r>
+        <w:rPr>
+          <w:rFonts w:hint="default"/>
+        </w:rPr>
+        <w:t>No pueden ejecutar programas en la máquina donde se está ejecutando.</w:t>
       </w:r>
     </w:p>
     <w:p>
@@ -7117,90 +7237,22 @@
         <w:rPr>
           <w:rFonts w:hint="default"/>
         </w:rPr>
-        <w:t>No pueden acceder a métodos nativos.</w:t>
-      </w:r>
-    </w:p>
-    <w:p>
-      <w:pPr>
-        <w:numPr>
-          <w:ilvl w:val="0"/>
-          <w:numId w:val="19"/>
-        </w:numPr>
-        <w:bidi w:val="0"/>
-        <w:ind w:left="420" w:leftChars="0" w:hanging="420" w:firstLineChars="0"/>
+        <w:t>No pueden leer las propiedades del sistema.</w:t>
+      </w:r>
+    </w:p>
+    <w:p>
+      <w:pPr>
+        <w:bidi w:val="0"/>
         <w:jc w:val="both"/>
-      </w:pPr>
-      <w:r>
-        <w:rPr>
-          <w:rFonts w:hint="default"/>
-        </w:rPr>
-        <w:t>No pueden leer ni escribir en ficheros de la máquina local donde se ejecute. Sólo puede acceder a ficheros si proporciona la URL absoluta del fichero.</w:t>
-      </w:r>
-    </w:p>
-    <w:p>
-      <w:pPr>
-        <w:numPr>
-          <w:ilvl w:val="0"/>
-          <w:numId w:val="19"/>
-        </w:numPr>
-        <w:bidi w:val="0"/>
-        <w:ind w:left="420" w:leftChars="0" w:hanging="420" w:firstLineChars="0"/>
+        <w:rPr>
+          <w:rFonts w:hint="default"/>
+        </w:rPr>
+      </w:pPr>
+    </w:p>
+    <w:p>
+      <w:pPr>
+        <w:bidi w:val="0"/>
         <w:jc w:val="both"/>
-      </w:pPr>
-      <w:r>
-        <w:rPr>
-          <w:rFonts w:hint="default"/>
-        </w:rPr>
-        <w:t>No pueden establecer conexiones de red a ningún host distinto al host desde el que nos hemos descargado el Applet.</w:t>
-      </w:r>
-    </w:p>
-    <w:p>
-      <w:pPr>
-        <w:numPr>
-          <w:ilvl w:val="0"/>
-          <w:numId w:val="19"/>
-        </w:numPr>
-        <w:bidi w:val="0"/>
-        <w:ind w:left="420" w:leftChars="0" w:hanging="420" w:firstLineChars="0"/>
-        <w:jc w:val="both"/>
-      </w:pPr>
-      <w:r>
-        <w:rPr>
-          <w:rFonts w:hint="default"/>
-        </w:rPr>
-        <w:t>No pueden ejecutar programas en la máquina donde se está ejecutando.</w:t>
-      </w:r>
-    </w:p>
-    <w:p>
-      <w:pPr>
-        <w:numPr>
-          <w:ilvl w:val="0"/>
-          <w:numId w:val="19"/>
-        </w:numPr>
-        <w:bidi w:val="0"/>
-        <w:ind w:left="420" w:leftChars="0" w:hanging="420" w:firstLineChars="0"/>
-        <w:jc w:val="both"/>
-      </w:pPr>
-      <w:r>
-        <w:rPr>
-          <w:rFonts w:hint="default"/>
-        </w:rPr>
-        <w:t>No pueden leer las propiedades del sistema.</w:t>
-      </w:r>
-    </w:p>
-    <w:p>
-      <w:pPr>
-        <w:bidi w:val="0"/>
-        <w:jc w:val="both"/>
-        <w:rPr>
-          <w:rFonts w:hint="default"/>
-        </w:rPr>
-      </w:pPr>
-    </w:p>
-    <w:p>
-      <w:pPr>
-        <w:bidi w:val="0"/>
-        <w:jc w:val="both"/>
         <w:rPr>
           <w:rFonts w:hint="default"/>
         </w:rPr>
@@ -7222,14 +7274,6 @@
     </w:p>
     <w:p>
       <w:pPr>
-        <w:rPr>
-          <w:rFonts w:hint="default"/>
-          <w:lang w:val="es-ES"/>
-        </w:rPr>
-      </w:pPr>
-    </w:p>
-    <w:p>
-      <w:pPr>
         <w:pStyle w:val="5"/>
         <w:bidi w:val="0"/>
         <w:rPr>
@@ -7322,7 +7366,20 @@
           <w:rFonts w:hint="default"/>
           <w:lang w:val="es-ES"/>
         </w:rPr>
-        <w:t xml:space="preserve">Esta accion se controla mediante el valor de la propiedad </w:t>
+        <w:t xml:space="preserve">Esta </w:t>
+      </w:r>
+      <w:r>
+        <w:rPr>
+          <w:rFonts w:hint="default"/>
+        </w:rPr>
+        <w:t>acción</w:t>
+      </w:r>
+      <w:r>
+        <w:rPr>
+          <w:rFonts w:hint="default"/>
+          <w:lang w:val="es-ES"/>
+        </w:rPr>
+        <w:t xml:space="preserve"> se controla mediante el valor de la propiedad </w:t>
       </w:r>
       <w:r>
         <w:rPr>
@@ -7377,7 +7434,20 @@
           <w:rFonts w:hint="default"/>
           <w:lang w:val="es-ES"/>
         </w:rPr>
-        <w:t>La aplicacion de esta propiedad sera importante en el  siguiente tema.</w:t>
+        <w:t xml:space="preserve">La </w:t>
+      </w:r>
+      <w:r>
+        <w:rPr>
+          <w:rFonts w:hint="default"/>
+        </w:rPr>
+        <w:t>aplicación</w:t>
+      </w:r>
+      <w:r>
+        <w:rPr>
+          <w:rFonts w:hint="default"/>
+          <w:lang w:val="es-ES"/>
+        </w:rPr>
+        <w:t xml:space="preserve"> de esta propiedad sera importante en el  siguiente tema.</w:t>
       </w:r>
     </w:p>
     <w:p>
@@ -7427,7 +7497,7 @@
           <w:rFonts w:hint="default"/>
           <w:lang w:val="es-ES"/>
         </w:rPr>
-        <w:t>010- Restringir metodos especificos.</w:t>
+        <w:t>010- Security hello world example</w:t>
       </w:r>
     </w:p>
     <w:p>
@@ -7472,17 +7542,17 @@
           <w:rFonts w:hint="default"/>
           <w:lang w:val="es-ES"/>
         </w:rPr>
-        <w:t>Utiliza  RmiSecurityManager para restringir el acceso a métodos específicos en objetos remotos. Configura  el gestor de seguridad para que sólo permita el acceso de lectura a un método concreto, pero no el acceso de escritura.</w:t>
-      </w:r>
-    </w:p>
-    <w:p>
-      <w:pPr>
-        <w:bidi w:val="0"/>
-        <w:rPr>
-          <w:rFonts w:hint="default"/>
-          <w:lang w:val="es-ES"/>
-        </w:rPr>
-      </w:pPr>
+        <w:t>Implementa Rmi Security en el ejemplo de hello world.</w:t>
+      </w:r>
+      <w:bookmarkStart w:id="6" w:name="_GoBack"/>
+      <w:bookmarkEnd w:id="6"/>
+      <w:r>
+        <w:rPr>
+          <w:rFonts w:hint="default"/>
+          <w:lang w:val="es-ES"/>
+        </w:rPr>
+        <w:t xml:space="preserve"> </w:t>
+      </w:r>
     </w:p>
     <w:p>
       <w:pPr>
@@ -7532,412 +7602,6 @@
         </w:rPr>
         <w:t>Output</w:t>
       </w:r>
-    </w:p>
-    <w:p>
-      <w:pPr>
-        <w:bidi w:val="0"/>
-        <w:rPr>
-          <w:rFonts w:hint="default"/>
-          <w:lang w:val="es-ES"/>
-        </w:rPr>
-      </w:pPr>
-    </w:p>
-    <w:p>
-      <w:pPr>
-        <w:pStyle w:val="5"/>
-        <w:bidi w:val="0"/>
-        <w:rPr>
-          <w:rFonts w:hint="default"/>
-          <w:lang w:val="es-ES"/>
-        </w:rPr>
-      </w:pPr>
-      <w:r>
-        <w:rPr>
-          <w:rFonts w:hint="default"/>
-          <w:lang w:val="es-ES"/>
-        </w:rPr>
-        <w:t>011- Manejar excepciones de seguridad.</w:t>
-      </w:r>
-    </w:p>
-    <w:p>
-      <w:pPr>
-        <w:rPr>
-          <w:rFonts w:hint="default"/>
-          <w:b/>
-          <w:bCs/>
-          <w:lang w:val="es-ES"/>
-        </w:rPr>
-      </w:pPr>
-      <w:r>
-        <w:rPr>
-          <w:rFonts w:hint="default"/>
-          <w:b/>
-          <w:bCs/>
-          <w:lang w:val="es-ES"/>
-        </w:rPr>
-        <w:t>Enunciado</w:t>
-      </w:r>
-    </w:p>
-    <w:p>
-      <w:pPr>
-        <w:bidi w:val="0"/>
-        <w:rPr>
-          <w:rFonts w:hint="default"/>
-          <w:lang w:val="es-ES"/>
-        </w:rPr>
-      </w:pPr>
-      <w:r>
-        <w:rPr>
-          <w:rFonts w:hint="default"/>
-          <w:lang w:val="es-ES"/>
-        </w:rPr>
-        <w:t>Crea  excepciones de seguridad para que si un cliente intenta acceder a un objeto o método remoto que no está permitido por la política de seguridad, se lanzará una excepción de seguridad. Utiliza RmiSecurityManager para manejar estas excepciones de una manera que tenga sentido.</w:t>
-      </w:r>
-    </w:p>
-    <w:p>
-      <w:pPr>
-        <w:bidi w:val="0"/>
-        <w:rPr>
-          <w:rFonts w:hint="default"/>
-          <w:b/>
-          <w:bCs/>
-          <w:lang w:val="es-ES"/>
-        </w:rPr>
-      </w:pPr>
-      <w:r>
-        <w:rPr>
-          <w:rFonts w:hint="default"/>
-          <w:b/>
-          <w:bCs/>
-          <w:lang w:val="es-ES"/>
-        </w:rPr>
-        <w:t>Explicacion</w:t>
-      </w:r>
-    </w:p>
-    <w:p>
-      <w:pPr>
-        <w:bidi w:val="0"/>
-        <w:rPr>
-          <w:rFonts w:hint="default"/>
-          <w:lang w:val="es-ES"/>
-        </w:rPr>
-      </w:pPr>
-    </w:p>
-    <w:p>
-      <w:pPr>
-        <w:bidi w:val="0"/>
-        <w:rPr>
-          <w:rFonts w:hint="default"/>
-          <w:b/>
-          <w:bCs/>
-          <w:lang w:val="es-ES"/>
-        </w:rPr>
-      </w:pPr>
-      <w:r>
-        <w:rPr>
-          <w:rFonts w:hint="default"/>
-          <w:b/>
-          <w:bCs/>
-          <w:lang w:val="es-ES"/>
-        </w:rPr>
-        <w:t>Output</w:t>
-      </w:r>
-    </w:p>
-    <w:p>
-      <w:pPr>
-        <w:numPr>
-          <w:ilvl w:val="0"/>
-          <w:numId w:val="0"/>
-        </w:numPr>
-        <w:bidi w:val="0"/>
-        <w:jc w:val="left"/>
-        <w:rPr>
-          <w:rFonts w:hint="default"/>
-          <w:lang w:val="es-ES"/>
-        </w:rPr>
-      </w:pPr>
-    </w:p>
-    <w:p>
-      <w:pPr>
-        <w:numPr>
-          <w:ilvl w:val="0"/>
-          <w:numId w:val="0"/>
-        </w:numPr>
-        <w:bidi w:val="0"/>
-        <w:jc w:val="left"/>
-        <w:rPr>
-          <w:rFonts w:hint="default"/>
-          <w:lang w:val="es-ES"/>
-        </w:rPr>
-      </w:pPr>
-    </w:p>
-    <w:p>
-      <w:pPr>
-        <w:pStyle w:val="5"/>
-        <w:bidi w:val="0"/>
-        <w:rPr>
-          <w:rFonts w:hint="default"/>
-          <w:lang w:val="es-ES"/>
-        </w:rPr>
-      </w:pPr>
-      <w:r>
-        <w:rPr>
-          <w:rFonts w:hint="default"/>
-          <w:lang w:val="es-ES"/>
-        </w:rPr>
-        <w:t>012- Establecer permisos para objetos remotos</w:t>
-      </w:r>
-    </w:p>
-    <w:p>
-      <w:pPr>
-        <w:rPr>
-          <w:rFonts w:hint="default"/>
-          <w:lang w:val="es-ES"/>
-        </w:rPr>
-      </w:pPr>
-      <w:r>
-        <w:rPr>
-          <w:rFonts w:hint="default"/>
-          <w:b/>
-          <w:bCs/>
-          <w:lang w:val="es-ES"/>
-        </w:rPr>
-        <w:t>Enunciado</w:t>
-      </w:r>
-    </w:p>
-    <w:p>
-      <w:pPr>
-        <w:numPr>
-          <w:ilvl w:val="0"/>
-          <w:numId w:val="0"/>
-        </w:numPr>
-        <w:bidi w:val="0"/>
-        <w:rPr>
-          <w:rFonts w:hint="default"/>
-          <w:lang w:val="es-ES"/>
-        </w:rPr>
-      </w:pPr>
-      <w:r>
-        <w:rPr>
-          <w:rFonts w:hint="default"/>
-          <w:lang w:val="es-ES"/>
-        </w:rPr>
-        <w:t>Establecer permisos para objetos remotos: Puedes usar RmiSecurityManager para establecer permisos para objetos remotos, como permisos de lectura, escritura y ejecución. Esto te permite controlar lo que los clientes pueden hacer con los objetos remotos.</w:t>
-      </w:r>
-    </w:p>
-    <w:p>
-      <w:pPr>
-        <w:numPr>
-          <w:ilvl w:val="0"/>
-          <w:numId w:val="0"/>
-        </w:numPr>
-        <w:bidi w:val="0"/>
-        <w:jc w:val="left"/>
-        <w:rPr>
-          <w:rFonts w:hint="default"/>
-          <w:lang w:val="es-ES"/>
-        </w:rPr>
-      </w:pPr>
-      <w:r>
-        <w:rPr>
-          <w:rFonts w:hint="default"/>
-          <w:lang w:val="es-ES"/>
-        </w:rPr>
-        <w:t>Hacer que se conecte a un sitio remoto.</w:t>
-      </w:r>
-    </w:p>
-    <w:p>
-      <w:pPr>
-        <w:numPr>
-          <w:ilvl w:val="0"/>
-          <w:numId w:val="0"/>
-        </w:numPr>
-        <w:bidi w:val="0"/>
-        <w:jc w:val="left"/>
-        <w:rPr>
-          <w:rFonts w:hint="default"/>
-          <w:lang w:val="es-ES"/>
-        </w:rPr>
-      </w:pPr>
-    </w:p>
-    <w:p>
-      <w:pPr>
-        <w:bidi w:val="0"/>
-        <w:rPr>
-          <w:rFonts w:hint="default"/>
-          <w:b/>
-          <w:bCs/>
-          <w:lang w:val="es-ES"/>
-        </w:rPr>
-      </w:pPr>
-      <w:r>
-        <w:rPr>
-          <w:rFonts w:hint="default"/>
-          <w:b/>
-          <w:bCs/>
-          <w:lang w:val="es-ES"/>
-        </w:rPr>
-        <w:t>Explicacion</w:t>
-      </w:r>
-    </w:p>
-    <w:p>
-      <w:pPr>
-        <w:bidi w:val="0"/>
-        <w:rPr>
-          <w:rFonts w:hint="default"/>
-          <w:lang w:val="es-ES"/>
-        </w:rPr>
-      </w:pPr>
-    </w:p>
-    <w:p>
-      <w:pPr>
-        <w:bidi w:val="0"/>
-        <w:rPr>
-          <w:rFonts w:hint="default"/>
-          <w:b/>
-          <w:bCs/>
-          <w:lang w:val="es-ES"/>
-        </w:rPr>
-      </w:pPr>
-      <w:r>
-        <w:rPr>
-          <w:rFonts w:hint="default"/>
-          <w:b/>
-          <w:bCs/>
-          <w:lang w:val="es-ES"/>
-        </w:rPr>
-        <w:t>Output</w:t>
-      </w:r>
-    </w:p>
-    <w:p>
-      <w:pPr>
-        <w:numPr>
-          <w:ilvl w:val="0"/>
-          <w:numId w:val="0"/>
-        </w:numPr>
-        <w:bidi w:val="0"/>
-        <w:jc w:val="left"/>
-        <w:rPr>
-          <w:rFonts w:hint="default"/>
-          <w:lang w:val="es-ES"/>
-        </w:rPr>
-      </w:pPr>
-    </w:p>
-    <w:p>
-      <w:pPr>
-        <w:pStyle w:val="5"/>
-        <w:bidi w:val="0"/>
-        <w:rPr>
-          <w:rFonts w:hint="default"/>
-          <w:lang w:val="es-ES"/>
-        </w:rPr>
-      </w:pPr>
-      <w:r>
-        <w:rPr>
-          <w:rFonts w:hint="default"/>
-          <w:lang w:val="es-ES"/>
-        </w:rPr>
-        <w:t>013- Establecer una politica de seguridad personalizada</w:t>
-      </w:r>
-    </w:p>
-    <w:p>
-      <w:pPr>
-        <w:rPr>
-          <w:rFonts w:hint="default"/>
-          <w:lang w:val="es-ES"/>
-        </w:rPr>
-      </w:pPr>
-      <w:r>
-        <w:rPr>
-          <w:rFonts w:hint="default"/>
-          <w:b/>
-          <w:bCs/>
-          <w:lang w:val="es-ES"/>
-        </w:rPr>
-        <w:t>Enunciado</w:t>
-      </w:r>
-    </w:p>
-    <w:p>
-      <w:pPr>
-        <w:bidi w:val="0"/>
-        <w:rPr>
-          <w:rFonts w:hint="default"/>
-          <w:lang w:val="es-ES"/>
-        </w:rPr>
-      </w:pPr>
-      <w:r>
-        <w:rPr>
-          <w:rFonts w:hint="default"/>
-          <w:lang w:val="es-ES"/>
-        </w:rPr>
-        <w:t>Implemente una política de seguridad personalizada: Puede crear una política de seguridad personalizada que permita o deniegue el acceso a objetos y métodos remotos en función de sus propios criterios. Por ejemplo, puede crear una política que sólo permita el acceso a objetos remotos desde una dirección IP específica, o que requiera que los clientes proporcionen credenciales de inicio de sesión válidas antes de acceder a objetos remotos.</w:t>
-      </w:r>
-    </w:p>
-    <w:p>
-      <w:pPr>
-        <w:bidi w:val="0"/>
-        <w:rPr>
-          <w:rFonts w:hint="default"/>
-          <w:lang w:val="es-ES"/>
-        </w:rPr>
-      </w:pPr>
-    </w:p>
-    <w:p>
-      <w:pPr>
-        <w:bidi w:val="0"/>
-        <w:rPr>
-          <w:rFonts w:hint="default"/>
-          <w:b/>
-          <w:bCs/>
-          <w:lang w:val="es-ES"/>
-        </w:rPr>
-      </w:pPr>
-      <w:r>
-        <w:rPr>
-          <w:rFonts w:hint="default"/>
-          <w:b/>
-          <w:bCs/>
-          <w:lang w:val="es-ES"/>
-        </w:rPr>
-        <w:t>Explicacion</w:t>
-      </w:r>
-    </w:p>
-    <w:p>
-      <w:pPr>
-        <w:bidi w:val="0"/>
-        <w:rPr>
-          <w:rFonts w:hint="default"/>
-          <w:lang w:val="es-ES"/>
-        </w:rPr>
-      </w:pPr>
-    </w:p>
-    <w:p>
-      <w:pPr>
-        <w:bidi w:val="0"/>
-        <w:rPr>
-          <w:rFonts w:hint="default"/>
-          <w:b/>
-          <w:bCs/>
-          <w:lang w:val="es-ES"/>
-        </w:rPr>
-      </w:pPr>
-      <w:r>
-        <w:rPr>
-          <w:rFonts w:hint="default"/>
-          <w:b/>
-          <w:bCs/>
-          <w:lang w:val="es-ES"/>
-        </w:rPr>
-        <w:t>Output</w:t>
-      </w:r>
-    </w:p>
-    <w:p>
-      <w:pPr>
-        <w:rPr>
-          <w:rFonts w:hint="default"/>
-          <w:lang w:val="es-ES"/>
-        </w:rPr>
-      </w:pPr>
     </w:p>
     <w:p>
       <w:pPr>
@@ -8237,7 +7901,7 @@
                     </pic:cNvPicPr>
                   </pic:nvPicPr>
                   <pic:blipFill>
-                    <a:blip r:embed="rId24"/>
+                    <a:blip r:embed="rId26"/>
                     <a:stretch>
                       <a:fillRect/>
                     </a:stretch>
@@ -8393,11 +8057,11 @@
           <w:rFonts w:hint="default"/>
         </w:rPr>
       </w:pPr>
-      <w:bookmarkStart w:id="2" w:name="N1068E"/>
+      <w:bookmarkStart w:id="2" w:name="Codebase+y+seguridad"/>
       <w:bookmarkEnd w:id="2"/>
-      <w:bookmarkStart w:id="3" w:name="Codebase+y+seguridad"/>
+      <w:bookmarkStart w:id="3" w:name="N106A1"/>
       <w:bookmarkEnd w:id="3"/>
-      <w:bookmarkStart w:id="4" w:name="N106A1"/>
+      <w:bookmarkStart w:id="4" w:name="N1068E"/>
       <w:bookmarkEnd w:id="4"/>
       <w:bookmarkStart w:id="5" w:name="Usos+adicionales+del+codebase+en+RMI"/>
       <w:bookmarkEnd w:id="5"/>
@@ -8430,6 +8094,14 @@
         </w:rPr>
         <w:t>Además de utilizar el codebase para descargar en los clientes los stubs y sus clases asociadas, la propiedad java.rmi.server.codebase puede utilizarse para especificar una ubicación desde la cual cualquier clase puede ser descargada, no solamente los stubs.</w:t>
       </w:r>
+    </w:p>
+    <w:p>
+      <w:pPr>
+        <w:bidi w:val="0"/>
+        <w:rPr>
+          <w:rFonts w:hint="default"/>
+        </w:rPr>
+      </w:pPr>
     </w:p>
     <w:p>
       <w:pPr>
@@ -8524,7 +8196,7 @@
                     </pic:cNvPicPr>
                   </pic:nvPicPr>
                   <pic:blipFill>
-                    <a:blip r:embed="rId25"/>
+                    <a:blip r:embed="rId27"/>
                     <a:stretch>
                       <a:fillRect/>
                     </a:stretch>

</xml_diff>

<commit_message>
Ejercicios 005 el coche y el de la extension de Compute engine hechos
Falta documentar
</commit_message>
<xml_diff>
--- a/Documento RMI.docx
+++ b/Documento RMI.docx
@@ -7542,17 +7542,89 @@
           <w:rFonts w:hint="default"/>
           <w:lang w:val="es-ES"/>
         </w:rPr>
-        <w:t>Implementa Rmi Security en el ejemplo de hello world.</w:t>
-      </w:r>
-      <w:bookmarkStart w:id="6" w:name="_GoBack"/>
-      <w:bookmarkEnd w:id="6"/>
-      <w:r>
-        <w:rPr>
-          <w:rFonts w:hint="default"/>
-          <w:lang w:val="es-ES"/>
-        </w:rPr>
-        <w:t xml:space="preserve"> </w:t>
-      </w:r>
+        <w:t>Implementa Rmi Security en el ejemplo de hello world. Para eso realiza los siguientes pasos</w:t>
+      </w:r>
+    </w:p>
+    <w:p>
+      <w:pPr>
+        <w:bidi w:val="0"/>
+        <w:rPr>
+          <w:rFonts w:hint="default"/>
+          <w:lang w:val="es-ES"/>
+        </w:rPr>
+      </w:pPr>
+    </w:p>
+    <w:p>
+      <w:pPr>
+        <w:numPr>
+          <w:ilvl w:val="0"/>
+          <w:numId w:val="19"/>
+        </w:numPr>
+        <w:bidi w:val="0"/>
+        <w:ind w:left="420" w:leftChars="0" w:hanging="420" w:firstLineChars="0"/>
+        <w:rPr>
+          <w:rFonts w:hint="default"/>
+          <w:lang w:val="es-ES"/>
+        </w:rPr>
+      </w:pPr>
+      <w:r>
+        <w:rPr>
+          <w:rFonts w:hint="default"/>
+          <w:lang w:val="es-ES"/>
+        </w:rPr>
+        <w:t xml:space="preserve"> Aplica el RMISecurityManager, y sobreescribe el SecurityManager estandar de java</w:t>
+      </w:r>
+    </w:p>
+    <w:p>
+      <w:pPr>
+        <w:numPr>
+          <w:ilvl w:val="0"/>
+          <w:numId w:val="19"/>
+        </w:numPr>
+        <w:bidi w:val="0"/>
+        <w:ind w:left="420" w:leftChars="0" w:hanging="420" w:firstLineChars="0"/>
+        <w:rPr>
+          <w:rFonts w:hint="default"/>
+          <w:lang w:val="es-ES"/>
+        </w:rPr>
+      </w:pPr>
+      <w:r>
+        <w:rPr>
+          <w:rFonts w:hint="default"/>
+          <w:lang w:val="es-ES"/>
+        </w:rPr>
+        <w:t xml:space="preserve"> Aplica una politica de seguridad, que habilite todos los permisos.</w:t>
+      </w:r>
+    </w:p>
+    <w:p>
+      <w:pPr>
+        <w:numPr>
+          <w:ilvl w:val="0"/>
+          <w:numId w:val="19"/>
+        </w:numPr>
+        <w:bidi w:val="0"/>
+        <w:ind w:left="420" w:leftChars="0" w:hanging="420" w:firstLineChars="0"/>
+        <w:rPr>
+          <w:rFonts w:hint="default"/>
+          <w:lang w:val="es-ES"/>
+        </w:rPr>
+      </w:pPr>
+      <w:r>
+        <w:rPr>
+          <w:rFonts w:hint="default"/>
+          <w:lang w:val="es-ES"/>
+        </w:rPr>
+        <w:t xml:space="preserve"> Cambia las propiedades de la VM para habilitar la descarga dinamica del codigo en la aplicacion.</w:t>
+      </w:r>
+    </w:p>
+    <w:p>
+      <w:pPr>
+        <w:bidi w:val="0"/>
+        <w:rPr>
+          <w:rFonts w:hint="default"/>
+          <w:lang w:val="es-ES"/>
+        </w:rPr>
+      </w:pPr>
     </w:p>
     <w:p>
       <w:pPr>
@@ -7772,9 +7844,9 @@
           <w:lang w:val="es-ES"/>
         </w:rPr>
       </w:pPr>
-      <w:bookmarkStart w:id="0" w:name="%C2%BFC%C3%B3mo+se+usa+la+propiedad+codebase+en+RMI%3F"/>
+      <w:bookmarkStart w:id="0" w:name="N1061C"/>
       <w:bookmarkEnd w:id="0"/>
-      <w:bookmarkStart w:id="1" w:name="N1061C"/>
+      <w:bookmarkStart w:id="1" w:name="%C2%BFC%C3%B3mo+se+usa+la+propiedad+codebase+en+RMI%3F"/>
       <w:bookmarkEnd w:id="1"/>
       <w:r>
         <w:rPr>
@@ -8057,13 +8129,13 @@
           <w:rFonts w:hint="default"/>
         </w:rPr>
       </w:pPr>
-      <w:bookmarkStart w:id="2" w:name="Codebase+y+seguridad"/>
+      <w:bookmarkStart w:id="2" w:name="N106A1"/>
       <w:bookmarkEnd w:id="2"/>
-      <w:bookmarkStart w:id="3" w:name="N106A1"/>
+      <w:bookmarkStart w:id="3" w:name="Usos+adicionales+del+codebase+en+RMI"/>
       <w:bookmarkEnd w:id="3"/>
       <w:bookmarkStart w:id="4" w:name="N1068E"/>
       <w:bookmarkEnd w:id="4"/>
-      <w:bookmarkStart w:id="5" w:name="Usos+adicionales+del+codebase+en+RMI"/>
+      <w:bookmarkStart w:id="5" w:name="Codebase+y+seguridad"/>
       <w:bookmarkEnd w:id="5"/>
     </w:p>
     <w:p>
@@ -8256,6 +8328,175 @@
     <w:p>
       <w:pPr>
         <w:bidi w:val="0"/>
+        <w:rPr>
+          <w:rFonts w:hint="default"/>
+          <w:lang w:val="es-ES"/>
+        </w:rPr>
+      </w:pPr>
+    </w:p>
+    <w:p>
+      <w:pPr>
+        <w:pStyle w:val="5"/>
+        <w:bidi w:val="0"/>
+        <w:rPr>
+          <w:rFonts w:hint="default"/>
+          <w:lang w:val="es-ES"/>
+        </w:rPr>
+      </w:pPr>
+      <w:r>
+        <w:rPr>
+          <w:rFonts w:hint="default"/>
+          <w:lang w:val="es-ES"/>
+        </w:rPr>
+        <w:t>Ejercicios</w:t>
+      </w:r>
+    </w:p>
+    <w:p>
+      <w:pPr>
+        <w:pStyle w:val="5"/>
+        <w:bidi w:val="0"/>
+        <w:rPr>
+          <w:rFonts w:hint="default"/>
+          <w:lang w:val="es-ES"/>
+        </w:rPr>
+      </w:pPr>
+      <w:r>
+        <w:rPr>
+          <w:rFonts w:hint="default"/>
+          <w:lang w:val="es-ES"/>
+        </w:rPr>
+        <w:t>011- Calculo dinamicos financieros</w:t>
+      </w:r>
+    </w:p>
+    <w:p>
+      <w:pPr>
+        <w:bidi w:val="0"/>
+        <w:rPr>
+          <w:rFonts w:hint="default"/>
+          <w:b/>
+          <w:bCs/>
+          <w:lang w:val="es-ES"/>
+        </w:rPr>
+      </w:pPr>
+      <w:r>
+        <w:rPr>
+          <w:rFonts w:hint="default"/>
+          <w:b/>
+          <w:bCs/>
+          <w:lang w:val="es-ES"/>
+        </w:rPr>
+        <w:t>Enunciado</w:t>
+      </w:r>
+    </w:p>
+    <w:p>
+      <w:pPr>
+        <w:bidi w:val="0"/>
+        <w:rPr>
+          <w:rFonts w:hint="default"/>
+          <w:lang w:val="es-ES"/>
+        </w:rPr>
+      </w:pPr>
+    </w:p>
+    <w:p>
+      <w:pPr>
+        <w:bidi w:val="0"/>
+        <w:rPr>
+          <w:rFonts w:hint="default"/>
+          <w:lang w:val="es-ES"/>
+        </w:rPr>
+      </w:pPr>
+      <w:r>
+        <w:rPr>
+          <w:rFonts w:hint="default"/>
+          <w:lang w:val="es-ES"/>
+        </w:rPr>
+        <w:t xml:space="preserve">Usando el ejemplo 011-Compute Engine Carga Dinamica (base), </w:t>
+      </w:r>
+    </w:p>
+    <w:p>
+      <w:pPr>
+        <w:bidi w:val="0"/>
+        <w:rPr>
+          <w:rFonts w:hint="default"/>
+          <w:lang w:val="es-ES"/>
+        </w:rPr>
+      </w:pPr>
+      <w:bookmarkStart w:id="6" w:name="_GoBack"/>
+      <w:bookmarkEnd w:id="6"/>
+    </w:p>
+    <w:p>
+      <w:pPr>
+        <w:bidi w:val="0"/>
+        <w:rPr>
+          <w:rFonts w:hint="default"/>
+          <w:b/>
+          <w:bCs/>
+          <w:lang w:val="es-ES"/>
+        </w:rPr>
+      </w:pPr>
+      <w:r>
+        <w:rPr>
+          <w:rFonts w:hint="default"/>
+          <w:b/>
+          <w:bCs/>
+          <w:lang w:val="es-ES"/>
+        </w:rPr>
+        <w:t>Explicacion</w:t>
+      </w:r>
+    </w:p>
+    <w:p>
+      <w:pPr>
+        <w:bidi w:val="0"/>
+        <w:rPr>
+          <w:rFonts w:hint="default"/>
+          <w:b/>
+          <w:bCs/>
+          <w:lang w:val="es-ES"/>
+        </w:rPr>
+      </w:pPr>
+    </w:p>
+    <w:p>
+      <w:pPr>
+        <w:bidi w:val="0"/>
+        <w:rPr>
+          <w:rFonts w:hint="default"/>
+          <w:b/>
+          <w:bCs/>
+          <w:lang w:val="es-ES"/>
+        </w:rPr>
+      </w:pPr>
+    </w:p>
+    <w:p>
+      <w:pPr>
+        <w:bidi w:val="0"/>
+        <w:rPr>
+          <w:rFonts w:hint="default"/>
+          <w:lang w:val="es-ES"/>
+        </w:rPr>
+      </w:pPr>
+    </w:p>
+    <w:p>
+      <w:pPr>
+        <w:bidi w:val="0"/>
+        <w:rPr>
+          <w:rFonts w:hint="default"/>
+          <w:b/>
+          <w:bCs/>
+          <w:lang w:val="es-ES"/>
+        </w:rPr>
+      </w:pPr>
+      <w:r>
+        <w:rPr>
+          <w:rFonts w:hint="default"/>
+          <w:b/>
+          <w:bCs/>
+          <w:lang w:val="es-ES"/>
+        </w:rPr>
+        <w:t>Output</w:t>
+      </w:r>
+    </w:p>
+    <w:p>
+      <w:pPr>
         <w:rPr>
           <w:rFonts w:hint="default"/>
           <w:lang w:val="es-ES"/>

</xml_diff>

<commit_message>
Correccion calculos financieros y Documentacion Coche finanzas
</commit_message>
<xml_diff>
--- a/Documento RMI.docx
+++ b/Documento RMI.docx
@@ -5209,6 +5209,1328 @@
           <w:rFonts w:hint="default"/>
           <w:lang w:val="es-ES"/>
         </w:rPr>
+        <w:t>005-SimulacionCoche</w:t>
+      </w:r>
+    </w:p>
+    <w:p>
+      <w:pPr>
+        <w:rPr>
+          <w:lang w:val="en-US" w:eastAsia="zh-CN"/>
+        </w:rPr>
+      </w:pPr>
+      <w:r>
+        <w:rPr>
+          <w:rFonts w:hint="default"/>
+          <w:b/>
+          <w:bCs/>
+          <w:lang w:val="es-ES"/>
+        </w:rPr>
+        <w:t>Enunciado</w:t>
+      </w:r>
+    </w:p>
+    <w:p>
+      <w:pPr>
+        <w:jc w:val="center"/>
+        <w:rPr>
+          <w:rFonts w:hint="default"/>
+          <w:lang w:val="es-ES"/>
+        </w:rPr>
+      </w:pPr>
+      <w:r>
+        <w:rPr>
+          <w:rFonts w:hint="default"/>
+          <w:lang w:val="es-ES"/>
+        </w:rPr>
+        <w:drawing>
+          <wp:inline distT="0" distB="0" distL="114300" distR="114300">
+            <wp:extent cx="2839085" cy="1625600"/>
+            <wp:effectExtent l="0" t="0" r="10795" b="5080"/>
+            <wp:docPr id="21" name="Imagen 21" descr="Diagrama ejercicio 005"/>
+            <wp:cNvGraphicFramePr>
+              <a:graphicFrameLocks xmlns:a="http://schemas.openxmlformats.org/drawingml/2006/main" noChangeAspect="1"/>
+            </wp:cNvGraphicFramePr>
+            <a:graphic xmlns:a="http://schemas.openxmlformats.org/drawingml/2006/main">
+              <a:graphicData uri="http://schemas.openxmlformats.org/drawingml/2006/picture">
+                <pic:pic xmlns:pic="http://schemas.openxmlformats.org/drawingml/2006/picture">
+                  <pic:nvPicPr>
+                    <pic:cNvPr id="21" name="Imagen 21" descr="Diagrama ejercicio 005"/>
+                    <pic:cNvPicPr>
+                      <a:picLocks noChangeAspect="1"/>
+                    </pic:cNvPicPr>
+                  </pic:nvPicPr>
+                  <pic:blipFill>
+                    <a:blip r:embed="rId19"/>
+                    <a:stretch>
+                      <a:fillRect/>
+                    </a:stretch>
+                  </pic:blipFill>
+                  <pic:spPr>
+                    <a:xfrm>
+                      <a:off x="0" y="0"/>
+                      <a:ext cx="2839085" cy="1625600"/>
+                    </a:xfrm>
+                    <a:prstGeom prst="rect">
+                      <a:avLst/>
+                    </a:prstGeom>
+                  </pic:spPr>
+                </pic:pic>
+              </a:graphicData>
+            </a:graphic>
+          </wp:inline>
+        </w:drawing>
+      </w:r>
+    </w:p>
+    <w:p>
+      <w:pPr>
+        <w:rPr>
+          <w:rFonts w:hint="default"/>
+          <w:b/>
+          <w:bCs/>
+          <w:lang w:val="es-ES"/>
+        </w:rPr>
+      </w:pPr>
+    </w:p>
+    <w:p>
+      <w:pPr>
+        <w:rPr>
+          <w:rFonts w:hint="default"/>
+          <w:b w:val="0"/>
+          <w:bCs w:val="0"/>
+          <w:lang w:val="es-ES"/>
+        </w:rPr>
+      </w:pPr>
+      <w:r>
+        <w:rPr>
+          <w:rFonts w:hint="default"/>
+          <w:b w:val="0"/>
+          <w:bCs w:val="0"/>
+          <w:lang w:val="es-ES"/>
+        </w:rPr>
+        <w:t>Construye la siguiente arquitectura cumpliendo las siguientes especificaciones:</w:t>
+      </w:r>
+    </w:p>
+    <w:p>
+      <w:pPr>
+        <w:numPr>
+          <w:ilvl w:val="0"/>
+          <w:numId w:val="18"/>
+        </w:numPr>
+        <w:ind w:left="420" w:leftChars="0" w:hanging="420" w:firstLineChars="0"/>
+        <w:rPr>
+          <w:rFonts w:hint="default"/>
+          <w:b w:val="0"/>
+          <w:bCs w:val="0"/>
+          <w:lang w:val="es-ES"/>
+        </w:rPr>
+      </w:pPr>
+      <w:r>
+        <w:rPr>
+          <w:rFonts w:hint="default"/>
+          <w:b w:val="0"/>
+          <w:bCs w:val="0"/>
+          <w:lang w:val="es-ES"/>
+        </w:rPr>
+        <w:t>La Cpu esta conectada a todos los elementos.</w:t>
+      </w:r>
+    </w:p>
+    <w:p>
+      <w:pPr>
+        <w:numPr>
+          <w:ilvl w:val="0"/>
+          <w:numId w:val="18"/>
+        </w:numPr>
+        <w:ind w:left="420" w:leftChars="0" w:hanging="420" w:firstLineChars="0"/>
+        <w:rPr>
+          <w:rFonts w:hint="default"/>
+          <w:b w:val="0"/>
+          <w:bCs w:val="0"/>
+          <w:lang w:val="es-ES"/>
+        </w:rPr>
+      </w:pPr>
+      <w:r>
+        <w:rPr>
+          <w:rFonts w:hint="default"/>
+          <w:b w:val="0"/>
+          <w:bCs w:val="0"/>
+          <w:lang w:val="es-ES"/>
+        </w:rPr>
+        <w:t>Las ruedas delanteras R1 y R2, pueden girar derecha o izquierda.</w:t>
+      </w:r>
+    </w:p>
+    <w:p>
+      <w:pPr>
+        <w:numPr>
+          <w:ilvl w:val="0"/>
+          <w:numId w:val="18"/>
+        </w:numPr>
+        <w:ind w:left="420" w:leftChars="0" w:hanging="420" w:firstLineChars="0"/>
+        <w:rPr>
+          <w:rFonts w:hint="default"/>
+          <w:b w:val="0"/>
+          <w:bCs w:val="0"/>
+          <w:lang w:val="es-ES"/>
+        </w:rPr>
+      </w:pPr>
+      <w:r>
+        <w:rPr>
+          <w:rFonts w:hint="default"/>
+          <w:b w:val="0"/>
+          <w:bCs w:val="0"/>
+          <w:lang w:val="es-ES"/>
+        </w:rPr>
+        <w:t>Las ruedas traseras R3 Y R4  pueden ir adelante o atras.</w:t>
+      </w:r>
+    </w:p>
+    <w:p>
+      <w:pPr>
+        <w:numPr>
+          <w:ilvl w:val="0"/>
+          <w:numId w:val="18"/>
+        </w:numPr>
+        <w:ind w:left="420" w:leftChars="0" w:hanging="420" w:firstLineChars="0"/>
+        <w:rPr>
+          <w:rFonts w:hint="default"/>
+          <w:b w:val="0"/>
+          <w:bCs w:val="0"/>
+          <w:lang w:val="es-ES"/>
+        </w:rPr>
+      </w:pPr>
+      <w:r>
+        <w:rPr>
+          <w:rFonts w:hint="default"/>
+          <w:b w:val="0"/>
+          <w:bCs w:val="0"/>
+          <w:lang w:val="es-ES"/>
+        </w:rPr>
+        <w:t>Todas las ruedas pueden frenar.</w:t>
+      </w:r>
+    </w:p>
+    <w:p>
+      <w:pPr>
+        <w:numPr>
+          <w:ilvl w:val="0"/>
+          <w:numId w:val="18"/>
+        </w:numPr>
+        <w:ind w:left="420" w:leftChars="0" w:hanging="420" w:firstLineChars="0"/>
+        <w:rPr>
+          <w:rFonts w:hint="default"/>
+          <w:b w:val="0"/>
+          <w:bCs w:val="0"/>
+          <w:lang w:val="es-ES"/>
+        </w:rPr>
+      </w:pPr>
+      <w:r>
+        <w:rPr>
+          <w:rFonts w:hint="default"/>
+          <w:b w:val="0"/>
+          <w:bCs w:val="0"/>
+          <w:lang w:val="es-ES"/>
+        </w:rPr>
+        <w:t xml:space="preserve">La bateria se consume un 5% cada vez que las ruedas van adelante o atras. </w:t>
+      </w:r>
+    </w:p>
+    <w:p>
+      <w:pPr>
+        <w:numPr>
+          <w:ilvl w:val="0"/>
+          <w:numId w:val="18"/>
+        </w:numPr>
+        <w:ind w:left="420" w:leftChars="0" w:hanging="420" w:firstLineChars="0"/>
+        <w:rPr>
+          <w:rFonts w:hint="default"/>
+          <w:b w:val="0"/>
+          <w:bCs w:val="0"/>
+          <w:lang w:val="es-ES"/>
+        </w:rPr>
+      </w:pPr>
+      <w:r>
+        <w:rPr>
+          <w:rFonts w:hint="default"/>
+          <w:b w:val="0"/>
+          <w:bCs w:val="0"/>
+          <w:lang w:val="es-ES"/>
+        </w:rPr>
+        <w:t>Las acciones tambien se tiene que reflejar en los componentes (servidores)</w:t>
+      </w:r>
+    </w:p>
+    <w:p>
+      <w:pPr>
+        <w:numPr>
+          <w:numId w:val="0"/>
+        </w:numPr>
+        <w:jc w:val="left"/>
+        <w:rPr>
+          <w:rFonts w:hint="default"/>
+          <w:b w:val="0"/>
+          <w:bCs w:val="0"/>
+          <w:lang w:val="es-ES"/>
+        </w:rPr>
+      </w:pPr>
+    </w:p>
+    <w:p>
+      <w:pPr>
+        <w:numPr>
+          <w:numId w:val="0"/>
+        </w:numPr>
+        <w:jc w:val="left"/>
+        <w:rPr>
+          <w:rFonts w:hint="default"/>
+          <w:b w:val="0"/>
+          <w:bCs w:val="0"/>
+          <w:lang w:val="es-ES"/>
+        </w:rPr>
+      </w:pPr>
+      <w:r>
+        <w:rPr>
+          <w:rFonts w:hint="default"/>
+          <w:b w:val="0"/>
+          <w:bCs w:val="0"/>
+          <w:lang w:val="es-ES"/>
+        </w:rPr>
+        <w:t>Los opciones de control en la CPU son los siguientes:</w:t>
+      </w:r>
+    </w:p>
+    <w:p>
+      <w:pPr>
+        <w:bidi w:val="0"/>
+        <w:rPr>
+          <w:rFonts w:hint="default"/>
+        </w:rPr>
+      </w:pPr>
+      <w:r>
+        <w:rPr>
+          <w:rFonts w:hint="default"/>
+        </w:rPr>
+        <w:t>1.- Adelante</w:t>
+      </w:r>
+    </w:p>
+    <w:p>
+      <w:pPr>
+        <w:bidi w:val="0"/>
+        <w:rPr>
+          <w:rFonts w:hint="default"/>
+        </w:rPr>
+      </w:pPr>
+      <w:r>
+        <w:rPr>
+          <w:rFonts w:hint="default"/>
+        </w:rPr>
+        <w:t>2.- Atras</w:t>
+      </w:r>
+    </w:p>
+    <w:p>
+      <w:pPr>
+        <w:bidi w:val="0"/>
+        <w:rPr>
+          <w:rFonts w:hint="default"/>
+        </w:rPr>
+      </w:pPr>
+      <w:r>
+        <w:rPr>
+          <w:rFonts w:hint="default"/>
+        </w:rPr>
+        <w:t>3.- Girar</w:t>
+      </w:r>
+    </w:p>
+    <w:p>
+      <w:pPr>
+        <w:bidi w:val="0"/>
+        <w:rPr>
+          <w:rFonts w:hint="default"/>
+        </w:rPr>
+      </w:pPr>
+      <w:r>
+        <w:rPr>
+          <w:rFonts w:hint="default"/>
+        </w:rPr>
+        <w:t>4.- Parar</w:t>
+      </w:r>
+    </w:p>
+    <w:p>
+      <w:pPr>
+        <w:bidi w:val="0"/>
+        <w:rPr>
+          <w:rFonts w:hint="default"/>
+        </w:rPr>
+      </w:pPr>
+      <w:r>
+        <w:rPr>
+          <w:rFonts w:hint="default"/>
+        </w:rPr>
+        <w:t>5.- Comprobar Bateria</w:t>
+      </w:r>
+    </w:p>
+    <w:p>
+      <w:pPr>
+        <w:bidi w:val="0"/>
+        <w:rPr>
+          <w:rFonts w:hint="default"/>
+          <w:lang w:val="es-ES"/>
+        </w:rPr>
+      </w:pPr>
+      <w:r>
+        <w:rPr>
+          <w:rFonts w:hint="default"/>
+        </w:rPr>
+        <w:t>0.- Salir</w:t>
+      </w:r>
+    </w:p>
+    <w:p>
+      <w:pPr>
+        <w:rPr>
+          <w:rFonts w:hint="default"/>
+          <w:b/>
+          <w:bCs/>
+          <w:lang w:val="es-ES"/>
+        </w:rPr>
+      </w:pPr>
+    </w:p>
+    <w:p>
+      <w:pPr>
+        <w:rPr>
+          <w:rFonts w:hint="default"/>
+          <w:b/>
+          <w:bCs/>
+          <w:lang w:val="es-ES"/>
+        </w:rPr>
+      </w:pPr>
+      <w:r>
+        <w:rPr>
+          <w:rFonts w:hint="default"/>
+          <w:b/>
+          <w:bCs/>
+          <w:lang w:val="es-ES"/>
+        </w:rPr>
+        <w:t>Explicación</w:t>
+      </w:r>
+    </w:p>
+    <w:p>
+      <w:pPr>
+        <w:rPr>
+          <w:rFonts w:hint="default"/>
+          <w:b w:val="0"/>
+          <w:bCs w:val="0"/>
+          <w:lang w:val="es-ES"/>
+        </w:rPr>
+      </w:pPr>
+      <w:r>
+        <w:rPr>
+          <w:rFonts w:hint="default"/>
+          <w:b w:val="0"/>
+          <w:bCs w:val="0"/>
+          <w:lang w:val="es-ES"/>
+        </w:rPr>
+        <w:t>Este es un ejercicio se intenta trabajar la conexion de un cliente a multiples Stubs (servidores) con diferentes implementaciones. para hacer acciones coordinadas que permitan controlar el coche. Tambien sirve para trabajar correctamente la conexiones de cliente y servidor.  La tabla de conexiones es la siguiente.</w:t>
+      </w:r>
+    </w:p>
+    <w:p>
+      <w:pPr>
+        <w:rPr>
+          <w:rFonts w:hint="default"/>
+          <w:b w:val="0"/>
+          <w:bCs w:val="0"/>
+          <w:lang w:val="es-ES"/>
+        </w:rPr>
+      </w:pPr>
+    </w:p>
+    <w:tbl>
+      <w:tblPr>
+        <w:tblStyle w:val="122"/>
+        <w:tblW w:w="0" w:type="auto"/>
+        <w:tblInd w:w="0" w:type="dxa"/>
+        <w:tblBorders>
+          <w:top w:val="single" w:color="auto" w:sz="4" w:space="0"/>
+          <w:left w:val="single" w:color="auto" w:sz="4" w:space="0"/>
+          <w:bottom w:val="single" w:color="auto" w:sz="4" w:space="0"/>
+          <w:right w:val="single" w:color="auto" w:sz="4" w:space="0"/>
+          <w:insideH w:val="single" w:color="auto" w:sz="4" w:space="0"/>
+          <w:insideV w:val="single" w:color="auto" w:sz="4" w:space="0"/>
+        </w:tblBorders>
+        <w:tblLayout w:type="autofit"/>
+        <w:tblCellMar>
+          <w:left w:w="108" w:type="dxa"/>
+          <w:right w:w="108" w:type="dxa"/>
+        </w:tblCellMar>
+      </w:tblPr>
+      <w:tblGrid>
+        <w:gridCol w:w="2840"/>
+        <w:gridCol w:w="2841"/>
+        <w:gridCol w:w="2841"/>
+      </w:tblGrid>
+      <w:tr>
+        <w:tblPrEx>
+          <w:tblBorders>
+            <w:top w:val="single" w:color="auto" w:sz="4" w:space="0"/>
+            <w:left w:val="single" w:color="auto" w:sz="4" w:space="0"/>
+            <w:bottom w:val="single" w:color="auto" w:sz="4" w:space="0"/>
+            <w:right w:val="single" w:color="auto" w:sz="4" w:space="0"/>
+            <w:insideH w:val="single" w:color="auto" w:sz="4" w:space="0"/>
+            <w:insideV w:val="single" w:color="auto" w:sz="4" w:space="0"/>
+          </w:tblBorders>
+        </w:tblPrEx>
+        <w:tc>
+          <w:tcPr>
+            <w:tcW w:w="2840" w:type="dxa"/>
+          </w:tcPr>
+          <w:p>
+            <w:pPr>
+              <w:jc w:val="center"/>
+              <w:rPr>
+                <w:rFonts w:hint="default"/>
+                <w:b w:val="0"/>
+                <w:bCs w:val="0"/>
+                <w:vertAlign w:val="baseline"/>
+                <w:lang w:val="es-ES"/>
+              </w:rPr>
+            </w:pPr>
+            <w:r>
+              <w:rPr>
+                <w:rFonts w:hint="default"/>
+                <w:b w:val="0"/>
+                <w:bCs w:val="0"/>
+                <w:vertAlign w:val="baseline"/>
+                <w:lang w:val="es-ES"/>
+              </w:rPr>
+              <w:t>ELEMENTO</w:t>
+            </w:r>
+          </w:p>
+        </w:tc>
+        <w:tc>
+          <w:tcPr>
+            <w:tcW w:w="2841" w:type="dxa"/>
+          </w:tcPr>
+          <w:p>
+            <w:pPr>
+              <w:jc w:val="center"/>
+              <w:rPr>
+                <w:rFonts w:hint="default"/>
+                <w:b w:val="0"/>
+                <w:bCs w:val="0"/>
+                <w:vertAlign w:val="baseline"/>
+                <w:lang w:val="es-ES"/>
+              </w:rPr>
+            </w:pPr>
+            <w:r>
+              <w:rPr>
+                <w:rFonts w:hint="default"/>
+                <w:b w:val="0"/>
+                <w:bCs w:val="0"/>
+                <w:vertAlign w:val="baseline"/>
+                <w:lang w:val="es-ES"/>
+              </w:rPr>
+              <w:t>PUERTO</w:t>
+            </w:r>
+          </w:p>
+        </w:tc>
+        <w:tc>
+          <w:tcPr>
+            <w:tcW w:w="2841" w:type="dxa"/>
+          </w:tcPr>
+          <w:p>
+            <w:pPr>
+              <w:jc w:val="center"/>
+              <w:rPr>
+                <w:rFonts w:hint="default"/>
+                <w:b w:val="0"/>
+                <w:bCs w:val="0"/>
+                <w:vertAlign w:val="baseline"/>
+                <w:lang w:val="es-ES"/>
+              </w:rPr>
+            </w:pPr>
+            <w:r>
+              <w:rPr>
+                <w:rFonts w:hint="default"/>
+                <w:b w:val="0"/>
+                <w:bCs w:val="0"/>
+                <w:vertAlign w:val="baseline"/>
+                <w:lang w:val="es-ES"/>
+              </w:rPr>
+              <w:t>NOMBRE REGISTRO</w:t>
+            </w:r>
+          </w:p>
+        </w:tc>
+      </w:tr>
+      <w:tr>
+        <w:tblPrEx>
+          <w:tblBorders>
+            <w:top w:val="single" w:color="auto" w:sz="4" w:space="0"/>
+            <w:left w:val="single" w:color="auto" w:sz="4" w:space="0"/>
+            <w:bottom w:val="single" w:color="auto" w:sz="4" w:space="0"/>
+            <w:right w:val="single" w:color="auto" w:sz="4" w:space="0"/>
+            <w:insideH w:val="single" w:color="auto" w:sz="4" w:space="0"/>
+            <w:insideV w:val="single" w:color="auto" w:sz="4" w:space="0"/>
+          </w:tblBorders>
+          <w:tblCellMar>
+            <w:left w:w="108" w:type="dxa"/>
+            <w:right w:w="108" w:type="dxa"/>
+          </w:tblCellMar>
+        </w:tblPrEx>
+        <w:tc>
+          <w:tcPr>
+            <w:tcW w:w="2840" w:type="dxa"/>
+          </w:tcPr>
+          <w:p>
+            <w:pPr>
+              <w:bidi w:val="0"/>
+              <w:jc w:val="center"/>
+              <w:rPr>
+                <w:rFonts w:hint="default"/>
+                <w:lang w:val="es-ES"/>
+              </w:rPr>
+            </w:pPr>
+            <w:r>
+              <w:rPr>
+                <w:rFonts w:hint="default"/>
+                <w:lang w:val="es-ES"/>
+              </w:rPr>
+              <w:t>R1</w:t>
+            </w:r>
+          </w:p>
+        </w:tc>
+        <w:tc>
+          <w:tcPr>
+            <w:tcW w:w="2841" w:type="dxa"/>
+          </w:tcPr>
+          <w:p>
+            <w:pPr>
+              <w:bidi w:val="0"/>
+              <w:jc w:val="center"/>
+              <w:rPr>
+                <w:rFonts w:hint="default"/>
+                <w:lang w:val="es-ES"/>
+              </w:rPr>
+            </w:pPr>
+            <w:r>
+              <w:rPr>
+                <w:rFonts w:hint="default"/>
+              </w:rPr>
+              <w:t>1091</w:t>
+            </w:r>
+          </w:p>
+        </w:tc>
+        <w:tc>
+          <w:tcPr>
+            <w:tcW w:w="2841" w:type="dxa"/>
+          </w:tcPr>
+          <w:p>
+            <w:pPr>
+              <w:bidi w:val="0"/>
+              <w:jc w:val="center"/>
+              <w:rPr>
+                <w:rFonts w:hint="default"/>
+                <w:lang w:val="es-ES"/>
+              </w:rPr>
+            </w:pPr>
+            <w:r>
+              <w:rPr>
+                <w:rFonts w:hint="default"/>
+              </w:rPr>
+              <w:t>direccion1</w:t>
+            </w:r>
+          </w:p>
+        </w:tc>
+      </w:tr>
+      <w:tr>
+        <w:tblPrEx>
+          <w:tblBorders>
+            <w:top w:val="single" w:color="auto" w:sz="4" w:space="0"/>
+            <w:left w:val="single" w:color="auto" w:sz="4" w:space="0"/>
+            <w:bottom w:val="single" w:color="auto" w:sz="4" w:space="0"/>
+            <w:right w:val="single" w:color="auto" w:sz="4" w:space="0"/>
+            <w:insideH w:val="single" w:color="auto" w:sz="4" w:space="0"/>
+            <w:insideV w:val="single" w:color="auto" w:sz="4" w:space="0"/>
+          </w:tblBorders>
+          <w:tblCellMar>
+            <w:left w:w="108" w:type="dxa"/>
+            <w:right w:w="108" w:type="dxa"/>
+          </w:tblCellMar>
+        </w:tblPrEx>
+        <w:tc>
+          <w:tcPr>
+            <w:tcW w:w="2840" w:type="dxa"/>
+          </w:tcPr>
+          <w:p>
+            <w:pPr>
+              <w:bidi w:val="0"/>
+              <w:jc w:val="center"/>
+              <w:rPr>
+                <w:rFonts w:hint="default"/>
+                <w:lang w:val="es-ES"/>
+              </w:rPr>
+            </w:pPr>
+            <w:r>
+              <w:rPr>
+                <w:rFonts w:hint="default"/>
+                <w:lang w:val="es-ES"/>
+              </w:rPr>
+              <w:t>R2</w:t>
+            </w:r>
+          </w:p>
+        </w:tc>
+        <w:tc>
+          <w:tcPr>
+            <w:tcW w:w="2841" w:type="dxa"/>
+          </w:tcPr>
+          <w:p>
+            <w:pPr>
+              <w:bidi w:val="0"/>
+              <w:jc w:val="center"/>
+              <w:rPr>
+                <w:rFonts w:hint="default"/>
+                <w:lang w:val="es-ES"/>
+              </w:rPr>
+            </w:pPr>
+            <w:r>
+              <w:rPr>
+                <w:rFonts w:hint="default"/>
+              </w:rPr>
+              <w:t>1092</w:t>
+            </w:r>
+          </w:p>
+        </w:tc>
+        <w:tc>
+          <w:tcPr>
+            <w:tcW w:w="2841" w:type="dxa"/>
+          </w:tcPr>
+          <w:p>
+            <w:pPr>
+              <w:bidi w:val="0"/>
+              <w:jc w:val="center"/>
+              <w:rPr>
+                <w:rFonts w:hint="default"/>
+                <w:lang w:val="es-ES"/>
+              </w:rPr>
+            </w:pPr>
+            <w:r>
+              <w:rPr>
+                <w:rFonts w:hint="default"/>
+              </w:rPr>
+              <w:t>direccion2</w:t>
+            </w:r>
+          </w:p>
+        </w:tc>
+      </w:tr>
+      <w:tr>
+        <w:tblPrEx>
+          <w:tblBorders>
+            <w:top w:val="single" w:color="auto" w:sz="4" w:space="0"/>
+            <w:left w:val="single" w:color="auto" w:sz="4" w:space="0"/>
+            <w:bottom w:val="single" w:color="auto" w:sz="4" w:space="0"/>
+            <w:right w:val="single" w:color="auto" w:sz="4" w:space="0"/>
+            <w:insideH w:val="single" w:color="auto" w:sz="4" w:space="0"/>
+            <w:insideV w:val="single" w:color="auto" w:sz="4" w:space="0"/>
+          </w:tblBorders>
+          <w:tblCellMar>
+            <w:left w:w="108" w:type="dxa"/>
+            <w:right w:w="108" w:type="dxa"/>
+          </w:tblCellMar>
+        </w:tblPrEx>
+        <w:tc>
+          <w:tcPr>
+            <w:tcW w:w="2840" w:type="dxa"/>
+          </w:tcPr>
+          <w:p>
+            <w:pPr>
+              <w:bidi w:val="0"/>
+              <w:jc w:val="center"/>
+              <w:rPr>
+                <w:rFonts w:hint="default"/>
+                <w:lang w:val="es-ES"/>
+              </w:rPr>
+            </w:pPr>
+            <w:r>
+              <w:rPr>
+                <w:rFonts w:hint="default"/>
+                <w:lang w:val="es-ES"/>
+              </w:rPr>
+              <w:t>R3</w:t>
+            </w:r>
+          </w:p>
+        </w:tc>
+        <w:tc>
+          <w:tcPr>
+            <w:tcW w:w="2841" w:type="dxa"/>
+          </w:tcPr>
+          <w:p>
+            <w:pPr>
+              <w:bidi w:val="0"/>
+              <w:jc w:val="center"/>
+              <w:rPr>
+                <w:rFonts w:hint="default"/>
+                <w:lang w:val="es-ES"/>
+              </w:rPr>
+            </w:pPr>
+            <w:r>
+              <w:rPr>
+                <w:rFonts w:hint="default"/>
+              </w:rPr>
+              <w:t>1093</w:t>
+            </w:r>
+          </w:p>
+        </w:tc>
+        <w:tc>
+          <w:tcPr>
+            <w:tcW w:w="2841" w:type="dxa"/>
+          </w:tcPr>
+          <w:p>
+            <w:pPr>
+              <w:bidi w:val="0"/>
+              <w:jc w:val="center"/>
+              <w:rPr>
+                <w:rFonts w:hint="default"/>
+                <w:lang w:val="es-ES"/>
+              </w:rPr>
+            </w:pPr>
+            <w:r>
+              <w:rPr>
+                <w:rFonts w:hint="default"/>
+              </w:rPr>
+              <w:t>motor3</w:t>
+            </w:r>
+          </w:p>
+        </w:tc>
+      </w:tr>
+      <w:tr>
+        <w:tblPrEx>
+          <w:tblBorders>
+            <w:top w:val="single" w:color="auto" w:sz="4" w:space="0"/>
+            <w:left w:val="single" w:color="auto" w:sz="4" w:space="0"/>
+            <w:bottom w:val="single" w:color="auto" w:sz="4" w:space="0"/>
+            <w:right w:val="single" w:color="auto" w:sz="4" w:space="0"/>
+            <w:insideH w:val="single" w:color="auto" w:sz="4" w:space="0"/>
+            <w:insideV w:val="single" w:color="auto" w:sz="4" w:space="0"/>
+          </w:tblBorders>
+          <w:tblCellMar>
+            <w:left w:w="108" w:type="dxa"/>
+            <w:right w:w="108" w:type="dxa"/>
+          </w:tblCellMar>
+        </w:tblPrEx>
+        <w:tc>
+          <w:tcPr>
+            <w:tcW w:w="2840" w:type="dxa"/>
+          </w:tcPr>
+          <w:p>
+            <w:pPr>
+              <w:bidi w:val="0"/>
+              <w:jc w:val="center"/>
+              <w:rPr>
+                <w:rFonts w:hint="default"/>
+                <w:lang w:val="es-ES"/>
+              </w:rPr>
+            </w:pPr>
+            <w:r>
+              <w:rPr>
+                <w:rFonts w:hint="default"/>
+                <w:lang w:val="es-ES"/>
+              </w:rPr>
+              <w:t>R4</w:t>
+            </w:r>
+          </w:p>
+        </w:tc>
+        <w:tc>
+          <w:tcPr>
+            <w:tcW w:w="2841" w:type="dxa"/>
+          </w:tcPr>
+          <w:p>
+            <w:pPr>
+              <w:bidi w:val="0"/>
+              <w:jc w:val="center"/>
+              <w:rPr>
+                <w:rFonts w:hint="default"/>
+                <w:lang w:val="es-ES"/>
+              </w:rPr>
+            </w:pPr>
+            <w:r>
+              <w:rPr>
+                <w:rFonts w:hint="default"/>
+              </w:rPr>
+              <w:t>1094</w:t>
+            </w:r>
+          </w:p>
+        </w:tc>
+        <w:tc>
+          <w:tcPr>
+            <w:tcW w:w="2841" w:type="dxa"/>
+          </w:tcPr>
+          <w:p>
+            <w:pPr>
+              <w:bidi w:val="0"/>
+              <w:jc w:val="center"/>
+              <w:rPr>
+                <w:rFonts w:hint="default"/>
+                <w:lang w:val="es-ES"/>
+              </w:rPr>
+            </w:pPr>
+            <w:r>
+              <w:rPr>
+                <w:rFonts w:hint="default"/>
+              </w:rPr>
+              <w:t>motor4</w:t>
+            </w:r>
+          </w:p>
+        </w:tc>
+      </w:tr>
+      <w:tr>
+        <w:tblPrEx>
+          <w:tblBorders>
+            <w:top w:val="single" w:color="auto" w:sz="4" w:space="0"/>
+            <w:left w:val="single" w:color="auto" w:sz="4" w:space="0"/>
+            <w:bottom w:val="single" w:color="auto" w:sz="4" w:space="0"/>
+            <w:right w:val="single" w:color="auto" w:sz="4" w:space="0"/>
+            <w:insideH w:val="single" w:color="auto" w:sz="4" w:space="0"/>
+            <w:insideV w:val="single" w:color="auto" w:sz="4" w:space="0"/>
+          </w:tblBorders>
+          <w:tblCellMar>
+            <w:left w:w="108" w:type="dxa"/>
+            <w:right w:w="108" w:type="dxa"/>
+          </w:tblCellMar>
+        </w:tblPrEx>
+        <w:tc>
+          <w:tcPr>
+            <w:tcW w:w="2840" w:type="dxa"/>
+          </w:tcPr>
+          <w:p>
+            <w:pPr>
+              <w:bidi w:val="0"/>
+              <w:jc w:val="center"/>
+              <w:rPr>
+                <w:rFonts w:hint="default"/>
+                <w:lang w:val="es-ES"/>
+              </w:rPr>
+            </w:pPr>
+            <w:r>
+              <w:rPr>
+                <w:rFonts w:hint="default"/>
+                <w:lang w:val="es-ES"/>
+              </w:rPr>
+              <w:t>Bateria</w:t>
+            </w:r>
+          </w:p>
+        </w:tc>
+        <w:tc>
+          <w:tcPr>
+            <w:tcW w:w="2841" w:type="dxa"/>
+          </w:tcPr>
+          <w:p>
+            <w:pPr>
+              <w:bidi w:val="0"/>
+              <w:jc w:val="center"/>
+              <w:rPr>
+                <w:rFonts w:hint="default"/>
+                <w:lang w:val="es-ES"/>
+              </w:rPr>
+            </w:pPr>
+            <w:r>
+              <w:rPr>
+                <w:rFonts w:hint="default"/>
+              </w:rPr>
+              <w:t>1095</w:t>
+            </w:r>
+          </w:p>
+        </w:tc>
+        <w:tc>
+          <w:tcPr>
+            <w:tcW w:w="2841" w:type="dxa"/>
+          </w:tcPr>
+          <w:p>
+            <w:pPr>
+              <w:bidi w:val="0"/>
+              <w:jc w:val="center"/>
+              <w:rPr>
+                <w:rFonts w:hint="default"/>
+                <w:lang w:val="es-ES"/>
+              </w:rPr>
+            </w:pPr>
+            <w:r>
+              <w:rPr>
+                <w:rFonts w:hint="default"/>
+              </w:rPr>
+              <w:t>bateria</w:t>
+            </w:r>
+          </w:p>
+        </w:tc>
+      </w:tr>
+    </w:tbl>
+    <w:p>
+      <w:pPr>
+        <w:rPr>
+          <w:rFonts w:hint="default"/>
+          <w:b w:val="0"/>
+          <w:bCs w:val="0"/>
+          <w:lang w:val="es-ES"/>
+        </w:rPr>
+      </w:pPr>
+    </w:p>
+    <w:p>
+      <w:pPr>
+        <w:rPr>
+          <w:rFonts w:hint="default"/>
+          <w:b w:val="0"/>
+          <w:bCs w:val="0"/>
+          <w:lang w:val="es-ES"/>
+        </w:rPr>
+      </w:pPr>
+      <w:r>
+        <w:rPr>
+          <w:rFonts w:hint="default"/>
+          <w:b w:val="0"/>
+          <w:bCs w:val="0"/>
+          <w:lang w:val="es-ES"/>
+        </w:rPr>
+        <w:t>Notas adicionales:</w:t>
+      </w:r>
+    </w:p>
+    <w:p>
+      <w:pPr>
+        <w:bidi w:val="0"/>
+        <w:rPr>
+          <w:rFonts w:hint="default"/>
+        </w:rPr>
+      </w:pPr>
+      <w:r>
+        <w:rPr>
+          <w:rFonts w:hint="default"/>
+        </w:rPr>
+        <w:t>cada puerto solo puede ser usado por 1 proceso a la vez.</w:t>
+      </w:r>
+    </w:p>
+    <w:p>
+      <w:pPr>
+        <w:bidi w:val="0"/>
+        <w:rPr>
+          <w:rFonts w:hint="default"/>
+          <w:lang w:val="es-ES"/>
+        </w:rPr>
+      </w:pPr>
+    </w:p>
+    <w:p>
+      <w:pPr>
+        <w:rPr>
+          <w:rFonts w:hint="default"/>
+          <w:b/>
+          <w:bCs/>
+          <w:lang w:val="es-ES"/>
+        </w:rPr>
+      </w:pPr>
+    </w:p>
+    <w:p>
+      <w:pPr>
+        <w:rPr>
+          <w:rFonts w:hint="default"/>
+          <w:b/>
+          <w:bCs/>
+          <w:lang w:val="es-ES"/>
+        </w:rPr>
+      </w:pPr>
+      <w:r>
+        <w:rPr>
+          <w:rFonts w:hint="default"/>
+          <w:b/>
+          <w:bCs/>
+          <w:lang w:val="es-ES"/>
+        </w:rPr>
+        <w:t>Output</w:t>
+      </w:r>
+    </w:p>
+    <w:p>
+      <w:pPr>
+        <w:bidi w:val="0"/>
+        <w:rPr>
+          <w:b/>
+          <w:bCs/>
+        </w:rPr>
+      </w:pPr>
+      <w:r>
+        <w:rPr>
+          <w:rFonts w:hint="default"/>
+          <w:b/>
+          <w:bCs/>
+          <w:lang w:val="es-ES"/>
+        </w:rPr>
+        <w:t>Opciones 1,2</w:t>
+      </w:r>
+    </w:p>
+    <w:p>
+      <w:pPr>
+        <w:pStyle w:val="5"/>
+        <w:bidi w:val="0"/>
+        <w:rPr>
+          <w:rFonts w:hint="default"/>
+          <w:lang w:val="es-ES"/>
+        </w:rPr>
+      </w:pPr>
+      <w:r>
+        <w:drawing>
+          <wp:inline distT="0" distB="0" distL="114300" distR="114300">
+            <wp:extent cx="5264785" cy="674370"/>
+            <wp:effectExtent l="0" t="0" r="8255" b="11430"/>
+            <wp:docPr id="23" name="Imagen 1"/>
+            <wp:cNvGraphicFramePr>
+              <a:graphicFrameLocks xmlns:a="http://schemas.openxmlformats.org/drawingml/2006/main" noChangeAspect="1"/>
+            </wp:cNvGraphicFramePr>
+            <a:graphic xmlns:a="http://schemas.openxmlformats.org/drawingml/2006/main">
+              <a:graphicData uri="http://schemas.openxmlformats.org/drawingml/2006/picture">
+                <pic:pic xmlns:pic="http://schemas.openxmlformats.org/drawingml/2006/picture">
+                  <pic:nvPicPr>
+                    <pic:cNvPr id="23" name="Imagen 1"/>
+                    <pic:cNvPicPr>
+                      <a:picLocks noChangeAspect="1"/>
+                    </pic:cNvPicPr>
+                  </pic:nvPicPr>
+                  <pic:blipFill>
+                    <a:blip r:embed="rId20"/>
+                    <a:srcRect t="24091"/>
+                    <a:stretch>
+                      <a:fillRect/>
+                    </a:stretch>
+                  </pic:blipFill>
+                  <pic:spPr>
+                    <a:xfrm>
+                      <a:off x="0" y="0"/>
+                      <a:ext cx="5264785" cy="674370"/>
+                    </a:xfrm>
+                    <a:prstGeom prst="rect">
+                      <a:avLst/>
+                    </a:prstGeom>
+                    <a:noFill/>
+                    <a:ln>
+                      <a:noFill/>
+                    </a:ln>
+                  </pic:spPr>
+                </pic:pic>
+              </a:graphicData>
+            </a:graphic>
+          </wp:inline>
+        </w:drawing>
+      </w:r>
+    </w:p>
+    <w:p>
+      <w:pPr>
+        <w:bidi w:val="0"/>
+        <w:rPr>
+          <w:rFonts w:hint="default"/>
+          <w:b/>
+          <w:bCs/>
+          <w:lang w:val="es-ES"/>
+        </w:rPr>
+      </w:pPr>
+      <w:r>
+        <w:rPr>
+          <w:rFonts w:hint="default"/>
+          <w:b/>
+          <w:bCs/>
+          <w:lang w:val="es-ES"/>
+        </w:rPr>
+        <w:t>Opcion 3</w:t>
+      </w:r>
+    </w:p>
+    <w:p>
+      <w:pPr>
+        <w:rPr>
+          <w:rFonts w:hint="default"/>
+          <w:lang w:val="es-ES"/>
+        </w:rPr>
+      </w:pPr>
+      <w:r>
+        <w:drawing>
+          <wp:inline distT="0" distB="0" distL="114300" distR="114300">
+            <wp:extent cx="5269865" cy="888365"/>
+            <wp:effectExtent l="0" t="0" r="3175" b="10795"/>
+            <wp:docPr id="30" name="Imagen 2"/>
+            <wp:cNvGraphicFramePr>
+              <a:graphicFrameLocks xmlns:a="http://schemas.openxmlformats.org/drawingml/2006/main" noChangeAspect="1"/>
+            </wp:cNvGraphicFramePr>
+            <a:graphic xmlns:a="http://schemas.openxmlformats.org/drawingml/2006/main">
+              <a:graphicData uri="http://schemas.openxmlformats.org/drawingml/2006/picture">
+                <pic:pic xmlns:pic="http://schemas.openxmlformats.org/drawingml/2006/picture">
+                  <pic:nvPicPr>
+                    <pic:cNvPr id="30" name="Imagen 2"/>
+                    <pic:cNvPicPr>
+                      <a:picLocks noChangeAspect="1"/>
+                    </pic:cNvPicPr>
+                  </pic:nvPicPr>
+                  <pic:blipFill>
+                    <a:blip r:embed="rId21"/>
+                    <a:stretch>
+                      <a:fillRect/>
+                    </a:stretch>
+                  </pic:blipFill>
+                  <pic:spPr>
+                    <a:xfrm>
+                      <a:off x="0" y="0"/>
+                      <a:ext cx="5269865" cy="888365"/>
+                    </a:xfrm>
+                    <a:prstGeom prst="rect">
+                      <a:avLst/>
+                    </a:prstGeom>
+                    <a:noFill/>
+                    <a:ln>
+                      <a:noFill/>
+                    </a:ln>
+                  </pic:spPr>
+                </pic:pic>
+              </a:graphicData>
+            </a:graphic>
+          </wp:inline>
+        </w:drawing>
+      </w:r>
+    </w:p>
+    <w:p>
+      <w:pPr>
+        <w:rPr>
+          <w:rFonts w:hint="default"/>
+          <w:b/>
+          <w:bCs/>
+          <w:lang w:val="es-ES"/>
+        </w:rPr>
+      </w:pPr>
+      <w:r>
+        <w:rPr>
+          <w:rFonts w:hint="default"/>
+          <w:b/>
+          <w:bCs/>
+          <w:lang w:val="es-ES"/>
+        </w:rPr>
+        <w:t>Opcion 4</w:t>
+      </w:r>
+    </w:p>
+    <w:p>
+      <w:pPr>
+        <w:rPr>
+          <w:rFonts w:hint="default"/>
+          <w:lang w:val="es-ES"/>
+        </w:rPr>
+      </w:pPr>
+      <w:r>
+        <w:drawing>
+          <wp:inline distT="0" distB="0" distL="114300" distR="114300">
+            <wp:extent cx="5271135" cy="656590"/>
+            <wp:effectExtent l="0" t="0" r="1905" b="13970"/>
+            <wp:docPr id="31" name="Imagen 3"/>
+            <wp:cNvGraphicFramePr>
+              <a:graphicFrameLocks xmlns:a="http://schemas.openxmlformats.org/drawingml/2006/main" noChangeAspect="1"/>
+            </wp:cNvGraphicFramePr>
+            <a:graphic xmlns:a="http://schemas.openxmlformats.org/drawingml/2006/main">
+              <a:graphicData uri="http://schemas.openxmlformats.org/drawingml/2006/picture">
+                <pic:pic xmlns:pic="http://schemas.openxmlformats.org/drawingml/2006/picture">
+                  <pic:nvPicPr>
+                    <pic:cNvPr id="31" name="Imagen 3"/>
+                    <pic:cNvPicPr>
+                      <a:picLocks noChangeAspect="1"/>
+                    </pic:cNvPicPr>
+                  </pic:nvPicPr>
+                  <pic:blipFill>
+                    <a:blip r:embed="rId22"/>
+                    <a:stretch>
+                      <a:fillRect/>
+                    </a:stretch>
+                  </pic:blipFill>
+                  <pic:spPr>
+                    <a:xfrm>
+                      <a:off x="0" y="0"/>
+                      <a:ext cx="5271135" cy="656590"/>
+                    </a:xfrm>
+                    <a:prstGeom prst="rect">
+                      <a:avLst/>
+                    </a:prstGeom>
+                    <a:noFill/>
+                    <a:ln>
+                      <a:noFill/>
+                    </a:ln>
+                  </pic:spPr>
+                </pic:pic>
+              </a:graphicData>
+            </a:graphic>
+          </wp:inline>
+        </w:drawing>
+      </w:r>
+    </w:p>
+    <w:p>
+      <w:pPr>
+        <w:rPr>
+          <w:rFonts w:hint="default"/>
+          <w:b/>
+          <w:bCs/>
+          <w:lang w:val="es-ES"/>
+        </w:rPr>
+      </w:pPr>
+      <w:r>
+        <w:rPr>
+          <w:rFonts w:hint="default"/>
+          <w:b/>
+          <w:bCs/>
+          <w:lang w:val="es-ES"/>
+        </w:rPr>
+        <w:t>Opcion 5</w:t>
+      </w:r>
+    </w:p>
+    <w:p>
+      <w:pPr>
+        <w:pStyle w:val="5"/>
+        <w:bidi w:val="0"/>
+        <w:rPr>
+          <w:rFonts w:hint="default"/>
+          <w:lang w:val="es-ES"/>
+        </w:rPr>
+      </w:pPr>
+      <w:r>
+        <w:drawing>
+          <wp:inline distT="0" distB="0" distL="114300" distR="114300">
+            <wp:extent cx="5273040" cy="686435"/>
+            <wp:effectExtent l="0" t="0" r="0" b="14605"/>
+            <wp:docPr id="32" name="Imagen 4"/>
+            <wp:cNvGraphicFramePr>
+              <a:graphicFrameLocks xmlns:a="http://schemas.openxmlformats.org/drawingml/2006/main" noChangeAspect="1"/>
+            </wp:cNvGraphicFramePr>
+            <a:graphic xmlns:a="http://schemas.openxmlformats.org/drawingml/2006/main">
+              <a:graphicData uri="http://schemas.openxmlformats.org/drawingml/2006/picture">
+                <pic:pic xmlns:pic="http://schemas.openxmlformats.org/drawingml/2006/picture">
+                  <pic:nvPicPr>
+                    <pic:cNvPr id="32" name="Imagen 4"/>
+                    <pic:cNvPicPr>
+                      <a:picLocks noChangeAspect="1"/>
+                    </pic:cNvPicPr>
+                  </pic:nvPicPr>
+                  <pic:blipFill>
+                    <a:blip r:embed="rId23"/>
+                    <a:stretch>
+                      <a:fillRect/>
+                    </a:stretch>
+                  </pic:blipFill>
+                  <pic:spPr>
+                    <a:xfrm>
+                      <a:off x="0" y="0"/>
+                      <a:ext cx="5273040" cy="686435"/>
+                    </a:xfrm>
+                    <a:prstGeom prst="rect">
+                      <a:avLst/>
+                    </a:prstGeom>
+                    <a:noFill/>
+                    <a:ln>
+                      <a:noFill/>
+                    </a:ln>
+                  </pic:spPr>
+                </pic:pic>
+              </a:graphicData>
+            </a:graphic>
+          </wp:inline>
+        </w:drawing>
+      </w:r>
+    </w:p>
+    <w:p>
+      <w:pPr>
+        <w:pStyle w:val="5"/>
+        <w:bidi w:val="0"/>
+        <w:rPr>
+          <w:rFonts w:hint="default"/>
+          <w:lang w:val="es-ES"/>
+        </w:rPr>
+      </w:pPr>
+      <w:r>
+        <w:rPr>
+          <w:rFonts w:hint="default"/>
+          <w:lang w:val="es-ES"/>
+        </w:rPr>
         <w:t xml:space="preserve">006- Saludador Serializado </w:t>
       </w:r>
     </w:p>
@@ -5336,7 +6658,7 @@
                     </pic:cNvPicPr>
                   </pic:nvPicPr>
                   <pic:blipFill>
-                    <a:blip r:embed="rId19"/>
+                    <a:blip r:embed="rId24"/>
                     <a:stretch>
                       <a:fillRect/>
                     </a:stretch>
@@ -5416,7 +6738,7 @@
                     </pic:cNvPicPr>
                   </pic:nvPicPr>
                   <pic:blipFill>
-                    <a:blip r:embed="rId20"/>
+                    <a:blip r:embed="rId25"/>
                     <a:stretch>
                       <a:fillRect/>
                     </a:stretch>
@@ -5708,7 +7030,7 @@
                     </pic:cNvPicPr>
                   </pic:nvPicPr>
                   <pic:blipFill>
-                    <a:blip r:embed="rId21"/>
+                    <a:blip r:embed="rId26"/>
                     <a:stretch>
                       <a:fillRect/>
                     </a:stretch>
@@ -5760,7 +7082,7 @@
                     </pic:cNvPicPr>
                   </pic:nvPicPr>
                   <pic:blipFill>
-                    <a:blip r:embed="rId22"/>
+                    <a:blip r:embed="rId27"/>
                     <a:stretch>
                       <a:fillRect/>
                     </a:stretch>
@@ -5996,7 +7318,7 @@
                     </pic:cNvPicPr>
                   </pic:nvPicPr>
                   <pic:blipFill>
-                    <a:blip r:embed="rId23"/>
+                    <a:blip r:embed="rId28"/>
                     <a:stretch>
                       <a:fillRect/>
                     </a:stretch>
@@ -6239,7 +7561,7 @@
                     </pic:cNvPicPr>
                   </pic:nvPicPr>
                   <pic:blipFill>
-                    <a:blip r:embed="rId24"/>
+                    <a:blip r:embed="rId29"/>
                     <a:stretch>
                       <a:fillRect/>
                     </a:stretch>
@@ -6392,7 +7714,7 @@
                     </pic:cNvPicPr>
                   </pic:nvPicPr>
                   <pic:blipFill>
-                    <a:blip r:embed="rId25"/>
+                    <a:blip r:embed="rId30"/>
                     <a:stretch>
                       <a:fillRect/>
                     </a:stretch>
@@ -6517,7 +7839,7 @@
       <w:pPr>
         <w:numPr>
           <w:ilvl w:val="0"/>
-          <w:numId w:val="18"/>
+          <w:numId w:val="19"/>
         </w:numPr>
         <w:bidi w:val="0"/>
         <w:rPr>
@@ -6563,124 +7885,6 @@
           <w:lang w:val="es-ES"/>
         </w:rPr>
         <w:t xml:space="preserve"> y no se validan.</w:t>
-      </w:r>
-    </w:p>
-    <w:p>
-      <w:pPr>
-        <w:numPr>
-          <w:ilvl w:val="0"/>
-          <w:numId w:val="18"/>
-        </w:numPr>
-        <w:bidi w:val="0"/>
-      </w:pPr>
-      <w:r>
-        <w:rPr>
-          <w:rFonts w:hint="default"/>
-          <w:lang w:val="es-ES"/>
-        </w:rPr>
-        <w:t xml:space="preserve">No </w:t>
-      </w:r>
-      <w:r>
-        <w:rPr>
-          <w:rFonts w:hint="default"/>
-        </w:rPr>
-        <w:t>confía</w:t>
-      </w:r>
-      <w:r>
-        <w:rPr>
-          <w:rFonts w:hint="default"/>
-          <w:lang w:val="es-ES"/>
-        </w:rPr>
-        <w:t>bles: Estan se validan</w:t>
-      </w:r>
-      <w:r>
-        <w:rPr>
-          <w:rFonts w:hint="default"/>
-        </w:rPr>
-        <w:t xml:space="preserve">. </w:t>
-      </w:r>
-    </w:p>
-    <w:p>
-      <w:pPr>
-        <w:bidi w:val="0"/>
-        <w:rPr>
-          <w:rFonts w:hint="default"/>
-        </w:rPr>
-      </w:pPr>
-    </w:p>
-    <w:p>
-      <w:pPr>
-        <w:bidi w:val="0"/>
-      </w:pPr>
-      <w:r>
-        <w:rPr>
-          <w:rFonts w:hint="default"/>
-          <w:b/>
-          <w:bCs/>
-        </w:rPr>
-        <w:t>Gestor de seguridad.</w:t>
-      </w:r>
-      <w:r>
-        <w:rPr>
-          <w:rFonts w:hint="default"/>
-        </w:rPr>
-        <w:t xml:space="preserve"> Se encarga de comprobar el acceso en tiempo de ejecución. Es una clase del sistema y puede ser extendida por las aplicaciones.</w:t>
-      </w:r>
-    </w:p>
-    <w:p>
-      <w:pPr>
-        <w:rPr>
-          <w:rFonts w:hint="default"/>
-          <w:lang w:val="es-ES"/>
-        </w:rPr>
-      </w:pPr>
-    </w:p>
-    <w:p>
-      <w:pPr>
-        <w:rPr>
-          <w:rFonts w:hint="default"/>
-          <w:lang w:val="es-ES"/>
-        </w:rPr>
-      </w:pPr>
-    </w:p>
-    <w:p>
-      <w:pPr>
-        <w:pStyle w:val="5"/>
-        <w:bidi w:val="0"/>
-      </w:pPr>
-      <w:r>
-        <w:rPr>
-          <w:rFonts w:hint="default"/>
-        </w:rPr>
-        <w:t>Ficheros de políticas de seguridad</w:t>
-      </w:r>
-    </w:p>
-    <w:p>
-      <w:pPr>
-        <w:bidi w:val="0"/>
-        <w:jc w:val="both"/>
-        <w:rPr>
-          <w:rFonts w:hint="default"/>
-        </w:rPr>
-      </w:pPr>
-      <w:r>
-        <w:rPr>
-          <w:rFonts w:hint="default"/>
-        </w:rPr>
-        <w:t>Los ficheros de política (policy) establecen la políticas de seguridad (permisos) que se llevarán a cabo en los programas Java que  Si no se especifica nada, la norma afectará a cualquier programa</w:t>
-      </w:r>
-      <w:r>
-        <w:rPr>
-          <w:rFonts w:hint="default"/>
-          <w:lang w:val="es-ES"/>
-        </w:rPr>
-        <w:t xml:space="preserve"> del sistema</w:t>
-      </w:r>
-      <w:r>
-        <w:rPr>
-          <w:rFonts w:hint="default"/>
-        </w:rPr>
-        <w:t>. Podemos restringir el número de programas afectados por la norma especificando:</w:t>
       </w:r>
     </w:p>
     <w:p>
@@ -6690,6 +7894,124 @@
           <w:numId w:val="19"/>
         </w:numPr>
         <w:bidi w:val="0"/>
+      </w:pPr>
+      <w:r>
+        <w:rPr>
+          <w:rFonts w:hint="default"/>
+          <w:lang w:val="es-ES"/>
+        </w:rPr>
+        <w:t xml:space="preserve">No </w:t>
+      </w:r>
+      <w:r>
+        <w:rPr>
+          <w:rFonts w:hint="default"/>
+        </w:rPr>
+        <w:t>confía</w:t>
+      </w:r>
+      <w:r>
+        <w:rPr>
+          <w:rFonts w:hint="default"/>
+          <w:lang w:val="es-ES"/>
+        </w:rPr>
+        <w:t>bles: Estan se validan</w:t>
+      </w:r>
+      <w:r>
+        <w:rPr>
+          <w:rFonts w:hint="default"/>
+        </w:rPr>
+        <w:t xml:space="preserve">. </w:t>
+      </w:r>
+    </w:p>
+    <w:p>
+      <w:pPr>
+        <w:bidi w:val="0"/>
+        <w:rPr>
+          <w:rFonts w:hint="default"/>
+        </w:rPr>
+      </w:pPr>
+    </w:p>
+    <w:p>
+      <w:pPr>
+        <w:bidi w:val="0"/>
+      </w:pPr>
+      <w:r>
+        <w:rPr>
+          <w:rFonts w:hint="default"/>
+          <w:b/>
+          <w:bCs/>
+        </w:rPr>
+        <w:t>Gestor de seguridad.</w:t>
+      </w:r>
+      <w:r>
+        <w:rPr>
+          <w:rFonts w:hint="default"/>
+        </w:rPr>
+        <w:t xml:space="preserve"> Se encarga de comprobar el acceso en tiempo de ejecución. Es una clase del sistema y puede ser extendida por las aplicaciones.</w:t>
+      </w:r>
+    </w:p>
+    <w:p>
+      <w:pPr>
+        <w:rPr>
+          <w:rFonts w:hint="default"/>
+          <w:lang w:val="es-ES"/>
+        </w:rPr>
+      </w:pPr>
+    </w:p>
+    <w:p>
+      <w:pPr>
+        <w:rPr>
+          <w:rFonts w:hint="default"/>
+          <w:lang w:val="es-ES"/>
+        </w:rPr>
+      </w:pPr>
+    </w:p>
+    <w:p>
+      <w:pPr>
+        <w:pStyle w:val="5"/>
+        <w:bidi w:val="0"/>
+      </w:pPr>
+      <w:r>
+        <w:rPr>
+          <w:rFonts w:hint="default"/>
+        </w:rPr>
+        <w:t>Ficheros de políticas de seguridad</w:t>
+      </w:r>
+    </w:p>
+    <w:p>
+      <w:pPr>
+        <w:bidi w:val="0"/>
+        <w:jc w:val="both"/>
+        <w:rPr>
+          <w:rFonts w:hint="default"/>
+        </w:rPr>
+      </w:pPr>
+      <w:r>
+        <w:rPr>
+          <w:rFonts w:hint="default"/>
+        </w:rPr>
+        <w:t>Los ficheros de política (policy) establecen la políticas de seguridad (permisos) que se llevarán a cabo en los programas Java que  Si no se especifica nada, la norma afectará a cualquier programa</w:t>
+      </w:r>
+      <w:r>
+        <w:rPr>
+          <w:rFonts w:hint="default"/>
+          <w:lang w:val="es-ES"/>
+        </w:rPr>
+        <w:t xml:space="preserve"> del sistema</w:t>
+      </w:r>
+      <w:r>
+        <w:rPr>
+          <w:rFonts w:hint="default"/>
+        </w:rPr>
+        <w:t>. Podemos restringir el número de programas afectados por la norma especificando:</w:t>
+      </w:r>
+    </w:p>
+    <w:p>
+      <w:pPr>
+        <w:numPr>
+          <w:ilvl w:val="0"/>
+          <w:numId w:val="20"/>
+        </w:numPr>
+        <w:bidi w:val="0"/>
         <w:ind w:left="420" w:leftChars="0" w:hanging="420" w:firstLineChars="0"/>
         <w:jc w:val="both"/>
       </w:pPr>
@@ -6725,7 +8047,7 @@
       <w:pPr>
         <w:numPr>
           <w:ilvl w:val="0"/>
-          <w:numId w:val="19"/>
+          <w:numId w:val="20"/>
         </w:numPr>
         <w:bidi w:val="0"/>
         <w:ind w:left="420" w:leftChars="0" w:hanging="420" w:firstLineChars="0"/>
@@ -7159,7 +8481,7 @@
       <w:pPr>
         <w:numPr>
           <w:ilvl w:val="0"/>
-          <w:numId w:val="19"/>
+          <w:numId w:val="20"/>
         </w:numPr>
         <w:bidi w:val="0"/>
         <w:ind w:left="420" w:leftChars="0" w:hanging="420" w:firstLineChars="0"/>
@@ -7176,7 +8498,7 @@
       <w:pPr>
         <w:numPr>
           <w:ilvl w:val="0"/>
-          <w:numId w:val="19"/>
+          <w:numId w:val="20"/>
         </w:numPr>
         <w:bidi w:val="0"/>
         <w:ind w:left="420" w:leftChars="0" w:hanging="420" w:firstLineChars="0"/>
@@ -7193,7 +8515,7 @@
       <w:pPr>
         <w:numPr>
           <w:ilvl w:val="0"/>
-          <w:numId w:val="19"/>
+          <w:numId w:val="20"/>
         </w:numPr>
         <w:bidi w:val="0"/>
         <w:ind w:left="420" w:leftChars="0" w:hanging="420" w:firstLineChars="0"/>
@@ -7210,7 +8532,7 @@
       <w:pPr>
         <w:numPr>
           <w:ilvl w:val="0"/>
-          <w:numId w:val="19"/>
+          <w:numId w:val="20"/>
         </w:numPr>
         <w:bidi w:val="0"/>
         <w:ind w:left="420" w:leftChars="0" w:hanging="420" w:firstLineChars="0"/>
@@ -7227,7 +8549,7 @@
       <w:pPr>
         <w:numPr>
           <w:ilvl w:val="0"/>
-          <w:numId w:val="19"/>
+          <w:numId w:val="20"/>
         </w:numPr>
         <w:bidi w:val="0"/>
         <w:ind w:left="420" w:leftChars="0" w:hanging="420" w:firstLineChars="0"/>
@@ -7558,7 +8880,7 @@
       <w:pPr>
         <w:numPr>
           <w:ilvl w:val="0"/>
-          <w:numId w:val="19"/>
+          <w:numId w:val="20"/>
         </w:numPr>
         <w:bidi w:val="0"/>
         <w:ind w:left="420" w:leftChars="0" w:hanging="420" w:firstLineChars="0"/>
@@ -7579,7 +8901,7 @@
       <w:pPr>
         <w:numPr>
           <w:ilvl w:val="0"/>
-          <w:numId w:val="19"/>
+          <w:numId w:val="20"/>
         </w:numPr>
         <w:bidi w:val="0"/>
         <w:ind w:left="420" w:leftChars="0" w:hanging="420" w:firstLineChars="0"/>
@@ -7600,7 +8922,7 @@
       <w:pPr>
         <w:numPr>
           <w:ilvl w:val="0"/>
-          <w:numId w:val="19"/>
+          <w:numId w:val="20"/>
         </w:numPr>
         <w:bidi w:val="0"/>
         <w:ind w:left="420" w:leftChars="0" w:hanging="420" w:firstLineChars="0"/>
@@ -7844,9 +9166,9 @@
           <w:lang w:val="es-ES"/>
         </w:rPr>
       </w:pPr>
-      <w:bookmarkStart w:id="0" w:name="N1061C"/>
+      <w:bookmarkStart w:id="0" w:name="%C2%BFC%C3%B3mo+se+usa+la+propiedad+codebase+en+RMI%3F"/>
       <w:bookmarkEnd w:id="0"/>
-      <w:bookmarkStart w:id="1" w:name="%C2%BFC%C3%B3mo+se+usa+la+propiedad+codebase+en+RMI%3F"/>
+      <w:bookmarkStart w:id="1" w:name="N1061C"/>
       <w:bookmarkEnd w:id="1"/>
       <w:r>
         <w:rPr>
@@ -7973,7 +9295,7 @@
                     </pic:cNvPicPr>
                   </pic:nvPicPr>
                   <pic:blipFill>
-                    <a:blip r:embed="rId26"/>
+                    <a:blip r:embed="rId31"/>
                     <a:stretch>
                       <a:fillRect/>
                     </a:stretch>
@@ -8133,9 +9455,9 @@
       <w:bookmarkEnd w:id="2"/>
       <w:bookmarkStart w:id="3" w:name="Usos+adicionales+del+codebase+en+RMI"/>
       <w:bookmarkEnd w:id="3"/>
-      <w:bookmarkStart w:id="4" w:name="N1068E"/>
+      <w:bookmarkStart w:id="4" w:name="Codebase+y+seguridad"/>
       <w:bookmarkEnd w:id="4"/>
-      <w:bookmarkStart w:id="5" w:name="Codebase+y+seguridad"/>
+      <w:bookmarkStart w:id="5" w:name="N1068E"/>
       <w:bookmarkEnd w:id="5"/>
     </w:p>
     <w:p>
@@ -8268,7 +9590,7 @@
                     </pic:cNvPicPr>
                   </pic:nvPicPr>
                   <pic:blipFill>
-                    <a:blip r:embed="rId27"/>
+                    <a:blip r:embed="rId32"/>
                     <a:stretch>
                       <a:fillRect/>
                     </a:stretch>
@@ -8410,7 +9732,482 @@
           <w:rFonts w:hint="default"/>
           <w:lang w:val="es-ES"/>
         </w:rPr>
-        <w:t xml:space="preserve">Usando el ejemplo 011-Compute Engine Carga Dinamica (base), </w:t>
+        <w:t>Usando el ejemplo 011-Compute Engine Carga Dinamica (base), sin tocar el ComputeEngine (servidor), haz que los clientes puedan calcular lo siguiente:</w:t>
+      </w:r>
+    </w:p>
+    <w:p>
+      <w:pPr>
+        <w:bidi w:val="0"/>
+        <w:rPr>
+          <w:rFonts w:hint="default"/>
+          <w:lang w:val="es-ES"/>
+        </w:rPr>
+      </w:pPr>
+    </w:p>
+    <w:p>
+      <w:pPr>
+        <w:bidi w:val="0"/>
+        <w:rPr>
+          <w:rFonts w:hint="default"/>
+          <w:lang w:val="es-ES"/>
+        </w:rPr>
+      </w:pPr>
+    </w:p>
+    <w:p>
+      <w:pPr>
+        <w:bidi w:val="0"/>
+        <w:rPr>
+          <w:rFonts w:hint="default"/>
+          <w:lang w:val="es-ES"/>
+        </w:rPr>
+      </w:pPr>
+    </w:p>
+    <w:p>
+      <w:pPr>
+        <w:bidi w:val="0"/>
+        <w:rPr>
+          <w:rFonts w:hint="default"/>
+          <w:lang w:val="es-ES"/>
+        </w:rPr>
+      </w:pPr>
+      <w:r>
+        <w:rPr>
+          <w:rFonts w:hint="default"/>
+          <w:lang w:val="es-ES"/>
+        </w:rPr>
+        <w:t>Interes compuesto:</w:t>
+      </w:r>
+    </w:p>
+    <w:p>
+      <w:pPr>
+        <w:bidi w:val="0"/>
+        <w:rPr>
+          <w:rFonts w:hint="default"/>
+          <w:lang w:val="es-ES"/>
+        </w:rPr>
+      </w:pPr>
+      <w:r>
+        <w:rPr>
+          <w:rFonts w:hint="default"/>
+          <w:lang w:val="es-ES"/>
+        </w:rPr>
+        <w:t xml:space="preserve">  </w:t>
+      </w:r>
+      <m:oMath>
+        <m:r>
+          <m:rPr>
+            <m:sty m:val="bi"/>
+          </m:rPr>
+          <w:rPr>
+            <w:rFonts w:hint="default" w:ascii="Cambria Math" w:hAnsi="Cambria Math" w:cstheme="minorBidi"/>
+            <w:kern w:val="0"/>
+            <w:sz w:val="24"/>
+            <w:szCs w:val="24"/>
+            <w:lang w:val="es-ES" w:eastAsia="zh-CN" w:bidi="ar"/>
+          </w:rPr>
+          <m:t>Total=Inicial</m:t>
+        </m:r>
+        <m:sSup>
+          <m:sSupPr>
+            <m:ctrlPr>
+              <m:rPr/>
+              <w:rPr>
+                <w:rFonts w:hint="default" w:ascii="Cambria Math" w:hAnsi="Cambria Math" w:cstheme="minorBidi"/>
+                <w:b/>
+                <w:bCs/>
+                <w:i/>
+                <w:iCs/>
+                <w:kern w:val="0"/>
+                <w:sz w:val="24"/>
+                <w:szCs w:val="24"/>
+                <w:lang w:val="es-ES" w:eastAsia="zh-CN" w:bidi="ar"/>
+              </w:rPr>
+            </m:ctrlPr>
+          </m:sSupPr>
+          <m:e>
+            <m:r>
+              <m:rPr>
+                <m:sty m:val="bi"/>
+              </m:rPr>
+              <w:rPr>
+                <w:rFonts w:hint="default" w:ascii="Cambria Math" w:hAnsi="Cambria Math" w:cstheme="minorBidi"/>
+                <w:kern w:val="0"/>
+                <w:sz w:val="24"/>
+                <w:szCs w:val="24"/>
+                <w:lang w:val="es-ES" w:eastAsia="zh-CN" w:bidi="ar"/>
+              </w:rPr>
+              <m:t>(1+(Interes/NCapiAño))</m:t>
+            </m:r>
+            <m:ctrlPr>
+              <m:rPr/>
+              <w:rPr>
+                <w:rFonts w:hint="default" w:ascii="Cambria Math" w:hAnsi="Cambria Math" w:cstheme="minorBidi"/>
+                <w:b/>
+                <w:bCs/>
+                <w:i/>
+                <w:iCs/>
+                <w:kern w:val="0"/>
+                <w:sz w:val="24"/>
+                <w:szCs w:val="24"/>
+                <w:lang w:val="es-ES" w:eastAsia="zh-CN" w:bidi="ar"/>
+              </w:rPr>
+            </m:ctrlPr>
+          </m:e>
+          <m:sup>
+            <m:r>
+              <m:rPr>
+                <m:sty m:val="bi"/>
+              </m:rPr>
+              <w:rPr>
+                <w:rFonts w:hint="default" w:ascii="Cambria Math" w:hAnsi="Cambria Math" w:cstheme="minorBidi"/>
+                <w:kern w:val="0"/>
+                <w:sz w:val="24"/>
+                <w:szCs w:val="24"/>
+                <w:lang w:val="es-ES" w:eastAsia="zh-CN" w:bidi="ar"/>
+              </w:rPr>
+              <m:t>numCapiAño∗años</m:t>
+            </m:r>
+            <m:ctrlPr>
+              <m:rPr/>
+              <w:rPr>
+                <w:rFonts w:hint="default" w:ascii="Cambria Math" w:hAnsi="Cambria Math" w:cstheme="minorBidi"/>
+                <w:b/>
+                <w:bCs/>
+                <w:i/>
+                <w:iCs/>
+                <w:kern w:val="0"/>
+                <w:sz w:val="24"/>
+                <w:szCs w:val="24"/>
+                <w:lang w:val="es-ES" w:eastAsia="zh-CN" w:bidi="ar"/>
+              </w:rPr>
+            </m:ctrlPr>
+          </m:sup>
+        </m:sSup>
+      </m:oMath>
+    </w:p>
+    <w:p>
+      <w:pPr>
+        <w:bidi w:val="0"/>
+        <w:rPr>
+          <w:rFonts w:hint="default"/>
+          <w:lang w:val="es-ES"/>
+        </w:rPr>
+      </w:pPr>
+    </w:p>
+    <w:p>
+      <w:pPr>
+        <w:bidi w:val="0"/>
+        <w:rPr>
+          <w:rFonts w:hint="default"/>
+          <w:b w:val="0"/>
+          <w:bCs w:val="0"/>
+          <w:lang w:val="es-ES"/>
+        </w:rPr>
+      </w:pPr>
+      <w:r>
+        <w:rPr>
+          <w:rFonts w:hint="default"/>
+          <w:b w:val="0"/>
+          <w:bCs w:val="0"/>
+          <w:lang w:val="es-ES"/>
+        </w:rPr>
+        <w:t>El total a devolver de un prestamo:</w:t>
+      </w:r>
+    </w:p>
+    <w:p>
+      <w:pPr>
+        <w:bidi w:val="0"/>
+        <w:rPr>
+          <w:rFonts w:hint="default"/>
+          <w:b w:val="0"/>
+          <w:bCs w:val="0"/>
+          <w:lang w:val="es-ES"/>
+        </w:rPr>
+      </w:pPr>
+      <w:r>
+        <w:rPr>
+          <w:rFonts w:hint="default"/>
+          <w:b w:val="0"/>
+          <w:bCs w:val="0"/>
+          <w:lang w:val="es-ES"/>
+        </w:rPr>
+        <w:t xml:space="preserve">  </w:t>
+      </w:r>
+      <m:oMath>
+        <m:r>
+          <m:rPr>
+            <m:sty m:val="bi"/>
+          </m:rPr>
+          <w:rPr>
+            <w:rFonts w:hint="default" w:ascii="Cambria Math" w:hAnsi="Cambria Math"/>
+            <w:lang w:val="es-ES"/>
+          </w:rPr>
+          <m:t xml:space="preserve"> Total</m:t>
+        </m:r>
+        <m:r>
+          <m:rPr>
+            <m:sty m:val="bi"/>
+          </m:rPr>
+          <w:rPr>
+            <w:rFonts w:ascii="Cambria Math" w:hAnsi="Cambria Math"/>
+            <w:lang w:val="es-ES"/>
+          </w:rPr>
+          <m:t>=</m:t>
+        </m:r>
+        <m:r>
+          <m:rPr>
+            <m:sty m:val="bi"/>
+          </m:rPr>
+          <w:rPr>
+            <w:rFonts w:hint="default" w:ascii="Cambria Math" w:hAnsi="Cambria Math"/>
+            <w:lang w:val="es-ES"/>
+          </w:rPr>
+          <m:t>prestomo+(tasaInteres∗plazoAños)</m:t>
+        </m:r>
+      </m:oMath>
+    </w:p>
+    <w:p>
+      <w:pPr>
+        <w:bidi w:val="0"/>
+        <w:rPr>
+          <w:rFonts w:hint="default"/>
+          <w:b w:val="0"/>
+          <w:bCs w:val="0"/>
+          <w:lang w:val="es-ES"/>
+        </w:rPr>
+      </w:pPr>
+    </w:p>
+    <w:p>
+      <w:pPr>
+        <w:bidi w:val="0"/>
+        <w:rPr>
+          <w:rFonts w:hint="default"/>
+          <w:b/>
+          <w:bCs/>
+          <w:lang w:val="es-ES"/>
+        </w:rPr>
+      </w:pPr>
+    </w:p>
+    <w:p>
+      <w:pPr>
+        <w:bidi w:val="0"/>
+        <w:rPr>
+          <w:rFonts w:hint="default"/>
+          <w:b/>
+          <w:bCs/>
+          <w:lang w:val="es-ES"/>
+        </w:rPr>
+      </w:pPr>
+      <w:r>
+        <w:rPr>
+          <w:rFonts w:hint="default"/>
+          <w:b/>
+          <w:bCs/>
+          <w:lang w:val="es-ES"/>
+        </w:rPr>
+        <w:t>Explicacion</w:t>
+      </w:r>
+    </w:p>
+    <w:p>
+      <w:pPr>
+        <w:bidi w:val="0"/>
+        <w:rPr>
+          <w:rFonts w:hint="default"/>
+          <w:b w:val="0"/>
+          <w:bCs w:val="0"/>
+          <w:lang w:val="es-ES"/>
+        </w:rPr>
+      </w:pPr>
+      <w:r>
+        <w:rPr>
+          <w:rFonts w:hint="default"/>
+          <w:b w:val="0"/>
+          <w:bCs w:val="0"/>
+          <w:lang w:val="es-ES"/>
+        </w:rPr>
+        <w:t>En este ejercicio se intenta trabajar, el uso de multiples clientes que implementan el interfaz Compute,teniendo cada uno su propia implementacion. Y hasi ver que sin hacer cambios es posible usar el servidor.</w:t>
+      </w:r>
+    </w:p>
+    <w:p>
+      <w:pPr>
+        <w:bidi w:val="0"/>
+        <w:rPr>
+          <w:rFonts w:hint="default"/>
+          <w:b/>
+          <w:bCs/>
+          <w:lang w:val="es-ES"/>
+        </w:rPr>
+      </w:pPr>
+    </w:p>
+    <w:p>
+      <w:pPr>
+        <w:bidi w:val="0"/>
+        <w:rPr>
+          <w:rFonts w:hint="default"/>
+          <w:lang w:val="es-ES"/>
+        </w:rPr>
+      </w:pPr>
+    </w:p>
+    <w:p>
+      <w:pPr>
+        <w:bidi w:val="0"/>
+        <w:rPr>
+          <w:rFonts w:hint="default"/>
+          <w:b/>
+          <w:bCs/>
+          <w:lang w:val="es-ES"/>
+        </w:rPr>
+      </w:pPr>
+      <w:r>
+        <w:rPr>
+          <w:rFonts w:hint="default"/>
+          <w:b/>
+          <w:bCs/>
+          <w:lang w:val="es-ES"/>
+        </w:rPr>
+        <w:t>Output</w:t>
+      </w:r>
+    </w:p>
+    <w:p>
+      <w:pPr>
+        <w:rPr>
+          <w:rFonts w:hint="default"/>
+          <w:lang w:val="es-ES"/>
+        </w:rPr>
+      </w:pPr>
+      <w:r>
+        <w:drawing>
+          <wp:inline distT="0" distB="0" distL="114300" distR="114300">
+            <wp:extent cx="3870960" cy="1043940"/>
+            <wp:effectExtent l="0" t="0" r="0" b="7620"/>
+            <wp:docPr id="41" name="Imagen 14"/>
+            <wp:cNvGraphicFramePr>
+              <a:graphicFrameLocks xmlns:a="http://schemas.openxmlformats.org/drawingml/2006/main" noChangeAspect="1"/>
+            </wp:cNvGraphicFramePr>
+            <a:graphic xmlns:a="http://schemas.openxmlformats.org/drawingml/2006/main">
+              <a:graphicData uri="http://schemas.openxmlformats.org/drawingml/2006/picture">
+                <pic:pic xmlns:pic="http://schemas.openxmlformats.org/drawingml/2006/picture">
+                  <pic:nvPicPr>
+                    <pic:cNvPr id="41" name="Imagen 14"/>
+                    <pic:cNvPicPr>
+                      <a:picLocks noChangeAspect="1"/>
+                    </pic:cNvPicPr>
+                  </pic:nvPicPr>
+                  <pic:blipFill>
+                    <a:blip r:embed="rId33"/>
+                    <a:stretch>
+                      <a:fillRect/>
+                    </a:stretch>
+                  </pic:blipFill>
+                  <pic:spPr>
+                    <a:xfrm>
+                      <a:off x="0" y="0"/>
+                      <a:ext cx="3870960" cy="1043940"/>
+                    </a:xfrm>
+                    <a:prstGeom prst="rect">
+                      <a:avLst/>
+                    </a:prstGeom>
+                    <a:noFill/>
+                    <a:ln>
+                      <a:noFill/>
+                    </a:ln>
+                  </pic:spPr>
+                </pic:pic>
+              </a:graphicData>
+            </a:graphic>
+          </wp:inline>
+        </w:drawing>
+      </w:r>
+    </w:p>
+    <w:p>
+      <w:pPr>
+        <w:bidi w:val="0"/>
+      </w:pPr>
+      <w:r>
+        <w:drawing>
+          <wp:inline distT="0" distB="0" distL="114300" distR="114300">
+            <wp:extent cx="2549525" cy="1280160"/>
+            <wp:effectExtent l="0" t="0" r="10795" b="0"/>
+            <wp:docPr id="40" name="Imagen 13"/>
+            <wp:cNvGraphicFramePr>
+              <a:graphicFrameLocks xmlns:a="http://schemas.openxmlformats.org/drawingml/2006/main" noChangeAspect="1"/>
+            </wp:cNvGraphicFramePr>
+            <a:graphic xmlns:a="http://schemas.openxmlformats.org/drawingml/2006/main">
+              <a:graphicData uri="http://schemas.openxmlformats.org/drawingml/2006/picture">
+                <pic:pic xmlns:pic="http://schemas.openxmlformats.org/drawingml/2006/picture">
+                  <pic:nvPicPr>
+                    <pic:cNvPr id="40" name="Imagen 13"/>
+                    <pic:cNvPicPr>
+                      <a:picLocks noChangeAspect="1"/>
+                    </pic:cNvPicPr>
+                  </pic:nvPicPr>
+                  <pic:blipFill>
+                    <a:blip r:embed="rId34"/>
+                    <a:stretch>
+                      <a:fillRect/>
+                    </a:stretch>
+                  </pic:blipFill>
+                  <pic:spPr>
+                    <a:xfrm>
+                      <a:off x="0" y="0"/>
+                      <a:ext cx="2549525" cy="1280160"/>
+                    </a:xfrm>
+                    <a:prstGeom prst="rect">
+                      <a:avLst/>
+                    </a:prstGeom>
+                    <a:noFill/>
+                    <a:ln>
+                      <a:noFill/>
+                    </a:ln>
+                  </pic:spPr>
+                </pic:pic>
+              </a:graphicData>
+            </a:graphic>
+          </wp:inline>
+        </w:drawing>
+      </w:r>
+      <w:r>
+        <w:drawing>
+          <wp:inline distT="0" distB="0" distL="114300" distR="114300">
+            <wp:extent cx="2110740" cy="1257300"/>
+            <wp:effectExtent l="0" t="0" r="7620" b="7620"/>
+            <wp:docPr id="42" name="Imagen 15"/>
+            <wp:cNvGraphicFramePr>
+              <a:graphicFrameLocks xmlns:a="http://schemas.openxmlformats.org/drawingml/2006/main" noChangeAspect="1"/>
+            </wp:cNvGraphicFramePr>
+            <a:graphic xmlns:a="http://schemas.openxmlformats.org/drawingml/2006/main">
+              <a:graphicData uri="http://schemas.openxmlformats.org/drawingml/2006/picture">
+                <pic:pic xmlns:pic="http://schemas.openxmlformats.org/drawingml/2006/picture">
+                  <pic:nvPicPr>
+                    <pic:cNvPr id="42" name="Imagen 15"/>
+                    <pic:cNvPicPr>
+                      <a:picLocks noChangeAspect="1"/>
+                    </pic:cNvPicPr>
+                  </pic:nvPicPr>
+                  <pic:blipFill>
+                    <a:blip r:embed="rId35"/>
+                    <a:stretch>
+                      <a:fillRect/>
+                    </a:stretch>
+                  </pic:blipFill>
+                  <pic:spPr>
+                    <a:xfrm>
+                      <a:off x="0" y="0"/>
+                      <a:ext cx="2110740" cy="1257300"/>
+                    </a:xfrm>
+                    <a:prstGeom prst="rect">
+                      <a:avLst/>
+                    </a:prstGeom>
+                    <a:noFill/>
+                    <a:ln>
+                      <a:noFill/>
+                    </a:ln>
+                  </pic:spPr>
+                </pic:pic>
+              </a:graphicData>
+            </a:graphic>
+          </wp:inline>
+        </w:drawing>
       </w:r>
     </w:p>
     <w:p>
@@ -8423,94 +10220,6 @@
       </w:pPr>
       <w:bookmarkStart w:id="6" w:name="_GoBack"/>
       <w:bookmarkEnd w:id="6"/>
-    </w:p>
-    <w:p>
-      <w:pPr>
-        <w:bidi w:val="0"/>
-        <w:rPr>
-          <w:rFonts w:hint="default"/>
-          <w:b/>
-          <w:bCs/>
-          <w:lang w:val="es-ES"/>
-        </w:rPr>
-      </w:pPr>
-      <w:r>
-        <w:rPr>
-          <w:rFonts w:hint="default"/>
-          <w:b/>
-          <w:bCs/>
-          <w:lang w:val="es-ES"/>
-        </w:rPr>
-        <w:t>Explicacion</w:t>
-      </w:r>
-    </w:p>
-    <w:p>
-      <w:pPr>
-        <w:bidi w:val="0"/>
-        <w:rPr>
-          <w:rFonts w:hint="default"/>
-          <w:b/>
-          <w:bCs/>
-          <w:lang w:val="es-ES"/>
-        </w:rPr>
-      </w:pPr>
-    </w:p>
-    <w:p>
-      <w:pPr>
-        <w:bidi w:val="0"/>
-        <w:rPr>
-          <w:rFonts w:hint="default"/>
-          <w:b/>
-          <w:bCs/>
-          <w:lang w:val="es-ES"/>
-        </w:rPr>
-      </w:pPr>
-    </w:p>
-    <w:p>
-      <w:pPr>
-        <w:bidi w:val="0"/>
-        <w:rPr>
-          <w:rFonts w:hint="default"/>
-          <w:lang w:val="es-ES"/>
-        </w:rPr>
-      </w:pPr>
-    </w:p>
-    <w:p>
-      <w:pPr>
-        <w:bidi w:val="0"/>
-        <w:rPr>
-          <w:rFonts w:hint="default"/>
-          <w:b/>
-          <w:bCs/>
-          <w:lang w:val="es-ES"/>
-        </w:rPr>
-      </w:pPr>
-      <w:r>
-        <w:rPr>
-          <w:rFonts w:hint="default"/>
-          <w:b/>
-          <w:bCs/>
-          <w:lang w:val="es-ES"/>
-        </w:rPr>
-        <w:t>Output</w:t>
-      </w:r>
-    </w:p>
-    <w:p>
-      <w:pPr>
-        <w:rPr>
-          <w:rFonts w:hint="default"/>
-          <w:lang w:val="es-ES"/>
-        </w:rPr>
-      </w:pPr>
-    </w:p>
-    <w:p>
-      <w:pPr>
-        <w:bidi w:val="0"/>
-        <w:rPr>
-          <w:rFonts w:hint="default"/>
-          <w:lang w:val="es-ES"/>
-        </w:rPr>
-      </w:pPr>
     </w:p>
     <w:sectPr>
       <w:pgSz w:w="11906" w:h="16838"/>
@@ -9137,6 +10846,26 @@
       </w:rPr>
     </w:lvl>
   </w:abstractNum>
+  <w:abstractNum w:abstractNumId="19">
+    <w:nsid w:val="766429C8"/>
+    <w:multiLevelType w:val="singleLevel"/>
+    <w:tmpl w:val="766429C8"/>
+    <w:lvl w:ilvl="0" w:tentative="0">
+      <w:start w:val="1"/>
+      <w:numFmt w:val="bullet"/>
+      <w:lvlText w:val=""/>
+      <w:lvlJc w:val="left"/>
+      <w:pPr>
+        <w:tabs>
+          <w:tab w:val="left" w:pos="420"/>
+        </w:tabs>
+        <w:ind w:left="420" w:leftChars="0" w:hanging="420" w:firstLineChars="0"/>
+      </w:pPr>
+      <w:rPr>
+        <w:rFonts w:hint="default" w:ascii="Wingdings" w:hAnsi="Wingdings"/>
+      </w:rPr>
+    </w:lvl>
+  </w:abstractNum>
   <w:num w:numId="1">
     <w:abstractNumId w:val="8"/>
   </w:num>
@@ -9189,9 +10918,12 @@
     <w:abstractNumId w:val="16"/>
   </w:num>
   <w:num w:numId="18">
+    <w:abstractNumId w:val="19"/>
+  </w:num>
+  <w:num w:numId="19">
     <w:abstractNumId w:val="4"/>
   </w:num>
-  <w:num w:numId="19">
+  <w:num w:numId="20">
     <w:abstractNumId w:val="15"/>
   </w:num>
 </w:numbering>

</xml_diff>

<commit_message>
Correccion ejercicios, hechos borrador de todos menos el 10
</commit_message>
<xml_diff>
--- a/Documento RMI.docx
+++ b/Documento RMI.docx
@@ -1488,7 +1488,8 @@
           <w:lang w:val="es-ES"/>
         </w:rPr>
         <w:sectPr>
-          <w:footerReference r:id="rId3" w:type="default"/>
+          <w:headerReference r:id="rId3" w:type="default"/>
+          <w:footerReference r:id="rId4" w:type="default"/>
           <w:pgSz w:w="11906" w:h="16838"/>
           <w:pgMar w:top="1440" w:right="1800" w:bottom="1440" w:left="1800" w:header="720" w:footer="720" w:gutter="0"/>
           <w:pgNumType w:fmt="decimal"/>
@@ -1541,7 +1542,7 @@
                     </pic:cNvPicPr>
                   </pic:nvPicPr>
                   <pic:blipFill>
-                    <a:blip r:embed="rId5"/>
+                    <a:blip r:embed="rId6"/>
                     <a:stretch>
                       <a:fillRect/>
                     </a:stretch>
@@ -1974,7 +1975,7 @@
                     </pic:cNvPicPr>
                   </pic:nvPicPr>
                   <pic:blipFill>
-                    <a:blip r:embed="rId6"/>
+                    <a:blip r:embed="rId7"/>
                     <a:stretch>
                       <a:fillRect/>
                     </a:stretch>
@@ -2669,7 +2670,7 @@
                     </pic:cNvPicPr>
                   </pic:nvPicPr>
                   <pic:blipFill>
-                    <a:blip r:embed="rId7"/>
+                    <a:blip r:embed="rId8"/>
                     <a:stretch>
                       <a:fillRect/>
                     </a:stretch>
@@ -2731,7 +2732,7 @@
                     </pic:cNvPicPr>
                   </pic:nvPicPr>
                   <pic:blipFill>
-                    <a:blip r:embed="rId8"/>
+                    <a:blip r:embed="rId9"/>
                     <a:stretch>
                       <a:fillRect/>
                     </a:stretch>
@@ -2926,14 +2927,63 @@
           <w:lang w:val="es-ES"/>
         </w:rPr>
       </w:pPr>
-      <w:r>
+    </w:p>
+    <w:p>
+      <w:pPr>
         <w:rPr>
           <w:rFonts w:hint="default"/>
           <w:b w:val="0"/>
           <w:bCs w:val="0"/>
           <w:lang w:val="es-ES"/>
         </w:rPr>
-        <w:t>Como el codigo se intenta ejecutar sin haber realizado la compilacion del codigo ni el levantamiento del servicio Rmi, eclipse no sera capaz de ejecutar el codigo, y fallara, ya que no sera capaz de establecer la conexion entre el cliente y el servidor.</w:t>
+      </w:pPr>
+    </w:p>
+    <w:p>
+      <w:pPr>
+        <w:rPr>
+          <w:rFonts w:hint="default"/>
+          <w:b w:val="0"/>
+          <w:bCs w:val="0"/>
+          <w:lang w:val="es-ES"/>
+        </w:rPr>
+      </w:pPr>
+      <w:r>
+        <w:rPr>
+          <w:rFonts w:hint="default"/>
+          <w:b w:val="0"/>
+          <w:bCs w:val="0"/>
+          <w:lang w:val="es-ES"/>
+        </w:rPr>
+        <w:t>Este ejercicio es para ilustrar, que rmi ademas del codigo, necesita levantar el servidor de forma separada, el proceso para levantar el servicio se explicara en el siguiente ejercicio.</w:t>
+      </w:r>
+    </w:p>
+    <w:p>
+      <w:pPr>
+        <w:rPr>
+          <w:rFonts w:hint="default"/>
+          <w:b w:val="0"/>
+          <w:bCs w:val="0"/>
+          <w:lang w:val="es-ES"/>
+        </w:rPr>
+      </w:pPr>
+    </w:p>
+    <w:p>
+      <w:pPr>
+        <w:rPr>
+          <w:rFonts w:hint="default"/>
+          <w:b w:val="0"/>
+          <w:bCs w:val="0"/>
+          <w:lang w:val="es-ES"/>
+        </w:rPr>
+      </w:pPr>
+      <w:r>
+        <w:rPr>
+          <w:rFonts w:hint="default"/>
+          <w:b w:val="0"/>
+          <w:bCs w:val="0"/>
+          <w:lang w:val="es-ES"/>
+        </w:rPr>
+        <w:t>En referencia a lo que pasa en el ejercicio, como el codigo se intenta ejecutar sin haber realizado la compilacion del codigo ni el levantamiento del servicio Rmi, eclipse no sera capaz de ejecutar el codigo, y fallara, ya que no sera capaz de establecer la conexion entre el cliente y el servidor.</w:t>
       </w:r>
     </w:p>
     <w:p>
@@ -2991,7 +3041,7 @@
                     </pic:cNvPicPr>
                   </pic:nvPicPr>
                   <pic:blipFill>
-                    <a:blip r:embed="rId9"/>
+                    <a:blip r:embed="rId10"/>
                     <a:stretch>
                       <a:fillRect/>
                     </a:stretch>
@@ -3267,7 +3317,23 @@
           <w:rFonts w:hint="default"/>
           <w:lang w:val="es-ES"/>
         </w:rPr>
-        <w:t>La funcion de los comandos es la siguiente:</w:t>
+        <w:t>En este ejercicio se intenta enseñar el proceso de levantar el servicio de RMI.</w:t>
+      </w:r>
+    </w:p>
+    <w:p>
+      <w:pPr>
+        <w:bidi w:val="0"/>
+        <w:rPr>
+          <w:rFonts w:hint="default"/>
+          <w:lang w:val="es-ES"/>
+        </w:rPr>
+      </w:pPr>
+      <w:r>
+        <w:rPr>
+          <w:rFonts w:hint="default"/>
+          <w:lang w:val="es-ES"/>
+        </w:rPr>
+        <w:t>La funcion de los comandos del enunciados es la siguiente:</w:t>
       </w:r>
     </w:p>
     <w:p>
@@ -3516,7 +3582,7 @@
                     </pic:cNvPicPr>
                   </pic:nvPicPr>
                   <pic:blipFill>
-                    <a:blip r:embed="rId10"/>
+                    <a:blip r:embed="rId11"/>
                     <a:srcRect l="62083" b="36135"/>
                     <a:stretch>
                       <a:fillRect/>
@@ -3591,7 +3657,7 @@
                     </pic:cNvPicPr>
                   </pic:nvPicPr>
                   <pic:blipFill>
-                    <a:blip r:embed="rId10"/>
+                    <a:blip r:embed="rId11"/>
                     <a:srcRect l="-95" t="55996" r="28858" b="1445"/>
                     <a:stretch>
                       <a:fillRect/>
@@ -3652,7 +3718,7 @@
                     </pic:cNvPicPr>
                   </pic:nvPicPr>
                   <pic:blipFill>
-                    <a:blip r:embed="rId11"/>
+                    <a:blip r:embed="rId12"/>
                     <a:stretch>
                       <a:fillRect/>
                     </a:stretch>
@@ -3713,7 +3779,7 @@
                     </pic:cNvPicPr>
                   </pic:nvPicPr>
                   <pic:blipFill>
-                    <a:blip r:embed="rId12"/>
+                    <a:blip r:embed="rId13"/>
                     <a:stretch>
                       <a:fillRect/>
                     </a:stretch>
@@ -3787,7 +3853,7 @@
                     </pic:cNvPicPr>
                   </pic:nvPicPr>
                   <pic:blipFill>
-                    <a:blip r:embed="rId13"/>
+                    <a:blip r:embed="rId14"/>
                     <a:srcRect l="57922"/>
                     <a:stretch>
                       <a:fillRect/>
@@ -3831,7 +3897,7 @@
                     </pic:cNvPicPr>
                   </pic:nvPicPr>
                   <pic:blipFill>
-                    <a:blip r:embed="rId13"/>
+                    <a:blip r:embed="rId14"/>
                     <a:srcRect l="-1228" r="69828"/>
                     <a:stretch>
                       <a:fillRect/>
@@ -4004,7 +4070,7 @@
                     </pic:cNvPicPr>
                   </pic:nvPicPr>
                   <pic:blipFill>
-                    <a:blip r:embed="rId14"/>
+                    <a:blip r:embed="rId15"/>
                     <a:stretch>
                       <a:fillRect/>
                     </a:stretch>
@@ -4147,7 +4213,7 @@
                     </pic:cNvPicPr>
                   </pic:nvPicPr>
                   <pic:blipFill>
-                    <a:blip r:embed="rId15"/>
+                    <a:blip r:embed="rId16"/>
                     <a:stretch>
                       <a:fillRect/>
                     </a:stretch>
@@ -4292,25 +4358,6 @@
     </w:p>
     <w:p>
       <w:pPr>
-        <w:pStyle w:val="94"/>
-        <w:bidi w:val="0"/>
-        <w:rPr>
-          <w:rFonts w:hint="default"/>
-        </w:rPr>
-      </w:pPr>
-    </w:p>
-    <w:p>
-      <w:pPr>
-        <w:pStyle w:val="94"/>
-        <w:bidi w:val="0"/>
-        <w:rPr>
-          <w:rFonts w:hint="default"/>
-          <w:lang w:val="es-ES"/>
-        </w:rPr>
-      </w:pPr>
-    </w:p>
-    <w:p>
-      <w:pPr>
         <w:pStyle w:val="4"/>
         <w:bidi w:val="0"/>
         <w:rPr>
@@ -4759,7 +4806,7 @@
           <w:bCs w:val="0"/>
           <w:lang w:val="es-ES"/>
         </w:rPr>
-        <w:t>Con el codigo mostrado, se pretende actualizar el primer ejercicio realizado, poniendo un servidor de nombres que quita la necesidad de compilacion y de utilizar la linea de comandos, ademas de permitir idenfificar cada servicio facilmente con una clave unica, dando la opcion de poder utilizar varios servidores en caso de que sea necesario.</w:t>
+        <w:t>La finalidad del ejercicio, es demostrar la diferencia entre la forma de conexion usando Naming, y usando NamingRegistry. Y para marcar esa diferencia se pretende actualizar el primer ejercicio realizado con Naming, poniendo un Naming registry en su lugar. Esto ademas de simplicar el proceso quita la necesidad de compilacion y de utilizar la linea de comandos, ademas de permitir idenfificar cada servicio facilmente con una clave unica, dando la opcion de poder utilizar varios servidores en caso de que sea necesario.</w:t>
       </w:r>
     </w:p>
     <w:p>
@@ -4798,8 +4845,6 @@
         <w:bidi w:val="0"/>
         <w:rPr>
           <w:rFonts w:hint="default"/>
-          <w:b/>
-          <w:bCs/>
           <w:lang w:val="es-ES"/>
         </w:rPr>
       </w:pPr>
@@ -4822,7 +4867,7 @@
                     </pic:cNvPicPr>
                   </pic:nvPicPr>
                   <pic:blipFill>
-                    <a:blip r:embed="rId16"/>
+                    <a:blip r:embed="rId17"/>
                     <a:stretch>
                       <a:fillRect/>
                     </a:stretch>
@@ -4849,24 +4894,6 @@
     </w:p>
     <w:p>
       <w:pPr>
-        <w:bidi w:val="0"/>
-        <w:rPr>
-          <w:rFonts w:hint="default"/>
-          <w:lang w:val="es-ES"/>
-        </w:rPr>
-      </w:pPr>
-    </w:p>
-    <w:p>
-      <w:pPr>
-        <w:bidi w:val="0"/>
-        <w:rPr>
-          <w:rFonts w:hint="default"/>
-          <w:lang w:val="es-ES"/>
-        </w:rPr>
-      </w:pPr>
-    </w:p>
-    <w:p>
-      <w:pPr>
         <w:pStyle w:val="5"/>
         <w:bidi w:val="0"/>
         <w:rPr>
@@ -5068,7 +5095,7 @@
           <w:rFonts w:hint="default"/>
           <w:lang w:val="es-ES"/>
         </w:rPr>
-        <w:t>Es una extensión del ejercicio anterior que implementa la misma estructura. Esta pensada para ver que es posible llamar múltiples veces a un objeto registrado, para hacer las diferentes acciones mencionadas.</w:t>
+        <w:t>Este ejercicio una extensión del ejercicio anterior que implementa la misma estructura que 003-HelloWorld con Registry . Esta pensada para ilustrar que es posible hacer múltiples llamadas a un objeto registrado. Y a los diferentes metodos que implementa.</w:t>
       </w:r>
     </w:p>
     <w:p>
@@ -5117,7 +5144,7 @@
                     </pic:cNvPicPr>
                   </pic:nvPicPr>
                   <pic:blipFill>
-                    <a:blip r:embed="rId17"/>
+                    <a:blip r:embed="rId18"/>
                     <a:stretch>
                       <a:fillRect/>
                     </a:stretch>
@@ -5160,7 +5187,7 @@
                     </pic:cNvPicPr>
                   </pic:nvPicPr>
                   <pic:blipFill>
-                    <a:blip r:embed="rId18"/>
+                    <a:blip r:embed="rId19"/>
                     <a:stretch>
                       <a:fillRect/>
                     </a:stretch>
@@ -5259,7 +5286,7 @@
                     </pic:cNvPicPr>
                   </pic:nvPicPr>
                   <pic:blipFill>
-                    <a:blip r:embed="rId19"/>
+                    <a:blip r:embed="rId20"/>
                     <a:stretch>
                       <a:fillRect/>
                     </a:stretch>
@@ -5456,6 +5483,7 @@
     <w:p>
       <w:pPr>
         <w:numPr>
+          <w:ilvl w:val="0"/>
           <w:numId w:val="0"/>
         </w:numPr>
         <w:jc w:val="left"/>
@@ -5470,6 +5498,7 @@
     <w:p>
       <w:pPr>
         <w:numPr>
+          <w:ilvl w:val="0"/>
           <w:numId w:val="0"/>
         </w:numPr>
         <w:jc w:val="left"/>
@@ -5620,7 +5649,26 @@
           <w:bCs w:val="0"/>
           <w:lang w:val="es-ES"/>
         </w:rPr>
-        <w:t>Este es un ejercicio se intenta trabajar la conexion de un cliente a multiples Stubs (servidores) con diferentes implementaciones. para hacer acciones coordinadas que permitan controlar el coche. Tambien sirve para trabajar correctamente la conexiones de cliente y servidor.  La tabla de conexiones es la siguiente.</w:t>
+        <w:t xml:space="preserve">Este es un ejercicio se intenta trabajar la conexion de un cliente a multiples Stubs (servidores) con diferentes implementaciones. Esto nos sirve para hacer acciones coordinadas que permiten controlar el coche. Tambien sirve para trabajar correctamente la conexiones de cliente y servidor.  </w:t>
+      </w:r>
+    </w:p>
+    <w:p>
+      <w:pPr>
+        <w:rPr>
+          <w:rFonts w:hint="default"/>
+          <w:b w:val="0"/>
+          <w:bCs w:val="0"/>
+          <w:lang w:val="es-ES"/>
+        </w:rPr>
+      </w:pPr>
+      <w:r>
+        <w:rPr>
+          <w:rFonts w:hint="default"/>
+          <w:b w:val="0"/>
+          <w:bCs w:val="0"/>
+          <w:lang w:val="es-ES"/>
+        </w:rPr>
+        <w:t>Como referencia la tabla de conexiones usada en el ejercicio es la siguiente.</w:t>
       </w:r>
     </w:p>
     <w:p>
@@ -5648,7 +5696,9 @@
         </w:tblBorders>
         <w:tblLayout w:type="autofit"/>
         <w:tblCellMar>
+          <w:top w:w="0" w:type="dxa"/>
           <w:left w:w="108" w:type="dxa"/>
+          <w:bottom w:w="0" w:type="dxa"/>
           <w:right w:w="108" w:type="dxa"/>
         </w:tblCellMar>
       </w:tblPr>
@@ -5667,6 +5717,12 @@
             <w:insideH w:val="single" w:color="auto" w:sz="4" w:space="0"/>
             <w:insideV w:val="single" w:color="auto" w:sz="4" w:space="0"/>
           </w:tblBorders>
+          <w:tblCellMar>
+            <w:top w:w="0" w:type="dxa"/>
+            <w:left w:w="108" w:type="dxa"/>
+            <w:bottom w:w="0" w:type="dxa"/>
+            <w:right w:w="108" w:type="dxa"/>
+          </w:tblCellMar>
         </w:tblPrEx>
         <w:tc>
           <w:tcPr>
@@ -5674,6 +5730,7 @@
           </w:tcPr>
           <w:p>
             <w:pPr>
+              <w:widowControl w:val="0"/>
               <w:jc w:val="center"/>
               <w:rPr>
                 <w:rFonts w:hint="default"/>
@@ -5701,6 +5758,7 @@
           </w:tcPr>
           <w:p>
             <w:pPr>
+              <w:widowControl w:val="0"/>
               <w:jc w:val="center"/>
               <w:rPr>
                 <w:rFonts w:hint="default"/>
@@ -5728,6 +5786,7 @@
           </w:tcPr>
           <w:p>
             <w:pPr>
+              <w:widowControl w:val="0"/>
               <w:jc w:val="center"/>
               <w:rPr>
                 <w:rFonts w:hint="default"/>
@@ -5761,7 +5820,9 @@
             <w:insideV w:val="single" w:color="auto" w:sz="4" w:space="0"/>
           </w:tblBorders>
           <w:tblCellMar>
+            <w:top w:w="0" w:type="dxa"/>
             <w:left w:w="108" w:type="dxa"/>
+            <w:bottom w:w="0" w:type="dxa"/>
             <w:right w:w="108" w:type="dxa"/>
           </w:tblCellMar>
         </w:tblPrEx>
@@ -5771,6 +5832,7 @@
           </w:tcPr>
           <w:p>
             <w:pPr>
+              <w:widowControl w:val="0"/>
               <w:bidi w:val="0"/>
               <w:jc w:val="center"/>
               <w:rPr>
@@ -5793,6 +5855,7 @@
           </w:tcPr>
           <w:p>
             <w:pPr>
+              <w:widowControl w:val="0"/>
               <w:bidi w:val="0"/>
               <w:jc w:val="center"/>
               <w:rPr>
@@ -5814,6 +5877,7 @@
           </w:tcPr>
           <w:p>
             <w:pPr>
+              <w:widowControl w:val="0"/>
               <w:bidi w:val="0"/>
               <w:jc w:val="center"/>
               <w:rPr>
@@ -5841,7 +5905,9 @@
             <w:insideV w:val="single" w:color="auto" w:sz="4" w:space="0"/>
           </w:tblBorders>
           <w:tblCellMar>
+            <w:top w:w="0" w:type="dxa"/>
             <w:left w:w="108" w:type="dxa"/>
+            <w:bottom w:w="0" w:type="dxa"/>
             <w:right w:w="108" w:type="dxa"/>
           </w:tblCellMar>
         </w:tblPrEx>
@@ -5851,6 +5917,7 @@
           </w:tcPr>
           <w:p>
             <w:pPr>
+              <w:widowControl w:val="0"/>
               <w:bidi w:val="0"/>
               <w:jc w:val="center"/>
               <w:rPr>
@@ -5873,6 +5940,7 @@
           </w:tcPr>
           <w:p>
             <w:pPr>
+              <w:widowControl w:val="0"/>
               <w:bidi w:val="0"/>
               <w:jc w:val="center"/>
               <w:rPr>
@@ -5894,6 +5962,7 @@
           </w:tcPr>
           <w:p>
             <w:pPr>
+              <w:widowControl w:val="0"/>
               <w:bidi w:val="0"/>
               <w:jc w:val="center"/>
               <w:rPr>
@@ -5921,7 +5990,9 @@
             <w:insideV w:val="single" w:color="auto" w:sz="4" w:space="0"/>
           </w:tblBorders>
           <w:tblCellMar>
+            <w:top w:w="0" w:type="dxa"/>
             <w:left w:w="108" w:type="dxa"/>
+            <w:bottom w:w="0" w:type="dxa"/>
             <w:right w:w="108" w:type="dxa"/>
           </w:tblCellMar>
         </w:tblPrEx>
@@ -5931,6 +6002,7 @@
           </w:tcPr>
           <w:p>
             <w:pPr>
+              <w:widowControl w:val="0"/>
               <w:bidi w:val="0"/>
               <w:jc w:val="center"/>
               <w:rPr>
@@ -5953,6 +6025,7 @@
           </w:tcPr>
           <w:p>
             <w:pPr>
+              <w:widowControl w:val="0"/>
               <w:bidi w:val="0"/>
               <w:jc w:val="center"/>
               <w:rPr>
@@ -5974,6 +6047,7 @@
           </w:tcPr>
           <w:p>
             <w:pPr>
+              <w:widowControl w:val="0"/>
               <w:bidi w:val="0"/>
               <w:jc w:val="center"/>
               <w:rPr>
@@ -6001,7 +6075,9 @@
             <w:insideV w:val="single" w:color="auto" w:sz="4" w:space="0"/>
           </w:tblBorders>
           <w:tblCellMar>
+            <w:top w:w="0" w:type="dxa"/>
             <w:left w:w="108" w:type="dxa"/>
+            <w:bottom w:w="0" w:type="dxa"/>
             <w:right w:w="108" w:type="dxa"/>
           </w:tblCellMar>
         </w:tblPrEx>
@@ -6011,6 +6087,7 @@
           </w:tcPr>
           <w:p>
             <w:pPr>
+              <w:widowControl w:val="0"/>
               <w:bidi w:val="0"/>
               <w:jc w:val="center"/>
               <w:rPr>
@@ -6033,6 +6110,7 @@
           </w:tcPr>
           <w:p>
             <w:pPr>
+              <w:widowControl w:val="0"/>
               <w:bidi w:val="0"/>
               <w:jc w:val="center"/>
               <w:rPr>
@@ -6054,6 +6132,7 @@
           </w:tcPr>
           <w:p>
             <w:pPr>
+              <w:widowControl w:val="0"/>
               <w:bidi w:val="0"/>
               <w:jc w:val="center"/>
               <w:rPr>
@@ -6081,7 +6160,9 @@
             <w:insideV w:val="single" w:color="auto" w:sz="4" w:space="0"/>
           </w:tblBorders>
           <w:tblCellMar>
+            <w:top w:w="0" w:type="dxa"/>
             <w:left w:w="108" w:type="dxa"/>
+            <w:bottom w:w="0" w:type="dxa"/>
             <w:right w:w="108" w:type="dxa"/>
           </w:tblCellMar>
         </w:tblPrEx>
@@ -6091,6 +6172,7 @@
           </w:tcPr>
           <w:p>
             <w:pPr>
+              <w:widowControl w:val="0"/>
               <w:bidi w:val="0"/>
               <w:jc w:val="center"/>
               <w:rPr>
@@ -6113,6 +6195,7 @@
           </w:tcPr>
           <w:p>
             <w:pPr>
+              <w:widowControl w:val="0"/>
               <w:bidi w:val="0"/>
               <w:jc w:val="center"/>
               <w:rPr>
@@ -6134,6 +6217,7 @@
           </w:tcPr>
           <w:p>
             <w:pPr>
+              <w:widowControl w:val="0"/>
               <w:bidi w:val="0"/>
               <w:jc w:val="center"/>
               <w:rPr>
@@ -6185,6 +6269,7 @@
         <w:bidi w:val="0"/>
         <w:rPr>
           <w:rFonts w:hint="default"/>
+          <w:lang w:val="es-ES"/>
         </w:rPr>
       </w:pPr>
       <w:r>
@@ -6193,25 +6278,6 @@
         </w:rPr>
         <w:t>cada puerto solo puede ser usado por 1 proceso a la vez.</w:t>
       </w:r>
-    </w:p>
-    <w:p>
-      <w:pPr>
-        <w:bidi w:val="0"/>
-        <w:rPr>
-          <w:rFonts w:hint="default"/>
-          <w:lang w:val="es-ES"/>
-        </w:rPr>
-      </w:pPr>
-    </w:p>
-    <w:p>
-      <w:pPr>
-        <w:rPr>
-          <w:rFonts w:hint="default"/>
-          <w:b/>
-          <w:bCs/>
-          <w:lang w:val="es-ES"/>
-        </w:rPr>
-      </w:pPr>
     </w:p>
     <w:p>
       <w:pPr>
@@ -6278,7 +6344,7 @@
                     </pic:cNvPicPr>
                   </pic:nvPicPr>
                   <pic:blipFill>
-                    <a:blip r:embed="rId20"/>
+                    <a:blip r:embed="rId21"/>
                     <a:srcRect t="24091"/>
                     <a:stretch>
                       <a:fillRect/>
@@ -6350,7 +6416,7 @@
                     </pic:cNvPicPr>
                   </pic:nvPicPr>
                   <pic:blipFill>
-                    <a:blip r:embed="rId21"/>
+                    <a:blip r:embed="rId22"/>
                     <a:stretch>
                       <a:fillRect/>
                     </a:stretch>
@@ -6420,7 +6486,7 @@
                     </pic:cNvPicPr>
                   </pic:nvPicPr>
                   <pic:blipFill>
-                    <a:blip r:embed="rId22"/>
+                    <a:blip r:embed="rId23"/>
                     <a:stretch>
                       <a:fillRect/>
                     </a:stretch>
@@ -6492,7 +6558,7 @@
                     </pic:cNvPicPr>
                   </pic:nvPicPr>
                   <pic:blipFill>
-                    <a:blip r:embed="rId23"/>
+                    <a:blip r:embed="rId24"/>
                     <a:stretch>
                       <a:fillRect/>
                     </a:stretch>
@@ -6610,23 +6676,7 @@
           <w:rFonts w:hint="default"/>
           <w:lang w:val="es-ES"/>
         </w:rPr>
-        <w:t>En este ejercicio se ha creado el objeto Saludador y este se transfiere directamente al servidor para ejecutar el método.</w:t>
-      </w:r>
-    </w:p>
-    <w:p>
-      <w:pPr>
-        <w:bidi w:val="0"/>
-        <w:rPr>
-          <w:rFonts w:hint="default"/>
-          <w:lang w:val="es-ES"/>
-        </w:rPr>
-      </w:pPr>
-      <w:r>
-        <w:rPr>
-          <w:rFonts w:hint="default"/>
-          <w:lang w:val="es-ES"/>
-        </w:rPr>
-        <w:t>Como el objeto Saludador es de  nuestra creación, es necesario hacer que implemente la interfaz Serializable para que se pueda transmitir. Ya que de no aplicarlo saltara la excepcion:</w:t>
+        <w:t>En este ejercicio se ha puesto como ejemplo de como pasar objetos propios del cliente al servidor, para ello se ha creado el objeto Saludador y como es de  nuestra creación, es necesario hacer que implemente la interfaz Serializable para que se pueda transmitir. Ya que de no aplicarlo saltara la excepcion:</w:t>
       </w:r>
     </w:p>
     <w:p>
@@ -6658,7 +6708,7 @@
                     </pic:cNvPicPr>
                   </pic:nvPicPr>
                   <pic:blipFill>
-                    <a:blip r:embed="rId24"/>
+                    <a:blip r:embed="rId25"/>
                     <a:stretch>
                       <a:fillRect/>
                     </a:stretch>
@@ -6738,7 +6788,7 @@
                     </pic:cNvPicPr>
                   </pic:nvPicPr>
                   <pic:blipFill>
-                    <a:blip r:embed="rId25"/>
+                    <a:blip r:embed="rId26"/>
                     <a:stretch>
                       <a:fillRect/>
                     </a:stretch>
@@ -6829,7 +6879,7 @@
           <w:rFonts w:hint="default"/>
           <w:lang w:val="es-ES"/>
         </w:rPr>
-        <w:t xml:space="preserve">Crea otro programa, que cuando le pase una Url, si es valida, diga que es valida y enseñe el html de la pagina web a la que hace referencia en pantalla. </w:t>
+        <w:t xml:space="preserve">Crea otro programa, que cuando le pase una Url, di si es valida o no. Si es valida tiene que  enseñar el html de la pagina web a la que hace referencia en pantalla. </w:t>
       </w:r>
     </w:p>
     <w:p>
@@ -6892,7 +6942,32 @@
           <w:rFonts w:hint="default"/>
           <w:lang w:val="es-ES"/>
         </w:rPr>
-        <w:t xml:space="preserve">Para este ejercicio se ha usado el objeto URL de la biblioteca de java. Este objeto al inicializarse, en caso de que el url usado para la inicializacion no sea valido saltara con un UrlMalformedException, que es lo que se usara para decir si es valido o no. </w:t>
+        <w:t>Este el primero de los ejercicios para pasar objetos nativos de java desde el cliente al servidor, ya que estos objetos implementan Serializable de fabrica. En este caso se ha pasado un objeto String, para el url.</w:t>
+      </w:r>
+    </w:p>
+    <w:p>
+      <w:pPr>
+        <w:bidi w:val="0"/>
+        <w:rPr>
+          <w:rFonts w:hint="default"/>
+          <w:lang w:val="es-ES"/>
+        </w:rPr>
+      </w:pPr>
+    </w:p>
+    <w:p>
+      <w:pPr>
+        <w:bidi w:val="0"/>
+        <w:rPr>
+          <w:rFonts w:hint="default"/>
+          <w:lang w:val="es-ES"/>
+        </w:rPr>
+      </w:pPr>
+      <w:r>
+        <w:rPr>
+          <w:rFonts w:hint="default"/>
+          <w:lang w:val="es-ES"/>
+        </w:rPr>
+        <w:t xml:space="preserve">Como nota, para este ejercicio se ha usado el objeto URL de la biblioteca de java. Este objeto al inicializarse, en caso de que el url usado para la inicializacion no sea valido saltara con un UrlMalformedException, que es lo que se usara para decir si es valido o no. </w:t>
       </w:r>
     </w:p>
     <w:p>
@@ -6964,22 +7039,6 @@
           <w:lang w:val="es-ES"/>
         </w:rPr>
       </w:pPr>
-    </w:p>
-    <w:p>
-      <w:pPr>
-        <w:bidi w:val="0"/>
-        <w:rPr>
-          <w:rFonts w:hint="default"/>
-          <w:lang w:val="es-ES"/>
-        </w:rPr>
-      </w:pPr>
-      <w:r>
-        <w:rPr>
-          <w:rFonts w:hint="default"/>
-          <w:lang w:val="es-ES"/>
-        </w:rPr>
-        <w:t>Ademas el String que se le pasa no hace falta serializarlo, debido a que la clase String ya implementa Serializable de fabrica.</w:t>
-      </w:r>
     </w:p>
     <w:p>
       <w:pPr>
@@ -7030,7 +7089,7 @@
                     </pic:cNvPicPr>
                   </pic:nvPicPr>
                   <pic:blipFill>
-                    <a:blip r:embed="rId26"/>
+                    <a:blip r:embed="rId27"/>
                     <a:stretch>
                       <a:fillRect/>
                     </a:stretch>
@@ -7082,7 +7141,7 @@
                     </pic:cNvPicPr>
                   </pic:nvPicPr>
                   <pic:blipFill>
-                    <a:blip r:embed="rId27"/>
+                    <a:blip r:embed="rId28"/>
                     <a:stretch>
                       <a:fillRect/>
                     </a:stretch>
@@ -7260,7 +7319,7 @@
           <w:bCs w:val="0"/>
           <w:lang w:val="es-ES"/>
         </w:rPr>
-        <w:t>En este caso es un ejemplo donde se mandan y se reciben objetos. Pero al ser estos objetos ( el List como el Double) de java, ya son elementos Serializables no hace falta implementarlo.</w:t>
+        <w:t>En este ejercicio continuando con el anterior, tambien tiene la finalidad de mostrar la serializacion de los objetos de java. En este caso para los objetos List y Double.</w:t>
       </w:r>
     </w:p>
     <w:p>
@@ -7318,7 +7377,7 @@
                     </pic:cNvPicPr>
                   </pic:nvPicPr>
                   <pic:blipFill>
-                    <a:blip r:embed="rId28"/>
+                    <a:blip r:embed="rId29"/>
                     <a:stretch>
                       <a:fillRect/>
                     </a:stretch>
@@ -7430,14 +7489,6 @@
       <w:pPr>
         <w:rPr>
           <w:rFonts w:hint="default"/>
-          <w:lang w:val="es-ES"/>
-        </w:rPr>
-      </w:pPr>
-    </w:p>
-    <w:p>
-      <w:pPr>
-        <w:rPr>
-          <w:rFonts w:hint="default"/>
           <w:b/>
           <w:bCs/>
           <w:lang w:val="es-ES"/>
@@ -7466,36 +7517,48 @@
           <w:rFonts w:hint="default"/>
           <w:lang w:val="es-ES"/>
         </w:rPr>
-        <w:t>En este ejercicio al servidor se le pasa unicamente el contenido debido a que el objeto File de java pese a ser serializable, no es conveniente hacer  uso de el durante la transferencia, debido a que File solo es una representacion del pathName del archivo en cuestion en la maquina de origen, no de su contenido. Y en un servidor remoto no es posible manipular el archivo del origen desde el servidor, debido a que al cambiar de maquina se pierde el acceso a el fichero original. Por eso es mejor pasar su contenido.</w:t>
-      </w:r>
-    </w:p>
-    <w:p>
-      <w:pPr>
-        <w:rPr>
-          <w:rFonts w:hint="default"/>
-          <w:b/>
-          <w:bCs/>
-          <w:lang w:val="es-ES"/>
-        </w:rPr>
-      </w:pPr>
-    </w:p>
-    <w:p>
-      <w:pPr>
-        <w:rPr>
-          <w:rFonts w:hint="default"/>
-          <w:b w:val="0"/>
-          <w:bCs w:val="0"/>
-          <w:lang w:val="es-ES"/>
-        </w:rPr>
-      </w:pPr>
-      <w:r>
-        <w:rPr>
-          <w:rFonts w:hint="default"/>
-          <w:b w:val="0"/>
-          <w:bCs w:val="0"/>
-          <w:lang w:val="es-ES"/>
-        </w:rPr>
-        <w:t>Para la transferencia se ha pasado el contenido del mensaje a bytes para poder transportarlo directamente.</w:t>
+        <w:t>En este ejercicio a diferencia de los anteriores, se intenta ilustrar que mediante el tipo byte no es necesario usar la interfaz Serializable, ya que byte es el tipo de datos que se usa en la transferencia, por lo que la transferencia se hace directamente.</w:t>
+      </w:r>
+    </w:p>
+    <w:p>
+      <w:pPr>
+        <w:bidi w:val="0"/>
+        <w:rPr>
+          <w:rFonts w:hint="default"/>
+          <w:lang w:val="es-ES"/>
+        </w:rPr>
+      </w:pPr>
+    </w:p>
+    <w:p>
+      <w:pPr>
+        <w:bidi w:val="0"/>
+        <w:rPr>
+          <w:rFonts w:hint="default"/>
+          <w:lang w:val="es-ES"/>
+        </w:rPr>
+      </w:pPr>
+      <w:r>
+        <w:rPr>
+          <w:rFonts w:hint="default"/>
+          <w:lang w:val="es-ES"/>
+        </w:rPr>
+        <w:t xml:space="preserve">Ademas es necesario mencionar que al servidor se le pasa unicamente el contenido . Esto es debido a que el objeto File solo es una representacion del pathName del archivo de la maquina de origen, no de su contenido. Y en un servidor remoto no es posible manipular el archivo del origen desde el servidor, ya a que al cambiar de maquina se pierde el acceso a el fichero original. </w:t>
+      </w:r>
+    </w:p>
+    <w:p>
+      <w:pPr>
+        <w:bidi w:val="0"/>
+        <w:rPr>
+          <w:rFonts w:hint="default"/>
+          <w:lang w:val="es-ES"/>
+        </w:rPr>
+      </w:pPr>
+      <w:r>
+        <w:rPr>
+          <w:rFonts w:hint="default"/>
+          <w:lang w:val="es-ES"/>
+        </w:rPr>
+        <w:t>Por eso es mas adecuado y fiable pasar solo el contenido.</w:t>
       </w:r>
     </w:p>
     <w:p>
@@ -7561,7 +7624,7 @@
                     </pic:cNvPicPr>
                   </pic:nvPicPr>
                   <pic:blipFill>
-                    <a:blip r:embed="rId29"/>
+                    <a:blip r:embed="rId30"/>
                     <a:stretch>
                       <a:fillRect/>
                     </a:stretch>
@@ -7714,7 +7777,7 @@
                     </pic:cNvPicPr>
                   </pic:nvPicPr>
                   <pic:blipFill>
-                    <a:blip r:embed="rId30"/>
+                    <a:blip r:embed="rId31"/>
                     <a:stretch>
                       <a:fillRect/>
                     </a:stretch>
@@ -9295,7 +9358,7 @@
                     </pic:cNvPicPr>
                   </pic:nvPicPr>
                   <pic:blipFill>
-                    <a:blip r:embed="rId31"/>
+                    <a:blip r:embed="rId32"/>
                     <a:stretch>
                       <a:fillRect/>
                     </a:stretch>
@@ -9451,9 +9514,9 @@
           <w:rFonts w:hint="default"/>
         </w:rPr>
       </w:pPr>
-      <w:bookmarkStart w:id="2" w:name="N106A1"/>
+      <w:bookmarkStart w:id="2" w:name="Usos+adicionales+del+codebase+en+RMI"/>
       <w:bookmarkEnd w:id="2"/>
-      <w:bookmarkStart w:id="3" w:name="Usos+adicionales+del+codebase+en+RMI"/>
+      <w:bookmarkStart w:id="3" w:name="N106A1"/>
       <w:bookmarkEnd w:id="3"/>
       <w:bookmarkStart w:id="4" w:name="Codebase+y+seguridad"/>
       <w:bookmarkEnd w:id="4"/>
@@ -9590,7 +9653,7 @@
                     </pic:cNvPicPr>
                   </pic:nvPicPr>
                   <pic:blipFill>
-                    <a:blip r:embed="rId32"/>
+                    <a:blip r:embed="rId33"/>
                     <a:stretch>
                       <a:fillRect/>
                     </a:stretch>
@@ -9687,7 +9750,7 @@
           <w:rFonts w:hint="default"/>
           <w:lang w:val="es-ES"/>
         </w:rPr>
-        <w:t>011- Calculo dinamicos financieros</w:t>
+        <w:t>011- Calculo dinamicos finanzas</w:t>
       </w:r>
     </w:p>
     <w:p>
@@ -9732,35 +9795,8 @@
           <w:rFonts w:hint="default"/>
           <w:lang w:val="es-ES"/>
         </w:rPr>
-        <w:t>Usando el ejemplo 011-Compute Engine Carga Dinamica (base), sin tocar el ComputeEngine (servidor), haz que los clientes puedan calcular lo siguiente:</w:t>
-      </w:r>
-    </w:p>
-    <w:p>
-      <w:pPr>
-        <w:bidi w:val="0"/>
-        <w:rPr>
-          <w:rFonts w:hint="default"/>
-          <w:lang w:val="es-ES"/>
-        </w:rPr>
-      </w:pPr>
-    </w:p>
-    <w:p>
-      <w:pPr>
-        <w:bidi w:val="0"/>
-        <w:rPr>
-          <w:rFonts w:hint="default"/>
-          <w:lang w:val="es-ES"/>
-        </w:rPr>
-      </w:pPr>
-    </w:p>
-    <w:p>
-      <w:pPr>
-        <w:bidi w:val="0"/>
-        <w:rPr>
-          <w:rFonts w:hint="default"/>
-          <w:lang w:val="es-ES"/>
-        </w:rPr>
-      </w:pPr>
+        <w:t>Usando el ejemplo 011-Compute Engine Carga Dinamica (base),sin hacer modificaciones en la parte del servidor (ni en las interfaces), haz que los clientes puedan calcular lo siguiente:</w:t>
+      </w:r>
     </w:p>
     <w:p>
       <w:pPr>
@@ -9810,7 +9846,6 @@
         <m:sSup>
           <m:sSupPr>
             <m:ctrlPr>
-              <m:rPr/>
               <w:rPr>
                 <w:rFonts w:hint="default" w:ascii="Cambria Math" w:hAnsi="Cambria Math" w:cstheme="minorBidi"/>
                 <w:b/>
@@ -9839,7 +9874,6 @@
               <m:t>(1+(Interes/NCapiAño))</m:t>
             </m:r>
             <m:ctrlPr>
-              <m:rPr/>
               <w:rPr>
                 <w:rFonts w:hint="default" w:ascii="Cambria Math" w:hAnsi="Cambria Math" w:cstheme="minorBidi"/>
                 <w:b/>
@@ -9868,7 +9902,6 @@
               <m:t>numCapiAño∗años</m:t>
             </m:r>
             <m:ctrlPr>
-              <m:rPr/>
               <w:rPr>
                 <w:rFonts w:hint="default" w:ascii="Cambria Math" w:hAnsi="Cambria Math" w:cstheme="minorBidi"/>
                 <w:b/>
@@ -10025,7 +10058,7 @@
           <w:bCs w:val="0"/>
           <w:lang w:val="es-ES"/>
         </w:rPr>
-        <w:t>En este ejercicio se intenta trabajar, el uso de multiples clientes que implementan el interfaz Compute,teniendo cada uno su propia implementacion. Y hasi ver que sin hacer cambios es posible usar el servidor.</w:t>
+        <w:t>En este ejercicio se intenta trabajar, el uso de multiples clientes que implementan el interfaz Compute,teniendo cada uno su propia implementacion. Y asi ver que sin hacer cambios es posible usar el servidor, para ejecutar diferentes funciones.</w:t>
       </w:r>
     </w:p>
     <w:p>
@@ -10078,8 +10111,8 @@
       <w:r>
         <w:drawing>
           <wp:inline distT="0" distB="0" distL="114300" distR="114300">
-            <wp:extent cx="3870960" cy="1043940"/>
-            <wp:effectExtent l="0" t="0" r="0" b="7620"/>
+            <wp:extent cx="3366770" cy="908050"/>
+            <wp:effectExtent l="0" t="0" r="1270" b="6350"/>
             <wp:docPr id="41" name="Imagen 14"/>
             <wp:cNvGraphicFramePr>
               <a:graphicFrameLocks xmlns:a="http://schemas.openxmlformats.org/drawingml/2006/main" noChangeAspect="1"/>
@@ -10094,7 +10127,7 @@
                     </pic:cNvPicPr>
                   </pic:nvPicPr>
                   <pic:blipFill>
-                    <a:blip r:embed="rId33"/>
+                    <a:blip r:embed="rId34"/>
                     <a:stretch>
                       <a:fillRect/>
                     </a:stretch>
@@ -10102,7 +10135,7 @@
                   <pic:spPr>
                     <a:xfrm>
                       <a:off x="0" y="0"/>
-                      <a:ext cx="3870960" cy="1043940"/>
+                      <a:ext cx="3366770" cy="908050"/>
                     </a:xfrm>
                     <a:prstGeom prst="rect">
                       <a:avLst/>
@@ -10142,7 +10175,7 @@
                     </pic:cNvPicPr>
                   </pic:nvPicPr>
                   <pic:blipFill>
-                    <a:blip r:embed="rId34"/>
+                    <a:blip r:embed="rId35"/>
                     <a:stretch>
                       <a:fillRect/>
                     </a:stretch>
@@ -10185,7 +10218,7 @@
                     </pic:cNvPicPr>
                   </pic:nvPicPr>
                   <pic:blipFill>
-                    <a:blip r:embed="rId35"/>
+                    <a:blip r:embed="rId36"/>
                     <a:stretch>
                       <a:fillRect/>
                     </a:stretch>
@@ -10218,8 +10251,628 @@
           <w:lang w:val="es-ES"/>
         </w:rPr>
       </w:pPr>
+    </w:p>
+    <w:p>
+      <w:pPr>
+        <w:pStyle w:val="5"/>
+        <w:bidi w:val="0"/>
+        <w:rPr>
+          <w:rFonts w:hint="default"/>
+          <w:lang w:val="es-ES"/>
+        </w:rPr>
+      </w:pPr>
+      <w:r>
+        <w:rPr>
+          <w:rFonts w:hint="default"/>
+          <w:lang w:val="es-ES"/>
+        </w:rPr>
+        <w:t>012- Conversor de monedas</w:t>
+      </w:r>
+    </w:p>
+    <w:p>
+      <w:pPr>
+        <w:bidi w:val="0"/>
+        <w:rPr>
+          <w:rFonts w:hint="default"/>
+          <w:b w:val="0"/>
+          <w:bCs w:val="0"/>
+          <w:lang w:val="es-ES"/>
+        </w:rPr>
+      </w:pPr>
+      <w:r>
+        <w:rPr>
+          <w:rFonts w:hint="default"/>
+          <w:b/>
+          <w:bCs/>
+          <w:lang w:val="es-ES"/>
+        </w:rPr>
+        <w:t>Enunciado</w:t>
+      </w:r>
+    </w:p>
+    <w:p>
+      <w:pPr>
+        <w:bidi w:val="0"/>
+        <w:jc w:val="both"/>
+        <w:rPr>
+          <w:rFonts w:hint="default"/>
+          <w:b w:val="0"/>
+          <w:bCs w:val="0"/>
+          <w:lang w:val="es-ES"/>
+        </w:rPr>
+      </w:pPr>
+      <w:r>
+        <w:rPr>
+          <w:rFonts w:hint="default"/>
+          <w:b w:val="0"/>
+          <w:bCs w:val="0"/>
+          <w:lang w:val="es-ES"/>
+        </w:rPr>
+        <w:t>Desarrolla una aplicación de conversión de monedas. La aplicación debe permitir convertir una cantidad de EUROS a los siguientes 9 tipos de monedas diferentes:Dolar Estadounidense(USD), Yen japones(JPY),libra esterlina (GBP), dólar australiano (AUD), dólar canadiense (CAD), franco suizo (CHF), renminbi chino (CNY),dólar hongkonés (HKD), dólar neozelandés (NZD).</w:t>
+      </w:r>
+    </w:p>
+    <w:p>
+      <w:pPr>
+        <w:bidi w:val="0"/>
+        <w:rPr>
+          <w:rFonts w:hint="default"/>
+          <w:b/>
+          <w:bCs/>
+          <w:lang w:val="es-ES"/>
+        </w:rPr>
+      </w:pPr>
+    </w:p>
+    <w:p>
+      <w:pPr>
+        <w:bidi w:val="0"/>
+        <w:rPr>
+          <w:rFonts w:hint="default"/>
+          <w:b/>
+          <w:bCs/>
+          <w:lang w:val="es-ES"/>
+        </w:rPr>
+      </w:pPr>
+      <w:r>
+        <w:rPr>
+          <w:rFonts w:hint="default"/>
+          <w:b/>
+          <w:bCs/>
+          <w:lang w:val="es-ES"/>
+        </w:rPr>
+        <w:t>Explicacion</w:t>
+      </w:r>
+    </w:p>
+    <w:p>
+      <w:pPr>
+        <w:bidi w:val="0"/>
+        <w:rPr>
+          <w:rFonts w:hint="default"/>
+          <w:b/>
+          <w:bCs/>
+          <w:lang w:val="es-ES"/>
+        </w:rPr>
+      </w:pPr>
+      <w:r>
+        <w:rPr>
+          <w:rFonts w:hint="default"/>
+          <w:b w:val="0"/>
+          <w:bCs w:val="0"/>
+          <w:lang w:val="es-ES"/>
+        </w:rPr>
+        <w:t>En este ejercicio se intenta trabajar, el uso de los enum como elemento comun entre el cliente y servidor, y tambien hacer un ejemplo simple de transacciones monetarias.</w:t>
+      </w:r>
+    </w:p>
+    <w:p>
+      <w:pPr>
+        <w:bidi w:val="0"/>
+        <w:rPr>
+          <w:rFonts w:hint="default"/>
+          <w:lang w:val="es-ES"/>
+        </w:rPr>
+      </w:pPr>
+    </w:p>
+    <w:p>
+      <w:pPr>
+        <w:bidi w:val="0"/>
+        <w:rPr>
+          <w:rFonts w:hint="default"/>
+          <w:b/>
+          <w:bCs/>
+          <w:lang w:val="es-ES"/>
+        </w:rPr>
+      </w:pPr>
+      <w:r>
+        <w:rPr>
+          <w:rFonts w:hint="default"/>
+          <w:b/>
+          <w:bCs/>
+          <w:lang w:val="es-ES"/>
+        </w:rPr>
+        <w:t>Output</w:t>
+      </w:r>
+    </w:p>
+    <w:p>
+      <w:pPr>
+        <w:bidi w:val="0"/>
+        <w:rPr>
+          <w:rFonts w:hint="default"/>
+          <w:lang w:val="es-ES"/>
+        </w:rPr>
+      </w:pPr>
+      <w:r>
+        <w:drawing>
+          <wp:anchor distT="0" distB="0" distL="114300" distR="114300" simplePos="0" relativeHeight="251664384" behindDoc="1" locked="0" layoutInCell="1" allowOverlap="1">
+            <wp:simplePos x="0" y="0"/>
+            <wp:positionH relativeFrom="column">
+              <wp:posOffset>561975</wp:posOffset>
+            </wp:positionH>
+            <wp:positionV relativeFrom="page">
+              <wp:posOffset>8674735</wp:posOffset>
+            </wp:positionV>
+            <wp:extent cx="3263265" cy="1544955"/>
+            <wp:effectExtent l="0" t="0" r="0" b="0"/>
+            <wp:wrapTight wrapText="bothSides">
+              <wp:wrapPolygon>
+                <wp:start x="0" y="0"/>
+                <wp:lineTo x="0" y="21307"/>
+                <wp:lineTo x="21487" y="21307"/>
+                <wp:lineTo x="21487" y="0"/>
+                <wp:lineTo x="0" y="0"/>
+              </wp:wrapPolygon>
+            </wp:wrapTight>
+            <wp:docPr id="33" name="Imagen 2"/>
+            <wp:cNvGraphicFramePr>
+              <a:graphicFrameLocks xmlns:a="http://schemas.openxmlformats.org/drawingml/2006/main" noChangeAspect="1"/>
+            </wp:cNvGraphicFramePr>
+            <a:graphic xmlns:a="http://schemas.openxmlformats.org/drawingml/2006/main">
+              <a:graphicData uri="http://schemas.openxmlformats.org/drawingml/2006/picture">
+                <pic:pic xmlns:pic="http://schemas.openxmlformats.org/drawingml/2006/picture">
+                  <pic:nvPicPr>
+                    <pic:cNvPr id="33" name="Imagen 2"/>
+                    <pic:cNvPicPr>
+                      <a:picLocks noChangeAspect="1"/>
+                    </pic:cNvPicPr>
+                  </pic:nvPicPr>
+                  <pic:blipFill>
+                    <a:blip r:embed="rId37"/>
+                    <a:stretch>
+                      <a:fillRect/>
+                    </a:stretch>
+                  </pic:blipFill>
+                  <pic:spPr>
+                    <a:xfrm>
+                      <a:off x="0" y="0"/>
+                      <a:ext cx="3263265" cy="1544955"/>
+                    </a:xfrm>
+                    <a:prstGeom prst="rect">
+                      <a:avLst/>
+                    </a:prstGeom>
+                    <a:noFill/>
+                    <a:ln>
+                      <a:noFill/>
+                    </a:ln>
+                  </pic:spPr>
+                </pic:pic>
+              </a:graphicData>
+            </a:graphic>
+          </wp:anchor>
+        </w:drawing>
+      </w:r>
+    </w:p>
+    <w:p>
+      <w:pPr>
+        <w:bidi w:val="0"/>
+        <w:rPr>
+          <w:rFonts w:hint="default"/>
+          <w:lang w:val="es-ES"/>
+        </w:rPr>
+      </w:pPr>
+    </w:p>
+    <w:p>
+      <w:pPr>
+        <w:bidi w:val="0"/>
+        <w:rPr>
+          <w:rFonts w:hint="default"/>
+          <w:lang w:val="es-ES"/>
+        </w:rPr>
+      </w:pPr>
+    </w:p>
+    <w:p>
+      <w:pPr>
+        <w:pStyle w:val="5"/>
+        <w:bidi w:val="0"/>
+        <w:rPr>
+          <w:rFonts w:hint="default"/>
+          <w:lang w:val="es-ES"/>
+        </w:rPr>
+      </w:pPr>
+    </w:p>
+    <w:p>
+      <w:pPr>
+        <w:pStyle w:val="5"/>
+        <w:bidi w:val="0"/>
+        <w:rPr>
+          <w:rFonts w:hint="default"/>
+          <w:lang w:val="es-ES"/>
+        </w:rPr>
+      </w:pPr>
+      <w:r>
+        <w:rPr>
+          <w:rFonts w:hint="default"/>
+          <w:lang w:val="es-ES"/>
+        </w:rPr>
+        <w:t>013- AccesoEntreClientes</w:t>
+      </w:r>
+    </w:p>
+    <w:p>
+      <w:pPr>
+        <w:bidi w:val="0"/>
+        <w:rPr>
+          <w:rFonts w:hint="default"/>
+          <w:b/>
+          <w:bCs/>
+          <w:lang w:val="es-ES"/>
+        </w:rPr>
+      </w:pPr>
+      <w:r>
+        <w:rPr>
+          <w:rFonts w:hint="default"/>
+          <w:b/>
+          <w:bCs/>
+          <w:lang w:val="es-ES"/>
+        </w:rPr>
+        <w:t>Enunciado</w:t>
+      </w:r>
+    </w:p>
+    <w:p>
+      <w:pPr>
+        <w:bidi w:val="0"/>
+        <w:rPr>
+          <w:rFonts w:hint="default"/>
+          <w:lang w:val="es-ES"/>
+        </w:rPr>
+      </w:pPr>
+      <w:r>
+        <w:t>Desarrolla una aplicación cliente-servidor con carga dinámica de métodos, donde el cliente 1 lanza un método que necesita datos del cliente 2. El cliente 2 ejecuta un método para proporcionar los datos al servidor, y el servidor ejecuta el método del cliente 1 con los datos del cliente 2 recibidos, enviando el resultado al cliente 1.</w:t>
+      </w:r>
+    </w:p>
+    <w:p>
+      <w:pPr>
+        <w:bidi w:val="0"/>
+        <w:rPr>
+          <w:rFonts w:hint="default"/>
+          <w:b/>
+          <w:bCs/>
+          <w:lang w:val="es-ES"/>
+        </w:rPr>
+      </w:pPr>
+    </w:p>
+    <w:p>
+      <w:pPr>
+        <w:bidi w:val="0"/>
+        <w:rPr>
+          <w:rFonts w:hint="default"/>
+          <w:b/>
+          <w:bCs/>
+          <w:lang w:val="es-ES"/>
+        </w:rPr>
+      </w:pPr>
+      <w:r>
+        <w:rPr>
+          <w:rFonts w:hint="default"/>
+          <w:b/>
+          <w:bCs/>
+          <w:lang w:val="es-ES"/>
+        </w:rPr>
+        <w:t>Explicacion</w:t>
+      </w:r>
+    </w:p>
+    <w:p>
+      <w:pPr>
+        <w:bidi w:val="0"/>
+        <w:rPr>
+          <w:rFonts w:hint="default"/>
+          <w:b/>
+          <w:bCs/>
+          <w:lang w:val="es-ES"/>
+        </w:rPr>
+      </w:pPr>
+      <w:r>
+        <w:rPr>
+          <w:rFonts w:hint="default"/>
+          <w:b w:val="0"/>
+          <w:bCs w:val="0"/>
+          <w:lang w:val="es-ES"/>
+        </w:rPr>
+        <w:t>En este ejercicio se intenta trabajar, el tener la implementacion de los metodos de calculo y gestion, separada de la implementacion de los datos. Haciendo una distribucion de ambos en diferentes clientes, que se comunican a traves de un servidor, que solo ejecuta lo que le mandan sin saber nada de nada.</w:t>
+      </w:r>
+    </w:p>
+    <w:p>
+      <w:pPr>
+        <w:bidi w:val="0"/>
+        <w:rPr>
+          <w:rFonts w:hint="default"/>
+          <w:lang w:val="es-ES"/>
+        </w:rPr>
+      </w:pPr>
+    </w:p>
+    <w:p>
+      <w:pPr>
+        <w:bidi w:val="0"/>
+        <w:rPr>
+          <w:rFonts w:hint="default"/>
+          <w:b/>
+          <w:bCs/>
+          <w:lang w:val="es-ES"/>
+        </w:rPr>
+      </w:pPr>
+      <w:r>
+        <w:rPr>
+          <w:rFonts w:hint="default"/>
+          <w:b/>
+          <w:bCs/>
+          <w:lang w:val="es-ES"/>
+        </w:rPr>
+        <w:t>Output</w:t>
+      </w:r>
+    </w:p>
+    <w:p>
+      <w:pPr>
+        <w:bidi w:val="0"/>
+        <w:rPr>
+          <w:rFonts w:hint="default"/>
+          <w:lang w:val="es-ES"/>
+        </w:rPr>
+      </w:pPr>
+      <w:r>
+        <w:drawing>
+          <wp:inline distT="0" distB="0" distL="114300" distR="114300">
+            <wp:extent cx="2042160" cy="518160"/>
+            <wp:effectExtent l="0" t="0" r="0" b="0"/>
+            <wp:docPr id="34" name="Imagen 3"/>
+            <wp:cNvGraphicFramePr>
+              <a:graphicFrameLocks xmlns:a="http://schemas.openxmlformats.org/drawingml/2006/main" noChangeAspect="1"/>
+            </wp:cNvGraphicFramePr>
+            <a:graphic xmlns:a="http://schemas.openxmlformats.org/drawingml/2006/main">
+              <a:graphicData uri="http://schemas.openxmlformats.org/drawingml/2006/picture">
+                <pic:pic xmlns:pic="http://schemas.openxmlformats.org/drawingml/2006/picture">
+                  <pic:nvPicPr>
+                    <pic:cNvPr id="34" name="Imagen 3"/>
+                    <pic:cNvPicPr>
+                      <a:picLocks noChangeAspect="1"/>
+                    </pic:cNvPicPr>
+                  </pic:nvPicPr>
+                  <pic:blipFill>
+                    <a:blip r:embed="rId38"/>
+                    <a:stretch>
+                      <a:fillRect/>
+                    </a:stretch>
+                  </pic:blipFill>
+                  <pic:spPr>
+                    <a:xfrm>
+                      <a:off x="0" y="0"/>
+                      <a:ext cx="2042160" cy="518160"/>
+                    </a:xfrm>
+                    <a:prstGeom prst="rect">
+                      <a:avLst/>
+                    </a:prstGeom>
+                    <a:noFill/>
+                    <a:ln>
+                      <a:noFill/>
+                    </a:ln>
+                  </pic:spPr>
+                </pic:pic>
+              </a:graphicData>
+            </a:graphic>
+          </wp:inline>
+        </w:drawing>
+      </w:r>
+      <w:r>
+        <w:rPr>
+          <w:rFonts w:hint="default"/>
+          <w:lang w:val="es-ES"/>
+        </w:rPr>
+        <w:t xml:space="preserve"> -&gt; recibimos los datos del Baul en ComputePi</w:t>
+      </w:r>
+    </w:p>
+    <w:p>
+      <w:pPr>
+        <w:bidi w:val="0"/>
+        <w:rPr>
+          <w:rFonts w:hint="default"/>
+          <w:lang w:val="es-ES"/>
+        </w:rPr>
+      </w:pPr>
+    </w:p>
+    <w:p>
+      <w:pPr>
+        <w:rPr>
+          <w:rFonts w:hint="default"/>
+          <w:lang w:val="es-ES"/>
+        </w:rPr>
+      </w:pPr>
+      <w:r>
+        <w:rPr>
+          <w:rFonts w:hint="default"/>
+          <w:lang w:val="es-ES"/>
+        </w:rPr>
+        <w:br w:type="page"/>
+      </w:r>
+    </w:p>
+    <w:p>
+      <w:pPr>
+        <w:pStyle w:val="2"/>
+        <w:bidi w:val="0"/>
+        <w:rPr>
+          <w:rFonts w:hint="default"/>
+          <w:lang w:val="es-ES"/>
+        </w:rPr>
+      </w:pPr>
+      <w:r>
+        <w:rPr>
+          <w:rFonts w:hint="default"/>
+          <w:lang w:val="es-ES"/>
+        </w:rPr>
+        <w:t>EJERCICIOS COMPLETOS</w:t>
+      </w:r>
+    </w:p>
+    <w:p>
+      <w:pPr>
+        <w:pStyle w:val="3"/>
+        <w:bidi w:val="0"/>
+        <w:rPr>
+          <w:rFonts w:hint="default"/>
+          <w:lang w:val="es-ES"/>
+        </w:rPr>
+      </w:pPr>
+      <w:r>
+        <w:rPr>
+          <w:rFonts w:hint="default"/>
+          <w:lang w:val="es-ES"/>
+        </w:rPr>
+        <w:t>Ejercicio 014- Simulacion repartidores</w:t>
+      </w:r>
+    </w:p>
+    <w:p>
+      <w:pPr>
+        <w:rPr>
+          <w:rFonts w:hint="default"/>
+          <w:b/>
+          <w:bCs/>
+          <w:lang w:val="es-ES"/>
+        </w:rPr>
+      </w:pPr>
       <w:bookmarkStart w:id="6" w:name="_GoBack"/>
-      <w:bookmarkEnd w:id="6"/>
+      <w:r>
+        <w:rPr>
+          <w:rFonts w:hint="default"/>
+          <w:b/>
+          <w:bCs/>
+          <w:lang w:val="es-ES"/>
+        </w:rPr>
+        <w:t>Planteamiento</w:t>
+      </w:r>
+    </w:p>
+    <w:p>
+      <w:pPr>
+        <w:rPr>
+          <w:rFonts w:hint="default"/>
+          <w:b/>
+          <w:bCs/>
+          <w:lang w:val="es-ES"/>
+        </w:rPr>
+      </w:pPr>
+      <w:r>
+        <w:rPr>
+          <w:rFonts w:hint="default"/>
+          <w:b/>
+          <w:bCs/>
+          <w:lang w:val="es-ES"/>
+        </w:rPr>
+        <w:t>Explicacion</w:t>
+      </w:r>
+    </w:p>
+    <w:p>
+      <w:pPr>
+        <w:rPr>
+          <w:rFonts w:hint="default"/>
+          <w:b/>
+          <w:bCs/>
+          <w:lang w:val="es-ES"/>
+        </w:rPr>
+      </w:pPr>
+      <w:r>
+        <w:rPr>
+          <w:rFonts w:hint="default"/>
+          <w:b/>
+          <w:bCs/>
+          <w:lang w:val="es-ES"/>
+        </w:rPr>
+        <w:t>Output</w:t>
+      </w:r>
+    </w:p>
+    <w:bookmarkEnd w:id="6"/>
+    <w:p>
+      <w:pPr>
+        <w:pStyle w:val="3"/>
+        <w:bidi w:val="0"/>
+        <w:rPr>
+          <w:rFonts w:hint="default"/>
+          <w:lang w:val="es-ES"/>
+        </w:rPr>
+      </w:pPr>
+      <w:r>
+        <w:rPr>
+          <w:rFonts w:hint="default"/>
+          <w:lang w:val="es-ES"/>
+        </w:rPr>
+        <w:t>Ejercicio 015- Simulacion banco</w:t>
+      </w:r>
+    </w:p>
+    <w:p>
+      <w:pPr>
+        <w:rPr>
+          <w:rFonts w:hint="default"/>
+          <w:b/>
+          <w:bCs/>
+          <w:lang w:val="es-ES"/>
+        </w:rPr>
+      </w:pPr>
+      <w:r>
+        <w:rPr>
+          <w:rFonts w:hint="default"/>
+          <w:b/>
+          <w:bCs/>
+          <w:lang w:val="es-ES"/>
+        </w:rPr>
+        <w:t>Planteamiento</w:t>
+      </w:r>
+    </w:p>
+    <w:p>
+      <w:pPr>
+        <w:rPr>
+          <w:rFonts w:hint="default"/>
+          <w:b/>
+          <w:bCs/>
+          <w:lang w:val="es-ES"/>
+        </w:rPr>
+      </w:pPr>
+      <w:r>
+        <w:rPr>
+          <w:rFonts w:hint="default"/>
+          <w:b/>
+          <w:bCs/>
+          <w:lang w:val="es-ES"/>
+        </w:rPr>
+        <w:t>Explicacion</w:t>
+      </w:r>
+    </w:p>
+    <w:p>
+      <w:pPr>
+        <w:rPr>
+          <w:rFonts w:hint="default"/>
+          <w:b/>
+          <w:bCs/>
+          <w:lang w:val="es-ES"/>
+        </w:rPr>
+      </w:pPr>
+      <w:r>
+        <w:rPr>
+          <w:rFonts w:hint="default"/>
+          <w:b/>
+          <w:bCs/>
+          <w:lang w:val="es-ES"/>
+        </w:rPr>
+        <w:t>Output</w:t>
+      </w:r>
+    </w:p>
+    <w:p>
+      <w:pPr>
+        <w:bidi w:val="0"/>
+        <w:rPr>
+          <w:rFonts w:hint="default"/>
+          <w:lang w:val="es-ES"/>
+        </w:rPr>
+      </w:pPr>
     </w:p>
     <w:sectPr>
       <w:pgSz w:w="11906" w:h="16838"/>
@@ -10360,6 +11013,16 @@
     </w:r>
   </w:p>
 </w:ftr>
+</file>
+
+<file path=word/header1.xml><?xml version="1.0" encoding="utf-8"?>
+<w:hdr xmlns:wpc="http://schemas.microsoft.com/office/word/2010/wordprocessingCanvas" xmlns:mc="http://schemas.openxmlformats.org/markup-compatibility/2006" xmlns:o="urn:schemas-microsoft-com:office:office" xmlns:r="http://schemas.openxmlformats.org/officeDocument/2006/relationships" xmlns:m="http://schemas.openxmlformats.org/officeDocument/2006/math" xmlns:v="urn:schemas-microsoft-com:vml" xmlns:wp14="http://schemas.microsoft.com/office/word/2010/wordprocessingDrawing" xmlns:wp="http://schemas.openxmlformats.org/drawingml/2006/wordprocessingDrawing" xmlns:w10="urn:schemas-microsoft-com:office:word" xmlns:w="http://schemas.openxmlformats.org/wordprocessingml/2006/main" xmlns:w14="http://schemas.microsoft.com/office/word/2010/wordml" xmlns:w15="http://schemas.microsoft.com/office/word/2012/wordml" xmlns:wpg="http://schemas.microsoft.com/office/word/2010/wordprocessingGroup" xmlns:wpi="http://schemas.microsoft.com/office/word/2010/wordprocessingInk" xmlns:wne="http://schemas.microsoft.com/office/word/2006/wordml" xmlns:wps="http://schemas.microsoft.com/office/word/2010/wordprocessingShape" xmlns:wpsCustomData="http://www.wps.cn/officeDocument/2013/wpsCustomData" mc:Ignorable="w14 w15 wp14">
+  <w:p>
+    <w:pPr>
+      <w:pStyle w:val="71"/>
+    </w:pPr>
+  </w:p>
+</w:hdr>
 </file>
 
 <file path=word/numbering.xml><?xml version="1.0" encoding="utf-8"?>

</xml_diff>

<commit_message>
Correcciones Seguridad y ejecucion Remota
</commit_message>
<xml_diff>
--- a/Documento RMI.docx
+++ b/Documento RMI.docx
@@ -8103,7 +8103,14 @@
         <w:rPr>
           <w:rFonts w:hint="default"/>
         </w:rPr>
-        <w:t xml:space="preserve"> de los programas afectados por la norma. </w:t>
+        <w:t xml:space="preserve"> de l</w:t>
+      </w:r>
+      <w:r>
+        <w:rPr>
+          <w:rFonts w:hint="default"/>
+          <w:lang w:val="es-ES"/>
+        </w:rPr>
+        <w:t>as implementaciones de las interfaces que utiliza el codigo, y le dice de donde se descarga esa implementacion.</w:t>
       </w:r>
     </w:p>
     <w:p>
@@ -8846,6 +8853,514 @@
           <w:lang w:val="es-ES"/>
         </w:rPr>
       </w:pPr>
+    </w:p>
+    <w:p>
+      <w:pPr>
+        <w:rPr>
+          <w:rFonts w:hint="default"/>
+          <w:lang w:val="es-ES"/>
+        </w:rPr>
+      </w:pPr>
+    </w:p>
+    <w:p>
+      <w:pPr>
+        <w:rPr>
+          <w:rFonts w:hint="default"/>
+          <w:lang w:val="es-ES"/>
+        </w:rPr>
+      </w:pPr>
+    </w:p>
+    <w:p>
+      <w:pPr>
+        <w:rPr>
+          <w:rFonts w:hint="default"/>
+          <w:b/>
+          <w:bCs/>
+          <w:lang w:val="es-ES"/>
+        </w:rPr>
+      </w:pPr>
+      <w:r>
+        <w:rPr>
+          <w:rFonts w:hint="default"/>
+          <w:b/>
+          <w:bCs/>
+          <w:lang w:val="es-ES"/>
+        </w:rPr>
+        <w:t>Proceso de ejecutar en diferentes maquinas</w:t>
+      </w:r>
+    </w:p>
+    <w:p>
+      <w:pPr>
+        <w:rPr>
+          <w:rFonts w:hint="default"/>
+          <w:lang w:val="es-ES"/>
+        </w:rPr>
+      </w:pPr>
+    </w:p>
+    <w:p>
+      <w:pPr>
+        <w:rPr>
+          <w:rFonts w:hint="default"/>
+          <w:lang w:val="es-ES"/>
+        </w:rPr>
+      </w:pPr>
+      <w:r>
+        <w:rPr>
+          <w:rFonts w:hint="default"/>
+          <w:lang w:val="es-ES"/>
+        </w:rPr>
+        <w:t>-&gt; Primero se tiene que compilar el codigo, esto se puede hacer manualmente, o puedes encontrar el codigo compilado en la carpeta bin, del proyecto.</w:t>
+      </w:r>
+    </w:p>
+    <w:p>
+      <w:pPr>
+        <w:rPr>
+          <w:rFonts w:hint="default"/>
+          <w:lang w:val="es-ES"/>
+        </w:rPr>
+      </w:pPr>
+    </w:p>
+    <w:p>
+      <w:pPr>
+        <w:rPr>
+          <w:rFonts w:hint="default"/>
+          <w:lang w:val="es-ES"/>
+        </w:rPr>
+      </w:pPr>
+      <w:r>
+        <w:rPr>
+          <w:rFonts w:hint="default"/>
+          <w:lang w:val="es-ES"/>
+        </w:rPr>
+        <w:t>-&gt; necesitamos las .class y la estructura de carpetas del proyecto</w:t>
+      </w:r>
+    </w:p>
+    <w:p>
+      <w:pPr>
+        <w:rPr>
+          <w:rFonts w:hint="default"/>
+          <w:lang w:val="es-ES"/>
+        </w:rPr>
+      </w:pPr>
+    </w:p>
+    <w:p>
+      <w:pPr>
+        <w:rPr>
+          <w:rFonts w:hint="default"/>
+          <w:lang w:val="es-ES"/>
+        </w:rPr>
+      </w:pPr>
+      <w:r>
+        <w:rPr>
+          <w:rFonts w:hint="default"/>
+          <w:lang w:val="es-ES"/>
+        </w:rPr>
+        <w:t xml:space="preserve">-&gt; Para ejecutar, los archivos se necesita levantar la vm usando el comando </w:t>
+      </w:r>
+      <w:r>
+        <w:rPr>
+          <w:rFonts w:hint="default"/>
+          <w:b/>
+          <w:bCs/>
+          <w:lang w:val="es-ES"/>
+        </w:rPr>
+        <w:t>java &lt;classpath&gt;,</w:t>
+      </w:r>
+      <w:r>
+        <w:rPr>
+          <w:rFonts w:hint="default"/>
+          <w:lang w:val="es-ES"/>
+        </w:rPr>
+        <w:t xml:space="preserve"> </w:t>
+      </w:r>
+    </w:p>
+    <w:p>
+      <w:pPr>
+        <w:rPr>
+          <w:rFonts w:hint="default"/>
+          <w:lang w:val="es-ES"/>
+        </w:rPr>
+      </w:pPr>
+    </w:p>
+    <w:p>
+      <w:r>
+        <w:drawing>
+          <wp:inline distT="0" distB="0" distL="114300" distR="114300">
+            <wp:extent cx="5273040" cy="1117600"/>
+            <wp:effectExtent l="0" t="0" r="0" b="10160"/>
+            <wp:docPr id="5" name="Imagen 1"/>
+            <wp:cNvGraphicFramePr>
+              <a:graphicFrameLocks xmlns:a="http://schemas.openxmlformats.org/drawingml/2006/main" noChangeAspect="1"/>
+            </wp:cNvGraphicFramePr>
+            <a:graphic xmlns:a="http://schemas.openxmlformats.org/drawingml/2006/main">
+              <a:graphicData uri="http://schemas.openxmlformats.org/drawingml/2006/picture">
+                <pic:pic xmlns:pic="http://schemas.openxmlformats.org/drawingml/2006/picture">
+                  <pic:nvPicPr>
+                    <pic:cNvPr id="5" name="Imagen 1"/>
+                    <pic:cNvPicPr>
+                      <a:picLocks noChangeAspect="1"/>
+                    </pic:cNvPicPr>
+                  </pic:nvPicPr>
+                  <pic:blipFill>
+                    <a:blip r:embed="rId32"/>
+                    <a:stretch>
+                      <a:fillRect/>
+                    </a:stretch>
+                  </pic:blipFill>
+                  <pic:spPr>
+                    <a:xfrm>
+                      <a:off x="0" y="0"/>
+                      <a:ext cx="5273040" cy="1117600"/>
+                    </a:xfrm>
+                    <a:prstGeom prst="rect">
+                      <a:avLst/>
+                    </a:prstGeom>
+                    <a:noFill/>
+                    <a:ln>
+                      <a:noFill/>
+                    </a:ln>
+                  </pic:spPr>
+                </pic:pic>
+              </a:graphicData>
+            </a:graphic>
+          </wp:inline>
+        </w:drawing>
+      </w:r>
+    </w:p>
+    <w:p>
+      <w:pPr>
+        <w:rPr>
+          <w:rFonts w:hint="default"/>
+          <w:lang w:val="es-ES"/>
+        </w:rPr>
+      </w:pPr>
+    </w:p>
+    <w:p>
+      <w:pPr>
+        <w:rPr>
+          <w:rFonts w:hint="default"/>
+          <w:lang w:val="es-ES"/>
+        </w:rPr>
+      </w:pPr>
+      <w:r>
+        <w:rPr>
+          <w:rFonts w:hint="default"/>
+          <w:lang w:val="es-ES"/>
+        </w:rPr>
+        <w:t>Nos colocamos en la carpeta raiz de donde esta la estructura de carpetas  (que ha sido sacada del bin del proyecto, separando la ejecucion del cliente y el servidor, en 2 carpetas separadas. Que para la ejecucion remota solo es necesario llevarlas a difrerentes maquinas y hacer los siguiente:</w:t>
+      </w:r>
+      <w:bookmarkStart w:id="6" w:name="_GoBack"/>
+      <w:bookmarkEnd w:id="6"/>
+    </w:p>
+    <w:p>
+      <w:pPr>
+        <w:rPr>
+          <w:rFonts w:hint="default"/>
+          <w:lang w:val="es-ES"/>
+        </w:rPr>
+      </w:pPr>
+    </w:p>
+    <w:p>
+      <w:pPr>
+        <w:rPr>
+          <w:rFonts w:hint="default"/>
+          <w:lang w:val="es-ES"/>
+        </w:rPr>
+      </w:pPr>
+      <w:r>
+        <w:rPr>
+          <w:rFonts w:hint="default"/>
+          <w:lang w:val="es-ES"/>
+        </w:rPr>
+        <w:t>#</w:t>
+      </w:r>
+    </w:p>
+    <w:p>
+      <w:pPr>
+        <w:rPr>
+          <w:rFonts w:hint="default"/>
+          <w:lang w:val="es-ES"/>
+        </w:rPr>
+      </w:pPr>
+      <w:r>
+        <w:rPr>
+          <w:rFonts w:hint="default"/>
+          <w:lang w:val="es-ES"/>
+        </w:rPr>
+        <w:t>|server</w:t>
+      </w:r>
+    </w:p>
+    <w:p>
+      <w:pPr>
+        <w:rPr>
+          <w:rFonts w:hint="default"/>
+          <w:lang w:val="es-ES"/>
+        </w:rPr>
+      </w:pPr>
+      <w:r>
+        <w:rPr>
+          <w:rFonts w:hint="default"/>
+          <w:lang w:val="es-ES"/>
+        </w:rPr>
+        <w:tab/>
+      </w:r>
+      <w:r>
+        <w:rPr>
+          <w:rFonts w:hint="default"/>
+          <w:lang w:val="es-ES"/>
+        </w:rPr>
+        <w:t>|Server.class</w:t>
+      </w:r>
+    </w:p>
+    <w:p>
+      <w:pPr>
+        <w:rPr>
+          <w:rFonts w:hint="default"/>
+          <w:lang w:val="es-ES"/>
+        </w:rPr>
+      </w:pPr>
+    </w:p>
+    <w:p>
+      <w:pPr>
+        <w:rPr>
+          <w:rFonts w:hint="default"/>
+          <w:lang w:val="es-ES"/>
+        </w:rPr>
+      </w:pPr>
+      <w:r>
+        <w:drawing>
+          <wp:inline distT="0" distB="0" distL="114300" distR="114300">
+            <wp:extent cx="4084320" cy="1196340"/>
+            <wp:effectExtent l="0" t="0" r="0" b="7620"/>
+            <wp:docPr id="35" name="Imagen 2"/>
+            <wp:cNvGraphicFramePr>
+              <a:graphicFrameLocks xmlns:a="http://schemas.openxmlformats.org/drawingml/2006/main" noChangeAspect="1"/>
+            </wp:cNvGraphicFramePr>
+            <a:graphic xmlns:a="http://schemas.openxmlformats.org/drawingml/2006/main">
+              <a:graphicData uri="http://schemas.openxmlformats.org/drawingml/2006/picture">
+                <pic:pic xmlns:pic="http://schemas.openxmlformats.org/drawingml/2006/picture">
+                  <pic:nvPicPr>
+                    <pic:cNvPr id="35" name="Imagen 2"/>
+                    <pic:cNvPicPr>
+                      <a:picLocks noChangeAspect="1"/>
+                    </pic:cNvPicPr>
+                  </pic:nvPicPr>
+                  <pic:blipFill>
+                    <a:blip r:embed="rId33"/>
+                    <a:stretch>
+                      <a:fillRect/>
+                    </a:stretch>
+                  </pic:blipFill>
+                  <pic:spPr>
+                    <a:xfrm>
+                      <a:off x="0" y="0"/>
+                      <a:ext cx="4084320" cy="1196340"/>
+                    </a:xfrm>
+                    <a:prstGeom prst="rect">
+                      <a:avLst/>
+                    </a:prstGeom>
+                    <a:noFill/>
+                    <a:ln>
+                      <a:noFill/>
+                    </a:ln>
+                  </pic:spPr>
+                </pic:pic>
+              </a:graphicData>
+            </a:graphic>
+          </wp:inline>
+        </w:drawing>
+      </w:r>
+    </w:p>
+    <w:p>
+      <w:pPr>
+        <w:rPr>
+          <w:rFonts w:hint="default"/>
+          <w:lang w:val="es-ES"/>
+        </w:rPr>
+      </w:pPr>
+    </w:p>
+    <w:p>
+      <w:pPr>
+        <w:rPr>
+          <w:rFonts w:hint="default"/>
+          <w:b/>
+          <w:bCs/>
+          <w:lang w:val="es-ES"/>
+        </w:rPr>
+      </w:pPr>
+      <w:r>
+        <w:rPr>
+          <w:rFonts w:hint="default"/>
+          <w:b/>
+          <w:bCs/>
+          <w:lang w:val="es-ES"/>
+        </w:rPr>
+        <w:t>Y hasi lanzamos el server, lo mismo con el cliente</w:t>
+      </w:r>
+    </w:p>
+    <w:p>
+      <w:pPr>
+        <w:rPr>
+          <w:rFonts w:hint="default"/>
+          <w:b/>
+          <w:bCs/>
+          <w:lang w:val="es-ES"/>
+        </w:rPr>
+      </w:pPr>
+      <w:r>
+        <w:rPr>
+          <w:rFonts w:hint="default"/>
+          <w:b/>
+          <w:bCs/>
+          <w:lang w:val="es-ES"/>
+        </w:rPr>
+        <w:t>#</w:t>
+      </w:r>
+    </w:p>
+    <w:p>
+      <w:pPr>
+        <w:rPr>
+          <w:rFonts w:hint="default"/>
+          <w:b/>
+          <w:bCs/>
+          <w:lang w:val="es-ES"/>
+        </w:rPr>
+      </w:pPr>
+      <w:r>
+        <w:rPr>
+          <w:rFonts w:hint="default"/>
+          <w:b/>
+          <w:bCs/>
+          <w:lang w:val="es-ES"/>
+        </w:rPr>
+        <w:t>|client</w:t>
+      </w:r>
+    </w:p>
+    <w:p>
+      <w:pPr>
+        <w:rPr>
+          <w:rFonts w:hint="default"/>
+          <w:b/>
+          <w:bCs/>
+          <w:lang w:val="es-ES"/>
+        </w:rPr>
+      </w:pPr>
+      <w:r>
+        <w:rPr>
+          <w:rFonts w:hint="default"/>
+          <w:b/>
+          <w:bCs/>
+          <w:lang w:val="es-ES"/>
+        </w:rPr>
+        <w:tab/>
+        <w:t>|Client.class</w:t>
+      </w:r>
+    </w:p>
+    <w:p>
+      <w:r>
+        <w:drawing>
+          <wp:inline distT="0" distB="0" distL="114300" distR="114300">
+            <wp:extent cx="4091940" cy="1607820"/>
+            <wp:effectExtent l="0" t="0" r="7620" b="7620"/>
+            <wp:docPr id="36" name="Imagen 3"/>
+            <wp:cNvGraphicFramePr>
+              <a:graphicFrameLocks xmlns:a="http://schemas.openxmlformats.org/drawingml/2006/main" noChangeAspect="1"/>
+            </wp:cNvGraphicFramePr>
+            <a:graphic xmlns:a="http://schemas.openxmlformats.org/drawingml/2006/main">
+              <a:graphicData uri="http://schemas.openxmlformats.org/drawingml/2006/picture">
+                <pic:pic xmlns:pic="http://schemas.openxmlformats.org/drawingml/2006/picture">
+                  <pic:nvPicPr>
+                    <pic:cNvPr id="36" name="Imagen 3"/>
+                    <pic:cNvPicPr>
+                      <a:picLocks noChangeAspect="1"/>
+                    </pic:cNvPicPr>
+                  </pic:nvPicPr>
+                  <pic:blipFill>
+                    <a:blip r:embed="rId34"/>
+                    <a:stretch>
+                      <a:fillRect/>
+                    </a:stretch>
+                  </pic:blipFill>
+                  <pic:spPr>
+                    <a:xfrm>
+                      <a:off x="0" y="0"/>
+                      <a:ext cx="4091940" cy="1607820"/>
+                    </a:xfrm>
+                    <a:prstGeom prst="rect">
+                      <a:avLst/>
+                    </a:prstGeom>
+                    <a:noFill/>
+                    <a:ln>
+                      <a:noFill/>
+                    </a:ln>
+                  </pic:spPr>
+                </pic:pic>
+              </a:graphicData>
+            </a:graphic>
+          </wp:inline>
+        </w:drawing>
+      </w:r>
+    </w:p>
+    <w:p>
+      <w:pPr>
+        <w:rPr>
+          <w:rFonts w:hint="default"/>
+          <w:lang w:val="es-ES"/>
+        </w:rPr>
+      </w:pPr>
+    </w:p>
+    <w:p>
+      <w:pPr>
+        <w:rPr>
+          <w:rFonts w:hint="default"/>
+          <w:lang w:val="es-ES"/>
+        </w:rPr>
+      </w:pPr>
+      <w:r>
+        <w:rPr>
+          <w:rFonts w:hint="default"/>
+          <w:lang w:val="es-ES"/>
+        </w:rPr>
+        <w:t>-&gt; La seguridad tiene sentido en el tiempo de ejecucion, solo para definir de donde se hace la descarga de las implementaciones de las interfaces que conoce el servidor.</w:t>
+      </w:r>
+    </w:p>
+    <w:p>
+      <w:pPr>
+        <w:rPr>
+          <w:rFonts w:hint="default"/>
+          <w:lang w:val="es-ES"/>
+        </w:rPr>
+      </w:pPr>
+      <w:r>
+        <w:rPr>
+          <w:rFonts w:hint="default"/>
+          <w:lang w:val="es-ES"/>
+        </w:rPr>
+        <w:t>Estando esta implementacion en el cliente (ejemplo Compute Engine).</w:t>
+      </w:r>
+    </w:p>
+    <w:p>
+      <w:pPr>
+        <w:rPr>
+          <w:rFonts w:hint="default"/>
+          <w:lang w:val="es-ES"/>
+        </w:rPr>
+      </w:pPr>
+    </w:p>
+    <w:p>
+      <w:pPr>
+        <w:rPr>
+          <w:rFonts w:hint="default"/>
+          <w:lang w:val="es-ES"/>
+        </w:rPr>
+      </w:pPr>
+      <w:r>
+        <w:rPr>
+          <w:rFonts w:hint="default"/>
+          <w:lang w:val="es-ES"/>
+        </w:rPr>
+        <w:br w:type="page"/>
+      </w:r>
     </w:p>
     <w:p>
       <w:pPr>
@@ -9354,7 +9869,7 @@
                     </pic:cNvPicPr>
                   </pic:nvPicPr>
                   <pic:blipFill>
-                    <a:blip r:embed="rId32"/>
+                    <a:blip r:embed="rId35"/>
                     <a:stretch>
                       <a:fillRect/>
                     </a:stretch>
@@ -9512,11 +10027,11 @@
       </w:pPr>
       <w:bookmarkStart w:id="2" w:name="N106A1"/>
       <w:bookmarkEnd w:id="2"/>
-      <w:bookmarkStart w:id="3" w:name="Codebase+y+seguridad"/>
+      <w:bookmarkStart w:id="3" w:name="N1068E"/>
       <w:bookmarkEnd w:id="3"/>
-      <w:bookmarkStart w:id="4" w:name="N1068E"/>
+      <w:bookmarkStart w:id="4" w:name="Usos+adicionales+del+codebase+en+RMI"/>
       <w:bookmarkEnd w:id="4"/>
-      <w:bookmarkStart w:id="5" w:name="Usos+adicionales+del+codebase+en+RMI"/>
+      <w:bookmarkStart w:id="5" w:name="Codebase+y+seguridad"/>
       <w:bookmarkEnd w:id="5"/>
     </w:p>
     <w:p>
@@ -9649,7 +10164,7 @@
                     </pic:cNvPicPr>
                   </pic:nvPicPr>
                   <pic:blipFill>
-                    <a:blip r:embed="rId33"/>
+                    <a:blip r:embed="rId36"/>
                     <a:stretch>
                       <a:fillRect/>
                     </a:stretch>
@@ -10123,7 +10638,7 @@
                     </pic:cNvPicPr>
                   </pic:nvPicPr>
                   <pic:blipFill>
-                    <a:blip r:embed="rId34"/>
+                    <a:blip r:embed="rId37"/>
                     <a:stretch>
                       <a:fillRect/>
                     </a:stretch>
@@ -10171,7 +10686,7 @@
                     </pic:cNvPicPr>
                   </pic:nvPicPr>
                   <pic:blipFill>
-                    <a:blip r:embed="rId35"/>
+                    <a:blip r:embed="rId38"/>
                     <a:stretch>
                       <a:fillRect/>
                     </a:stretch>
@@ -10214,7 +10729,7 @@
                     </pic:cNvPicPr>
                   </pic:nvPicPr>
                   <pic:blipFill>
-                    <a:blip r:embed="rId36"/>
+                    <a:blip r:embed="rId39"/>
                     <a:stretch>
                       <a:fillRect/>
                     </a:stretch>
@@ -10429,7 +10944,7 @@
                     </pic:cNvPicPr>
                   </pic:nvPicPr>
                   <pic:blipFill>
-                    <a:blip r:embed="rId37"/>
+                    <a:blip r:embed="rId40"/>
                     <a:stretch>
                       <a:fillRect/>
                     </a:stretch>
@@ -10638,7 +11153,7 @@
                     </pic:cNvPicPr>
                   </pic:nvPicPr>
                   <pic:blipFill>
-                    <a:blip r:embed="rId38"/>
+                    <a:blip r:embed="rId41"/>
                     <a:stretch>
                       <a:fillRect/>
                     </a:stretch>
@@ -10746,8 +11261,6 @@
         </w:rPr>
         <w:t>Planteamiento</w:t>
       </w:r>
-      <w:bookmarkStart w:id="6" w:name="_GoBack"/>
-      <w:bookmarkEnd w:id="6"/>
     </w:p>
     <w:p>
       <w:pPr>

</xml_diff>

<commit_message>
ajustes y completaciones seguridad y carga dinamica
</commit_message>
<xml_diff>
--- a/Documento RMI.docx
+++ b/Documento RMI.docx
@@ -8861,31 +8861,13 @@
           <w:lang w:val="es-ES"/>
         </w:rPr>
       </w:pPr>
-    </w:p>
-    <w:p>
-      <w:pPr>
-        <w:rPr>
-          <w:rFonts w:hint="default"/>
-          <w:lang w:val="es-ES"/>
-        </w:rPr>
-      </w:pPr>
-    </w:p>
-    <w:p>
-      <w:pPr>
+      <w:r>
         <w:rPr>
           <w:rFonts w:hint="default"/>
           <w:b/>
           <w:bCs/>
           <w:lang w:val="es-ES"/>
         </w:rPr>
-      </w:pPr>
-      <w:r>
-        <w:rPr>
-          <w:rFonts w:hint="default"/>
-          <w:b/>
-          <w:bCs/>
-          <w:lang w:val="es-ES"/>
-        </w:rPr>
         <w:t>Proceso de ejecutar en diferentes maquinas</w:t>
       </w:r>
     </w:p>
@@ -8896,14 +8878,6 @@
           <w:lang w:val="es-ES"/>
         </w:rPr>
       </w:pPr>
-    </w:p>
-    <w:p>
-      <w:pPr>
-        <w:rPr>
-          <w:rFonts w:hint="default"/>
-          <w:lang w:val="es-ES"/>
-        </w:rPr>
-      </w:pPr>
       <w:r>
         <w:rPr>
           <w:rFonts w:hint="default"/>
@@ -8919,14 +8893,6 @@
           <w:lang w:val="es-ES"/>
         </w:rPr>
       </w:pPr>
-    </w:p>
-    <w:p>
-      <w:pPr>
-        <w:rPr>
-          <w:rFonts w:hint="default"/>
-          <w:lang w:val="es-ES"/>
-        </w:rPr>
-      </w:pPr>
       <w:r>
         <w:rPr>
           <w:rFonts w:hint="default"/>
@@ -8934,14 +8900,6 @@
         </w:rPr>
         <w:t>-&gt; necesitamos las .class y la estructura de carpetas del proyecto</w:t>
       </w:r>
-    </w:p>
-    <w:p>
-      <w:pPr>
-        <w:rPr>
-          <w:rFonts w:hint="default"/>
-          <w:lang w:val="es-ES"/>
-        </w:rPr>
-      </w:pPr>
     </w:p>
     <w:p>
       <w:pPr>
@@ -9049,8 +9007,6 @@
         </w:rPr>
         <w:t>Nos colocamos en la carpeta raiz de donde esta la estructura de carpetas  (que ha sido sacada del bin del proyecto, separando la ejecucion del cliente y el servidor, en 2 carpetas separadas. Que para la ejecucion remota solo es necesario llevarlas a difrerentes maquinas y hacer los siguiente:</w:t>
       </w:r>
-      <w:bookmarkStart w:id="6" w:name="_GoBack"/>
-      <w:bookmarkEnd w:id="6"/>
     </w:p>
     <w:p>
       <w:pPr>
@@ -9253,6 +9209,14 @@
           <w:lang w:val="es-ES"/>
         </w:rPr>
         <w:tab/>
+      </w:r>
+      <w:r>
+        <w:rPr>
+          <w:rFonts w:hint="default"/>
+          <w:b/>
+          <w:bCs/>
+          <w:lang w:val="es-ES"/>
+        </w:rPr>
         <w:t>|Client.class</w:t>
       </w:r>
     </w:p>
@@ -9313,13 +9277,43 @@
       <w:pPr>
         <w:rPr>
           <w:rFonts w:hint="default"/>
-          <w:lang w:val="es-ES"/>
-        </w:rPr>
-      </w:pPr>
-      <w:r>
-        <w:rPr>
-          <w:rFonts w:hint="default"/>
-          <w:lang w:val="es-ES"/>
+          <w:b w:val="0"/>
+          <w:bCs w:val="0"/>
+          <w:lang w:val="es-ES"/>
+          <w14:textFill>
+            <w14:gradFill>
+              <w14:gsLst>
+                <w14:gs w14:pos="0">
+                  <w14:srgbClr w14:val="FE4444"/>
+                </w14:gs>
+                <w14:gs w14:pos="100000">
+                  <w14:srgbClr w14:val="832B2B"/>
+                </w14:gs>
+              </w14:gsLst>
+              <w14:lin w14:scaled="0"/>
+            </w14:gradFill>
+          </w14:textFill>
+        </w:rPr>
+      </w:pPr>
+      <w:r>
+        <w:rPr>
+          <w:rFonts w:hint="default"/>
+          <w:b w:val="0"/>
+          <w:bCs w:val="0"/>
+          <w:lang w:val="es-ES"/>
+          <w14:textFill>
+            <w14:gradFill>
+              <w14:gsLst>
+                <w14:gs w14:pos="0">
+                  <w14:srgbClr w14:val="FE4444"/>
+                </w14:gs>
+                <w14:gs w14:pos="100000">
+                  <w14:srgbClr w14:val="832B2B"/>
+                </w14:gs>
+              </w14:gsLst>
+              <w14:lin w14:scaled="0"/>
+            </w14:gradFill>
+          </w14:textFill>
         </w:rPr>
         <w:t>-&gt; La seguridad tiene sentido en el tiempo de ejecucion, solo para definir de donde se hace la descarga de las implementaciones de las interfaces que conoce el servidor.</w:t>
       </w:r>
@@ -9328,24 +9322,46 @@
       <w:pPr>
         <w:rPr>
           <w:rFonts w:hint="default"/>
-          <w:lang w:val="es-ES"/>
-        </w:rPr>
-      </w:pPr>
-      <w:r>
-        <w:rPr>
-          <w:rFonts w:hint="default"/>
-          <w:lang w:val="es-ES"/>
+          <w:b w:val="0"/>
+          <w:bCs w:val="0"/>
+          <w:lang w:val="es-ES"/>
+          <w14:textFill>
+            <w14:gradFill>
+              <w14:gsLst>
+                <w14:gs w14:pos="0">
+                  <w14:srgbClr w14:val="FE4444"/>
+                </w14:gs>
+                <w14:gs w14:pos="100000">
+                  <w14:srgbClr w14:val="832B2B"/>
+                </w14:gs>
+              </w14:gsLst>
+              <w14:lin w14:scaled="0"/>
+            </w14:gradFill>
+          </w14:textFill>
+        </w:rPr>
+      </w:pPr>
+      <w:r>
+        <w:rPr>
+          <w:rFonts w:hint="default"/>
+          <w:b w:val="0"/>
+          <w:bCs w:val="0"/>
+          <w:lang w:val="es-ES"/>
+          <w14:textFill>
+            <w14:gradFill>
+              <w14:gsLst>
+                <w14:gs w14:pos="0">
+                  <w14:srgbClr w14:val="FE4444"/>
+                </w14:gs>
+                <w14:gs w14:pos="100000">
+                  <w14:srgbClr w14:val="832B2B"/>
+                </w14:gs>
+              </w14:gsLst>
+              <w14:lin w14:scaled="0"/>
+            </w14:gradFill>
+          </w14:textFill>
         </w:rPr>
         <w:t>Estando esta implementacion en el cliente (ejemplo Compute Engine).</w:t>
       </w:r>
-    </w:p>
-    <w:p>
-      <w:pPr>
-        <w:rPr>
-          <w:rFonts w:hint="default"/>
-          <w:lang w:val="es-ES"/>
-        </w:rPr>
-      </w:pPr>
     </w:p>
     <w:p>
       <w:pPr>
@@ -9468,7 +9484,7 @@
           <w:rFonts w:hint="default"/>
           <w:lang w:val="es-ES"/>
         </w:rPr>
-        <w:t xml:space="preserve"> Aplica el RMISecurityManager, y sobreescribe el SecurityManager estandar de java</w:t>
+        <w:t xml:space="preserve"> Cambia las propiedades de la VM para habilitar la descarga dinamica del codigo en la aplicacion.</w:t>
       </w:r>
     </w:p>
     <w:p>
@@ -9489,7 +9505,7 @@
           <w:rFonts w:hint="default"/>
           <w:lang w:val="es-ES"/>
         </w:rPr>
-        <w:t xml:space="preserve"> Aplica una politica de seguridad, que habilite todos los permisos.</w:t>
+        <w:t xml:space="preserve"> Aplica el RMISecurityManager, y sobreescribe el SecurityManager estandar de java</w:t>
       </w:r>
     </w:p>
     <w:p>
@@ -9510,7 +9526,46 @@
           <w:rFonts w:hint="default"/>
           <w:lang w:val="es-ES"/>
         </w:rPr>
-        <w:t xml:space="preserve"> Cambia las propiedades de la VM para habilitar la descarga dinamica del codigo en la aplicacion.</w:t>
+        <w:t xml:space="preserve"> Aplica una politica de seguridad, que habilite todos los permisos.</w:t>
+      </w:r>
+    </w:p>
+    <w:p>
+      <w:pPr>
+        <w:numPr>
+          <w:numId w:val="0"/>
+        </w:numPr>
+        <w:tabs>
+          <w:tab w:val="left" w:pos="420"/>
+        </w:tabs>
+        <w:bidi w:val="0"/>
+        <w:jc w:val="left"/>
+        <w:rPr>
+          <w:rFonts w:hint="default"/>
+          <w:lang w:val="es-ES"/>
+        </w:rPr>
+      </w:pPr>
+    </w:p>
+    <w:p>
+      <w:pPr>
+        <w:numPr>
+          <w:numId w:val="0"/>
+        </w:numPr>
+        <w:tabs>
+          <w:tab w:val="left" w:pos="420"/>
+        </w:tabs>
+        <w:bidi w:val="0"/>
+        <w:jc w:val="left"/>
+        <w:rPr>
+          <w:rFonts w:hint="default"/>
+          <w:lang w:val="es-ES"/>
+        </w:rPr>
+      </w:pPr>
+      <w:r>
+        <w:rPr>
+          <w:rFonts w:hint="default"/>
+          <w:lang w:val="es-ES"/>
+        </w:rPr>
+        <w:t>Finalmente sigue los pasos para hacer una ejecucion remota en otra maquina.</w:t>
       </w:r>
     </w:p>
     <w:p>
@@ -9540,6 +9595,97 @@
           <w:lang w:val="es-ES"/>
         </w:rPr>
         <w:t>Explicacion</w:t>
+      </w:r>
+    </w:p>
+    <w:p>
+      <w:pPr>
+        <w:bidi w:val="0"/>
+        <w:rPr>
+          <w:rFonts w:hint="default"/>
+          <w:b w:val="0"/>
+          <w:bCs w:val="0"/>
+          <w:lang w:val="es-ES"/>
+        </w:rPr>
+      </w:pPr>
+      <w:r>
+        <w:rPr>
+          <w:rFonts w:hint="default"/>
+          <w:b w:val="0"/>
+          <w:bCs w:val="0"/>
+          <w:lang w:val="es-ES"/>
+        </w:rPr>
+        <w:t>La propiedad que posibilita la descarga dinamica de codigo va unicamente en el servidor.</w:t>
+      </w:r>
+    </w:p>
+    <w:p>
+      <w:pPr>
+        <w:bidi w:val="0"/>
+        <w:rPr>
+          <w:rFonts w:hint="default"/>
+          <w:b w:val="0"/>
+          <w:bCs w:val="0"/>
+          <w:lang w:val="es-ES"/>
+        </w:rPr>
+      </w:pPr>
+      <w:r>
+        <w:rPr>
+          <w:rFonts w:hint="default"/>
+          <w:b w:val="0"/>
+          <w:bCs w:val="0"/>
+          <w:lang w:val="es-ES"/>
+        </w:rPr>
+        <w:t>Y para la ejecucion remota se recomienda, tomar los .class despues de hacer la ejecucion en eclipse, ya que genera los .class del codigo despues de cada ejecucion de codigo.</w:t>
+      </w:r>
+    </w:p>
+    <w:p>
+      <w:pPr>
+        <w:bidi w:val="0"/>
+        <w:rPr>
+          <w:rFonts w:hint="default"/>
+          <w:b w:val="0"/>
+          <w:bCs w:val="0"/>
+          <w:lang w:val="es-ES"/>
+        </w:rPr>
+      </w:pPr>
+      <w:r>
+        <w:rPr>
+          <w:rFonts w:hint="default"/>
+          <w:b w:val="0"/>
+          <w:bCs w:val="0"/>
+          <w:lang w:val="es-ES"/>
+        </w:rPr>
+        <w:t>Ademas, en mi caso la ejecucion del servidor la he hecho en mi pc, y le he puesto para que busque mi ip al cliente, para que la busqueda sea mas facil.</w:t>
+      </w:r>
+    </w:p>
+    <w:p>
+      <w:pPr>
+        <w:bidi w:val="0"/>
+        <w:rPr>
+          <w:rFonts w:hint="default"/>
+          <w:b w:val="0"/>
+          <w:bCs w:val="0"/>
+          <w:lang w:val="es-ES"/>
+        </w:rPr>
+      </w:pPr>
+    </w:p>
+    <w:p>
+      <w:pPr>
+        <w:bidi w:val="0"/>
+        <w:rPr>
+          <w:rFonts w:hint="default"/>
+          <w:b w:val="0"/>
+          <w:bCs w:val="0"/>
+          <w:lang w:val="es-ES"/>
+        </w:rPr>
+      </w:pPr>
+      <w:r>
+        <w:rPr>
+          <w:rFonts w:hint="default"/>
+          <w:b w:val="0"/>
+          <w:bCs w:val="0"/>
+          <w:lang w:val="es-ES"/>
+        </w:rPr>
+        <w:t>NOTA: para la ejecucion ten cuidado con el firewall, del ordenador y de la red en la que estas.</w:t>
       </w:r>
     </w:p>
     <w:p>
@@ -10023,203 +10169,17 @@
         <w:bidi w:val="0"/>
         <w:rPr>
           <w:rFonts w:hint="default"/>
-        </w:rPr>
-      </w:pPr>
-      <w:bookmarkStart w:id="2" w:name="N106A1"/>
+          <w:lang w:val="es-ES"/>
+        </w:rPr>
+      </w:pPr>
+      <w:bookmarkStart w:id="2" w:name="N1068E"/>
       <w:bookmarkEnd w:id="2"/>
-      <w:bookmarkStart w:id="3" w:name="N1068E"/>
+      <w:bookmarkStart w:id="3" w:name="Usos+adicionales+del+codebase+en+RMI"/>
       <w:bookmarkEnd w:id="3"/>
-      <w:bookmarkStart w:id="4" w:name="Usos+adicionales+del+codebase+en+RMI"/>
+      <w:bookmarkStart w:id="4" w:name="N106A1"/>
       <w:bookmarkEnd w:id="4"/>
       <w:bookmarkStart w:id="5" w:name="Codebase+y+seguridad"/>
       <w:bookmarkEnd w:id="5"/>
-    </w:p>
-    <w:p>
-      <w:pPr>
-        <w:pStyle w:val="5"/>
-        <w:bidi w:val="0"/>
-        <w:rPr>
-          <w:rFonts w:hint="default"/>
-        </w:rPr>
-      </w:pPr>
-      <w:r>
-        <w:rPr>
-          <w:rFonts w:hint="default"/>
-        </w:rPr>
-        <w:t>Usos adicionales del codebase en RMI</w:t>
-      </w:r>
-    </w:p>
-    <w:p>
-      <w:pPr>
-        <w:bidi w:val="0"/>
-        <w:rPr>
-          <w:rFonts w:hint="default"/>
-        </w:rPr>
-      </w:pPr>
-      <w:r>
-        <w:rPr>
-          <w:rFonts w:hint="default"/>
-        </w:rPr>
-        <w:t>Además de utilizar el codebase para descargar en los clientes los stubs y sus clases asociadas, la propiedad java.rmi.server.codebase puede utilizarse para especificar una ubicación desde la cual cualquier clase puede ser descargada, no solamente los stubs.</w:t>
-      </w:r>
-    </w:p>
-    <w:p>
-      <w:pPr>
-        <w:bidi w:val="0"/>
-        <w:rPr>
-          <w:rFonts w:hint="default"/>
-        </w:rPr>
-      </w:pPr>
-    </w:p>
-    <w:p>
-      <w:pPr>
-        <w:bidi w:val="0"/>
-        <w:rPr>
-          <w:rFonts w:hint="default"/>
-        </w:rPr>
-      </w:pPr>
-      <w:r>
-        <w:rPr>
-          <w:rFonts w:hint="default"/>
-        </w:rPr>
-        <w:t>Cuando un cliente realiza una llamada a un objeto remoto, la llamada al método puede o no aceptar argumentos. Hay tres casos distintos que pueden darse, según el tipo de datos de los argumentos del método remoto:</w:t>
-      </w:r>
-    </w:p>
-    <w:p>
-      <w:pPr>
-        <w:bidi w:val="0"/>
-        <w:rPr>
-          <w:rFonts w:hint="default"/>
-        </w:rPr>
-      </w:pPr>
-      <w:r>
-        <w:rPr>
-          <w:rFonts w:hint="default"/>
-        </w:rPr>
-        <w:t>Caso 1. Todos los parámetros del método (y valores de retorno) son datos primitivos, de forma que el objeto remoto sabe cómo interpretarlos. Aquí no hay necesidad de comprobar el CLASSPATH ni el codebase.</w:t>
-      </w:r>
-    </w:p>
-    <w:p>
-      <w:pPr>
-        <w:bidi w:val="0"/>
-        <w:rPr>
-          <w:rFonts w:hint="default"/>
-        </w:rPr>
-      </w:pPr>
-      <w:r>
-        <w:rPr>
-          <w:rFonts w:hint="default"/>
-        </w:rPr>
-        <w:t>Caso 2. Al menos un parámetro del método o valor de retorno es un objeto para el que el objeto remoto puede encontrar su definición de clase localmente en su CLASSPATH.</w:t>
-      </w:r>
-    </w:p>
-    <w:p>
-      <w:pPr>
-        <w:bidi w:val="0"/>
-        <w:rPr>
-          <w:rFonts w:hint="default"/>
-        </w:rPr>
-      </w:pPr>
-      <w:r>
-        <w:rPr>
-          <w:rFonts w:hint="default"/>
-        </w:rPr>
-        <w:t>Caso 3. El método remoto recibe una instancia de un objeto que no puede ser encontrado por el objeto remoto de forma local en su CLASSPATH. Este tipo de llamada se ilustra en la Figura 1.8 como el paso 6. La clase del objeto enviado por el cliente será un subtipo del tipo declarado como parámetro. Un subtipo puede ser: (a) una implementación de la interfaz declarada como el tipo de parámetro del método (o valor de retorno); (b) una subclase de la clase declarada como tipo del parámetro del método (o valor de retorno).</w:t>
-      </w:r>
-    </w:p>
-    <w:p>
-      <w:pPr>
-        <w:bidi w:val="0"/>
-        <w:rPr>
-          <w:rFonts w:hint="default"/>
-        </w:rPr>
-      </w:pPr>
-    </w:p>
-    <w:p>
-      <w:pPr>
-        <w:bidi w:val="0"/>
-        <w:rPr>
-          <w:rFonts w:hint="default"/>
-        </w:rPr>
-      </w:pPr>
-      <w:r>
-        <w:rPr>
-          <w:rFonts w:hint="default"/>
-        </w:rPr>
-        <w:drawing>
-          <wp:inline distT="0" distB="0" distL="114300" distR="114300">
-            <wp:extent cx="4410075" cy="1905000"/>
-            <wp:effectExtent l="0" t="0" r="9525" b="0"/>
-            <wp:docPr id="25" name="Imagen 2" descr="IMG_257"/>
-            <wp:cNvGraphicFramePr>
-              <a:graphicFrameLocks xmlns:a="http://schemas.openxmlformats.org/drawingml/2006/main" noChangeAspect="1"/>
-            </wp:cNvGraphicFramePr>
-            <a:graphic xmlns:a="http://schemas.openxmlformats.org/drawingml/2006/main">
-              <a:graphicData uri="http://schemas.openxmlformats.org/drawingml/2006/picture">
-                <pic:pic xmlns:pic="http://schemas.openxmlformats.org/drawingml/2006/picture">
-                  <pic:nvPicPr>
-                    <pic:cNvPr id="25" name="Imagen 2" descr="IMG_257"/>
-                    <pic:cNvPicPr>
-                      <a:picLocks noChangeAspect="1"/>
-                    </pic:cNvPicPr>
-                  </pic:nvPicPr>
-                  <pic:blipFill>
-                    <a:blip r:embed="rId36"/>
-                    <a:stretch>
-                      <a:fillRect/>
-                    </a:stretch>
-                  </pic:blipFill>
-                  <pic:spPr>
-                    <a:xfrm>
-                      <a:off x="0" y="0"/>
-                      <a:ext cx="4410075" cy="1905000"/>
-                    </a:xfrm>
-                    <a:prstGeom prst="rect">
-                      <a:avLst/>
-                    </a:prstGeom>
-                    <a:noFill/>
-                    <a:ln w="9525">
-                      <a:noFill/>
-                    </a:ln>
-                  </pic:spPr>
-                </pic:pic>
-              </a:graphicData>
-            </a:graphic>
-          </wp:inline>
-        </w:drawing>
-      </w:r>
-    </w:p>
-    <w:p>
-      <w:pPr>
-        <w:bidi w:val="0"/>
-        <w:rPr>
-          <w:rFonts w:hint="default"/>
-        </w:rPr>
-      </w:pPr>
-      <w:r>
-        <w:rPr>
-          <w:rFonts w:hint="default"/>
-        </w:rPr>
-        <w:t>.</w:t>
-      </w:r>
-    </w:p>
-    <w:p>
-      <w:pPr>
-        <w:bidi w:val="0"/>
-        <w:rPr>
-          <w:rFonts w:hint="default"/>
-          <w:lang w:val="es-ES"/>
-        </w:rPr>
-      </w:pPr>
-    </w:p>
-    <w:p>
-      <w:pPr>
-        <w:bidi w:val="0"/>
-        <w:rPr>
-          <w:rFonts w:hint="default"/>
-          <w:lang w:val="es-ES"/>
-        </w:rPr>
-      </w:pPr>
     </w:p>
     <w:p>
       <w:pPr>
@@ -10638,7 +10598,7 @@
                     </pic:cNvPicPr>
                   </pic:nvPicPr>
                   <pic:blipFill>
-                    <a:blip r:embed="rId37"/>
+                    <a:blip r:embed="rId36"/>
                     <a:stretch>
                       <a:fillRect/>
                     </a:stretch>
@@ -10686,7 +10646,7 @@
                     </pic:cNvPicPr>
                   </pic:nvPicPr>
                   <pic:blipFill>
-                    <a:blip r:embed="rId38"/>
+                    <a:blip r:embed="rId37"/>
                     <a:stretch>
                       <a:fillRect/>
                     </a:stretch>
@@ -10729,7 +10689,7 @@
                     </pic:cNvPicPr>
                   </pic:nvPicPr>
                   <pic:blipFill>
-                    <a:blip r:embed="rId39"/>
+                    <a:blip r:embed="rId38"/>
                     <a:stretch>
                       <a:fillRect/>
                     </a:stretch>
@@ -10909,15 +10869,293 @@
           <w:lang w:val="es-ES"/>
         </w:rPr>
       </w:pPr>
+    </w:p>
+    <w:p>
+      <w:pPr>
+        <w:bidi w:val="0"/>
+        <w:rPr>
+          <w:rFonts w:hint="default"/>
+          <w:lang w:val="es-ES"/>
+        </w:rPr>
+      </w:pPr>
+      <w:r>
+        <w:drawing>
+          <wp:inline distT="0" distB="0" distL="114300" distR="114300">
+            <wp:extent cx="2979420" cy="2308860"/>
+            <wp:effectExtent l="0" t="0" r="7620" b="7620"/>
+            <wp:docPr id="37" name="Imagen 1"/>
+            <wp:cNvGraphicFramePr>
+              <a:graphicFrameLocks xmlns:a="http://schemas.openxmlformats.org/drawingml/2006/main" noChangeAspect="1"/>
+            </wp:cNvGraphicFramePr>
+            <a:graphic xmlns:a="http://schemas.openxmlformats.org/drawingml/2006/main">
+              <a:graphicData uri="http://schemas.openxmlformats.org/drawingml/2006/picture">
+                <pic:pic xmlns:pic="http://schemas.openxmlformats.org/drawingml/2006/picture">
+                  <pic:nvPicPr>
+                    <pic:cNvPr id="37" name="Imagen 1"/>
+                    <pic:cNvPicPr>
+                      <a:picLocks noChangeAspect="1"/>
+                    </pic:cNvPicPr>
+                  </pic:nvPicPr>
+                  <pic:blipFill>
+                    <a:blip r:embed="rId39"/>
+                    <a:stretch>
+                      <a:fillRect/>
+                    </a:stretch>
+                  </pic:blipFill>
+                  <pic:spPr>
+                    <a:xfrm>
+                      <a:off x="0" y="0"/>
+                      <a:ext cx="2979420" cy="2308860"/>
+                    </a:xfrm>
+                    <a:prstGeom prst="rect">
+                      <a:avLst/>
+                    </a:prstGeom>
+                    <a:noFill/>
+                    <a:ln>
+                      <a:noFill/>
+                    </a:ln>
+                  </pic:spPr>
+                </pic:pic>
+              </a:graphicData>
+            </a:graphic>
+          </wp:inline>
+        </w:drawing>
+      </w:r>
+      <w:bookmarkStart w:id="6" w:name="_GoBack"/>
+      <w:bookmarkEnd w:id="6"/>
+    </w:p>
+    <w:p>
+      <w:pPr>
+        <w:bidi w:val="0"/>
+        <w:rPr>
+          <w:rFonts w:hint="default"/>
+          <w:lang w:val="es-ES"/>
+        </w:rPr>
+      </w:pPr>
+    </w:p>
+    <w:p>
+      <w:pPr>
+        <w:pStyle w:val="5"/>
+        <w:bidi w:val="0"/>
+        <w:rPr>
+          <w:rFonts w:hint="default"/>
+          <w:lang w:val="es-ES"/>
+        </w:rPr>
+      </w:pPr>
+    </w:p>
+    <w:p>
+      <w:pPr>
+        <w:pStyle w:val="5"/>
+        <w:bidi w:val="0"/>
+        <w:rPr>
+          <w:rFonts w:hint="default"/>
+          <w:lang w:val="es-ES"/>
+        </w:rPr>
+      </w:pPr>
+      <w:r>
+        <w:rPr>
+          <w:rFonts w:hint="default"/>
+          <w:lang w:val="es-ES"/>
+        </w:rPr>
+        <w:t>013- AccesoEntreClientes</w:t>
+      </w:r>
+    </w:p>
+    <w:p>
+      <w:pPr>
+        <w:bidi w:val="0"/>
+        <w:rPr>
+          <w:rFonts w:hint="default"/>
+          <w:b/>
+          <w:bCs/>
+          <w:lang w:val="es-ES"/>
+        </w:rPr>
+      </w:pPr>
+      <w:r>
+        <w:rPr>
+          <w:rFonts w:hint="default"/>
+          <w:b/>
+          <w:bCs/>
+          <w:lang w:val="es-ES"/>
+        </w:rPr>
+        <w:t>Enunciado</w:t>
+      </w:r>
+    </w:p>
+    <w:p>
+      <w:pPr>
+        <w:bidi w:val="0"/>
+        <w:rPr>
+          <w:rFonts w:hint="default"/>
+          <w:lang w:val="es-ES"/>
+        </w:rPr>
+      </w:pPr>
+      <w:r>
+        <w:t>Desarrolla una aplicación cliente-servidor con carga dinámica de métodos, donde el cliente 1 lanza un método que necesita datos del cliente 2. El cliente 2 ejecuta un método para proporcionar los datos al servidor, y el servidor ejecuta el método del cliente 1 con los datos del cliente 2 recibidos, enviando el resultado al cliente 1.</w:t>
+      </w:r>
+    </w:p>
+    <w:p>
+      <w:pPr>
+        <w:bidi w:val="0"/>
+        <w:rPr>
+          <w:rFonts w:hint="default"/>
+          <w:b/>
+          <w:bCs/>
+          <w:lang w:val="es-ES"/>
+        </w:rPr>
+      </w:pPr>
+    </w:p>
+    <w:p>
+      <w:pPr>
+        <w:bidi w:val="0"/>
+        <w:rPr>
+          <w:rFonts w:hint="default"/>
+          <w:b/>
+          <w:bCs/>
+          <w:lang w:val="es-ES"/>
+        </w:rPr>
+      </w:pPr>
+      <w:r>
+        <w:rPr>
+          <w:rFonts w:hint="default"/>
+          <w:b/>
+          <w:bCs/>
+          <w:lang w:val="es-ES"/>
+        </w:rPr>
+        <w:t>Explicacion</w:t>
+      </w:r>
+    </w:p>
+    <w:p>
+      <w:pPr>
+        <w:bidi w:val="0"/>
+        <w:rPr>
+          <w:rFonts w:hint="default"/>
+          <w:b/>
+          <w:bCs/>
+          <w:lang w:val="es-ES"/>
+        </w:rPr>
+      </w:pPr>
+      <w:r>
+        <w:rPr>
+          <w:rFonts w:hint="default"/>
+          <w:b w:val="0"/>
+          <w:bCs w:val="0"/>
+          <w:lang w:val="es-ES"/>
+        </w:rPr>
+        <w:t>En este ejercicio se intenta trabajar, el tener la implementacion de los metodos de calculo y gestion, separada de la implementacion de los datos. Haciendo una distribucion de ambos en diferentes clientes, que se comunican a traves de un servidor, que solo ejecuta lo que le mandan sin saber nada de nada.</w:t>
+      </w:r>
+    </w:p>
+    <w:p>
+      <w:pPr>
+        <w:bidi w:val="0"/>
+        <w:rPr>
+          <w:rFonts w:hint="default"/>
+          <w:lang w:val="es-ES"/>
+        </w:rPr>
+      </w:pPr>
+    </w:p>
+    <w:p>
+      <w:pPr>
+        <w:bidi w:val="0"/>
+        <w:rPr>
+          <w:rFonts w:hint="default"/>
+          <w:b/>
+          <w:bCs/>
+          <w:lang w:val="es-ES"/>
+        </w:rPr>
+      </w:pPr>
+      <w:r>
+        <w:rPr>
+          <w:rFonts w:hint="default"/>
+          <w:b/>
+          <w:bCs/>
+          <w:lang w:val="es-ES"/>
+        </w:rPr>
+        <w:t>Output</w:t>
+      </w:r>
+    </w:p>
+    <w:p>
+      <w:pPr>
+        <w:bidi w:val="0"/>
+        <w:rPr>
+          <w:rFonts w:hint="default"/>
+          <w:lang w:val="es-ES"/>
+        </w:rPr>
+      </w:pPr>
+      <w:r>
+        <w:drawing>
+          <wp:inline distT="0" distB="0" distL="114300" distR="114300">
+            <wp:extent cx="2042160" cy="518160"/>
+            <wp:effectExtent l="0" t="0" r="0" b="0"/>
+            <wp:docPr id="34" name="Imagen 3"/>
+            <wp:cNvGraphicFramePr>
+              <a:graphicFrameLocks xmlns:a="http://schemas.openxmlformats.org/drawingml/2006/main" noChangeAspect="1"/>
+            </wp:cNvGraphicFramePr>
+            <a:graphic xmlns:a="http://schemas.openxmlformats.org/drawingml/2006/main">
+              <a:graphicData uri="http://schemas.openxmlformats.org/drawingml/2006/picture">
+                <pic:pic xmlns:pic="http://schemas.openxmlformats.org/drawingml/2006/picture">
+                  <pic:nvPicPr>
+                    <pic:cNvPr id="34" name="Imagen 3"/>
+                    <pic:cNvPicPr>
+                      <a:picLocks noChangeAspect="1"/>
+                    </pic:cNvPicPr>
+                  </pic:nvPicPr>
+                  <pic:blipFill>
+                    <a:blip r:embed="rId40"/>
+                    <a:stretch>
+                      <a:fillRect/>
+                    </a:stretch>
+                  </pic:blipFill>
+                  <pic:spPr>
+                    <a:xfrm>
+                      <a:off x="0" y="0"/>
+                      <a:ext cx="2042160" cy="518160"/>
+                    </a:xfrm>
+                    <a:prstGeom prst="rect">
+                      <a:avLst/>
+                    </a:prstGeom>
+                    <a:noFill/>
+                    <a:ln>
+                      <a:noFill/>
+                    </a:ln>
+                  </pic:spPr>
+                </pic:pic>
+              </a:graphicData>
+            </a:graphic>
+          </wp:inline>
+        </w:drawing>
+      </w:r>
+      <w:r>
+        <w:rPr>
+          <w:rFonts w:hint="default"/>
+          <w:lang w:val="es-ES"/>
+        </w:rPr>
+        <w:t xml:space="preserve"> -&gt; recibimos los datos del Baul en ComputePi</w:t>
+      </w:r>
+    </w:p>
+    <w:p>
+      <w:pPr>
+        <w:bidi w:val="0"/>
+        <w:rPr>
+          <w:rFonts w:hint="default"/>
+          <w:lang w:val="es-ES"/>
+        </w:rPr>
+      </w:pPr>
+    </w:p>
+    <w:p>
+      <w:pPr>
+        <w:rPr>
+          <w:rFonts w:hint="default"/>
+          <w:lang w:val="es-ES"/>
+        </w:rPr>
+      </w:pPr>
       <w:r>
         <w:drawing>
           <wp:anchor distT="0" distB="0" distL="114300" distR="114300" simplePos="0" relativeHeight="251664384" behindDoc="1" locked="0" layoutInCell="1" allowOverlap="1">
             <wp:simplePos x="0" y="0"/>
             <wp:positionH relativeFrom="column">
-              <wp:posOffset>561975</wp:posOffset>
+              <wp:posOffset>371475</wp:posOffset>
             </wp:positionH>
             <wp:positionV relativeFrom="page">
-              <wp:posOffset>8674735</wp:posOffset>
+              <wp:posOffset>6550660</wp:posOffset>
             </wp:positionV>
             <wp:extent cx="3263265" cy="1544955"/>
             <wp:effectExtent l="0" t="0" r="0" b="0"/>
@@ -10944,7 +11182,7 @@
                     </pic:cNvPicPr>
                   </pic:nvPicPr>
                   <pic:blipFill>
-                    <a:blip r:embed="rId40"/>
+                    <a:blip r:embed="rId41"/>
                     <a:stretch>
                       <a:fillRect/>
                     </a:stretch>
@@ -10968,239 +11206,6 @@
           </wp:anchor>
         </w:drawing>
       </w:r>
-    </w:p>
-    <w:p>
-      <w:pPr>
-        <w:bidi w:val="0"/>
-        <w:rPr>
-          <w:rFonts w:hint="default"/>
-          <w:lang w:val="es-ES"/>
-        </w:rPr>
-      </w:pPr>
-    </w:p>
-    <w:p>
-      <w:pPr>
-        <w:bidi w:val="0"/>
-        <w:rPr>
-          <w:rFonts w:hint="default"/>
-          <w:lang w:val="es-ES"/>
-        </w:rPr>
-      </w:pPr>
-    </w:p>
-    <w:p>
-      <w:pPr>
-        <w:pStyle w:val="5"/>
-        <w:bidi w:val="0"/>
-        <w:rPr>
-          <w:rFonts w:hint="default"/>
-          <w:lang w:val="es-ES"/>
-        </w:rPr>
-      </w:pPr>
-    </w:p>
-    <w:p>
-      <w:pPr>
-        <w:pStyle w:val="5"/>
-        <w:bidi w:val="0"/>
-        <w:rPr>
-          <w:rFonts w:hint="default"/>
-          <w:lang w:val="es-ES"/>
-        </w:rPr>
-      </w:pPr>
-      <w:r>
-        <w:rPr>
-          <w:rFonts w:hint="default"/>
-          <w:lang w:val="es-ES"/>
-        </w:rPr>
-        <w:t>013- AccesoEntreClientes</w:t>
-      </w:r>
-    </w:p>
-    <w:p>
-      <w:pPr>
-        <w:bidi w:val="0"/>
-        <w:rPr>
-          <w:rFonts w:hint="default"/>
-          <w:b/>
-          <w:bCs/>
-          <w:lang w:val="es-ES"/>
-        </w:rPr>
-      </w:pPr>
-      <w:r>
-        <w:rPr>
-          <w:rFonts w:hint="default"/>
-          <w:b/>
-          <w:bCs/>
-          <w:lang w:val="es-ES"/>
-        </w:rPr>
-        <w:t>Enunciado</w:t>
-      </w:r>
-    </w:p>
-    <w:p>
-      <w:pPr>
-        <w:bidi w:val="0"/>
-        <w:rPr>
-          <w:rFonts w:hint="default"/>
-          <w:lang w:val="es-ES"/>
-        </w:rPr>
-      </w:pPr>
-      <w:r>
-        <w:t>Desarrolla una aplicación cliente-servidor con carga dinámica de métodos, donde el cliente 1 lanza un método que necesita datos del cliente 2. El cliente 2 ejecuta un método para proporcionar los datos al servidor, y el servidor ejecuta el método del cliente 1 con los datos del cliente 2 recibidos, enviando el resultado al cliente 1.</w:t>
-      </w:r>
-    </w:p>
-    <w:p>
-      <w:pPr>
-        <w:bidi w:val="0"/>
-        <w:rPr>
-          <w:rFonts w:hint="default"/>
-          <w:b/>
-          <w:bCs/>
-          <w:lang w:val="es-ES"/>
-        </w:rPr>
-      </w:pPr>
-    </w:p>
-    <w:p>
-      <w:pPr>
-        <w:bidi w:val="0"/>
-        <w:rPr>
-          <w:rFonts w:hint="default"/>
-          <w:b/>
-          <w:bCs/>
-          <w:lang w:val="es-ES"/>
-        </w:rPr>
-      </w:pPr>
-      <w:r>
-        <w:rPr>
-          <w:rFonts w:hint="default"/>
-          <w:b/>
-          <w:bCs/>
-          <w:lang w:val="es-ES"/>
-        </w:rPr>
-        <w:t>Explicacion</w:t>
-      </w:r>
-    </w:p>
-    <w:p>
-      <w:pPr>
-        <w:bidi w:val="0"/>
-        <w:rPr>
-          <w:rFonts w:hint="default"/>
-          <w:b/>
-          <w:bCs/>
-          <w:lang w:val="es-ES"/>
-        </w:rPr>
-      </w:pPr>
-      <w:r>
-        <w:rPr>
-          <w:rFonts w:hint="default"/>
-          <w:b w:val="0"/>
-          <w:bCs w:val="0"/>
-          <w:lang w:val="es-ES"/>
-        </w:rPr>
-        <w:t>En este ejercicio se intenta trabajar, el tener la implementacion de los metodos de calculo y gestion, separada de la implementacion de los datos. Haciendo una distribucion de ambos en diferentes clientes, que se comunican a traves de un servidor, que solo ejecuta lo que le mandan sin saber nada de nada.</w:t>
-      </w:r>
-    </w:p>
-    <w:p>
-      <w:pPr>
-        <w:bidi w:val="0"/>
-        <w:rPr>
-          <w:rFonts w:hint="default"/>
-          <w:lang w:val="es-ES"/>
-        </w:rPr>
-      </w:pPr>
-    </w:p>
-    <w:p>
-      <w:pPr>
-        <w:bidi w:val="0"/>
-        <w:rPr>
-          <w:rFonts w:hint="default"/>
-          <w:b/>
-          <w:bCs/>
-          <w:lang w:val="es-ES"/>
-        </w:rPr>
-      </w:pPr>
-      <w:r>
-        <w:rPr>
-          <w:rFonts w:hint="default"/>
-          <w:b/>
-          <w:bCs/>
-          <w:lang w:val="es-ES"/>
-        </w:rPr>
-        <w:t>Output</w:t>
-      </w:r>
-    </w:p>
-    <w:p>
-      <w:pPr>
-        <w:bidi w:val="0"/>
-        <w:rPr>
-          <w:rFonts w:hint="default"/>
-          <w:lang w:val="es-ES"/>
-        </w:rPr>
-      </w:pPr>
-      <w:r>
-        <w:drawing>
-          <wp:inline distT="0" distB="0" distL="114300" distR="114300">
-            <wp:extent cx="2042160" cy="518160"/>
-            <wp:effectExtent l="0" t="0" r="0" b="0"/>
-            <wp:docPr id="34" name="Imagen 3"/>
-            <wp:cNvGraphicFramePr>
-              <a:graphicFrameLocks xmlns:a="http://schemas.openxmlformats.org/drawingml/2006/main" noChangeAspect="1"/>
-            </wp:cNvGraphicFramePr>
-            <a:graphic xmlns:a="http://schemas.openxmlformats.org/drawingml/2006/main">
-              <a:graphicData uri="http://schemas.openxmlformats.org/drawingml/2006/picture">
-                <pic:pic xmlns:pic="http://schemas.openxmlformats.org/drawingml/2006/picture">
-                  <pic:nvPicPr>
-                    <pic:cNvPr id="34" name="Imagen 3"/>
-                    <pic:cNvPicPr>
-                      <a:picLocks noChangeAspect="1"/>
-                    </pic:cNvPicPr>
-                  </pic:nvPicPr>
-                  <pic:blipFill>
-                    <a:blip r:embed="rId41"/>
-                    <a:stretch>
-                      <a:fillRect/>
-                    </a:stretch>
-                  </pic:blipFill>
-                  <pic:spPr>
-                    <a:xfrm>
-                      <a:off x="0" y="0"/>
-                      <a:ext cx="2042160" cy="518160"/>
-                    </a:xfrm>
-                    <a:prstGeom prst="rect">
-                      <a:avLst/>
-                    </a:prstGeom>
-                    <a:noFill/>
-                    <a:ln>
-                      <a:noFill/>
-                    </a:ln>
-                  </pic:spPr>
-                </pic:pic>
-              </a:graphicData>
-            </a:graphic>
-          </wp:inline>
-        </w:drawing>
-      </w:r>
-      <w:r>
-        <w:rPr>
-          <w:rFonts w:hint="default"/>
-          <w:lang w:val="es-ES"/>
-        </w:rPr>
-        <w:t xml:space="preserve"> -&gt; recibimos los datos del Baul en ComputePi</w:t>
-      </w:r>
-    </w:p>
-    <w:p>
-      <w:pPr>
-        <w:bidi w:val="0"/>
-        <w:rPr>
-          <w:rFonts w:hint="default"/>
-          <w:lang w:val="es-ES"/>
-        </w:rPr>
-      </w:pPr>
-    </w:p>
-    <w:p>
-      <w:pPr>
-        <w:rPr>
-          <w:rFonts w:hint="default"/>
-          <w:lang w:val="es-ES"/>
-        </w:rPr>
-      </w:pPr>
       <w:r>
         <w:rPr>
           <w:rFonts w:hint="default"/>

</xml_diff>

<commit_message>
Correcciones ejercicio simulacion repartidores
</commit_message>
<xml_diff>
--- a/Documento RMI.docx
+++ b/Documento RMI.docx
@@ -9005,7 +9005,7 @@
           <w:rFonts w:hint="default"/>
           <w:lang w:val="es-ES"/>
         </w:rPr>
-        <w:t>Nos colocamos en la carpeta raiz de donde esta la estructura de carpetas  (que ha sido sacada del bin del proyecto, separando la ejecucion del cliente y el servidor, en 2 carpetas separadas. Que para la ejecucion remota solo es necesario llevarlas a difrerentes maquinas y hacer los siguiente:</w:t>
+        <w:t>Nos colocamos en la carpeta raíz de donde esta la estructura de carpetas  (que ha sido sacada del bin del proyecto, separando la ejecución del cliente y el servidor, en 2 carpetas separadas. Que para la ejecución remota solo es necesario llevarlas a diferentes maquinas y hacer los siguiente:</w:t>
       </w:r>
     </w:p>
     <w:p>
@@ -9532,6 +9532,7 @@
     <w:p>
       <w:pPr>
         <w:numPr>
+          <w:ilvl w:val="0"/>
           <w:numId w:val="0"/>
         </w:numPr>
         <w:tabs>
@@ -9548,6 +9549,7 @@
     <w:p>
       <w:pPr>
         <w:numPr>
+          <w:ilvl w:val="0"/>
           <w:numId w:val="0"/>
         </w:numPr>
         <w:tabs>
@@ -10172,13 +10174,13 @@
           <w:lang w:val="es-ES"/>
         </w:rPr>
       </w:pPr>
-      <w:bookmarkStart w:id="2" w:name="N1068E"/>
+      <w:bookmarkStart w:id="2" w:name="Codebase+y+seguridad"/>
       <w:bookmarkEnd w:id="2"/>
       <w:bookmarkStart w:id="3" w:name="Usos+adicionales+del+codebase+en+RMI"/>
       <w:bookmarkEnd w:id="3"/>
-      <w:bookmarkStart w:id="4" w:name="N106A1"/>
+      <w:bookmarkStart w:id="4" w:name="N1068E"/>
       <w:bookmarkEnd w:id="4"/>
-      <w:bookmarkStart w:id="5" w:name="Codebase+y+seguridad"/>
+      <w:bookmarkStart w:id="5" w:name="N106A1"/>
       <w:bookmarkEnd w:id="5"/>
     </w:p>
     <w:p>
@@ -10921,8 +10923,6 @@
           </wp:inline>
         </w:drawing>
       </w:r>
-      <w:bookmarkStart w:id="6" w:name="_GoBack"/>
-      <w:bookmarkEnd w:id="6"/>
     </w:p>
     <w:p>
       <w:pPr>
@@ -11059,91 +11059,6 @@
           <w:rFonts w:hint="default"/>
           <w:b/>
           <w:bCs/>
-          <w:lang w:val="es-ES"/>
-        </w:rPr>
-      </w:pPr>
-      <w:r>
-        <w:rPr>
-          <w:rFonts w:hint="default"/>
-          <w:b/>
-          <w:bCs/>
-          <w:lang w:val="es-ES"/>
-        </w:rPr>
-        <w:t>Output</w:t>
-      </w:r>
-    </w:p>
-    <w:p>
-      <w:pPr>
-        <w:bidi w:val="0"/>
-        <w:rPr>
-          <w:rFonts w:hint="default"/>
-          <w:lang w:val="es-ES"/>
-        </w:rPr>
-      </w:pPr>
-      <w:r>
-        <w:drawing>
-          <wp:inline distT="0" distB="0" distL="114300" distR="114300">
-            <wp:extent cx="2042160" cy="518160"/>
-            <wp:effectExtent l="0" t="0" r="0" b="0"/>
-            <wp:docPr id="34" name="Imagen 3"/>
-            <wp:cNvGraphicFramePr>
-              <a:graphicFrameLocks xmlns:a="http://schemas.openxmlformats.org/drawingml/2006/main" noChangeAspect="1"/>
-            </wp:cNvGraphicFramePr>
-            <a:graphic xmlns:a="http://schemas.openxmlformats.org/drawingml/2006/main">
-              <a:graphicData uri="http://schemas.openxmlformats.org/drawingml/2006/picture">
-                <pic:pic xmlns:pic="http://schemas.openxmlformats.org/drawingml/2006/picture">
-                  <pic:nvPicPr>
-                    <pic:cNvPr id="34" name="Imagen 3"/>
-                    <pic:cNvPicPr>
-                      <a:picLocks noChangeAspect="1"/>
-                    </pic:cNvPicPr>
-                  </pic:nvPicPr>
-                  <pic:blipFill>
-                    <a:blip r:embed="rId40"/>
-                    <a:stretch>
-                      <a:fillRect/>
-                    </a:stretch>
-                  </pic:blipFill>
-                  <pic:spPr>
-                    <a:xfrm>
-                      <a:off x="0" y="0"/>
-                      <a:ext cx="2042160" cy="518160"/>
-                    </a:xfrm>
-                    <a:prstGeom prst="rect">
-                      <a:avLst/>
-                    </a:prstGeom>
-                    <a:noFill/>
-                    <a:ln>
-                      <a:noFill/>
-                    </a:ln>
-                  </pic:spPr>
-                </pic:pic>
-              </a:graphicData>
-            </a:graphic>
-          </wp:inline>
-        </w:drawing>
-      </w:r>
-      <w:r>
-        <w:rPr>
-          <w:rFonts w:hint="default"/>
-          <w:lang w:val="es-ES"/>
-        </w:rPr>
-        <w:t xml:space="preserve"> -&gt; recibimos los datos del Baul en ComputePi</w:t>
-      </w:r>
-    </w:p>
-    <w:p>
-      <w:pPr>
-        <w:bidi w:val="0"/>
-        <w:rPr>
-          <w:rFonts w:hint="default"/>
-          <w:lang w:val="es-ES"/>
-        </w:rPr>
-      </w:pPr>
-    </w:p>
-    <w:p>
-      <w:pPr>
-        <w:rPr>
-          <w:rFonts w:hint="default"/>
           <w:lang w:val="es-ES"/>
         </w:rPr>
       </w:pPr>
@@ -11152,10 +11067,10 @@
           <wp:anchor distT="0" distB="0" distL="114300" distR="114300" simplePos="0" relativeHeight="251664384" behindDoc="1" locked="0" layoutInCell="1" allowOverlap="1">
             <wp:simplePos x="0" y="0"/>
             <wp:positionH relativeFrom="column">
-              <wp:posOffset>371475</wp:posOffset>
+              <wp:posOffset>-225425</wp:posOffset>
             </wp:positionH>
             <wp:positionV relativeFrom="page">
-              <wp:posOffset>6550660</wp:posOffset>
+              <wp:posOffset>8023860</wp:posOffset>
             </wp:positionV>
             <wp:extent cx="3263265" cy="1544955"/>
             <wp:effectExtent l="0" t="0" r="0" b="0"/>
@@ -11182,7 +11097,7 @@
                     </pic:cNvPicPr>
                   </pic:nvPicPr>
                   <pic:blipFill>
-                    <a:blip r:embed="rId41"/>
+                    <a:blip r:embed="rId40"/>
                     <a:stretch>
                       <a:fillRect/>
                     </a:stretch>
@@ -11209,63 +11124,275 @@
       <w:r>
         <w:rPr>
           <w:rFonts w:hint="default"/>
-          <w:lang w:val="es-ES"/>
-        </w:rPr>
-        <w:br w:type="page"/>
-      </w:r>
-    </w:p>
-    <w:p>
-      <w:pPr>
-        <w:pStyle w:val="2"/>
-        <w:bidi w:val="0"/>
-        <w:rPr>
-          <w:rFonts w:hint="default"/>
-          <w:lang w:val="es-ES"/>
-        </w:rPr>
-      </w:pPr>
-      <w:r>
-        <w:rPr>
-          <w:rFonts w:hint="default"/>
-          <w:lang w:val="es-ES"/>
-        </w:rPr>
-        <w:t>EJERCICIOS COMPLETOS</w:t>
-      </w:r>
-    </w:p>
-    <w:p>
-      <w:pPr>
-        <w:pStyle w:val="3"/>
-        <w:bidi w:val="0"/>
-        <w:rPr>
-          <w:rFonts w:hint="default"/>
-          <w:lang w:val="es-ES"/>
-        </w:rPr>
-      </w:pPr>
-      <w:r>
-        <w:rPr>
-          <w:rFonts w:hint="default"/>
-          <w:lang w:val="es-ES"/>
-        </w:rPr>
-        <w:t>Ejercicio 014- Simulacion repartidores</w:t>
-      </w:r>
-    </w:p>
-    <w:p>
-      <w:pPr>
-        <w:rPr>
-          <w:rFonts w:hint="default"/>
           <w:b/>
           <w:bCs/>
           <w:lang w:val="es-ES"/>
         </w:rPr>
-      </w:pPr>
-      <w:r>
+        <w:t>Output</w:t>
+      </w:r>
+    </w:p>
+    <w:p>
+      <w:pPr>
+        <w:bidi w:val="0"/>
+        <w:rPr>
+          <w:rFonts w:hint="default"/>
+          <w:lang w:val="es-ES"/>
+        </w:rPr>
+      </w:pPr>
+      <w:r>
+        <w:drawing>
+          <wp:inline distT="0" distB="0" distL="114300" distR="114300">
+            <wp:extent cx="2042160" cy="518160"/>
+            <wp:effectExtent l="0" t="0" r="0" b="0"/>
+            <wp:docPr id="34" name="Imagen 3"/>
+            <wp:cNvGraphicFramePr>
+              <a:graphicFrameLocks xmlns:a="http://schemas.openxmlformats.org/drawingml/2006/main" noChangeAspect="1"/>
+            </wp:cNvGraphicFramePr>
+            <a:graphic xmlns:a="http://schemas.openxmlformats.org/drawingml/2006/main">
+              <a:graphicData uri="http://schemas.openxmlformats.org/drawingml/2006/picture">
+                <pic:pic xmlns:pic="http://schemas.openxmlformats.org/drawingml/2006/picture">
+                  <pic:nvPicPr>
+                    <pic:cNvPr id="34" name="Imagen 3"/>
+                    <pic:cNvPicPr>
+                      <a:picLocks noChangeAspect="1"/>
+                    </pic:cNvPicPr>
+                  </pic:nvPicPr>
+                  <pic:blipFill>
+                    <a:blip r:embed="rId41"/>
+                    <a:stretch>
+                      <a:fillRect/>
+                    </a:stretch>
+                  </pic:blipFill>
+                  <pic:spPr>
+                    <a:xfrm>
+                      <a:off x="0" y="0"/>
+                      <a:ext cx="2042160" cy="518160"/>
+                    </a:xfrm>
+                    <a:prstGeom prst="rect">
+                      <a:avLst/>
+                    </a:prstGeom>
+                    <a:noFill/>
+                    <a:ln>
+                      <a:noFill/>
+                    </a:ln>
+                  </pic:spPr>
+                </pic:pic>
+              </a:graphicData>
+            </a:graphic>
+          </wp:inline>
+        </w:drawing>
+      </w:r>
+      <w:r>
+        <w:rPr>
+          <w:rFonts w:hint="default"/>
+          <w:lang w:val="es-ES"/>
+        </w:rPr>
+        <w:t xml:space="preserve"> -&gt; recibimos los datos del Baul en ComputePi</w:t>
+      </w:r>
+    </w:p>
+    <w:p>
+      <w:pPr>
+        <w:bidi w:val="0"/>
+        <w:rPr>
+          <w:rFonts w:hint="default"/>
+          <w:lang w:val="es-ES"/>
+        </w:rPr>
+      </w:pPr>
+    </w:p>
+    <w:p>
+      <w:pPr>
+        <w:rPr>
+          <w:rFonts w:hint="default"/>
+          <w:lang w:val="es-ES"/>
+        </w:rPr>
+      </w:pPr>
+      <w:r>
+        <w:rPr>
+          <w:rFonts w:hint="default"/>
+          <w:lang w:val="es-ES"/>
+        </w:rPr>
+        <w:br w:type="page"/>
+      </w:r>
+    </w:p>
+    <w:p>
+      <w:pPr>
+        <w:pStyle w:val="2"/>
+        <w:bidi w:val="0"/>
+        <w:rPr>
+          <w:rFonts w:hint="default"/>
+          <w:lang w:val="es-ES"/>
+        </w:rPr>
+      </w:pPr>
+      <w:r>
+        <w:rPr>
+          <w:rFonts w:hint="default"/>
+          <w:lang w:val="es-ES"/>
+        </w:rPr>
+        <w:t>EJERCICIOS COMPLETOS</w:t>
+      </w:r>
+    </w:p>
+    <w:p>
+      <w:pPr>
+        <w:pStyle w:val="3"/>
+        <w:bidi w:val="0"/>
+        <w:rPr>
+          <w:rFonts w:hint="default"/>
+          <w:lang w:val="es-ES"/>
+        </w:rPr>
+      </w:pPr>
+      <w:r>
+        <w:rPr>
+          <w:rFonts w:hint="default"/>
+          <w:lang w:val="es-ES"/>
+        </w:rPr>
+        <w:t>Ejercicio 014- Simulacion repartidores</w:t>
+      </w:r>
+    </w:p>
+    <w:p>
+      <w:pPr>
         <w:rPr>
           <w:rFonts w:hint="default"/>
           <w:b/>
           <w:bCs/>
           <w:lang w:val="es-ES"/>
         </w:rPr>
+      </w:pPr>
+      <w:r>
+        <w:rPr>
+          <w:rFonts w:hint="default"/>
+          <w:b/>
+          <w:bCs/>
+          <w:lang w:val="es-ES"/>
+        </w:rPr>
         <w:t>Planteamiento</w:t>
       </w:r>
+    </w:p>
+    <w:p>
+      <w:pPr>
+        <w:rPr>
+          <w:rFonts w:hint="default"/>
+          <w:b w:val="0"/>
+          <w:bCs w:val="0"/>
+          <w:lang w:val="es-ES"/>
+        </w:rPr>
+      </w:pPr>
+      <w:r>
+        <w:rPr>
+          <w:rFonts w:hint="default"/>
+          <w:b w:val="0"/>
+          <w:bCs w:val="0"/>
+          <w:lang w:val="es-ES"/>
+        </w:rPr>
+        <w:t>Desarrolla una aplicación que simule un sistema de gestión de pedidos de hamburguesas. El sistema consta de un cliente que genera un pedido de hamburguesa y lo envía a una empresa de gestión de pedidos. La empresa de gestión de pedidos cuenta con tres empresas de reparto subcontratadas: Subcontrata 1, Subcontrata 2 y Subcontrata 3.</w:t>
+      </w:r>
+    </w:p>
+    <w:p>
+      <w:pPr>
+        <w:rPr>
+          <w:rFonts w:hint="default"/>
+          <w:b w:val="0"/>
+          <w:bCs w:val="0"/>
+          <w:lang w:val="es-ES"/>
+        </w:rPr>
+      </w:pPr>
+    </w:p>
+    <w:p>
+      <w:pPr>
+        <w:rPr>
+          <w:rFonts w:hint="default"/>
+          <w:b w:val="0"/>
+          <w:bCs w:val="0"/>
+          <w:lang w:val="es-ES"/>
+        </w:rPr>
+      </w:pPr>
+      <w:r>
+        <w:rPr>
+          <w:rFonts w:hint="default"/>
+          <w:b w:val="0"/>
+          <w:bCs w:val="0"/>
+          <w:lang w:val="es-ES"/>
+        </w:rPr>
+        <w:t xml:space="preserve">El objetivo del sistema es garantizar que el pedido siempre sea entregado por la subcontrata con el número más bajo. </w:t>
+      </w:r>
+    </w:p>
+    <w:p>
+      <w:pPr>
+        <w:rPr>
+          <w:rFonts w:hint="default"/>
+          <w:b w:val="0"/>
+          <w:bCs w:val="0"/>
+          <w:lang w:val="es-ES"/>
+        </w:rPr>
+      </w:pPr>
+    </w:p>
+    <w:p>
+      <w:pPr>
+        <w:rPr>
+          <w:rFonts w:hint="default"/>
+          <w:b w:val="0"/>
+          <w:bCs w:val="0"/>
+          <w:lang w:val="es-ES"/>
+        </w:rPr>
+      </w:pPr>
+      <w:r>
+        <w:rPr>
+          <w:rFonts w:hint="default"/>
+          <w:b w:val="0"/>
+          <w:bCs w:val="0"/>
+          <w:lang w:val="es-ES"/>
+        </w:rPr>
+        <w:t>Ademas el sistema debe ser capaz de manejar situaciones en las que el servidor de una subcontrata esté caído. En ese caso, se debe delegar el pedido a la siguiente subcontrata con el número más bajo que esté operativa. El objetivo es garantizar que el pedido se entregue lo más rápido posible. En caso de que no haya ninguna subcontrata diponible el pedido se rechazara.</w:t>
+      </w:r>
+    </w:p>
+    <w:p>
+      <w:pPr>
+        <w:rPr>
+          <w:rFonts w:hint="default"/>
+          <w:b w:val="0"/>
+          <w:bCs w:val="0"/>
+          <w:lang w:val="es-ES"/>
+        </w:rPr>
+      </w:pPr>
+    </w:p>
+    <w:p>
+      <w:pPr>
+        <w:rPr>
+          <w:rFonts w:hint="default"/>
+          <w:b w:val="0"/>
+          <w:bCs w:val="0"/>
+          <w:lang w:val="es-ES"/>
+        </w:rPr>
+      </w:pPr>
+      <w:r>
+        <w:rPr>
+          <w:rFonts w:hint="default"/>
+          <w:b w:val="0"/>
+          <w:bCs w:val="0"/>
+          <w:lang w:val="es-ES"/>
+        </w:rPr>
+        <w:t>La aplicación debe ser capaz de mostrar el estado de las subcontratas (encendidas o apagadas) y notificar al cliente de la situacion de su pedido. Finalmente</w:t>
+      </w:r>
+      <w:bookmarkStart w:id="6" w:name="_GoBack"/>
+      <w:bookmarkEnd w:id="6"/>
+      <w:r>
+        <w:rPr>
+          <w:rFonts w:hint="default"/>
+          <w:b w:val="0"/>
+          <w:bCs w:val="0"/>
+          <w:lang w:val="es-ES"/>
+        </w:rPr>
+        <w:t xml:space="preserve"> se deben implementar mecanismos de seguridad y manejo de errores para garantizar la integridad y confiabilidad del sistema.</w:t>
+      </w:r>
+    </w:p>
+    <w:p>
+      <w:pPr>
+        <w:rPr>
+          <w:rFonts w:hint="default"/>
+          <w:b w:val="0"/>
+          <w:bCs w:val="0"/>
+          <w:lang w:val="es-ES"/>
+        </w:rPr>
+      </w:pPr>
     </w:p>
     <w:p>
       <w:pPr>

</xml_diff>

<commit_message>
Borrador documentacion Simulador Repartidores
</commit_message>
<xml_diff>
--- a/Documento RMI.docx
+++ b/Documento RMI.docx
@@ -5904,12 +5904,6 @@
             <w:insideH w:val="single" w:color="auto" w:sz="4" w:space="0"/>
             <w:insideV w:val="single" w:color="auto" w:sz="4" w:space="0"/>
           </w:tblBorders>
-          <w:tblCellMar>
-            <w:top w:w="0" w:type="dxa"/>
-            <w:left w:w="108" w:type="dxa"/>
-            <w:bottom w:w="0" w:type="dxa"/>
-            <w:right w:w="108" w:type="dxa"/>
-          </w:tblCellMar>
         </w:tblPrEx>
         <w:tc>
           <w:tcPr>
@@ -9888,9 +9882,9 @@
           <w:lang w:val="es-ES"/>
         </w:rPr>
       </w:pPr>
-      <w:bookmarkStart w:id="0" w:name="N1061C"/>
+      <w:bookmarkStart w:id="0" w:name="%C2%BFC%C3%B3mo+se+usa+la+propiedad+codebase+en+RMI%3F"/>
       <w:bookmarkEnd w:id="0"/>
-      <w:bookmarkStart w:id="1" w:name="%C2%BFC%C3%B3mo+se+usa+la+propiedad+codebase+en+RMI%3F"/>
+      <w:bookmarkStart w:id="1" w:name="N1061C"/>
       <w:bookmarkEnd w:id="1"/>
       <w:r>
         <w:rPr>
@@ -10176,11 +10170,11 @@
       </w:pPr>
       <w:bookmarkStart w:id="2" w:name="Codebase+y+seguridad"/>
       <w:bookmarkEnd w:id="2"/>
-      <w:bookmarkStart w:id="3" w:name="Usos+adicionales+del+codebase+en+RMI"/>
+      <w:bookmarkStart w:id="3" w:name="N1068E"/>
       <w:bookmarkEnd w:id="3"/>
-      <w:bookmarkStart w:id="4" w:name="N1068E"/>
+      <w:bookmarkStart w:id="4" w:name="N106A1"/>
       <w:bookmarkEnd w:id="4"/>
-      <w:bookmarkStart w:id="5" w:name="N106A1"/>
+      <w:bookmarkStart w:id="5" w:name="Usos+adicionales+del+codebase+en+RMI"/>
       <w:bookmarkEnd w:id="5"/>
     </w:p>
     <w:p>
@@ -11283,7 +11277,7 @@
           <w:bCs w:val="0"/>
           <w:lang w:val="es-ES"/>
         </w:rPr>
-        <w:t>Desarrolla una aplicación que simule un sistema de gestión de pedidos de hamburguesas. El sistema consta de un cliente que genera un pedido de hamburguesa y lo envía a una empresa de gestión de pedidos. La empresa de gestión de pedidos cuenta con tres empresas de reparto subcontratadas: Subcontrata 1, Subcontrata 2 y Subcontrata 3.</w:t>
+        <w:t xml:space="preserve">Desarrolla una aplicación que simule un sistema de gestión de pedidos de hamburguesas. El sistema consta de un cliente que genera un pedido y lo envía a una empresa de gestión de pedidos. La empresa de gestión de pedidos cuenta con tres empresas de reparto subcontratadas: Subcontrata 1, Subcontrata 2 y Subcontrata 3. </w:t>
       </w:r>
     </w:p>
     <w:p>
@@ -11312,7 +11306,7 @@
           <w:bCs w:val="0"/>
           <w:lang w:val="es-ES"/>
         </w:rPr>
-        <w:t xml:space="preserve">El objetivo del sistema es garantizar que el pedido siempre sea entregado por la subcontrata con el número más bajo. </w:t>
+        <w:t>El objetivo del sistema es garantizar que el pedido siempre sea entregado por la subcontrata con el número más bajo.  Y que el gestor de pedidos enseñe la cantidad total facturada hasta el momento.</w:t>
       </w:r>
     </w:p>
     <w:p>
@@ -11341,7 +11335,7 @@
           <w:bCs w:val="0"/>
           <w:lang w:val="es-ES"/>
         </w:rPr>
-        <w:t>Ademas el sistema debe ser capaz de manejar situaciones en las que el servidor de una subcontrata esté caído. En ese caso, se debe delegar el pedido a la siguiente subcontrata con el número más bajo que esté operativa. El objetivo es garantizar que el pedido se entregue lo más rápido posible. En caso de que no haya ninguna subcontrata diponible el pedido se rechazara.</w:t>
+        <w:t>Ademas el sistema debe ser capaz de manejar situaciones en las que el servidor de una subcontrata esté caído. En ese caso, se debe delegar el pedido a la siguiente subcontrata con el número más bajo que esté operativa. El objetivo es garantizar que el pedido se entregue lo más rápido posible. En caso de que no haya ninguna subcontrata disponible el pedido se rechazara.</w:t>
       </w:r>
     </w:p>
     <w:p>
@@ -11370,18 +11364,36 @@
           <w:bCs w:val="0"/>
           <w:lang w:val="es-ES"/>
         </w:rPr>
-        <w:t>La aplicación debe ser capaz de mostrar el estado de las subcontratas (encendidas o apagadas) y notificar al cliente de la situacion de su pedido. Finalmente</w:t>
-      </w:r>
-      <w:bookmarkStart w:id="6" w:name="_GoBack"/>
-      <w:bookmarkEnd w:id="6"/>
-      <w:r>
+        <w:t>La aplicación debe ser capaz de mostrar el estado de las subcontratas (encendidas o apagadas) y notificar al cliente de la situacion de su pedido. Finalmente se deben implementar mecanismos de seguridad y manejo de errores para garantizar la integridad y confiabilidad del sistema.</w:t>
+      </w:r>
+    </w:p>
+    <w:p>
+      <w:pPr>
         <w:rPr>
           <w:rFonts w:hint="default"/>
           <w:b w:val="0"/>
           <w:bCs w:val="0"/>
           <w:lang w:val="es-ES"/>
         </w:rPr>
-        <w:t xml:space="preserve"> se deben implementar mecanismos de seguridad y manejo de errores para garantizar la integridad y confiabilidad del sistema.</w:t>
+      </w:pPr>
+    </w:p>
+    <w:p>
+      <w:pPr>
+        <w:rPr>
+          <w:rFonts w:hint="default"/>
+          <w:b/>
+          <w:bCs/>
+          <w:lang w:val="es-ES"/>
+        </w:rPr>
+      </w:pPr>
+      <w:r>
+        <w:rPr>
+          <w:rFonts w:hint="default"/>
+          <w:b/>
+          <w:bCs/>
+          <w:lang w:val="es-ES"/>
+        </w:rPr>
+        <w:t>Explicacion</w:t>
       </w:r>
     </w:p>
     <w:p>
@@ -11393,6 +11405,722 @@
           <w:lang w:val="es-ES"/>
         </w:rPr>
       </w:pPr>
+      <w:r>
+        <w:rPr>
+          <w:rFonts w:hint="default"/>
+          <w:b w:val="0"/>
+          <w:bCs w:val="0"/>
+          <w:lang w:val="es-ES"/>
+        </w:rPr>
+        <w:t>La llamada de funciones de un servidor a otro es totalmente procedural, y funciona de la siguiente manera.</w:t>
+      </w:r>
+    </w:p>
+    <w:p>
+      <w:pPr>
+        <w:rPr>
+          <w:rFonts w:hint="default"/>
+          <w:b w:val="0"/>
+          <w:bCs w:val="0"/>
+          <w:lang w:val="es-ES"/>
+        </w:rPr>
+      </w:pPr>
+    </w:p>
+    <w:p>
+      <w:pPr>
+        <w:rPr>
+          <w:rFonts w:hint="default"/>
+          <w:b w:val="0"/>
+          <w:bCs w:val="0"/>
+          <w:lang w:val="es-ES"/>
+        </w:rPr>
+      </w:pPr>
+      <w:r>
+        <w:rPr>
+          <w:rFonts w:hint="default"/>
+          <w:b w:val="0"/>
+          <w:bCs w:val="0"/>
+          <w:lang w:val="es-ES"/>
+        </w:rPr>
+        <w:drawing>
+          <wp:inline distT="0" distB="0" distL="114300" distR="114300">
+            <wp:extent cx="4488180" cy="2145030"/>
+            <wp:effectExtent l="0" t="0" r="7620" b="3810"/>
+            <wp:docPr id="25" name="Imagen 25" descr="006-Diagrama simulacion repartidores"/>
+            <wp:cNvGraphicFramePr>
+              <a:graphicFrameLocks xmlns:a="http://schemas.openxmlformats.org/drawingml/2006/main" noChangeAspect="1"/>
+            </wp:cNvGraphicFramePr>
+            <a:graphic xmlns:a="http://schemas.openxmlformats.org/drawingml/2006/main">
+              <a:graphicData uri="http://schemas.openxmlformats.org/drawingml/2006/picture">
+                <pic:pic xmlns:pic="http://schemas.openxmlformats.org/drawingml/2006/picture">
+                  <pic:nvPicPr>
+                    <pic:cNvPr id="25" name="Imagen 25" descr="006-Diagrama simulacion repartidores"/>
+                    <pic:cNvPicPr>
+                      <a:picLocks noChangeAspect="1"/>
+                    </pic:cNvPicPr>
+                  </pic:nvPicPr>
+                  <pic:blipFill>
+                    <a:blip r:embed="rId42"/>
+                    <a:stretch>
+                      <a:fillRect/>
+                    </a:stretch>
+                  </pic:blipFill>
+                  <pic:spPr>
+                    <a:xfrm>
+                      <a:off x="0" y="0"/>
+                      <a:ext cx="4488180" cy="2145030"/>
+                    </a:xfrm>
+                    <a:prstGeom prst="rect">
+                      <a:avLst/>
+                    </a:prstGeom>
+                  </pic:spPr>
+                </pic:pic>
+              </a:graphicData>
+            </a:graphic>
+          </wp:inline>
+        </w:drawing>
+      </w:r>
+    </w:p>
+    <w:p>
+      <w:pPr>
+        <w:rPr>
+          <w:rFonts w:hint="default"/>
+          <w:b w:val="0"/>
+          <w:bCs w:val="0"/>
+          <w:lang w:val="es-ES"/>
+        </w:rPr>
+      </w:pPr>
+    </w:p>
+    <w:p>
+      <w:pPr>
+        <w:rPr>
+          <w:rFonts w:hint="default"/>
+          <w:b w:val="0"/>
+          <w:bCs w:val="0"/>
+          <w:lang w:val="es-ES"/>
+        </w:rPr>
+      </w:pPr>
+    </w:p>
+    <w:p>
+      <w:pPr>
+        <w:rPr>
+          <w:rFonts w:hint="default"/>
+          <w:b w:val="0"/>
+          <w:bCs w:val="0"/>
+          <w:lang w:val="es-ES"/>
+        </w:rPr>
+      </w:pPr>
+    </w:p>
+    <w:p>
+      <w:pPr>
+        <w:rPr>
+          <w:rFonts w:hint="default"/>
+          <w:b w:val="0"/>
+          <w:bCs w:val="0"/>
+          <w:lang w:val="es-ES"/>
+        </w:rPr>
+      </w:pPr>
+    </w:p>
+    <w:p>
+      <w:pPr>
+        <w:rPr>
+          <w:rFonts w:hint="default"/>
+          <w:b w:val="0"/>
+          <w:bCs w:val="0"/>
+          <w:lang w:val="es-ES"/>
+        </w:rPr>
+      </w:pPr>
+    </w:p>
+    <w:p>
+      <w:pPr>
+        <w:rPr>
+          <w:rFonts w:hint="default"/>
+          <w:b w:val="0"/>
+          <w:bCs w:val="0"/>
+          <w:lang w:val="es-ES"/>
+        </w:rPr>
+      </w:pPr>
+      <w:r>
+        <w:rPr>
+          <w:rFonts w:hint="default"/>
+          <w:b w:val="0"/>
+          <w:bCs w:val="0"/>
+          <w:lang w:val="es-ES"/>
+        </w:rPr>
+        <w:t>Los datos de conexion de los diferentes servidores es la siguiente.</w:t>
+      </w:r>
+    </w:p>
+    <w:tbl>
+      <w:tblPr>
+        <w:tblStyle w:val="122"/>
+        <w:tblW w:w="9238" w:type="dxa"/>
+        <w:tblInd w:w="0" w:type="dxa"/>
+        <w:tblBorders>
+          <w:top w:val="single" w:color="auto" w:sz="4" w:space="0"/>
+          <w:left w:val="single" w:color="auto" w:sz="4" w:space="0"/>
+          <w:bottom w:val="single" w:color="auto" w:sz="4" w:space="0"/>
+          <w:right w:val="single" w:color="auto" w:sz="4" w:space="0"/>
+          <w:insideH w:val="single" w:color="auto" w:sz="4" w:space="0"/>
+          <w:insideV w:val="single" w:color="auto" w:sz="4" w:space="0"/>
+        </w:tblBorders>
+        <w:tblLayout w:type="autofit"/>
+        <w:tblCellMar>
+          <w:left w:w="108" w:type="dxa"/>
+          <w:right w:w="108" w:type="dxa"/>
+        </w:tblCellMar>
+      </w:tblPr>
+      <w:tblGrid>
+        <w:gridCol w:w="3079"/>
+        <w:gridCol w:w="3079"/>
+        <w:gridCol w:w="3080"/>
+      </w:tblGrid>
+      <w:tr>
+        <w:tblPrEx>
+          <w:tblBorders>
+            <w:top w:val="single" w:color="auto" w:sz="4" w:space="0"/>
+            <w:left w:val="single" w:color="auto" w:sz="4" w:space="0"/>
+            <w:bottom w:val="single" w:color="auto" w:sz="4" w:space="0"/>
+            <w:right w:val="single" w:color="auto" w:sz="4" w:space="0"/>
+            <w:insideH w:val="single" w:color="auto" w:sz="4" w:space="0"/>
+            <w:insideV w:val="single" w:color="auto" w:sz="4" w:space="0"/>
+          </w:tblBorders>
+          <w:tblCellMar>
+            <w:left w:w="108" w:type="dxa"/>
+            <w:right w:w="108" w:type="dxa"/>
+          </w:tblCellMar>
+        </w:tblPrEx>
+        <w:trPr>
+          <w:trHeight w:val="255" w:hRule="atLeast"/>
+        </w:trPr>
+        <w:tc>
+          <w:tcPr>
+            <w:tcW w:w="3079" w:type="dxa"/>
+          </w:tcPr>
+          <w:p>
+            <w:pPr>
+              <w:rPr>
+                <w:rFonts w:hint="default"/>
+                <w:b w:val="0"/>
+                <w:bCs w:val="0"/>
+                <w:vertAlign w:val="baseline"/>
+                <w:lang w:val="es-ES"/>
+              </w:rPr>
+            </w:pPr>
+          </w:p>
+        </w:tc>
+        <w:tc>
+          <w:tcPr>
+            <w:tcW w:w="3079" w:type="dxa"/>
+          </w:tcPr>
+          <w:p>
+            <w:pPr>
+              <w:rPr>
+                <w:rFonts w:hint="default"/>
+                <w:b w:val="0"/>
+                <w:bCs w:val="0"/>
+                <w:vertAlign w:val="baseline"/>
+                <w:lang w:val="es-ES"/>
+              </w:rPr>
+            </w:pPr>
+            <w:r>
+              <w:rPr>
+                <w:rFonts w:hint="default"/>
+                <w:b w:val="0"/>
+                <w:bCs w:val="0"/>
+                <w:vertAlign w:val="baseline"/>
+                <w:lang w:val="es-ES"/>
+              </w:rPr>
+              <w:t>Puerto</w:t>
+            </w:r>
+          </w:p>
+        </w:tc>
+        <w:tc>
+          <w:tcPr>
+            <w:tcW w:w="3080" w:type="dxa"/>
+          </w:tcPr>
+          <w:p>
+            <w:pPr>
+              <w:rPr>
+                <w:rFonts w:hint="default"/>
+                <w:b w:val="0"/>
+                <w:bCs w:val="0"/>
+                <w:vertAlign w:val="baseline"/>
+                <w:lang w:val="es-ES"/>
+              </w:rPr>
+            </w:pPr>
+            <w:r>
+              <w:rPr>
+                <w:rFonts w:hint="default"/>
+                <w:b w:val="0"/>
+                <w:bCs w:val="0"/>
+                <w:vertAlign w:val="baseline"/>
+                <w:lang w:val="es-ES"/>
+              </w:rPr>
+              <w:t>Nombre</w:t>
+            </w:r>
+          </w:p>
+        </w:tc>
+      </w:tr>
+      <w:tr>
+        <w:tblPrEx>
+          <w:tblBorders>
+            <w:top w:val="single" w:color="auto" w:sz="4" w:space="0"/>
+            <w:left w:val="single" w:color="auto" w:sz="4" w:space="0"/>
+            <w:bottom w:val="single" w:color="auto" w:sz="4" w:space="0"/>
+            <w:right w:val="single" w:color="auto" w:sz="4" w:space="0"/>
+            <w:insideH w:val="single" w:color="auto" w:sz="4" w:space="0"/>
+            <w:insideV w:val="single" w:color="auto" w:sz="4" w:space="0"/>
+          </w:tblBorders>
+          <w:tblCellMar>
+            <w:left w:w="108" w:type="dxa"/>
+            <w:right w:w="108" w:type="dxa"/>
+          </w:tblCellMar>
+        </w:tblPrEx>
+        <w:trPr>
+          <w:trHeight w:val="255" w:hRule="atLeast"/>
+        </w:trPr>
+        <w:tc>
+          <w:tcPr>
+            <w:tcW w:w="3079" w:type="dxa"/>
+          </w:tcPr>
+          <w:p>
+            <w:pPr>
+              <w:rPr>
+                <w:rFonts w:hint="default"/>
+                <w:b w:val="0"/>
+                <w:bCs w:val="0"/>
+                <w:vertAlign w:val="baseline"/>
+                <w:lang w:val="es-ES"/>
+              </w:rPr>
+            </w:pPr>
+            <w:r>
+              <w:rPr>
+                <w:rFonts w:hint="default"/>
+                <w:b w:val="0"/>
+                <w:bCs w:val="0"/>
+                <w:vertAlign w:val="baseline"/>
+                <w:lang w:val="es-ES"/>
+              </w:rPr>
+              <w:t>Servidor Gestion</w:t>
+            </w:r>
+          </w:p>
+        </w:tc>
+        <w:tc>
+          <w:tcPr>
+            <w:tcW w:w="3079" w:type="dxa"/>
+          </w:tcPr>
+          <w:p>
+            <w:pPr>
+              <w:rPr>
+                <w:rFonts w:hint="default"/>
+                <w:b w:val="0"/>
+                <w:bCs w:val="0"/>
+                <w:vertAlign w:val="baseline"/>
+                <w:lang w:val="es-ES"/>
+              </w:rPr>
+            </w:pPr>
+            <w:r>
+              <w:rPr>
+                <w:rFonts w:hint="default" w:ascii="Consolas" w:hAnsi="Consolas" w:eastAsia="Consolas"/>
+                <w:color w:val="000000"/>
+                <w:sz w:val="20"/>
+                <w:szCs w:val="24"/>
+                <w:shd w:val="clear" w:color="auto" w:fill="E8F2FE"/>
+              </w:rPr>
+              <w:t>1090</w:t>
+            </w:r>
+          </w:p>
+        </w:tc>
+        <w:tc>
+          <w:tcPr>
+            <w:tcW w:w="3080" w:type="dxa"/>
+          </w:tcPr>
+          <w:p>
+            <w:pPr>
+              <w:rPr>
+                <w:rFonts w:hint="default"/>
+                <w:b w:val="0"/>
+                <w:bCs w:val="0"/>
+                <w:vertAlign w:val="baseline"/>
+                <w:lang w:val="es-ES"/>
+              </w:rPr>
+            </w:pPr>
+            <w:r>
+              <w:rPr>
+                <w:rFonts w:hint="default" w:ascii="Consolas" w:hAnsi="Consolas" w:eastAsia="Consolas"/>
+                <w:color w:val="2A00FF"/>
+                <w:sz w:val="20"/>
+                <w:szCs w:val="24"/>
+                <w:shd w:val="clear" w:color="auto" w:fill="E8F2FE"/>
+              </w:rPr>
+              <w:t>ServerGestion</w:t>
+            </w:r>
+          </w:p>
+        </w:tc>
+      </w:tr>
+      <w:tr>
+        <w:tblPrEx>
+          <w:tblBorders>
+            <w:top w:val="single" w:color="auto" w:sz="4" w:space="0"/>
+            <w:left w:val="single" w:color="auto" w:sz="4" w:space="0"/>
+            <w:bottom w:val="single" w:color="auto" w:sz="4" w:space="0"/>
+            <w:right w:val="single" w:color="auto" w:sz="4" w:space="0"/>
+            <w:insideH w:val="single" w:color="auto" w:sz="4" w:space="0"/>
+            <w:insideV w:val="single" w:color="auto" w:sz="4" w:space="0"/>
+          </w:tblBorders>
+          <w:tblCellMar>
+            <w:left w:w="108" w:type="dxa"/>
+            <w:right w:w="108" w:type="dxa"/>
+          </w:tblCellMar>
+        </w:tblPrEx>
+        <w:trPr>
+          <w:trHeight w:val="255" w:hRule="atLeast"/>
+        </w:trPr>
+        <w:tc>
+          <w:tcPr>
+            <w:tcW w:w="3079" w:type="dxa"/>
+          </w:tcPr>
+          <w:p>
+            <w:pPr>
+              <w:rPr>
+                <w:rFonts w:hint="default"/>
+                <w:b w:val="0"/>
+                <w:bCs w:val="0"/>
+                <w:vertAlign w:val="baseline"/>
+                <w:lang w:val="es-ES"/>
+              </w:rPr>
+            </w:pPr>
+            <w:r>
+              <w:rPr>
+                <w:rFonts w:hint="default"/>
+                <w:b w:val="0"/>
+                <w:bCs w:val="0"/>
+                <w:vertAlign w:val="baseline"/>
+                <w:lang w:val="es-ES"/>
+              </w:rPr>
+              <w:t>Subcontrata1</w:t>
+            </w:r>
+          </w:p>
+        </w:tc>
+        <w:tc>
+          <w:tcPr>
+            <w:tcW w:w="3079" w:type="dxa"/>
+          </w:tcPr>
+          <w:p>
+            <w:pPr>
+              <w:rPr>
+                <w:rFonts w:hint="default"/>
+                <w:b w:val="0"/>
+                <w:bCs w:val="0"/>
+                <w:vertAlign w:val="baseline"/>
+                <w:lang w:val="es-ES"/>
+              </w:rPr>
+            </w:pPr>
+            <w:r>
+              <w:rPr>
+                <w:rFonts w:hint="default" w:ascii="Consolas" w:hAnsi="Consolas" w:eastAsia="Consolas"/>
+                <w:color w:val="000000"/>
+                <w:sz w:val="20"/>
+                <w:szCs w:val="24"/>
+                <w:shd w:val="clear" w:color="auto" w:fill="E8F2FE"/>
+              </w:rPr>
+              <w:t>1091</w:t>
+            </w:r>
+          </w:p>
+        </w:tc>
+        <w:tc>
+          <w:tcPr>
+            <w:tcW w:w="3080" w:type="dxa"/>
+          </w:tcPr>
+          <w:p>
+            <w:pPr>
+              <w:rPr>
+                <w:rFonts w:hint="default"/>
+                <w:b w:val="0"/>
+                <w:bCs w:val="0"/>
+                <w:vertAlign w:val="baseline"/>
+                <w:lang w:val="es-ES"/>
+              </w:rPr>
+            </w:pPr>
+            <w:r>
+              <w:rPr>
+                <w:rFonts w:hint="default" w:ascii="Consolas" w:hAnsi="Consolas" w:eastAsia="Consolas"/>
+                <w:color w:val="2A00FF"/>
+                <w:sz w:val="20"/>
+                <w:szCs w:val="24"/>
+                <w:shd w:val="clear" w:color="auto" w:fill="E8F2FE"/>
+              </w:rPr>
+              <w:t>Subcontrata1</w:t>
+            </w:r>
+          </w:p>
+        </w:tc>
+      </w:tr>
+      <w:tr>
+        <w:tblPrEx>
+          <w:tblBorders>
+            <w:top w:val="single" w:color="auto" w:sz="4" w:space="0"/>
+            <w:left w:val="single" w:color="auto" w:sz="4" w:space="0"/>
+            <w:bottom w:val="single" w:color="auto" w:sz="4" w:space="0"/>
+            <w:right w:val="single" w:color="auto" w:sz="4" w:space="0"/>
+            <w:insideH w:val="single" w:color="auto" w:sz="4" w:space="0"/>
+            <w:insideV w:val="single" w:color="auto" w:sz="4" w:space="0"/>
+          </w:tblBorders>
+          <w:tblCellMar>
+            <w:left w:w="108" w:type="dxa"/>
+            <w:right w:w="108" w:type="dxa"/>
+          </w:tblCellMar>
+        </w:tblPrEx>
+        <w:trPr>
+          <w:trHeight w:val="255" w:hRule="atLeast"/>
+        </w:trPr>
+        <w:tc>
+          <w:tcPr>
+            <w:tcW w:w="3079" w:type="dxa"/>
+          </w:tcPr>
+          <w:p>
+            <w:pPr>
+              <w:rPr>
+                <w:rFonts w:hint="default"/>
+                <w:b w:val="0"/>
+                <w:bCs w:val="0"/>
+                <w:vertAlign w:val="baseline"/>
+                <w:lang w:val="es-ES"/>
+              </w:rPr>
+            </w:pPr>
+            <w:r>
+              <w:rPr>
+                <w:rFonts w:hint="default"/>
+                <w:b w:val="0"/>
+                <w:bCs w:val="0"/>
+                <w:vertAlign w:val="baseline"/>
+                <w:lang w:val="es-ES"/>
+              </w:rPr>
+              <w:t>Subcontrata2</w:t>
+            </w:r>
+          </w:p>
+        </w:tc>
+        <w:tc>
+          <w:tcPr>
+            <w:tcW w:w="3079" w:type="dxa"/>
+          </w:tcPr>
+          <w:p>
+            <w:pPr>
+              <w:rPr>
+                <w:rFonts w:hint="default"/>
+                <w:b w:val="0"/>
+                <w:bCs w:val="0"/>
+                <w:vertAlign w:val="baseline"/>
+                <w:lang w:val="es-ES"/>
+              </w:rPr>
+            </w:pPr>
+            <w:r>
+              <w:rPr>
+                <w:rFonts w:hint="default" w:ascii="Consolas" w:hAnsi="Consolas" w:eastAsia="Consolas"/>
+                <w:color w:val="000000"/>
+                <w:sz w:val="20"/>
+                <w:szCs w:val="24"/>
+                <w:shd w:val="clear" w:color="auto" w:fill="E8F2FE"/>
+              </w:rPr>
+              <w:t>109</w:t>
+            </w:r>
+            <w:r>
+              <w:rPr>
+                <w:rFonts w:hint="default" w:ascii="Consolas" w:hAnsi="Consolas" w:eastAsia="Consolas"/>
+                <w:color w:val="000000"/>
+                <w:sz w:val="20"/>
+                <w:szCs w:val="24"/>
+                <w:shd w:val="clear" w:color="auto" w:fill="E8F2FE"/>
+                <w:lang w:val="es-ES"/>
+              </w:rPr>
+              <w:t>2</w:t>
+            </w:r>
+          </w:p>
+        </w:tc>
+        <w:tc>
+          <w:tcPr>
+            <w:tcW w:w="3080" w:type="dxa"/>
+          </w:tcPr>
+          <w:p>
+            <w:pPr>
+              <w:rPr>
+                <w:rFonts w:hint="default"/>
+                <w:b w:val="0"/>
+                <w:bCs w:val="0"/>
+                <w:vertAlign w:val="baseline"/>
+                <w:lang w:val="es-ES"/>
+              </w:rPr>
+            </w:pPr>
+            <w:r>
+              <w:rPr>
+                <w:rFonts w:hint="default" w:ascii="Consolas" w:hAnsi="Consolas" w:eastAsia="Consolas"/>
+                <w:color w:val="2A00FF"/>
+                <w:sz w:val="20"/>
+                <w:szCs w:val="24"/>
+                <w:shd w:val="clear" w:color="auto" w:fill="E8F2FE"/>
+              </w:rPr>
+              <w:t>Subcontrata</w:t>
+            </w:r>
+            <w:r>
+              <w:rPr>
+                <w:rFonts w:hint="default" w:ascii="Consolas" w:hAnsi="Consolas" w:eastAsia="Consolas"/>
+                <w:color w:val="2A00FF"/>
+                <w:sz w:val="20"/>
+                <w:szCs w:val="24"/>
+                <w:shd w:val="clear" w:color="auto" w:fill="E8F2FE"/>
+                <w:lang w:val="es-ES"/>
+              </w:rPr>
+              <w:t>2</w:t>
+            </w:r>
+          </w:p>
+        </w:tc>
+      </w:tr>
+      <w:tr>
+        <w:tblPrEx>
+          <w:tblBorders>
+            <w:top w:val="single" w:color="auto" w:sz="4" w:space="0"/>
+            <w:left w:val="single" w:color="auto" w:sz="4" w:space="0"/>
+            <w:bottom w:val="single" w:color="auto" w:sz="4" w:space="0"/>
+            <w:right w:val="single" w:color="auto" w:sz="4" w:space="0"/>
+            <w:insideH w:val="single" w:color="auto" w:sz="4" w:space="0"/>
+            <w:insideV w:val="single" w:color="auto" w:sz="4" w:space="0"/>
+          </w:tblBorders>
+          <w:tblCellMar>
+            <w:left w:w="108" w:type="dxa"/>
+            <w:right w:w="108" w:type="dxa"/>
+          </w:tblCellMar>
+        </w:tblPrEx>
+        <w:trPr>
+          <w:trHeight w:val="263" w:hRule="atLeast"/>
+        </w:trPr>
+        <w:tc>
+          <w:tcPr>
+            <w:tcW w:w="3079" w:type="dxa"/>
+          </w:tcPr>
+          <w:p>
+            <w:pPr>
+              <w:rPr>
+                <w:rFonts w:hint="default"/>
+                <w:b w:val="0"/>
+                <w:bCs w:val="0"/>
+                <w:vertAlign w:val="baseline"/>
+                <w:lang w:val="es-ES"/>
+              </w:rPr>
+            </w:pPr>
+            <w:r>
+              <w:rPr>
+                <w:rFonts w:hint="default"/>
+                <w:b w:val="0"/>
+                <w:bCs w:val="0"/>
+                <w:vertAlign w:val="baseline"/>
+                <w:lang w:val="es-ES"/>
+              </w:rPr>
+              <w:t>Subcontrata3</w:t>
+            </w:r>
+          </w:p>
+        </w:tc>
+        <w:tc>
+          <w:tcPr>
+            <w:tcW w:w="3079" w:type="dxa"/>
+          </w:tcPr>
+          <w:p>
+            <w:pPr>
+              <w:rPr>
+                <w:rFonts w:hint="default"/>
+                <w:b w:val="0"/>
+                <w:bCs w:val="0"/>
+                <w:vertAlign w:val="baseline"/>
+                <w:lang w:val="es-ES"/>
+              </w:rPr>
+            </w:pPr>
+            <w:r>
+              <w:rPr>
+                <w:rFonts w:hint="default" w:ascii="Consolas" w:hAnsi="Consolas" w:eastAsia="Consolas"/>
+                <w:color w:val="000000"/>
+                <w:sz w:val="20"/>
+                <w:szCs w:val="24"/>
+                <w:shd w:val="clear" w:color="auto" w:fill="E8F2FE"/>
+              </w:rPr>
+              <w:t>109</w:t>
+            </w:r>
+            <w:r>
+              <w:rPr>
+                <w:rFonts w:hint="default" w:ascii="Consolas" w:hAnsi="Consolas" w:eastAsia="Consolas"/>
+                <w:color w:val="000000"/>
+                <w:sz w:val="20"/>
+                <w:szCs w:val="24"/>
+                <w:shd w:val="clear" w:color="auto" w:fill="E8F2FE"/>
+                <w:lang w:val="es-ES"/>
+              </w:rPr>
+              <w:t>3</w:t>
+            </w:r>
+          </w:p>
+        </w:tc>
+        <w:tc>
+          <w:tcPr>
+            <w:tcW w:w="3080" w:type="dxa"/>
+          </w:tcPr>
+          <w:p>
+            <w:pPr>
+              <w:rPr>
+                <w:rFonts w:hint="default"/>
+                <w:b w:val="0"/>
+                <w:bCs w:val="0"/>
+                <w:vertAlign w:val="baseline"/>
+                <w:lang w:val="es-ES"/>
+              </w:rPr>
+            </w:pPr>
+            <w:r>
+              <w:rPr>
+                <w:rFonts w:hint="default" w:ascii="Consolas" w:hAnsi="Consolas" w:eastAsia="Consolas"/>
+                <w:color w:val="2A00FF"/>
+                <w:sz w:val="20"/>
+                <w:szCs w:val="24"/>
+                <w:shd w:val="clear" w:color="auto" w:fill="E8F2FE"/>
+              </w:rPr>
+              <w:t>Subcontrata</w:t>
+            </w:r>
+            <w:r>
+              <w:rPr>
+                <w:rFonts w:hint="default" w:ascii="Consolas" w:hAnsi="Consolas" w:eastAsia="Consolas"/>
+                <w:color w:val="2A00FF"/>
+                <w:sz w:val="20"/>
+                <w:szCs w:val="24"/>
+                <w:shd w:val="clear" w:color="auto" w:fill="E8F2FE"/>
+                <w:lang w:val="es-ES"/>
+              </w:rPr>
+              <w:t>3</w:t>
+            </w:r>
+          </w:p>
+        </w:tc>
+      </w:tr>
+    </w:tbl>
+    <w:p>
+      <w:pPr>
+        <w:rPr>
+          <w:rFonts w:hint="default"/>
+          <w:b w:val="0"/>
+          <w:bCs w:val="0"/>
+          <w:lang w:val="es-ES"/>
+        </w:rPr>
+      </w:pPr>
+    </w:p>
+    <w:p>
+      <w:pPr>
+        <w:rPr>
+          <w:rFonts w:hint="default"/>
+          <w:b w:val="0"/>
+          <w:bCs w:val="0"/>
+          <w:lang w:val="es-ES"/>
+        </w:rPr>
+      </w:pPr>
+      <w:r>
+        <w:rPr>
+          <w:rFonts w:hint="default"/>
+          <w:b w:val="0"/>
+          <w:bCs w:val="0"/>
+          <w:lang w:val="es-ES"/>
+        </w:rPr>
+        <w:t>El cliente unicamente se conecta al servidor Gestion.</w:t>
+      </w:r>
     </w:p>
     <w:p>
       <w:pPr>
@@ -11403,15 +12131,37 @@
           <w:lang w:val="es-ES"/>
         </w:rPr>
       </w:pPr>
-      <w:r>
+    </w:p>
+    <w:p>
+      <w:pPr>
+        <w:rPr>
+          <w:rFonts w:hint="default"/>
+          <w:b w:val="0"/>
+          <w:bCs w:val="0"/>
+          <w:lang w:val="es-ES"/>
+        </w:rPr>
+      </w:pPr>
+      <w:bookmarkStart w:id="6" w:name="_GoBack"/>
+      <w:r>
+        <w:rPr>
+          <w:rFonts w:hint="default"/>
+          <w:b w:val="0"/>
+          <w:bCs w:val="0"/>
+          <w:lang w:val="es-ES"/>
+        </w:rPr>
+        <w:t>Para hacer la comprobacion de los servidores, solo se llama a todos los servidores Subcontratas, y si falla se recoge en una excepcion, y si conecta se le manda el pedido y se corta el bucle.</w:t>
+      </w:r>
+    </w:p>
+    <w:bookmarkEnd w:id="6"/>
+    <w:p>
+      <w:pPr>
         <w:rPr>
           <w:rFonts w:hint="default"/>
           <w:b/>
           <w:bCs/>
           <w:lang w:val="es-ES"/>
         </w:rPr>
-        <w:t>Explicacion</w:t>
-      </w:r>
+      </w:pPr>
     </w:p>
     <w:p>
       <w:pPr>
@@ -11430,6 +12180,21 @@
           <w:lang w:val="es-ES"/>
         </w:rPr>
         <w:t>Output</w:t>
+      </w:r>
+    </w:p>
+    <w:p>
+      <w:pPr>
+        <w:rPr>
+          <w:rFonts w:hint="default"/>
+          <w:lang w:val="es-ES"/>
+        </w:rPr>
+      </w:pPr>
+      <w:r>
+        <w:rPr>
+          <w:rFonts w:hint="default"/>
+          <w:lang w:val="es-ES"/>
+        </w:rPr>
+        <w:br w:type="page"/>
       </w:r>
     </w:p>
     <w:p>

</xml_diff>

<commit_message>
Se ha ido haciendon la simulacion banco
</commit_message>
<xml_diff>
--- a/Documento RMI.docx
+++ b/Documento RMI.docx
@@ -5904,6 +5904,12 @@
             <w:insideH w:val="single" w:color="auto" w:sz="4" w:space="0"/>
             <w:insideV w:val="single" w:color="auto" w:sz="4" w:space="0"/>
           </w:tblBorders>
+          <w:tblCellMar>
+            <w:top w:w="0" w:type="dxa"/>
+            <w:left w:w="108" w:type="dxa"/>
+            <w:bottom w:w="0" w:type="dxa"/>
+            <w:right w:w="108" w:type="dxa"/>
+          </w:tblCellMar>
         </w:tblPrEx>
         <w:tc>
           <w:tcPr>
@@ -10170,11 +10176,11 @@
       </w:pPr>
       <w:bookmarkStart w:id="2" w:name="Codebase+y+seguridad"/>
       <w:bookmarkEnd w:id="2"/>
-      <w:bookmarkStart w:id="3" w:name="N1068E"/>
+      <w:bookmarkStart w:id="3" w:name="Usos+adicionales+del+codebase+en+RMI"/>
       <w:bookmarkEnd w:id="3"/>
-      <w:bookmarkStart w:id="4" w:name="N106A1"/>
+      <w:bookmarkStart w:id="4" w:name="N1068E"/>
       <w:bookmarkEnd w:id="4"/>
-      <w:bookmarkStart w:id="5" w:name="Usos+adicionales+del+codebase+en+RMI"/>
+      <w:bookmarkStart w:id="5" w:name="N106A1"/>
       <w:bookmarkEnd w:id="5"/>
     </w:p>
     <w:p>
@@ -11364,7 +11370,82 @@
           <w:bCs w:val="0"/>
           <w:lang w:val="es-ES"/>
         </w:rPr>
-        <w:t>La aplicación debe ser capaz de mostrar el estado de las subcontratas (encendidas o apagadas) y notificar al cliente de la situacion de su pedido. Finalmente se deben implementar mecanismos de seguridad y manejo de errores para garantizar la integridad y confiabilidad del sistema.</w:t>
+        <w:t>La aplicación debe ser capaz de mostrar el estado de las subcontratas (encendidas o apagadas) y notificar al cliente de la situacion de su pedido. Finalmente se deben implementar manejo de errores para garantizar la integridad y confiabilidad del sistema.</w:t>
+      </w:r>
+    </w:p>
+    <w:p>
+      <w:pPr>
+        <w:rPr>
+          <w:rFonts w:hint="default"/>
+          <w:b w:val="0"/>
+          <w:bCs w:val="0"/>
+          <w:lang w:val="es-ES"/>
+        </w:rPr>
+      </w:pPr>
+    </w:p>
+    <w:p>
+      <w:pPr>
+        <w:rPr>
+          <w:rFonts w:hint="default"/>
+          <w:b w:val="0"/>
+          <w:bCs w:val="0"/>
+          <w:color w:val="FF0000"/>
+          <w:lang w:val="es-ES"/>
+        </w:rPr>
+      </w:pPr>
+      <w:r>
+        <w:rPr>
+          <w:rFonts w:hint="default"/>
+          <w:b w:val="0"/>
+          <w:bCs w:val="0"/>
+          <w:color w:val="FF0000"/>
+          <w:lang w:val="es-ES"/>
+        </w:rPr>
+        <w:t>SE HA QUITADO LA PARTE DE SEGURIDAD PORQUE SINO NOS QUEDAMOS SIN NADA PARA EL TOCHO DE CARGA DINAMICA</w:t>
+      </w:r>
+    </w:p>
+    <w:p>
+      <w:pPr>
+        <w:rPr>
+          <w:rFonts w:hint="default"/>
+          <w:b w:val="0"/>
+          <w:bCs w:val="0"/>
+          <w:color w:val="FF0000"/>
+          <w:lang w:val="es-ES"/>
+        </w:rPr>
+      </w:pPr>
+    </w:p>
+    <w:p>
+      <w:pPr>
+        <w:rPr>
+          <w:rFonts w:hint="default"/>
+          <w:b w:val="0"/>
+          <w:bCs w:val="0"/>
+          <w:color w:val="FF0000"/>
+          <w:lang w:val="es-ES"/>
+        </w:rPr>
+      </w:pPr>
+      <w:r>
+        <w:rPr>
+          <w:rFonts w:hint="default"/>
+          <w:b w:val="0"/>
+          <w:bCs w:val="0"/>
+          <w:color w:val="FF0000"/>
+          <w:lang w:val="es-ES"/>
+        </w:rPr>
+        <w:t xml:space="preserve">-&gt; REVISA EL EJERCICIO AL REPASAR LA DOCUMENTACION DE LOS </w:t>
+      </w:r>
+      <w:bookmarkStart w:id="6" w:name="_GoBack"/>
+      <w:bookmarkEnd w:id="6"/>
+      <w:r>
+        <w:rPr>
+          <w:rFonts w:hint="default"/>
+          <w:b w:val="0"/>
+          <w:bCs w:val="0"/>
+          <w:color w:val="FF0000"/>
+          <w:lang w:val="es-ES"/>
+        </w:rPr>
+        <w:t xml:space="preserve"> EJERCICIOS GRANDES</w:t>
       </w:r>
     </w:p>
     <w:p>
@@ -11564,7 +11645,9 @@
         </w:tblBorders>
         <w:tblLayout w:type="autofit"/>
         <w:tblCellMar>
+          <w:top w:w="0" w:type="dxa"/>
           <w:left w:w="108" w:type="dxa"/>
+          <w:bottom w:w="0" w:type="dxa"/>
           <w:right w:w="108" w:type="dxa"/>
         </w:tblCellMar>
       </w:tblPr>
@@ -11584,7 +11667,9 @@
             <w:insideV w:val="single" w:color="auto" w:sz="4" w:space="0"/>
           </w:tblBorders>
           <w:tblCellMar>
+            <w:top w:w="0" w:type="dxa"/>
             <w:left w:w="108" w:type="dxa"/>
+            <w:bottom w:w="0" w:type="dxa"/>
             <w:right w:w="108" w:type="dxa"/>
           </w:tblCellMar>
         </w:tblPrEx>
@@ -11597,6 +11682,7 @@
           </w:tcPr>
           <w:p>
             <w:pPr>
+              <w:widowControl w:val="0"/>
               <w:rPr>
                 <w:rFonts w:hint="default"/>
                 <w:b w:val="0"/>
@@ -11613,6 +11699,7 @@
           </w:tcPr>
           <w:p>
             <w:pPr>
+              <w:widowControl w:val="0"/>
               <w:rPr>
                 <w:rFonts w:hint="default"/>
                 <w:b w:val="0"/>
@@ -11639,6 +11726,7 @@
           </w:tcPr>
           <w:p>
             <w:pPr>
+              <w:widowControl w:val="0"/>
               <w:rPr>
                 <w:rFonts w:hint="default"/>
                 <w:b w:val="0"/>
@@ -11671,7 +11759,9 @@
             <w:insideV w:val="single" w:color="auto" w:sz="4" w:space="0"/>
           </w:tblBorders>
           <w:tblCellMar>
+            <w:top w:w="0" w:type="dxa"/>
             <w:left w:w="108" w:type="dxa"/>
+            <w:bottom w:w="0" w:type="dxa"/>
             <w:right w:w="108" w:type="dxa"/>
           </w:tblCellMar>
         </w:tblPrEx>
@@ -11684,6 +11774,7 @@
           </w:tcPr>
           <w:p>
             <w:pPr>
+              <w:widowControl w:val="0"/>
               <w:rPr>
                 <w:rFonts w:hint="default"/>
                 <w:b w:val="0"/>
@@ -11710,6 +11801,7 @@
           </w:tcPr>
           <w:p>
             <w:pPr>
+              <w:widowControl w:val="0"/>
               <w:rPr>
                 <w:rFonts w:hint="default"/>
                 <w:b w:val="0"/>
@@ -11736,6 +11828,7 @@
           </w:tcPr>
           <w:p>
             <w:pPr>
+              <w:widowControl w:val="0"/>
               <w:rPr>
                 <w:rFonts w:hint="default"/>
                 <w:b w:val="0"/>
@@ -11768,7 +11861,9 @@
             <w:insideV w:val="single" w:color="auto" w:sz="4" w:space="0"/>
           </w:tblBorders>
           <w:tblCellMar>
+            <w:top w:w="0" w:type="dxa"/>
             <w:left w:w="108" w:type="dxa"/>
+            <w:bottom w:w="0" w:type="dxa"/>
             <w:right w:w="108" w:type="dxa"/>
           </w:tblCellMar>
         </w:tblPrEx>
@@ -11781,6 +11876,7 @@
           </w:tcPr>
           <w:p>
             <w:pPr>
+              <w:widowControl w:val="0"/>
               <w:rPr>
                 <w:rFonts w:hint="default"/>
                 <w:b w:val="0"/>
@@ -11807,6 +11903,7 @@
           </w:tcPr>
           <w:p>
             <w:pPr>
+              <w:widowControl w:val="0"/>
               <w:rPr>
                 <w:rFonts w:hint="default"/>
                 <w:b w:val="0"/>
@@ -11833,6 +11930,7 @@
           </w:tcPr>
           <w:p>
             <w:pPr>
+              <w:widowControl w:val="0"/>
               <w:rPr>
                 <w:rFonts w:hint="default"/>
                 <w:b w:val="0"/>
@@ -11865,7 +11963,9 @@
             <w:insideV w:val="single" w:color="auto" w:sz="4" w:space="0"/>
           </w:tblBorders>
           <w:tblCellMar>
+            <w:top w:w="0" w:type="dxa"/>
             <w:left w:w="108" w:type="dxa"/>
+            <w:bottom w:w="0" w:type="dxa"/>
             <w:right w:w="108" w:type="dxa"/>
           </w:tblCellMar>
         </w:tblPrEx>
@@ -11878,6 +11978,7 @@
           </w:tcPr>
           <w:p>
             <w:pPr>
+              <w:widowControl w:val="0"/>
               <w:rPr>
                 <w:rFonts w:hint="default"/>
                 <w:b w:val="0"/>
@@ -11904,6 +12005,7 @@
           </w:tcPr>
           <w:p>
             <w:pPr>
+              <w:widowControl w:val="0"/>
               <w:rPr>
                 <w:rFonts w:hint="default"/>
                 <w:b w:val="0"/>
@@ -11941,6 +12043,7 @@
           </w:tcPr>
           <w:p>
             <w:pPr>
+              <w:widowControl w:val="0"/>
               <w:rPr>
                 <w:rFonts w:hint="default"/>
                 <w:b w:val="0"/>
@@ -11984,7 +12087,9 @@
             <w:insideV w:val="single" w:color="auto" w:sz="4" w:space="0"/>
           </w:tblBorders>
           <w:tblCellMar>
+            <w:top w:w="0" w:type="dxa"/>
             <w:left w:w="108" w:type="dxa"/>
+            <w:bottom w:w="0" w:type="dxa"/>
             <w:right w:w="108" w:type="dxa"/>
           </w:tblCellMar>
         </w:tblPrEx>
@@ -11997,6 +12102,7 @@
           </w:tcPr>
           <w:p>
             <w:pPr>
+              <w:widowControl w:val="0"/>
               <w:rPr>
                 <w:rFonts w:hint="default"/>
                 <w:b w:val="0"/>
@@ -12023,6 +12129,7 @@
           </w:tcPr>
           <w:p>
             <w:pPr>
+              <w:widowControl w:val="0"/>
               <w:rPr>
                 <w:rFonts w:hint="default"/>
                 <w:b w:val="0"/>
@@ -12060,6 +12167,7 @@
           </w:tcPr>
           <w:p>
             <w:pPr>
+              <w:widowControl w:val="0"/>
               <w:rPr>
                 <w:rFonts w:hint="default"/>
                 <w:b w:val="0"/>
@@ -12141,7 +12249,6 @@
           <w:lang w:val="es-ES"/>
         </w:rPr>
       </w:pPr>
-      <w:bookmarkStart w:id="6" w:name="_GoBack"/>
       <w:r>
         <w:rPr>
           <w:rFonts w:hint="default"/>
@@ -12149,10 +12256,9 @@
           <w:bCs w:val="0"/>
           <w:lang w:val="es-ES"/>
         </w:rPr>
-        <w:t>Para hacer la comprobacion de los servidores, solo se llama a todos los servidores Subcontratas, y si falla se recoge en una excepcion, y si conecta se le manda el pedido y se corta el bucle.</w:t>
-      </w:r>
-    </w:p>
-    <w:bookmarkEnd w:id="6"/>
+        <w:t>Para hacer la comprobación de los servidores, solo se llama a todos los servidores Subcontratas, y si falla se recoge en una excepcion, y si conecta se le manda el pedido y se corta el bucle.</w:t>
+      </w:r>
+    </w:p>
     <w:p>
       <w:pPr>
         <w:rPr>

</xml_diff>

<commit_message>
ejercicio 15 simulador banco hecho el borrador
</commit_message>
<xml_diff>
--- a/Documento RMI.docx
+++ b/Documento RMI.docx
@@ -10176,11 +10176,11 @@
       </w:pPr>
       <w:bookmarkStart w:id="2" w:name="Codebase+y+seguridad"/>
       <w:bookmarkEnd w:id="2"/>
-      <w:bookmarkStart w:id="3" w:name="Usos+adicionales+del+codebase+en+RMI"/>
+      <w:bookmarkStart w:id="3" w:name="N1068E"/>
       <w:bookmarkEnd w:id="3"/>
-      <w:bookmarkStart w:id="4" w:name="N1068E"/>
+      <w:bookmarkStart w:id="4" w:name="N106A1"/>
       <w:bookmarkEnd w:id="4"/>
-      <w:bookmarkStart w:id="5" w:name="N106A1"/>
+      <w:bookmarkStart w:id="5" w:name="Usos+adicionales+del+codebase+en+RMI"/>
       <w:bookmarkEnd w:id="5"/>
     </w:p>
     <w:p>
@@ -11433,19 +11433,7 @@
           <w:color w:val="FF0000"/>
           <w:lang w:val="es-ES"/>
         </w:rPr>
-        <w:t xml:space="preserve">-&gt; REVISA EL EJERCICIO AL REPASAR LA DOCUMENTACION DE LOS </w:t>
-      </w:r>
-      <w:bookmarkStart w:id="6" w:name="_GoBack"/>
-      <w:bookmarkEnd w:id="6"/>
-      <w:r>
-        <w:rPr>
-          <w:rFonts w:hint="default"/>
-          <w:b w:val="0"/>
-          <w:bCs w:val="0"/>
-          <w:color w:val="FF0000"/>
-          <w:lang w:val="es-ES"/>
-        </w:rPr>
-        <w:t xml:space="preserve"> EJERCICIOS GRANDES</w:t>
+        <w:t>-&gt; REVISA EL EJERCICIO AL REPASAR LA DOCUMENTACION DE LOS  EJERCICIOS GRANDES</w:t>
       </w:r>
     </w:p>
     <w:p>
@@ -12343,6 +12331,44 @@
       <w:pPr>
         <w:rPr>
           <w:rFonts w:hint="default"/>
+          <w:b w:val="0"/>
+          <w:bCs w:val="0"/>
+          <w:lang w:val="es-ES"/>
+        </w:rPr>
+      </w:pPr>
+      <w:r>
+        <w:rPr>
+          <w:rFonts w:hint="default"/>
+          <w:b w:val="0"/>
+          <w:bCs w:val="0"/>
+          <w:lang w:val="es-ES"/>
+        </w:rPr>
+        <w:t>Tomar en cuenta todos los casos que puedan tener las transacciones</w:t>
+      </w:r>
+    </w:p>
+    <w:p>
+      <w:pPr>
+        <w:rPr>
+          <w:rFonts w:hint="default"/>
+          <w:b w:val="0"/>
+          <w:bCs w:val="0"/>
+          <w:lang w:val="es-ES"/>
+        </w:rPr>
+      </w:pPr>
+      <w:r>
+        <w:rPr>
+          <w:rFonts w:hint="default"/>
+          <w:b w:val="0"/>
+          <w:bCs w:val="0"/>
+          <w:lang w:val="es-ES"/>
+        </w:rPr>
+        <w:t>Seguridad aplicada para permitir la carga dinamica de codigo.</w:t>
+      </w:r>
+    </w:p>
+    <w:p>
+      <w:pPr>
+        <w:rPr>
+          <w:rFonts w:hint="default"/>
           <w:b/>
           <w:bCs/>
           <w:lang w:val="es-ES"/>
@@ -12357,6 +12383,282 @@
         </w:rPr>
         <w:t>Explicacion</w:t>
       </w:r>
+    </w:p>
+    <w:p>
+      <w:pPr>
+        <w:rPr>
+          <w:rFonts w:hint="default"/>
+          <w:b w:val="0"/>
+          <w:bCs w:val="0"/>
+          <w:lang w:val="es-ES"/>
+        </w:rPr>
+      </w:pPr>
+    </w:p>
+    <w:p>
+      <w:pPr>
+        <w:rPr>
+          <w:rFonts w:hint="default"/>
+          <w:b w:val="0"/>
+          <w:bCs w:val="0"/>
+          <w:lang w:val="es-ES"/>
+        </w:rPr>
+      </w:pPr>
+      <w:r>
+        <w:rPr>
+          <w:rFonts w:hint="default"/>
+          <w:b w:val="0"/>
+          <w:bCs w:val="0"/>
+          <w:lang w:val="es-ES"/>
+        </w:rPr>
+        <w:t>Para hacer la comunicacion se ha usado String, ya que es el medio que nos permite mandar muchos comandos diferentes con el mismo tipo de variable. Ademas de ser muy facil de manejar.</w:t>
+      </w:r>
+    </w:p>
+    <w:p>
+      <w:pPr>
+        <w:rPr>
+          <w:rFonts w:hint="default"/>
+          <w:b w:val="0"/>
+          <w:bCs w:val="0"/>
+          <w:lang w:val="es-ES"/>
+        </w:rPr>
+      </w:pPr>
+    </w:p>
+    <w:p>
+      <w:pPr>
+        <w:rPr>
+          <w:rFonts w:hint="default"/>
+          <w:b w:val="0"/>
+          <w:bCs w:val="0"/>
+          <w:lang w:val="es-ES"/>
+        </w:rPr>
+      </w:pPr>
+      <w:r>
+        <w:rPr>
+          <w:rFonts w:hint="default"/>
+          <w:b w:val="0"/>
+          <w:bCs w:val="0"/>
+          <w:lang w:val="es-ES"/>
+        </w:rPr>
+        <w:t xml:space="preserve">En los mensajes se ha utilizado [ _ ] como divisor, ya que  [  ] podria dar problemas en caso de cambiar los comandos a unos que tengan espacio , y [ . ] tenia el problema de las cantidades que estaban en double no llegaban correctamente, ya que en esplit se separaban. </w:t>
+      </w:r>
+    </w:p>
+    <w:p>
+      <w:pPr>
+        <w:rPr>
+          <w:rFonts w:hint="default"/>
+          <w:b w:val="0"/>
+          <w:bCs w:val="0"/>
+          <w:lang w:val="es-ES"/>
+        </w:rPr>
+      </w:pPr>
+    </w:p>
+    <w:p>
+      <w:pPr>
+        <w:rPr>
+          <w:rFonts w:hint="default"/>
+          <w:b w:val="0"/>
+          <w:bCs w:val="0"/>
+          <w:lang w:val="es-ES"/>
+        </w:rPr>
+      </w:pPr>
+      <w:r>
+        <w:rPr>
+          <w:rFonts w:hint="default"/>
+          <w:b w:val="0"/>
+          <w:bCs w:val="0"/>
+          <w:lang w:val="es-ES"/>
+        </w:rPr>
+        <w:t>Los puntos a tener en cuenta al desarrollar los programas</w:t>
+      </w:r>
+    </w:p>
+    <w:p>
+      <w:pPr>
+        <w:rPr>
+          <w:rFonts w:hint="default"/>
+          <w:b w:val="0"/>
+          <w:bCs w:val="0"/>
+          <w:lang w:val="es-ES"/>
+        </w:rPr>
+      </w:pPr>
+      <w:r>
+        <w:rPr>
+          <w:rFonts w:hint="default"/>
+          <w:b w:val="0"/>
+          <w:bCs w:val="0"/>
+          <w:lang w:val="es-ES"/>
+        </w:rPr>
+        <w:t xml:space="preserve">- No puede sacar mas de lo que tiene en la cuenta </w:t>
+      </w:r>
+    </w:p>
+    <w:p>
+      <w:pPr>
+        <w:ind w:firstLine="708" w:firstLineChars="0"/>
+        <w:rPr>
+          <w:rFonts w:hint="default"/>
+          <w:b w:val="0"/>
+          <w:bCs w:val="0"/>
+          <w:lang w:val="es-ES"/>
+        </w:rPr>
+      </w:pPr>
+      <w:r>
+        <w:rPr>
+          <w:rFonts w:hint="default"/>
+          <w:b w:val="0"/>
+          <w:bCs w:val="0"/>
+          <w:lang w:val="es-ES"/>
+        </w:rPr>
+        <w:t>- Aplica a retirada de dinero, transferencia y pago de Prestamo realizado</w:t>
+      </w:r>
+    </w:p>
+    <w:p>
+      <w:pPr>
+        <w:rPr>
+          <w:rFonts w:hint="default"/>
+          <w:b w:val="0"/>
+          <w:bCs w:val="0"/>
+          <w:lang w:val="es-ES"/>
+        </w:rPr>
+      </w:pPr>
+    </w:p>
+    <w:p>
+      <w:pPr>
+        <w:rPr>
+          <w:rFonts w:hint="default"/>
+          <w:b w:val="0"/>
+          <w:bCs w:val="0"/>
+          <w:lang w:val="es-ES"/>
+        </w:rPr>
+      </w:pPr>
+      <w:r>
+        <w:rPr>
+          <w:rFonts w:hint="default"/>
+          <w:b w:val="0"/>
+          <w:bCs w:val="0"/>
+          <w:lang w:val="es-ES"/>
+        </w:rPr>
+        <w:t xml:space="preserve">- En el prestamo, como puede estar o no hecho, primero habra que hacer una consulta de si esta hecho o no, </w:t>
+      </w:r>
+    </w:p>
+    <w:p>
+      <w:pPr>
+        <w:numPr>
+          <w:ilvl w:val="0"/>
+          <w:numId w:val="21"/>
+        </w:numPr>
+        <w:ind w:left="1680" w:leftChars="0" w:hanging="420" w:firstLineChars="0"/>
+        <w:rPr>
+          <w:rFonts w:hint="default"/>
+          <w:b w:val="0"/>
+          <w:bCs w:val="0"/>
+          <w:lang w:val="es-ES"/>
+        </w:rPr>
+      </w:pPr>
+      <w:r>
+        <w:rPr>
+          <w:rFonts w:hint="default"/>
+          <w:b w:val="0"/>
+          <w:bCs w:val="0"/>
+          <w:lang w:val="es-ES"/>
+        </w:rPr>
+        <w:t>si esta hay que decir que esta hecho y cuanto es, y hay que dar la opcion a devolver, al devolver todo o un poco mas, el prestamo se quita.</w:t>
+      </w:r>
+    </w:p>
+    <w:p>
+      <w:pPr>
+        <w:numPr>
+          <w:ilvl w:val="0"/>
+          <w:numId w:val="21"/>
+        </w:numPr>
+        <w:ind w:left="1680" w:leftChars="0" w:hanging="420" w:firstLineChars="0"/>
+        <w:rPr>
+          <w:rFonts w:hint="default"/>
+          <w:b w:val="0"/>
+          <w:bCs w:val="0"/>
+          <w:lang w:val="es-ES"/>
+        </w:rPr>
+      </w:pPr>
+      <w:r>
+        <w:rPr>
+          <w:rFonts w:hint="default"/>
+          <w:b w:val="0"/>
+          <w:bCs w:val="0"/>
+          <w:lang w:val="es-ES"/>
+        </w:rPr>
+        <w:t>Si no hay, se da la opcion de hacer. Y si acepta se hace un prestamo.</w:t>
+      </w:r>
+    </w:p>
+    <w:p>
+      <w:pPr>
+        <w:numPr>
+          <w:numId w:val="0"/>
+        </w:numPr>
+        <w:rPr>
+          <w:rFonts w:hint="default"/>
+          <w:b w:val="0"/>
+          <w:bCs w:val="0"/>
+          <w:lang w:val="es-ES"/>
+        </w:rPr>
+      </w:pPr>
+      <w:r>
+        <w:rPr>
+          <w:rFonts w:hint="default"/>
+          <w:b w:val="0"/>
+          <w:bCs w:val="0"/>
+          <w:lang w:val="es-ES"/>
+        </w:rPr>
+        <w:t>-&gt; Como se hace todo con la misma opcion habra que hacer una llamada adicional al banco en la opcion, esta traera la informacion si esta hecha o no y despues se hara lo mencionado arriba.</w:t>
+      </w:r>
+    </w:p>
+    <w:p>
+      <w:pPr>
+        <w:rPr>
+          <w:rFonts w:hint="default"/>
+          <w:b/>
+          <w:bCs/>
+          <w:lang w:val="es-ES"/>
+        </w:rPr>
+      </w:pPr>
+    </w:p>
+    <w:p>
+      <w:pPr>
+        <w:rPr>
+          <w:rFonts w:hint="default"/>
+          <w:b/>
+          <w:bCs/>
+          <w:lang w:val="es-ES"/>
+        </w:rPr>
+      </w:pPr>
+    </w:p>
+    <w:p>
+      <w:pPr>
+        <w:rPr>
+          <w:rFonts w:hint="default"/>
+          <w:b/>
+          <w:bCs/>
+          <w:lang w:val="es-ES"/>
+        </w:rPr>
+      </w:pPr>
+      <w:r>
+        <w:rPr>
+          <w:rFonts w:hint="default"/>
+          <w:b/>
+          <w:bCs/>
+          <w:lang w:val="es-ES"/>
+        </w:rPr>
+        <w:t>+Se quitan la parte de divisas, ya que no encaja correctamente y no lo vamos a hacer mas grande.</w:t>
+      </w:r>
+      <w:bookmarkStart w:id="6" w:name="_GoBack"/>
+      <w:bookmarkEnd w:id="6"/>
+    </w:p>
+    <w:p>
+      <w:pPr>
+        <w:rPr>
+          <w:rFonts w:hint="default"/>
+          <w:b/>
+          <w:bCs/>
+          <w:lang w:val="es-ES"/>
+        </w:rPr>
+      </w:pPr>
     </w:p>
     <w:p>
       <w:pPr>
@@ -12862,6 +13164,26 @@
     </w:lvl>
   </w:abstractNum>
   <w:abstractNum w:abstractNumId="17">
+    <w:nsid w:val="46185A56"/>
+    <w:multiLevelType w:val="singleLevel"/>
+    <w:tmpl w:val="46185A56"/>
+    <w:lvl w:ilvl="0" w:tentative="0">
+      <w:start w:val="1"/>
+      <w:numFmt w:val="bullet"/>
+      <w:lvlText w:val=""/>
+      <w:lvlJc w:val="left"/>
+      <w:pPr>
+        <w:tabs>
+          <w:tab w:val="left" w:pos="1680"/>
+        </w:tabs>
+        <w:ind w:left="1680" w:leftChars="0" w:hanging="420" w:firstLineChars="0"/>
+      </w:pPr>
+      <w:rPr>
+        <w:rFonts w:hint="default" w:ascii="Wingdings" w:hAnsi="Wingdings"/>
+      </w:rPr>
+    </w:lvl>
+  </w:abstractNum>
+  <w:abstractNum w:abstractNumId="18">
     <w:nsid w:val="5B2C5811"/>
     <w:multiLevelType w:val="singleLevel"/>
     <w:tmpl w:val="5B2C5811"/>
@@ -12881,7 +13203,7 @@
       </w:rPr>
     </w:lvl>
   </w:abstractNum>
-  <w:abstractNum w:abstractNumId="18">
+  <w:abstractNum w:abstractNumId="19">
     <w:nsid w:val="5F8AFC28"/>
     <w:multiLevelType w:val="multilevel"/>
     <w:tmpl w:val="5F8AFC28"/>
@@ -13021,7 +13343,7 @@
       </w:rPr>
     </w:lvl>
   </w:abstractNum>
-  <w:abstractNum w:abstractNumId="19">
+  <w:abstractNum w:abstractNumId="20">
     <w:nsid w:val="766429C8"/>
     <w:multiLevelType w:val="singleLevel"/>
     <w:tmpl w:val="766429C8"/>
@@ -13072,13 +13394,13 @@
     <w:abstractNumId w:val="10"/>
   </w:num>
   <w:num w:numId="11">
-    <w:abstractNumId w:val="18"/>
+    <w:abstractNumId w:val="19"/>
   </w:num>
   <w:num w:numId="12">
     <w:abstractNumId w:val="0"/>
   </w:num>
   <w:num w:numId="13">
-    <w:abstractNumId w:val="17"/>
+    <w:abstractNumId w:val="18"/>
   </w:num>
   <w:num w:numId="14">
     <w:abstractNumId w:val="1"/>
@@ -13093,13 +13415,16 @@
     <w:abstractNumId w:val="16"/>
   </w:num>
   <w:num w:numId="18">
-    <w:abstractNumId w:val="19"/>
+    <w:abstractNumId w:val="20"/>
   </w:num>
   <w:num w:numId="19">
     <w:abstractNumId w:val="4"/>
   </w:num>
   <w:num w:numId="20">
     <w:abstractNumId w:val="15"/>
+  </w:num>
+  <w:num w:numId="21">
+    <w:abstractNumId w:val="17"/>
   </w:num>
 </w:numbering>
 </file>

</xml_diff>

<commit_message>
Correcciones varias, Introduccion completada
</commit_message>
<xml_diff>
--- a/Documento RMI.docx
+++ b/Documento RMI.docx
@@ -5,125 +5,41 @@
   <w:body>
     <w:p>
       <w:pPr>
-        <w:rPr>
-          <w:rFonts w:hint="default"/>
-          <w:lang w:val="es-ES"/>
-        </w:rPr>
-      </w:pPr>
-    </w:p>
-    <w:p>
-      <w:pPr>
-        <w:rPr>
-          <w:rFonts w:hint="default"/>
-          <w:lang w:val="es-ES"/>
-        </w:rPr>
-      </w:pPr>
-      <w:r>
-        <w:rPr>
-          <w:rFonts w:hint="default"/>
-          <w:lang w:val="es-ES"/>
-        </w:rPr>
-        <w:t>PORTADA</w:t>
-      </w:r>
-    </w:p>
-    <w:p>
-      <w:pPr>
-        <w:rPr>
-          <w:rFonts w:hint="default"/>
-          <w:lang w:val="es-ES"/>
-        </w:rPr>
-      </w:pPr>
-      <w:r>
-        <w:rPr>
-          <w:rFonts w:hint="default"/>
-          <w:lang w:val="es-ES"/>
-        </w:rPr>
-        <w:br w:type="page"/>
-      </w:r>
-    </w:p>
-    <w:p>
-      <w:pPr>
-        <w:rPr>
-          <w:rFonts w:hint="default"/>
-          <w:lang w:val="es-ES"/>
-        </w:rPr>
-      </w:pPr>
-      <w:r>
-        <w:rPr>
-          <w:rFonts w:hint="default"/>
-          <w:lang w:val="es-ES"/>
-        </w:rPr>
-        <w:t>INDICE</w:t>
-      </w:r>
-    </w:p>
-    <w:p>
-      <w:pPr>
-        <w:rPr>
-          <w:rFonts w:hint="default"/>
-          <w:lang w:val="es-ES"/>
-        </w:rPr>
-      </w:pPr>
-    </w:p>
-    <w:p>
-      <w:pPr>
-        <w:rPr>
-          <w:rFonts w:hint="default"/>
-          <w:lang w:val="es-ES"/>
-        </w:rPr>
-      </w:pPr>
-      <w:r>
-        <w:rPr>
-          <w:rFonts w:hint="default"/>
-          <w:lang w:val="es-ES"/>
-        </w:rPr>
-        <w:t>TABLA DE IMAGENES</w:t>
-      </w:r>
-    </w:p>
-    <w:p>
-      <w:pPr>
-        <w:rPr>
-          <w:rFonts w:hint="default"/>
-          <w:lang w:val="es-ES"/>
-        </w:rPr>
-      </w:pPr>
-    </w:p>
-    <w:p>
-      <w:pPr>
-        <w:rPr>
-          <w:rFonts w:hint="default"/>
-          <w:lang w:val="es-ES"/>
-        </w:rPr>
-      </w:pPr>
-      <w:r>
-        <w:rPr>
-          <w:rFonts w:hint="default"/>
-          <w:lang w:val="es-ES"/>
-        </w:rPr>
-        <w:t>TABLA DE TABLAS</w:t>
-      </w:r>
-    </w:p>
-    <w:p>
-      <w:pPr>
         <w:pStyle w:val="2"/>
         <w:bidi w:val="0"/>
         <w:rPr>
           <w:rFonts w:hint="default"/>
           <w:lang w:val="es-ES"/>
         </w:rPr>
-        <w:sectPr>
-          <w:headerReference r:id="rId3" w:type="default"/>
-          <w:footerReference r:id="rId4" w:type="default"/>
-          <w:pgSz w:w="11906" w:h="16838"/>
-          <w:pgMar w:top="1440" w:right="1800" w:bottom="1440" w:left="1800" w:header="720" w:footer="720" w:gutter="0"/>
-          <w:pgNumType w:fmt="decimal"/>
-          <w:cols w:space="720" w:num="1"/>
-          <w:docGrid w:linePitch="360" w:charSpace="0"/>
-        </w:sectPr>
-      </w:pPr>
-    </w:p>
-    <w:p>
-      <w:pPr>
-        <w:pStyle w:val="2"/>
+      </w:pPr>
+      <w:r>
+        <w:rPr>
+          <w:rFonts w:hint="default"/>
+          <w:lang w:val="es-ES"/>
+        </w:rPr>
+        <w:t>INTRODUCCIÓN</w:t>
+      </w:r>
+    </w:p>
+    <w:p>
+      <w:pPr>
+        <w:bidi w:val="0"/>
+        <w:rPr>
+          <w:rFonts w:hint="default"/>
+        </w:rPr>
+      </w:pPr>
+      <w:r>
+        <w:t xml:space="preserve">Este documento es una guía completa sobre </w:t>
+      </w:r>
+      <w:r>
+        <w:rPr>
+          <w:rFonts w:hint="default"/>
+        </w:rPr>
+        <w:t>RMI diseñada para proporcionar una referencia de los aspectos más importantes que la componen. Después de una pequeña entrada explicando de que se trata RMI y su funcionamiento, se explicaran diferentes aspectos que tiene RMI. Cada tema explicado comenzará mostrando los conceptos más relevantes del tema en cuestión, seguido de los ejercicios para que el estudiante pueda absorber de forma práctica las ideas explicadas previamente. Después de explicar todos los temas de los que se compone RMI, se han planteado 2 ejercicios más complejos para afianzar todo lo aprendido en los temas principales. Antes del final se tratará el tema de la conexión asíncronas y se enseñaran diferente reflexiones sobre el tema, además de las diferentes soluciones que ha encontrado la comunidad. Como colofón se hará una recopilación de los puntos relevantes extraídos del desarrollo de este proyecto.</w:t>
+      </w:r>
+    </w:p>
+    <w:p>
+      <w:pPr>
+        <w:pStyle w:val="3"/>
         <w:bidi w:val="0"/>
         <w:rPr>
           <w:rFonts w:hint="default"/>
@@ -132,26 +48,18 @@
       </w:pPr>
       <w:r>
         <w:drawing>
-          <wp:anchor distT="0" distB="0" distL="114300" distR="114300" simplePos="0" relativeHeight="251663360" behindDoc="1" locked="0" layoutInCell="1" allowOverlap="1">
+          <wp:anchor distT="0" distB="0" distL="114300" distR="114300" simplePos="0" relativeHeight="251664384" behindDoc="0" locked="0" layoutInCell="1" allowOverlap="1">
             <wp:simplePos x="0" y="0"/>
             <wp:positionH relativeFrom="column">
-              <wp:posOffset>-209550</wp:posOffset>
+              <wp:posOffset>24130</wp:posOffset>
             </wp:positionH>
             <wp:positionV relativeFrom="paragraph">
-              <wp:posOffset>390525</wp:posOffset>
+              <wp:posOffset>515620</wp:posOffset>
             </wp:positionV>
-            <wp:extent cx="8954135" cy="5137150"/>
-            <wp:effectExtent l="0" t="0" r="0" b="13970"/>
-            <wp:wrapTight wrapText="bothSides">
-              <wp:wrapPolygon>
-                <wp:start x="0" y="0"/>
-                <wp:lineTo x="0" y="21531"/>
-                <wp:lineTo x="21580" y="21531"/>
-                <wp:lineTo x="21580" y="0"/>
-                <wp:lineTo x="0" y="0"/>
-              </wp:wrapPolygon>
-            </wp:wrapTight>
-            <wp:docPr id="14" name="Imagen 1"/>
+            <wp:extent cx="4587875" cy="2632075"/>
+            <wp:effectExtent l="0" t="0" r="14605" b="4445"/>
+            <wp:wrapNone/>
+            <wp:docPr id="38" name="Imagen 1"/>
             <wp:cNvGraphicFramePr>
               <a:graphicFrameLocks xmlns:a="http://schemas.openxmlformats.org/drawingml/2006/main" noChangeAspect="1"/>
             </wp:cNvGraphicFramePr>
@@ -159,13 +67,13 @@
               <a:graphicData uri="http://schemas.openxmlformats.org/drawingml/2006/picture">
                 <pic:pic xmlns:pic="http://schemas.openxmlformats.org/drawingml/2006/picture">
                   <pic:nvPicPr>
-                    <pic:cNvPr id="14" name="Imagen 1"/>
+                    <pic:cNvPr id="38" name="Imagen 1"/>
                     <pic:cNvPicPr>
                       <a:picLocks noChangeAspect="1"/>
                     </pic:cNvPicPr>
                   </pic:nvPicPr>
                   <pic:blipFill>
-                    <a:blip r:embed="rId6"/>
+                    <a:blip r:embed="rId5"/>
                     <a:stretch>
                       <a:fillRect/>
                     </a:stretch>
@@ -173,7 +81,7 @@
                   <pic:spPr>
                     <a:xfrm>
                       <a:off x="0" y="0"/>
-                      <a:ext cx="8954135" cy="5137150"/>
+                      <a:ext cx="4587875" cy="2632075"/>
                     </a:xfrm>
                     <a:prstGeom prst="rect">
                       <a:avLst/>
@@ -194,103 +102,83 @@
           <w:rFonts w:hint="default"/>
           <w:lang w:val="es-ES"/>
         </w:rPr>
-        <w:t>PLANIFICACIÓN</w:t>
-      </w:r>
-    </w:p>
-    <w:p>
-      <w:pPr>
-        <w:pStyle w:val="2"/>
-        <w:bidi w:val="0"/>
-        <w:rPr>
-          <w:rFonts w:hint="default"/>
-          <w:lang w:val="es-ES"/>
-        </w:rPr>
-        <w:sectPr>
-          <w:type w:val="continuous"/>
-          <w:pgSz w:w="16838" w:h="11906" w:orient="landscape"/>
-          <w:pgMar w:top="1800" w:right="1440" w:bottom="1800" w:left="1440" w:header="720" w:footer="720" w:gutter="0"/>
-          <w:pgNumType w:fmt="decimal"/>
-          <w:cols w:space="720" w:num="1"/>
-          <w:docGrid w:linePitch="360" w:charSpace="0"/>
-        </w:sectPr>
-      </w:pPr>
-    </w:p>
-    <w:p>
-      <w:pPr>
-        <w:pStyle w:val="2"/>
-        <w:bidi w:val="0"/>
-        <w:rPr>
-          <w:rFonts w:hint="default"/>
-          <w:lang w:val="es-ES"/>
-        </w:rPr>
-      </w:pPr>
-      <w:r>
-        <w:rPr>
-          <w:rFonts w:hint="default"/>
-          <w:lang w:val="es-ES"/>
-        </w:rPr>
-        <w:t>INTRODUCCION</w:t>
-      </w:r>
-    </w:p>
-    <w:p>
-      <w:pPr>
-        <w:rPr>
-          <w:rFonts w:hint="default"/>
-          <w:lang w:val="es-ES"/>
-        </w:rPr>
-      </w:pPr>
-    </w:p>
-    <w:p>
-      <w:pPr>
-        <w:rPr>
-          <w:rFonts w:hint="default"/>
-          <w:lang w:val="es-ES"/>
-        </w:rPr>
-      </w:pPr>
-      <w:r>
-        <w:rPr>
-          <w:rFonts w:hint="default"/>
-          <w:lang w:val="es-ES"/>
-        </w:rPr>
-        <w:br w:type="page"/>
-      </w:r>
-    </w:p>
-    <w:p>
-      <w:pPr>
-        <w:pStyle w:val="2"/>
-        <w:bidi w:val="0"/>
-        <w:rPr>
-          <w:rFonts w:hint="default"/>
-          <w:lang w:val="es-ES"/>
-        </w:rPr>
-      </w:pPr>
-      <w:r>
-        <w:rPr>
-          <w:rFonts w:hint="default"/>
-          <w:lang w:val="es-ES"/>
-        </w:rPr>
-        <w:t>EJERCICIOS DE CONCEPTO</w:t>
-      </w:r>
-    </w:p>
-    <w:p>
-      <w:pPr>
-        <w:bidi w:val="0"/>
-        <w:rPr>
-          <w:rFonts w:hint="default"/>
-          <w:lang w:val="es-ES"/>
-        </w:rPr>
-      </w:pPr>
-      <w:r>
-        <w:rPr>
-          <w:rFonts w:hint="default"/>
-          <w:lang w:val="es-ES"/>
-        </w:rPr>
-        <w:t>En este apartado se trabajaran los diferentes conceptos que componen Rmi de una forma ordenada para construir una comprensión practica del tema.</w:t>
-      </w:r>
-    </w:p>
-    <w:p>
-      <w:pPr>
-        <w:bidi w:val="0"/>
+        <w:t xml:space="preserve">PLANIFICACIÓN </w:t>
+      </w:r>
+    </w:p>
+    <w:p>
+      <w:pPr>
+        <w:rPr>
+          <w:rFonts w:hint="default"/>
+          <w:lang w:val="es-ES"/>
+        </w:rPr>
+      </w:pPr>
+    </w:p>
+    <w:p>
+      <w:pPr>
+        <w:rPr>
+          <w:rFonts w:hint="default"/>
+          <w:lang w:val="es-ES"/>
+        </w:rPr>
+      </w:pPr>
+    </w:p>
+    <w:p>
+      <w:pPr>
+        <w:rPr>
+          <w:rFonts w:hint="default"/>
+          <w:lang w:val="es-ES"/>
+        </w:rPr>
+      </w:pPr>
+    </w:p>
+    <w:p>
+      <w:pPr>
+        <w:rPr>
+          <w:rFonts w:hint="default"/>
+          <w:lang w:val="es-ES"/>
+        </w:rPr>
+      </w:pPr>
+    </w:p>
+    <w:p>
+      <w:pPr>
+        <w:rPr>
+          <w:rFonts w:hint="default"/>
+          <w:lang w:val="es-ES"/>
+        </w:rPr>
+      </w:pPr>
+    </w:p>
+    <w:p>
+      <w:pPr>
+        <w:rPr>
+          <w:rFonts w:hint="default"/>
+          <w:lang w:val="es-ES"/>
+        </w:rPr>
+      </w:pPr>
+    </w:p>
+    <w:p>
+      <w:pPr>
+        <w:rPr>
+          <w:rFonts w:hint="default"/>
+          <w:lang w:val="es-ES"/>
+        </w:rPr>
+      </w:pPr>
+    </w:p>
+    <w:p>
+      <w:pPr>
+        <w:rPr>
+          <w:rFonts w:hint="default"/>
+          <w:lang w:val="es-ES"/>
+        </w:rPr>
+      </w:pPr>
+    </w:p>
+    <w:p>
+      <w:pPr>
+        <w:rPr>
+          <w:rFonts w:hint="default"/>
+          <w:lang w:val="es-ES"/>
+        </w:rPr>
+      </w:pPr>
+    </w:p>
+    <w:p>
+      <w:pPr>
         <w:rPr>
           <w:rFonts w:hint="default"/>
           <w:lang w:val="es-ES"/>
@@ -306,77 +194,46 @@
           <w:lang w:val="es-ES"/>
         </w:rPr>
       </w:pPr>
-      <w:r>
-        <w:rPr>
-          <w:rFonts w:hint="default"/>
-          <w:lang w:val="es-ES"/>
-        </w:rPr>
-        <w:t>ENTRADA: QUE ES RMI?</w:t>
-      </w:r>
-    </w:p>
-    <w:p>
-      <w:pPr>
-        <w:rPr>
-          <w:rFonts w:hint="default"/>
-          <w:lang w:val="es-ES"/>
-        </w:rPr>
-      </w:pPr>
-      <w:r>
-        <w:rPr>
-          <w:rFonts w:hint="default"/>
-          <w:lang w:val="es-ES"/>
-        </w:rPr>
-        <w:t xml:space="preserve">RMI son las siglas de Remote Method Invocation (Invocación Remota de Métodos). Es un mecanismo que permite a un objeto que reside en un sistema (JVM) acceder/invocar a un objeto que se ejecuta en otra JVM. RMI se utiliza para construir aplicaciones distribuidas; proporciona comunicación remota entre programas Java. Se proporciona en el paquete </w:t>
-      </w:r>
-      <w:r>
-        <w:rPr>
-          <w:rFonts w:hint="default"/>
-          <w:b/>
-          <w:bCs/>
-          <w:lang w:val="es-ES"/>
-        </w:rPr>
-        <w:t>java.rmi.</w:t>
-      </w:r>
-    </w:p>
-    <w:p>
-      <w:pPr>
-        <w:rPr>
-          <w:rFonts w:hint="default"/>
-          <w:lang w:val="es-ES"/>
-        </w:rPr>
-      </w:pPr>
-    </w:p>
-    <w:p>
-      <w:pPr>
-        <w:pStyle w:val="4"/>
-        <w:bidi w:val="0"/>
-        <w:rPr>
-          <w:rFonts w:hint="default"/>
-          <w:lang w:val="es-ES"/>
-        </w:rPr>
-      </w:pPr>
-      <w:r>
-        <w:rPr>
-          <w:rFonts w:hint="default"/>
-          <w:lang w:val="es-ES"/>
-        </w:rPr>
-        <w:t>Objetivos de RMI</w:t>
-      </w:r>
-    </w:p>
-    <w:p>
-      <w:pPr>
-        <w:rPr>
-          <w:rFonts w:hint="default"/>
-          <w:lang w:val="es-ES"/>
-        </w:rPr>
-      </w:pPr>
-      <w:r>
-        <w:rPr>
-          <w:rFonts w:hint="default"/>
-          <w:lang w:val="es-ES"/>
-        </w:rPr>
-        <w:t>Los objetivos de RMI son los siguientes</w:t>
-      </w:r>
+    </w:p>
+    <w:p>
+      <w:pPr>
+        <w:pStyle w:val="3"/>
+        <w:bidi w:val="0"/>
+        <w:rPr>
+          <w:rFonts w:hint="default"/>
+          <w:lang w:val="es-ES"/>
+        </w:rPr>
+      </w:pPr>
+      <w:r>
+        <w:rPr>
+          <w:rFonts w:hint="default"/>
+          <w:lang w:val="es-ES"/>
+        </w:rPr>
+        <w:t>OBJETIVOS DEL PROYECTO</w:t>
+      </w:r>
+    </w:p>
+    <w:p>
+      <w:pPr>
+        <w:rPr>
+          <w:rFonts w:hint="default"/>
+          <w:lang w:val="es-ES"/>
+        </w:rPr>
+      </w:pPr>
+      <w:r>
+        <w:rPr>
+          <w:rFonts w:hint="default"/>
+          <w:lang w:val="es-ES"/>
+        </w:rPr>
+        <w:t>Los objetivos principales de este proyecto son los siguientes:</w:t>
+      </w:r>
+    </w:p>
+    <w:p>
+      <w:pPr>
+        <w:rPr>
+          <w:rFonts w:hint="default"/>
+          <w:lang w:val="es-ES"/>
+        </w:rPr>
+      </w:pPr>
     </w:p>
     <w:p>
       <w:pPr>
@@ -395,7 +252,7 @@
           <w:rFonts w:hint="default"/>
           <w:lang w:val="es-ES"/>
         </w:rPr>
-        <w:t>Minimizar la complejidad de la aplicación.</w:t>
+        <w:t>Organizar la información recopilada en temas claros y estructurados, que permitan a los estudiantes seguir un progreso lógico y comprender la secuencia de conceptos.</w:t>
       </w:r>
     </w:p>
     <w:p>
@@ -415,7 +272,7 @@
           <w:rFonts w:hint="default"/>
           <w:lang w:val="es-ES"/>
         </w:rPr>
-        <w:t>Preservar la seguridad de tipos.</w:t>
+        <w:t>Diseñar y plantear ejercicios prácticos que permitan a los estudiantes aplicar los conocimientos teóricos adquiridos en situaciones reales y fortalecer su comprensión práctica de RMI.</w:t>
       </w:r>
     </w:p>
     <w:p>
@@ -435,7 +292,7 @@
           <w:rFonts w:hint="default"/>
           <w:lang w:val="es-ES"/>
         </w:rPr>
-        <w:t>Recolección de basura distribuida.</w:t>
+        <w:t>Proporcionar a los estudiantes una base sólida en RMI, fomentar su participación activa, promover habilidades de investigación y análisis</w:t>
       </w:r>
     </w:p>
     <w:p>
@@ -455,7 +312,98 @@
           <w:rFonts w:hint="default"/>
           <w:lang w:val="es-ES"/>
         </w:rPr>
-        <w:t>Minimizar la diferencia entre trabajar con objetos locales y remotos.</w:t>
+        <w:t>Crear una documentación útil y accesible para futuros usuarios.</w:t>
+      </w:r>
+    </w:p>
+    <w:p>
+      <w:pPr>
+        <w:rPr>
+          <w:rFonts w:hint="default"/>
+          <w:lang w:val="es-ES"/>
+        </w:rPr>
+      </w:pPr>
+      <w:r>
+        <w:rPr>
+          <w:rFonts w:hint="default"/>
+          <w:lang w:val="es-ES"/>
+        </w:rPr>
+        <w:br w:type="page"/>
+      </w:r>
+    </w:p>
+    <w:p>
+      <w:pPr>
+        <w:pStyle w:val="2"/>
+        <w:bidi w:val="0"/>
+        <w:rPr>
+          <w:rFonts w:hint="default"/>
+          <w:lang w:val="es-ES"/>
+        </w:rPr>
+      </w:pPr>
+      <w:r>
+        <w:rPr>
+          <w:rFonts w:hint="default"/>
+          <w:lang w:val="es-ES"/>
+        </w:rPr>
+        <w:t>EJERCICIOS DE CONCEPTO</w:t>
+      </w:r>
+    </w:p>
+    <w:p>
+      <w:pPr>
+        <w:bidi w:val="0"/>
+        <w:rPr>
+          <w:rFonts w:hint="default"/>
+          <w:lang w:val="es-ES"/>
+        </w:rPr>
+      </w:pPr>
+      <w:r>
+        <w:t xml:space="preserve">En este apartado se </w:t>
+      </w:r>
+      <w:r>
+        <w:rPr>
+          <w:rFonts w:hint="default"/>
+        </w:rPr>
+        <w:t>trabajarán los diferentes conceptos que componen RMI de una forma ordenada para construir una comprensión práctica del tema.</w:t>
+      </w:r>
+    </w:p>
+    <w:p>
+      <w:pPr>
+        <w:pStyle w:val="3"/>
+        <w:bidi w:val="0"/>
+        <w:rPr>
+          <w:rFonts w:hint="default"/>
+          <w:lang w:val="es-ES"/>
+        </w:rPr>
+      </w:pPr>
+      <w:r>
+        <w:rPr>
+          <w:rFonts w:hint="default"/>
+          <w:lang w:val="es-ES"/>
+        </w:rPr>
+        <w:t>ENTRADA: ¿QUE ES RMI?</w:t>
+      </w:r>
+    </w:p>
+    <w:p>
+      <w:pPr>
+        <w:rPr>
+          <w:rFonts w:hint="default"/>
+          <w:lang w:val="es-ES"/>
+        </w:rPr>
+      </w:pPr>
+      <w:r>
+        <w:rPr>
+          <w:rFonts w:hint="default"/>
+          <w:lang w:val="es-ES"/>
+        </w:rPr>
+        <w:t xml:space="preserve">RMI son las siglas de Remote Method Invocation (Invocación Remota de Métodos). Es un mecanismo que permite a un objeto que reside en un sistema (JVM) acceder/invocar a un objeto que se ejecuta en otra JVM. RMI se utiliza para construir aplicaciones distribuidas; proporciona comunicación remota entre programas Java. Se proporciona en el paquete </w:t>
+      </w:r>
+      <w:r>
+        <w:rPr>
+          <w:rFonts w:hint="default"/>
+          <w:b/>
+          <w:bCs/>
+          <w:lang w:val="es-ES"/>
+        </w:rPr>
+        <w:t>java.rmi.</w:t>
       </w:r>
     </w:p>
     <w:p>
@@ -480,82 +428,30 @@
           <w:rFonts w:hint="default"/>
           <w:lang w:val="es-ES"/>
         </w:rPr>
-        <w:t>Funcionamiento</w:t>
-      </w:r>
-    </w:p>
-    <w:p>
-      <w:pPr>
-        <w:bidi w:val="0"/>
-        <w:rPr>
-          <w:rFonts w:hint="default"/>
-          <w:lang w:val="es-ES"/>
-        </w:rPr>
-      </w:pPr>
-      <w:r>
-        <w:rPr>
-          <w:rFonts w:hint="default"/>
-          <w:lang w:val="es-ES"/>
-        </w:rPr>
-        <w:t>RMI (Java Remote Method Invocation) es un mecanismo ofrecido por Java para invocar un método de manera remota. Forma parte del entorno estándar de ejecución de Java y proporciona un mecanismo simple para la comunicación de servidores en aplicaciones distribuidas basadas exclusivamente en Java. Si se requiere comunicación entre otras tecnologías debe utilizarse CORBA o SOAP en lugar de RMI.</w:t>
-      </w:r>
-    </w:p>
-    <w:p>
-      <w:pPr>
-        <w:bidi w:val="0"/>
-        <w:rPr>
-          <w:rFonts w:hint="default"/>
-          <w:lang w:val="es-ES"/>
-        </w:rPr>
-      </w:pPr>
-    </w:p>
-    <w:p>
-      <w:pPr>
-        <w:bidi w:val="0"/>
-        <w:rPr>
-          <w:rFonts w:hint="default"/>
-          <w:lang w:val="es-ES"/>
-        </w:rPr>
-      </w:pPr>
-      <w:r>
-        <w:rPr>
-          <w:rFonts w:hint="default"/>
-          <w:lang w:val="es-ES"/>
-        </w:rPr>
-        <w:t>RMI se caracteriza por la facilidad de su uso en la programación por estar específicamente diseñado para Java; proporciona paso de objetos por referencia y paso de tipos arbitrarios en los parametros.</w:t>
-      </w:r>
-    </w:p>
-    <w:p>
-      <w:pPr>
-        <w:bidi w:val="0"/>
-        <w:rPr>
-          <w:rFonts w:hint="default"/>
-          <w:lang w:val="es-ES"/>
-        </w:rPr>
-      </w:pPr>
-    </w:p>
-    <w:p>
-      <w:pPr>
-        <w:bidi w:val="0"/>
-        <w:rPr>
-          <w:rFonts w:hint="default"/>
-          <w:lang w:val="es-ES"/>
-        </w:rPr>
-      </w:pPr>
-      <w:r>
-        <w:rPr>
-          <w:rFonts w:hint="default"/>
-          <w:lang w:val="es-ES"/>
-        </w:rPr>
-        <w:t>Toda aplicación RMI normalmente se descompone en 2 partes:</w:t>
+        <w:t>Objetivos de RMI</w:t>
+      </w:r>
+    </w:p>
+    <w:p>
+      <w:pPr>
+        <w:rPr>
+          <w:rFonts w:hint="default"/>
+          <w:lang w:val="es-ES"/>
+        </w:rPr>
+      </w:pPr>
+      <w:r>
+        <w:rPr>
+          <w:rFonts w:hint="default"/>
+          <w:lang w:val="es-ES"/>
+        </w:rPr>
+        <w:t>Los objetivos de RMI son los siguientes</w:t>
       </w:r>
     </w:p>
     <w:p>
       <w:pPr>
         <w:numPr>
           <w:ilvl w:val="0"/>
-          <w:numId w:val="11"/>
+          <w:numId w:val="12"/>
         </w:numPr>
-        <w:bidi w:val="0"/>
         <w:ind w:left="420" w:leftChars="0" w:hanging="420" w:firstLineChars="0"/>
         <w:rPr>
           <w:rFonts w:hint="default"/>
@@ -567,16 +463,15 @@
           <w:rFonts w:hint="default"/>
           <w:lang w:val="es-ES"/>
         </w:rPr>
-        <w:t>-Un servidor, que crea algunos objetos remotos, crea referencias para hacerlos accesibles, y espera a que el cliente los invoque.</w:t>
+        <w:t>Minimizar la complejidad de la aplicación.</w:t>
       </w:r>
     </w:p>
     <w:p>
       <w:pPr>
         <w:numPr>
           <w:ilvl w:val="0"/>
-          <w:numId w:val="11"/>
+          <w:numId w:val="12"/>
         </w:numPr>
-        <w:bidi w:val="0"/>
         <w:ind w:left="420" w:leftChars="0" w:hanging="420" w:firstLineChars="0"/>
         <w:rPr>
           <w:rFonts w:hint="default"/>
@@ -588,7 +483,180 @@
           <w:rFonts w:hint="default"/>
           <w:lang w:val="es-ES"/>
         </w:rPr>
-        <w:t>-Un cliente, que obtiene una referencia a objetos remotos en el servidor, y los invoca.</w:t>
+        <w:t>Preservar la seguridad de tipos.</w:t>
+      </w:r>
+    </w:p>
+    <w:p>
+      <w:pPr>
+        <w:numPr>
+          <w:ilvl w:val="0"/>
+          <w:numId w:val="12"/>
+        </w:numPr>
+        <w:ind w:left="420" w:leftChars="0" w:hanging="420" w:firstLineChars="0"/>
+        <w:rPr>
+          <w:rFonts w:hint="default"/>
+          <w:lang w:val="es-ES"/>
+        </w:rPr>
+      </w:pPr>
+      <w:r>
+        <w:rPr>
+          <w:rFonts w:hint="default"/>
+          <w:lang w:val="es-ES"/>
+        </w:rPr>
+        <w:t>Recolección de basura distribuida.</w:t>
+      </w:r>
+    </w:p>
+    <w:p>
+      <w:pPr>
+        <w:numPr>
+          <w:ilvl w:val="0"/>
+          <w:numId w:val="12"/>
+        </w:numPr>
+        <w:ind w:left="420" w:leftChars="0" w:hanging="420" w:firstLineChars="0"/>
+        <w:rPr>
+          <w:rFonts w:hint="default"/>
+          <w:lang w:val="es-ES"/>
+        </w:rPr>
+      </w:pPr>
+      <w:r>
+        <w:rPr>
+          <w:rFonts w:hint="default"/>
+          <w:lang w:val="es-ES"/>
+        </w:rPr>
+        <w:t>Minimizar la diferencia entre trabajar con objetos locales y remotos.</w:t>
+      </w:r>
+    </w:p>
+    <w:p>
+      <w:pPr>
+        <w:rPr>
+          <w:rFonts w:hint="default"/>
+          <w:lang w:val="es-ES"/>
+        </w:rPr>
+      </w:pPr>
+    </w:p>
+    <w:p>
+      <w:pPr>
+        <w:pStyle w:val="4"/>
+        <w:bidi w:val="0"/>
+        <w:rPr>
+          <w:rFonts w:hint="default"/>
+          <w:lang w:val="es-ES"/>
+        </w:rPr>
+      </w:pPr>
+      <w:r>
+        <w:rPr>
+          <w:rFonts w:hint="default"/>
+          <w:lang w:val="es-ES"/>
+        </w:rPr>
+        <w:t>Funcionamiento</w:t>
+      </w:r>
+    </w:p>
+    <w:p>
+      <w:pPr>
+        <w:bidi w:val="0"/>
+        <w:rPr>
+          <w:rFonts w:hint="default"/>
+          <w:lang w:val="es-ES"/>
+        </w:rPr>
+      </w:pPr>
+      <w:r>
+        <w:rPr>
+          <w:rFonts w:hint="default"/>
+          <w:lang w:val="es-ES"/>
+        </w:rPr>
+        <w:t>RMI (Java Remote Method Invocation) es un mecanismo ofrecido por Java para invocar un método de manera remota. Forma parte del entorno estándar de ejecución de Java y proporciona un mecanismo simple para la comunicación de servidores en aplicaciones distribuidas basadas exclusivamente en Java. Si se requiere comunicación entre otras tecnologías, se debe emplear CORBA o SOAP en lugar de RMI.</w:t>
+      </w:r>
+    </w:p>
+    <w:p>
+      <w:pPr>
+        <w:bidi w:val="0"/>
+        <w:rPr>
+          <w:rFonts w:hint="default"/>
+          <w:lang w:val="es-ES"/>
+        </w:rPr>
+      </w:pPr>
+    </w:p>
+    <w:p>
+      <w:pPr>
+        <w:bidi w:val="0"/>
+        <w:rPr>
+          <w:rFonts w:hint="default"/>
+          <w:lang w:val="es-ES"/>
+        </w:rPr>
+      </w:pPr>
+      <w:r>
+        <w:rPr>
+          <w:rFonts w:hint="default"/>
+          <w:lang w:val="es-ES"/>
+        </w:rPr>
+        <w:t>RMI se caracteriza por la facilidad de su uso en la programación por estar específicamente diseñado para Java; proporciona paso de objetos por referencia y paso de tipos arbitrarios en los parámetros.</w:t>
+      </w:r>
+    </w:p>
+    <w:p>
+      <w:pPr>
+        <w:bidi w:val="0"/>
+        <w:rPr>
+          <w:rFonts w:hint="default"/>
+          <w:lang w:val="es-ES"/>
+        </w:rPr>
+      </w:pPr>
+    </w:p>
+    <w:p>
+      <w:pPr>
+        <w:bidi w:val="0"/>
+        <w:rPr>
+          <w:rFonts w:hint="default"/>
+          <w:lang w:val="es-ES"/>
+        </w:rPr>
+      </w:pPr>
+      <w:r>
+        <w:rPr>
+          <w:rFonts w:hint="default"/>
+          <w:lang w:val="es-ES"/>
+        </w:rPr>
+        <w:t>Toda aplicación RMI normalmente se descompone en 2 partes:</w:t>
+      </w:r>
+    </w:p>
+    <w:p>
+      <w:pPr>
+        <w:numPr>
+          <w:ilvl w:val="0"/>
+          <w:numId w:val="12"/>
+        </w:numPr>
+        <w:bidi w:val="0"/>
+        <w:ind w:left="420" w:leftChars="0" w:hanging="420" w:firstLineChars="0"/>
+        <w:rPr>
+          <w:rFonts w:hint="default"/>
+          <w:lang w:val="es-ES"/>
+        </w:rPr>
+      </w:pPr>
+      <w:r>
+        <w:rPr>
+          <w:rFonts w:hint="default"/>
+          <w:lang w:val="es-ES"/>
+        </w:rPr>
+        <w:t>Un servidor, que crea algunos objetos remotos, crea referencias para hacerlos accesibles, y espera a que el cliente los invoque.</w:t>
+      </w:r>
+    </w:p>
+    <w:p>
+      <w:pPr>
+        <w:numPr>
+          <w:ilvl w:val="0"/>
+          <w:numId w:val="12"/>
+        </w:numPr>
+        <w:bidi w:val="0"/>
+        <w:ind w:left="420" w:leftChars="0" w:hanging="420" w:firstLineChars="0"/>
+        <w:rPr>
+          <w:rFonts w:hint="default"/>
+          <w:lang w:val="es-ES"/>
+        </w:rPr>
+      </w:pPr>
+      <w:r>
+        <w:rPr>
+          <w:rFonts w:hint="default"/>
+          <w:lang w:val="es-ES"/>
+        </w:rPr>
+        <w:t>Un cliente, que obtiene una referencia a objetos remotos en el servidor, y los invoca.</w:t>
       </w:r>
     </w:p>
     <w:p>
@@ -664,9 +732,9 @@
         </w:rPr>
         <w:drawing>
           <wp:inline distT="0" distB="0" distL="114300" distR="114300">
-            <wp:extent cx="4074795" cy="3789045"/>
-            <wp:effectExtent l="0" t="0" r="9525" b="5715"/>
-            <wp:docPr id="8" name="Imagen 8" descr="001-Entrada funcionamiento.drawio (1)"/>
+            <wp:extent cx="4820920" cy="4482465"/>
+            <wp:effectExtent l="0" t="0" r="10160" b="13335"/>
+            <wp:docPr id="43" name="Imagen 43" descr="001-Entrada funcionamiento (1).drawio (1)"/>
             <wp:cNvGraphicFramePr>
               <a:graphicFrameLocks xmlns:a="http://schemas.openxmlformats.org/drawingml/2006/main" noChangeAspect="1"/>
             </wp:cNvGraphicFramePr>
@@ -674,13 +742,13 @@
               <a:graphicData uri="http://schemas.openxmlformats.org/drawingml/2006/picture">
                 <pic:pic xmlns:pic="http://schemas.openxmlformats.org/drawingml/2006/picture">
                   <pic:nvPicPr>
-                    <pic:cNvPr id="8" name="Imagen 8" descr="001-Entrada funcionamiento.drawio (1)"/>
+                    <pic:cNvPr id="43" name="Imagen 43" descr="001-Entrada funcionamiento (1).drawio (1)"/>
                     <pic:cNvPicPr>
                       <a:picLocks noChangeAspect="1"/>
                     </pic:cNvPicPr>
                   </pic:nvPicPr>
                   <pic:blipFill>
-                    <a:blip r:embed="rId7"/>
+                    <a:blip r:embed="rId6"/>
                     <a:stretch>
                       <a:fillRect/>
                     </a:stretch>
@@ -688,7 +756,7 @@
                   <pic:spPr>
                     <a:xfrm>
                       <a:off x="0" y="0"/>
-                      <a:ext cx="4074795" cy="3789045"/>
+                      <a:ext cx="4820920" cy="4482465"/>
                     </a:xfrm>
                     <a:prstGeom prst="rect">
                       <a:avLst/>
@@ -713,7 +781,7 @@
       <w:pPr>
         <w:numPr>
           <w:ilvl w:val="0"/>
-          <w:numId w:val="11"/>
+          <w:numId w:val="12"/>
         </w:numPr>
         <w:bidi w:val="0"/>
         <w:rPr>
@@ -726,550 +794,7 @@
           <w:rFonts w:hint="default"/>
           <w:lang w:val="es-ES"/>
         </w:rPr>
-        <w:t>-Encapsulado (marshalling) de los parámetros (utilizando la funcionalidad de serialización de Java).</w:t>
-      </w:r>
-    </w:p>
-    <w:p>
-      <w:pPr>
-        <w:numPr>
-          <w:ilvl w:val="0"/>
-          <w:numId w:val="11"/>
-        </w:numPr>
-        <w:bidi w:val="0"/>
-        <w:rPr>
-          <w:rFonts w:hint="default"/>
-          <w:lang w:val="es-ES"/>
-        </w:rPr>
-      </w:pPr>
-      <w:r>
-        <w:rPr>
-          <w:rFonts w:hint="default"/>
-          <w:lang w:val="es-ES"/>
-        </w:rPr>
-        <w:t>- El cliente invoca el metodo del metodo del servidor para ejecutarlo hay. Para eso le pasa los parametros serializados. Y se queda esperando su respuesta.</w:t>
-      </w:r>
-    </w:p>
-    <w:p>
-      <w:pPr>
-        <w:numPr>
-          <w:ilvl w:val="0"/>
-          <w:numId w:val="11"/>
-        </w:numPr>
-        <w:bidi w:val="0"/>
-        <w:rPr>
-          <w:rFonts w:hint="default"/>
-          <w:lang w:val="es-ES"/>
-        </w:rPr>
-      </w:pPr>
-      <w:r>
-        <w:rPr>
-          <w:rFonts w:hint="default"/>
-          <w:lang w:val="es-ES"/>
-        </w:rPr>
-        <w:t>-El servidor recibe los parametros y ejecuta el metodo concreto que le ha dicho el cliente. Al terminar la ejecución, el servidor serializa el valor de retorno (si lo hay) y lo envía al cliente.</w:t>
-      </w:r>
-    </w:p>
-    <w:p>
-      <w:pPr>
-        <w:numPr>
-          <w:ilvl w:val="0"/>
-          <w:numId w:val="11"/>
-        </w:numPr>
-        <w:bidi w:val="0"/>
-        <w:rPr>
-          <w:rFonts w:hint="default"/>
-          <w:lang w:val="es-ES"/>
-        </w:rPr>
-      </w:pPr>
-      <w:r>
-        <w:rPr>
-          <w:rFonts w:hint="default"/>
-          <w:lang w:val="es-ES"/>
-        </w:rPr>
-        <w:t>-El código cliente recibe la respuesta y continúa como si la invocación hubiera sido local.</w:t>
-      </w:r>
-    </w:p>
-    <w:p>
-      <w:pPr>
-        <w:rPr>
-          <w:rFonts w:hint="default"/>
-          <w:lang w:val="es-ES"/>
-        </w:rPr>
-      </w:pPr>
-    </w:p>
-    <w:p>
-      <w:pPr>
-        <w:rPr>
-          <w:rFonts w:hint="default"/>
-          <w:lang w:val="es-ES"/>
-        </w:rPr>
-      </w:pPr>
-    </w:p>
-    <w:p>
-      <w:pPr>
-        <w:bidi w:val="0"/>
-        <w:rPr>
-          <w:rFonts w:hint="default"/>
-          <w:lang w:val="es-ES"/>
-        </w:rPr>
-      </w:pPr>
-    </w:p>
-    <w:p>
-      <w:pPr>
-        <w:bidi w:val="0"/>
-        <w:rPr>
-          <w:rFonts w:hint="default"/>
-          <w:lang w:val="es-ES"/>
-        </w:rPr>
-      </w:pPr>
-    </w:p>
-    <w:p>
-      <w:pPr>
-        <w:bidi w:val="0"/>
-        <w:rPr>
-          <w:rFonts w:hint="default"/>
-          <w:lang w:val="es-ES"/>
-        </w:rPr>
-      </w:pPr>
-    </w:p>
-    <w:p>
-      <w:pPr>
-        <w:bidi w:val="0"/>
-        <w:rPr>
-          <w:rFonts w:hint="default"/>
-          <w:lang w:val="es-ES"/>
-        </w:rPr>
-      </w:pPr>
-    </w:p>
-    <w:p>
-      <w:pPr>
-        <w:bidi w:val="0"/>
-        <w:rPr>
-          <w:rFonts w:hint="default"/>
-          <w:lang w:val="es-ES"/>
-        </w:rPr>
-      </w:pPr>
-    </w:p>
-    <w:p>
-      <w:pPr>
-        <w:bidi w:val="0"/>
-        <w:rPr>
-          <w:rFonts w:hint="default"/>
-          <w:lang w:val="es-ES"/>
-        </w:rPr>
-      </w:pPr>
-    </w:p>
-    <w:p>
-      <w:pPr>
-        <w:bidi w:val="0"/>
-        <w:rPr>
-          <w:rFonts w:hint="default"/>
-          <w:lang w:val="es-ES"/>
-        </w:rPr>
-      </w:pPr>
-    </w:p>
-    <w:p>
-      <w:pPr>
-        <w:bidi w:val="0"/>
-        <w:rPr>
-          <w:rFonts w:hint="default"/>
-          <w:lang w:val="es-ES"/>
-        </w:rPr>
-      </w:pPr>
-    </w:p>
-    <w:p>
-      <w:pPr>
-        <w:pStyle w:val="3"/>
-        <w:bidi w:val="0"/>
-        <w:rPr>
-          <w:rFonts w:hint="default"/>
-          <w:b/>
-          <w:bCs/>
-          <w:lang w:val="es-ES"/>
-        </w:rPr>
-      </w:pPr>
-      <w:r>
-        <w:rPr>
-          <w:rFonts w:hint="default"/>
-          <w:lang w:val="es-ES"/>
-        </w:rPr>
-        <w:t xml:space="preserve">SETUP BASICO, STUB Y SKELETON </w:t>
-      </w:r>
-    </w:p>
-    <w:p>
-      <w:pPr>
-        <w:bidi w:val="0"/>
-        <w:rPr>
-          <w:rFonts w:hint="default"/>
-        </w:rPr>
-      </w:pPr>
-      <w:r>
-        <w:rPr>
-          <w:rFonts w:hint="default"/>
-        </w:rPr>
-        <w:t xml:space="preserve">El RMI (Remote Method Invocation) es una API que proporciona un mecanismo para crear aplicaciones distribuidas en java. </w:t>
-      </w:r>
-      <w:r>
-        <w:rPr>
-          <w:rFonts w:hint="default"/>
-          <w:lang w:val="es-ES"/>
-        </w:rPr>
-        <w:t>Esta</w:t>
-      </w:r>
-      <w:r>
-        <w:rPr>
-          <w:rFonts w:hint="default"/>
-        </w:rPr>
-        <w:t xml:space="preserve"> permite a un objeto invocar métodos en un objeto que se ejecuta en otra JVM</w:t>
-      </w:r>
-      <w:r>
-        <w:rPr>
-          <w:rFonts w:hint="default"/>
-          <w:lang w:val="es-ES"/>
-        </w:rPr>
-        <w:t>, a esto se le denomina comunicación remota</w:t>
-      </w:r>
-      <w:r>
-        <w:rPr>
-          <w:rFonts w:hint="default"/>
-        </w:rPr>
-        <w:t>.</w:t>
-      </w:r>
-    </w:p>
-    <w:p>
-      <w:pPr>
-        <w:bidi w:val="0"/>
-        <w:rPr>
-          <w:rFonts w:hint="default"/>
-        </w:rPr>
-      </w:pPr>
-    </w:p>
-    <w:p>
-      <w:pPr>
-        <w:pStyle w:val="4"/>
-        <w:bidi w:val="0"/>
-        <w:rPr>
-          <w:rFonts w:hint="default"/>
-        </w:rPr>
-      </w:pPr>
-      <w:r>
-        <w:rPr>
-          <w:rFonts w:hint="default"/>
-        </w:rPr>
-        <w:t xml:space="preserve">Interfaces de objetos remotos </w:t>
-      </w:r>
-    </w:p>
-    <w:p>
-      <w:pPr>
-        <w:bidi w:val="0"/>
-        <w:rPr>
-          <w:rFonts w:hint="default"/>
-        </w:rPr>
-      </w:pPr>
-      <w:r>
-        <w:rPr>
-          <w:rFonts w:hint="default"/>
-        </w:rPr>
-        <w:t xml:space="preserve">Dado que RMI es un esquema de objetos distribuidos sólo en Java, todas las interfaces de objetos están escritas en Java. Los stubs de cliente y los esqueletos de servidor se generan a partir de esta interfaz, pero utilizando un proceso ligeramente diferente al de CORBA. En primer lugar, la interfaz para el objeto remoto tiene que ser escrita como una extensión de la interfaz java.rmi.Remote. La interfaz Remote no introduce ningún método en la interfaz del objeto; sólo sirve para marcar objetos remotos para el sistema RMI. Además, todos los métodos de la interfaz deben ser declarados como lanzadores de la java.rmi.RemoteException . La RemoteException es la clase base para muchas de las excepciones que RMI define para las operaciones remotas, y los ingenieros de RMI decidieron exponer el modelo de excepción en las interfaces de todos los objetos remotos RMI. Este es uno de los inconvenientes de RMI: requiere alterar una interfaz existente para aplicarla a un entorno distribuido. </w:t>
-      </w:r>
-    </w:p>
-    <w:p>
-      <w:pPr>
-        <w:bidi w:val="0"/>
-        <w:rPr>
-          <w:rFonts w:hint="default"/>
-        </w:rPr>
-      </w:pPr>
-      <w:r>
-        <w:rPr>
-          <w:rFonts w:hint="default"/>
-          <w:lang w:val="es-ES"/>
-        </w:rPr>
-        <w:t xml:space="preserve">Esta </w:t>
-      </w:r>
-      <w:r>
-        <w:rPr>
-          <w:rFonts w:hint="default"/>
-        </w:rPr>
-        <w:t>comunicación remota entre las aplicaciones</w:t>
-      </w:r>
-      <w:r>
-        <w:rPr>
-          <w:rFonts w:hint="default"/>
-          <w:lang w:val="es-ES"/>
-        </w:rPr>
-        <w:t xml:space="preserve"> se hace</w:t>
-      </w:r>
-      <w:r>
-        <w:rPr>
-          <w:rFonts w:hint="default"/>
-        </w:rPr>
-        <w:t xml:space="preserve"> utilizando dos objetos</w:t>
-      </w:r>
-      <w:r>
-        <w:rPr>
-          <w:rFonts w:hint="default"/>
-          <w:lang w:val="es-ES"/>
-        </w:rPr>
-        <w:t xml:space="preserve">, </w:t>
-      </w:r>
-      <w:r>
-        <w:rPr>
-          <w:rFonts w:hint="default"/>
-        </w:rPr>
-        <w:t xml:space="preserve"> </w:t>
-      </w:r>
-      <w:r>
-        <w:rPr>
-          <w:rFonts w:hint="default"/>
-          <w:lang w:val="es-ES"/>
-        </w:rPr>
-        <w:t xml:space="preserve">el </w:t>
-      </w:r>
-      <w:r>
-        <w:rPr>
-          <w:rFonts w:hint="default"/>
-        </w:rPr>
-        <w:t>stub</w:t>
-      </w:r>
-      <w:r>
-        <w:rPr>
-          <w:rFonts w:hint="default"/>
-          <w:lang w:val="es-ES"/>
-        </w:rPr>
-        <w:t xml:space="preserve"> en la parte del cliente</w:t>
-      </w:r>
-      <w:r>
-        <w:rPr>
-          <w:rFonts w:hint="default"/>
-        </w:rPr>
-        <w:t xml:space="preserve"> y</w:t>
-      </w:r>
-      <w:r>
-        <w:rPr>
-          <w:rFonts w:hint="default"/>
-          <w:lang w:val="es-ES"/>
-        </w:rPr>
-        <w:t xml:space="preserve"> el </w:t>
-      </w:r>
-      <w:r>
-        <w:rPr>
-          <w:rFonts w:hint="default"/>
-        </w:rPr>
-        <w:t>skeleton</w:t>
-      </w:r>
-      <w:r>
-        <w:rPr>
-          <w:rFonts w:hint="default"/>
-          <w:lang w:val="es-ES"/>
-        </w:rPr>
-        <w:t xml:space="preserve"> en la parte del servidor, haciendo posible</w:t>
-      </w:r>
-      <w:r>
-        <w:rPr>
-          <w:rFonts w:hint="default"/>
-        </w:rPr>
-        <w:t xml:space="preserve"> la comunicación con el objeto remoto.</w:t>
-      </w:r>
-    </w:p>
-    <w:p>
-      <w:pPr>
-        <w:bidi w:val="0"/>
-        <w:rPr>
-          <w:rFonts w:hint="default"/>
-        </w:rPr>
-      </w:pPr>
-    </w:p>
-    <w:p>
-      <w:pPr>
-        <w:pStyle w:val="4"/>
-        <w:bidi w:val="0"/>
-        <w:rPr>
-          <w:rFonts w:hint="default"/>
-          <w:lang w:val="es-ES"/>
-        </w:rPr>
-      </w:pPr>
-      <w:r>
-        <w:rPr>
-          <w:rFonts w:hint="default"/>
-          <w:lang w:val="es-ES"/>
-        </w:rPr>
-        <w:t>Stub</w:t>
-      </w:r>
-    </w:p>
-    <w:p>
-      <w:pPr>
-        <w:bidi w:val="0"/>
-        <w:rPr>
-          <w:rFonts w:hint="default"/>
-        </w:rPr>
-      </w:pPr>
-      <w:r>
-        <w:rPr>
-          <w:rFonts w:hint="default"/>
-        </w:rPr>
-        <w:t>El stub es un objeto que actúa como puerta de enlace para el lado del cliente. Todas las peticiones salientes se enrutan a través de él. Reside en el lado del cliente y representa el objeto remoto. Cuando el llamador invoca un método en el objeto stub, éste realiza las siguientes tareas:</w:t>
-      </w:r>
-    </w:p>
-    <w:p>
-      <w:pPr>
-        <w:numPr>
-          <w:ilvl w:val="0"/>
-          <w:numId w:val="11"/>
-        </w:numPr>
-        <w:bidi w:val="0"/>
-        <w:ind w:left="420" w:leftChars="0" w:hanging="420" w:firstLineChars="0"/>
-        <w:rPr>
-          <w:rFonts w:hint="default"/>
-        </w:rPr>
-      </w:pPr>
-      <w:r>
-        <w:rPr>
-          <w:rFonts w:hint="default"/>
-        </w:rPr>
-        <w:t>Inicia una conexión con la máquina virtual remota (JVM)</w:t>
-      </w:r>
-    </w:p>
-    <w:p>
-      <w:pPr>
-        <w:numPr>
-          <w:ilvl w:val="0"/>
-          <w:numId w:val="11"/>
-        </w:numPr>
-        <w:bidi w:val="0"/>
-        <w:ind w:left="420" w:leftChars="0" w:hanging="420" w:firstLineChars="0"/>
-        <w:rPr>
-          <w:rFonts w:hint="default"/>
-        </w:rPr>
-      </w:pPr>
-      <w:r>
-        <w:rPr>
-          <w:rFonts w:hint="default"/>
-        </w:rPr>
-        <w:t>Escribe y transmite (marshals) los parámetros a la Máquina Virtual remota (JVM),</w:t>
-      </w:r>
-    </w:p>
-    <w:p>
-      <w:pPr>
-        <w:numPr>
-          <w:ilvl w:val="0"/>
-          <w:numId w:val="11"/>
-        </w:numPr>
-        <w:bidi w:val="0"/>
-        <w:ind w:left="420" w:leftChars="0" w:hanging="420" w:firstLineChars="0"/>
-        <w:rPr>
-          <w:rFonts w:hint="default"/>
-          <w:lang w:val="es-ES"/>
-        </w:rPr>
-      </w:pPr>
-      <w:r>
-        <w:rPr>
-          <w:rFonts w:hint="default"/>
-        </w:rPr>
-        <w:t>Espera el resultado</w:t>
-      </w:r>
-      <w:r>
-        <w:rPr>
-          <w:rFonts w:hint="default"/>
-          <w:lang w:val="es-ES"/>
-        </w:rPr>
-        <w:t xml:space="preserve"> </w:t>
-      </w:r>
-    </w:p>
-    <w:p>
-      <w:pPr>
-        <w:numPr>
-          <w:ilvl w:val="0"/>
-          <w:numId w:val="11"/>
-        </w:numPr>
-        <w:bidi w:val="0"/>
-        <w:ind w:left="420" w:leftChars="0" w:hanging="420" w:firstLineChars="0"/>
-        <w:rPr>
-          <w:rFonts w:hint="default"/>
-          <w:lang w:val="es-ES"/>
-        </w:rPr>
-      </w:pPr>
-      <w:r>
-        <w:rPr>
-          <w:rFonts w:hint="default"/>
-        </w:rPr>
-        <w:t>Lee (unmarshals) el valor de retorno o excepción</w:t>
-      </w:r>
-      <w:r>
-        <w:rPr>
-          <w:rFonts w:hint="default"/>
-          <w:lang w:val="es-ES"/>
-        </w:rPr>
-        <w:t>.</w:t>
-      </w:r>
-    </w:p>
-    <w:p>
-      <w:pPr>
-        <w:numPr>
-          <w:ilvl w:val="0"/>
-          <w:numId w:val="11"/>
-        </w:numPr>
-        <w:bidi w:val="0"/>
-        <w:ind w:left="420" w:leftChars="0" w:hanging="420" w:firstLineChars="0"/>
-        <w:rPr>
-          <w:rFonts w:hint="default"/>
-        </w:rPr>
-      </w:pPr>
-      <w:r>
-        <w:rPr>
-          <w:rFonts w:hint="default"/>
-          <w:lang w:val="es-ES"/>
-        </w:rPr>
-        <w:t>P</w:t>
-      </w:r>
-      <w:r>
-        <w:rPr>
-          <w:rFonts w:hint="default"/>
-        </w:rPr>
-        <w:t>or último, devuelve el valor a la persona que llama.</w:t>
-      </w:r>
-    </w:p>
-    <w:p>
-      <w:pPr>
-        <w:pStyle w:val="4"/>
-        <w:bidi w:val="0"/>
-        <w:rPr>
-          <w:rFonts w:hint="default"/>
-          <w:lang w:val="es-ES"/>
-        </w:rPr>
-      </w:pPr>
-      <w:r>
-        <w:rPr>
-          <w:rFonts w:hint="default"/>
-          <w:lang w:val="es-ES"/>
-        </w:rPr>
-        <w:t>Es</w:t>
-      </w:r>
-      <w:r>
-        <w:rPr>
-          <w:rFonts w:hint="default"/>
-        </w:rPr>
-        <w:t>queleto</w:t>
-      </w:r>
-      <w:r>
-        <w:rPr>
-          <w:rFonts w:hint="default"/>
-          <w:lang w:val="es-ES"/>
-        </w:rPr>
-        <w:t>n</w:t>
-      </w:r>
-    </w:p>
-    <w:p>
-      <w:pPr>
-        <w:rPr>
-          <w:rFonts w:hint="default"/>
-        </w:rPr>
-      </w:pPr>
-      <w:r>
-        <w:rPr>
-          <w:rFonts w:hint="default"/>
-        </w:rPr>
-        <w:t>El esqueleto es un objeto que actúa como puerta de enlace para el objeto del lado del servidor. Todas las peticiones entrantes se enrutan a través de él. Cuando el esqueleto recibe la petición entrante, realiza las siguientes tareas:</w:t>
+        <w:t>Encapsulado (marshalling) de los parámetros (utilizando la funcionalidad de serialización de Java).</w:t>
       </w:r>
     </w:p>
     <w:p>
@@ -1278,16 +803,18 @@
           <w:ilvl w:val="0"/>
           <w:numId w:val="12"/>
         </w:numPr>
-        <w:ind w:left="420" w:leftChars="0" w:hanging="420" w:firstLineChars="0"/>
-        <w:rPr>
-          <w:rFonts w:hint="default"/>
-        </w:rPr>
-      </w:pPr>
-      <w:r>
-        <w:rPr>
-          <w:rFonts w:hint="default"/>
-        </w:rPr>
-        <w:t>Lee los parámetros del método remoto</w:t>
+        <w:bidi w:val="0"/>
+        <w:rPr>
+          <w:rFonts w:hint="default"/>
+          <w:lang w:val="es-ES"/>
+        </w:rPr>
+      </w:pPr>
+      <w:r>
+        <w:rPr>
+          <w:rFonts w:hint="default"/>
+          <w:lang w:val="es-ES"/>
+        </w:rPr>
+        <w:t>El cliente invoca el método del servidor para ejecutarlo hay. Para eso le pasa los parámetros serializados. Y se queda esperando su respuesta.</w:t>
       </w:r>
     </w:p>
     <w:p>
@@ -1296,16 +823,18 @@
           <w:ilvl w:val="0"/>
           <w:numId w:val="12"/>
         </w:numPr>
-        <w:ind w:left="420" w:leftChars="0" w:hanging="420" w:firstLineChars="0"/>
-        <w:rPr>
-          <w:rFonts w:hint="default"/>
-        </w:rPr>
-      </w:pPr>
-      <w:r>
-        <w:rPr>
-          <w:rFonts w:hint="default"/>
-        </w:rPr>
-        <w:t>Invoca el método en el objeto remoto real, y</w:t>
+        <w:bidi w:val="0"/>
+        <w:rPr>
+          <w:rFonts w:hint="default"/>
+          <w:lang w:val="es-ES"/>
+        </w:rPr>
+      </w:pPr>
+      <w:r>
+        <w:rPr>
+          <w:rFonts w:hint="default"/>
+          <w:lang w:val="es-ES"/>
+        </w:rPr>
+        <w:t>El servidor recibe los parámetros y ejecuta el método concreto que le ha dicho el cliente. Al terminar la ejecución, el servidor serializa el valor de retorno (si lo hay) y lo envía al cliente.</w:t>
       </w:r>
     </w:p>
     <w:p>
@@ -1314,16 +843,324 @@
           <w:ilvl w:val="0"/>
           <w:numId w:val="12"/>
         </w:numPr>
-        <w:ind w:left="420" w:leftChars="0" w:hanging="420" w:firstLineChars="0"/>
-        <w:rPr>
-          <w:rFonts w:hint="default"/>
-        </w:rPr>
-      </w:pPr>
-      <w:r>
-        <w:rPr>
-          <w:rFonts w:hint="default"/>
-        </w:rPr>
-        <w:t>Escribe y transmite (marshals) el resultado a la persona que llama.</w:t>
+        <w:bidi w:val="0"/>
+        <w:rPr>
+          <w:rFonts w:hint="default"/>
+          <w:lang w:val="es-ES"/>
+        </w:rPr>
+      </w:pPr>
+      <w:r>
+        <w:rPr>
+          <w:rFonts w:hint="default"/>
+          <w:lang w:val="es-ES"/>
+        </w:rPr>
+        <w:t>El código cliente recibe la respuesta y continúa como si la invocación hubiera sido local.</w:t>
+      </w:r>
+    </w:p>
+    <w:p>
+      <w:pPr>
+        <w:rPr>
+          <w:rFonts w:hint="default"/>
+          <w:lang w:val="es-ES"/>
+        </w:rPr>
+      </w:pPr>
+    </w:p>
+    <w:p>
+      <w:pPr>
+        <w:rPr>
+          <w:rFonts w:hint="default"/>
+          <w:lang w:val="es-ES"/>
+        </w:rPr>
+      </w:pPr>
+    </w:p>
+    <w:p>
+      <w:pPr>
+        <w:bidi w:val="0"/>
+        <w:rPr>
+          <w:rFonts w:hint="default"/>
+          <w:lang w:val="es-ES"/>
+        </w:rPr>
+      </w:pPr>
+    </w:p>
+    <w:p>
+      <w:pPr>
+        <w:bidi w:val="0"/>
+        <w:rPr>
+          <w:rFonts w:hint="default"/>
+          <w:lang w:val="es-ES"/>
+        </w:rPr>
+      </w:pPr>
+    </w:p>
+    <w:p>
+      <w:pPr>
+        <w:bidi w:val="0"/>
+        <w:rPr>
+          <w:rFonts w:hint="default"/>
+          <w:lang w:val="es-ES"/>
+        </w:rPr>
+      </w:pPr>
+    </w:p>
+    <w:p>
+      <w:pPr>
+        <w:bidi w:val="0"/>
+        <w:rPr>
+          <w:rFonts w:hint="default"/>
+          <w:lang w:val="es-ES"/>
+        </w:rPr>
+      </w:pPr>
+    </w:p>
+    <w:p>
+      <w:pPr>
+        <w:bidi w:val="0"/>
+        <w:rPr>
+          <w:rFonts w:hint="default"/>
+          <w:lang w:val="es-ES"/>
+        </w:rPr>
+      </w:pPr>
+    </w:p>
+    <w:p>
+      <w:pPr>
+        <w:bidi w:val="0"/>
+        <w:rPr>
+          <w:rFonts w:hint="default"/>
+          <w:lang w:val="es-ES"/>
+        </w:rPr>
+      </w:pPr>
+    </w:p>
+    <w:p>
+      <w:pPr>
+        <w:pStyle w:val="3"/>
+        <w:bidi w:val="0"/>
+        <w:rPr>
+          <w:rFonts w:hint="default"/>
+          <w:b/>
+          <w:bCs/>
+          <w:lang w:val="es-ES"/>
+        </w:rPr>
+      </w:pPr>
+      <w:r>
+        <w:rPr>
+          <w:rFonts w:hint="default"/>
+          <w:lang w:val="es-ES"/>
+        </w:rPr>
+        <w:t xml:space="preserve">SETUP BASICO, STUB Y SKELETON </w:t>
+      </w:r>
+    </w:p>
+    <w:p>
+      <w:pPr>
+        <w:bidi w:val="0"/>
+        <w:rPr>
+          <w:rFonts w:hint="default"/>
+        </w:rPr>
+      </w:pPr>
+      <w:r>
+        <w:rPr>
+          <w:rFonts w:hint="default"/>
+        </w:rPr>
+        <w:t xml:space="preserve">El RMI (Remote Method Invocation) es una API que proporciona un mecanismo para crear aplicaciones distribuidas en java. </w:t>
+      </w:r>
+      <w:r>
+        <w:rPr>
+          <w:rFonts w:hint="default"/>
+          <w:lang w:val="es-ES"/>
+        </w:rPr>
+        <w:t>Esta</w:t>
+      </w:r>
+      <w:r>
+        <w:rPr>
+          <w:rFonts w:hint="default"/>
+        </w:rPr>
+        <w:t xml:space="preserve"> permite a un objeto invocar métodos en un objeto que se ejecuta en otra JVM</w:t>
+      </w:r>
+      <w:r>
+        <w:rPr>
+          <w:rFonts w:hint="default"/>
+          <w:lang w:val="es-ES"/>
+        </w:rPr>
+        <w:t>, a esto se le denomina comunicación remota</w:t>
+      </w:r>
+      <w:r>
+        <w:rPr>
+          <w:rFonts w:hint="default"/>
+        </w:rPr>
+        <w:t>.</w:t>
+      </w:r>
+    </w:p>
+    <w:p>
+      <w:pPr>
+        <w:bidi w:val="0"/>
+        <w:rPr>
+          <w:rFonts w:hint="default"/>
+        </w:rPr>
+      </w:pPr>
+    </w:p>
+    <w:p>
+      <w:pPr>
+        <w:pStyle w:val="4"/>
+        <w:bidi w:val="0"/>
+        <w:rPr>
+          <w:rFonts w:hint="default"/>
+        </w:rPr>
+      </w:pPr>
+      <w:r>
+        <w:rPr>
+          <w:rFonts w:hint="default"/>
+        </w:rPr>
+        <w:t xml:space="preserve">Interfaces de objetos remotos </w:t>
+      </w:r>
+    </w:p>
+    <w:p>
+      <w:pPr>
+        <w:bidi w:val="0"/>
+        <w:rPr>
+          <w:rFonts w:hint="default"/>
+        </w:rPr>
+      </w:pPr>
+      <w:bookmarkStart w:id="6" w:name="_GoBack"/>
+      <w:r>
+        <w:rPr>
+          <w:rFonts w:hint="default"/>
+        </w:rPr>
+        <w:t xml:space="preserve">Dado que RMI es un esquema de objetos distribuidos sólo en Java, todas las interfaces de objetos están escritas en Java. Los stubs de cliente y los esqueletos de servidor se generan a partir de esta interfaz, pero utilizando un proceso ligeramente diferente al de CORBA. En primer lugar, la interfaz para el objeto remoto tiene que ser escrita como una extensión de la interfaz java.rmi.Remote. La interfaz Remote no introduce ningún método en la interfaz del objeto; sólo sirve para marcar objetos remotos para el sistema RMI. Además, todos los métodos de la interfaz deben ser declarados como lanzadores de la java.rmi.RemoteException . La RemoteException es la clase base para muchas de las excepciones que RMI define para las operaciones remotas, y los ingenieros de RMI decidieron exponer el modelo de excepción en las interfaces de todos los objetos remotos RMI. Este es uno de los inconvenientes de RMI: requiere alterar una interfaz existente para aplicarla a un entorno distribuido. </w:t>
+      </w:r>
+    </w:p>
+    <w:p>
+      <w:pPr>
+        <w:bidi w:val="0"/>
+        <w:rPr>
+          <w:rFonts w:hint="default"/>
+        </w:rPr>
+      </w:pPr>
+      <w:r>
+        <w:rPr>
+          <w:rFonts w:hint="default"/>
+          <w:lang w:val="es-ES"/>
+        </w:rPr>
+        <w:t xml:space="preserve">Esta </w:t>
+      </w:r>
+      <w:r>
+        <w:rPr>
+          <w:rFonts w:hint="default"/>
+        </w:rPr>
+        <w:t>comunicación remota entre las aplicaciones</w:t>
+      </w:r>
+      <w:r>
+        <w:rPr>
+          <w:rFonts w:hint="default"/>
+          <w:lang w:val="es-ES"/>
+        </w:rPr>
+        <w:t xml:space="preserve"> se hace</w:t>
+      </w:r>
+      <w:r>
+        <w:rPr>
+          <w:rFonts w:hint="default"/>
+        </w:rPr>
+        <w:t xml:space="preserve"> utilizando dos objetos</w:t>
+      </w:r>
+      <w:r>
+        <w:rPr>
+          <w:rFonts w:hint="default"/>
+          <w:lang w:val="es-ES"/>
+        </w:rPr>
+        <w:t xml:space="preserve">, </w:t>
+      </w:r>
+      <w:r>
+        <w:rPr>
+          <w:rFonts w:hint="default"/>
+        </w:rPr>
+        <w:t xml:space="preserve"> </w:t>
+      </w:r>
+      <w:r>
+        <w:rPr>
+          <w:rFonts w:hint="default"/>
+          <w:lang w:val="es-ES"/>
+        </w:rPr>
+        <w:t xml:space="preserve">el </w:t>
+      </w:r>
+      <w:r>
+        <w:rPr>
+          <w:rFonts w:hint="default"/>
+        </w:rPr>
+        <w:t>stub</w:t>
+      </w:r>
+      <w:r>
+        <w:rPr>
+          <w:rFonts w:hint="default"/>
+          <w:lang w:val="es-ES"/>
+        </w:rPr>
+        <w:t xml:space="preserve"> en la parte del cliente</w:t>
+      </w:r>
+      <w:r>
+        <w:rPr>
+          <w:rFonts w:hint="default"/>
+        </w:rPr>
+        <w:t xml:space="preserve"> y</w:t>
+      </w:r>
+      <w:r>
+        <w:rPr>
+          <w:rFonts w:hint="default"/>
+          <w:lang w:val="es-ES"/>
+        </w:rPr>
+        <w:t xml:space="preserve"> el </w:t>
+      </w:r>
+      <w:r>
+        <w:rPr>
+          <w:rFonts w:hint="default"/>
+        </w:rPr>
+        <w:t>skeleton</w:t>
+      </w:r>
+      <w:r>
+        <w:rPr>
+          <w:rFonts w:hint="default"/>
+          <w:lang w:val="es-ES"/>
+        </w:rPr>
+        <w:t xml:space="preserve"> en la parte del servidor, haciendo posible</w:t>
+      </w:r>
+      <w:r>
+        <w:rPr>
+          <w:rFonts w:hint="default"/>
+        </w:rPr>
+        <w:t xml:space="preserve"> la comunicación con el objeto remoto.</w:t>
+      </w:r>
+    </w:p>
+    <w:bookmarkEnd w:id="6"/>
+    <w:p>
+      <w:pPr>
+        <w:bidi w:val="0"/>
+        <w:rPr>
+          <w:rFonts w:hint="default"/>
+        </w:rPr>
+      </w:pPr>
+    </w:p>
+    <w:p>
+      <w:pPr>
+        <w:pStyle w:val="4"/>
+        <w:bidi w:val="0"/>
+        <w:rPr>
+          <w:rFonts w:hint="default"/>
+          <w:lang w:val="es-ES"/>
+        </w:rPr>
+      </w:pPr>
+      <w:r>
+        <w:rPr>
+          <w:rFonts w:hint="default"/>
+          <w:lang w:val="es-ES"/>
+        </w:rPr>
+        <w:t>Stub</w:t>
+      </w:r>
+    </w:p>
+    <w:p>
+      <w:pPr>
+        <w:bidi w:val="0"/>
+        <w:rPr>
+          <w:rFonts w:hint="default"/>
+        </w:rPr>
+      </w:pPr>
+      <w:r>
+        <w:rPr>
+          <w:rFonts w:hint="default"/>
+        </w:rPr>
+        <w:t>El stub es un objeto que actúa como puerta de enlace para el lado del cliente. Todas las peticiones salientes se enrutan a través de él. Reside en el lado del cliente y representa el objeto remoto. Cuando el llamador invoca un método en el objeto stub, éste realiza las siguientes tareas:</w:t>
       </w:r>
     </w:p>
     <w:p>
@@ -1331,6 +1168,221 @@
         <w:numPr>
           <w:ilvl w:val="0"/>
           <w:numId w:val="12"/>
+        </w:numPr>
+        <w:bidi w:val="0"/>
+        <w:ind w:left="420" w:leftChars="0" w:hanging="420" w:firstLineChars="0"/>
+        <w:rPr>
+          <w:rFonts w:hint="default"/>
+        </w:rPr>
+      </w:pPr>
+      <w:r>
+        <w:rPr>
+          <w:rFonts w:hint="default"/>
+        </w:rPr>
+        <w:t>Inicia una conexión con la máquina virtual remota (JVM)</w:t>
+      </w:r>
+    </w:p>
+    <w:p>
+      <w:pPr>
+        <w:numPr>
+          <w:ilvl w:val="0"/>
+          <w:numId w:val="12"/>
+        </w:numPr>
+        <w:bidi w:val="0"/>
+        <w:ind w:left="420" w:leftChars="0" w:hanging="420" w:firstLineChars="0"/>
+        <w:rPr>
+          <w:rFonts w:hint="default"/>
+        </w:rPr>
+      </w:pPr>
+      <w:r>
+        <w:rPr>
+          <w:rFonts w:hint="default"/>
+        </w:rPr>
+        <w:t>Escribe y transmite (marshals) los parámetros a la Máquina Virtual remota (JVM),</w:t>
+      </w:r>
+    </w:p>
+    <w:p>
+      <w:pPr>
+        <w:numPr>
+          <w:ilvl w:val="0"/>
+          <w:numId w:val="12"/>
+        </w:numPr>
+        <w:bidi w:val="0"/>
+        <w:ind w:left="420" w:leftChars="0" w:hanging="420" w:firstLineChars="0"/>
+        <w:rPr>
+          <w:rFonts w:hint="default"/>
+          <w:lang w:val="es-ES"/>
+        </w:rPr>
+      </w:pPr>
+      <w:r>
+        <w:rPr>
+          <w:rFonts w:hint="default"/>
+        </w:rPr>
+        <w:t>Espera el resultado</w:t>
+      </w:r>
+      <w:r>
+        <w:rPr>
+          <w:rFonts w:hint="default"/>
+          <w:lang w:val="es-ES"/>
+        </w:rPr>
+        <w:t xml:space="preserve"> </w:t>
+      </w:r>
+    </w:p>
+    <w:p>
+      <w:pPr>
+        <w:numPr>
+          <w:ilvl w:val="0"/>
+          <w:numId w:val="12"/>
+        </w:numPr>
+        <w:bidi w:val="0"/>
+        <w:ind w:left="420" w:leftChars="0" w:hanging="420" w:firstLineChars="0"/>
+        <w:rPr>
+          <w:rFonts w:hint="default"/>
+          <w:lang w:val="es-ES"/>
+        </w:rPr>
+      </w:pPr>
+      <w:r>
+        <w:rPr>
+          <w:rFonts w:hint="default"/>
+        </w:rPr>
+        <w:t>Lee (unmarshals) el valor de retorno o excepción</w:t>
+      </w:r>
+      <w:r>
+        <w:rPr>
+          <w:rFonts w:hint="default"/>
+          <w:lang w:val="es-ES"/>
+        </w:rPr>
+        <w:t>.</w:t>
+      </w:r>
+    </w:p>
+    <w:p>
+      <w:pPr>
+        <w:numPr>
+          <w:ilvl w:val="0"/>
+          <w:numId w:val="12"/>
+        </w:numPr>
+        <w:bidi w:val="0"/>
+        <w:ind w:left="420" w:leftChars="0" w:hanging="420" w:firstLineChars="0"/>
+        <w:rPr>
+          <w:rFonts w:hint="default"/>
+        </w:rPr>
+      </w:pPr>
+      <w:r>
+        <w:rPr>
+          <w:rFonts w:hint="default"/>
+          <w:lang w:val="es-ES"/>
+        </w:rPr>
+        <w:t>P</w:t>
+      </w:r>
+      <w:r>
+        <w:rPr>
+          <w:rFonts w:hint="default"/>
+        </w:rPr>
+        <w:t>or último, devuelve el valor a la persona que llama.</w:t>
+      </w:r>
+    </w:p>
+    <w:p>
+      <w:pPr>
+        <w:pStyle w:val="4"/>
+        <w:bidi w:val="0"/>
+        <w:rPr>
+          <w:rFonts w:hint="default"/>
+          <w:lang w:val="es-ES"/>
+        </w:rPr>
+      </w:pPr>
+      <w:r>
+        <w:rPr>
+          <w:rFonts w:hint="default"/>
+          <w:lang w:val="es-ES"/>
+        </w:rPr>
+        <w:t>Es</w:t>
+      </w:r>
+      <w:r>
+        <w:rPr>
+          <w:rFonts w:hint="default"/>
+        </w:rPr>
+        <w:t>queleto</w:t>
+      </w:r>
+      <w:r>
+        <w:rPr>
+          <w:rFonts w:hint="default"/>
+          <w:lang w:val="es-ES"/>
+        </w:rPr>
+        <w:t>n</w:t>
+      </w:r>
+    </w:p>
+    <w:p>
+      <w:pPr>
+        <w:rPr>
+          <w:rFonts w:hint="default"/>
+        </w:rPr>
+      </w:pPr>
+      <w:r>
+        <w:rPr>
+          <w:rFonts w:hint="default"/>
+        </w:rPr>
+        <w:t>El esqueleto es un objeto que actúa como puerta de enlace para el objeto del lado del servidor. Todas las peticiones entrantes se enrutan a través de él. Cuando el esqueleto recibe la petición entrante, realiza las siguientes tareas:</w:t>
+      </w:r>
+    </w:p>
+    <w:p>
+      <w:pPr>
+        <w:numPr>
+          <w:ilvl w:val="0"/>
+          <w:numId w:val="13"/>
+        </w:numPr>
+        <w:ind w:left="420" w:leftChars="0" w:hanging="420" w:firstLineChars="0"/>
+        <w:rPr>
+          <w:rFonts w:hint="default"/>
+        </w:rPr>
+      </w:pPr>
+      <w:r>
+        <w:rPr>
+          <w:rFonts w:hint="default"/>
+        </w:rPr>
+        <w:t>Lee los parámetros del método remoto</w:t>
+      </w:r>
+    </w:p>
+    <w:p>
+      <w:pPr>
+        <w:numPr>
+          <w:ilvl w:val="0"/>
+          <w:numId w:val="13"/>
+        </w:numPr>
+        <w:ind w:left="420" w:leftChars="0" w:hanging="420" w:firstLineChars="0"/>
+        <w:rPr>
+          <w:rFonts w:hint="default"/>
+        </w:rPr>
+      </w:pPr>
+      <w:r>
+        <w:rPr>
+          <w:rFonts w:hint="default"/>
+        </w:rPr>
+        <w:t>Invoca el método en el objeto remoto real, y</w:t>
+      </w:r>
+    </w:p>
+    <w:p>
+      <w:pPr>
+        <w:numPr>
+          <w:ilvl w:val="0"/>
+          <w:numId w:val="13"/>
+        </w:numPr>
+        <w:ind w:left="420" w:leftChars="0" w:hanging="420" w:firstLineChars="0"/>
+        <w:rPr>
+          <w:rFonts w:hint="default"/>
+        </w:rPr>
+      </w:pPr>
+      <w:r>
+        <w:rPr>
+          <w:rFonts w:hint="default"/>
+        </w:rPr>
+        <w:t>Escribe y transmite (marshals) el resultado a la persona que llama.</w:t>
+      </w:r>
+    </w:p>
+    <w:p>
+      <w:pPr>
+        <w:numPr>
+          <w:ilvl w:val="0"/>
+          <w:numId w:val="13"/>
         </w:numPr>
         <w:ind w:left="420" w:leftChars="0" w:hanging="420" w:firstLineChars="0"/>
         <w:rPr>
@@ -1383,7 +1435,7 @@
                     </pic:cNvPicPr>
                   </pic:nvPicPr>
                   <pic:blipFill>
-                    <a:blip r:embed="rId8"/>
+                    <a:blip r:embed="rId7"/>
                     <a:stretch>
                       <a:fillRect/>
                     </a:stretch>
@@ -1445,7 +1497,7 @@
                     </pic:cNvPicPr>
                   </pic:nvPicPr>
                   <pic:blipFill>
-                    <a:blip r:embed="rId9"/>
+                    <a:blip r:embed="rId8"/>
                     <a:stretch>
                       <a:fillRect/>
                     </a:stretch>
@@ -1754,7 +1806,7 @@
                     </pic:cNvPicPr>
                   </pic:nvPicPr>
                   <pic:blipFill>
-                    <a:blip r:embed="rId10"/>
+                    <a:blip r:embed="rId9"/>
                     <a:stretch>
                       <a:fillRect/>
                     </a:stretch>
@@ -1843,7 +1895,7 @@
       <w:pPr>
         <w:numPr>
           <w:ilvl w:val="0"/>
-          <w:numId w:val="13"/>
+          <w:numId w:val="14"/>
         </w:numPr>
         <w:bidi w:val="0"/>
         <w:ind w:left="425" w:leftChars="0" w:hanging="425" w:firstLineChars="0"/>
@@ -1858,195 +1910,6 @@
           <w:lang w:val="es-ES"/>
         </w:rPr>
         <w:t>Habre CMD ,colocate en la carpeta src del proyecto</w:t>
-      </w:r>
-    </w:p>
-    <w:p>
-      <w:pPr>
-        <w:numPr>
-          <w:ilvl w:val="0"/>
-          <w:numId w:val="13"/>
-        </w:numPr>
-        <w:bidi w:val="0"/>
-        <w:ind w:left="425" w:leftChars="0" w:hanging="425" w:firstLineChars="0"/>
-        <w:rPr>
-          <w:rFonts w:hint="default"/>
-          <w:lang w:val="es-ES"/>
-        </w:rPr>
-      </w:pPr>
-      <w:r>
-        <w:rPr>
-          <w:rFonts w:hint="default"/>
-          <w:lang w:val="es-ES"/>
-        </w:rPr>
-        <w:t>Ejecuta el comando javac &lt;nombre del archivo java&gt; , y compila todos los archivo .java del src</w:t>
-      </w:r>
-    </w:p>
-    <w:p>
-      <w:pPr>
-        <w:numPr>
-          <w:ilvl w:val="0"/>
-          <w:numId w:val="13"/>
-        </w:numPr>
-        <w:bidi w:val="0"/>
-        <w:ind w:left="425" w:leftChars="0" w:hanging="425" w:firstLineChars="0"/>
-        <w:rPr>
-          <w:rFonts w:hint="default"/>
-          <w:lang w:val="es-ES"/>
-        </w:rPr>
-      </w:pPr>
-      <w:r>
-        <w:rPr>
-          <w:rFonts w:hint="default"/>
-          <w:lang w:val="es-ES"/>
-        </w:rPr>
-        <w:t xml:space="preserve">Crea los objetos Stub y skeleton con </w:t>
-      </w:r>
-      <w:r>
-        <w:t>rmic AdderRemote </w:t>
-      </w:r>
-    </w:p>
-    <w:p>
-      <w:pPr>
-        <w:numPr>
-          <w:ilvl w:val="0"/>
-          <w:numId w:val="13"/>
-        </w:numPr>
-        <w:bidi w:val="0"/>
-        <w:ind w:left="425" w:leftChars="0" w:hanging="425" w:firstLineChars="0"/>
-        <w:rPr>
-          <w:rFonts w:hint="default"/>
-          <w:lang w:val="es-ES"/>
-        </w:rPr>
-      </w:pPr>
-      <w:r>
-        <w:rPr>
-          <w:rFonts w:hint="default"/>
-          <w:lang w:val="es-ES"/>
-        </w:rPr>
-        <w:t>Ejecuta el comando  rmiregistry 5000 , para ejecutar el servidor rmi en el puerto 5000</w:t>
-      </w:r>
-    </w:p>
-    <w:p>
-      <w:pPr>
-        <w:numPr>
-          <w:ilvl w:val="0"/>
-          <w:numId w:val="13"/>
-        </w:numPr>
-        <w:bidi w:val="0"/>
-        <w:ind w:left="425" w:leftChars="0" w:hanging="425" w:firstLineChars="0"/>
-        <w:rPr>
-          <w:rFonts w:hint="default"/>
-          <w:lang w:val="es-ES"/>
-        </w:rPr>
-      </w:pPr>
-      <w:r>
-        <w:rPr>
-          <w:rFonts w:hint="default"/>
-          <w:lang w:val="es-ES"/>
-        </w:rPr>
-        <w:t xml:space="preserve">Sin cerrar el terminal anterior abre un nuevo terminal, en el src y ejecuta </w:t>
-      </w:r>
-      <w:r>
-        <w:t>java MyServer </w:t>
-      </w:r>
-      <w:r>
-        <w:rPr>
-          <w:rFonts w:hint="default"/>
-          <w:lang w:val="es-ES"/>
-        </w:rPr>
-        <w:t xml:space="preserve"> , para empezar el servidor.</w:t>
-      </w:r>
-    </w:p>
-    <w:p>
-      <w:pPr>
-        <w:numPr>
-          <w:ilvl w:val="0"/>
-          <w:numId w:val="13"/>
-        </w:numPr>
-        <w:bidi w:val="0"/>
-        <w:ind w:left="425" w:leftChars="0" w:hanging="425" w:firstLineChars="0"/>
-        <w:rPr>
-          <w:rFonts w:hint="default"/>
-          <w:lang w:val="es-ES"/>
-        </w:rPr>
-      </w:pPr>
-      <w:r>
-        <w:rPr>
-          <w:rFonts w:hint="default"/>
-          <w:lang w:val="es-ES"/>
-        </w:rPr>
-        <w:t xml:space="preserve">En otra terminal nueva con </w:t>
-      </w:r>
-      <w:r>
-        <w:t>java MyClient  </w:t>
-      </w:r>
-      <w:r>
-        <w:rPr>
-          <w:rFonts w:hint="default"/>
-          <w:lang w:val="es-ES"/>
-        </w:rPr>
-        <w:t>empieza el cliente.</w:t>
-      </w:r>
-    </w:p>
-    <w:p>
-      <w:pPr>
-        <w:rPr>
-          <w:rFonts w:hint="default"/>
-          <w:b/>
-          <w:bCs/>
-          <w:lang w:val="es-ES"/>
-        </w:rPr>
-      </w:pPr>
-    </w:p>
-    <w:p>
-      <w:pPr>
-        <w:rPr>
-          <w:rFonts w:hint="default"/>
-          <w:b/>
-          <w:bCs/>
-          <w:lang w:val="es-ES"/>
-        </w:rPr>
-      </w:pPr>
-      <w:r>
-        <w:rPr>
-          <w:rFonts w:hint="default"/>
-          <w:b/>
-          <w:bCs/>
-          <w:lang w:val="es-ES"/>
-        </w:rPr>
-        <w:t>Explicacion</w:t>
-      </w:r>
-    </w:p>
-    <w:p>
-      <w:pPr>
-        <w:bidi w:val="0"/>
-        <w:rPr>
-          <w:rFonts w:hint="default"/>
-          <w:lang w:val="es-ES"/>
-        </w:rPr>
-      </w:pPr>
-      <w:r>
-        <w:rPr>
-          <w:rFonts w:hint="default"/>
-          <w:lang w:val="es-ES"/>
-        </w:rPr>
-        <w:t>En este ejercicio se intenta enseñar el proceso de levantar el servicio de RMI.</w:t>
-      </w:r>
-    </w:p>
-    <w:p>
-      <w:pPr>
-        <w:bidi w:val="0"/>
-        <w:rPr>
-          <w:rFonts w:hint="default"/>
-          <w:lang w:val="es-ES"/>
-        </w:rPr>
-      </w:pPr>
-      <w:r>
-        <w:rPr>
-          <w:rFonts w:hint="default"/>
-          <w:lang w:val="es-ES"/>
-        </w:rPr>
-        <w:t>La funcion de los comandos del enunciados es la siguiente:</w:t>
       </w:r>
     </w:p>
     <w:p>
@@ -2056,39 +1919,18 @@
           <w:numId w:val="14"/>
         </w:numPr>
         <w:bidi w:val="0"/>
-        <w:ind w:left="420" w:leftChars="0" w:hanging="420" w:firstLineChars="0"/>
-      </w:pPr>
-      <w:r>
-        <w:rPr>
-          <w:rFonts w:hint="default"/>
-        </w:rPr>
-        <w:t>Javac</w:t>
-      </w:r>
-      <w:r>
-        <w:rPr>
-          <w:rFonts w:hint="default"/>
-          <w:lang w:val="es-ES"/>
-        </w:rPr>
-        <w:t xml:space="preserve"> &lt;archivo</w:t>
-      </w:r>
-      <w:r>
-        <w:rPr>
-          <w:rFonts w:hint="default"/>
-        </w:rPr>
-        <w:t> .java</w:t>
-      </w:r>
-      <w:r>
-        <w:rPr>
-          <w:rFonts w:hint="default"/>
-          <w:lang w:val="es-ES"/>
-        </w:rPr>
-        <w:t>&gt; -&gt; Compila el codigo fuente.</w:t>
-      </w:r>
-      <w:r>
-        <w:rPr>
-          <w:rFonts w:hint="default"/>
-        </w:rPr>
-        <w:t>  </w:t>
+        <w:ind w:left="425" w:leftChars="0" w:hanging="425" w:firstLineChars="0"/>
+        <w:rPr>
+          <w:rFonts w:hint="default"/>
+          <w:lang w:val="es-ES"/>
+        </w:rPr>
+      </w:pPr>
+      <w:r>
+        <w:rPr>
+          <w:rFonts w:hint="default"/>
+          <w:lang w:val="es-ES"/>
+        </w:rPr>
+        <w:t>Ejecuta el comando javac &lt;nombre del archivo java&gt; , y compila todos los archivo .java del src</w:t>
       </w:r>
     </w:p>
     <w:p>
@@ -2098,20 +1940,21 @@
           <w:numId w:val="14"/>
         </w:numPr>
         <w:bidi w:val="0"/>
-        <w:ind w:left="420" w:leftChars="0" w:hanging="420" w:firstLineChars="0"/>
-      </w:pPr>
-      <w:r>
-        <w:rPr>
-          <w:rFonts w:hint="default"/>
-        </w:rPr>
-        <w:t>rmic AdderRemote  </w:t>
-      </w:r>
-      <w:r>
-        <w:rPr>
-          <w:rFonts w:hint="default"/>
-          <w:lang w:val="es-ES"/>
-        </w:rPr>
-        <w:t xml:space="preserve"> -&gt; Crea los objetos stub y skeleton utilizando la herramienta rmic .</w:t>
+        <w:ind w:left="425" w:leftChars="0" w:hanging="425" w:firstLineChars="0"/>
+        <w:rPr>
+          <w:rFonts w:hint="default"/>
+          <w:lang w:val="es-ES"/>
+        </w:rPr>
+      </w:pPr>
+      <w:r>
+        <w:rPr>
+          <w:rFonts w:hint="default"/>
+          <w:lang w:val="es-ES"/>
+        </w:rPr>
+        <w:t xml:space="preserve">Crea los objetos Stub y skeleton con </w:t>
+      </w:r>
+      <w:r>
+        <w:t>rmic AdderRemote </w:t>
       </w:r>
     </w:p>
     <w:p>
@@ -2121,24 +1964,18 @@
           <w:numId w:val="14"/>
         </w:numPr>
         <w:bidi w:val="0"/>
-        <w:ind w:left="420" w:leftChars="0" w:hanging="420" w:firstLineChars="0"/>
-        <w:rPr>
-          <w:rFonts w:hint="default"/>
-          <w:lang w:val="es-ES"/>
-        </w:rPr>
-      </w:pPr>
-      <w:r>
-        <w:rPr>
-          <w:rFonts w:hint="default"/>
-        </w:rPr>
-        <w:t>rmiregistry 5000  </w:t>
-      </w:r>
-      <w:r>
-        <w:rPr>
-          <w:rFonts w:hint="default"/>
-          <w:lang w:val="es-ES"/>
-        </w:rPr>
-        <w:t xml:space="preserve">-&gt; Inicia el servicio rmi en el puerto indicado (por defecto es 5000), </w:t>
+        <w:ind w:left="425" w:leftChars="0" w:hanging="425" w:firstLineChars="0"/>
+        <w:rPr>
+          <w:rFonts w:hint="default"/>
+          <w:lang w:val="es-ES"/>
+        </w:rPr>
+      </w:pPr>
+      <w:r>
+        <w:rPr>
+          <w:rFonts w:hint="default"/>
+          <w:lang w:val="es-ES"/>
+        </w:rPr>
+        <w:t>Ejecuta el comando  rmiregistry 5000 , para ejecutar el servidor rmi en el puerto 5000</w:t>
       </w:r>
     </w:p>
     <w:p>
@@ -2148,24 +1985,28 @@
           <w:numId w:val="14"/>
         </w:numPr>
         <w:bidi w:val="0"/>
-        <w:ind w:left="420" w:leftChars="0" w:hanging="420" w:firstLineChars="0"/>
-        <w:rPr>
-          <w:rFonts w:hint="default"/>
-          <w:lang w:val="es-ES"/>
-        </w:rPr>
-      </w:pPr>
-      <w:r>
-        <w:rPr>
-          <w:rFonts w:hint="default"/>
-        </w:rPr>
-        <w:t>java MyServer  </w:t>
-      </w:r>
-      <w:r>
-        <w:rPr>
-          <w:rFonts w:hint="default"/>
-          <w:lang w:val="es-ES"/>
-        </w:rPr>
-        <w:t>-&gt;  Inicia la ejecucion del servidor</w:t>
+        <w:ind w:left="425" w:leftChars="0" w:hanging="425" w:firstLineChars="0"/>
+        <w:rPr>
+          <w:rFonts w:hint="default"/>
+          <w:lang w:val="es-ES"/>
+        </w:rPr>
+      </w:pPr>
+      <w:r>
+        <w:rPr>
+          <w:rFonts w:hint="default"/>
+          <w:lang w:val="es-ES"/>
+        </w:rPr>
+        <w:t xml:space="preserve">Sin cerrar el terminal anterior abre un nuevo terminal, en el src y ejecuta </w:t>
+      </w:r>
+      <w:r>
+        <w:t>java MyServer </w:t>
+      </w:r>
+      <w:r>
+        <w:rPr>
+          <w:rFonts w:hint="default"/>
+          <w:lang w:val="es-ES"/>
+        </w:rPr>
+        <w:t xml:space="preserve"> , para empezar el servidor.</w:t>
       </w:r>
     </w:p>
     <w:p>
@@ -2173,6 +2014,217 @@
         <w:numPr>
           <w:ilvl w:val="0"/>
           <w:numId w:val="14"/>
+        </w:numPr>
+        <w:bidi w:val="0"/>
+        <w:ind w:left="425" w:leftChars="0" w:hanging="425" w:firstLineChars="0"/>
+        <w:rPr>
+          <w:rFonts w:hint="default"/>
+          <w:lang w:val="es-ES"/>
+        </w:rPr>
+      </w:pPr>
+      <w:r>
+        <w:rPr>
+          <w:rFonts w:hint="default"/>
+          <w:lang w:val="es-ES"/>
+        </w:rPr>
+        <w:t xml:space="preserve">En otra terminal nueva con </w:t>
+      </w:r>
+      <w:r>
+        <w:t>java MyClient  </w:t>
+      </w:r>
+      <w:r>
+        <w:rPr>
+          <w:rFonts w:hint="default"/>
+          <w:lang w:val="es-ES"/>
+        </w:rPr>
+        <w:t>empieza el cliente.</w:t>
+      </w:r>
+    </w:p>
+    <w:p>
+      <w:pPr>
+        <w:rPr>
+          <w:rFonts w:hint="default"/>
+          <w:b/>
+          <w:bCs/>
+          <w:lang w:val="es-ES"/>
+        </w:rPr>
+      </w:pPr>
+    </w:p>
+    <w:p>
+      <w:pPr>
+        <w:rPr>
+          <w:rFonts w:hint="default"/>
+          <w:b/>
+          <w:bCs/>
+          <w:lang w:val="es-ES"/>
+        </w:rPr>
+      </w:pPr>
+      <w:r>
+        <w:rPr>
+          <w:rFonts w:hint="default"/>
+          <w:b/>
+          <w:bCs/>
+          <w:lang w:val="es-ES"/>
+        </w:rPr>
+        <w:t>Explicacion</w:t>
+      </w:r>
+    </w:p>
+    <w:p>
+      <w:pPr>
+        <w:bidi w:val="0"/>
+        <w:rPr>
+          <w:rFonts w:hint="default"/>
+          <w:lang w:val="es-ES"/>
+        </w:rPr>
+      </w:pPr>
+      <w:r>
+        <w:rPr>
+          <w:rFonts w:hint="default"/>
+          <w:lang w:val="es-ES"/>
+        </w:rPr>
+        <w:t>En este ejercicio se intenta enseñar el proceso de levantar el servicio de RMI.</w:t>
+      </w:r>
+    </w:p>
+    <w:p>
+      <w:pPr>
+        <w:bidi w:val="0"/>
+        <w:rPr>
+          <w:rFonts w:hint="default"/>
+          <w:lang w:val="es-ES"/>
+        </w:rPr>
+      </w:pPr>
+      <w:r>
+        <w:rPr>
+          <w:rFonts w:hint="default"/>
+          <w:lang w:val="es-ES"/>
+        </w:rPr>
+        <w:t>La funcion de los comandos del enunciados es la siguiente:</w:t>
+      </w:r>
+    </w:p>
+    <w:p>
+      <w:pPr>
+        <w:numPr>
+          <w:ilvl w:val="0"/>
+          <w:numId w:val="15"/>
+        </w:numPr>
+        <w:bidi w:val="0"/>
+        <w:ind w:left="420" w:leftChars="0" w:hanging="420" w:firstLineChars="0"/>
+      </w:pPr>
+      <w:r>
+        <w:rPr>
+          <w:rFonts w:hint="default"/>
+        </w:rPr>
+        <w:t>Javac</w:t>
+      </w:r>
+      <w:r>
+        <w:rPr>
+          <w:rFonts w:hint="default"/>
+          <w:lang w:val="es-ES"/>
+        </w:rPr>
+        <w:t xml:space="preserve"> &lt;archivo</w:t>
+      </w:r>
+      <w:r>
+        <w:rPr>
+          <w:rFonts w:hint="default"/>
+        </w:rPr>
+        <w:t> .java</w:t>
+      </w:r>
+      <w:r>
+        <w:rPr>
+          <w:rFonts w:hint="default"/>
+          <w:lang w:val="es-ES"/>
+        </w:rPr>
+        <w:t>&gt; -&gt; Compila el codigo fuente.</w:t>
+      </w:r>
+      <w:r>
+        <w:rPr>
+          <w:rFonts w:hint="default"/>
+        </w:rPr>
+        <w:t>  </w:t>
+      </w:r>
+    </w:p>
+    <w:p>
+      <w:pPr>
+        <w:numPr>
+          <w:ilvl w:val="0"/>
+          <w:numId w:val="15"/>
+        </w:numPr>
+        <w:bidi w:val="0"/>
+        <w:ind w:left="420" w:leftChars="0" w:hanging="420" w:firstLineChars="0"/>
+      </w:pPr>
+      <w:r>
+        <w:rPr>
+          <w:rFonts w:hint="default"/>
+        </w:rPr>
+        <w:t>rmic AdderRemote  </w:t>
+      </w:r>
+      <w:r>
+        <w:rPr>
+          <w:rFonts w:hint="default"/>
+          <w:lang w:val="es-ES"/>
+        </w:rPr>
+        <w:t xml:space="preserve"> -&gt; Crea los objetos stub y skeleton utilizando la herramienta rmic .</w:t>
+      </w:r>
+    </w:p>
+    <w:p>
+      <w:pPr>
+        <w:numPr>
+          <w:ilvl w:val="0"/>
+          <w:numId w:val="15"/>
+        </w:numPr>
+        <w:bidi w:val="0"/>
+        <w:ind w:left="420" w:leftChars="0" w:hanging="420" w:firstLineChars="0"/>
+        <w:rPr>
+          <w:rFonts w:hint="default"/>
+          <w:lang w:val="es-ES"/>
+        </w:rPr>
+      </w:pPr>
+      <w:r>
+        <w:rPr>
+          <w:rFonts w:hint="default"/>
+        </w:rPr>
+        <w:t>rmiregistry 5000  </w:t>
+      </w:r>
+      <w:r>
+        <w:rPr>
+          <w:rFonts w:hint="default"/>
+          <w:lang w:val="es-ES"/>
+        </w:rPr>
+        <w:t xml:space="preserve">-&gt; Inicia el servicio rmi en el puerto indicado (por defecto es 5000), </w:t>
+      </w:r>
+    </w:p>
+    <w:p>
+      <w:pPr>
+        <w:numPr>
+          <w:ilvl w:val="0"/>
+          <w:numId w:val="15"/>
+        </w:numPr>
+        <w:bidi w:val="0"/>
+        <w:ind w:left="420" w:leftChars="0" w:hanging="420" w:firstLineChars="0"/>
+        <w:rPr>
+          <w:rFonts w:hint="default"/>
+          <w:lang w:val="es-ES"/>
+        </w:rPr>
+      </w:pPr>
+      <w:r>
+        <w:rPr>
+          <w:rFonts w:hint="default"/>
+        </w:rPr>
+        <w:t>java MyServer  </w:t>
+      </w:r>
+      <w:r>
+        <w:rPr>
+          <w:rFonts w:hint="default"/>
+          <w:lang w:val="es-ES"/>
+        </w:rPr>
+        <w:t>-&gt;  Inicia la ejecucion del servidor</w:t>
+      </w:r>
+    </w:p>
+    <w:p>
+      <w:pPr>
+        <w:numPr>
+          <w:ilvl w:val="0"/>
+          <w:numId w:val="15"/>
         </w:numPr>
         <w:bidi w:val="0"/>
         <w:ind w:left="420" w:leftChars="0" w:hanging="420" w:firstLineChars="0"/>
@@ -2295,7 +2347,7 @@
                     </pic:cNvPicPr>
                   </pic:nvPicPr>
                   <pic:blipFill>
-                    <a:blip r:embed="rId11"/>
+                    <a:blip r:embed="rId10"/>
                     <a:srcRect l="62083" b="36135"/>
                     <a:stretch>
                       <a:fillRect/>
@@ -2370,7 +2422,7 @@
                     </pic:cNvPicPr>
                   </pic:nvPicPr>
                   <pic:blipFill>
-                    <a:blip r:embed="rId11"/>
+                    <a:blip r:embed="rId10"/>
                     <a:srcRect l="-95" t="55996" r="28858" b="1445"/>
                     <a:stretch>
                       <a:fillRect/>
@@ -2431,7 +2483,7 @@
                     </pic:cNvPicPr>
                   </pic:nvPicPr>
                   <pic:blipFill>
-                    <a:blip r:embed="rId12"/>
+                    <a:blip r:embed="rId11"/>
                     <a:stretch>
                       <a:fillRect/>
                     </a:stretch>
@@ -2492,7 +2544,7 @@
                     </pic:cNvPicPr>
                   </pic:nvPicPr>
                   <pic:blipFill>
-                    <a:blip r:embed="rId13"/>
+                    <a:blip r:embed="rId12"/>
                     <a:stretch>
                       <a:fillRect/>
                     </a:stretch>
@@ -2566,7 +2618,7 @@
                     </pic:cNvPicPr>
                   </pic:nvPicPr>
                   <pic:blipFill>
-                    <a:blip r:embed="rId14"/>
+                    <a:blip r:embed="rId13"/>
                     <a:srcRect l="57922"/>
                     <a:stretch>
                       <a:fillRect/>
@@ -2610,7 +2662,7 @@
                     </pic:cNvPicPr>
                   </pic:nvPicPr>
                   <pic:blipFill>
-                    <a:blip r:embed="rId14"/>
+                    <a:blip r:embed="rId13"/>
                     <a:srcRect l="-1228" r="69828"/>
                     <a:stretch>
                       <a:fillRect/>
@@ -2783,7 +2835,7 @@
                     </pic:cNvPicPr>
                   </pic:nvPicPr>
                   <pic:blipFill>
-                    <a:blip r:embed="rId15"/>
+                    <a:blip r:embed="rId14"/>
                     <a:stretch>
                       <a:fillRect/>
                     </a:stretch>
@@ -2926,7 +2978,7 @@
                     </pic:cNvPicPr>
                   </pic:nvPicPr>
                   <pic:blipFill>
-                    <a:blip r:embed="rId16"/>
+                    <a:blip r:embed="rId15"/>
                     <a:stretch>
                       <a:fillRect/>
                     </a:stretch>
@@ -3580,7 +3632,7 @@
                     </pic:cNvPicPr>
                   </pic:nvPicPr>
                   <pic:blipFill>
-                    <a:blip r:embed="rId17"/>
+                    <a:blip r:embed="rId16"/>
                     <a:stretch>
                       <a:fillRect/>
                     </a:stretch>
@@ -3661,7 +3713,7 @@
       <w:pPr>
         <w:numPr>
           <w:ilvl w:val="0"/>
-          <w:numId w:val="15"/>
+          <w:numId w:val="16"/>
         </w:numPr>
         <w:ind w:left="720" w:leftChars="0" w:firstLine="0" w:firstLineChars="0"/>
         <w:rPr>
@@ -3675,66 +3727,6 @@
           <w:lang w:val="es-ES"/>
         </w:rPr>
         <w:t>Sumar</w:t>
-      </w:r>
-    </w:p>
-    <w:p>
-      <w:pPr>
-        <w:numPr>
-          <w:ilvl w:val="0"/>
-          <w:numId w:val="15"/>
-        </w:numPr>
-        <w:ind w:left="720" w:leftChars="0" w:firstLine="0" w:firstLineChars="0"/>
-        <w:rPr>
-          <w:rFonts w:hint="default"/>
-          <w:lang w:val="es-ES"/>
-        </w:rPr>
-      </w:pPr>
-      <w:r>
-        <w:rPr>
-          <w:rFonts w:hint="default"/>
-          <w:lang w:val="es-ES"/>
-        </w:rPr>
-        <w:t>Restar</w:t>
-      </w:r>
-    </w:p>
-    <w:p>
-      <w:pPr>
-        <w:numPr>
-          <w:ilvl w:val="0"/>
-          <w:numId w:val="15"/>
-        </w:numPr>
-        <w:ind w:left="720" w:leftChars="0" w:firstLine="0" w:firstLineChars="0"/>
-        <w:rPr>
-          <w:rFonts w:hint="default"/>
-          <w:lang w:val="es-ES"/>
-        </w:rPr>
-      </w:pPr>
-      <w:r>
-        <w:rPr>
-          <w:rFonts w:hint="default"/>
-          <w:lang w:val="es-ES"/>
-        </w:rPr>
-        <w:t>Multiplicar</w:t>
-      </w:r>
-    </w:p>
-    <w:p>
-      <w:pPr>
-        <w:numPr>
-          <w:ilvl w:val="0"/>
-          <w:numId w:val="15"/>
-        </w:numPr>
-        <w:ind w:left="720" w:leftChars="0" w:firstLine="0" w:firstLineChars="0"/>
-        <w:rPr>
-          <w:rFonts w:hint="default"/>
-          <w:lang w:val="es-ES"/>
-        </w:rPr>
-      </w:pPr>
-      <w:r>
-        <w:rPr>
-          <w:rFonts w:hint="default"/>
-          <w:lang w:val="es-ES"/>
-        </w:rPr>
-        <w:t>Dividir</w:t>
       </w:r>
     </w:p>
     <w:p>
@@ -3742,6 +3734,66 @@
         <w:numPr>
           <w:ilvl w:val="0"/>
           <w:numId w:val="16"/>
+        </w:numPr>
+        <w:ind w:left="720" w:leftChars="0" w:firstLine="0" w:firstLineChars="0"/>
+        <w:rPr>
+          <w:rFonts w:hint="default"/>
+          <w:lang w:val="es-ES"/>
+        </w:rPr>
+      </w:pPr>
+      <w:r>
+        <w:rPr>
+          <w:rFonts w:hint="default"/>
+          <w:lang w:val="es-ES"/>
+        </w:rPr>
+        <w:t>Restar</w:t>
+      </w:r>
+    </w:p>
+    <w:p>
+      <w:pPr>
+        <w:numPr>
+          <w:ilvl w:val="0"/>
+          <w:numId w:val="16"/>
+        </w:numPr>
+        <w:ind w:left="720" w:leftChars="0" w:firstLine="0" w:firstLineChars="0"/>
+        <w:rPr>
+          <w:rFonts w:hint="default"/>
+          <w:lang w:val="es-ES"/>
+        </w:rPr>
+      </w:pPr>
+      <w:r>
+        <w:rPr>
+          <w:rFonts w:hint="default"/>
+          <w:lang w:val="es-ES"/>
+        </w:rPr>
+        <w:t>Multiplicar</w:t>
+      </w:r>
+    </w:p>
+    <w:p>
+      <w:pPr>
+        <w:numPr>
+          <w:ilvl w:val="0"/>
+          <w:numId w:val="16"/>
+        </w:numPr>
+        <w:ind w:left="720" w:leftChars="0" w:firstLine="0" w:firstLineChars="0"/>
+        <w:rPr>
+          <w:rFonts w:hint="default"/>
+          <w:lang w:val="es-ES"/>
+        </w:rPr>
+      </w:pPr>
+      <w:r>
+        <w:rPr>
+          <w:rFonts w:hint="default"/>
+          <w:lang w:val="es-ES"/>
+        </w:rPr>
+        <w:t>Dividir</w:t>
+      </w:r>
+    </w:p>
+    <w:p>
+      <w:pPr>
+        <w:numPr>
+          <w:ilvl w:val="0"/>
+          <w:numId w:val="17"/>
         </w:numPr>
         <w:ind w:left="720" w:leftChars="0"/>
         <w:rPr>
@@ -3857,7 +3909,7 @@
                     </pic:cNvPicPr>
                   </pic:nvPicPr>
                   <pic:blipFill>
-                    <a:blip r:embed="rId18"/>
+                    <a:blip r:embed="rId17"/>
                     <a:stretch>
                       <a:fillRect/>
                     </a:stretch>
@@ -3900,7 +3952,7 @@
                     </pic:cNvPicPr>
                   </pic:nvPicPr>
                   <pic:blipFill>
-                    <a:blip r:embed="rId19"/>
+                    <a:blip r:embed="rId18"/>
                     <a:stretch>
                       <a:fillRect/>
                     </a:stretch>
@@ -3999,7 +4051,7 @@
                     </pic:cNvPicPr>
                   </pic:nvPicPr>
                   <pic:blipFill>
-                    <a:blip r:embed="rId20"/>
+                    <a:blip r:embed="rId19"/>
                     <a:stretch>
                       <a:fillRect/>
                     </a:stretch>
@@ -4053,7 +4105,7 @@
       <w:pPr>
         <w:numPr>
           <w:ilvl w:val="0"/>
-          <w:numId w:val="17"/>
+          <w:numId w:val="18"/>
         </w:numPr>
         <w:ind w:left="420" w:leftChars="0" w:hanging="420" w:firstLineChars="0"/>
         <w:rPr>
@@ -4077,7 +4129,7 @@
       <w:pPr>
         <w:numPr>
           <w:ilvl w:val="0"/>
-          <w:numId w:val="17"/>
+          <w:numId w:val="18"/>
         </w:numPr>
         <w:ind w:left="420" w:leftChars="0" w:hanging="420" w:firstLineChars="0"/>
         <w:rPr>
@@ -4101,7 +4153,7 @@
       <w:pPr>
         <w:numPr>
           <w:ilvl w:val="0"/>
-          <w:numId w:val="17"/>
+          <w:numId w:val="18"/>
         </w:numPr>
         <w:ind w:left="420" w:leftChars="0" w:hanging="420" w:firstLineChars="0"/>
         <w:rPr>
@@ -4125,7 +4177,7 @@
       <w:pPr>
         <w:numPr>
           <w:ilvl w:val="0"/>
-          <w:numId w:val="17"/>
+          <w:numId w:val="18"/>
         </w:numPr>
         <w:ind w:left="420" w:leftChars="0" w:hanging="420" w:firstLineChars="0"/>
         <w:rPr>
@@ -4149,7 +4201,7 @@
       <w:pPr>
         <w:numPr>
           <w:ilvl w:val="0"/>
-          <w:numId w:val="17"/>
+          <w:numId w:val="18"/>
         </w:numPr>
         <w:ind w:left="420" w:leftChars="0" w:hanging="420" w:firstLineChars="0"/>
         <w:rPr>
@@ -4173,7 +4225,7 @@
       <w:pPr>
         <w:numPr>
           <w:ilvl w:val="0"/>
-          <w:numId w:val="17"/>
+          <w:numId w:val="18"/>
         </w:numPr>
         <w:ind w:left="420" w:leftChars="0" w:hanging="420" w:firstLineChars="0"/>
         <w:rPr>
@@ -5057,7 +5109,7 @@
                     </pic:cNvPicPr>
                   </pic:nvPicPr>
                   <pic:blipFill>
-                    <a:blip r:embed="rId21"/>
+                    <a:blip r:embed="rId20"/>
                     <a:srcRect t="24091"/>
                     <a:stretch>
                       <a:fillRect/>
@@ -5129,7 +5181,7 @@
                     </pic:cNvPicPr>
                   </pic:nvPicPr>
                   <pic:blipFill>
-                    <a:blip r:embed="rId22"/>
+                    <a:blip r:embed="rId21"/>
                     <a:stretch>
                       <a:fillRect/>
                     </a:stretch>
@@ -5199,7 +5251,7 @@
                     </pic:cNvPicPr>
                   </pic:nvPicPr>
                   <pic:blipFill>
-                    <a:blip r:embed="rId23"/>
+                    <a:blip r:embed="rId22"/>
                     <a:stretch>
                       <a:fillRect/>
                     </a:stretch>
@@ -5271,7 +5323,7 @@
                     </pic:cNvPicPr>
                   </pic:nvPicPr>
                   <pic:blipFill>
-                    <a:blip r:embed="rId24"/>
+                    <a:blip r:embed="rId23"/>
                     <a:stretch>
                       <a:fillRect/>
                     </a:stretch>
@@ -5421,7 +5473,7 @@
                     </pic:cNvPicPr>
                   </pic:nvPicPr>
                   <pic:blipFill>
-                    <a:blip r:embed="rId25"/>
+                    <a:blip r:embed="rId24"/>
                     <a:stretch>
                       <a:fillRect/>
                     </a:stretch>
@@ -5501,7 +5553,7 @@
                     </pic:cNvPicPr>
                   </pic:nvPicPr>
                   <pic:blipFill>
-                    <a:blip r:embed="rId26"/>
+                    <a:blip r:embed="rId25"/>
                     <a:stretch>
                       <a:fillRect/>
                     </a:stretch>
@@ -5802,7 +5854,7 @@
                     </pic:cNvPicPr>
                   </pic:nvPicPr>
                   <pic:blipFill>
-                    <a:blip r:embed="rId27"/>
+                    <a:blip r:embed="rId26"/>
                     <a:stretch>
                       <a:fillRect/>
                     </a:stretch>
@@ -5854,7 +5906,7 @@
                     </pic:cNvPicPr>
                   </pic:nvPicPr>
                   <pic:blipFill>
-                    <a:blip r:embed="rId28"/>
+                    <a:blip r:embed="rId27"/>
                     <a:stretch>
                       <a:fillRect/>
                     </a:stretch>
@@ -6090,7 +6142,7 @@
                     </pic:cNvPicPr>
                   </pic:nvPicPr>
                   <pic:blipFill>
-                    <a:blip r:embed="rId29"/>
+                    <a:blip r:embed="rId28"/>
                     <a:stretch>
                       <a:fillRect/>
                     </a:stretch>
@@ -6337,7 +6389,7 @@
                     </pic:cNvPicPr>
                   </pic:nvPicPr>
                   <pic:blipFill>
-                    <a:blip r:embed="rId30"/>
+                    <a:blip r:embed="rId29"/>
                     <a:stretch>
                       <a:fillRect/>
                     </a:stretch>
@@ -6490,7 +6542,7 @@
                     </pic:cNvPicPr>
                   </pic:nvPicPr>
                   <pic:blipFill>
-                    <a:blip r:embed="rId31"/>
+                    <a:blip r:embed="rId30"/>
                     <a:stretch>
                       <a:fillRect/>
                     </a:stretch>
@@ -6615,7 +6667,7 @@
       <w:pPr>
         <w:numPr>
           <w:ilvl w:val="0"/>
-          <w:numId w:val="18"/>
+          <w:numId w:val="19"/>
         </w:numPr>
         <w:bidi w:val="0"/>
         <w:rPr>
@@ -6661,124 +6713,6 @@
           <w:lang w:val="es-ES"/>
         </w:rPr>
         <w:t xml:space="preserve"> y no se validan.</w:t>
-      </w:r>
-    </w:p>
-    <w:p>
-      <w:pPr>
-        <w:numPr>
-          <w:ilvl w:val="0"/>
-          <w:numId w:val="18"/>
-        </w:numPr>
-        <w:bidi w:val="0"/>
-      </w:pPr>
-      <w:r>
-        <w:rPr>
-          <w:rFonts w:hint="default"/>
-          <w:lang w:val="es-ES"/>
-        </w:rPr>
-        <w:t xml:space="preserve">No </w:t>
-      </w:r>
-      <w:r>
-        <w:rPr>
-          <w:rFonts w:hint="default"/>
-        </w:rPr>
-        <w:t>confía</w:t>
-      </w:r>
-      <w:r>
-        <w:rPr>
-          <w:rFonts w:hint="default"/>
-          <w:lang w:val="es-ES"/>
-        </w:rPr>
-        <w:t>bles: Estan se validan</w:t>
-      </w:r>
-      <w:r>
-        <w:rPr>
-          <w:rFonts w:hint="default"/>
-        </w:rPr>
-        <w:t xml:space="preserve">. </w:t>
-      </w:r>
-    </w:p>
-    <w:p>
-      <w:pPr>
-        <w:bidi w:val="0"/>
-        <w:rPr>
-          <w:rFonts w:hint="default"/>
-        </w:rPr>
-      </w:pPr>
-    </w:p>
-    <w:p>
-      <w:pPr>
-        <w:bidi w:val="0"/>
-      </w:pPr>
-      <w:r>
-        <w:rPr>
-          <w:rFonts w:hint="default"/>
-          <w:b/>
-          <w:bCs/>
-        </w:rPr>
-        <w:t>Gestor de seguridad.</w:t>
-      </w:r>
-      <w:r>
-        <w:rPr>
-          <w:rFonts w:hint="default"/>
-        </w:rPr>
-        <w:t xml:space="preserve"> Se encarga de comprobar el acceso en tiempo de ejecución. Es una clase del sistema y puede ser extendida por las aplicaciones.</w:t>
-      </w:r>
-    </w:p>
-    <w:p>
-      <w:pPr>
-        <w:rPr>
-          <w:rFonts w:hint="default"/>
-          <w:lang w:val="es-ES"/>
-        </w:rPr>
-      </w:pPr>
-    </w:p>
-    <w:p>
-      <w:pPr>
-        <w:rPr>
-          <w:rFonts w:hint="default"/>
-          <w:lang w:val="es-ES"/>
-        </w:rPr>
-      </w:pPr>
-    </w:p>
-    <w:p>
-      <w:pPr>
-        <w:pStyle w:val="5"/>
-        <w:bidi w:val="0"/>
-      </w:pPr>
-      <w:r>
-        <w:rPr>
-          <w:rFonts w:hint="default"/>
-        </w:rPr>
-        <w:t>Ficheros de políticas de seguridad</w:t>
-      </w:r>
-    </w:p>
-    <w:p>
-      <w:pPr>
-        <w:bidi w:val="0"/>
-        <w:jc w:val="both"/>
-        <w:rPr>
-          <w:rFonts w:hint="default"/>
-        </w:rPr>
-      </w:pPr>
-      <w:r>
-        <w:rPr>
-          <w:rFonts w:hint="default"/>
-        </w:rPr>
-        <w:t>Los ficheros de política (policy) establecen la políticas de seguridad (permisos) que se llevarán a cabo en los programas Java que  Si no se especifica nada, la norma afectará a cualquier programa</w:t>
-      </w:r>
-      <w:r>
-        <w:rPr>
-          <w:rFonts w:hint="default"/>
-          <w:lang w:val="es-ES"/>
-        </w:rPr>
-        <w:t xml:space="preserve"> del sistema</w:t>
-      </w:r>
-      <w:r>
-        <w:rPr>
-          <w:rFonts w:hint="default"/>
-        </w:rPr>
-        <w:t>. Podemos restringir el número de programas afectados por la norma especificando:</w:t>
       </w:r>
     </w:p>
     <w:p>
@@ -6788,6 +6722,124 @@
           <w:numId w:val="19"/>
         </w:numPr>
         <w:bidi w:val="0"/>
+      </w:pPr>
+      <w:r>
+        <w:rPr>
+          <w:rFonts w:hint="default"/>
+          <w:lang w:val="es-ES"/>
+        </w:rPr>
+        <w:t xml:space="preserve">No </w:t>
+      </w:r>
+      <w:r>
+        <w:rPr>
+          <w:rFonts w:hint="default"/>
+        </w:rPr>
+        <w:t>confía</w:t>
+      </w:r>
+      <w:r>
+        <w:rPr>
+          <w:rFonts w:hint="default"/>
+          <w:lang w:val="es-ES"/>
+        </w:rPr>
+        <w:t>bles: Estan se validan</w:t>
+      </w:r>
+      <w:r>
+        <w:rPr>
+          <w:rFonts w:hint="default"/>
+        </w:rPr>
+        <w:t xml:space="preserve">. </w:t>
+      </w:r>
+    </w:p>
+    <w:p>
+      <w:pPr>
+        <w:bidi w:val="0"/>
+        <w:rPr>
+          <w:rFonts w:hint="default"/>
+        </w:rPr>
+      </w:pPr>
+    </w:p>
+    <w:p>
+      <w:pPr>
+        <w:bidi w:val="0"/>
+      </w:pPr>
+      <w:r>
+        <w:rPr>
+          <w:rFonts w:hint="default"/>
+          <w:b/>
+          <w:bCs/>
+        </w:rPr>
+        <w:t>Gestor de seguridad.</w:t>
+      </w:r>
+      <w:r>
+        <w:rPr>
+          <w:rFonts w:hint="default"/>
+        </w:rPr>
+        <w:t xml:space="preserve"> Se encarga de comprobar el acceso en tiempo de ejecución. Es una clase del sistema y puede ser extendida por las aplicaciones.</w:t>
+      </w:r>
+    </w:p>
+    <w:p>
+      <w:pPr>
+        <w:rPr>
+          <w:rFonts w:hint="default"/>
+          <w:lang w:val="es-ES"/>
+        </w:rPr>
+      </w:pPr>
+    </w:p>
+    <w:p>
+      <w:pPr>
+        <w:rPr>
+          <w:rFonts w:hint="default"/>
+          <w:lang w:val="es-ES"/>
+        </w:rPr>
+      </w:pPr>
+    </w:p>
+    <w:p>
+      <w:pPr>
+        <w:pStyle w:val="5"/>
+        <w:bidi w:val="0"/>
+      </w:pPr>
+      <w:r>
+        <w:rPr>
+          <w:rFonts w:hint="default"/>
+        </w:rPr>
+        <w:t>Ficheros de políticas de seguridad</w:t>
+      </w:r>
+    </w:p>
+    <w:p>
+      <w:pPr>
+        <w:bidi w:val="0"/>
+        <w:jc w:val="both"/>
+        <w:rPr>
+          <w:rFonts w:hint="default"/>
+        </w:rPr>
+      </w:pPr>
+      <w:r>
+        <w:rPr>
+          <w:rFonts w:hint="default"/>
+        </w:rPr>
+        <w:t>Los ficheros de política (policy) establecen la políticas de seguridad (permisos) que se llevarán a cabo en los programas Java que  Si no se especifica nada, la norma afectará a cualquier programa</w:t>
+      </w:r>
+      <w:r>
+        <w:rPr>
+          <w:rFonts w:hint="default"/>
+          <w:lang w:val="es-ES"/>
+        </w:rPr>
+        <w:t xml:space="preserve"> del sistema</w:t>
+      </w:r>
+      <w:r>
+        <w:rPr>
+          <w:rFonts w:hint="default"/>
+        </w:rPr>
+        <w:t>. Podemos restringir el número de programas afectados por la norma especificando:</w:t>
+      </w:r>
+    </w:p>
+    <w:p>
+      <w:pPr>
+        <w:numPr>
+          <w:ilvl w:val="0"/>
+          <w:numId w:val="20"/>
+        </w:numPr>
+        <w:bidi w:val="0"/>
         <w:ind w:left="420" w:leftChars="0" w:hanging="420" w:firstLineChars="0"/>
         <w:jc w:val="both"/>
       </w:pPr>
@@ -6830,7 +6882,7 @@
       <w:pPr>
         <w:numPr>
           <w:ilvl w:val="0"/>
-          <w:numId w:val="19"/>
+          <w:numId w:val="20"/>
         </w:numPr>
         <w:bidi w:val="0"/>
         <w:ind w:left="420" w:leftChars="0" w:hanging="420" w:firstLineChars="0"/>
@@ -7264,7 +7316,7 @@
       <w:pPr>
         <w:numPr>
           <w:ilvl w:val="0"/>
-          <w:numId w:val="19"/>
+          <w:numId w:val="20"/>
         </w:numPr>
         <w:bidi w:val="0"/>
         <w:ind w:left="420" w:leftChars="0" w:hanging="420" w:firstLineChars="0"/>
@@ -7281,7 +7333,7 @@
       <w:pPr>
         <w:numPr>
           <w:ilvl w:val="0"/>
-          <w:numId w:val="19"/>
+          <w:numId w:val="20"/>
         </w:numPr>
         <w:bidi w:val="0"/>
         <w:ind w:left="420" w:leftChars="0" w:hanging="420" w:firstLineChars="0"/>
@@ -7298,7 +7350,7 @@
       <w:pPr>
         <w:numPr>
           <w:ilvl w:val="0"/>
-          <w:numId w:val="19"/>
+          <w:numId w:val="20"/>
         </w:numPr>
         <w:bidi w:val="0"/>
         <w:ind w:left="420" w:leftChars="0" w:hanging="420" w:firstLineChars="0"/>
@@ -7315,7 +7367,7 @@
       <w:pPr>
         <w:numPr>
           <w:ilvl w:val="0"/>
-          <w:numId w:val="19"/>
+          <w:numId w:val="20"/>
         </w:numPr>
         <w:bidi w:val="0"/>
         <w:ind w:left="420" w:leftChars="0" w:hanging="420" w:firstLineChars="0"/>
@@ -7332,7 +7384,7 @@
       <w:pPr>
         <w:numPr>
           <w:ilvl w:val="0"/>
-          <w:numId w:val="19"/>
+          <w:numId w:val="20"/>
         </w:numPr>
         <w:bidi w:val="0"/>
         <w:ind w:left="420" w:leftChars="0" w:hanging="420" w:firstLineChars="0"/>
@@ -7673,7 +7725,7 @@
                     </pic:cNvPicPr>
                   </pic:nvPicPr>
                   <pic:blipFill>
-                    <a:blip r:embed="rId32"/>
+                    <a:blip r:embed="rId31"/>
                     <a:stretch>
                       <a:fillRect/>
                     </a:stretch>
@@ -7815,7 +7867,7 @@
                     </pic:cNvPicPr>
                   </pic:nvPicPr>
                   <pic:blipFill>
-                    <a:blip r:embed="rId33"/>
+                    <a:blip r:embed="rId32"/>
                     <a:stretch>
                       <a:fillRect/>
                     </a:stretch>
@@ -7953,7 +8005,7 @@
                     </pic:cNvPicPr>
                   </pic:nvPicPr>
                   <pic:blipFill>
-                    <a:blip r:embed="rId34"/>
+                    <a:blip r:embed="rId33"/>
                     <a:stretch>
                       <a:fillRect/>
                     </a:stretch>
@@ -8183,7 +8235,7 @@
       <w:pPr>
         <w:numPr>
           <w:ilvl w:val="0"/>
-          <w:numId w:val="19"/>
+          <w:numId w:val="20"/>
         </w:numPr>
         <w:bidi w:val="0"/>
         <w:ind w:left="420" w:leftChars="0" w:hanging="420" w:firstLineChars="0"/>
@@ -8204,7 +8256,7 @@
       <w:pPr>
         <w:numPr>
           <w:ilvl w:val="0"/>
-          <w:numId w:val="19"/>
+          <w:numId w:val="20"/>
         </w:numPr>
         <w:bidi w:val="0"/>
         <w:ind w:left="420" w:leftChars="0" w:hanging="420" w:firstLineChars="0"/>
@@ -8225,7 +8277,7 @@
       <w:pPr>
         <w:numPr>
           <w:ilvl w:val="0"/>
-          <w:numId w:val="19"/>
+          <w:numId w:val="20"/>
         </w:numPr>
         <w:bidi w:val="0"/>
         <w:ind w:left="420" w:leftChars="0" w:hanging="420" w:firstLineChars="0"/>
@@ -8601,9 +8653,9 @@
           <w:lang w:val="es-ES"/>
         </w:rPr>
       </w:pPr>
-      <w:bookmarkStart w:id="0" w:name="N1061C"/>
+      <w:bookmarkStart w:id="0" w:name="%C2%BFC%C3%B3mo+se+usa+la+propiedad+codebase+en+RMI%3F"/>
       <w:bookmarkEnd w:id="0"/>
-      <w:bookmarkStart w:id="1" w:name="%C2%BFC%C3%B3mo+se+usa+la+propiedad+codebase+en+RMI%3F"/>
+      <w:bookmarkStart w:id="1" w:name="N1061C"/>
       <w:bookmarkEnd w:id="1"/>
       <w:r>
         <w:rPr>
@@ -8730,7 +8782,7 @@
                     </pic:cNvPicPr>
                   </pic:nvPicPr>
                   <pic:blipFill>
-                    <a:blip r:embed="rId35"/>
+                    <a:blip r:embed="rId34"/>
                     <a:stretch>
                       <a:fillRect/>
                     </a:stretch>
@@ -8765,93 +8817,9 @@
     </w:p>
     <w:p>
       <w:pPr>
-        <w:bidi w:val="0"/>
-        <w:rPr>
-          <w:rFonts w:hint="default"/>
-        </w:rPr>
-      </w:pPr>
-      <w:r>
-        <w:rPr>
-          <w:rFonts w:hint="default"/>
-        </w:rPr>
-        <w:t>1. El codebase de los objetos remotos se especifica por el servidor del objeto remoto fijando la propiedad java.rmi.server.codebase. El servidor RMI registra un objeto remoto, enlazado a un nombre, en el registro RMI. El codebase fijado en la JVM del servidor se "anota" en la referencia al objeto remoto en el registro RMI.</w:t>
-      </w:r>
-    </w:p>
-    <w:p>
-      <w:pPr>
-        <w:bidi w:val="0"/>
-        <w:rPr>
-          <w:rFonts w:hint="default"/>
-        </w:rPr>
-      </w:pPr>
-      <w:r>
-        <w:rPr>
-          <w:rFonts w:hint="default"/>
-        </w:rPr>
-        <w:t>2. El cliente RMI solicita una referencia a un objeto remoto. Dicha referencia (la instancia del stub del objeto remoto) es la que el cliente usará para realizar llamadas a métodos del objeto remoto.</w:t>
-      </w:r>
-    </w:p>
-    <w:p>
-      <w:pPr>
-        <w:bidi w:val="0"/>
-        <w:rPr>
-          <w:rFonts w:hint="default"/>
-        </w:rPr>
-      </w:pPr>
-      <w:r>
-        <w:rPr>
-          <w:rFonts w:hint="default"/>
-        </w:rPr>
-        <w:t>3. El registro RMI devuelve una referencia (la instancia del stub) a la clase solicitada. Si la definición de la clase para la instancia stub puede encontrarse localmente en el CLASSPATH del cliente, el cual se busca siempre antes que el codebase, el cliente cargará la clase localmente. Sin embargo, si la definición para el stub no se encuentra en el CLASSPATH del cliente, éste intentará recuperar la definición de la clase a partir del codebase del objeto remoto.</w:t>
-      </w:r>
-    </w:p>
-    <w:p>
-      <w:pPr>
-        <w:bidi w:val="0"/>
-        <w:rPr>
-          <w:rFonts w:hint="default"/>
-        </w:rPr>
-      </w:pPr>
-      <w:r>
-        <w:rPr>
-          <w:rFonts w:hint="default"/>
-        </w:rPr>
-        <w:t>4. El cliente solicita la definición de la clase a partir del codebase. El codebase que usa el cliente utiliza el URL que fué asociado con la instancia del stub cuando la clase del stub fué cargada por el registro en el paso 1.</w:t>
-      </w:r>
-    </w:p>
-    <w:p>
-      <w:pPr>
-        <w:bidi w:val="0"/>
-        <w:rPr>
-          <w:rFonts w:hint="default"/>
-        </w:rPr>
-      </w:pPr>
-      <w:r>
-        <w:rPr>
-          <w:rFonts w:hint="default"/>
-        </w:rPr>
-        <w:t>5. La definición de la clase para el stub (y para cualquier otra clase(s) que sea(n) necesaria(s) es descargada en el cliente.</w:t>
-      </w:r>
-    </w:p>
-    <w:p>
-      <w:pPr>
-        <w:bidi w:val="0"/>
-        <w:rPr>
-          <w:rFonts w:hint="default"/>
-        </w:rPr>
-      </w:pPr>
-      <w:r>
-        <w:rPr>
-          <w:rFonts w:hint="default"/>
-        </w:rPr>
-        <w:t>Los pasos 4 y 5 son los mismos que el registro tuvo que realizar para cargar las clases del objeto remoto, cuando dicho objeto fue registrado. Cuando el registró intentó cargar la clase del stub del objeto remoto, solicitó la definción de dicha clase consultando el codebase asociado con dicho objeto remoto.</w:t>
-      </w:r>
-    </w:p>
-    <w:p>
-      <w:pPr>
         <w:numPr>
           <w:ilvl w:val="0"/>
-          <w:numId w:val="13"/>
+          <w:numId w:val="21"/>
         </w:numPr>
         <w:bidi w:val="0"/>
         <w:ind w:left="425" w:leftChars="0" w:hanging="425" w:firstLineChars="0"/>
@@ -8863,13 +8831,43 @@
         <w:rPr>
           <w:rFonts w:hint="default"/>
         </w:rPr>
-        <w:t>Ahora el cliente tiene toda la información que necesita para invocar métodos sobre el objetor remoto. La instancia del stub actúa como un proxy del objeto remoto que existe en el servidor.</w:t>
-      </w:r>
+        <w:t>El codebase de los objetos remotos se especifica en el servidor del objeto remoto mediante la propiedad java.rmi.server.codebase. El servidor RMI registra un objeto remoto, asignándole un nombre, en el registro RMI. El codebase establecido en la JVM del servidor se "anota" en la referencia al objeto remoto en el registro RMI.</w:t>
+      </w:r>
+    </w:p>
+    <w:p>
+      <w:pPr>
+        <w:numPr>
+          <w:numId w:val="0"/>
+        </w:numPr>
+        <w:bidi w:val="0"/>
+        <w:ind w:leftChars="0"/>
+        <w:rPr>
+          <w:rFonts w:hint="default"/>
+        </w:rPr>
+      </w:pPr>
     </w:p>
     <w:p>
       <w:pPr>
         <w:numPr>
           <w:ilvl w:val="0"/>
+          <w:numId w:val="21"/>
+        </w:numPr>
+        <w:bidi w:val="0"/>
+        <w:ind w:left="425" w:leftChars="0" w:hanging="425" w:firstLineChars="0"/>
+        <w:rPr>
+          <w:rFonts w:hint="default"/>
+        </w:rPr>
+      </w:pPr>
+      <w:r>
+        <w:rPr>
+          <w:rFonts w:hint="default"/>
+        </w:rPr>
+        <w:t>Cuando el cliente RMI solicita una referencia a un objeto remoto, se le devuelve una instancia del stub del objeto remoto. Esta referencia será utilizada por el cliente para realizar llamadas a métodos del objeto remoto.</w:t>
+      </w:r>
+    </w:p>
+    <w:p>
+      <w:pPr>
+        <w:numPr>
           <w:numId w:val="0"/>
         </w:numPr>
         <w:bidi w:val="0"/>
@@ -8881,12 +8879,116 @@
     </w:p>
     <w:p>
       <w:pPr>
-        <w:bidi w:val="0"/>
-        <w:rPr>
-          <w:rFonts w:hint="default"/>
-          <w:lang w:val="es-ES"/>
-        </w:rPr>
-      </w:pPr>
+        <w:numPr>
+          <w:ilvl w:val="0"/>
+          <w:numId w:val="21"/>
+        </w:numPr>
+        <w:bidi w:val="0"/>
+        <w:ind w:left="425" w:leftChars="0" w:hanging="425" w:firstLineChars="0"/>
+        <w:rPr>
+          <w:rFonts w:hint="default"/>
+        </w:rPr>
+      </w:pPr>
+      <w:r>
+        <w:rPr>
+          <w:rFonts w:hint="default"/>
+        </w:rPr>
+        <w:t>El registro RMI proporciona una referencia (la instancia del stub) a la clase solicitada. Si la definición de la clase para el stub se encuentra localmente en el CLASSPATH del cliente, que se busca antes que el codebase, el cliente cargará la clase localmente. Sin embargo, si la definición del stub no se encuentra en el CLASSPATH del cliente, este intentará recuperar la definición de la clase a partir del codebase del objeto remoto.</w:t>
+      </w:r>
+    </w:p>
+    <w:p>
+      <w:pPr>
+        <w:numPr>
+          <w:numId w:val="0"/>
+        </w:numPr>
+        <w:bidi w:val="0"/>
+        <w:ind w:leftChars="0"/>
+        <w:rPr>
+          <w:rFonts w:hint="default"/>
+        </w:rPr>
+      </w:pPr>
+    </w:p>
+    <w:p>
+      <w:pPr>
+        <w:numPr>
+          <w:ilvl w:val="0"/>
+          <w:numId w:val="21"/>
+        </w:numPr>
+        <w:bidi w:val="0"/>
+        <w:ind w:left="425" w:leftChars="0" w:hanging="425" w:firstLineChars="0"/>
+        <w:rPr>
+          <w:rFonts w:hint="default"/>
+        </w:rPr>
+      </w:pPr>
+      <w:r>
+        <w:rPr>
+          <w:rFonts w:hint="default"/>
+        </w:rPr>
+        <w:t>Luego, el cliente solicita la definición de la clase desde el codebase. El codebase utilizado por el cliente es el URL asociado con la instancia del stub cuando la clase del stub fue cargada por el registro en el paso 1.</w:t>
+      </w:r>
+    </w:p>
+    <w:p>
+      <w:pPr>
+        <w:numPr>
+          <w:numId w:val="0"/>
+        </w:numPr>
+        <w:bidi w:val="0"/>
+        <w:ind w:leftChars="0"/>
+        <w:rPr>
+          <w:rFonts w:hint="default"/>
+        </w:rPr>
+      </w:pPr>
+    </w:p>
+    <w:p>
+      <w:pPr>
+        <w:numPr>
+          <w:ilvl w:val="0"/>
+          <w:numId w:val="21"/>
+        </w:numPr>
+        <w:bidi w:val="0"/>
+        <w:ind w:left="425" w:leftChars="0" w:hanging="425" w:firstLineChars="0"/>
+        <w:rPr>
+          <w:rFonts w:hint="default"/>
+        </w:rPr>
+      </w:pPr>
+      <w:r>
+        <w:rPr>
+          <w:rFonts w:hint="default"/>
+        </w:rPr>
+        <w:t>La definición de la clase del stub y cualquier otra clase necesaria se descargan en el cliente. Los pasos 4 y 5 son los mismos que el registro tuvo que realizar para cargar las clases del objeto remoto durante el registro inicial. Cuando el registro intentó cargar la clase del stub del objeto remoto, solicitó la definición de dicha clase consultando el codebase asociado con el objeto remoto.</w:t>
+      </w:r>
+    </w:p>
+    <w:p>
+      <w:pPr>
+        <w:numPr>
+          <w:numId w:val="0"/>
+        </w:numPr>
+        <w:bidi w:val="0"/>
+        <w:ind w:leftChars="0"/>
+        <w:rPr>
+          <w:rFonts w:hint="default"/>
+        </w:rPr>
+      </w:pPr>
+    </w:p>
+    <w:p>
+      <w:pPr>
+        <w:numPr>
+          <w:ilvl w:val="0"/>
+          <w:numId w:val="21"/>
+        </w:numPr>
+        <w:bidi w:val="0"/>
+        <w:ind w:left="425" w:leftChars="0" w:hanging="425" w:firstLineChars="0"/>
+        <w:rPr>
+          <w:rFonts w:hint="default"/>
+          <w:lang w:val="es-ES"/>
+        </w:rPr>
+      </w:pPr>
+      <w:r>
+        <w:rPr>
+          <w:rFonts w:hint="default"/>
+        </w:rPr>
+        <w:t>Ahora el cliente tiene toda la información necesaria para invocar métodos en el objeto remoto. La instancia del stub actúa como un proxy del objeto remoto que existe en el servidor.</w:t>
+      </w:r>
       <w:bookmarkStart w:id="2" w:name="Codebase+y+seguridad"/>
       <w:bookmarkEnd w:id="2"/>
       <w:bookmarkStart w:id="3" w:name="N1068E"/>
@@ -8895,15 +8997,6 @@
       <w:bookmarkEnd w:id="4"/>
       <w:bookmarkStart w:id="5" w:name="Usos+adicionales+del+codebase+en+RMI"/>
       <w:bookmarkEnd w:id="5"/>
-    </w:p>
-    <w:p>
-      <w:pPr>
-        <w:bidi w:val="0"/>
-        <w:rPr>
-          <w:rFonts w:hint="default"/>
-          <w:lang w:val="es-ES"/>
-        </w:rPr>
-      </w:pPr>
     </w:p>
     <w:p>
       <w:pPr>
@@ -9313,7 +9406,7 @@
                     </pic:cNvPicPr>
                   </pic:nvPicPr>
                   <pic:blipFill>
-                    <a:blip r:embed="rId36"/>
+                    <a:blip r:embed="rId35"/>
                     <a:stretch>
                       <a:fillRect/>
                     </a:stretch>
@@ -9361,7 +9454,7 @@
                     </pic:cNvPicPr>
                   </pic:nvPicPr>
                   <pic:blipFill>
-                    <a:blip r:embed="rId37"/>
+                    <a:blip r:embed="rId36"/>
                     <a:stretch>
                       <a:fillRect/>
                     </a:stretch>
@@ -9404,7 +9497,7 @@
                     </pic:cNvPicPr>
                   </pic:nvPicPr>
                   <pic:blipFill>
-                    <a:blip r:embed="rId38"/>
+                    <a:blip r:embed="rId37"/>
                     <a:stretch>
                       <a:fillRect/>
                     </a:stretch>
@@ -9612,7 +9705,7 @@
                     </pic:cNvPicPr>
                   </pic:nvPicPr>
                   <pic:blipFill>
-                    <a:blip r:embed="rId39"/>
+                    <a:blip r:embed="rId38"/>
                     <a:stretch>
                       <a:fillRect/>
                     </a:stretch>
@@ -9777,7 +9870,7 @@
       </w:pPr>
       <w:r>
         <w:drawing>
-          <wp:anchor distT="0" distB="0" distL="114300" distR="114300" simplePos="0" relativeHeight="251664384" behindDoc="1" locked="0" layoutInCell="1" allowOverlap="1">
+          <wp:anchor distT="0" distB="0" distL="114300" distR="114300" simplePos="0" relativeHeight="251663360" behindDoc="1" locked="0" layoutInCell="1" allowOverlap="1">
             <wp:simplePos x="0" y="0"/>
             <wp:positionH relativeFrom="column">
               <wp:posOffset>-225425</wp:posOffset>
@@ -9810,7 +9903,7 @@
                     </pic:cNvPicPr>
                   </pic:nvPicPr>
                   <pic:blipFill>
-                    <a:blip r:embed="rId40"/>
+                    <a:blip r:embed="rId39"/>
                     <a:stretch>
                       <a:fillRect/>
                     </a:stretch>
@@ -9871,7 +9964,7 @@
                     </pic:cNvPicPr>
                   </pic:nvPicPr>
                   <pic:blipFill>
-                    <a:blip r:embed="rId41"/>
+                    <a:blip r:embed="rId40"/>
                     <a:stretch>
                       <a:fillRect/>
                     </a:stretch>
@@ -10241,7 +10334,7 @@
                     </pic:cNvPicPr>
                   </pic:nvPicPr>
                   <pic:blipFill>
-                    <a:blip r:embed="rId42"/>
+                    <a:blip r:embed="rId41"/>
                     <a:stretch>
                       <a:fillRect/>
                     </a:stretch>
@@ -11072,7 +11165,7 @@
       <w:pPr>
         <w:numPr>
           <w:ilvl w:val="0"/>
-          <w:numId w:val="20"/>
+          <w:numId w:val="22"/>
         </w:numPr>
         <w:rPr>
           <w:rFonts w:hint="default"/>
@@ -11095,7 +11188,7 @@
       <w:pPr>
         <w:numPr>
           <w:ilvl w:val="0"/>
-          <w:numId w:val="20"/>
+          <w:numId w:val="22"/>
         </w:numPr>
         <w:ind w:left="0" w:leftChars="0" w:firstLine="0" w:firstLineChars="0"/>
         <w:rPr>
@@ -11119,7 +11212,7 @@
       <w:pPr>
         <w:numPr>
           <w:ilvl w:val="0"/>
-          <w:numId w:val="20"/>
+          <w:numId w:val="22"/>
         </w:numPr>
         <w:ind w:left="0" w:leftChars="0" w:firstLine="0" w:firstLineChars="0"/>
         <w:rPr>
@@ -11143,7 +11236,7 @@
       <w:pPr>
         <w:numPr>
           <w:ilvl w:val="0"/>
-          <w:numId w:val="20"/>
+          <w:numId w:val="22"/>
         </w:numPr>
         <w:ind w:left="0" w:leftChars="0" w:firstLine="0" w:firstLineChars="0"/>
         <w:rPr>
@@ -11167,7 +11260,7 @@
       <w:pPr>
         <w:numPr>
           <w:ilvl w:val="0"/>
-          <w:numId w:val="20"/>
+          <w:numId w:val="22"/>
         </w:numPr>
         <w:ind w:left="0" w:leftChars="0" w:firstLine="0" w:firstLineChars="0"/>
         <w:rPr>
@@ -11404,7 +11497,7 @@
       <w:pPr>
         <w:numPr>
           <w:ilvl w:val="0"/>
-          <w:numId w:val="21"/>
+          <w:numId w:val="23"/>
         </w:numPr>
         <w:ind w:left="420" w:leftChars="0" w:hanging="420" w:firstLineChars="0"/>
         <w:rPr>
@@ -11438,7 +11531,7 @@
       <w:pPr>
         <w:numPr>
           <w:ilvl w:val="0"/>
-          <w:numId w:val="21"/>
+          <w:numId w:val="23"/>
         </w:numPr>
         <w:ind w:left="420" w:leftChars="0" w:hanging="420" w:firstLineChars="0"/>
         <w:rPr>
@@ -11472,7 +11565,7 @@
       <w:pPr>
         <w:numPr>
           <w:ilvl w:val="0"/>
-          <w:numId w:val="21"/>
+          <w:numId w:val="23"/>
         </w:numPr>
         <w:ind w:left="420" w:leftChars="0" w:hanging="420" w:firstLineChars="0"/>
         <w:rPr>
@@ -11506,7 +11599,7 @@
       <w:pPr>
         <w:numPr>
           <w:ilvl w:val="0"/>
-          <w:numId w:val="21"/>
+          <w:numId w:val="23"/>
         </w:numPr>
         <w:ind w:left="420" w:leftChars="0" w:hanging="420" w:firstLineChars="0"/>
         <w:rPr>
@@ -11540,7 +11633,7 @@
       <w:pPr>
         <w:numPr>
           <w:ilvl w:val="0"/>
-          <w:numId w:val="21"/>
+          <w:numId w:val="23"/>
         </w:numPr>
         <w:ind w:left="420" w:leftChars="0" w:hanging="420" w:firstLineChars="0"/>
         <w:rPr>
@@ -11792,10 +11885,9 @@
           <w:lang w:val="es-ES"/>
         </w:rPr>
       </w:pPr>
-      <w:bookmarkStart w:id="6" w:name="_GoBack"/>
-      <w:bookmarkEnd w:id="6"/>
     </w:p>
     <w:sectPr>
+      <w:footerReference r:id="rId3" w:type="default"/>
       <w:pgSz w:w="11906" w:h="16838"/>
       <w:pgMar w:top="1440" w:right="1800" w:bottom="1440" w:left="1800" w:header="720" w:footer="720" w:gutter="0"/>
       <w:pgNumType w:fmt="decimal"/>
@@ -11936,16 +12028,6 @@
 </w:ftr>
 </file>
 
-<file path=word/header1.xml><?xml version="1.0" encoding="utf-8"?>
-<w:hdr xmlns:wpc="http://schemas.microsoft.com/office/word/2010/wordprocessingCanvas" xmlns:mc="http://schemas.openxmlformats.org/markup-compatibility/2006" xmlns:o="urn:schemas-microsoft-com:office:office" xmlns:r="http://schemas.openxmlformats.org/officeDocument/2006/relationships" xmlns:m="http://schemas.openxmlformats.org/officeDocument/2006/math" xmlns:v="urn:schemas-microsoft-com:vml" xmlns:wp14="http://schemas.microsoft.com/office/word/2010/wordprocessingDrawing" xmlns:wp="http://schemas.openxmlformats.org/drawingml/2006/wordprocessingDrawing" xmlns:w10="urn:schemas-microsoft-com:office:word" xmlns:w="http://schemas.openxmlformats.org/wordprocessingml/2006/main" xmlns:w14="http://schemas.microsoft.com/office/word/2010/wordml" xmlns:w15="http://schemas.microsoft.com/office/word/2012/wordml" xmlns:wpg="http://schemas.microsoft.com/office/word/2010/wordprocessingGroup" xmlns:wpi="http://schemas.microsoft.com/office/word/2010/wordprocessingInk" xmlns:wne="http://schemas.microsoft.com/office/word/2006/wordml" xmlns:wps="http://schemas.microsoft.com/office/word/2010/wordprocessingShape" xmlns:wpsCustomData="http://www.wps.cn/officeDocument/2013/wpsCustomData" mc:Ignorable="w14 w15 wp14">
-  <w:p>
-    <w:pPr>
-      <w:pStyle w:val="71"/>
-    </w:pPr>
-  </w:p>
-</w:hdr>
-</file>
-
 <file path=word/numbering.xml><?xml version="1.0" encoding="utf-8"?>
 <w:numbering xmlns:wpc="http://schemas.microsoft.com/office/word/2010/wordprocessingCanvas" xmlns:mc="http://schemas.openxmlformats.org/markup-compatibility/2006" xmlns:o="urn:schemas-microsoft-com:office:office" xmlns:r="http://schemas.openxmlformats.org/officeDocument/2006/relationships" xmlns:m="http://schemas.openxmlformats.org/officeDocument/2006/math" xmlns:v="urn:schemas-microsoft-com:vml" xmlns:wp14="http://schemas.microsoft.com/office/word/2010/wordprocessingDrawing" xmlns:wp="http://schemas.openxmlformats.org/drawingml/2006/wordprocessingDrawing" xmlns:w10="urn:schemas-microsoft-com:office:word" xmlns:w="http://schemas.openxmlformats.org/wordprocessingml/2006/main" xmlns:w14="http://schemas.microsoft.com/office/word/2010/wordml" xmlns:wpg="http://schemas.microsoft.com/office/word/2010/wordprocessingGroup" xmlns:wpi="http://schemas.microsoft.com/office/word/2010/wordprocessingInk" xmlns:wne="http://schemas.microsoft.com/office/word/2006/wordml" xmlns:wps="http://schemas.microsoft.com/office/word/2010/wordprocessingShape" xmlns:wpsCustomData="http://www.wps.cn/officeDocument/2013/wpsCustomData" mc:Ignorable="w14 wp14">
   <w:abstractNum w:abstractNumId="0">
@@ -11969,6 +12051,46 @@
     </w:lvl>
   </w:abstractNum>
   <w:abstractNum w:abstractNumId="1">
+    <w:nsid w:val="94270947"/>
+    <w:multiLevelType w:val="singleLevel"/>
+    <w:tmpl w:val="94270947"/>
+    <w:lvl w:ilvl="0" w:tentative="0">
+      <w:start w:val="1"/>
+      <w:numFmt w:val="decimal"/>
+      <w:lvlText w:val="%1."/>
+      <w:lvlJc w:val="left"/>
+      <w:pPr>
+        <w:tabs>
+          <w:tab w:val="left" w:pos="425"/>
+        </w:tabs>
+        <w:ind w:left="425" w:leftChars="0" w:hanging="425" w:firstLineChars="0"/>
+      </w:pPr>
+      <w:rPr>
+        <w:rFonts w:hint="default"/>
+      </w:rPr>
+    </w:lvl>
+  </w:abstractNum>
+  <w:abstractNum w:abstractNumId="2">
+    <w:nsid w:val="BFB6B6F0"/>
+    <w:multiLevelType w:val="singleLevel"/>
+    <w:tmpl w:val="BFB6B6F0"/>
+    <w:lvl w:ilvl="0" w:tentative="0">
+      <w:start w:val="1"/>
+      <w:numFmt w:val="bullet"/>
+      <w:lvlText w:val=""/>
+      <w:lvlJc w:val="left"/>
+      <w:pPr>
+        <w:tabs>
+          <w:tab w:val="left" w:pos="420"/>
+        </w:tabs>
+        <w:ind w:left="420" w:leftChars="0" w:hanging="420" w:firstLineChars="0"/>
+      </w:pPr>
+      <w:rPr>
+        <w:rFonts w:hint="default" w:ascii="Wingdings" w:hAnsi="Wingdings"/>
+      </w:rPr>
+    </w:lvl>
+  </w:abstractNum>
+  <w:abstractNum w:abstractNumId="3">
     <w:nsid w:val="C694A5CE"/>
     <w:multiLevelType w:val="singleLevel"/>
     <w:tmpl w:val="C694A5CE"/>
@@ -11988,7 +12110,7 @@
       </w:rPr>
     </w:lvl>
   </w:abstractNum>
-  <w:abstractNum w:abstractNumId="2">
+  <w:abstractNum w:abstractNumId="4">
     <w:nsid w:val="CAE4B4A5"/>
     <w:multiLevelType w:val="singleLevel"/>
     <w:tmpl w:val="CAE4B4A5"/>
@@ -12008,7 +12130,7 @@
       </w:rPr>
     </w:lvl>
   </w:abstractNum>
-  <w:abstractNum w:abstractNumId="3">
+  <w:abstractNum w:abstractNumId="5">
     <w:nsid w:val="E55B95EF"/>
     <w:multiLevelType w:val="singleLevel"/>
     <w:tmpl w:val="E55B95EF"/>
@@ -12020,7 +12142,7 @@
       <w:lvlJc w:val="left"/>
     </w:lvl>
   </w:abstractNum>
-  <w:abstractNum w:abstractNumId="4">
+  <w:abstractNum w:abstractNumId="6">
     <w:nsid w:val="E6E879AD"/>
     <w:multiLevelType w:val="singleLevel"/>
     <w:tmpl w:val="E6E879AD"/>
@@ -12040,7 +12162,7 @@
       </w:rPr>
     </w:lvl>
   </w:abstractNum>
-  <w:abstractNum w:abstractNumId="5">
+  <w:abstractNum w:abstractNumId="7">
     <w:nsid w:val="EAC6BED7"/>
     <w:multiLevelType w:val="singleLevel"/>
     <w:tmpl w:val="EAC6BED7"/>
@@ -12055,7 +12177,7 @@
       </w:pPr>
     </w:lvl>
   </w:abstractNum>
-  <w:abstractNum w:abstractNumId="6">
+  <w:abstractNum w:abstractNumId="8">
     <w:nsid w:val="EDACA19E"/>
     <w:multiLevelType w:val="singleLevel"/>
     <w:tmpl w:val="EDACA19E"/>
@@ -12075,7 +12197,7 @@
       </w:rPr>
     </w:lvl>
   </w:abstractNum>
-  <w:abstractNum w:abstractNumId="7">
+  <w:abstractNum w:abstractNumId="9">
     <w:nsid w:val="FFFFFF7C"/>
     <w:multiLevelType w:val="singleLevel"/>
     <w:tmpl w:val="FFFFFF7C"/>
@@ -12093,7 +12215,7 @@
       </w:pPr>
     </w:lvl>
   </w:abstractNum>
-  <w:abstractNum w:abstractNumId="8">
+  <w:abstractNum w:abstractNumId="10">
     <w:nsid w:val="FFFFFF7D"/>
     <w:multiLevelType w:val="singleLevel"/>
     <w:tmpl w:val="FFFFFF7D"/>
@@ -12111,7 +12233,7 @@
       </w:pPr>
     </w:lvl>
   </w:abstractNum>
-  <w:abstractNum w:abstractNumId="9">
+  <w:abstractNum w:abstractNumId="11">
     <w:nsid w:val="FFFFFF7E"/>
     <w:multiLevelType w:val="singleLevel"/>
     <w:tmpl w:val="FFFFFF7E"/>
@@ -12129,7 +12251,7 @@
       </w:pPr>
     </w:lvl>
   </w:abstractNum>
-  <w:abstractNum w:abstractNumId="10">
+  <w:abstractNum w:abstractNumId="12">
     <w:nsid w:val="FFFFFF7F"/>
     <w:multiLevelType w:val="singleLevel"/>
     <w:tmpl w:val="FFFFFF7F"/>
@@ -12147,7 +12269,7 @@
       </w:pPr>
     </w:lvl>
   </w:abstractNum>
-  <w:abstractNum w:abstractNumId="11">
+  <w:abstractNum w:abstractNumId="13">
     <w:nsid w:val="FFFFFF80"/>
     <w:multiLevelType w:val="singleLevel"/>
     <w:tmpl w:val="FFFFFF80"/>
@@ -12168,7 +12290,7 @@
       </w:rPr>
     </w:lvl>
   </w:abstractNum>
-  <w:abstractNum w:abstractNumId="12">
+  <w:abstractNum w:abstractNumId="14">
     <w:nsid w:val="FFFFFF81"/>
     <w:multiLevelType w:val="singleLevel"/>
     <w:tmpl w:val="FFFFFF81"/>
@@ -12189,7 +12311,7 @@
       </w:rPr>
     </w:lvl>
   </w:abstractNum>
-  <w:abstractNum w:abstractNumId="13">
+  <w:abstractNum w:abstractNumId="15">
     <w:nsid w:val="FFFFFF82"/>
     <w:multiLevelType w:val="singleLevel"/>
     <w:tmpl w:val="FFFFFF82"/>
@@ -12210,7 +12332,7 @@
       </w:rPr>
     </w:lvl>
   </w:abstractNum>
-  <w:abstractNum w:abstractNumId="14">
+  <w:abstractNum w:abstractNumId="16">
     <w:nsid w:val="FFFFFF83"/>
     <w:multiLevelType w:val="singleLevel"/>
     <w:tmpl w:val="FFFFFF83"/>
@@ -12231,7 +12353,7 @@
       </w:rPr>
     </w:lvl>
   </w:abstractNum>
-  <w:abstractNum w:abstractNumId="15">
+  <w:abstractNum w:abstractNumId="17">
     <w:nsid w:val="FFFFFF88"/>
     <w:multiLevelType w:val="singleLevel"/>
     <w:tmpl w:val="FFFFFF88"/>
@@ -12249,7 +12371,7 @@
       </w:pPr>
     </w:lvl>
   </w:abstractNum>
-  <w:abstractNum w:abstractNumId="16">
+  <w:abstractNum w:abstractNumId="18">
     <w:nsid w:val="FFFFFF89"/>
     <w:multiLevelType w:val="singleLevel"/>
     <w:tmpl w:val="FFFFFF89"/>
@@ -12270,7 +12392,7 @@
       </w:rPr>
     </w:lvl>
   </w:abstractNum>
-  <w:abstractNum w:abstractNumId="17">
+  <w:abstractNum w:abstractNumId="19">
     <w:nsid w:val="1A522877"/>
     <w:multiLevelType w:val="singleLevel"/>
     <w:tmpl w:val="1A522877"/>
@@ -12290,7 +12412,7 @@
       </w:rPr>
     </w:lvl>
   </w:abstractNum>
-  <w:abstractNum w:abstractNumId="18">
+  <w:abstractNum w:abstractNumId="20">
     <w:nsid w:val="2508C319"/>
     <w:multiLevelType w:val="singleLevel"/>
     <w:tmpl w:val="2508C319"/>
@@ -12302,7 +12424,7 @@
       <w:lvlJc w:val="left"/>
     </w:lvl>
   </w:abstractNum>
-  <w:abstractNum w:abstractNumId="19">
+  <w:abstractNum w:abstractNumId="21">
     <w:nsid w:val="5B2C5811"/>
     <w:multiLevelType w:val="singleLevel"/>
     <w:tmpl w:val="5B2C5811"/>
@@ -12322,7 +12444,7 @@
       </w:rPr>
     </w:lvl>
   </w:abstractNum>
-  <w:abstractNum w:abstractNumId="20">
+  <w:abstractNum w:abstractNumId="22">
     <w:nsid w:val="766429C8"/>
     <w:multiLevelType w:val="singleLevel"/>
     <w:tmpl w:val="766429C8"/>
@@ -12343,67 +12465,73 @@
     </w:lvl>
   </w:abstractNum>
   <w:num w:numId="1">
+    <w:abstractNumId w:val="12"/>
+  </w:num>
+  <w:num w:numId="2">
     <w:abstractNumId w:val="10"/>
   </w:num>
-  <w:num w:numId="2">
-    <w:abstractNumId w:val="8"/>
+  <w:num w:numId="3">
+    <w:abstractNumId w:val="11"/>
   </w:num>
-  <w:num w:numId="3">
+  <w:num w:numId="4">
+    <w:abstractNumId w:val="17"/>
+  </w:num>
+  <w:num w:numId="5">
+    <w:abstractNumId w:val="15"/>
+  </w:num>
+  <w:num w:numId="6">
     <w:abstractNumId w:val="9"/>
   </w:num>
-  <w:num w:numId="4">
-    <w:abstractNumId w:val="15"/>
-  </w:num>
-  <w:num w:numId="5">
+  <w:num w:numId="7">
     <w:abstractNumId w:val="13"/>
   </w:num>
-  <w:num w:numId="6">
-    <w:abstractNumId w:val="7"/>
+  <w:num w:numId="8">
+    <w:abstractNumId w:val="18"/>
   </w:num>
-  <w:num w:numId="7">
-    <w:abstractNumId w:val="11"/>
-  </w:num>
-  <w:num w:numId="8">
+  <w:num w:numId="9">
     <w:abstractNumId w:val="16"/>
   </w:num>
-  <w:num w:numId="9">
+  <w:num w:numId="10">
     <w:abstractNumId w:val="14"/>
   </w:num>
-  <w:num w:numId="10">
-    <w:abstractNumId w:val="12"/>
+  <w:num w:numId="11">
+    <w:abstractNumId w:val="2"/>
   </w:num>
-  <w:num w:numId="11">
+  <w:num w:numId="12">
     <w:abstractNumId w:val="0"/>
   </w:num>
-  <w:num w:numId="12">
-    <w:abstractNumId w:val="19"/>
-  </w:num>
   <w:num w:numId="13">
-    <w:abstractNumId w:val="1"/>
+    <w:abstractNumId w:val="21"/>
   </w:num>
   <w:num w:numId="14">
-    <w:abstractNumId w:val="4"/>
+    <w:abstractNumId w:val="3"/>
   </w:num>
   <w:num w:numId="15">
-    <w:abstractNumId w:val="5"/>
+    <w:abstractNumId w:val="6"/>
   </w:num>
   <w:num w:numId="16">
-    <w:abstractNumId w:val="18"/>
+    <w:abstractNumId w:val="7"/>
   </w:num>
   <w:num w:numId="17">
     <w:abstractNumId w:val="20"/>
   </w:num>
   <w:num w:numId="18">
-    <w:abstractNumId w:val="6"/>
+    <w:abstractNumId w:val="22"/>
   </w:num>
   <w:num w:numId="19">
-    <w:abstractNumId w:val="17"/>
+    <w:abstractNumId w:val="8"/>
   </w:num>
   <w:num w:numId="20">
-    <w:abstractNumId w:val="3"/>
+    <w:abstractNumId w:val="19"/>
   </w:num>
   <w:num w:numId="21">
-    <w:abstractNumId w:val="2"/>
+    <w:abstractNumId w:val="1"/>
+  </w:num>
+  <w:num w:numId="22">
+    <w:abstractNumId w:val="5"/>
+  </w:num>
+  <w:num w:numId="23">
+    <w:abstractNumId w:val="4"/>
   </w:num>
 </w:numbering>
 </file>
@@ -18106,8 +18234,6 @@
 <s:customData xmlns="http://www.wps.cn/officeDocument/2013/wpsCustomData" xmlns:s="http://www.wps.cn/officeDocument/2013/wpsCustomData">
   <customSectProps>
     <customSectPr/>
-    <customSectPr/>
-    <customSectPr/>
   </customSectProps>
   <customShpExts>
     <customShpInfo spid="_x0000_s1026" textRotate="1"/>

</xml_diff>

<commit_message>
Correccion codigo hasta el ejercicio 9
</commit_message>
<xml_diff>
--- a/Documento RMI.docx
+++ b/Documento RMI.docx
@@ -5,6 +5,2371 @@
   <w:body>
     <w:p>
       <w:pPr>
+        <w:pStyle w:val="106"/>
+        <w:bidi w:val="0"/>
+      </w:pPr>
+    </w:p>
+    <w:p/>
+    <w:p/>
+    <w:p/>
+    <w:p/>
+    <w:p/>
+    <w:p/>
+    <w:p>
+      <w:pPr>
+        <w:bidi w:val="0"/>
+        <w:jc w:val="center"/>
+        <w:rPr>
+          <w:rFonts w:hint="default"/>
+          <w:color w:val="0000FF"/>
+          <w:sz w:val="72"/>
+          <w:szCs w:val="72"/>
+          <w:lang w:val="es-ES"/>
+        </w:rPr>
+      </w:pPr>
+      <w:bookmarkStart w:id="0" w:name="_Toc27563"/>
+      <w:r>
+        <w:rPr>
+          <w:rFonts w:hint="default"/>
+          <w:color w:val="0000FF"/>
+          <w:sz w:val="72"/>
+          <w:szCs w:val="72"/>
+          <w:lang w:val="es-ES"/>
+        </w:rPr>
+        <w:t>RECOPILACIÓN</w:t>
+      </w:r>
+      <w:bookmarkEnd w:id="0"/>
+    </w:p>
+    <w:p>
+      <w:pPr>
+        <w:bidi w:val="0"/>
+        <w:jc w:val="center"/>
+        <w:rPr>
+          <w:rFonts w:hint="default"/>
+          <w:color w:val="0000FF"/>
+          <w:sz w:val="72"/>
+          <w:szCs w:val="72"/>
+          <w:lang w:val="es-ES"/>
+        </w:rPr>
+      </w:pPr>
+      <w:bookmarkStart w:id="1" w:name="_Toc11858"/>
+      <w:r>
+        <w:rPr>
+          <w:rFonts w:hint="default"/>
+          <w:color w:val="0000FF"/>
+          <w:sz w:val="72"/>
+          <w:szCs w:val="72"/>
+          <w:lang w:val="es-ES"/>
+        </w:rPr>
+        <w:t>RECURSOS JAVA RMI</w:t>
+      </w:r>
+      <w:bookmarkEnd w:id="1"/>
+    </w:p>
+    <w:p>
+      <w:pPr>
+        <w:rPr>
+          <w:rFonts w:hint="default"/>
+          <w:lang w:val="es-ES"/>
+        </w:rPr>
+      </w:pPr>
+    </w:p>
+    <w:p>
+      <w:pPr>
+        <w:rPr>
+          <w:rFonts w:ascii="Times New Roman" w:hAnsi="Times New Roman" w:eastAsia="Times New Roman" w:cs="Times New Roman"/>
+        </w:rPr>
+      </w:pPr>
+    </w:p>
+    <w:p>
+      <w:pPr>
+        <w:rPr>
+          <w:rFonts w:ascii="Times New Roman" w:hAnsi="Times New Roman" w:eastAsia="Times New Roman" w:cs="Times New Roman"/>
+        </w:rPr>
+      </w:pPr>
+    </w:p>
+    <w:p>
+      <w:pPr>
+        <w:jc w:val="center"/>
+        <w:rPr>
+          <w:rFonts w:ascii="Times New Roman" w:hAnsi="Times New Roman" w:eastAsia="Times New Roman" w:cs="Times New Roman"/>
+        </w:rPr>
+      </w:pPr>
+      <w:r>
+        <w:rPr>
+          <w:rFonts w:ascii="Times New Roman" w:hAnsi="Times New Roman" w:eastAsia="Times New Roman" w:cs="Times New Roman"/>
+        </w:rPr>
+        <w:drawing>
+          <wp:inline distT="114300" distB="114300" distL="114300" distR="114300">
+            <wp:extent cx="2122805" cy="2062480"/>
+            <wp:effectExtent l="0" t="0" r="10795" b="10160"/>
+            <wp:docPr id="8" name="image17.jpg"/>
+            <wp:cNvGraphicFramePr/>
+            <a:graphic xmlns:a="http://schemas.openxmlformats.org/drawingml/2006/main">
+              <a:graphicData uri="http://schemas.openxmlformats.org/drawingml/2006/picture">
+                <pic:pic xmlns:pic="http://schemas.openxmlformats.org/drawingml/2006/picture">
+                  <pic:nvPicPr>
+                    <pic:cNvPr id="8" name="image17.jpg"/>
+                    <pic:cNvPicPr preferRelativeResize="0"/>
+                  </pic:nvPicPr>
+                  <pic:blipFill>
+                    <a:blip r:embed="rId5"/>
+                    <a:srcRect/>
+                    <a:stretch>
+                      <a:fillRect/>
+                    </a:stretch>
+                  </pic:blipFill>
+                  <pic:spPr>
+                    <a:xfrm>
+                      <a:off x="0" y="0"/>
+                      <a:ext cx="2122927" cy="2062702"/>
+                    </a:xfrm>
+                    <a:prstGeom prst="rect">
+                      <a:avLst/>
+                    </a:prstGeom>
+                  </pic:spPr>
+                </pic:pic>
+              </a:graphicData>
+            </a:graphic>
+          </wp:inline>
+        </w:drawing>
+      </w:r>
+    </w:p>
+    <w:p>
+      <w:pPr>
+        <w:jc w:val="both"/>
+        <w:rPr>
+          <w:rFonts w:ascii="Times New Roman" w:hAnsi="Times New Roman" w:eastAsia="Times New Roman" w:cs="Times New Roman"/>
+          <w:sz w:val="24"/>
+          <w:szCs w:val="24"/>
+        </w:rPr>
+      </w:pPr>
+    </w:p>
+    <w:p>
+      <w:pPr>
+        <w:jc w:val="both"/>
+        <w:rPr>
+          <w:rFonts w:ascii="Times New Roman" w:hAnsi="Times New Roman" w:eastAsia="Times New Roman" w:cs="Times New Roman"/>
+          <w:sz w:val="24"/>
+          <w:szCs w:val="24"/>
+        </w:rPr>
+      </w:pPr>
+    </w:p>
+    <w:p>
+      <w:pPr>
+        <w:jc w:val="both"/>
+        <w:rPr>
+          <w:rFonts w:ascii="Times New Roman" w:hAnsi="Times New Roman" w:eastAsia="Times New Roman" w:cs="Times New Roman"/>
+          <w:sz w:val="24"/>
+          <w:szCs w:val="24"/>
+        </w:rPr>
+      </w:pPr>
+    </w:p>
+    <w:p>
+      <w:pPr>
+        <w:jc w:val="both"/>
+        <w:rPr>
+          <w:rFonts w:ascii="Times New Roman" w:hAnsi="Times New Roman" w:eastAsia="Times New Roman" w:cs="Times New Roman"/>
+          <w:sz w:val="24"/>
+          <w:szCs w:val="24"/>
+        </w:rPr>
+      </w:pPr>
+      <w:bookmarkStart w:id="2" w:name="_e37b6phdady" w:colFirst="0" w:colLast="0"/>
+      <w:bookmarkEnd w:id="2"/>
+    </w:p>
+    <w:p>
+      <w:pPr>
+        <w:jc w:val="both"/>
+        <w:rPr>
+          <w:rFonts w:ascii="Times New Roman" w:hAnsi="Times New Roman" w:eastAsia="Times New Roman" w:cs="Times New Roman"/>
+          <w:sz w:val="24"/>
+          <w:szCs w:val="24"/>
+        </w:rPr>
+      </w:pPr>
+    </w:p>
+    <w:p>
+      <w:pPr>
+        <w:jc w:val="right"/>
+        <w:rPr>
+          <w:rFonts w:hint="default" w:ascii="Calibri Light" w:hAnsi="Calibri Light" w:eastAsia="Times New Roman" w:cs="Calibri Light"/>
+          <w:sz w:val="28"/>
+          <w:szCs w:val="28"/>
+          <w:rtl w:val="0"/>
+        </w:rPr>
+      </w:pPr>
+      <w:r>
+        <w:rPr>
+          <w:rFonts w:hint="default" w:ascii="Calibri Light" w:hAnsi="Calibri Light" w:eastAsia="Times New Roman" w:cs="Calibri Light"/>
+          <w:b/>
+          <w:sz w:val="28"/>
+          <w:szCs w:val="28"/>
+          <w:rtl w:val="0"/>
+        </w:rPr>
+        <w:t>Author</w:t>
+      </w:r>
+      <w:r>
+        <w:rPr>
+          <w:rFonts w:hint="default" w:ascii="Calibri Light" w:hAnsi="Calibri Light" w:eastAsia="Times New Roman" w:cs="Calibri Light"/>
+          <w:sz w:val="28"/>
+          <w:szCs w:val="28"/>
+          <w:rtl w:val="0"/>
+        </w:rPr>
+        <w:t>: Mikel Murua</w:t>
+      </w:r>
+    </w:p>
+    <w:p>
+      <w:pPr>
+        <w:rPr>
+          <w:rFonts w:hint="default" w:ascii="Calibri Light" w:hAnsi="Calibri Light" w:cs="Calibri Light"/>
+          <w:sz w:val="52"/>
+          <w:szCs w:val="52"/>
+        </w:rPr>
+      </w:pPr>
+      <w:r>
+        <w:rPr>
+          <w:rFonts w:hint="default"/>
+          <w:lang w:val="es-ES"/>
+        </w:rPr>
+        <w:br w:type="page"/>
+      </w:r>
+    </w:p>
+    <w:sdt>
+      <w:sdtPr>
+        <w:rPr>
+          <w:rFonts w:hint="default" w:ascii="Calibri Light" w:hAnsi="Calibri Light" w:eastAsia="SimSun" w:cs="Calibri Light"/>
+          <w:kern w:val="0"/>
+          <w:sz w:val="52"/>
+          <w:szCs w:val="52"/>
+          <w:lang w:val="en-US" w:eastAsia="zh-CN" w:bidi="ar"/>
+        </w:rPr>
+        <w:id w:val="147459118"/>
+        <w15:color w:val="DBDBDB"/>
+        <w:docPartObj>
+          <w:docPartGallery w:val="Table of Contents"/>
+          <w:docPartUnique/>
+        </w:docPartObj>
+      </w:sdtPr>
+      <w:sdtEndPr>
+        <w:rPr>
+          <w:sz w:val="20"/>
+          <w:szCs w:val="20"/>
+        </w:rPr>
+      </w:sdtEndPr>
+      <w:sdtContent>
+        <w:p>
+          <w:pPr>
+            <w:spacing w:before="0" w:beforeLines="0" w:after="0" w:afterLines="0" w:line="240" w:lineRule="auto"/>
+            <w:ind w:left="0" w:leftChars="0" w:right="0" w:rightChars="0" w:firstLine="0" w:firstLineChars="0"/>
+            <w:jc w:val="center"/>
+            <w:rPr>
+              <w:sz w:val="20"/>
+              <w:szCs w:val="20"/>
+            </w:rPr>
+          </w:pPr>
+          <w:bookmarkStart w:id="3" w:name="_Toc28870_WPSOffice_Type3"/>
+          <w:r>
+            <w:rPr>
+              <w:rFonts w:hint="default" w:ascii="Calibri Light" w:hAnsi="Calibri Light" w:eastAsia="SimSun" w:cs="Calibri Light"/>
+              <w:sz w:val="52"/>
+              <w:szCs w:val="52"/>
+            </w:rPr>
+            <w:t>TABLA DE CONTENIDO</w:t>
+          </w:r>
+          <w:bookmarkEnd w:id="3"/>
+        </w:p>
+        <w:p>
+          <w:pPr>
+            <w:pStyle w:val="38"/>
+            <w:tabs>
+              <w:tab w:val="right" w:pos="8306"/>
+            </w:tabs>
+            <w:spacing w:line="240" w:lineRule="auto"/>
+          </w:pPr>
+          <w:r>
+            <w:rPr>
+              <w:sz w:val="20"/>
+              <w:szCs w:val="20"/>
+            </w:rPr>
+            <w:fldChar w:fldCharType="begin"/>
+          </w:r>
+          <w:r>
+            <w:rPr>
+              <w:sz w:val="20"/>
+              <w:szCs w:val="20"/>
+            </w:rPr>
+            <w:instrText xml:space="preserve">TOC \o "1-3" \h \u </w:instrText>
+          </w:r>
+          <w:r>
+            <w:rPr>
+              <w:sz w:val="20"/>
+              <w:szCs w:val="20"/>
+            </w:rPr>
+            <w:fldChar w:fldCharType="separate"/>
+          </w:r>
+          <w:r>
+            <w:rPr>
+              <w:szCs w:val="20"/>
+            </w:rPr>
+            <w:fldChar w:fldCharType="begin"/>
+          </w:r>
+          <w:r>
+            <w:rPr>
+              <w:szCs w:val="20"/>
+            </w:rPr>
+            <w:instrText xml:space="preserve"> HYPERLINK \l _Toc142 </w:instrText>
+          </w:r>
+          <w:r>
+            <w:rPr>
+              <w:szCs w:val="20"/>
+            </w:rPr>
+            <w:fldChar w:fldCharType="separate"/>
+          </w:r>
+          <w:r>
+            <w:rPr>
+              <w:rFonts w:hint="default"/>
+              <w:lang w:val="es-ES"/>
+            </w:rPr>
+            <w:t>INTRODUCCIÓN</w:t>
+          </w:r>
+          <w:r>
+            <w:tab/>
+          </w:r>
+          <w:r>
+            <w:fldChar w:fldCharType="begin"/>
+          </w:r>
+          <w:r>
+            <w:instrText xml:space="preserve"> PAGEREF _Toc142 \h </w:instrText>
+          </w:r>
+          <w:r>
+            <w:fldChar w:fldCharType="separate"/>
+          </w:r>
+          <w:r>
+            <w:t>4</w:t>
+          </w:r>
+          <w:r>
+            <w:fldChar w:fldCharType="end"/>
+          </w:r>
+          <w:r>
+            <w:rPr>
+              <w:szCs w:val="20"/>
+            </w:rPr>
+            <w:fldChar w:fldCharType="end"/>
+          </w:r>
+        </w:p>
+        <w:p>
+          <w:pPr>
+            <w:pStyle w:val="38"/>
+            <w:tabs>
+              <w:tab w:val="right" w:pos="8306"/>
+            </w:tabs>
+            <w:spacing w:line="240" w:lineRule="auto"/>
+          </w:pPr>
+          <w:r>
+            <w:rPr>
+              <w:szCs w:val="20"/>
+            </w:rPr>
+            <w:fldChar w:fldCharType="begin"/>
+          </w:r>
+          <w:r>
+            <w:rPr>
+              <w:szCs w:val="20"/>
+            </w:rPr>
+            <w:instrText xml:space="preserve"> HYPERLINK \l _Toc28505 </w:instrText>
+          </w:r>
+          <w:r>
+            <w:rPr>
+              <w:szCs w:val="20"/>
+            </w:rPr>
+            <w:fldChar w:fldCharType="separate"/>
+          </w:r>
+          <w:r>
+            <w:rPr>
+              <w:rFonts w:hint="default"/>
+              <w:lang w:val="es-ES"/>
+            </w:rPr>
+            <w:t>PLANIFICACIÓN</w:t>
+          </w:r>
+          <w:r>
+            <w:tab/>
+          </w:r>
+          <w:r>
+            <w:fldChar w:fldCharType="begin"/>
+          </w:r>
+          <w:r>
+            <w:instrText xml:space="preserve"> PAGEREF _Toc28505 \h </w:instrText>
+          </w:r>
+          <w:r>
+            <w:fldChar w:fldCharType="separate"/>
+          </w:r>
+          <w:r>
+            <w:t>4</w:t>
+          </w:r>
+          <w:r>
+            <w:fldChar w:fldCharType="end"/>
+          </w:r>
+          <w:r>
+            <w:rPr>
+              <w:szCs w:val="20"/>
+            </w:rPr>
+            <w:fldChar w:fldCharType="end"/>
+          </w:r>
+        </w:p>
+        <w:p>
+          <w:pPr>
+            <w:pStyle w:val="38"/>
+            <w:tabs>
+              <w:tab w:val="right" w:pos="8306"/>
+            </w:tabs>
+            <w:spacing w:line="240" w:lineRule="auto"/>
+          </w:pPr>
+          <w:r>
+            <w:rPr>
+              <w:szCs w:val="20"/>
+            </w:rPr>
+            <w:fldChar w:fldCharType="begin"/>
+          </w:r>
+          <w:r>
+            <w:rPr>
+              <w:szCs w:val="20"/>
+            </w:rPr>
+            <w:instrText xml:space="preserve"> HYPERLINK \l _Toc31633 </w:instrText>
+          </w:r>
+          <w:r>
+            <w:rPr>
+              <w:szCs w:val="20"/>
+            </w:rPr>
+            <w:fldChar w:fldCharType="separate"/>
+          </w:r>
+          <w:r>
+            <w:rPr>
+              <w:rFonts w:hint="default"/>
+              <w:lang w:val="es-ES"/>
+            </w:rPr>
+            <w:t>OBJETIVOS DEL PROYECTO</w:t>
+          </w:r>
+          <w:r>
+            <w:tab/>
+          </w:r>
+          <w:r>
+            <w:fldChar w:fldCharType="begin"/>
+          </w:r>
+          <w:r>
+            <w:instrText xml:space="preserve"> PAGEREF _Toc31633 \h </w:instrText>
+          </w:r>
+          <w:r>
+            <w:fldChar w:fldCharType="separate"/>
+          </w:r>
+          <w:r>
+            <w:t>4</w:t>
+          </w:r>
+          <w:r>
+            <w:fldChar w:fldCharType="end"/>
+          </w:r>
+          <w:r>
+            <w:rPr>
+              <w:szCs w:val="20"/>
+            </w:rPr>
+            <w:fldChar w:fldCharType="end"/>
+          </w:r>
+        </w:p>
+        <w:p>
+          <w:pPr>
+            <w:pStyle w:val="38"/>
+            <w:tabs>
+              <w:tab w:val="right" w:pos="8306"/>
+            </w:tabs>
+            <w:spacing w:line="240" w:lineRule="auto"/>
+          </w:pPr>
+          <w:r>
+            <w:rPr>
+              <w:szCs w:val="20"/>
+            </w:rPr>
+            <w:fldChar w:fldCharType="begin"/>
+          </w:r>
+          <w:r>
+            <w:rPr>
+              <w:szCs w:val="20"/>
+            </w:rPr>
+            <w:instrText xml:space="preserve"> HYPERLINK \l _Toc14233 </w:instrText>
+          </w:r>
+          <w:r>
+            <w:rPr>
+              <w:szCs w:val="20"/>
+            </w:rPr>
+            <w:fldChar w:fldCharType="separate"/>
+          </w:r>
+          <w:r>
+            <w:rPr>
+              <w:rFonts w:hint="default"/>
+              <w:lang w:val="es-ES"/>
+            </w:rPr>
+            <w:t>TEMAS PRINCIPALES RMI</w:t>
+          </w:r>
+          <w:r>
+            <w:tab/>
+          </w:r>
+          <w:r>
+            <w:fldChar w:fldCharType="begin"/>
+          </w:r>
+          <w:r>
+            <w:instrText xml:space="preserve"> PAGEREF _Toc14233 \h </w:instrText>
+          </w:r>
+          <w:r>
+            <w:fldChar w:fldCharType="separate"/>
+          </w:r>
+          <w:r>
+            <w:t>5</w:t>
+          </w:r>
+          <w:r>
+            <w:fldChar w:fldCharType="end"/>
+          </w:r>
+          <w:r>
+            <w:rPr>
+              <w:szCs w:val="20"/>
+            </w:rPr>
+            <w:fldChar w:fldCharType="end"/>
+          </w:r>
+        </w:p>
+        <w:p>
+          <w:pPr>
+            <w:pStyle w:val="43"/>
+            <w:tabs>
+              <w:tab w:val="right" w:pos="8306"/>
+            </w:tabs>
+            <w:spacing w:line="240" w:lineRule="auto"/>
+          </w:pPr>
+          <w:r>
+            <w:rPr>
+              <w:szCs w:val="20"/>
+            </w:rPr>
+            <w:fldChar w:fldCharType="begin"/>
+          </w:r>
+          <w:r>
+            <w:rPr>
+              <w:szCs w:val="20"/>
+            </w:rPr>
+            <w:instrText xml:space="preserve"> HYPERLINK \l _Toc4457 </w:instrText>
+          </w:r>
+          <w:r>
+            <w:rPr>
+              <w:szCs w:val="20"/>
+            </w:rPr>
+            <w:fldChar w:fldCharType="separate"/>
+          </w:r>
+          <w:r>
+            <w:rPr>
+              <w:rFonts w:hint="default"/>
+              <w:lang w:val="es-ES"/>
+            </w:rPr>
+            <w:t>ENTRADA: ¿QUE ES RMI?</w:t>
+          </w:r>
+          <w:r>
+            <w:tab/>
+          </w:r>
+          <w:r>
+            <w:fldChar w:fldCharType="begin"/>
+          </w:r>
+          <w:r>
+            <w:instrText xml:space="preserve"> PAGEREF _Toc4457 \h </w:instrText>
+          </w:r>
+          <w:r>
+            <w:fldChar w:fldCharType="separate"/>
+          </w:r>
+          <w:r>
+            <w:t>5</w:t>
+          </w:r>
+          <w:r>
+            <w:fldChar w:fldCharType="end"/>
+          </w:r>
+          <w:r>
+            <w:rPr>
+              <w:szCs w:val="20"/>
+            </w:rPr>
+            <w:fldChar w:fldCharType="end"/>
+          </w:r>
+        </w:p>
+        <w:p>
+          <w:pPr>
+            <w:pStyle w:val="32"/>
+            <w:tabs>
+              <w:tab w:val="right" w:pos="8306"/>
+            </w:tabs>
+            <w:spacing w:line="240" w:lineRule="auto"/>
+          </w:pPr>
+          <w:r>
+            <w:rPr>
+              <w:szCs w:val="20"/>
+            </w:rPr>
+            <w:fldChar w:fldCharType="begin"/>
+          </w:r>
+          <w:r>
+            <w:rPr>
+              <w:szCs w:val="20"/>
+            </w:rPr>
+            <w:instrText xml:space="preserve"> HYPERLINK \l _Toc9260 </w:instrText>
+          </w:r>
+          <w:r>
+            <w:rPr>
+              <w:szCs w:val="20"/>
+            </w:rPr>
+            <w:fldChar w:fldCharType="separate"/>
+          </w:r>
+          <w:r>
+            <w:rPr>
+              <w:rFonts w:hint="default"/>
+              <w:lang w:val="es-ES"/>
+            </w:rPr>
+            <w:t>OBJETIVOS DE RMI</w:t>
+          </w:r>
+          <w:r>
+            <w:tab/>
+          </w:r>
+          <w:r>
+            <w:fldChar w:fldCharType="begin"/>
+          </w:r>
+          <w:r>
+            <w:instrText xml:space="preserve"> PAGEREF _Toc9260 \h </w:instrText>
+          </w:r>
+          <w:r>
+            <w:fldChar w:fldCharType="separate"/>
+          </w:r>
+          <w:r>
+            <w:t>5</w:t>
+          </w:r>
+          <w:r>
+            <w:fldChar w:fldCharType="end"/>
+          </w:r>
+          <w:r>
+            <w:rPr>
+              <w:szCs w:val="20"/>
+            </w:rPr>
+            <w:fldChar w:fldCharType="end"/>
+          </w:r>
+        </w:p>
+        <w:p>
+          <w:pPr>
+            <w:pStyle w:val="32"/>
+            <w:tabs>
+              <w:tab w:val="right" w:pos="8306"/>
+            </w:tabs>
+            <w:spacing w:line="240" w:lineRule="auto"/>
+          </w:pPr>
+          <w:r>
+            <w:rPr>
+              <w:szCs w:val="20"/>
+            </w:rPr>
+            <w:fldChar w:fldCharType="begin"/>
+          </w:r>
+          <w:r>
+            <w:rPr>
+              <w:szCs w:val="20"/>
+            </w:rPr>
+            <w:instrText xml:space="preserve"> HYPERLINK \l _Toc28027 </w:instrText>
+          </w:r>
+          <w:r>
+            <w:rPr>
+              <w:szCs w:val="20"/>
+            </w:rPr>
+            <w:fldChar w:fldCharType="separate"/>
+          </w:r>
+          <w:r>
+            <w:rPr>
+              <w:rFonts w:hint="default"/>
+              <w:lang w:val="es-ES"/>
+            </w:rPr>
+            <w:t>FUNCIONAMIENTO</w:t>
+          </w:r>
+          <w:r>
+            <w:tab/>
+          </w:r>
+          <w:r>
+            <w:fldChar w:fldCharType="begin"/>
+          </w:r>
+          <w:r>
+            <w:instrText xml:space="preserve"> PAGEREF _Toc28027 \h </w:instrText>
+          </w:r>
+          <w:r>
+            <w:fldChar w:fldCharType="separate"/>
+          </w:r>
+          <w:r>
+            <w:t>5</w:t>
+          </w:r>
+          <w:r>
+            <w:fldChar w:fldCharType="end"/>
+          </w:r>
+          <w:r>
+            <w:rPr>
+              <w:szCs w:val="20"/>
+            </w:rPr>
+            <w:fldChar w:fldCharType="end"/>
+          </w:r>
+        </w:p>
+        <w:p>
+          <w:pPr>
+            <w:pStyle w:val="43"/>
+            <w:tabs>
+              <w:tab w:val="right" w:pos="8306"/>
+            </w:tabs>
+            <w:spacing w:line="240" w:lineRule="auto"/>
+          </w:pPr>
+          <w:r>
+            <w:rPr>
+              <w:szCs w:val="20"/>
+            </w:rPr>
+            <w:fldChar w:fldCharType="begin"/>
+          </w:r>
+          <w:r>
+            <w:rPr>
+              <w:szCs w:val="20"/>
+            </w:rPr>
+            <w:instrText xml:space="preserve"> HYPERLINK \l _Toc9784 </w:instrText>
+          </w:r>
+          <w:r>
+            <w:rPr>
+              <w:szCs w:val="20"/>
+            </w:rPr>
+            <w:fldChar w:fldCharType="separate"/>
+          </w:r>
+          <w:r>
+            <w:rPr>
+              <w:rFonts w:hint="default"/>
+              <w:lang w:val="es-ES"/>
+            </w:rPr>
+            <w:t>SETUP BASICO, STUB Y SKELETON</w:t>
+          </w:r>
+          <w:r>
+            <w:tab/>
+          </w:r>
+          <w:r>
+            <w:fldChar w:fldCharType="begin"/>
+          </w:r>
+          <w:r>
+            <w:instrText xml:space="preserve"> PAGEREF _Toc9784 \h </w:instrText>
+          </w:r>
+          <w:r>
+            <w:fldChar w:fldCharType="separate"/>
+          </w:r>
+          <w:r>
+            <w:t>7</w:t>
+          </w:r>
+          <w:r>
+            <w:fldChar w:fldCharType="end"/>
+          </w:r>
+          <w:r>
+            <w:rPr>
+              <w:szCs w:val="20"/>
+            </w:rPr>
+            <w:fldChar w:fldCharType="end"/>
+          </w:r>
+        </w:p>
+        <w:p>
+          <w:pPr>
+            <w:pStyle w:val="32"/>
+            <w:tabs>
+              <w:tab w:val="right" w:pos="8306"/>
+            </w:tabs>
+            <w:spacing w:line="240" w:lineRule="auto"/>
+          </w:pPr>
+          <w:r>
+            <w:rPr>
+              <w:szCs w:val="20"/>
+            </w:rPr>
+            <w:fldChar w:fldCharType="begin"/>
+          </w:r>
+          <w:r>
+            <w:rPr>
+              <w:szCs w:val="20"/>
+            </w:rPr>
+            <w:instrText xml:space="preserve"> HYPERLINK \l _Toc12726 </w:instrText>
+          </w:r>
+          <w:r>
+            <w:rPr>
+              <w:szCs w:val="20"/>
+            </w:rPr>
+            <w:fldChar w:fldCharType="separate"/>
+          </w:r>
+          <w:r>
+            <w:rPr>
+              <w:rFonts w:hint="default"/>
+            </w:rPr>
+            <w:t>INTERFACES DE OBJETOS REMOTOS</w:t>
+          </w:r>
+          <w:r>
+            <w:tab/>
+          </w:r>
+          <w:r>
+            <w:fldChar w:fldCharType="begin"/>
+          </w:r>
+          <w:r>
+            <w:instrText xml:space="preserve"> PAGEREF _Toc12726 \h </w:instrText>
+          </w:r>
+          <w:r>
+            <w:fldChar w:fldCharType="separate"/>
+          </w:r>
+          <w:r>
+            <w:t>7</w:t>
+          </w:r>
+          <w:r>
+            <w:fldChar w:fldCharType="end"/>
+          </w:r>
+          <w:r>
+            <w:rPr>
+              <w:szCs w:val="20"/>
+            </w:rPr>
+            <w:fldChar w:fldCharType="end"/>
+          </w:r>
+        </w:p>
+        <w:p>
+          <w:pPr>
+            <w:pStyle w:val="32"/>
+            <w:tabs>
+              <w:tab w:val="right" w:pos="8306"/>
+            </w:tabs>
+            <w:spacing w:line="240" w:lineRule="auto"/>
+          </w:pPr>
+          <w:r>
+            <w:rPr>
+              <w:szCs w:val="20"/>
+            </w:rPr>
+            <w:fldChar w:fldCharType="begin"/>
+          </w:r>
+          <w:r>
+            <w:rPr>
+              <w:szCs w:val="20"/>
+            </w:rPr>
+            <w:instrText xml:space="preserve"> HYPERLINK \l _Toc21260 </w:instrText>
+          </w:r>
+          <w:r>
+            <w:rPr>
+              <w:szCs w:val="20"/>
+            </w:rPr>
+            <w:fldChar w:fldCharType="separate"/>
+          </w:r>
+          <w:r>
+            <w:rPr>
+              <w:rFonts w:hint="default"/>
+              <w:lang w:val="es-ES"/>
+            </w:rPr>
+            <w:t>STUB</w:t>
+          </w:r>
+          <w:r>
+            <w:tab/>
+          </w:r>
+          <w:r>
+            <w:fldChar w:fldCharType="begin"/>
+          </w:r>
+          <w:r>
+            <w:instrText xml:space="preserve"> PAGEREF _Toc21260 \h </w:instrText>
+          </w:r>
+          <w:r>
+            <w:fldChar w:fldCharType="separate"/>
+          </w:r>
+          <w:r>
+            <w:t>7</w:t>
+          </w:r>
+          <w:r>
+            <w:fldChar w:fldCharType="end"/>
+          </w:r>
+          <w:r>
+            <w:rPr>
+              <w:szCs w:val="20"/>
+            </w:rPr>
+            <w:fldChar w:fldCharType="end"/>
+          </w:r>
+        </w:p>
+        <w:p>
+          <w:pPr>
+            <w:pStyle w:val="32"/>
+            <w:tabs>
+              <w:tab w:val="right" w:pos="8306"/>
+            </w:tabs>
+            <w:spacing w:line="240" w:lineRule="auto"/>
+          </w:pPr>
+          <w:r>
+            <w:rPr>
+              <w:szCs w:val="20"/>
+            </w:rPr>
+            <w:fldChar w:fldCharType="begin"/>
+          </w:r>
+          <w:r>
+            <w:rPr>
+              <w:szCs w:val="20"/>
+            </w:rPr>
+            <w:instrText xml:space="preserve"> HYPERLINK \l _Toc13507 </w:instrText>
+          </w:r>
+          <w:r>
+            <w:rPr>
+              <w:szCs w:val="20"/>
+            </w:rPr>
+            <w:fldChar w:fldCharType="separate"/>
+          </w:r>
+          <w:r>
+            <w:rPr>
+              <w:rFonts w:hint="default"/>
+              <w:lang w:val="es-ES"/>
+            </w:rPr>
+            <w:t>SK</w:t>
+          </w:r>
+          <w:r>
+            <w:rPr>
+              <w:rFonts w:hint="default"/>
+            </w:rPr>
+            <w:t>ELETO</w:t>
+          </w:r>
+          <w:r>
+            <w:rPr>
+              <w:rFonts w:hint="default"/>
+              <w:lang w:val="es-ES"/>
+            </w:rPr>
+            <w:t>N</w:t>
+          </w:r>
+          <w:r>
+            <w:tab/>
+          </w:r>
+          <w:r>
+            <w:fldChar w:fldCharType="begin"/>
+          </w:r>
+          <w:r>
+            <w:instrText xml:space="preserve"> PAGEREF _Toc13507 \h </w:instrText>
+          </w:r>
+          <w:r>
+            <w:fldChar w:fldCharType="separate"/>
+          </w:r>
+          <w:r>
+            <w:t>7</w:t>
+          </w:r>
+          <w:r>
+            <w:fldChar w:fldCharType="end"/>
+          </w:r>
+          <w:r>
+            <w:rPr>
+              <w:szCs w:val="20"/>
+            </w:rPr>
+            <w:fldChar w:fldCharType="end"/>
+          </w:r>
+        </w:p>
+        <w:p>
+          <w:pPr>
+            <w:pStyle w:val="32"/>
+            <w:tabs>
+              <w:tab w:val="right" w:pos="8306"/>
+            </w:tabs>
+            <w:spacing w:line="240" w:lineRule="auto"/>
+          </w:pPr>
+          <w:r>
+            <w:rPr>
+              <w:szCs w:val="20"/>
+            </w:rPr>
+            <w:fldChar w:fldCharType="begin"/>
+          </w:r>
+          <w:r>
+            <w:rPr>
+              <w:szCs w:val="20"/>
+            </w:rPr>
+            <w:instrText xml:space="preserve"> HYPERLINK \l _Toc19174 </w:instrText>
+          </w:r>
+          <w:r>
+            <w:rPr>
+              <w:szCs w:val="20"/>
+            </w:rPr>
+            <w:fldChar w:fldCharType="separate"/>
+          </w:r>
+          <w:r>
+            <w:rPr>
+              <w:rFonts w:hint="default"/>
+              <w:lang w:val="es-ES" w:eastAsia="zh-CN"/>
+            </w:rPr>
+            <w:t>ESTADO ACTUAL DE LA ARQUITECTURA SKELETON STUB</w:t>
+          </w:r>
+          <w:r>
+            <w:tab/>
+          </w:r>
+          <w:r>
+            <w:fldChar w:fldCharType="begin"/>
+          </w:r>
+          <w:r>
+            <w:instrText xml:space="preserve"> PAGEREF _Toc19174 \h </w:instrText>
+          </w:r>
+          <w:r>
+            <w:fldChar w:fldCharType="separate"/>
+          </w:r>
+          <w:r>
+            <w:t>8</w:t>
+          </w:r>
+          <w:r>
+            <w:fldChar w:fldCharType="end"/>
+          </w:r>
+          <w:r>
+            <w:rPr>
+              <w:szCs w:val="20"/>
+            </w:rPr>
+            <w:fldChar w:fldCharType="end"/>
+          </w:r>
+        </w:p>
+        <w:p>
+          <w:pPr>
+            <w:pStyle w:val="32"/>
+            <w:tabs>
+              <w:tab w:val="right" w:pos="8306"/>
+            </w:tabs>
+            <w:spacing w:line="240" w:lineRule="auto"/>
+          </w:pPr>
+          <w:r>
+            <w:rPr>
+              <w:szCs w:val="20"/>
+            </w:rPr>
+            <w:fldChar w:fldCharType="begin"/>
+          </w:r>
+          <w:r>
+            <w:rPr>
+              <w:szCs w:val="20"/>
+            </w:rPr>
+            <w:instrText xml:space="preserve"> HYPERLINK \l _Toc29015 </w:instrText>
+          </w:r>
+          <w:r>
+            <w:rPr>
+              <w:szCs w:val="20"/>
+            </w:rPr>
+            <w:fldChar w:fldCharType="separate"/>
+          </w:r>
+          <w:r>
+            <w:rPr>
+              <w:rFonts w:hint="default"/>
+              <w:lang w:val="es-ES" w:eastAsia="zh-CN"/>
+            </w:rPr>
+            <w:t>EJERCICIOS BASICOS STUB SKELETON</w:t>
+          </w:r>
+          <w:r>
+            <w:tab/>
+          </w:r>
+          <w:r>
+            <w:fldChar w:fldCharType="begin"/>
+          </w:r>
+          <w:r>
+            <w:instrText xml:space="preserve"> PAGEREF _Toc29015 \h </w:instrText>
+          </w:r>
+          <w:r>
+            <w:fldChar w:fldCharType="separate"/>
+          </w:r>
+          <w:r>
+            <w:t>8</w:t>
+          </w:r>
+          <w:r>
+            <w:fldChar w:fldCharType="end"/>
+          </w:r>
+          <w:r>
+            <w:rPr>
+              <w:szCs w:val="20"/>
+            </w:rPr>
+            <w:fldChar w:fldCharType="end"/>
+          </w:r>
+        </w:p>
+        <w:p>
+          <w:pPr>
+            <w:pStyle w:val="43"/>
+            <w:tabs>
+              <w:tab w:val="right" w:pos="8306"/>
+            </w:tabs>
+            <w:spacing w:line="240" w:lineRule="auto"/>
+          </w:pPr>
+          <w:r>
+            <w:rPr>
+              <w:szCs w:val="20"/>
+            </w:rPr>
+            <w:fldChar w:fldCharType="begin"/>
+          </w:r>
+          <w:r>
+            <w:rPr>
+              <w:szCs w:val="20"/>
+            </w:rPr>
+            <w:instrText xml:space="preserve"> HYPERLINK \l _Toc13156 </w:instrText>
+          </w:r>
+          <w:r>
+            <w:rPr>
+              <w:szCs w:val="20"/>
+            </w:rPr>
+            <w:fldChar w:fldCharType="separate"/>
+          </w:r>
+          <w:r>
+            <w:rPr>
+              <w:rFonts w:hint="default"/>
+              <w:lang w:val="es-ES"/>
+            </w:rPr>
+            <w:t>NAMING REGISTRY</w:t>
+          </w:r>
+          <w:r>
+            <w:tab/>
+          </w:r>
+          <w:r>
+            <w:fldChar w:fldCharType="begin"/>
+          </w:r>
+          <w:r>
+            <w:instrText xml:space="preserve"> PAGEREF _Toc13156 \h </w:instrText>
+          </w:r>
+          <w:r>
+            <w:fldChar w:fldCharType="separate"/>
+          </w:r>
+          <w:r>
+            <w:t>11</w:t>
+          </w:r>
+          <w:r>
+            <w:fldChar w:fldCharType="end"/>
+          </w:r>
+          <w:r>
+            <w:rPr>
+              <w:szCs w:val="20"/>
+            </w:rPr>
+            <w:fldChar w:fldCharType="end"/>
+          </w:r>
+        </w:p>
+        <w:p>
+          <w:pPr>
+            <w:pStyle w:val="32"/>
+            <w:tabs>
+              <w:tab w:val="right" w:pos="8306"/>
+            </w:tabs>
+            <w:spacing w:line="240" w:lineRule="auto"/>
+          </w:pPr>
+          <w:r>
+            <w:rPr>
+              <w:szCs w:val="20"/>
+            </w:rPr>
+            <w:fldChar w:fldCharType="begin"/>
+          </w:r>
+          <w:r>
+            <w:rPr>
+              <w:szCs w:val="20"/>
+            </w:rPr>
+            <w:instrText xml:space="preserve"> HYPERLINK \l _Toc15697 </w:instrText>
+          </w:r>
+          <w:r>
+            <w:rPr>
+              <w:szCs w:val="20"/>
+            </w:rPr>
+            <w:fldChar w:fldCharType="separate"/>
+          </w:r>
+          <w:r>
+            <w:rPr>
+              <w:rFonts w:hint="default"/>
+              <w:lang w:val="es-ES"/>
+            </w:rPr>
+            <w:t>FUNCIONAMIENTO</w:t>
+          </w:r>
+          <w:r>
+            <w:tab/>
+          </w:r>
+          <w:r>
+            <w:fldChar w:fldCharType="begin"/>
+          </w:r>
+          <w:r>
+            <w:instrText xml:space="preserve"> PAGEREF _Toc15697 \h </w:instrText>
+          </w:r>
+          <w:r>
+            <w:fldChar w:fldCharType="separate"/>
+          </w:r>
+          <w:r>
+            <w:t>11</w:t>
+          </w:r>
+          <w:r>
+            <w:fldChar w:fldCharType="end"/>
+          </w:r>
+          <w:r>
+            <w:rPr>
+              <w:szCs w:val="20"/>
+            </w:rPr>
+            <w:fldChar w:fldCharType="end"/>
+          </w:r>
+        </w:p>
+        <w:p>
+          <w:pPr>
+            <w:pStyle w:val="32"/>
+            <w:tabs>
+              <w:tab w:val="right" w:pos="8306"/>
+            </w:tabs>
+            <w:spacing w:line="240" w:lineRule="auto"/>
+          </w:pPr>
+          <w:r>
+            <w:rPr>
+              <w:szCs w:val="20"/>
+            </w:rPr>
+            <w:fldChar w:fldCharType="begin"/>
+          </w:r>
+          <w:r>
+            <w:rPr>
+              <w:szCs w:val="20"/>
+            </w:rPr>
+            <w:instrText xml:space="preserve"> HYPERLINK \l _Toc7867 </w:instrText>
+          </w:r>
+          <w:r>
+            <w:rPr>
+              <w:szCs w:val="20"/>
+            </w:rPr>
+            <w:fldChar w:fldCharType="separate"/>
+          </w:r>
+          <w:r>
+            <w:rPr>
+              <w:rFonts w:hint="default"/>
+              <w:lang w:val="es-ES"/>
+            </w:rPr>
+            <w:t>SERIALIZACIÓN EN RMI</w:t>
+          </w:r>
+          <w:r>
+            <w:tab/>
+          </w:r>
+          <w:r>
+            <w:fldChar w:fldCharType="begin"/>
+          </w:r>
+          <w:r>
+            <w:instrText xml:space="preserve"> PAGEREF _Toc7867 \h </w:instrText>
+          </w:r>
+          <w:r>
+            <w:fldChar w:fldCharType="separate"/>
+          </w:r>
+          <w:r>
+            <w:t>12</w:t>
+          </w:r>
+          <w:r>
+            <w:fldChar w:fldCharType="end"/>
+          </w:r>
+          <w:r>
+            <w:rPr>
+              <w:szCs w:val="20"/>
+            </w:rPr>
+            <w:fldChar w:fldCharType="end"/>
+          </w:r>
+        </w:p>
+        <w:p>
+          <w:pPr>
+            <w:pStyle w:val="32"/>
+            <w:tabs>
+              <w:tab w:val="right" w:pos="8306"/>
+            </w:tabs>
+            <w:spacing w:line="240" w:lineRule="auto"/>
+          </w:pPr>
+          <w:r>
+            <w:rPr>
+              <w:szCs w:val="20"/>
+            </w:rPr>
+            <w:fldChar w:fldCharType="begin"/>
+          </w:r>
+          <w:r>
+            <w:rPr>
+              <w:szCs w:val="20"/>
+            </w:rPr>
+            <w:instrText xml:space="preserve"> HYPERLINK \l _Toc28315 </w:instrText>
+          </w:r>
+          <w:r>
+            <w:rPr>
+              <w:szCs w:val="20"/>
+            </w:rPr>
+            <w:fldChar w:fldCharType="separate"/>
+          </w:r>
+          <w:r>
+            <w:rPr>
+              <w:rFonts w:hint="default"/>
+              <w:lang w:val="es-ES" w:eastAsia="zh-CN"/>
+            </w:rPr>
+            <w:t>EJERCICIOS SERVIDOR DE NOMBRES Y SERIALIZACIÓN</w:t>
+          </w:r>
+          <w:r>
+            <w:tab/>
+          </w:r>
+          <w:r>
+            <w:fldChar w:fldCharType="begin"/>
+          </w:r>
+          <w:r>
+            <w:instrText xml:space="preserve"> PAGEREF _Toc28315 \h </w:instrText>
+          </w:r>
+          <w:r>
+            <w:fldChar w:fldCharType="separate"/>
+          </w:r>
+          <w:r>
+            <w:t>12</w:t>
+          </w:r>
+          <w:r>
+            <w:fldChar w:fldCharType="end"/>
+          </w:r>
+          <w:r>
+            <w:rPr>
+              <w:szCs w:val="20"/>
+            </w:rPr>
+            <w:fldChar w:fldCharType="end"/>
+          </w:r>
+        </w:p>
+        <w:p>
+          <w:pPr>
+            <w:pStyle w:val="43"/>
+            <w:tabs>
+              <w:tab w:val="right" w:pos="8306"/>
+            </w:tabs>
+            <w:spacing w:line="240" w:lineRule="auto"/>
+          </w:pPr>
+          <w:r>
+            <w:rPr>
+              <w:szCs w:val="20"/>
+            </w:rPr>
+            <w:fldChar w:fldCharType="begin"/>
+          </w:r>
+          <w:r>
+            <w:rPr>
+              <w:szCs w:val="20"/>
+            </w:rPr>
+            <w:instrText xml:space="preserve"> HYPERLINK \l _Toc3474 </w:instrText>
+          </w:r>
+          <w:r>
+            <w:rPr>
+              <w:szCs w:val="20"/>
+            </w:rPr>
+            <w:fldChar w:fldCharType="separate"/>
+          </w:r>
+          <w:r>
+            <w:rPr>
+              <w:rFonts w:hint="default"/>
+              <w:lang w:val="es-ES"/>
+            </w:rPr>
+            <w:t>SEGURIDAD</w:t>
+          </w:r>
+          <w:r>
+            <w:tab/>
+          </w:r>
+          <w:r>
+            <w:fldChar w:fldCharType="begin"/>
+          </w:r>
+          <w:r>
+            <w:instrText xml:space="preserve"> PAGEREF _Toc3474 \h </w:instrText>
+          </w:r>
+          <w:r>
+            <w:fldChar w:fldCharType="separate"/>
+          </w:r>
+          <w:r>
+            <w:t>18</w:t>
+          </w:r>
+          <w:r>
+            <w:fldChar w:fldCharType="end"/>
+          </w:r>
+          <w:r>
+            <w:rPr>
+              <w:szCs w:val="20"/>
+            </w:rPr>
+            <w:fldChar w:fldCharType="end"/>
+          </w:r>
+        </w:p>
+        <w:p>
+          <w:pPr>
+            <w:pStyle w:val="32"/>
+            <w:tabs>
+              <w:tab w:val="right" w:pos="8306"/>
+            </w:tabs>
+            <w:spacing w:line="240" w:lineRule="auto"/>
+          </w:pPr>
+          <w:r>
+            <w:rPr>
+              <w:szCs w:val="20"/>
+            </w:rPr>
+            <w:fldChar w:fldCharType="begin"/>
+          </w:r>
+          <w:r>
+            <w:rPr>
+              <w:szCs w:val="20"/>
+            </w:rPr>
+            <w:instrText xml:space="preserve"> HYPERLINK \l _Toc1051 </w:instrText>
+          </w:r>
+          <w:r>
+            <w:rPr>
+              <w:szCs w:val="20"/>
+            </w:rPr>
+            <w:fldChar w:fldCharType="separate"/>
+          </w:r>
+          <w:r>
+            <w:rPr>
+              <w:rFonts w:hint="default"/>
+            </w:rPr>
+            <w:t>FICHEROS DE POLÍTICAS DE SEGURIDAD</w:t>
+          </w:r>
+          <w:r>
+            <w:tab/>
+          </w:r>
+          <w:r>
+            <w:fldChar w:fldCharType="begin"/>
+          </w:r>
+          <w:r>
+            <w:instrText xml:space="preserve"> PAGEREF _Toc1051 \h </w:instrText>
+          </w:r>
+          <w:r>
+            <w:fldChar w:fldCharType="separate"/>
+          </w:r>
+          <w:r>
+            <w:t>18</w:t>
+          </w:r>
+          <w:r>
+            <w:fldChar w:fldCharType="end"/>
+          </w:r>
+          <w:r>
+            <w:rPr>
+              <w:szCs w:val="20"/>
+            </w:rPr>
+            <w:fldChar w:fldCharType="end"/>
+          </w:r>
+        </w:p>
+        <w:p>
+          <w:pPr>
+            <w:pStyle w:val="32"/>
+            <w:tabs>
+              <w:tab w:val="right" w:pos="8306"/>
+            </w:tabs>
+            <w:spacing w:line="240" w:lineRule="auto"/>
+          </w:pPr>
+          <w:r>
+            <w:rPr>
+              <w:szCs w:val="20"/>
+            </w:rPr>
+            <w:fldChar w:fldCharType="begin"/>
+          </w:r>
+          <w:r>
+            <w:rPr>
+              <w:szCs w:val="20"/>
+            </w:rPr>
+            <w:instrText xml:space="preserve"> HYPERLINK \l _Toc26790 </w:instrText>
+          </w:r>
+          <w:r>
+            <w:rPr>
+              <w:szCs w:val="20"/>
+            </w:rPr>
+            <w:fldChar w:fldCharType="separate"/>
+          </w:r>
+          <w:r>
+            <w:rPr>
+              <w:rFonts w:hint="default"/>
+            </w:rPr>
+            <w:t>GESTOR DE SEGURIDAD</w:t>
+          </w:r>
+          <w:r>
+            <w:tab/>
+          </w:r>
+          <w:r>
+            <w:fldChar w:fldCharType="begin"/>
+          </w:r>
+          <w:r>
+            <w:instrText xml:space="preserve"> PAGEREF _Toc26790 \h </w:instrText>
+          </w:r>
+          <w:r>
+            <w:fldChar w:fldCharType="separate"/>
+          </w:r>
+          <w:r>
+            <w:t>19</w:t>
+          </w:r>
+          <w:r>
+            <w:fldChar w:fldCharType="end"/>
+          </w:r>
+          <w:r>
+            <w:rPr>
+              <w:szCs w:val="20"/>
+            </w:rPr>
+            <w:fldChar w:fldCharType="end"/>
+          </w:r>
+        </w:p>
+        <w:p>
+          <w:pPr>
+            <w:pStyle w:val="32"/>
+            <w:tabs>
+              <w:tab w:val="right" w:pos="8306"/>
+            </w:tabs>
+            <w:spacing w:line="240" w:lineRule="auto"/>
+          </w:pPr>
+          <w:r>
+            <w:rPr>
+              <w:szCs w:val="20"/>
+            </w:rPr>
+            <w:fldChar w:fldCharType="begin"/>
+          </w:r>
+          <w:r>
+            <w:rPr>
+              <w:szCs w:val="20"/>
+            </w:rPr>
+            <w:instrText xml:space="preserve"> HYPERLINK \l _Toc23362 </w:instrText>
+          </w:r>
+          <w:r>
+            <w:rPr>
+              <w:szCs w:val="20"/>
+            </w:rPr>
+            <w:fldChar w:fldCharType="separate"/>
+          </w:r>
+          <w:r>
+            <w:rPr>
+              <w:rFonts w:hint="default"/>
+            </w:rPr>
+            <w:t>RESTRICCIONES DE SEGURIDAD EN APPLETS Y APLICACIONES</w:t>
+          </w:r>
+          <w:r>
+            <w:rPr>
+              <w:rFonts w:hint="default"/>
+              <w:lang w:val="es-ES"/>
+            </w:rPr>
+            <w:t xml:space="preserve"> JAVA</w:t>
+          </w:r>
+          <w:r>
+            <w:tab/>
+          </w:r>
+          <w:r>
+            <w:fldChar w:fldCharType="begin"/>
+          </w:r>
+          <w:r>
+            <w:instrText xml:space="preserve"> PAGEREF _Toc23362 \h </w:instrText>
+          </w:r>
+          <w:r>
+            <w:fldChar w:fldCharType="separate"/>
+          </w:r>
+          <w:r>
+            <w:t>20</w:t>
+          </w:r>
+          <w:r>
+            <w:fldChar w:fldCharType="end"/>
+          </w:r>
+          <w:r>
+            <w:rPr>
+              <w:szCs w:val="20"/>
+            </w:rPr>
+            <w:fldChar w:fldCharType="end"/>
+          </w:r>
+        </w:p>
+        <w:p>
+          <w:pPr>
+            <w:pStyle w:val="32"/>
+            <w:tabs>
+              <w:tab w:val="right" w:pos="8306"/>
+            </w:tabs>
+            <w:spacing w:line="240" w:lineRule="auto"/>
+          </w:pPr>
+          <w:r>
+            <w:rPr>
+              <w:szCs w:val="20"/>
+            </w:rPr>
+            <w:fldChar w:fldCharType="begin"/>
+          </w:r>
+          <w:r>
+            <w:rPr>
+              <w:szCs w:val="20"/>
+            </w:rPr>
+            <w:instrText xml:space="preserve"> HYPERLINK \l _Toc30889 </w:instrText>
+          </w:r>
+          <w:r>
+            <w:rPr>
+              <w:szCs w:val="20"/>
+            </w:rPr>
+            <w:fldChar w:fldCharType="separate"/>
+          </w:r>
+          <w:r>
+            <w:rPr>
+              <w:rFonts w:hint="default"/>
+              <w:lang w:val="es-ES"/>
+            </w:rPr>
+            <w:t>DESCARGA DE CODIGO/CLASES REMOTO</w:t>
+          </w:r>
+          <w:r>
+            <w:tab/>
+          </w:r>
+          <w:r>
+            <w:fldChar w:fldCharType="begin"/>
+          </w:r>
+          <w:r>
+            <w:instrText xml:space="preserve"> PAGEREF _Toc30889 \h </w:instrText>
+          </w:r>
+          <w:r>
+            <w:fldChar w:fldCharType="separate"/>
+          </w:r>
+          <w:r>
+            <w:t>20</w:t>
+          </w:r>
+          <w:r>
+            <w:fldChar w:fldCharType="end"/>
+          </w:r>
+          <w:r>
+            <w:rPr>
+              <w:szCs w:val="20"/>
+            </w:rPr>
+            <w:fldChar w:fldCharType="end"/>
+          </w:r>
+        </w:p>
+        <w:p>
+          <w:pPr>
+            <w:pStyle w:val="32"/>
+            <w:tabs>
+              <w:tab w:val="right" w:pos="8306"/>
+            </w:tabs>
+            <w:spacing w:line="240" w:lineRule="auto"/>
+          </w:pPr>
+          <w:r>
+            <w:rPr>
+              <w:szCs w:val="20"/>
+            </w:rPr>
+            <w:fldChar w:fldCharType="begin"/>
+          </w:r>
+          <w:r>
+            <w:rPr>
+              <w:szCs w:val="20"/>
+            </w:rPr>
+            <w:instrText xml:space="preserve"> HYPERLINK \l _Toc32502 </w:instrText>
+          </w:r>
+          <w:r>
+            <w:rPr>
+              <w:szCs w:val="20"/>
+            </w:rPr>
+            <w:fldChar w:fldCharType="separate"/>
+          </w:r>
+          <w:r>
+            <w:rPr>
+              <w:rFonts w:hint="default"/>
+              <w:lang w:val="es-ES"/>
+            </w:rPr>
+            <w:t>PROCESO DE EJECUTAR EN DIFERENTES MAQUINAS</w:t>
+          </w:r>
+          <w:r>
+            <w:tab/>
+          </w:r>
+          <w:r>
+            <w:fldChar w:fldCharType="begin"/>
+          </w:r>
+          <w:r>
+            <w:instrText xml:space="preserve"> PAGEREF _Toc32502 \h </w:instrText>
+          </w:r>
+          <w:r>
+            <w:fldChar w:fldCharType="separate"/>
+          </w:r>
+          <w:r>
+            <w:t>21</w:t>
+          </w:r>
+          <w:r>
+            <w:fldChar w:fldCharType="end"/>
+          </w:r>
+          <w:r>
+            <w:rPr>
+              <w:szCs w:val="20"/>
+            </w:rPr>
+            <w:fldChar w:fldCharType="end"/>
+          </w:r>
+        </w:p>
+        <w:p>
+          <w:pPr>
+            <w:pStyle w:val="32"/>
+            <w:tabs>
+              <w:tab w:val="right" w:pos="8306"/>
+            </w:tabs>
+            <w:spacing w:line="240" w:lineRule="auto"/>
+          </w:pPr>
+          <w:r>
+            <w:rPr>
+              <w:szCs w:val="20"/>
+            </w:rPr>
+            <w:fldChar w:fldCharType="begin"/>
+          </w:r>
+          <w:r>
+            <w:rPr>
+              <w:szCs w:val="20"/>
+            </w:rPr>
+            <w:instrText xml:space="preserve"> HYPERLINK \l _Toc22007 </w:instrText>
+          </w:r>
+          <w:r>
+            <w:rPr>
+              <w:szCs w:val="20"/>
+            </w:rPr>
+            <w:fldChar w:fldCharType="separate"/>
+          </w:r>
+          <w:r>
+            <w:rPr>
+              <w:rFonts w:hint="default"/>
+              <w:lang w:val="es-ES"/>
+            </w:rPr>
+            <w:t>EJERCICIOS DE SEGURIDAD</w:t>
+          </w:r>
+          <w:r>
+            <w:tab/>
+          </w:r>
+          <w:r>
+            <w:fldChar w:fldCharType="begin"/>
+          </w:r>
+          <w:r>
+            <w:instrText xml:space="preserve"> PAGEREF _Toc22007 \h </w:instrText>
+          </w:r>
+          <w:r>
+            <w:fldChar w:fldCharType="separate"/>
+          </w:r>
+          <w:r>
+            <w:t>23</w:t>
+          </w:r>
+          <w:r>
+            <w:fldChar w:fldCharType="end"/>
+          </w:r>
+          <w:r>
+            <w:rPr>
+              <w:szCs w:val="20"/>
+            </w:rPr>
+            <w:fldChar w:fldCharType="end"/>
+          </w:r>
+        </w:p>
+        <w:p>
+          <w:pPr>
+            <w:pStyle w:val="43"/>
+            <w:tabs>
+              <w:tab w:val="right" w:pos="8306"/>
+            </w:tabs>
+            <w:spacing w:line="240" w:lineRule="auto"/>
+          </w:pPr>
+          <w:r>
+            <w:rPr>
+              <w:szCs w:val="20"/>
+            </w:rPr>
+            <w:fldChar w:fldCharType="begin"/>
+          </w:r>
+          <w:r>
+            <w:rPr>
+              <w:szCs w:val="20"/>
+            </w:rPr>
+            <w:instrText xml:space="preserve"> HYPERLINK \l _Toc17132 </w:instrText>
+          </w:r>
+          <w:r>
+            <w:rPr>
+              <w:szCs w:val="20"/>
+            </w:rPr>
+            <w:fldChar w:fldCharType="separate"/>
+          </w:r>
+          <w:r>
+            <w:rPr>
+              <w:rFonts w:hint="default"/>
+              <w:lang w:val="es-ES"/>
+            </w:rPr>
+            <w:t>CARGA DINAMICA</w:t>
+          </w:r>
+          <w:r>
+            <w:tab/>
+          </w:r>
+          <w:r>
+            <w:fldChar w:fldCharType="begin"/>
+          </w:r>
+          <w:r>
+            <w:instrText xml:space="preserve"> PAGEREF _Toc17132 \h </w:instrText>
+          </w:r>
+          <w:r>
+            <w:fldChar w:fldCharType="separate"/>
+          </w:r>
+          <w:r>
+            <w:t>24</w:t>
+          </w:r>
+          <w:r>
+            <w:fldChar w:fldCharType="end"/>
+          </w:r>
+          <w:r>
+            <w:rPr>
+              <w:szCs w:val="20"/>
+            </w:rPr>
+            <w:fldChar w:fldCharType="end"/>
+          </w:r>
+        </w:p>
+        <w:p>
+          <w:pPr>
+            <w:pStyle w:val="32"/>
+            <w:tabs>
+              <w:tab w:val="right" w:pos="8306"/>
+            </w:tabs>
+            <w:spacing w:line="240" w:lineRule="auto"/>
+          </w:pPr>
+          <w:r>
+            <w:rPr>
+              <w:szCs w:val="20"/>
+            </w:rPr>
+            <w:fldChar w:fldCharType="begin"/>
+          </w:r>
+          <w:r>
+            <w:rPr>
+              <w:szCs w:val="20"/>
+            </w:rPr>
+            <w:instrText xml:space="preserve"> HYPERLINK \l _Toc22294 </w:instrText>
+          </w:r>
+          <w:r>
+            <w:rPr>
+              <w:szCs w:val="20"/>
+            </w:rPr>
+            <w:fldChar w:fldCharType="separate"/>
+          </w:r>
+          <w:r>
+            <w:rPr>
+              <w:rFonts w:hint="default"/>
+              <w:lang w:val="es-ES"/>
+            </w:rPr>
+            <w:t>FUNCIONAMIENTO</w:t>
+          </w:r>
+          <w:r>
+            <w:tab/>
+          </w:r>
+          <w:r>
+            <w:fldChar w:fldCharType="begin"/>
+          </w:r>
+          <w:r>
+            <w:instrText xml:space="preserve"> PAGEREF _Toc22294 \h </w:instrText>
+          </w:r>
+          <w:r>
+            <w:fldChar w:fldCharType="separate"/>
+          </w:r>
+          <w:r>
+            <w:t>24</w:t>
+          </w:r>
+          <w:r>
+            <w:fldChar w:fldCharType="end"/>
+          </w:r>
+          <w:r>
+            <w:rPr>
+              <w:szCs w:val="20"/>
+            </w:rPr>
+            <w:fldChar w:fldCharType="end"/>
+          </w:r>
+        </w:p>
+        <w:p>
+          <w:pPr>
+            <w:pStyle w:val="32"/>
+            <w:tabs>
+              <w:tab w:val="right" w:pos="8306"/>
+            </w:tabs>
+            <w:spacing w:line="240" w:lineRule="auto"/>
+          </w:pPr>
+          <w:r>
+            <w:rPr>
+              <w:szCs w:val="20"/>
+            </w:rPr>
+            <w:fldChar w:fldCharType="begin"/>
+          </w:r>
+          <w:r>
+            <w:rPr>
+              <w:szCs w:val="20"/>
+            </w:rPr>
+            <w:instrText xml:space="preserve"> HYPERLINK \l _Toc13995 </w:instrText>
+          </w:r>
+          <w:r>
+            <w:rPr>
+              <w:szCs w:val="20"/>
+            </w:rPr>
+            <w:fldChar w:fldCharType="separate"/>
+          </w:r>
+          <w:r>
+            <w:rPr>
+              <w:rFonts w:hint="default"/>
+              <w:lang w:val="es-ES"/>
+            </w:rPr>
+            <w:t>EJERCICIOS CARGA DINAMICA</w:t>
+          </w:r>
+          <w:r>
+            <w:tab/>
+          </w:r>
+          <w:r>
+            <w:fldChar w:fldCharType="begin"/>
+          </w:r>
+          <w:r>
+            <w:instrText xml:space="preserve"> PAGEREF _Toc13995 \h </w:instrText>
+          </w:r>
+          <w:r>
+            <w:fldChar w:fldCharType="separate"/>
+          </w:r>
+          <w:r>
+            <w:t>26</w:t>
+          </w:r>
+          <w:r>
+            <w:fldChar w:fldCharType="end"/>
+          </w:r>
+          <w:r>
+            <w:rPr>
+              <w:szCs w:val="20"/>
+            </w:rPr>
+            <w:fldChar w:fldCharType="end"/>
+          </w:r>
+        </w:p>
+        <w:p>
+          <w:pPr>
+            <w:pStyle w:val="38"/>
+            <w:tabs>
+              <w:tab w:val="right" w:pos="8306"/>
+            </w:tabs>
+            <w:spacing w:line="240" w:lineRule="auto"/>
+          </w:pPr>
+          <w:r>
+            <w:rPr>
+              <w:szCs w:val="20"/>
+            </w:rPr>
+            <w:fldChar w:fldCharType="begin"/>
+          </w:r>
+          <w:r>
+            <w:rPr>
+              <w:szCs w:val="20"/>
+            </w:rPr>
+            <w:instrText xml:space="preserve"> HYPERLINK \l _Toc31776 </w:instrText>
+          </w:r>
+          <w:r>
+            <w:rPr>
+              <w:szCs w:val="20"/>
+            </w:rPr>
+            <w:fldChar w:fldCharType="separate"/>
+          </w:r>
+          <w:r>
+            <w:rPr>
+              <w:rFonts w:hint="default"/>
+              <w:lang w:val="es-ES"/>
+            </w:rPr>
+            <w:t>EJERCICIOS COMPLETOS</w:t>
+          </w:r>
+          <w:r>
+            <w:tab/>
+          </w:r>
+          <w:r>
+            <w:fldChar w:fldCharType="begin"/>
+          </w:r>
+          <w:r>
+            <w:instrText xml:space="preserve"> PAGEREF _Toc31776 \h </w:instrText>
+          </w:r>
+          <w:r>
+            <w:fldChar w:fldCharType="separate"/>
+          </w:r>
+          <w:r>
+            <w:t>28</w:t>
+          </w:r>
+          <w:r>
+            <w:fldChar w:fldCharType="end"/>
+          </w:r>
+          <w:r>
+            <w:rPr>
+              <w:szCs w:val="20"/>
+            </w:rPr>
+            <w:fldChar w:fldCharType="end"/>
+          </w:r>
+        </w:p>
+        <w:p>
+          <w:pPr>
+            <w:pStyle w:val="43"/>
+            <w:tabs>
+              <w:tab w:val="right" w:pos="8306"/>
+            </w:tabs>
+            <w:spacing w:line="240" w:lineRule="auto"/>
+          </w:pPr>
+          <w:r>
+            <w:rPr>
+              <w:szCs w:val="20"/>
+            </w:rPr>
+            <w:fldChar w:fldCharType="begin"/>
+          </w:r>
+          <w:r>
+            <w:rPr>
+              <w:szCs w:val="20"/>
+            </w:rPr>
+            <w:instrText xml:space="preserve"> HYPERLINK \l _Toc5585 </w:instrText>
+          </w:r>
+          <w:r>
+            <w:rPr>
+              <w:szCs w:val="20"/>
+            </w:rPr>
+            <w:fldChar w:fldCharType="separate"/>
+          </w:r>
+          <w:r>
+            <w:rPr>
+              <w:rFonts w:hint="default"/>
+              <w:lang w:val="es-ES"/>
+            </w:rPr>
+            <w:t>SIMULACIÓN REPARTIDORES</w:t>
+          </w:r>
+          <w:r>
+            <w:tab/>
+          </w:r>
+          <w:r>
+            <w:fldChar w:fldCharType="begin"/>
+          </w:r>
+          <w:r>
+            <w:instrText xml:space="preserve"> PAGEREF _Toc5585 \h </w:instrText>
+          </w:r>
+          <w:r>
+            <w:fldChar w:fldCharType="separate"/>
+          </w:r>
+          <w:r>
+            <w:t>28</w:t>
+          </w:r>
+          <w:r>
+            <w:fldChar w:fldCharType="end"/>
+          </w:r>
+          <w:r>
+            <w:rPr>
+              <w:szCs w:val="20"/>
+            </w:rPr>
+            <w:fldChar w:fldCharType="end"/>
+          </w:r>
+        </w:p>
+        <w:p>
+          <w:pPr>
+            <w:pStyle w:val="43"/>
+            <w:tabs>
+              <w:tab w:val="right" w:pos="8306"/>
+            </w:tabs>
+            <w:spacing w:line="240" w:lineRule="auto"/>
+          </w:pPr>
+          <w:r>
+            <w:rPr>
+              <w:szCs w:val="20"/>
+            </w:rPr>
+            <w:fldChar w:fldCharType="begin"/>
+          </w:r>
+          <w:r>
+            <w:rPr>
+              <w:szCs w:val="20"/>
+            </w:rPr>
+            <w:instrText xml:space="preserve"> HYPERLINK \l _Toc1667 </w:instrText>
+          </w:r>
+          <w:r>
+            <w:rPr>
+              <w:szCs w:val="20"/>
+            </w:rPr>
+            <w:fldChar w:fldCharType="separate"/>
+          </w:r>
+          <w:r>
+            <w:rPr>
+              <w:rFonts w:hint="default"/>
+              <w:lang w:val="es-ES"/>
+            </w:rPr>
+            <w:t>SIMULACIÓN BANCO</w:t>
+          </w:r>
+          <w:r>
+            <w:tab/>
+          </w:r>
+          <w:r>
+            <w:fldChar w:fldCharType="begin"/>
+          </w:r>
+          <w:r>
+            <w:instrText xml:space="preserve"> PAGEREF _Toc1667 \h </w:instrText>
+          </w:r>
+          <w:r>
+            <w:fldChar w:fldCharType="separate"/>
+          </w:r>
+          <w:r>
+            <w:t>30</w:t>
+          </w:r>
+          <w:r>
+            <w:fldChar w:fldCharType="end"/>
+          </w:r>
+          <w:r>
+            <w:rPr>
+              <w:szCs w:val="20"/>
+            </w:rPr>
+            <w:fldChar w:fldCharType="end"/>
+          </w:r>
+        </w:p>
+        <w:p>
+          <w:pPr>
+            <w:pStyle w:val="38"/>
+            <w:tabs>
+              <w:tab w:val="right" w:pos="8306"/>
+            </w:tabs>
+            <w:spacing w:line="240" w:lineRule="auto"/>
+          </w:pPr>
+          <w:r>
+            <w:rPr>
+              <w:szCs w:val="20"/>
+            </w:rPr>
+            <w:fldChar w:fldCharType="begin"/>
+          </w:r>
+          <w:r>
+            <w:rPr>
+              <w:szCs w:val="20"/>
+            </w:rPr>
+            <w:instrText xml:space="preserve"> HYPERLINK \l _Toc18254 </w:instrText>
+          </w:r>
+          <w:r>
+            <w:rPr>
+              <w:szCs w:val="20"/>
+            </w:rPr>
+            <w:fldChar w:fldCharType="separate"/>
+          </w:r>
+          <w:r>
+            <w:rPr>
+              <w:rFonts w:hint="default"/>
+              <w:lang w:val="es-ES"/>
+            </w:rPr>
+            <w:t>RMI ASINCRONO</w:t>
+          </w:r>
+          <w:r>
+            <w:tab/>
+          </w:r>
+          <w:r>
+            <w:fldChar w:fldCharType="begin"/>
+          </w:r>
+          <w:r>
+            <w:instrText xml:space="preserve"> PAGEREF _Toc18254 \h </w:instrText>
+          </w:r>
+          <w:r>
+            <w:fldChar w:fldCharType="separate"/>
+          </w:r>
+          <w:r>
+            <w:t>32</w:t>
+          </w:r>
+          <w:r>
+            <w:fldChar w:fldCharType="end"/>
+          </w:r>
+          <w:r>
+            <w:rPr>
+              <w:szCs w:val="20"/>
+            </w:rPr>
+            <w:fldChar w:fldCharType="end"/>
+          </w:r>
+        </w:p>
+        <w:p>
+          <w:pPr>
+            <w:pStyle w:val="38"/>
+            <w:tabs>
+              <w:tab w:val="right" w:pos="8306"/>
+            </w:tabs>
+            <w:spacing w:line="240" w:lineRule="auto"/>
+          </w:pPr>
+          <w:r>
+            <w:rPr>
+              <w:szCs w:val="20"/>
+            </w:rPr>
+            <w:fldChar w:fldCharType="begin"/>
+          </w:r>
+          <w:r>
+            <w:rPr>
+              <w:szCs w:val="20"/>
+            </w:rPr>
+            <w:instrText xml:space="preserve"> HYPERLINK \l _Toc10172 </w:instrText>
+          </w:r>
+          <w:r>
+            <w:rPr>
+              <w:szCs w:val="20"/>
+            </w:rPr>
+            <w:fldChar w:fldCharType="separate"/>
+          </w:r>
+          <w:r>
+            <w:rPr>
+              <w:rFonts w:hint="default"/>
+              <w:lang w:val="es-ES"/>
+            </w:rPr>
+            <w:t>CONCLUSIONES</w:t>
+          </w:r>
+          <w:r>
+            <w:tab/>
+          </w:r>
+          <w:r>
+            <w:fldChar w:fldCharType="begin"/>
+          </w:r>
+          <w:r>
+            <w:instrText xml:space="preserve"> PAGEREF _Toc10172 \h </w:instrText>
+          </w:r>
+          <w:r>
+            <w:fldChar w:fldCharType="separate"/>
+          </w:r>
+          <w:r>
+            <w:t>33</w:t>
+          </w:r>
+          <w:r>
+            <w:fldChar w:fldCharType="end"/>
+          </w:r>
+          <w:r>
+            <w:rPr>
+              <w:szCs w:val="20"/>
+            </w:rPr>
+            <w:fldChar w:fldCharType="end"/>
+          </w:r>
+        </w:p>
+        <w:p>
+          <w:pPr>
+            <w:pStyle w:val="38"/>
+            <w:tabs>
+              <w:tab w:val="right" w:pos="8306"/>
+            </w:tabs>
+            <w:spacing w:line="240" w:lineRule="auto"/>
+          </w:pPr>
+          <w:r>
+            <w:rPr>
+              <w:szCs w:val="20"/>
+            </w:rPr>
+            <w:fldChar w:fldCharType="begin"/>
+          </w:r>
+          <w:r>
+            <w:rPr>
+              <w:szCs w:val="20"/>
+            </w:rPr>
+            <w:instrText xml:space="preserve"> HYPERLINK \l _Toc19379 </w:instrText>
+          </w:r>
+          <w:r>
+            <w:rPr>
+              <w:szCs w:val="20"/>
+            </w:rPr>
+            <w:fldChar w:fldCharType="separate"/>
+          </w:r>
+          <w:r>
+            <w:rPr>
+              <w:rFonts w:hint="default"/>
+              <w:lang w:val="es-ES"/>
+            </w:rPr>
+            <w:t>LINEAS FUTURAS</w:t>
+          </w:r>
+          <w:r>
+            <w:tab/>
+          </w:r>
+          <w:r>
+            <w:fldChar w:fldCharType="begin"/>
+          </w:r>
+          <w:r>
+            <w:instrText xml:space="preserve"> PAGEREF _Toc19379 \h </w:instrText>
+          </w:r>
+          <w:r>
+            <w:fldChar w:fldCharType="separate"/>
+          </w:r>
+          <w:r>
+            <w:t>33</w:t>
+          </w:r>
+          <w:r>
+            <w:fldChar w:fldCharType="end"/>
+          </w:r>
+          <w:r>
+            <w:rPr>
+              <w:szCs w:val="20"/>
+            </w:rPr>
+            <w:fldChar w:fldCharType="end"/>
+          </w:r>
+        </w:p>
+        <w:p>
+          <w:pPr>
+            <w:pStyle w:val="38"/>
+            <w:tabs>
+              <w:tab w:val="right" w:pos="8306"/>
+            </w:tabs>
+            <w:spacing w:line="240" w:lineRule="auto"/>
+          </w:pPr>
+          <w:r>
+            <w:rPr>
+              <w:szCs w:val="20"/>
+            </w:rPr>
+            <w:fldChar w:fldCharType="begin"/>
+          </w:r>
+          <w:r>
+            <w:rPr>
+              <w:szCs w:val="20"/>
+            </w:rPr>
+            <w:instrText xml:space="preserve"> HYPERLINK \l _Toc18171 </w:instrText>
+          </w:r>
+          <w:r>
+            <w:rPr>
+              <w:szCs w:val="20"/>
+            </w:rPr>
+            <w:fldChar w:fldCharType="separate"/>
+          </w:r>
+          <w:r>
+            <w:rPr>
+              <w:rFonts w:hint="default"/>
+              <w:lang w:val="es-ES"/>
+            </w:rPr>
+            <w:t>BIBLIOGRAFIA</w:t>
+          </w:r>
+          <w:r>
+            <w:tab/>
+          </w:r>
+          <w:r>
+            <w:fldChar w:fldCharType="begin"/>
+          </w:r>
+          <w:r>
+            <w:instrText xml:space="preserve"> PAGEREF _Toc18171 \h </w:instrText>
+          </w:r>
+          <w:r>
+            <w:fldChar w:fldCharType="separate"/>
+          </w:r>
+          <w:r>
+            <w:t>34</w:t>
+          </w:r>
+          <w:r>
+            <w:fldChar w:fldCharType="end"/>
+          </w:r>
+          <w:r>
+            <w:rPr>
+              <w:szCs w:val="20"/>
+            </w:rPr>
+            <w:fldChar w:fldCharType="end"/>
+          </w:r>
+        </w:p>
+        <w:p>
+          <w:pPr>
+            <w:spacing w:line="240" w:lineRule="auto"/>
+            <w:rPr>
+              <w:sz w:val="20"/>
+              <w:szCs w:val="20"/>
+            </w:rPr>
+          </w:pPr>
+          <w:r>
+            <w:rPr>
+              <w:szCs w:val="20"/>
+            </w:rPr>
+            <w:fldChar w:fldCharType="end"/>
+          </w:r>
+        </w:p>
+        <w:p>
+          <w:pPr>
+            <w:rPr>
+              <w:rFonts w:hint="default"/>
+              <w:lang w:val="es-ES"/>
+            </w:rPr>
+            <w:sectPr>
+              <w:footerReference r:id="rId3" w:type="default"/>
+              <w:pgSz w:w="11906" w:h="16838"/>
+              <w:pgMar w:top="1440" w:right="1800" w:bottom="1440" w:left="1800" w:header="720" w:footer="720" w:gutter="0"/>
+              <w:pgNumType w:fmt="decimal"/>
+              <w:cols w:space="720" w:num="1"/>
+              <w:docGrid w:linePitch="360" w:charSpace="0"/>
+            </w:sectPr>
+          </w:pPr>
+        </w:p>
+      </w:sdtContent>
+    </w:sdt>
+    <w:p>
+      <w:pPr>
+        <w:rPr>
+          <w:rFonts w:hint="default"/>
+          <w:lang w:val="es-ES"/>
+        </w:rPr>
+      </w:pPr>
+      <w:r>
+        <w:rPr>
+          <w:rFonts w:hint="default"/>
+          <w:lang w:val="es-ES"/>
+        </w:rPr>
+        <w:t>TABLA DE IMAGENES</w:t>
+      </w:r>
+    </w:p>
+    <w:p>
+      <w:pPr>
+        <w:rPr>
+          <w:rFonts w:hint="default"/>
+          <w:lang w:val="es-ES"/>
+        </w:rPr>
+      </w:pPr>
+    </w:p>
+    <w:p>
+      <w:pPr>
+        <w:rPr>
+          <w:rFonts w:hint="default"/>
+          <w:lang w:val="es-ES"/>
+        </w:rPr>
+      </w:pPr>
+    </w:p>
+    <w:p>
+      <w:pPr>
+        <w:rPr>
+          <w:rFonts w:hint="default"/>
+          <w:lang w:val="es-ES"/>
+        </w:rPr>
+      </w:pPr>
+      <w:bookmarkStart w:id="4" w:name="_Toc7325"/>
+      <w:bookmarkStart w:id="5" w:name="_Toc30124"/>
+      <w:bookmarkStart w:id="6" w:name="_Toc30917"/>
+      <w:bookmarkStart w:id="7" w:name="_Toc142"/>
+      <w:r>
+        <w:rPr>
+          <w:rFonts w:hint="default"/>
+          <w:lang w:val="es-ES"/>
+        </w:rPr>
+        <w:br w:type="page"/>
+      </w:r>
+    </w:p>
+    <w:p>
+      <w:pPr>
         <w:pStyle w:val="2"/>
         <w:bidi w:val="0"/>
         <w:rPr>
@@ -19,6 +2384,10 @@
         </w:rPr>
         <w:t>INTRODUCCIÓN</w:t>
       </w:r>
+      <w:bookmarkEnd w:id="4"/>
+      <w:bookmarkEnd w:id="5"/>
+      <w:bookmarkEnd w:id="6"/>
+      <w:bookmarkEnd w:id="7"/>
     </w:p>
     <w:p>
       <w:pPr>
@@ -39,26 +2408,38 @@
     </w:p>
     <w:p>
       <w:pPr>
-        <w:pStyle w:val="3"/>
-        <w:bidi w:val="0"/>
-        <w:rPr>
-          <w:rFonts w:hint="default"/>
-          <w:lang w:val="es-ES"/>
-        </w:rPr>
-      </w:pPr>
+        <w:pStyle w:val="2"/>
+        <w:bidi w:val="0"/>
+        <w:rPr>
+          <w:rFonts w:hint="default"/>
+          <w:lang w:val="es-ES"/>
+        </w:rPr>
+      </w:pPr>
+      <w:bookmarkStart w:id="8" w:name="_Toc10027"/>
+      <w:bookmarkStart w:id="9" w:name="_Toc10062"/>
+      <w:bookmarkStart w:id="10" w:name="_Toc29823"/>
+      <w:bookmarkStart w:id="11" w:name="_Toc28505"/>
       <w:r>
         <w:drawing>
-          <wp:anchor distT="0" distB="0" distL="114300" distR="114300" simplePos="0" relativeHeight="251664384" behindDoc="0" locked="0" layoutInCell="1" allowOverlap="1">
+          <wp:anchor distT="0" distB="0" distL="114300" distR="114300" simplePos="0" relativeHeight="251664384" behindDoc="1" locked="0" layoutInCell="1" allowOverlap="1">
             <wp:simplePos x="0" y="0"/>
             <wp:positionH relativeFrom="column">
-              <wp:posOffset>24130</wp:posOffset>
+              <wp:posOffset>-44450</wp:posOffset>
             </wp:positionH>
             <wp:positionV relativeFrom="paragraph">
-              <wp:posOffset>515620</wp:posOffset>
+              <wp:posOffset>576580</wp:posOffset>
             </wp:positionV>
-            <wp:extent cx="4587875" cy="2632075"/>
-            <wp:effectExtent l="0" t="0" r="14605" b="4445"/>
-            <wp:wrapNone/>
+            <wp:extent cx="4222115" cy="2422525"/>
+            <wp:effectExtent l="0" t="0" r="14605" b="635"/>
+            <wp:wrapThrough wrapText="bothSides">
+              <wp:wrapPolygon>
+                <wp:start x="0" y="0"/>
+                <wp:lineTo x="0" y="21470"/>
+                <wp:lineTo x="21519" y="21470"/>
+                <wp:lineTo x="21519" y="0"/>
+                <wp:lineTo x="0" y="0"/>
+              </wp:wrapPolygon>
+            </wp:wrapThrough>
             <wp:docPr id="38" name="Imagen 1"/>
             <wp:cNvGraphicFramePr>
               <a:graphicFrameLocks xmlns:a="http://schemas.openxmlformats.org/drawingml/2006/main" noChangeAspect="1"/>
@@ -73,7 +2454,7 @@
                     </pic:cNvPicPr>
                   </pic:nvPicPr>
                   <pic:blipFill>
-                    <a:blip r:embed="rId5"/>
+                    <a:blip r:embed="rId6"/>
                     <a:stretch>
                       <a:fillRect/>
                     </a:stretch>
@@ -81,7 +2462,7 @@
                   <pic:spPr>
                     <a:xfrm>
                       <a:off x="0" y="0"/>
-                      <a:ext cx="4587875" cy="2632075"/>
+                      <a:ext cx="4222115" cy="2422525"/>
                     </a:xfrm>
                     <a:prstGeom prst="rect">
                       <a:avLst/>
@@ -102,102 +2483,117 @@
           <w:rFonts w:hint="default"/>
           <w:lang w:val="es-ES"/>
         </w:rPr>
-        <w:t xml:space="preserve">PLANIFICACIÓN </w:t>
-      </w:r>
-    </w:p>
-    <w:p>
-      <w:pPr>
-        <w:rPr>
-          <w:rFonts w:hint="default"/>
-          <w:lang w:val="es-ES"/>
-        </w:rPr>
-      </w:pPr>
-    </w:p>
-    <w:p>
-      <w:pPr>
-        <w:rPr>
-          <w:rFonts w:hint="default"/>
-          <w:lang w:val="es-ES"/>
-        </w:rPr>
-      </w:pPr>
-    </w:p>
-    <w:p>
-      <w:pPr>
-        <w:rPr>
-          <w:rFonts w:hint="default"/>
-          <w:lang w:val="es-ES"/>
-        </w:rPr>
-      </w:pPr>
-    </w:p>
-    <w:p>
-      <w:pPr>
-        <w:rPr>
-          <w:rFonts w:hint="default"/>
-          <w:lang w:val="es-ES"/>
-        </w:rPr>
-      </w:pPr>
-    </w:p>
-    <w:p>
-      <w:pPr>
-        <w:rPr>
-          <w:rFonts w:hint="default"/>
-          <w:lang w:val="es-ES"/>
-        </w:rPr>
-      </w:pPr>
-    </w:p>
-    <w:p>
-      <w:pPr>
-        <w:rPr>
-          <w:rFonts w:hint="default"/>
-          <w:lang w:val="es-ES"/>
-        </w:rPr>
-      </w:pPr>
-    </w:p>
-    <w:p>
-      <w:pPr>
-        <w:rPr>
-          <w:rFonts w:hint="default"/>
-          <w:lang w:val="es-ES"/>
-        </w:rPr>
-      </w:pPr>
-    </w:p>
-    <w:p>
-      <w:pPr>
-        <w:rPr>
-          <w:rFonts w:hint="default"/>
-          <w:lang w:val="es-ES"/>
-        </w:rPr>
-      </w:pPr>
-    </w:p>
-    <w:p>
-      <w:pPr>
-        <w:rPr>
-          <w:rFonts w:hint="default"/>
-          <w:lang w:val="es-ES"/>
-        </w:rPr>
-      </w:pPr>
-    </w:p>
-    <w:p>
-      <w:pPr>
-        <w:rPr>
-          <w:rFonts w:hint="default"/>
-          <w:lang w:val="es-ES"/>
-        </w:rPr>
-      </w:pPr>
-    </w:p>
-    <w:p>
-      <w:pPr>
-        <w:pStyle w:val="3"/>
-        <w:bidi w:val="0"/>
-        <w:rPr>
-          <w:rFonts w:hint="default"/>
-          <w:lang w:val="es-ES"/>
-        </w:rPr>
-      </w:pPr>
-    </w:p>
-    <w:p>
-      <w:pPr>
-        <w:pStyle w:val="3"/>
+        <w:t>PLANIFICACIÓN</w:t>
+      </w:r>
+      <w:bookmarkEnd w:id="8"/>
+      <w:bookmarkEnd w:id="9"/>
+      <w:bookmarkEnd w:id="10"/>
+      <w:bookmarkEnd w:id="11"/>
+      <w:r>
+        <w:rPr>
+          <w:rFonts w:hint="default"/>
+          <w:lang w:val="es-ES"/>
+        </w:rPr>
+        <w:t xml:space="preserve"> </w:t>
+      </w:r>
+    </w:p>
+    <w:p>
+      <w:pPr>
+        <w:rPr>
+          <w:rFonts w:hint="default"/>
+          <w:lang w:val="es-ES"/>
+        </w:rPr>
+      </w:pPr>
+    </w:p>
+    <w:p>
+      <w:pPr>
+        <w:rPr>
+          <w:rFonts w:hint="default"/>
+          <w:lang w:val="es-ES"/>
+        </w:rPr>
+      </w:pPr>
+    </w:p>
+    <w:p>
+      <w:pPr>
+        <w:rPr>
+          <w:rFonts w:hint="default"/>
+          <w:lang w:val="es-ES"/>
+        </w:rPr>
+      </w:pPr>
+    </w:p>
+    <w:p>
+      <w:pPr>
+        <w:rPr>
+          <w:rFonts w:hint="default"/>
+          <w:lang w:val="es-ES"/>
+        </w:rPr>
+      </w:pPr>
+    </w:p>
+    <w:p>
+      <w:pPr>
+        <w:rPr>
+          <w:rFonts w:hint="default"/>
+          <w:lang w:val="es-ES"/>
+        </w:rPr>
+      </w:pPr>
+    </w:p>
+    <w:p>
+      <w:pPr>
+        <w:rPr>
+          <w:rFonts w:hint="default"/>
+          <w:lang w:val="es-ES"/>
+        </w:rPr>
+      </w:pPr>
+    </w:p>
+    <w:p>
+      <w:pPr>
+        <w:rPr>
+          <w:rFonts w:hint="default"/>
+          <w:lang w:val="es-ES"/>
+        </w:rPr>
+      </w:pPr>
+    </w:p>
+    <w:p>
+      <w:pPr>
+        <w:rPr>
+          <w:rFonts w:hint="default"/>
+          <w:lang w:val="es-ES"/>
+        </w:rPr>
+      </w:pPr>
+    </w:p>
+    <w:p>
+      <w:pPr>
+        <w:rPr>
+          <w:rFonts w:hint="default"/>
+          <w:lang w:val="es-ES"/>
+        </w:rPr>
+      </w:pPr>
+    </w:p>
+    <w:p>
+      <w:pPr>
+        <w:rPr>
+          <w:rFonts w:hint="default"/>
+          <w:lang w:val="es-ES"/>
+        </w:rPr>
+      </w:pPr>
+    </w:p>
+    <w:p>
+      <w:pPr>
+        <w:pStyle w:val="2"/>
+        <w:bidi w:val="0"/>
+        <w:rPr>
+          <w:rFonts w:hint="default"/>
+          <w:lang w:val="es-ES"/>
+        </w:rPr>
+      </w:pPr>
+      <w:bookmarkStart w:id="12" w:name="_Toc24227"/>
+      <w:bookmarkStart w:id="13" w:name="_Toc22497"/>
+      <w:bookmarkStart w:id="14" w:name="_Toc28433"/>
+      <w:bookmarkStart w:id="15" w:name="_Toc31633"/>
+    </w:p>
+    <w:p>
+      <w:pPr>
+        <w:pStyle w:val="2"/>
         <w:bidi w:val="0"/>
         <w:rPr>
           <w:rFonts w:hint="default"/>
@@ -211,6 +2607,10 @@
         </w:rPr>
         <w:t>OBJETIVOS DEL PROYECTO</w:t>
       </w:r>
+      <w:bookmarkEnd w:id="12"/>
+      <w:bookmarkEnd w:id="13"/>
+      <w:bookmarkEnd w:id="14"/>
+      <w:bookmarkEnd w:id="15"/>
     </w:p>
     <w:p>
       <w:pPr>
@@ -339,13 +2739,17 @@
           <w:lang w:val="es-ES"/>
         </w:rPr>
       </w:pPr>
-      <w:r>
-        <w:rPr>
-          <w:rFonts w:hint="default"/>
-          <w:lang w:val="es-ES"/>
-        </w:rPr>
-        <w:t>EJERCICIOS DE CONCEPTO</w:t>
-      </w:r>
+      <w:bookmarkStart w:id="16" w:name="_Toc14481"/>
+      <w:bookmarkStart w:id="17" w:name="_Toc14233"/>
+      <w:r>
+        <w:rPr>
+          <w:rFonts w:hint="default"/>
+          <w:lang w:val="es-ES"/>
+        </w:rPr>
+        <w:t>TEMAS PRINCIPALES RMI</w:t>
+      </w:r>
+      <w:bookmarkEnd w:id="16"/>
+      <w:bookmarkEnd w:id="17"/>
     </w:p>
     <w:p>
       <w:pPr>
@@ -374,6 +2778,10 @@
           <w:lang w:val="es-ES"/>
         </w:rPr>
       </w:pPr>
+      <w:bookmarkStart w:id="18" w:name="_Toc14588"/>
+      <w:bookmarkStart w:id="19" w:name="_Toc29674"/>
+      <w:bookmarkStart w:id="20" w:name="_Toc26909"/>
+      <w:bookmarkStart w:id="21" w:name="_Toc4457"/>
       <w:r>
         <w:rPr>
           <w:rFonts w:hint="default"/>
@@ -381,6 +2789,10 @@
         </w:rPr>
         <w:t>ENTRADA: ¿QUE ES RMI?</w:t>
       </w:r>
+      <w:bookmarkEnd w:id="18"/>
+      <w:bookmarkEnd w:id="19"/>
+      <w:bookmarkEnd w:id="20"/>
+      <w:bookmarkEnd w:id="21"/>
     </w:p>
     <w:p>
       <w:pPr>
@@ -413,6 +2825,8 @@
           <w:lang w:val="es-ES"/>
         </w:rPr>
       </w:pPr>
+      <w:bookmarkStart w:id="136" w:name="_GoBack"/>
+      <w:bookmarkEnd w:id="136"/>
     </w:p>
     <w:p>
       <w:pPr>
@@ -423,13 +2837,21 @@
           <w:lang w:val="es-ES"/>
         </w:rPr>
       </w:pPr>
-      <w:r>
-        <w:rPr>
-          <w:rFonts w:hint="default"/>
-          <w:lang w:val="es-ES"/>
-        </w:rPr>
-        <w:t>Objetivos de RMI</w:t>
-      </w:r>
+      <w:bookmarkStart w:id="22" w:name="_Toc30841"/>
+      <w:bookmarkStart w:id="23" w:name="_Toc13633"/>
+      <w:bookmarkStart w:id="24" w:name="_Toc17985"/>
+      <w:bookmarkStart w:id="25" w:name="_Toc9260"/>
+      <w:r>
+        <w:rPr>
+          <w:rFonts w:hint="default"/>
+          <w:lang w:val="es-ES"/>
+        </w:rPr>
+        <w:t>OBJETIVOS DE RMI</w:t>
+      </w:r>
+      <w:bookmarkEnd w:id="22"/>
+      <w:bookmarkEnd w:id="23"/>
+      <w:bookmarkEnd w:id="24"/>
+      <w:bookmarkEnd w:id="25"/>
     </w:p>
     <w:p>
       <w:pPr>
@@ -543,13 +2965,21 @@
           <w:lang w:val="es-ES"/>
         </w:rPr>
       </w:pPr>
-      <w:r>
-        <w:rPr>
-          <w:rFonts w:hint="default"/>
-          <w:lang w:val="es-ES"/>
-        </w:rPr>
-        <w:t>Funcionamiento</w:t>
-      </w:r>
+      <w:bookmarkStart w:id="26" w:name="_Toc30138"/>
+      <w:bookmarkStart w:id="27" w:name="_Toc13385"/>
+      <w:bookmarkStart w:id="28" w:name="_Toc24744"/>
+      <w:bookmarkStart w:id="29" w:name="_Toc28027"/>
+      <w:r>
+        <w:rPr>
+          <w:rFonts w:hint="default"/>
+          <w:lang w:val="es-ES"/>
+        </w:rPr>
+        <w:t>FUNCIONAMIENTO</w:t>
+      </w:r>
+      <w:bookmarkEnd w:id="26"/>
+      <w:bookmarkEnd w:id="27"/>
+      <w:bookmarkEnd w:id="28"/>
+      <w:bookmarkEnd w:id="29"/>
     </w:p>
     <w:p>
       <w:pPr>
@@ -748,7 +3178,7 @@
                     </pic:cNvPicPr>
                   </pic:nvPicPr>
                   <pic:blipFill>
-                    <a:blip r:embed="rId6"/>
+                    <a:blip r:embed="rId7"/>
                     <a:stretch>
                       <a:fillRect/>
                     </a:stretch>
@@ -938,12 +3368,27 @@
           <w:lang w:val="es-ES"/>
         </w:rPr>
       </w:pPr>
-      <w:r>
-        <w:rPr>
-          <w:rFonts w:hint="default"/>
-          <w:lang w:val="es-ES"/>
-        </w:rPr>
-        <w:t xml:space="preserve">SETUP BASICO, STUB Y SKELETON </w:t>
+      <w:bookmarkStart w:id="30" w:name="_Toc2940"/>
+      <w:bookmarkStart w:id="31" w:name="_Toc14394"/>
+      <w:bookmarkStart w:id="32" w:name="_Toc16746"/>
+      <w:bookmarkStart w:id="33" w:name="_Toc9784"/>
+      <w:r>
+        <w:rPr>
+          <w:rFonts w:hint="default"/>
+          <w:lang w:val="es-ES"/>
+        </w:rPr>
+        <w:t>SETUP BASICO, STUB Y SKELETON</w:t>
+      </w:r>
+      <w:bookmarkEnd w:id="30"/>
+      <w:bookmarkEnd w:id="31"/>
+      <w:bookmarkEnd w:id="32"/>
+      <w:bookmarkEnd w:id="33"/>
+      <w:r>
+        <w:rPr>
+          <w:rFonts w:hint="default"/>
+          <w:lang w:val="es-ES"/>
+        </w:rPr>
+        <w:t xml:space="preserve"> </w:t>
       </w:r>
     </w:p>
     <w:p>
@@ -1002,11 +3447,25 @@
           <w:rFonts w:hint="default"/>
         </w:rPr>
       </w:pPr>
-      <w:r>
-        <w:rPr>
-          <w:rFonts w:hint="default"/>
-        </w:rPr>
-        <w:t xml:space="preserve">Interfaces de objetos remotos </w:t>
+      <w:bookmarkStart w:id="34" w:name="_Toc8084"/>
+      <w:bookmarkStart w:id="35" w:name="_Toc2746"/>
+      <w:bookmarkStart w:id="36" w:name="_Toc32492"/>
+      <w:bookmarkStart w:id="37" w:name="_Toc12726"/>
+      <w:r>
+        <w:rPr>
+          <w:rFonts w:hint="default"/>
+        </w:rPr>
+        <w:t>INTERFACES DE OBJETOS REMOTOS</w:t>
+      </w:r>
+      <w:bookmarkEnd w:id="34"/>
+      <w:bookmarkEnd w:id="35"/>
+      <w:bookmarkEnd w:id="36"/>
+      <w:bookmarkEnd w:id="37"/>
+      <w:r>
+        <w:rPr>
+          <w:rFonts w:hint="default"/>
+        </w:rPr>
+        <w:t xml:space="preserve"> </w:t>
       </w:r>
     </w:p>
     <w:p>
@@ -1139,13 +3598,21 @@
           <w:lang w:val="es-ES"/>
         </w:rPr>
       </w:pPr>
-      <w:r>
-        <w:rPr>
-          <w:rFonts w:hint="default"/>
-          <w:lang w:val="es-ES"/>
-        </w:rPr>
-        <w:t>Stub</w:t>
-      </w:r>
+      <w:bookmarkStart w:id="38" w:name="_Toc10600"/>
+      <w:bookmarkStart w:id="39" w:name="_Toc5106"/>
+      <w:bookmarkStart w:id="40" w:name="_Toc6145"/>
+      <w:bookmarkStart w:id="41" w:name="_Toc21260"/>
+      <w:r>
+        <w:rPr>
+          <w:rFonts w:hint="default"/>
+          <w:lang w:val="es-ES"/>
+        </w:rPr>
+        <w:t>STUB</w:t>
+      </w:r>
+      <w:bookmarkEnd w:id="38"/>
+      <w:bookmarkEnd w:id="39"/>
+      <w:bookmarkEnd w:id="40"/>
+      <w:bookmarkEnd w:id="41"/>
     </w:p>
     <w:p>
       <w:pPr>
@@ -1288,26 +3755,34 @@
           <w:lang w:val="es-ES"/>
         </w:rPr>
       </w:pPr>
-      <w:r>
-        <w:rPr>
-          <w:rFonts w:hint="default"/>
-          <w:lang w:val="es-ES"/>
-        </w:rPr>
-        <w:t>Es</w:t>
-      </w:r>
-      <w:r>
-        <w:rPr>
-          <w:rFonts w:hint="default"/>
-        </w:rPr>
-        <w:t>queleto</w:t>
-      </w:r>
-      <w:r>
-        <w:rPr>
-          <w:rFonts w:hint="default"/>
-          <w:lang w:val="es-ES"/>
-        </w:rPr>
-        <w:t>n</w:t>
-      </w:r>
+      <w:bookmarkStart w:id="42" w:name="_Toc9990"/>
+      <w:bookmarkStart w:id="43" w:name="_Toc25365"/>
+      <w:bookmarkStart w:id="44" w:name="_Toc17702"/>
+      <w:bookmarkStart w:id="45" w:name="_Toc13507"/>
+      <w:r>
+        <w:rPr>
+          <w:rFonts w:hint="default"/>
+          <w:lang w:val="es-ES"/>
+        </w:rPr>
+        <w:t>SK</w:t>
+      </w:r>
+      <w:r>
+        <w:rPr>
+          <w:rFonts w:hint="default"/>
+        </w:rPr>
+        <w:t>ELETO</w:t>
+      </w:r>
+      <w:r>
+        <w:rPr>
+          <w:rFonts w:hint="default"/>
+          <w:lang w:val="es-ES"/>
+        </w:rPr>
+        <w:t>N</w:t>
+      </w:r>
+      <w:bookmarkEnd w:id="42"/>
+      <w:bookmarkEnd w:id="43"/>
+      <w:bookmarkEnd w:id="44"/>
+      <w:bookmarkEnd w:id="45"/>
     </w:p>
     <w:p>
       <w:pPr>
@@ -1433,7 +3908,7 @@
                     </pic:cNvPicPr>
                   </pic:nvPicPr>
                   <pic:blipFill>
-                    <a:blip r:embed="rId7"/>
+                    <a:blip r:embed="rId8"/>
                     <a:stretch>
                       <a:fillRect/>
                     </a:stretch>
@@ -1467,13 +3942,21 @@
           <w:lang w:val="es-ES" w:eastAsia="zh-CN"/>
         </w:rPr>
       </w:pPr>
+      <w:bookmarkStart w:id="46" w:name="_Toc21643"/>
+      <w:bookmarkStart w:id="47" w:name="_Toc11893"/>
+      <w:bookmarkStart w:id="48" w:name="_Toc19708"/>
+      <w:bookmarkStart w:id="49" w:name="_Toc19174"/>
       <w:r>
         <w:rPr>
           <w:rFonts w:hint="default"/>
           <w:lang w:val="es-ES" w:eastAsia="zh-CN"/>
         </w:rPr>
-        <w:t>Estado actual de la arquitectura Skeleton Stub</w:t>
-      </w:r>
+        <w:t>ESTADO ACTUAL DE LA ARQUITECTURA SKELETON STUB</w:t>
+      </w:r>
+      <w:bookmarkEnd w:id="46"/>
+      <w:bookmarkEnd w:id="47"/>
+      <w:bookmarkEnd w:id="48"/>
+      <w:bookmarkEnd w:id="49"/>
     </w:p>
     <w:p>
       <w:r>
@@ -1495,7 +3978,7 @@
                     </pic:cNvPicPr>
                   </pic:nvPicPr>
                   <pic:blipFill>
-                    <a:blip r:embed="rId8"/>
+                    <a:blip r:embed="rId9"/>
                     <a:stretch>
                       <a:fillRect/>
                     </a:stretch>
@@ -1595,6 +4078,10 @@
           <w:lang w:val="es-ES" w:eastAsia="zh-CN"/>
         </w:rPr>
       </w:pPr>
+      <w:bookmarkStart w:id="50" w:name="_Toc12744"/>
+      <w:bookmarkStart w:id="51" w:name="_Toc30311"/>
+      <w:bookmarkStart w:id="52" w:name="_Toc24153"/>
+      <w:bookmarkStart w:id="53" w:name="_Toc29015"/>
       <w:r>
         <w:rPr>
           <w:rFonts w:hint="default"/>
@@ -1602,6 +4089,17 @@
         </w:rPr>
         <w:t>EJERCICIOS</w:t>
       </w:r>
+      <w:bookmarkEnd w:id="50"/>
+      <w:bookmarkEnd w:id="51"/>
+      <w:r>
+        <w:rPr>
+          <w:rFonts w:hint="default"/>
+          <w:lang w:val="es-ES" w:eastAsia="zh-CN"/>
+        </w:rPr>
+        <w:t xml:space="preserve"> BASICOS STUB SKELETON</w:t>
+      </w:r>
+      <w:bookmarkEnd w:id="52"/>
+      <w:bookmarkEnd w:id="53"/>
     </w:p>
     <w:p>
       <w:pPr>
@@ -1804,7 +4302,7 @@
                     </pic:cNvPicPr>
                   </pic:nvPicPr>
                   <pic:blipFill>
-                    <a:blip r:embed="rId9"/>
+                    <a:blip r:embed="rId10"/>
                     <a:stretch>
                       <a:fillRect/>
                     </a:stretch>
@@ -2345,7 +4843,7 @@
                     </pic:cNvPicPr>
                   </pic:nvPicPr>
                   <pic:blipFill>
-                    <a:blip r:embed="rId10"/>
+                    <a:blip r:embed="rId11"/>
                     <a:srcRect l="62083" b="36135"/>
                     <a:stretch>
                       <a:fillRect/>
@@ -2420,7 +4918,7 @@
                     </pic:cNvPicPr>
                   </pic:nvPicPr>
                   <pic:blipFill>
-                    <a:blip r:embed="rId10"/>
+                    <a:blip r:embed="rId11"/>
                     <a:srcRect l="-95" t="55996" r="28858" b="1445"/>
                     <a:stretch>
                       <a:fillRect/>
@@ -2481,7 +4979,7 @@
                     </pic:cNvPicPr>
                   </pic:nvPicPr>
                   <pic:blipFill>
-                    <a:blip r:embed="rId11"/>
+                    <a:blip r:embed="rId12"/>
                     <a:stretch>
                       <a:fillRect/>
                     </a:stretch>
@@ -2542,7 +5040,7 @@
                     </pic:cNvPicPr>
                   </pic:nvPicPr>
                   <pic:blipFill>
-                    <a:blip r:embed="rId12"/>
+                    <a:blip r:embed="rId13"/>
                     <a:stretch>
                       <a:fillRect/>
                     </a:stretch>
@@ -2616,7 +5114,7 @@
                     </pic:cNvPicPr>
                   </pic:nvPicPr>
                   <pic:blipFill>
-                    <a:blip r:embed="rId13"/>
+                    <a:blip r:embed="rId14"/>
                     <a:srcRect l="57922"/>
                     <a:stretch>
                       <a:fillRect/>
@@ -2660,7 +5158,7 @@
                     </pic:cNvPicPr>
                   </pic:nvPicPr>
                   <pic:blipFill>
-                    <a:blip r:embed="rId13"/>
+                    <a:blip r:embed="rId14"/>
                     <a:srcRect l="-1228" r="69828"/>
                     <a:stretch>
                       <a:fillRect/>
@@ -2733,12 +5231,27 @@
           <w:rFonts w:hint="default"/>
         </w:rPr>
       </w:pPr>
-      <w:r>
-        <w:rPr>
-          <w:rFonts w:hint="default"/>
-          <w:lang w:val="es-ES"/>
-        </w:rPr>
-        <w:t xml:space="preserve">NAMING REGISTRY </w:t>
+      <w:bookmarkStart w:id="54" w:name="_Toc7648"/>
+      <w:bookmarkStart w:id="55" w:name="_Toc25358"/>
+      <w:bookmarkStart w:id="56" w:name="_Toc27543"/>
+      <w:bookmarkStart w:id="57" w:name="_Toc13156"/>
+      <w:r>
+        <w:rPr>
+          <w:rFonts w:hint="default"/>
+          <w:lang w:val="es-ES"/>
+        </w:rPr>
+        <w:t>NAMING REGISTRY</w:t>
+      </w:r>
+      <w:bookmarkEnd w:id="54"/>
+      <w:bookmarkEnd w:id="55"/>
+      <w:bookmarkEnd w:id="56"/>
+      <w:bookmarkEnd w:id="57"/>
+      <w:r>
+        <w:rPr>
+          <w:rFonts w:hint="default"/>
+          <w:lang w:val="es-ES"/>
+        </w:rPr>
+        <w:t xml:space="preserve"> </w:t>
       </w:r>
     </w:p>
     <w:p>
@@ -2765,13 +5278,21 @@
           <w:lang w:val="es-ES"/>
         </w:rPr>
       </w:pPr>
-      <w:r>
-        <w:rPr>
-          <w:rFonts w:hint="default"/>
-          <w:lang w:val="es-ES"/>
-        </w:rPr>
-        <w:t>Funcionamiento</w:t>
-      </w:r>
+      <w:bookmarkStart w:id="58" w:name="_Toc28320"/>
+      <w:bookmarkStart w:id="59" w:name="_Toc18322"/>
+      <w:bookmarkStart w:id="60" w:name="_Toc3083"/>
+      <w:bookmarkStart w:id="61" w:name="_Toc15697"/>
+      <w:r>
+        <w:rPr>
+          <w:rFonts w:hint="default"/>
+          <w:lang w:val="es-ES"/>
+        </w:rPr>
+        <w:t>FUNCIONAMIENTO</w:t>
+      </w:r>
+      <w:bookmarkEnd w:id="58"/>
+      <w:bookmarkEnd w:id="59"/>
+      <w:bookmarkEnd w:id="60"/>
+      <w:bookmarkEnd w:id="61"/>
     </w:p>
     <w:p>
       <w:pPr>
@@ -2833,7 +5354,7 @@
                     </pic:cNvPicPr>
                   </pic:nvPicPr>
                   <pic:blipFill>
-                    <a:blip r:embed="rId14"/>
+                    <a:blip r:embed="rId15"/>
                     <a:stretch>
                       <a:fillRect/>
                     </a:stretch>
@@ -2976,7 +5497,7 @@
                     </pic:cNvPicPr>
                   </pic:nvPicPr>
                   <pic:blipFill>
-                    <a:blip r:embed="rId15"/>
+                    <a:blip r:embed="rId16"/>
                     <a:stretch>
                       <a:fillRect/>
                     </a:stretch>
@@ -3050,13 +5571,21 @@
           <w:lang w:val="es-ES"/>
         </w:rPr>
       </w:pPr>
-      <w:r>
-        <w:rPr>
-          <w:rFonts w:hint="default"/>
-          <w:lang w:val="es-ES"/>
-        </w:rPr>
-        <w:t>Serializacion en Rmi</w:t>
-      </w:r>
+      <w:bookmarkStart w:id="62" w:name="_Toc7160"/>
+      <w:bookmarkStart w:id="63" w:name="_Toc29389"/>
+      <w:bookmarkStart w:id="64" w:name="_Toc28047"/>
+      <w:bookmarkStart w:id="65" w:name="_Toc7867"/>
+      <w:r>
+        <w:rPr>
+          <w:rFonts w:hint="default"/>
+          <w:lang w:val="es-ES"/>
+        </w:rPr>
+        <w:t>SERIALIZACIÓN EN RMI</w:t>
+      </w:r>
+      <w:bookmarkEnd w:id="62"/>
+      <w:bookmarkEnd w:id="63"/>
+      <w:bookmarkEnd w:id="64"/>
+      <w:bookmarkEnd w:id="65"/>
     </w:p>
     <w:p>
       <w:pPr>
@@ -3128,6 +5657,10 @@
           <w:lang w:val="es-ES" w:eastAsia="zh-CN"/>
         </w:rPr>
       </w:pPr>
+      <w:bookmarkStart w:id="66" w:name="_Toc22808"/>
+      <w:bookmarkStart w:id="67" w:name="_Toc7734"/>
+      <w:bookmarkStart w:id="68" w:name="_Toc28181"/>
+      <w:bookmarkStart w:id="69" w:name="_Toc28315"/>
       <w:r>
         <w:rPr>
           <w:rFonts w:hint="default"/>
@@ -3135,6 +5668,17 @@
         </w:rPr>
         <w:t>EJERCICIOS</w:t>
       </w:r>
+      <w:bookmarkEnd w:id="66"/>
+      <w:bookmarkEnd w:id="67"/>
+      <w:r>
+        <w:rPr>
+          <w:rFonts w:hint="default"/>
+          <w:lang w:val="es-ES" w:eastAsia="zh-CN"/>
+        </w:rPr>
+        <w:t xml:space="preserve"> SERVIDOR DE NOMBRES Y SERIALIZACIÓN</w:t>
+      </w:r>
+      <w:bookmarkEnd w:id="68"/>
+      <w:bookmarkEnd w:id="69"/>
     </w:p>
     <w:p>
       <w:pPr>
@@ -3630,7 +6174,7 @@
                     </pic:cNvPicPr>
                   </pic:nvPicPr>
                   <pic:blipFill>
-                    <a:blip r:embed="rId16"/>
+                    <a:blip r:embed="rId17"/>
                     <a:stretch>
                       <a:fillRect/>
                     </a:stretch>
@@ -3907,7 +6451,7 @@
                     </pic:cNvPicPr>
                   </pic:nvPicPr>
                   <pic:blipFill>
-                    <a:blip r:embed="rId17"/>
+                    <a:blip r:embed="rId18"/>
                     <a:stretch>
                       <a:fillRect/>
                     </a:stretch>
@@ -3950,7 +6494,7 @@
                     </pic:cNvPicPr>
                   </pic:nvPicPr>
                   <pic:blipFill>
-                    <a:blip r:embed="rId18"/>
+                    <a:blip r:embed="rId19"/>
                     <a:stretch>
                       <a:fillRect/>
                     </a:stretch>
@@ -4049,7 +6593,7 @@
                     </pic:cNvPicPr>
                   </pic:nvPicPr>
                   <pic:blipFill>
-                    <a:blip r:embed="rId19"/>
+                    <a:blip r:embed="rId20"/>
                     <a:stretch>
                       <a:fillRect/>
                     </a:stretch>
@@ -5107,7 +7651,7 @@
                     </pic:cNvPicPr>
                   </pic:nvPicPr>
                   <pic:blipFill>
-                    <a:blip r:embed="rId20"/>
+                    <a:blip r:embed="rId21"/>
                     <a:srcRect t="24091"/>
                     <a:stretch>
                       <a:fillRect/>
@@ -5179,7 +7723,7 @@
                     </pic:cNvPicPr>
                   </pic:nvPicPr>
                   <pic:blipFill>
-                    <a:blip r:embed="rId21"/>
+                    <a:blip r:embed="rId22"/>
                     <a:stretch>
                       <a:fillRect/>
                     </a:stretch>
@@ -5249,7 +7793,7 @@
                     </pic:cNvPicPr>
                   </pic:nvPicPr>
                   <pic:blipFill>
-                    <a:blip r:embed="rId22"/>
+                    <a:blip r:embed="rId23"/>
                     <a:stretch>
                       <a:fillRect/>
                     </a:stretch>
@@ -5321,7 +7865,7 @@
                     </pic:cNvPicPr>
                   </pic:nvPicPr>
                   <pic:blipFill>
-                    <a:blip r:embed="rId23"/>
+                    <a:blip r:embed="rId24"/>
                     <a:stretch>
                       <a:fillRect/>
                     </a:stretch>
@@ -5471,7 +8015,7 @@
                     </pic:cNvPicPr>
                   </pic:nvPicPr>
                   <pic:blipFill>
-                    <a:blip r:embed="rId24"/>
+                    <a:blip r:embed="rId25"/>
                     <a:stretch>
                       <a:fillRect/>
                     </a:stretch>
@@ -5551,7 +8095,7 @@
                     </pic:cNvPicPr>
                   </pic:nvPicPr>
                   <pic:blipFill>
-                    <a:blip r:embed="rId25"/>
+                    <a:blip r:embed="rId26"/>
                     <a:stretch>
                       <a:fillRect/>
                     </a:stretch>
@@ -5852,7 +8396,7 @@
                     </pic:cNvPicPr>
                   </pic:nvPicPr>
                   <pic:blipFill>
-                    <a:blip r:embed="rId26"/>
+                    <a:blip r:embed="rId27"/>
                     <a:stretch>
                       <a:fillRect/>
                     </a:stretch>
@@ -5904,7 +8448,7 @@
                     </pic:cNvPicPr>
                   </pic:nvPicPr>
                   <pic:blipFill>
-                    <a:blip r:embed="rId27"/>
+                    <a:blip r:embed="rId28"/>
                     <a:stretch>
                       <a:fillRect/>
                     </a:stretch>
@@ -6140,7 +8684,7 @@
                     </pic:cNvPicPr>
                   </pic:nvPicPr>
                   <pic:blipFill>
-                    <a:blip r:embed="rId28"/>
+                    <a:blip r:embed="rId29"/>
                     <a:stretch>
                       <a:fillRect/>
                     </a:stretch>
@@ -6387,7 +8931,7 @@
                     </pic:cNvPicPr>
                   </pic:nvPicPr>
                   <pic:blipFill>
-                    <a:blip r:embed="rId29"/>
+                    <a:blip r:embed="rId30"/>
                     <a:stretch>
                       <a:fillRect/>
                     </a:stretch>
@@ -6460,6 +9004,10 @@
           <w:lang w:val="es-ES"/>
         </w:rPr>
       </w:pPr>
+      <w:bookmarkStart w:id="70" w:name="_Toc9841"/>
+      <w:bookmarkStart w:id="71" w:name="_Toc11868"/>
+      <w:bookmarkStart w:id="72" w:name="_Toc29761"/>
+      <w:bookmarkStart w:id="73" w:name="_Toc3474"/>
       <w:r>
         <w:rPr>
           <w:rFonts w:hint="default"/>
@@ -6467,6 +9015,10 @@
         </w:rPr>
         <w:t>SEGURIDAD</w:t>
       </w:r>
+      <w:bookmarkEnd w:id="70"/>
+      <w:bookmarkEnd w:id="71"/>
+      <w:bookmarkEnd w:id="72"/>
+      <w:bookmarkEnd w:id="73"/>
     </w:p>
     <w:p>
       <w:pPr>
@@ -6540,7 +9092,7 @@
                     </pic:cNvPicPr>
                   </pic:nvPicPr>
                   <pic:blipFill>
-                    <a:blip r:embed="rId30"/>
+                    <a:blip r:embed="rId31"/>
                     <a:stretch>
                       <a:fillRect/>
                     </a:stretch>
@@ -6793,15 +9345,21 @@
     </w:p>
     <w:p>
       <w:pPr>
-        <w:pStyle w:val="5"/>
-        <w:bidi w:val="0"/>
-      </w:pPr>
-      <w:r>
-        <w:rPr>
-          <w:rFonts w:hint="default"/>
-        </w:rPr>
-        <w:t>Ficheros de políticas de seguridad</w:t>
-      </w:r>
+        <w:pStyle w:val="4"/>
+        <w:bidi w:val="0"/>
+      </w:pPr>
+      <w:bookmarkStart w:id="74" w:name="_Toc14779"/>
+      <w:bookmarkStart w:id="75" w:name="_Toc9655"/>
+      <w:bookmarkStart w:id="76" w:name="_Toc1051"/>
+      <w:r>
+        <w:rPr>
+          <w:rFonts w:hint="default"/>
+        </w:rPr>
+        <w:t>FICHEROS DE POLÍTICAS DE SEGURIDAD</w:t>
+      </w:r>
+      <w:bookmarkEnd w:id="74"/>
+      <w:bookmarkEnd w:id="75"/>
+      <w:bookmarkEnd w:id="76"/>
     </w:p>
     <w:p>
       <w:pPr>
@@ -7003,18 +9561,24 @@
     </w:p>
     <w:p>
       <w:pPr>
-        <w:pStyle w:val="5"/>
-        <w:bidi w:val="0"/>
-        <w:rPr>
-          <w:rFonts w:hint="default"/>
-        </w:rPr>
-      </w:pPr>
-      <w:r>
-        <w:rPr>
-          <w:rFonts w:hint="default"/>
-        </w:rPr>
-        <w:t>Gestor de seguridad</w:t>
-      </w:r>
+        <w:pStyle w:val="4"/>
+        <w:bidi w:val="0"/>
+        <w:rPr>
+          <w:rFonts w:hint="default"/>
+        </w:rPr>
+      </w:pPr>
+      <w:bookmarkStart w:id="77" w:name="_Toc19294"/>
+      <w:bookmarkStart w:id="78" w:name="_Toc29658"/>
+      <w:bookmarkStart w:id="79" w:name="_Toc26790"/>
+      <w:r>
+        <w:rPr>
+          <w:rFonts w:hint="default"/>
+        </w:rPr>
+        <w:t>GESTOR DE SEGURIDAD</w:t>
+      </w:r>
+      <w:bookmarkEnd w:id="77"/>
+      <w:bookmarkEnd w:id="78"/>
+      <w:bookmarkEnd w:id="79"/>
     </w:p>
     <w:p>
       <w:pPr>
@@ -7167,7 +9731,7 @@
           <w:rFonts w:hint="default"/>
           <w:lang w:val="es-ES"/>
         </w:rPr>
-        <w:t>Gestor de seguridad en Rmi</w:t>
+        <w:t>GESTOR DE SEGURIDAD EN RMI</w:t>
       </w:r>
     </w:p>
     <w:p>
@@ -7210,50 +9774,32 @@
     </w:p>
     <w:p>
       <w:pPr>
-        <w:rPr>
-          <w:rFonts w:hint="default"/>
-          <w:lang w:val="es-ES"/>
-        </w:rPr>
-      </w:pPr>
-    </w:p>
-    <w:p>
-      <w:pPr>
-        <w:rPr>
-          <w:rFonts w:hint="default"/>
-          <w:lang w:val="es-ES"/>
-        </w:rPr>
-      </w:pPr>
-    </w:p>
-    <w:p>
-      <w:pPr>
-        <w:rPr>
-          <w:rFonts w:hint="default"/>
-          <w:lang w:val="es-ES"/>
-        </w:rPr>
-      </w:pPr>
-    </w:p>
-    <w:p>
-      <w:pPr>
-        <w:pStyle w:val="5"/>
-        <w:bidi w:val="0"/>
-        <w:rPr>
-          <w:rFonts w:hint="default"/>
-          <w:lang w:val="es-ES"/>
-        </w:rPr>
-      </w:pPr>
-      <w:r>
-        <w:rPr>
-          <w:rFonts w:hint="default"/>
-        </w:rPr>
-        <w:t>Restricciones de seguridad en Applets y aplicaciones</w:t>
-      </w:r>
-      <w:r>
-        <w:rPr>
-          <w:rFonts w:hint="default"/>
-          <w:lang w:val="es-ES"/>
-        </w:rPr>
-        <w:t xml:space="preserve"> Java</w:t>
-      </w:r>
+        <w:pStyle w:val="4"/>
+        <w:bidi w:val="0"/>
+        <w:rPr>
+          <w:rFonts w:hint="default"/>
+          <w:lang w:val="es-ES"/>
+        </w:rPr>
+      </w:pPr>
+      <w:bookmarkStart w:id="80" w:name="_Toc1444"/>
+      <w:bookmarkStart w:id="81" w:name="_Toc5777"/>
+      <w:bookmarkStart w:id="82" w:name="_Toc23362"/>
+      <w:r>
+        <w:rPr>
+          <w:rFonts w:hint="default"/>
+        </w:rPr>
+        <w:t>RESTRICCIONES DE SEGURIDAD EN APPLETS Y APLICACIONES</w:t>
+      </w:r>
+      <w:r>
+        <w:rPr>
+          <w:rFonts w:hint="default"/>
+          <w:lang w:val="es-ES"/>
+        </w:rPr>
+        <w:t xml:space="preserve"> JAVA</w:t>
+      </w:r>
+      <w:bookmarkEnd w:id="80"/>
+      <w:bookmarkEnd w:id="81"/>
+      <w:bookmarkEnd w:id="82"/>
     </w:p>
     <w:p>
       <w:pPr>
@@ -7429,20 +9975,26 @@
     </w:p>
     <w:p>
       <w:pPr>
-        <w:pStyle w:val="5"/>
-        <w:bidi w:val="0"/>
-        <w:rPr>
-          <w:rFonts w:hint="default"/>
-          <w:lang w:val="es-ES"/>
-        </w:rPr>
-      </w:pPr>
-      <w:r>
-        <w:rPr>
-          <w:rFonts w:hint="default"/>
-          <w:lang w:val="es-ES"/>
-        </w:rPr>
-        <w:t>Descarga de codigo/clases remoto</w:t>
-      </w:r>
+        <w:pStyle w:val="4"/>
+        <w:bidi w:val="0"/>
+        <w:rPr>
+          <w:rFonts w:hint="default"/>
+          <w:lang w:val="es-ES"/>
+        </w:rPr>
+      </w:pPr>
+      <w:bookmarkStart w:id="83" w:name="_Toc10736"/>
+      <w:bookmarkStart w:id="84" w:name="_Toc10493"/>
+      <w:bookmarkStart w:id="85" w:name="_Toc30889"/>
+      <w:r>
+        <w:rPr>
+          <w:rFonts w:hint="default"/>
+          <w:lang w:val="es-ES"/>
+        </w:rPr>
+        <w:t>DESCARGA DE CODIGO/CLASES REMOTO</w:t>
+      </w:r>
+      <w:bookmarkEnd w:id="83"/>
+      <w:bookmarkEnd w:id="84"/>
+      <w:bookmarkEnd w:id="85"/>
     </w:p>
     <w:p>
       <w:pPr>
@@ -7624,15 +10176,45 @@
           <w:lang w:val="es-ES"/>
         </w:rPr>
       </w:pPr>
-      <w:r>
-        <w:rPr>
-          <w:rFonts w:hint="default"/>
-          <w:b/>
-          <w:bCs/>
-          <w:lang w:val="es-ES"/>
-        </w:rPr>
-        <w:t>Proceso de ejecutar en diferentes maquinas</w:t>
-      </w:r>
+    </w:p>
+    <w:p>
+      <w:pPr>
+        <w:rPr>
+          <w:rFonts w:hint="default"/>
+          <w:lang w:val="es-ES"/>
+        </w:rPr>
+      </w:pPr>
+    </w:p>
+    <w:p>
+      <w:pPr>
+        <w:rPr>
+          <w:rFonts w:hint="default"/>
+          <w:lang w:val="es-ES"/>
+        </w:rPr>
+      </w:pPr>
+    </w:p>
+    <w:p>
+      <w:pPr>
+        <w:pStyle w:val="4"/>
+        <w:bidi w:val="0"/>
+        <w:rPr>
+          <w:rFonts w:hint="default"/>
+          <w:lang w:val="es-ES"/>
+        </w:rPr>
+      </w:pPr>
+      <w:bookmarkStart w:id="86" w:name="_Toc8609"/>
+      <w:bookmarkStart w:id="87" w:name="_Toc23606"/>
+      <w:bookmarkStart w:id="88" w:name="_Toc32502"/>
+      <w:r>
+        <w:rPr>
+          <w:rFonts w:hint="default"/>
+          <w:lang w:val="es-ES"/>
+        </w:rPr>
+        <w:t>PROCESO DE EJECUTAR EN DIFERENTES MAQUINAS</w:t>
+      </w:r>
+      <w:bookmarkEnd w:id="86"/>
+      <w:bookmarkEnd w:id="87"/>
+      <w:bookmarkEnd w:id="88"/>
     </w:p>
     <w:p>
       <w:pPr>
@@ -7723,7 +10305,7 @@
                     </pic:cNvPicPr>
                   </pic:nvPicPr>
                   <pic:blipFill>
-                    <a:blip r:embed="rId31"/>
+                    <a:blip r:embed="rId32"/>
                     <a:stretch>
                       <a:fillRect/>
                     </a:stretch>
@@ -7865,7 +10447,7 @@
                     </pic:cNvPicPr>
                   </pic:nvPicPr>
                   <pic:blipFill>
-                    <a:blip r:embed="rId32"/>
+                    <a:blip r:embed="rId33"/>
                     <a:stretch>
                       <a:fillRect/>
                     </a:stretch>
@@ -8003,7 +10585,7 @@
                     </pic:cNvPicPr>
                   </pic:nvPicPr>
                   <pic:blipFill>
-                    <a:blip r:embed="rId33"/>
+                    <a:blip r:embed="rId34"/>
                     <a:stretch>
                       <a:fillRect/>
                     </a:stretch>
@@ -8143,20 +10725,33 @@
     </w:p>
     <w:p>
       <w:pPr>
-        <w:pStyle w:val="5"/>
-        <w:bidi w:val="0"/>
-        <w:rPr>
-          <w:rFonts w:hint="default"/>
-          <w:lang w:val="es-ES"/>
-        </w:rPr>
-      </w:pPr>
-      <w:r>
-        <w:rPr>
-          <w:rFonts w:hint="default"/>
-          <w:lang w:val="es-ES"/>
-        </w:rPr>
-        <w:t>Ejercicios</w:t>
-      </w:r>
+        <w:pStyle w:val="4"/>
+        <w:bidi w:val="0"/>
+        <w:rPr>
+          <w:rFonts w:hint="default"/>
+          <w:lang w:val="es-ES"/>
+        </w:rPr>
+      </w:pPr>
+      <w:bookmarkStart w:id="89" w:name="_Toc13059"/>
+      <w:bookmarkStart w:id="90" w:name="_Toc13440"/>
+      <w:bookmarkStart w:id="91" w:name="_Toc22007"/>
+      <w:r>
+        <w:rPr>
+          <w:rFonts w:hint="default"/>
+          <w:lang w:val="es-ES"/>
+        </w:rPr>
+        <w:t>EJERCICIOS</w:t>
+      </w:r>
+      <w:bookmarkEnd w:id="89"/>
+      <w:r>
+        <w:rPr>
+          <w:rFonts w:hint="default"/>
+          <w:lang w:val="es-ES"/>
+        </w:rPr>
+        <w:t xml:space="preserve"> DE SEGURIDAD</w:t>
+      </w:r>
+      <w:bookmarkEnd w:id="90"/>
+      <w:bookmarkEnd w:id="91"/>
     </w:p>
     <w:p>
       <w:pPr>
@@ -8570,6 +11165,10 @@
           <w:lang w:val="es-ES"/>
         </w:rPr>
       </w:pPr>
+      <w:bookmarkStart w:id="92" w:name="_Toc29607"/>
+      <w:bookmarkStart w:id="93" w:name="_Toc25328"/>
+      <w:bookmarkStart w:id="94" w:name="_Toc366"/>
+      <w:bookmarkStart w:id="95" w:name="_Toc17132"/>
       <w:r>
         <w:rPr>
           <w:rFonts w:hint="default"/>
@@ -8577,6 +11176,10 @@
         </w:rPr>
         <w:t>CARGA DINAMICA</w:t>
       </w:r>
+      <w:bookmarkEnd w:id="92"/>
+      <w:bookmarkEnd w:id="93"/>
+      <w:bookmarkEnd w:id="94"/>
+      <w:bookmarkEnd w:id="95"/>
     </w:p>
     <w:p>
       <w:pPr>
@@ -8644,17 +11247,20 @@
     </w:p>
     <w:p>
       <w:pPr>
-        <w:pStyle w:val="5"/>
-        <w:bidi w:val="0"/>
-        <w:rPr>
-          <w:rFonts w:hint="default"/>
-          <w:lang w:val="es-ES"/>
-        </w:rPr>
-      </w:pPr>
-      <w:bookmarkStart w:id="0" w:name="%C2%BFC%C3%B3mo+se+usa+la+propiedad+codebase+en+RMI%3F"/>
-      <w:bookmarkEnd w:id="0"/>
-      <w:bookmarkStart w:id="1" w:name="N1061C"/>
-      <w:bookmarkEnd w:id="1"/>
+        <w:pStyle w:val="4"/>
+        <w:bidi w:val="0"/>
+        <w:rPr>
+          <w:rFonts w:hint="default"/>
+          <w:lang w:val="es-ES"/>
+        </w:rPr>
+      </w:pPr>
+      <w:bookmarkStart w:id="96" w:name="%C2%BFC%C3%B3mo+se+usa+la+propiedad+codebase+en+RMI%3F"/>
+      <w:bookmarkEnd w:id="96"/>
+      <w:bookmarkStart w:id="97" w:name="N1061C"/>
+      <w:bookmarkEnd w:id="97"/>
+      <w:bookmarkStart w:id="98" w:name="_Toc32418"/>
+      <w:bookmarkStart w:id="99" w:name="_Toc22069"/>
+      <w:bookmarkStart w:id="100" w:name="_Toc22294"/>
       <w:r>
         <w:rPr>
           <w:rFonts w:hint="default"/>
@@ -8662,6 +11268,9 @@
         </w:rPr>
         <w:t>FUNCIONAMIENTO</w:t>
       </w:r>
+      <w:bookmarkEnd w:id="98"/>
+      <w:bookmarkEnd w:id="99"/>
+      <w:bookmarkEnd w:id="100"/>
     </w:p>
     <w:p>
       <w:pPr>
@@ -8780,7 +11389,7 @@
                     </pic:cNvPicPr>
                   </pic:nvPicPr>
                   <pic:blipFill>
-                    <a:blip r:embed="rId34"/>
+                    <a:blip r:embed="rId35"/>
                     <a:stretch>
                       <a:fillRect/>
                     </a:stretch>
@@ -8992,31 +11601,44 @@
         </w:rPr>
         <w:t>Ahora el cliente tiene toda la información necesaria para invocar métodos en el objeto remoto. La instancia del stub actúa como un proxy del objeto remoto que existe en el servidor.</w:t>
       </w:r>
-      <w:bookmarkStart w:id="2" w:name="N106A1"/>
-      <w:bookmarkEnd w:id="2"/>
-      <w:bookmarkStart w:id="3" w:name="N1068E"/>
-      <w:bookmarkEnd w:id="3"/>
-      <w:bookmarkStart w:id="4" w:name="Usos+adicionales+del+codebase+en+RMI"/>
-      <w:bookmarkEnd w:id="4"/>
-      <w:bookmarkStart w:id="5" w:name="Codebase+y+seguridad"/>
-      <w:bookmarkEnd w:id="5"/>
-    </w:p>
-    <w:p>
-      <w:pPr>
-        <w:pStyle w:val="5"/>
-        <w:bidi w:val="0"/>
-        <w:rPr>
-          <w:rFonts w:hint="default"/>
-          <w:lang w:val="es-ES"/>
-        </w:rPr>
-      </w:pPr>
-      <w:r>
-        <w:rPr>
-          <w:rFonts w:hint="default"/>
-          <w:lang w:val="es-ES"/>
-        </w:rPr>
-        <w:t>Ejercicios</w:t>
-      </w:r>
+      <w:bookmarkStart w:id="101" w:name="Usos+adicionales+del+codebase+en+RMI"/>
+      <w:bookmarkEnd w:id="101"/>
+      <w:bookmarkStart w:id="102" w:name="N1068E"/>
+      <w:bookmarkEnd w:id="102"/>
+      <w:bookmarkStart w:id="103" w:name="N106A1"/>
+      <w:bookmarkEnd w:id="103"/>
+      <w:bookmarkStart w:id="104" w:name="Codebase+y+seguridad"/>
+      <w:bookmarkEnd w:id="104"/>
+    </w:p>
+    <w:p>
+      <w:pPr>
+        <w:pStyle w:val="4"/>
+        <w:bidi w:val="0"/>
+        <w:rPr>
+          <w:rFonts w:hint="default"/>
+          <w:lang w:val="es-ES"/>
+        </w:rPr>
+      </w:pPr>
+      <w:bookmarkStart w:id="105" w:name="_Toc25104"/>
+      <w:bookmarkStart w:id="106" w:name="_Toc11869"/>
+      <w:bookmarkStart w:id="107" w:name="_Toc13995"/>
+      <w:r>
+        <w:rPr>
+          <w:rFonts w:hint="default"/>
+          <w:lang w:val="es-ES"/>
+        </w:rPr>
+        <w:t>EJERCICIOS</w:t>
+      </w:r>
+      <w:bookmarkEnd w:id="105"/>
+      <w:r>
+        <w:rPr>
+          <w:rFonts w:hint="default"/>
+          <w:lang w:val="es-ES"/>
+        </w:rPr>
+        <w:t xml:space="preserve"> CARGA DINAMICA</w:t>
+      </w:r>
+      <w:bookmarkEnd w:id="106"/>
+      <w:bookmarkEnd w:id="107"/>
     </w:p>
     <w:p>
       <w:pPr>
@@ -9409,7 +12031,7 @@
                     </pic:cNvPicPr>
                   </pic:nvPicPr>
                   <pic:blipFill>
-                    <a:blip r:embed="rId35"/>
+                    <a:blip r:embed="rId36"/>
                     <a:stretch>
                       <a:fillRect/>
                     </a:stretch>
@@ -9457,7 +12079,7 @@
                     </pic:cNvPicPr>
                   </pic:nvPicPr>
                   <pic:blipFill>
-                    <a:blip r:embed="rId36"/>
+                    <a:blip r:embed="rId37"/>
                     <a:stretch>
                       <a:fillRect/>
                     </a:stretch>
@@ -9500,7 +12122,7 @@
                     </pic:cNvPicPr>
                   </pic:nvPicPr>
                   <pic:blipFill>
-                    <a:blip r:embed="rId37"/>
+                    <a:blip r:embed="rId38"/>
                     <a:stretch>
                       <a:fillRect/>
                     </a:stretch>
@@ -9708,7 +12330,7 @@
                     </pic:cNvPicPr>
                   </pic:nvPicPr>
                   <pic:blipFill>
-                    <a:blip r:embed="rId38"/>
+                    <a:blip r:embed="rId39"/>
                     <a:stretch>
                       <a:fillRect/>
                     </a:stretch>
@@ -9906,7 +12528,7 @@
                     </pic:cNvPicPr>
                   </pic:nvPicPr>
                   <pic:blipFill>
-                    <a:blip r:embed="rId39"/>
+                    <a:blip r:embed="rId40"/>
                     <a:stretch>
                       <a:fillRect/>
                     </a:stretch>
@@ -9967,7 +12589,7 @@
                     </pic:cNvPicPr>
                   </pic:nvPicPr>
                   <pic:blipFill>
-                    <a:blip r:embed="rId40"/>
+                    <a:blip r:embed="rId41"/>
                     <a:stretch>
                       <a:fillRect/>
                     </a:stretch>
@@ -10032,6 +12654,10 @@
           <w:lang w:val="es-ES"/>
         </w:rPr>
       </w:pPr>
+      <w:bookmarkStart w:id="108" w:name="_Toc25072"/>
+      <w:bookmarkStart w:id="109" w:name="_Toc10603"/>
+      <w:bookmarkStart w:id="110" w:name="_Toc18138"/>
+      <w:bookmarkStart w:id="111" w:name="_Toc31776"/>
       <w:r>
         <w:rPr>
           <w:rFonts w:hint="default"/>
@@ -10039,6 +12665,10 @@
         </w:rPr>
         <w:t>EJERCICIOS COMPLETOS</w:t>
       </w:r>
+      <w:bookmarkEnd w:id="108"/>
+      <w:bookmarkEnd w:id="109"/>
+      <w:bookmarkEnd w:id="110"/>
+      <w:bookmarkEnd w:id="111"/>
     </w:p>
     <w:p>
       <w:pPr>
@@ -10049,13 +12679,21 @@
           <w:lang w:val="es-ES"/>
         </w:rPr>
       </w:pPr>
-      <w:r>
-        <w:rPr>
-          <w:rFonts w:hint="default"/>
-          <w:lang w:val="es-ES"/>
-        </w:rPr>
-        <w:t>Ejercicio 014- Simulacion repartidores</w:t>
-      </w:r>
+      <w:bookmarkStart w:id="112" w:name="_Toc29765"/>
+      <w:bookmarkStart w:id="113" w:name="_Toc32473"/>
+      <w:bookmarkStart w:id="114" w:name="_Toc27957"/>
+      <w:bookmarkStart w:id="115" w:name="_Toc5585"/>
+      <w:r>
+        <w:rPr>
+          <w:rFonts w:hint="default"/>
+          <w:lang w:val="es-ES"/>
+        </w:rPr>
+        <w:t>SIMULACIÓN REPARTIDORES</w:t>
+      </w:r>
+      <w:bookmarkEnd w:id="112"/>
+      <w:bookmarkEnd w:id="113"/>
+      <w:bookmarkEnd w:id="114"/>
+      <w:bookmarkEnd w:id="115"/>
     </w:p>
     <w:p>
       <w:pPr>
@@ -10337,7 +12975,7 @@
                     </pic:cNvPicPr>
                   </pic:nvPicPr>
                   <pic:blipFill>
-                    <a:blip r:embed="rId41"/>
+                    <a:blip r:embed="rId42"/>
                     <a:stretch>
                       <a:fillRect/>
                     </a:stretch>
@@ -10433,12 +13071,6 @@
             <w:insideH w:val="single" w:color="auto" w:sz="4" w:space="0"/>
             <w:insideV w:val="single" w:color="auto" w:sz="4" w:space="0"/>
           </w:tblBorders>
-          <w:tblCellMar>
-            <w:top w:w="0" w:type="dxa"/>
-            <w:left w:w="108" w:type="dxa"/>
-            <w:bottom w:w="0" w:type="dxa"/>
-            <w:right w:w="108" w:type="dxa"/>
-          </w:tblCellMar>
         </w:tblPrEx>
         <w:trPr>
           <w:trHeight w:val="255" w:hRule="atLeast"/>
@@ -11079,13 +13711,21 @@
           <w:lang w:val="es-ES"/>
         </w:rPr>
       </w:pPr>
-      <w:r>
-        <w:rPr>
-          <w:rFonts w:hint="default"/>
-          <w:lang w:val="es-ES"/>
-        </w:rPr>
-        <w:t>Ejercicio 015- Simulacion banco</w:t>
-      </w:r>
+      <w:bookmarkStart w:id="116" w:name="_Toc18664"/>
+      <w:bookmarkStart w:id="117" w:name="_Toc15038"/>
+      <w:bookmarkStart w:id="118" w:name="_Toc29345"/>
+      <w:bookmarkStart w:id="119" w:name="_Toc1667"/>
+      <w:r>
+        <w:rPr>
+          <w:rFonts w:hint="default"/>
+          <w:lang w:val="es-ES"/>
+        </w:rPr>
+        <w:t>SIMULACIÓN BANCO</w:t>
+      </w:r>
+      <w:bookmarkEnd w:id="116"/>
+      <w:bookmarkEnd w:id="117"/>
+      <w:bookmarkEnd w:id="118"/>
+      <w:bookmarkEnd w:id="119"/>
     </w:p>
     <w:p>
       <w:pPr>
@@ -11753,6 +14393,10 @@
           <w:lang w:val="es-ES"/>
         </w:rPr>
       </w:pPr>
+      <w:bookmarkStart w:id="120" w:name="_Toc32392"/>
+      <w:bookmarkStart w:id="121" w:name="_Toc22127"/>
+      <w:bookmarkStart w:id="122" w:name="_Toc24854"/>
+      <w:bookmarkStart w:id="123" w:name="_Toc18254"/>
       <w:r>
         <w:rPr>
           <w:rFonts w:hint="default"/>
@@ -11760,6 +14404,10 @@
         </w:rPr>
         <w:t>RMI ASINCRONO</w:t>
       </w:r>
+      <w:bookmarkEnd w:id="120"/>
+      <w:bookmarkEnd w:id="121"/>
+      <w:bookmarkEnd w:id="122"/>
+      <w:bookmarkEnd w:id="123"/>
     </w:p>
     <w:p>
       <w:pPr>
@@ -12040,6 +14688,10 @@
           <w:lang w:val="es-ES"/>
         </w:rPr>
       </w:pPr>
+      <w:bookmarkStart w:id="124" w:name="_Toc32706"/>
+      <w:bookmarkStart w:id="125" w:name="_Toc18799"/>
+      <w:bookmarkStart w:id="126" w:name="_Toc8439"/>
+      <w:bookmarkStart w:id="127" w:name="_Toc10172"/>
       <w:r>
         <w:rPr>
           <w:rFonts w:hint="default"/>
@@ -12047,6 +14699,10 @@
         </w:rPr>
         <w:t>CONCLUSIONES</w:t>
       </w:r>
+      <w:bookmarkEnd w:id="124"/>
+      <w:bookmarkEnd w:id="125"/>
+      <w:bookmarkEnd w:id="126"/>
+      <w:bookmarkEnd w:id="127"/>
     </w:p>
     <w:p>
       <w:pPr>
@@ -12176,13 +14832,21 @@
           <w:lang w:val="es-ES"/>
         </w:rPr>
       </w:pPr>
-      <w:r>
-        <w:rPr>
-          <w:rFonts w:hint="default"/>
-          <w:lang w:val="es-ES"/>
-        </w:rPr>
-        <w:t>Lineas futuras</w:t>
-      </w:r>
+      <w:bookmarkStart w:id="128" w:name="_Toc8118"/>
+      <w:bookmarkStart w:id="129" w:name="_Toc16809"/>
+      <w:bookmarkStart w:id="130" w:name="_Toc26952"/>
+      <w:bookmarkStart w:id="131" w:name="_Toc19379"/>
+      <w:r>
+        <w:rPr>
+          <w:rFonts w:hint="default"/>
+          <w:lang w:val="es-ES"/>
+        </w:rPr>
+        <w:t>LINEAS FUTURAS</w:t>
+      </w:r>
+      <w:bookmarkEnd w:id="128"/>
+      <w:bookmarkEnd w:id="129"/>
+      <w:bookmarkEnd w:id="130"/>
+      <w:bookmarkEnd w:id="131"/>
     </w:p>
     <w:p>
       <w:pPr>
@@ -12415,6 +15079,7 @@
     <w:p>
       <w:pPr>
         <w:numPr>
+          <w:ilvl w:val="0"/>
           <w:numId w:val="0"/>
         </w:numPr>
         <w:ind w:leftChars="0"/>
@@ -12465,8 +15130,10 @@
           <w:lang w:val="es-ES"/>
         </w:rPr>
       </w:pPr>
-      <w:bookmarkStart w:id="6" w:name="_GoBack"/>
-      <w:bookmarkEnd w:id="6"/>
+      <w:bookmarkStart w:id="132" w:name="_Toc30496"/>
+      <w:bookmarkStart w:id="133" w:name="_Toc15101"/>
+      <w:bookmarkStart w:id="134" w:name="_Toc15210"/>
+      <w:bookmarkStart w:id="135" w:name="_Toc18171"/>
       <w:r>
         <w:rPr>
           <w:rFonts w:hint="default"/>
@@ -12474,6 +15141,10 @@
         </w:rPr>
         <w:t>BIBLIOGRAFIA</w:t>
       </w:r>
+      <w:bookmarkEnd w:id="132"/>
+      <w:bookmarkEnd w:id="133"/>
+      <w:bookmarkEnd w:id="134"/>
+      <w:bookmarkEnd w:id="135"/>
     </w:p>
     <w:p>
       <w:pPr>
@@ -12484,7 +15155,6 @@
       </w:pPr>
     </w:p>
     <w:sectPr>
-      <w:footerReference r:id="rId3" w:type="default"/>
       <w:pgSz w:w="11906" w:h="16838"/>
       <w:pgMar w:top="1440" w:right="1800" w:bottom="1440" w:left="1800" w:header="720" w:footer="720" w:gutter="0"/>
       <w:pgNumType w:fmt="decimal"/>
@@ -14654,6 +17324,7 @@
   <w:style w:type="paragraph" w:styleId="106">
     <w:name w:val="Title"/>
     <w:basedOn w:val="1"/>
+    <w:next w:val="1"/>
     <w:qFormat/>
     <w:uiPriority w:val="0"/>
     <w:pPr>
@@ -18689,6 +21360,39 @@
       <w:szCs w:val="20"/>
     </w:rPr>
   </w:style>
+  <w:style w:type="paragraph" w:customStyle="1" w:styleId="156">
+    <w:name w:val="WPSOffice手动目录 1"/>
+    <w:uiPriority w:val="0"/>
+    <w:pPr>
+      <w:ind w:leftChars="0"/>
+    </w:pPr>
+    <w:rPr>
+      <w:sz w:val="20"/>
+      <w:szCs w:val="20"/>
+    </w:rPr>
+  </w:style>
+  <w:style w:type="paragraph" w:customStyle="1" w:styleId="157">
+    <w:name w:val="WPSOffice手动目录 2"/>
+    <w:uiPriority w:val="0"/>
+    <w:pPr>
+      <w:ind w:leftChars="200"/>
+    </w:pPr>
+    <w:rPr>
+      <w:sz w:val="20"/>
+      <w:szCs w:val="20"/>
+    </w:rPr>
+  </w:style>
+  <w:style w:type="paragraph" w:customStyle="1" w:styleId="158">
+    <w:name w:val="WPSOffice手动目录 3"/>
+    <w:uiPriority w:val="0"/>
+    <w:pPr>
+      <w:ind w:leftChars="400"/>
+    </w:pPr>
+    <w:rPr>
+      <w:sz w:val="20"/>
+      <w:szCs w:val="20"/>
+    </w:rPr>
+  </w:style>
 </w:styles>
 </file>
 
@@ -18951,6 +21655,7 @@
 <s:customData xmlns="http://www.wps.cn/officeDocument/2013/wpsCustomData" xmlns:s="http://www.wps.cn/officeDocument/2013/wpsCustomData">
   <customSectProps>
     <customSectPr/>
+    <customSectPr/>
   </customSectProps>
   <customShpExts>
     <customShpInfo spid="_x0000_s1026" textRotate="1"/>

</xml_diff>

<commit_message>
Imputs puestos en El documento
</commit_message>
<xml_diff>
--- a/Documento RMI.docx
+++ b/Documento RMI.docx
@@ -3930,12 +3930,12 @@
           <w:docGrid w:linePitch="360" w:charSpace="0"/>
         </w:sectPr>
       </w:pPr>
-      <w:bookmarkStart w:id="2" w:name="_Toc22081"/>
+      <w:bookmarkStart w:id="2" w:name="_Toc4804"/>
       <w:bookmarkStart w:id="3" w:name="_Toc19625"/>
-      <w:bookmarkStart w:id="4" w:name="_Toc4804"/>
+      <w:bookmarkStart w:id="4" w:name="_Toc6636"/>
       <w:bookmarkStart w:id="5" w:name="_Toc12146"/>
-      <w:bookmarkStart w:id="6" w:name="_Toc6636"/>
-      <w:bookmarkStart w:id="7" w:name="_Toc15214"/>
+      <w:bookmarkStart w:id="6" w:name="_Toc15214"/>
+      <w:bookmarkStart w:id="7" w:name="_Toc22081"/>
     </w:p>
     <w:p>
       <w:pPr>
@@ -3996,11 +3996,11 @@
           <w:lang w:val="es-ES"/>
         </w:rPr>
       </w:pPr>
-      <w:bookmarkStart w:id="8" w:name="_Toc28505"/>
+      <w:bookmarkStart w:id="8" w:name="_Toc11937"/>
       <w:bookmarkStart w:id="9" w:name="_Toc29823"/>
       <w:bookmarkStart w:id="10" w:name="_Toc10027"/>
       <w:bookmarkStart w:id="11" w:name="_Toc10062"/>
-      <w:bookmarkStart w:id="12" w:name="_Toc11937"/>
+      <w:bookmarkStart w:id="12" w:name="_Toc28505"/>
       <w:r>
         <w:drawing>
           <wp:anchor distT="0" distB="0" distL="114300" distR="114300" simplePos="0" relativeHeight="251667456" behindDoc="1" locked="0" layoutInCell="1" allowOverlap="1">
@@ -4155,8 +4155,8 @@
       </w:pPr>
       <w:bookmarkStart w:id="13" w:name="_Toc22497"/>
       <w:bookmarkStart w:id="14" w:name="_Toc28433"/>
-      <w:bookmarkStart w:id="15" w:name="_Toc24227"/>
-      <w:bookmarkStart w:id="16" w:name="_Toc31633"/>
+      <w:bookmarkStart w:id="15" w:name="_Toc31633"/>
+      <w:bookmarkStart w:id="16" w:name="_Toc24227"/>
     </w:p>
     <w:p>
       <w:pPr>
@@ -4333,9 +4333,9 @@
           <w:lang w:val="es-ES"/>
         </w:rPr>
       </w:pPr>
-      <w:bookmarkStart w:id="21" w:name="_Toc14481"/>
-      <w:bookmarkStart w:id="22" w:name="_Toc31582"/>
-      <w:bookmarkStart w:id="23" w:name="_Toc14233"/>
+      <w:bookmarkStart w:id="21" w:name="_Toc14233"/>
+      <w:bookmarkStart w:id="22" w:name="_Toc14481"/>
+      <w:bookmarkStart w:id="23" w:name="_Toc31582"/>
       <w:r>
         <w:rPr>
           <w:rFonts w:hint="default"/>
@@ -4364,10 +4364,10 @@
         </w:rPr>
         <w:t>trabajarán los diferentes conceptos que componen RMI de una forma ordenada para construir una comprensión práctica del tema.</w:t>
       </w:r>
-      <w:bookmarkStart w:id="24" w:name="_Toc14588"/>
-      <w:bookmarkStart w:id="25" w:name="_Toc29674"/>
-      <w:bookmarkStart w:id="26" w:name="_Toc26909"/>
-      <w:bookmarkStart w:id="27" w:name="_Toc4457"/>
+      <w:bookmarkStart w:id="24" w:name="_Toc26909"/>
+      <w:bookmarkStart w:id="25" w:name="_Toc4457"/>
+      <w:bookmarkStart w:id="26" w:name="_Toc29674"/>
+      <w:bookmarkStart w:id="27" w:name="_Toc14588"/>
     </w:p>
     <w:p>
       <w:pPr>
@@ -4427,11 +4427,11 @@
           <w:lang w:val="es-ES"/>
         </w:rPr>
       </w:pPr>
-      <w:bookmarkStart w:id="29" w:name="_Toc14647"/>
+      <w:bookmarkStart w:id="29" w:name="_Toc13633"/>
       <w:bookmarkStart w:id="30" w:name="_Toc17985"/>
       <w:bookmarkStart w:id="31" w:name="_Toc30841"/>
-      <w:bookmarkStart w:id="32" w:name="_Toc9260"/>
-      <w:bookmarkStart w:id="33" w:name="_Toc13633"/>
+      <w:bookmarkStart w:id="32" w:name="_Toc14647"/>
+      <w:bookmarkStart w:id="33" w:name="_Toc9260"/>
       <w:r>
         <w:rPr>
           <w:rFonts w:hint="default"/>
@@ -4549,10 +4549,10 @@
           <w:lang w:val="es-ES"/>
         </w:rPr>
       </w:pPr>
-      <w:bookmarkStart w:id="34" w:name="_Toc24744"/>
+      <w:bookmarkStart w:id="34" w:name="_Toc28027"/>
       <w:bookmarkStart w:id="35" w:name="_Toc31004"/>
-      <w:bookmarkStart w:id="36" w:name="_Toc28027"/>
-      <w:bookmarkStart w:id="37" w:name="_Toc30138"/>
+      <w:bookmarkStart w:id="36" w:name="_Toc30138"/>
+      <w:bookmarkStart w:id="37" w:name="_Toc24744"/>
       <w:bookmarkStart w:id="38" w:name="_Toc13385"/>
       <w:r>
         <w:rPr>
@@ -4891,10 +4891,10 @@
           <w:lang w:val="es-ES"/>
         </w:rPr>
       </w:pPr>
-      <w:bookmarkStart w:id="39" w:name="_Toc9784"/>
-      <w:bookmarkStart w:id="40" w:name="_Toc16746"/>
-      <w:bookmarkStart w:id="41" w:name="_Toc14394"/>
-      <w:bookmarkStart w:id="42" w:name="_Toc2940"/>
+      <w:bookmarkStart w:id="39" w:name="_Toc16746"/>
+      <w:bookmarkStart w:id="40" w:name="_Toc14394"/>
+      <w:bookmarkStart w:id="41" w:name="_Toc2940"/>
+      <w:bookmarkStart w:id="42" w:name="_Toc9784"/>
     </w:p>
     <w:p>
       <w:pPr>
@@ -4978,9 +4978,9 @@
       </w:pPr>
       <w:bookmarkStart w:id="44" w:name="_Toc8084"/>
       <w:bookmarkStart w:id="45" w:name="_Toc32492"/>
-      <w:bookmarkStart w:id="46" w:name="_Toc2746"/>
-      <w:bookmarkStart w:id="47" w:name="_Toc479"/>
-      <w:bookmarkStart w:id="48" w:name="_Toc12726"/>
+      <w:bookmarkStart w:id="46" w:name="_Toc479"/>
+      <w:bookmarkStart w:id="47" w:name="_Toc12726"/>
+      <w:bookmarkStart w:id="48" w:name="_Toc2746"/>
       <w:r>
         <w:rPr>
           <w:rFonts w:hint="default"/>
@@ -5121,11 +5121,11 @@
           <w:lang w:val="es-ES"/>
         </w:rPr>
       </w:pPr>
-      <w:bookmarkStart w:id="49" w:name="_Toc21260"/>
-      <w:bookmarkStart w:id="50" w:name="_Toc6145"/>
+      <w:bookmarkStart w:id="49" w:name="_Toc6145"/>
+      <w:bookmarkStart w:id="50" w:name="_Toc3716"/>
       <w:bookmarkStart w:id="51" w:name="_Toc10600"/>
-      <w:bookmarkStart w:id="52" w:name="_Toc5106"/>
-      <w:bookmarkStart w:id="53" w:name="_Toc3716"/>
+      <w:bookmarkStart w:id="52" w:name="_Toc21260"/>
+      <w:bookmarkStart w:id="53" w:name="_Toc5106"/>
       <w:r>
         <w:rPr>
           <w:rFonts w:hint="default"/>
@@ -5281,9 +5281,9 @@
         </w:rPr>
       </w:pPr>
       <w:bookmarkStart w:id="54" w:name="_Toc13507"/>
-      <w:bookmarkStart w:id="55" w:name="_Toc17702"/>
-      <w:bookmarkStart w:id="56" w:name="_Toc9990"/>
-      <w:bookmarkStart w:id="57" w:name="_Toc25365"/>
+      <w:bookmarkStart w:id="55" w:name="_Toc9990"/>
+      <w:bookmarkStart w:id="56" w:name="_Toc25365"/>
+      <w:bookmarkStart w:id="57" w:name="_Toc17702"/>
       <w:bookmarkStart w:id="58" w:name="_Toc28717"/>
       <w:r>
         <w:rPr>
@@ -5490,11 +5490,11 @@
           <w:lang w:val="es-ES" w:eastAsia="zh-CN"/>
         </w:rPr>
       </w:pPr>
-      <w:bookmarkStart w:id="59" w:name="_Toc31319"/>
-      <w:bookmarkStart w:id="60" w:name="_Toc19708"/>
-      <w:bookmarkStart w:id="61" w:name="_Toc19174"/>
-      <w:bookmarkStart w:id="62" w:name="_Toc11893"/>
-      <w:bookmarkStart w:id="63" w:name="_Toc21643"/>
+      <w:bookmarkStart w:id="59" w:name="_Toc19708"/>
+      <w:bookmarkStart w:id="60" w:name="_Toc31319"/>
+      <w:bookmarkStart w:id="61" w:name="_Toc21643"/>
+      <w:bookmarkStart w:id="62" w:name="_Toc19174"/>
+      <w:bookmarkStart w:id="63" w:name="_Toc11893"/>
       <w:r>
         <w:rPr>
           <w:rFonts w:hint="default"/>
@@ -5628,9 +5628,9 @@
       </w:pPr>
       <w:bookmarkStart w:id="64" w:name="_Toc12744"/>
       <w:bookmarkStart w:id="65" w:name="_Toc30311"/>
-      <w:bookmarkStart w:id="66" w:name="_Toc24153"/>
-      <w:bookmarkStart w:id="67" w:name="_Toc29015"/>
-      <w:bookmarkStart w:id="68" w:name="_Toc15510"/>
+      <w:bookmarkStart w:id="66" w:name="_Toc15510"/>
+      <w:bookmarkStart w:id="67" w:name="_Toc24153"/>
+      <w:bookmarkStart w:id="68" w:name="_Toc29015"/>
     </w:p>
     <w:p>
       <w:pPr>
@@ -6816,11 +6816,11 @@
           <w:lang w:val="es-ES"/>
         </w:rPr>
       </w:pPr>
-      <w:bookmarkStart w:id="74" w:name="_Toc15697"/>
-      <w:bookmarkStart w:id="75" w:name="_Toc3083"/>
-      <w:bookmarkStart w:id="76" w:name="_Toc28320"/>
+      <w:bookmarkStart w:id="74" w:name="_Toc2492"/>
+      <w:bookmarkStart w:id="75" w:name="_Toc15697"/>
+      <w:bookmarkStart w:id="76" w:name="_Toc3083"/>
       <w:bookmarkStart w:id="77" w:name="_Toc18322"/>
-      <w:bookmarkStart w:id="78" w:name="_Toc2492"/>
+      <w:bookmarkStart w:id="78" w:name="_Toc28320"/>
       <w:r>
         <w:rPr>
           <w:rFonts w:hint="default"/>
@@ -7049,8 +7049,8 @@
           <w:docGrid w:linePitch="360" w:charSpace="0"/>
         </w:sectPr>
       </w:pPr>
-      <w:bookmarkStart w:id="79" w:name="_Toc29389"/>
-      <w:bookmarkStart w:id="80" w:name="_Toc7867"/>
+      <w:bookmarkStart w:id="79" w:name="_Toc7867"/>
+      <w:bookmarkStart w:id="80" w:name="_Toc29389"/>
       <w:bookmarkStart w:id="81" w:name="_Toc28047"/>
       <w:bookmarkStart w:id="82" w:name="_Toc7160"/>
     </w:p>
@@ -7136,9 +7136,9 @@
       </w:pPr>
       <w:bookmarkStart w:id="84" w:name="_Toc22808"/>
       <w:bookmarkStart w:id="85" w:name="_Toc7734"/>
-      <w:bookmarkStart w:id="86" w:name="_Toc28315"/>
-      <w:bookmarkStart w:id="87" w:name="_Toc28181"/>
-      <w:bookmarkStart w:id="88" w:name="_Toc16757"/>
+      <w:bookmarkStart w:id="86" w:name="_Toc28181"/>
+      <w:bookmarkStart w:id="87" w:name="_Toc16757"/>
+      <w:bookmarkStart w:id="88" w:name="_Toc28315"/>
       <w:r>
         <w:rPr>
           <w:rFonts w:hint="default"/>
@@ -10256,11 +10256,11 @@
           <w:lang w:val="es-ES"/>
         </w:rPr>
       </w:pPr>
-      <w:bookmarkStart w:id="89" w:name="_Toc9841"/>
-      <w:bookmarkStart w:id="90" w:name="_Toc3474"/>
-      <w:bookmarkStart w:id="91" w:name="_Toc5515"/>
-      <w:bookmarkStart w:id="92" w:name="_Toc11868"/>
-      <w:bookmarkStart w:id="93" w:name="_Toc29761"/>
+      <w:bookmarkStart w:id="89" w:name="_Toc11868"/>
+      <w:bookmarkStart w:id="90" w:name="_Toc29761"/>
+      <w:bookmarkStart w:id="91" w:name="_Toc9841"/>
+      <w:bookmarkStart w:id="92" w:name="_Toc3474"/>
+      <w:bookmarkStart w:id="93" w:name="_Toc5515"/>
       <w:r>
         <w:rPr>
           <w:rFonts w:hint="default"/>
@@ -10568,10 +10568,10 @@
         <w:pStyle w:val="4"/>
         <w:bidi w:val="0"/>
       </w:pPr>
-      <w:bookmarkStart w:id="94" w:name="_Toc14779"/>
-      <w:bookmarkStart w:id="95" w:name="_Toc52"/>
+      <w:bookmarkStart w:id="94" w:name="_Toc1051"/>
+      <w:bookmarkStart w:id="95" w:name="_Toc14779"/>
       <w:bookmarkStart w:id="96" w:name="_Toc9655"/>
-      <w:bookmarkStart w:id="97" w:name="_Toc1051"/>
+      <w:bookmarkStart w:id="97" w:name="_Toc52"/>
       <w:r>
         <w:rPr>
           <w:rFonts w:hint="default"/>
@@ -10790,9 +10790,9 @@
           <w:rFonts w:hint="default"/>
         </w:rPr>
       </w:pPr>
-      <w:bookmarkStart w:id="98" w:name="_Toc29658"/>
-      <w:bookmarkStart w:id="99" w:name="_Toc19294"/>
-      <w:bookmarkStart w:id="100" w:name="_Toc26790"/>
+      <w:bookmarkStart w:id="98" w:name="_Toc19294"/>
+      <w:bookmarkStart w:id="99" w:name="_Toc26790"/>
+      <w:bookmarkStart w:id="100" w:name="_Toc29658"/>
       <w:bookmarkStart w:id="101" w:name="_Toc30571"/>
       <w:r>
         <w:rPr>
@@ -10960,10 +10960,10 @@
           <w:lang w:val="es-ES"/>
         </w:rPr>
       </w:pPr>
-      <w:bookmarkStart w:id="102" w:name="_Toc1444"/>
-      <w:bookmarkStart w:id="103" w:name="_Toc26721"/>
-      <w:bookmarkStart w:id="104" w:name="_Toc5777"/>
-      <w:bookmarkStart w:id="105" w:name="_Toc23362"/>
+      <w:bookmarkStart w:id="102" w:name="_Toc26721"/>
+      <w:bookmarkStart w:id="103" w:name="_Toc5777"/>
+      <w:bookmarkStart w:id="104" w:name="_Toc23362"/>
+      <w:bookmarkStart w:id="105" w:name="_Toc1444"/>
       <w:r>
         <w:rPr>
           <w:rFonts w:hint="default"/>
@@ -11157,10 +11157,10 @@
           <w:lang w:val="es-ES"/>
         </w:rPr>
       </w:pPr>
-      <w:bookmarkStart w:id="106" w:name="_Toc30889"/>
-      <w:bookmarkStart w:id="107" w:name="_Toc10736"/>
-      <w:bookmarkStart w:id="108" w:name="_Toc23835"/>
-      <w:bookmarkStart w:id="109" w:name="_Toc10493"/>
+      <w:bookmarkStart w:id="106" w:name="_Toc10736"/>
+      <w:bookmarkStart w:id="107" w:name="_Toc10493"/>
+      <w:bookmarkStart w:id="108" w:name="_Toc30889"/>
+      <w:bookmarkStart w:id="109" w:name="_Toc23835"/>
       <w:r>
         <w:rPr>
           <w:rFonts w:hint="default"/>
@@ -11282,308 +11282,32 @@
     </w:p>
     <w:p>
       <w:pPr>
+        <w:bidi w:val="0"/>
+        <w:rPr>
+          <w:rFonts w:hint="default"/>
+          <w:lang w:val="es-ES"/>
+        </w:rPr>
+      </w:pPr>
+    </w:p>
+    <w:p>
+      <w:pPr>
         <w:pStyle w:val="4"/>
         <w:bidi w:val="0"/>
         <w:rPr>
           <w:rFonts w:hint="default"/>
           <w:lang w:val="es-ES"/>
         </w:rPr>
-        <w:sectPr>
-          <w:pgSz w:w="11907" w:h="16839"/>
-          <w:pgMar w:top="1418" w:right="1701" w:bottom="1418" w:left="1701" w:header="709" w:footer="709" w:gutter="0"/>
-          <w:pgNumType w:fmt="decimal"/>
-          <w:cols w:space="720" w:num="1"/>
-          <w:titlePg/>
-          <w:docGrid w:linePitch="360" w:charSpace="0"/>
-        </w:sectPr>
       </w:pPr>
       <w:bookmarkStart w:id="110" w:name="_Toc13059"/>
       <w:bookmarkStart w:id="111" w:name="_Toc13440"/>
       <w:bookmarkStart w:id="112" w:name="_Toc7700"/>
       <w:bookmarkStart w:id="113" w:name="_Toc22007"/>
-    </w:p>
-    <w:p>
-      <w:pPr>
-        <w:pStyle w:val="4"/>
-        <w:bidi w:val="0"/>
-        <w:rPr>
-          <w:rFonts w:hint="default"/>
-          <w:lang w:val="es-ES"/>
-        </w:rPr>
-      </w:pPr>
-      <w:r>
-        <w:rPr>
-          <w:rFonts w:hint="default"/>
-          <w:lang w:val="es-ES"/>
-        </w:rPr>
-        <w:t>EJERCICIOS</w:t>
-      </w:r>
-      <w:bookmarkEnd w:id="110"/>
-      <w:r>
-        <w:rPr>
-          <w:rFonts w:hint="default"/>
-          <w:lang w:val="es-ES"/>
-        </w:rPr>
-        <w:t xml:space="preserve"> DE SEGURIDAD</w:t>
-      </w:r>
-      <w:bookmarkEnd w:id="111"/>
-      <w:bookmarkEnd w:id="112"/>
-      <w:bookmarkEnd w:id="113"/>
-    </w:p>
-    <w:p>
-      <w:pPr>
-        <w:pStyle w:val="5"/>
-        <w:bidi w:val="0"/>
-        <w:rPr>
-          <w:rFonts w:hint="default"/>
-          <w:lang w:val="es-ES"/>
-        </w:rPr>
-      </w:pPr>
-      <w:r>
-        <w:rPr>
-          <w:rFonts w:hint="default"/>
-          <w:lang w:val="es-ES"/>
-        </w:rPr>
-        <w:t>010- Security hello world example</w:t>
-      </w:r>
-    </w:p>
-    <w:p>
-      <w:pPr>
-        <w:bidi w:val="0"/>
-        <w:rPr>
-          <w:rFonts w:hint="default"/>
-          <w:lang w:val="es-ES"/>
-        </w:rPr>
-      </w:pPr>
-      <w:r>
-        <w:rPr>
-          <w:rFonts w:hint="default"/>
-          <w:b/>
-          <w:bCs/>
-          <w:lang w:val="es-ES"/>
-        </w:rPr>
-        <w:t>Enunciado</w:t>
-      </w:r>
-    </w:p>
-    <w:p>
-      <w:pPr>
-        <w:bidi w:val="0"/>
-        <w:rPr>
-          <w:rFonts w:hint="default"/>
-          <w:lang w:val="es-ES"/>
-        </w:rPr>
-      </w:pPr>
-      <w:r>
-        <w:rPr>
-          <w:rFonts w:hint="default"/>
-          <w:lang w:val="es-ES"/>
-        </w:rPr>
-        <w:t>Implementa Rmi Security en el ejemplo de hello world. Para eso realiza los siguientes pasos</w:t>
-      </w:r>
-    </w:p>
-    <w:p>
-      <w:pPr>
-        <w:numPr>
-          <w:ilvl w:val="0"/>
-          <w:numId w:val="11"/>
-        </w:numPr>
-        <w:bidi w:val="0"/>
-        <w:ind w:left="420" w:leftChars="0" w:hanging="420" w:firstLineChars="0"/>
-        <w:rPr>
-          <w:rFonts w:hint="default"/>
-          <w:lang w:val="es-ES"/>
-        </w:rPr>
-      </w:pPr>
-      <w:r>
-        <w:rPr>
-          <w:rFonts w:hint="default"/>
-          <w:lang w:val="es-ES"/>
-        </w:rPr>
-        <w:t xml:space="preserve"> Cambia las propiedades de la VM para habilitar la descarga dinamica del codigo en la aplicacion.</w:t>
-      </w:r>
-    </w:p>
-    <w:p>
-      <w:pPr>
-        <w:numPr>
-          <w:ilvl w:val="0"/>
-          <w:numId w:val="11"/>
-        </w:numPr>
-        <w:bidi w:val="0"/>
-        <w:ind w:left="420" w:leftChars="0" w:hanging="420" w:firstLineChars="0"/>
-        <w:rPr>
-          <w:rFonts w:hint="default"/>
-          <w:lang w:val="es-ES"/>
-        </w:rPr>
-      </w:pPr>
-      <w:r>
-        <w:rPr>
-          <w:rFonts w:hint="default"/>
-          <w:lang w:val="es-ES"/>
-        </w:rPr>
-        <w:t xml:space="preserve"> Aplica el RMISecurityManager, y sobreescribe el SecurityManager estandar de java</w:t>
-      </w:r>
-    </w:p>
-    <w:p>
-      <w:pPr>
-        <w:numPr>
-          <w:ilvl w:val="0"/>
-          <w:numId w:val="11"/>
-        </w:numPr>
-        <w:bidi w:val="0"/>
-        <w:ind w:left="420" w:leftChars="0" w:hanging="420" w:firstLineChars="0"/>
-        <w:rPr>
-          <w:rFonts w:hint="default"/>
-          <w:lang w:val="es-ES"/>
-        </w:rPr>
-      </w:pPr>
-      <w:r>
-        <w:rPr>
-          <w:rFonts w:hint="default"/>
-          <w:lang w:val="es-ES"/>
-        </w:rPr>
-        <w:t xml:space="preserve"> Aplica una politica de seguridad, que habilite todos los permisos.</w:t>
-      </w:r>
-    </w:p>
-    <w:p>
-      <w:pPr>
-        <w:numPr>
-          <w:ilvl w:val="0"/>
-          <w:numId w:val="0"/>
-        </w:numPr>
-        <w:tabs>
-          <w:tab w:val="left" w:pos="420"/>
-        </w:tabs>
-        <w:bidi w:val="0"/>
-        <w:jc w:val="left"/>
-        <w:rPr>
-          <w:rFonts w:hint="default"/>
-          <w:lang w:val="es-ES"/>
-        </w:rPr>
-      </w:pPr>
-      <w:r>
-        <w:rPr>
-          <w:rFonts w:hint="default"/>
-          <w:lang w:val="es-ES"/>
-        </w:rPr>
-        <w:t>Finalmente sigue los pasos para hacer una ejecucion remota en otra maquina.</w:t>
-      </w:r>
-    </w:p>
-    <w:p>
-      <w:pPr>
-        <w:bidi w:val="0"/>
-        <w:rPr>
-          <w:rFonts w:hint="default"/>
-          <w:b/>
-          <w:bCs/>
-          <w:lang w:val="es-ES"/>
-        </w:rPr>
-      </w:pPr>
-      <w:r>
-        <w:rPr>
-          <w:rFonts w:hint="default"/>
-          <w:b/>
-          <w:bCs/>
-          <w:lang w:val="es-ES"/>
-        </w:rPr>
-        <w:t>Explicacion</w:t>
-      </w:r>
-    </w:p>
-    <w:p>
-      <w:pPr>
-        <w:bidi w:val="0"/>
-        <w:rPr>
-          <w:rFonts w:hint="default"/>
-          <w:b w:val="0"/>
-          <w:bCs w:val="0"/>
-          <w:lang w:val="es-ES"/>
-        </w:rPr>
-      </w:pPr>
-      <w:r>
-        <w:rPr>
-          <w:rFonts w:hint="default"/>
-          <w:b w:val="0"/>
-          <w:bCs w:val="0"/>
-          <w:lang w:val="es-ES"/>
-        </w:rPr>
-        <w:t>La propiedad que posibilita la descarga dinamica de codigo va unicamente en el servidor.</w:t>
-      </w:r>
-    </w:p>
-    <w:p>
-      <w:pPr>
-        <w:bidi w:val="0"/>
-        <w:rPr>
-          <w:rFonts w:hint="default"/>
-          <w:b w:val="0"/>
-          <w:bCs w:val="0"/>
-          <w:lang w:val="es-ES"/>
-        </w:rPr>
-      </w:pPr>
-      <w:r>
-        <w:rPr>
-          <w:rFonts w:hint="default"/>
-          <w:b w:val="0"/>
-          <w:bCs w:val="0"/>
-          <w:lang w:val="es-ES"/>
-        </w:rPr>
-        <w:t>Y para la ejecucion remota se recomienda, tomar los .class despues de hacer la ejecucion en eclipse, ya que genera los .class del codigo despues de cada ejecucion de codigo.</w:t>
-      </w:r>
-    </w:p>
-    <w:p>
-      <w:pPr>
-        <w:bidi w:val="0"/>
-        <w:rPr>
-          <w:rFonts w:hint="default"/>
-          <w:b w:val="0"/>
-          <w:bCs w:val="0"/>
-          <w:lang w:val="es-ES"/>
-        </w:rPr>
-      </w:pPr>
-      <w:r>
-        <w:rPr>
-          <w:rFonts w:hint="default"/>
-          <w:b w:val="0"/>
-          <w:bCs w:val="0"/>
-          <w:lang w:val="es-ES"/>
-        </w:rPr>
-        <w:t>Ademas, en mi caso la ejecucion del servidor la he hecho en mi pc, y le he puesto para que busque mi ip al cliente, para que la busqueda sea mas facil.</w:t>
-      </w:r>
-    </w:p>
-    <w:p>
-      <w:pPr>
-        <w:bidi w:val="0"/>
-        <w:rPr>
-          <w:rFonts w:hint="default"/>
-          <w:lang w:val="es-ES"/>
-        </w:rPr>
-      </w:pPr>
-      <w:r>
-        <w:rPr>
-          <w:rFonts w:hint="default"/>
-          <w:b w:val="0"/>
-          <w:bCs w:val="0"/>
-          <w:lang w:val="es-ES"/>
-        </w:rPr>
-        <w:t>NOTA: para la ejecucion ten cuidado con el firewall, del ordenador y de la red en la que estas.</w:t>
-      </w:r>
-    </w:p>
-    <w:p>
-      <w:pPr>
-        <w:bidi w:val="0"/>
-        <w:rPr>
-          <w:rFonts w:hint="default"/>
-          <w:b/>
-          <w:bCs/>
-          <w:lang w:val="es-ES"/>
-        </w:rPr>
-      </w:pPr>
-      <w:r>
-        <w:rPr>
-          <w:rFonts w:hint="default"/>
-          <w:b/>
-          <w:bCs/>
-          <w:lang w:val="es-ES"/>
-        </w:rPr>
-        <w:t>Output</w:t>
+      <w:r>
+        <w:rPr>
+          <w:rFonts w:hint="default"/>
+          <w:lang w:val="es-ES"/>
+        </w:rPr>
+        <w:t>PROCESO DE EJECUTAR EN DIFERENTES MAQUINAS</w:t>
       </w:r>
     </w:p>
     <w:p>
@@ -11749,28 +11473,6 @@
           <w:rFonts w:hint="default"/>
           <w:lang w:val="es-ES"/>
         </w:rPr>
-      </w:pPr>
-      <w:r>
-        <w:rPr>
-          <w:rFonts w:hint="default"/>
-          <w:lang w:val="es-ES"/>
-        </w:rPr>
-        <w:tab/>
-      </w:r>
-      <w:r>
-        <w:rPr>
-          <w:rFonts w:hint="default"/>
-          <w:lang w:val="es-ES"/>
-        </w:rPr>
-        <w:t>|Server.class</w:t>
-      </w:r>
-    </w:p>
-    <w:p>
-      <w:pPr>
-        <w:rPr>
-          <w:rFonts w:hint="default"/>
-          <w:lang w:val="es-ES"/>
-        </w:rPr>
         <w:sectPr>
           <w:pgSz w:w="11907" w:h="16839"/>
           <w:pgMar w:top="1418" w:right="1701" w:bottom="1418" w:left="1701" w:header="709" w:footer="709" w:gutter="0"/>
@@ -11780,6 +11482,20 @@
           <w:docGrid w:linePitch="360" w:charSpace="0"/>
         </w:sectPr>
       </w:pPr>
+      <w:r>
+        <w:rPr>
+          <w:rFonts w:hint="default"/>
+          <w:lang w:val="es-ES"/>
+        </w:rPr>
+        <w:tab/>
+      </w:r>
+      <w:r>
+        <w:rPr>
+          <w:rFonts w:hint="default"/>
+          <w:lang w:val="es-ES"/>
+        </w:rPr>
+        <w:t>|Server.class</w:t>
+      </w:r>
     </w:p>
     <w:p>
       <w:pPr>
@@ -12027,6 +11743,20 @@
       <w:pPr>
         <w:rPr>
           <w:rFonts w:hint="default"/>
+          <w:lang w:val="es-ES"/>
+        </w:rPr>
+        <w:sectPr>
+          <w:pgSz w:w="11907" w:h="16839"/>
+          <w:pgMar w:top="1418" w:right="1701" w:bottom="1418" w:left="1701" w:header="709" w:footer="709" w:gutter="0"/>
+          <w:pgNumType w:fmt="decimal"/>
+          <w:cols w:space="720" w:num="1"/>
+          <w:titlePg/>
+          <w:docGrid w:linePitch="360" w:charSpace="0"/>
+        </w:sectPr>
+      </w:pPr>
+      <w:r>
+        <w:rPr>
+          <w:rFonts w:hint="default"/>
           <w:b w:val="0"/>
           <w:bCs w:val="0"/>
           <w:lang w:val="es-ES"/>
@@ -12044,41 +11774,361 @@
             </w14:gradFill>
           </w14:textFill>
         </w:rPr>
-      </w:pPr>
-      <w:r>
+        <w:t>Estando esta implementacion en el cliente (ejemplo Compute Engine</w:t>
+      </w:r>
+    </w:p>
+    <w:p>
+      <w:pPr>
+        <w:pStyle w:val="4"/>
+        <w:bidi w:val="0"/>
+        <w:rPr>
+          <w:rFonts w:hint="default"/>
+          <w:lang w:val="es-ES"/>
+        </w:rPr>
+      </w:pPr>
+      <w:r>
+        <w:rPr>
+          <w:rFonts w:hint="default"/>
+          <w:lang w:val="es-ES"/>
+        </w:rPr>
+        <w:t>EJERCICIOS</w:t>
+      </w:r>
+      <w:bookmarkEnd w:id="110"/>
+      <w:r>
+        <w:rPr>
+          <w:rFonts w:hint="default"/>
+          <w:lang w:val="es-ES"/>
+        </w:rPr>
+        <w:t xml:space="preserve"> DE SEGURIDAD</w:t>
+      </w:r>
+      <w:bookmarkEnd w:id="111"/>
+      <w:bookmarkEnd w:id="112"/>
+      <w:bookmarkEnd w:id="113"/>
+    </w:p>
+    <w:p>
+      <w:pPr>
+        <w:pStyle w:val="5"/>
+        <w:bidi w:val="0"/>
+        <w:rPr>
+          <w:rFonts w:hint="default"/>
+          <w:lang w:val="es-ES"/>
+        </w:rPr>
+      </w:pPr>
+      <w:r>
+        <w:rPr>
+          <w:rFonts w:hint="default"/>
+          <w:lang w:val="es-ES"/>
+        </w:rPr>
+        <w:t>010- Security hello world example</w:t>
+      </w:r>
+    </w:p>
+    <w:p>
+      <w:pPr>
+        <w:bidi w:val="0"/>
+        <w:rPr>
+          <w:rFonts w:hint="default"/>
+          <w:lang w:val="es-ES"/>
+        </w:rPr>
+      </w:pPr>
+      <w:r>
+        <w:rPr>
+          <w:rFonts w:hint="default"/>
+          <w:b/>
+          <w:bCs/>
+          <w:lang w:val="es-ES"/>
+        </w:rPr>
+        <w:t>Enunciado</w:t>
+      </w:r>
+    </w:p>
+    <w:p>
+      <w:pPr>
+        <w:bidi w:val="0"/>
+        <w:rPr>
+          <w:rFonts w:hint="default"/>
+          <w:lang w:val="es-ES"/>
+        </w:rPr>
+      </w:pPr>
+      <w:r>
+        <w:rPr>
+          <w:rFonts w:hint="default"/>
+          <w:lang w:val="es-ES"/>
+        </w:rPr>
+        <w:t>Implementa Rmi Security en el ejemplo de hello world. Para eso realiza los siguientes pasos</w:t>
+      </w:r>
+    </w:p>
+    <w:p>
+      <w:pPr>
+        <w:numPr>
+          <w:ilvl w:val="0"/>
+          <w:numId w:val="11"/>
+        </w:numPr>
+        <w:bidi w:val="0"/>
+        <w:ind w:left="420" w:leftChars="0" w:hanging="420" w:firstLineChars="0"/>
+        <w:rPr>
+          <w:rFonts w:hint="default"/>
+          <w:lang w:val="es-ES"/>
+        </w:rPr>
+      </w:pPr>
+      <w:r>
+        <w:rPr>
+          <w:rFonts w:hint="default"/>
+          <w:lang w:val="es-ES"/>
+        </w:rPr>
+        <w:t xml:space="preserve"> Cambia las propiedades de la VM para habilitar la descarga dinamica del codigo en la aplicacion.</w:t>
+      </w:r>
+    </w:p>
+    <w:p>
+      <w:pPr>
+        <w:numPr>
+          <w:ilvl w:val="0"/>
+          <w:numId w:val="11"/>
+        </w:numPr>
+        <w:bidi w:val="0"/>
+        <w:ind w:left="420" w:leftChars="0" w:hanging="420" w:firstLineChars="0"/>
+        <w:rPr>
+          <w:rFonts w:hint="default"/>
+          <w:lang w:val="es-ES"/>
+        </w:rPr>
+      </w:pPr>
+      <w:r>
+        <w:rPr>
+          <w:rFonts w:hint="default"/>
+          <w:lang w:val="es-ES"/>
+        </w:rPr>
+        <w:t xml:space="preserve"> Aplica el RMISecurityManager, y sobreescribe el SecurityManager estandar de java</w:t>
+      </w:r>
+    </w:p>
+    <w:p>
+      <w:pPr>
+        <w:numPr>
+          <w:ilvl w:val="0"/>
+          <w:numId w:val="11"/>
+        </w:numPr>
+        <w:bidi w:val="0"/>
+        <w:ind w:left="420" w:leftChars="0" w:hanging="420" w:firstLineChars="0"/>
+        <w:rPr>
+          <w:rFonts w:hint="default"/>
+          <w:lang w:val="es-ES"/>
+        </w:rPr>
+      </w:pPr>
+      <w:r>
+        <w:rPr>
+          <w:rFonts w:hint="default"/>
+          <w:lang w:val="es-ES"/>
+        </w:rPr>
+        <w:t xml:space="preserve"> Aplica una politica de seguridad, que habilite todos los permisos.</w:t>
+      </w:r>
+    </w:p>
+    <w:p>
+      <w:pPr>
+        <w:numPr>
+          <w:ilvl w:val="0"/>
+          <w:numId w:val="0"/>
+        </w:numPr>
+        <w:tabs>
+          <w:tab w:val="left" w:pos="420"/>
+        </w:tabs>
+        <w:bidi w:val="0"/>
+        <w:jc w:val="left"/>
+        <w:rPr>
+          <w:rFonts w:hint="default"/>
+          <w:lang w:val="es-ES"/>
+        </w:rPr>
+      </w:pPr>
+      <w:r>
+        <w:rPr>
+          <w:rFonts w:hint="default"/>
+          <w:lang w:val="es-ES"/>
+        </w:rPr>
+        <w:t>Finalmente sigue los pasos para hacer una ejecucion remota en otra maquina.</w:t>
+      </w:r>
+    </w:p>
+    <w:p>
+      <w:pPr>
+        <w:bidi w:val="0"/>
+        <w:rPr>
+          <w:rFonts w:hint="default"/>
+          <w:b/>
+          <w:bCs/>
+          <w:lang w:val="es-ES"/>
+        </w:rPr>
+      </w:pPr>
+      <w:r>
+        <w:rPr>
+          <w:rFonts w:hint="default"/>
+          <w:b/>
+          <w:bCs/>
+          <w:lang w:val="es-ES"/>
+        </w:rPr>
+        <w:t>Explicacion</w:t>
+      </w:r>
+    </w:p>
+    <w:p>
+      <w:pPr>
+        <w:bidi w:val="0"/>
         <w:rPr>
           <w:rFonts w:hint="default"/>
           <w:b w:val="0"/>
           <w:bCs w:val="0"/>
           <w:lang w:val="es-ES"/>
-          <w14:textFill>
-            <w14:gradFill>
-              <w14:gsLst>
-                <w14:gs w14:pos="0">
-                  <w14:srgbClr w14:val="FE4444"/>
-                </w14:gs>
-                <w14:gs w14:pos="100000">
-                  <w14:srgbClr w14:val="832B2B"/>
-                </w14:gs>
-              </w14:gsLst>
-              <w14:lin w14:scaled="0"/>
-            </w14:gradFill>
-          </w14:textFill>
-        </w:rPr>
-        <w:t>Estando esta implementacion en el cliente (ejemplo Compute Engine).</w:t>
-      </w:r>
-    </w:p>
-    <w:p>
-      <w:pPr>
-        <w:rPr>
-          <w:rFonts w:hint="default"/>
-          <w:lang w:val="es-ES"/>
-        </w:rPr>
-      </w:pPr>
-    </w:p>
-    <w:p>
-      <w:pPr>
-        <w:pStyle w:val="4"/>
+        </w:rPr>
+      </w:pPr>
+      <w:r>
+        <w:rPr>
+          <w:rFonts w:hint="default"/>
+          <w:b w:val="0"/>
+          <w:bCs w:val="0"/>
+          <w:lang w:val="es-ES"/>
+        </w:rPr>
+        <w:t>La propiedad que posibilita la descarga dinamica de codigo va unicamente en el servidor.</w:t>
+      </w:r>
+    </w:p>
+    <w:p>
+      <w:pPr>
+        <w:bidi w:val="0"/>
+        <w:rPr>
+          <w:rFonts w:hint="default"/>
+          <w:b w:val="0"/>
+          <w:bCs w:val="0"/>
+          <w:lang w:val="es-ES"/>
+        </w:rPr>
+      </w:pPr>
+      <w:r>
+        <w:rPr>
+          <w:rFonts w:hint="default"/>
+          <w:b w:val="0"/>
+          <w:bCs w:val="0"/>
+          <w:lang w:val="es-ES"/>
+        </w:rPr>
+        <w:t>Y para la ejecucion remota se recomienda, tomar los .class despues de hacer la ejecucion en eclipse, ya que genera los .class del codigo despues de cada ejecucion de codigo.</w:t>
+      </w:r>
+    </w:p>
+    <w:p>
+      <w:pPr>
+        <w:bidi w:val="0"/>
+        <w:rPr>
+          <w:rFonts w:hint="default"/>
+          <w:b w:val="0"/>
+          <w:bCs w:val="0"/>
+          <w:lang w:val="es-ES"/>
+        </w:rPr>
+      </w:pPr>
+      <w:r>
+        <w:rPr>
+          <w:rFonts w:hint="default"/>
+          <w:b w:val="0"/>
+          <w:bCs w:val="0"/>
+          <w:lang w:val="es-ES"/>
+        </w:rPr>
+        <w:t>Ademas, en mi caso la ejecucion del servidor la he hecho en mi pc, y le he puesto para que busque mi ip al cliente, para que la busqueda sea mas facil.</w:t>
+      </w:r>
+    </w:p>
+    <w:p>
+      <w:pPr>
+        <w:bidi w:val="0"/>
+        <w:rPr>
+          <w:rFonts w:hint="default"/>
+          <w:lang w:val="es-ES"/>
+        </w:rPr>
+      </w:pPr>
+      <w:r>
+        <w:rPr>
+          <w:rFonts w:hint="default"/>
+          <w:b w:val="0"/>
+          <w:bCs w:val="0"/>
+          <w:lang w:val="es-ES"/>
+        </w:rPr>
+        <w:t>NOTA: para la ejecucion ten cuidado con el firewall, del ordenador y de la red en la que estas.</w:t>
+      </w:r>
+    </w:p>
+    <w:p>
+      <w:pPr>
+        <w:bidi w:val="0"/>
+        <w:rPr>
+          <w:rFonts w:hint="default"/>
+          <w:b/>
+          <w:bCs/>
+          <w:lang w:val="es-ES"/>
+        </w:rPr>
+      </w:pPr>
+      <w:r>
+        <w:rPr>
+          <w:rFonts w:hint="default"/>
+          <w:b/>
+          <w:bCs/>
+          <w:lang w:val="es-ES"/>
+        </w:rPr>
+        <w:t>Output</w:t>
+      </w:r>
+    </w:p>
+    <w:p>
+      <w:pPr>
+        <w:bidi w:val="0"/>
+        <w:rPr>
+          <w:rFonts w:hint="default"/>
+          <w:b/>
+          <w:bCs/>
+          <w:lang w:val="es-ES"/>
+        </w:rPr>
+      </w:pPr>
+      <w:r>
+        <w:drawing>
+          <wp:inline distT="0" distB="0" distL="114300" distR="114300">
+            <wp:extent cx="7338695" cy="1111250"/>
+            <wp:effectExtent l="0" t="0" r="6985" b="1270"/>
+            <wp:docPr id="39" name="Imagen 1"/>
+            <wp:cNvGraphicFramePr>
+              <a:graphicFrameLocks xmlns:a="http://schemas.openxmlformats.org/drawingml/2006/main" noChangeAspect="1"/>
+            </wp:cNvGraphicFramePr>
+            <a:graphic xmlns:a="http://schemas.openxmlformats.org/drawingml/2006/main">
+              <a:graphicData uri="http://schemas.openxmlformats.org/drawingml/2006/picture">
+                <pic:pic xmlns:pic="http://schemas.openxmlformats.org/drawingml/2006/picture">
+                  <pic:nvPicPr>
+                    <pic:cNvPr id="39" name="Imagen 1"/>
+                    <pic:cNvPicPr>
+                      <a:picLocks noChangeAspect="1"/>
+                    </pic:cNvPicPr>
+                  </pic:nvPicPr>
+                  <pic:blipFill>
+                    <a:blip r:embed="rId42"/>
+                    <a:stretch>
+                      <a:fillRect/>
+                    </a:stretch>
+                  </pic:blipFill>
+                  <pic:spPr>
+                    <a:xfrm>
+                      <a:off x="0" y="0"/>
+                      <a:ext cx="7338695" cy="1111250"/>
+                    </a:xfrm>
+                    <a:prstGeom prst="rect">
+                      <a:avLst/>
+                    </a:prstGeom>
+                    <a:noFill/>
+                    <a:ln>
+                      <a:noFill/>
+                    </a:ln>
+                  </pic:spPr>
+                </pic:pic>
+              </a:graphicData>
+            </a:graphic>
+          </wp:inline>
+        </w:drawing>
+      </w:r>
+    </w:p>
+    <w:p>
+      <w:pPr>
+        <w:bidi w:val="0"/>
+        <w:rPr>
+          <w:rFonts w:hint="default"/>
+          <w:b/>
+          <w:bCs/>
+          <w:lang w:val="es-ES"/>
+        </w:rPr>
+      </w:pPr>
+    </w:p>
+    <w:p>
+      <w:pPr>
+        <w:pStyle w:val="3"/>
         <w:bidi w:val="0"/>
         <w:rPr>
           <w:rFonts w:hint="default"/>
@@ -12093,6 +12143,11 @@
           <w:docGrid w:linePitch="360" w:charSpace="0"/>
         </w:sectPr>
       </w:pPr>
+      <w:bookmarkStart w:id="114" w:name="_Toc17132"/>
+      <w:bookmarkStart w:id="115" w:name="_Toc29607"/>
+      <w:bookmarkStart w:id="116" w:name="_Toc366"/>
+      <w:bookmarkStart w:id="117" w:name="_Toc26972"/>
+      <w:bookmarkStart w:id="118" w:name="_Toc25328"/>
     </w:p>
     <w:p>
       <w:pPr>
@@ -12103,11 +12158,6 @@
           <w:lang w:val="es-ES"/>
         </w:rPr>
       </w:pPr>
-      <w:bookmarkStart w:id="114" w:name="_Toc17132"/>
-      <w:bookmarkStart w:id="115" w:name="_Toc29607"/>
-      <w:bookmarkStart w:id="116" w:name="_Toc25328"/>
-      <w:bookmarkStart w:id="117" w:name="_Toc26972"/>
-      <w:bookmarkStart w:id="118" w:name="_Toc366"/>
       <w:r>
         <w:rPr>
           <w:rFonts w:hint="default"/>
@@ -12186,14 +12236,14 @@
           <w:lang w:val="es-ES"/>
         </w:rPr>
       </w:pPr>
-      <w:bookmarkStart w:id="119" w:name="%C2%BFC%C3%B3mo+se+usa+la+propiedad+codebase+en+RMI%3F"/>
+      <w:bookmarkStart w:id="119" w:name="N1061C"/>
       <w:bookmarkEnd w:id="119"/>
-      <w:bookmarkStart w:id="120" w:name="N1061C"/>
+      <w:bookmarkStart w:id="120" w:name="%C2%BFC%C3%B3mo+se+usa+la+propiedad+codebase+en+RMI%3F"/>
       <w:bookmarkEnd w:id="120"/>
-      <w:bookmarkStart w:id="121" w:name="_Toc22294"/>
+      <w:bookmarkStart w:id="121" w:name="_Toc22069"/>
       <w:bookmarkStart w:id="122" w:name="_Toc10630"/>
-      <w:bookmarkStart w:id="123" w:name="_Toc22069"/>
-      <w:bookmarkStart w:id="124" w:name="_Toc32418"/>
+      <w:bookmarkStart w:id="123" w:name="_Toc32418"/>
+      <w:bookmarkStart w:id="124" w:name="_Toc22294"/>
       <w:r>
         <w:rPr>
           <w:rFonts w:hint="default"/>
@@ -12306,7 +12356,7 @@
                     </pic:cNvPicPr>
                   </pic:nvPicPr>
                   <pic:blipFill>
-                    <a:blip r:embed="rId42"/>
+                    <a:blip r:embed="rId43"/>
                     <a:stretch>
                       <a:fillRect/>
                     </a:stretch>
@@ -12484,9 +12534,9 @@
       </w:r>
       <w:bookmarkStart w:id="125" w:name="N106A1"/>
       <w:bookmarkEnd w:id="125"/>
-      <w:bookmarkStart w:id="126" w:name="Codebase+y+seguridad"/>
+      <w:bookmarkStart w:id="126" w:name="Usos+adicionales+del+codebase+en+RMI"/>
       <w:bookmarkEnd w:id="126"/>
-      <w:bookmarkStart w:id="127" w:name="Usos+adicionales+del+codebase+en+RMI"/>
+      <w:bookmarkStart w:id="127" w:name="Codebase+y+seguridad"/>
       <w:bookmarkEnd w:id="127"/>
       <w:bookmarkStart w:id="128" w:name="N1068E"/>
       <w:bookmarkEnd w:id="128"/>
@@ -12501,9 +12551,9 @@
         </w:rPr>
       </w:pPr>
       <w:bookmarkStart w:id="129" w:name="_Toc25104"/>
-      <w:bookmarkStart w:id="130" w:name="_Toc10164"/>
+      <w:bookmarkStart w:id="130" w:name="_Toc13995"/>
       <w:bookmarkStart w:id="131" w:name="_Toc11869"/>
-      <w:bookmarkStart w:id="132" w:name="_Toc13995"/>
+      <w:bookmarkStart w:id="132" w:name="_Toc10164"/>
       <w:r>
         <w:rPr>
           <w:rFonts w:hint="default"/>
@@ -12914,7 +12964,7 @@
                     </pic:cNvPicPr>
                   </pic:nvPicPr>
                   <pic:blipFill>
-                    <a:blip r:embed="rId43"/>
+                    <a:blip r:embed="rId44"/>
                     <a:stretch>
                       <a:fillRect/>
                     </a:stretch>
@@ -12966,7 +13016,7 @@
                     </pic:cNvPicPr>
                   </pic:nvPicPr>
                   <pic:blipFill>
-                    <a:blip r:embed="rId44"/>
+                    <a:blip r:embed="rId45"/>
                     <a:stretch>
                       <a:fillRect/>
                     </a:stretch>
@@ -13009,7 +13059,7 @@
                     </pic:cNvPicPr>
                   </pic:nvPicPr>
                   <pic:blipFill>
-                    <a:blip r:embed="rId45"/>
+                    <a:blip r:embed="rId46"/>
                     <a:stretch>
                       <a:fillRect/>
                     </a:stretch>
@@ -13175,7 +13225,7 @@
                     </pic:cNvPicPr>
                   </pic:nvPicPr>
                   <pic:blipFill>
-                    <a:blip r:embed="rId46"/>
+                    <a:blip r:embed="rId47"/>
                     <a:stretch>
                       <a:fillRect/>
                     </a:stretch>
@@ -13354,7 +13404,7 @@
                     </pic:cNvPicPr>
                   </pic:nvPicPr>
                   <pic:blipFill>
-                    <a:blip r:embed="rId47"/>
+                    <a:blip r:embed="rId48"/>
                     <a:stretch>
                       <a:fillRect/>
                     </a:stretch>
@@ -13396,25 +13446,17 @@
       </w:pPr>
       <w:r>
         <w:drawing>
-          <wp:anchor distT="0" distB="0" distL="114300" distR="114300" simplePos="0" relativeHeight="251671552" behindDoc="1" locked="0" layoutInCell="1" allowOverlap="1">
+          <wp:anchor distT="0" distB="0" distL="114300" distR="114300" simplePos="0" relativeHeight="251671552" behindDoc="0" locked="0" layoutInCell="1" allowOverlap="1">
             <wp:simplePos x="0" y="0"/>
             <wp:positionH relativeFrom="column">
-              <wp:posOffset>-217170</wp:posOffset>
+              <wp:posOffset>-38735</wp:posOffset>
             </wp:positionH>
             <wp:positionV relativeFrom="page">
-              <wp:posOffset>5238750</wp:posOffset>
+              <wp:posOffset>4510405</wp:posOffset>
             </wp:positionV>
             <wp:extent cx="3263265" cy="1544955"/>
             <wp:effectExtent l="0" t="0" r="13335" b="9525"/>
-            <wp:wrapTight wrapText="bothSides">
-              <wp:wrapPolygon>
-                <wp:start x="0" y="0"/>
-                <wp:lineTo x="0" y="21307"/>
-                <wp:lineTo x="21487" y="21307"/>
-                <wp:lineTo x="21487" y="0"/>
-                <wp:lineTo x="0" y="0"/>
-              </wp:wrapPolygon>
-            </wp:wrapTight>
+            <wp:wrapSquare wrapText="bothSides"/>
             <wp:docPr id="33" name="Imagen 2"/>
             <wp:cNvGraphicFramePr>
               <a:graphicFrameLocks xmlns:a="http://schemas.openxmlformats.org/drawingml/2006/main" noChangeAspect="1"/>
@@ -13429,7 +13471,7 @@
                     </pic:cNvPicPr>
                   </pic:nvPicPr>
                   <pic:blipFill>
-                    <a:blip r:embed="rId48"/>
+                    <a:blip r:embed="rId49"/>
                     <a:stretch>
                       <a:fillRect/>
                     </a:stretch>
@@ -13464,6 +13506,54 @@
     </w:p>
     <w:p>
       <w:pPr>
+        <w:rPr>
+          <w:rFonts w:hint="default"/>
+          <w:lang w:val="es-ES"/>
+        </w:rPr>
+      </w:pPr>
+    </w:p>
+    <w:p>
+      <w:pPr>
+        <w:rPr>
+          <w:rFonts w:hint="default"/>
+          <w:lang w:val="es-ES"/>
+        </w:rPr>
+      </w:pPr>
+    </w:p>
+    <w:p>
+      <w:pPr>
+        <w:rPr>
+          <w:rFonts w:hint="default"/>
+          <w:lang w:val="es-ES"/>
+        </w:rPr>
+      </w:pPr>
+    </w:p>
+    <w:p>
+      <w:pPr>
+        <w:rPr>
+          <w:rFonts w:hint="default"/>
+          <w:lang w:val="es-ES"/>
+        </w:rPr>
+      </w:pPr>
+    </w:p>
+    <w:p>
+      <w:pPr>
+        <w:rPr>
+          <w:rFonts w:hint="default"/>
+          <w:lang w:val="es-ES"/>
+        </w:rPr>
+      </w:pPr>
+    </w:p>
+    <w:p>
+      <w:pPr>
+        <w:rPr>
+          <w:rFonts w:hint="default"/>
+          <w:lang w:val="es-ES"/>
+        </w:rPr>
+      </w:pPr>
+    </w:p>
+    <w:p>
+      <w:pPr>
         <w:pStyle w:val="2"/>
         <w:bidi w:val="0"/>
         <w:rPr>
@@ -13480,10 +13570,10 @@
         </w:sectPr>
       </w:pPr>
       <w:bookmarkStart w:id="133" w:name="_Toc25072"/>
-      <w:bookmarkStart w:id="134" w:name="_Toc10603"/>
-      <w:bookmarkStart w:id="135" w:name="_Toc17175"/>
-      <w:bookmarkStart w:id="136" w:name="_Toc18138"/>
-      <w:bookmarkStart w:id="137" w:name="_Toc31776"/>
+      <w:bookmarkStart w:id="134" w:name="_Toc18138"/>
+      <w:bookmarkStart w:id="135" w:name="_Toc10603"/>
+      <w:bookmarkStart w:id="136" w:name="_Toc31776"/>
+      <w:bookmarkStart w:id="137" w:name="_Toc17175"/>
     </w:p>
     <w:p>
       <w:pPr>
@@ -13516,11 +13606,11 @@
           <w:lang w:val="es-ES"/>
         </w:rPr>
       </w:pPr>
-      <w:bookmarkStart w:id="138" w:name="_Toc29765"/>
-      <w:bookmarkStart w:id="139" w:name="_Toc27957"/>
+      <w:bookmarkStart w:id="138" w:name="_Toc27957"/>
+      <w:bookmarkStart w:id="139" w:name="_Toc29765"/>
       <w:bookmarkStart w:id="140" w:name="_Toc5585"/>
-      <w:bookmarkStart w:id="141" w:name="_Toc32473"/>
-      <w:bookmarkStart w:id="142" w:name="_Toc31065"/>
+      <w:bookmarkStart w:id="141" w:name="_Toc31065"/>
+      <w:bookmarkStart w:id="142" w:name="_Toc32473"/>
       <w:r>
         <w:rPr>
           <w:rFonts w:hint="default"/>
@@ -13742,7 +13832,7 @@
                     </pic:cNvPicPr>
                   </pic:nvPicPr>
                   <pic:blipFill>
-                    <a:blip r:embed="rId49"/>
+                    <a:blip r:embed="rId50"/>
                     <a:stretch>
                       <a:fillRect/>
                     </a:stretch>
@@ -14462,6 +14552,171 @@
       <w:pPr>
         <w:rPr>
           <w:rFonts w:hint="default"/>
+          <w:b w:val="0"/>
+          <w:bCs w:val="0"/>
+          <w:lang w:val="es-ES"/>
+        </w:rPr>
+      </w:pPr>
+      <w:r>
+        <w:rPr>
+          <w:rFonts w:hint="default"/>
+          <w:b w:val="0"/>
+          <w:bCs w:val="0"/>
+          <w:lang w:val="es-ES"/>
+        </w:rPr>
+        <w:t>En las primeros 2 pedidos ha estado encendido la subcontrata 2, despues se ha encendido la subcontrata1 , como se ve el trafico se redirige a la subcontrata1</w:t>
+      </w:r>
+    </w:p>
+    <w:p>
+      <w:pPr>
+        <w:jc w:val="center"/>
+        <w:rPr>
+          <w:rFonts w:hint="default"/>
+          <w:b/>
+          <w:bCs/>
+          <w:lang w:val="es-ES"/>
+        </w:rPr>
+      </w:pPr>
+      <w:r>
+        <w:drawing>
+          <wp:inline distT="0" distB="0" distL="114300" distR="114300">
+            <wp:extent cx="6430010" cy="1460500"/>
+            <wp:effectExtent l="0" t="0" r="1270" b="2540"/>
+            <wp:docPr id="48" name="Imagen 6"/>
+            <wp:cNvGraphicFramePr>
+              <a:graphicFrameLocks xmlns:a="http://schemas.openxmlformats.org/drawingml/2006/main" noChangeAspect="1"/>
+            </wp:cNvGraphicFramePr>
+            <a:graphic xmlns:a="http://schemas.openxmlformats.org/drawingml/2006/main">
+              <a:graphicData uri="http://schemas.openxmlformats.org/drawingml/2006/picture">
+                <pic:pic xmlns:pic="http://schemas.openxmlformats.org/drawingml/2006/picture">
+                  <pic:nvPicPr>
+                    <pic:cNvPr id="48" name="Imagen 6"/>
+                    <pic:cNvPicPr>
+                      <a:picLocks noChangeAspect="1"/>
+                    </pic:cNvPicPr>
+                  </pic:nvPicPr>
+                  <pic:blipFill>
+                    <a:blip r:embed="rId51"/>
+                    <a:stretch>
+                      <a:fillRect/>
+                    </a:stretch>
+                  </pic:blipFill>
+                  <pic:spPr>
+                    <a:xfrm>
+                      <a:off x="0" y="0"/>
+                      <a:ext cx="6430010" cy="1460500"/>
+                    </a:xfrm>
+                    <a:prstGeom prst="rect">
+                      <a:avLst/>
+                    </a:prstGeom>
+                    <a:noFill/>
+                    <a:ln>
+                      <a:noFill/>
+                    </a:ln>
+                  </pic:spPr>
+                </pic:pic>
+              </a:graphicData>
+            </a:graphic>
+          </wp:inline>
+        </w:drawing>
+      </w:r>
+    </w:p>
+    <w:p>
+      <w:pPr>
+        <w:rPr>
+          <w:rFonts w:hint="default"/>
+          <w:b/>
+          <w:bCs/>
+          <w:lang w:val="es-ES"/>
+        </w:rPr>
+      </w:pPr>
+    </w:p>
+    <w:p>
+      <w:pPr>
+        <w:rPr>
+          <w:rFonts w:hint="default"/>
+          <w:b w:val="0"/>
+          <w:bCs w:val="0"/>
+          <w:lang w:val="es-ES"/>
+        </w:rPr>
+      </w:pPr>
+      <w:r>
+        <w:rPr>
+          <w:rFonts w:hint="default"/>
+          <w:b w:val="0"/>
+          <w:bCs w:val="0"/>
+          <w:lang w:val="es-ES"/>
+        </w:rPr>
+        <w:t>Caso en la que no hay ninguna subcontrata funcionanado</w:t>
+      </w:r>
+    </w:p>
+    <w:p>
+      <w:pPr>
+        <w:rPr>
+          <w:rFonts w:hint="default"/>
+          <w:b w:val="0"/>
+          <w:bCs w:val="0"/>
+          <w:lang w:val="es-ES"/>
+        </w:rPr>
+      </w:pPr>
+      <w:r>
+        <w:drawing>
+          <wp:inline distT="0" distB="0" distL="114300" distR="114300">
+            <wp:extent cx="5726430" cy="730250"/>
+            <wp:effectExtent l="0" t="0" r="3810" b="1270"/>
+            <wp:docPr id="50" name="Imagen 8"/>
+            <wp:cNvGraphicFramePr>
+              <a:graphicFrameLocks xmlns:a="http://schemas.openxmlformats.org/drawingml/2006/main" noChangeAspect="1"/>
+            </wp:cNvGraphicFramePr>
+            <a:graphic xmlns:a="http://schemas.openxmlformats.org/drawingml/2006/main">
+              <a:graphicData uri="http://schemas.openxmlformats.org/drawingml/2006/picture">
+                <pic:pic xmlns:pic="http://schemas.openxmlformats.org/drawingml/2006/picture">
+                  <pic:nvPicPr>
+                    <pic:cNvPr id="50" name="Imagen 8"/>
+                    <pic:cNvPicPr>
+                      <a:picLocks noChangeAspect="1"/>
+                    </pic:cNvPicPr>
+                  </pic:nvPicPr>
+                  <pic:blipFill>
+                    <a:blip r:embed="rId52"/>
+                    <a:stretch>
+                      <a:fillRect/>
+                    </a:stretch>
+                  </pic:blipFill>
+                  <pic:spPr>
+                    <a:xfrm>
+                      <a:off x="0" y="0"/>
+                      <a:ext cx="5726430" cy="730250"/>
+                    </a:xfrm>
+                    <a:prstGeom prst="rect">
+                      <a:avLst/>
+                    </a:prstGeom>
+                    <a:noFill/>
+                    <a:ln>
+                      <a:noFill/>
+                    </a:ln>
+                  </pic:spPr>
+                </pic:pic>
+              </a:graphicData>
+            </a:graphic>
+          </wp:inline>
+        </w:drawing>
+      </w:r>
+    </w:p>
+    <w:p>
+      <w:pPr>
+        <w:rPr>
+          <w:rFonts w:hint="default"/>
+          <w:b/>
+          <w:bCs/>
+          <w:lang w:val="es-ES"/>
+        </w:rPr>
+      </w:pPr>
+    </w:p>
+    <w:p>
+      <w:pPr>
+        <w:rPr>
+          <w:rFonts w:hint="default"/>
           <w:lang w:val="es-ES"/>
         </w:rPr>
       </w:pPr>
@@ -14490,10 +14745,10 @@
           <w:docGrid w:linePitch="360" w:charSpace="0"/>
         </w:sectPr>
       </w:pPr>
-      <w:bookmarkStart w:id="143" w:name="_Toc18664"/>
+      <w:bookmarkStart w:id="143" w:name="_Toc1667"/>
       <w:bookmarkStart w:id="144" w:name="_Toc29345"/>
-      <w:bookmarkStart w:id="145" w:name="_Toc1667"/>
-      <w:bookmarkStart w:id="146" w:name="_Toc15038"/>
+      <w:bookmarkStart w:id="145" w:name="_Toc15038"/>
+      <w:bookmarkStart w:id="146" w:name="_Toc18664"/>
     </w:p>
     <w:p>
       <w:pPr>
@@ -14906,21 +15161,6 @@
         </w:rPr>
         <w:t>En el caso de los préstamos, se requiere realizar una llamada  al banco para verificar el estado y otra llamada para realizar o devolver el préstamo</w:t>
       </w:r>
-    </w:p>
-    <w:p>
-      <w:pPr>
-        <w:numPr>
-          <w:ilvl w:val="0"/>
-          <w:numId w:val="0"/>
-        </w:numPr>
-        <w:ind w:leftChars="0"/>
-        <w:rPr>
-          <w:rFonts w:hint="default"/>
-          <w:b w:val="0"/>
-          <w:bCs w:val="0"/>
-          <w:lang w:val="es-ES"/>
-        </w:rPr>
-      </w:pPr>
     </w:p>
     <w:p>
       <w:pPr>
@@ -15031,34 +15271,258 @@
           <w:lang w:val="es-ES"/>
         </w:rPr>
       </w:pPr>
-    </w:p>
-    <w:p>
-      <w:pPr>
-        <w:rPr>
-          <w:rFonts w:hint="default"/>
-          <w:b/>
-          <w:bCs/>
-          <w:lang w:val="es-ES"/>
-        </w:rPr>
-      </w:pPr>
-    </w:p>
-    <w:p>
-      <w:pPr>
-        <w:rPr>
-          <w:rFonts w:hint="default"/>
-          <w:b/>
-          <w:bCs/>
-          <w:lang w:val="es-ES"/>
-        </w:rPr>
-      </w:pPr>
-      <w:r>
-        <w:rPr>
-          <w:rFonts w:hint="default"/>
-          <w:b/>
-          <w:bCs/>
-          <w:lang w:val="es-ES"/>
-        </w:rPr>
-        <w:br w:type="page"/>
+      <w:r>
+        <w:drawing>
+          <wp:inline distT="0" distB="0" distL="114300" distR="114300">
+            <wp:extent cx="4793615" cy="814705"/>
+            <wp:effectExtent l="0" t="0" r="6985" b="8255"/>
+            <wp:docPr id="51" name="Imagen 9"/>
+            <wp:cNvGraphicFramePr>
+              <a:graphicFrameLocks xmlns:a="http://schemas.openxmlformats.org/drawingml/2006/main" noChangeAspect="1"/>
+            </wp:cNvGraphicFramePr>
+            <a:graphic xmlns:a="http://schemas.openxmlformats.org/drawingml/2006/main">
+              <a:graphicData uri="http://schemas.openxmlformats.org/drawingml/2006/picture">
+                <pic:pic xmlns:pic="http://schemas.openxmlformats.org/drawingml/2006/picture">
+                  <pic:nvPicPr>
+                    <pic:cNvPr id="51" name="Imagen 9"/>
+                    <pic:cNvPicPr>
+                      <a:picLocks noChangeAspect="1"/>
+                    </pic:cNvPicPr>
+                  </pic:nvPicPr>
+                  <pic:blipFill>
+                    <a:blip r:embed="rId53"/>
+                    <a:stretch>
+                      <a:fillRect/>
+                    </a:stretch>
+                  </pic:blipFill>
+                  <pic:spPr>
+                    <a:xfrm>
+                      <a:off x="0" y="0"/>
+                      <a:ext cx="4793615" cy="814705"/>
+                    </a:xfrm>
+                    <a:prstGeom prst="rect">
+                      <a:avLst/>
+                    </a:prstGeom>
+                    <a:noFill/>
+                    <a:ln>
+                      <a:noFill/>
+                    </a:ln>
+                  </pic:spPr>
+                </pic:pic>
+              </a:graphicData>
+            </a:graphic>
+          </wp:inline>
+        </w:drawing>
+      </w:r>
+    </w:p>
+    <w:p>
+      <w:r>
+        <w:drawing>
+          <wp:inline distT="0" distB="0" distL="114300" distR="114300">
+            <wp:extent cx="4714240" cy="944245"/>
+            <wp:effectExtent l="0" t="0" r="10160" b="635"/>
+            <wp:docPr id="52" name="Imagen 10"/>
+            <wp:cNvGraphicFramePr>
+              <a:graphicFrameLocks xmlns:a="http://schemas.openxmlformats.org/drawingml/2006/main" noChangeAspect="1"/>
+            </wp:cNvGraphicFramePr>
+            <a:graphic xmlns:a="http://schemas.openxmlformats.org/drawingml/2006/main">
+              <a:graphicData uri="http://schemas.openxmlformats.org/drawingml/2006/picture">
+                <pic:pic xmlns:pic="http://schemas.openxmlformats.org/drawingml/2006/picture">
+                  <pic:nvPicPr>
+                    <pic:cNvPr id="52" name="Imagen 10"/>
+                    <pic:cNvPicPr>
+                      <a:picLocks noChangeAspect="1"/>
+                    </pic:cNvPicPr>
+                  </pic:nvPicPr>
+                  <pic:blipFill>
+                    <a:blip r:embed="rId54"/>
+                    <a:stretch>
+                      <a:fillRect/>
+                    </a:stretch>
+                  </pic:blipFill>
+                  <pic:spPr>
+                    <a:xfrm>
+                      <a:off x="0" y="0"/>
+                      <a:ext cx="4714240" cy="944245"/>
+                    </a:xfrm>
+                    <a:prstGeom prst="rect">
+                      <a:avLst/>
+                    </a:prstGeom>
+                    <a:noFill/>
+                    <a:ln>
+                      <a:noFill/>
+                    </a:ln>
+                  </pic:spPr>
+                </pic:pic>
+              </a:graphicData>
+            </a:graphic>
+          </wp:inline>
+        </w:drawing>
+      </w:r>
+    </w:p>
+    <w:p>
+      <w:r>
+        <w:drawing>
+          <wp:inline distT="0" distB="0" distL="114300" distR="114300">
+            <wp:extent cx="4064635" cy="842010"/>
+            <wp:effectExtent l="0" t="0" r="4445" b="11430"/>
+            <wp:docPr id="53" name="Imagen 11"/>
+            <wp:cNvGraphicFramePr>
+              <a:graphicFrameLocks xmlns:a="http://schemas.openxmlformats.org/drawingml/2006/main" noChangeAspect="1"/>
+            </wp:cNvGraphicFramePr>
+            <a:graphic xmlns:a="http://schemas.openxmlformats.org/drawingml/2006/main">
+              <a:graphicData uri="http://schemas.openxmlformats.org/drawingml/2006/picture">
+                <pic:pic xmlns:pic="http://schemas.openxmlformats.org/drawingml/2006/picture">
+                  <pic:nvPicPr>
+                    <pic:cNvPr id="53" name="Imagen 11"/>
+                    <pic:cNvPicPr>
+                      <a:picLocks noChangeAspect="1"/>
+                    </pic:cNvPicPr>
+                  </pic:nvPicPr>
+                  <pic:blipFill>
+                    <a:blip r:embed="rId55"/>
+                    <a:stretch>
+                      <a:fillRect/>
+                    </a:stretch>
+                  </pic:blipFill>
+                  <pic:spPr>
+                    <a:xfrm>
+                      <a:off x="0" y="0"/>
+                      <a:ext cx="4064635" cy="842010"/>
+                    </a:xfrm>
+                    <a:prstGeom prst="rect">
+                      <a:avLst/>
+                    </a:prstGeom>
+                    <a:noFill/>
+                    <a:ln>
+                      <a:noFill/>
+                    </a:ln>
+                  </pic:spPr>
+                </pic:pic>
+              </a:graphicData>
+            </a:graphic>
+          </wp:inline>
+        </w:drawing>
+      </w:r>
+    </w:p>
+    <w:p>
+      <w:pPr>
+        <w:rPr>
+          <w:rFonts w:hint="default"/>
+          <w:lang w:val="es-ES"/>
+        </w:rPr>
+      </w:pPr>
+      <w:r>
+        <w:rPr>
+          <w:rFonts w:hint="default"/>
+          <w:lang w:val="es-ES"/>
+        </w:rPr>
+        <w:t>Quitar mas del saldo disponible</w:t>
+      </w:r>
+    </w:p>
+    <w:p>
+      <w:r>
+        <w:drawing>
+          <wp:inline distT="0" distB="0" distL="114300" distR="114300">
+            <wp:extent cx="5394325" cy="768985"/>
+            <wp:effectExtent l="0" t="0" r="635" b="8255"/>
+            <wp:docPr id="54" name="Imagen 12"/>
+            <wp:cNvGraphicFramePr>
+              <a:graphicFrameLocks xmlns:a="http://schemas.openxmlformats.org/drawingml/2006/main" noChangeAspect="1"/>
+            </wp:cNvGraphicFramePr>
+            <a:graphic xmlns:a="http://schemas.openxmlformats.org/drawingml/2006/main">
+              <a:graphicData uri="http://schemas.openxmlformats.org/drawingml/2006/picture">
+                <pic:pic xmlns:pic="http://schemas.openxmlformats.org/drawingml/2006/picture">
+                  <pic:nvPicPr>
+                    <pic:cNvPr id="54" name="Imagen 12"/>
+                    <pic:cNvPicPr>
+                      <a:picLocks noChangeAspect="1"/>
+                    </pic:cNvPicPr>
+                  </pic:nvPicPr>
+                  <pic:blipFill>
+                    <a:blip r:embed="rId56"/>
+                    <a:stretch>
+                      <a:fillRect/>
+                    </a:stretch>
+                  </pic:blipFill>
+                  <pic:spPr>
+                    <a:xfrm>
+                      <a:off x="0" y="0"/>
+                      <a:ext cx="5394325" cy="768985"/>
+                    </a:xfrm>
+                    <a:prstGeom prst="rect">
+                      <a:avLst/>
+                    </a:prstGeom>
+                    <a:noFill/>
+                    <a:ln>
+                      <a:noFill/>
+                    </a:ln>
+                  </pic:spPr>
+                </pic:pic>
+              </a:graphicData>
+            </a:graphic>
+          </wp:inline>
+        </w:drawing>
+      </w:r>
+    </w:p>
+    <w:p>
+      <w:r>
+        <w:drawing>
+          <wp:inline distT="0" distB="0" distL="114300" distR="114300">
+            <wp:extent cx="5397500" cy="842010"/>
+            <wp:effectExtent l="0" t="0" r="12700" b="11430"/>
+            <wp:docPr id="55" name="Imagen 13"/>
+            <wp:cNvGraphicFramePr>
+              <a:graphicFrameLocks xmlns:a="http://schemas.openxmlformats.org/drawingml/2006/main" noChangeAspect="1"/>
+            </wp:cNvGraphicFramePr>
+            <a:graphic xmlns:a="http://schemas.openxmlformats.org/drawingml/2006/main">
+              <a:graphicData uri="http://schemas.openxmlformats.org/drawingml/2006/picture">
+                <pic:pic xmlns:pic="http://schemas.openxmlformats.org/drawingml/2006/picture">
+                  <pic:nvPicPr>
+                    <pic:cNvPr id="55" name="Imagen 13"/>
+                    <pic:cNvPicPr>
+                      <a:picLocks noChangeAspect="1"/>
+                    </pic:cNvPicPr>
+                  </pic:nvPicPr>
+                  <pic:blipFill>
+                    <a:blip r:embed="rId57"/>
+                    <a:stretch>
+                      <a:fillRect/>
+                    </a:stretch>
+                  </pic:blipFill>
+                  <pic:spPr>
+                    <a:xfrm>
+                      <a:off x="0" y="0"/>
+                      <a:ext cx="5397500" cy="842010"/>
+                    </a:xfrm>
+                    <a:prstGeom prst="rect">
+                      <a:avLst/>
+                    </a:prstGeom>
+                    <a:noFill/>
+                    <a:ln>
+                      <a:noFill/>
+                    </a:ln>
+                  </pic:spPr>
+                </pic:pic>
+              </a:graphicData>
+            </a:graphic>
+          </wp:inline>
+        </w:drawing>
+      </w:r>
+    </w:p>
+    <w:p>
+      <w:pPr>
+        <w:rPr>
+          <w:rFonts w:hint="default"/>
+          <w:lang w:val="es-ES"/>
+        </w:rPr>
+      </w:pPr>
+      <w:r>
+        <w:rPr>
+          <w:rFonts w:hint="default"/>
+          <w:lang w:val="es-ES"/>
+        </w:rPr>
+        <w:t>Devolver prestamo</w:t>
       </w:r>
     </w:p>
     <w:p>
@@ -15079,10 +15543,56 @@
           <w:docGrid w:linePitch="360" w:charSpace="0"/>
         </w:sectPr>
       </w:pPr>
-      <w:bookmarkStart w:id="148" w:name="_Toc22127"/>
-      <w:bookmarkStart w:id="149" w:name="_Toc18254"/>
-      <w:bookmarkStart w:id="150" w:name="_Toc32392"/>
-      <w:bookmarkStart w:id="151" w:name="_Toc24854"/>
+      <w:bookmarkStart w:id="148" w:name="_Toc18254"/>
+      <w:bookmarkStart w:id="149" w:name="_Toc32392"/>
+      <w:bookmarkStart w:id="150" w:name="_Toc24854"/>
+      <w:bookmarkStart w:id="151" w:name="_Toc22127"/>
+      <w:bookmarkStart w:id="152" w:name="_Toc29078"/>
+      <w:bookmarkStart w:id="168" w:name="_GoBack"/>
+      <w:r>
+        <w:drawing>
+          <wp:inline distT="0" distB="0" distL="114300" distR="114300">
+            <wp:extent cx="5175250" cy="1314450"/>
+            <wp:effectExtent l="0" t="0" r="6350" b="11430"/>
+            <wp:docPr id="57" name="Imagen 15"/>
+            <wp:cNvGraphicFramePr>
+              <a:graphicFrameLocks xmlns:a="http://schemas.openxmlformats.org/drawingml/2006/main" noChangeAspect="1"/>
+            </wp:cNvGraphicFramePr>
+            <a:graphic xmlns:a="http://schemas.openxmlformats.org/drawingml/2006/main">
+              <a:graphicData uri="http://schemas.openxmlformats.org/drawingml/2006/picture">
+                <pic:pic xmlns:pic="http://schemas.openxmlformats.org/drawingml/2006/picture">
+                  <pic:nvPicPr>
+                    <pic:cNvPr id="57" name="Imagen 15"/>
+                    <pic:cNvPicPr>
+                      <a:picLocks noChangeAspect="1"/>
+                    </pic:cNvPicPr>
+                  </pic:nvPicPr>
+                  <pic:blipFill>
+                    <a:blip r:embed="rId58"/>
+                    <a:stretch>
+                      <a:fillRect/>
+                    </a:stretch>
+                  </pic:blipFill>
+                  <pic:spPr>
+                    <a:xfrm>
+                      <a:off x="0" y="0"/>
+                      <a:ext cx="5175250" cy="1314450"/>
+                    </a:xfrm>
+                    <a:prstGeom prst="rect">
+                      <a:avLst/>
+                    </a:prstGeom>
+                    <a:noFill/>
+                    <a:ln>
+                      <a:noFill/>
+                    </a:ln>
+                  </pic:spPr>
+                </pic:pic>
+              </a:graphicData>
+            </a:graphic>
+          </wp:inline>
+        </w:drawing>
+      </w:r>
+      <w:bookmarkEnd w:id="168"/>
     </w:p>
     <w:p>
       <w:pPr>
@@ -15093,7 +15603,6 @@
           <w:lang w:val="es-ES"/>
         </w:rPr>
       </w:pPr>
-      <w:bookmarkStart w:id="152" w:name="_Toc29078"/>
       <w:r>
         <w:rPr>
           <w:rFonts w:hint="default"/>
@@ -15570,6 +16079,413 @@
       <w:pPr>
         <w:pStyle w:val="2"/>
         <w:bidi w:val="0"/>
+        <w:rPr>
+          <w:rFonts w:hint="default"/>
+          <w:lang w:val="es-ES"/>
+        </w:rPr>
+        <w:sectPr>
+          <w:pgSz w:w="11907" w:h="16839"/>
+          <w:pgMar w:top="1418" w:right="1701" w:bottom="1418" w:left="1701" w:header="709" w:footer="709" w:gutter="0"/>
+          <w:pgNumType w:fmt="decimal"/>
+          <w:cols w:space="720" w:num="1"/>
+          <w:titlePg/>
+          <w:docGrid w:linePitch="360" w:charSpace="0"/>
+        </w:sectPr>
+      </w:pPr>
+      <w:bookmarkStart w:id="153" w:name="_Toc8439"/>
+      <w:bookmarkStart w:id="154" w:name="_Toc18799"/>
+      <w:bookmarkStart w:id="155" w:name="_Toc32706"/>
+      <w:bookmarkStart w:id="156" w:name="_Toc10172"/>
+    </w:p>
+    <w:p>
+      <w:pPr>
+        <w:pStyle w:val="2"/>
+        <w:bidi w:val="0"/>
+        <w:rPr>
+          <w:rFonts w:hint="default"/>
+          <w:lang w:val="es-ES"/>
+        </w:rPr>
+      </w:pPr>
+      <w:bookmarkStart w:id="157" w:name="_Toc7376"/>
+      <w:r>
+        <w:rPr>
+          <w:rFonts w:hint="default"/>
+          <w:lang w:val="es-ES"/>
+        </w:rPr>
+        <w:t>CONCLUSIONES</w:t>
+      </w:r>
+      <w:bookmarkEnd w:id="153"/>
+      <w:bookmarkEnd w:id="154"/>
+      <w:bookmarkEnd w:id="155"/>
+      <w:bookmarkEnd w:id="156"/>
+      <w:bookmarkEnd w:id="157"/>
+    </w:p>
+    <w:p>
+      <w:pPr>
+        <w:rPr>
+          <w:rFonts w:hint="default"/>
+          <w:lang w:val="es-ES"/>
+        </w:rPr>
+      </w:pPr>
+      <w:r>
+        <w:rPr>
+          <w:rFonts w:hint="default"/>
+          <w:lang w:val="es-ES"/>
+        </w:rPr>
+        <w:t xml:space="preserve">De los objetivos mencionado al inicio del documento, se puede decir que se han cumplido la mayoria de ellos, </w:t>
+      </w:r>
+    </w:p>
+    <w:p>
+      <w:pPr>
+        <w:numPr>
+          <w:ilvl w:val="0"/>
+          <w:numId w:val="14"/>
+        </w:numPr>
+        <w:ind w:left="420" w:leftChars="0" w:hanging="420" w:firstLineChars="0"/>
+        <w:rPr>
+          <w:rFonts w:hint="default"/>
+          <w:lang w:val="es-ES"/>
+        </w:rPr>
+      </w:pPr>
+      <w:r>
+        <w:rPr>
+          <w:rFonts w:hint="default"/>
+          <w:lang w:val="es-ES"/>
+        </w:rPr>
+        <w:t xml:space="preserve"> La informacion se ha recopilado y estructurado en temas claros siguiendo una secuencia de conceptos clara y ordenada. </w:t>
+      </w:r>
+    </w:p>
+    <w:p>
+      <w:pPr>
+        <w:numPr>
+          <w:ilvl w:val="0"/>
+          <w:numId w:val="14"/>
+        </w:numPr>
+        <w:ind w:left="420" w:leftChars="0" w:hanging="420" w:firstLineChars="0"/>
+        <w:rPr>
+          <w:rFonts w:hint="default"/>
+          <w:lang w:val="es-ES"/>
+        </w:rPr>
+      </w:pPr>
+      <w:r>
+        <w:rPr>
+          <w:rFonts w:hint="default"/>
+          <w:lang w:val="es-ES"/>
+        </w:rPr>
+        <w:t>Los ejercicios diseñados todo tienen una practicidad util dentro de su caso de uso que refuerzan la comprension de RMI de los estudiantes.</w:t>
+      </w:r>
+    </w:p>
+    <w:p>
+      <w:pPr>
+        <w:numPr>
+          <w:ilvl w:val="0"/>
+          <w:numId w:val="14"/>
+        </w:numPr>
+        <w:ind w:left="420" w:leftChars="0" w:hanging="420" w:firstLineChars="0"/>
+        <w:rPr>
+          <w:rFonts w:hint="default"/>
+          <w:lang w:val="es-ES"/>
+        </w:rPr>
+      </w:pPr>
+      <w:r>
+        <w:rPr>
+          <w:rFonts w:hint="default"/>
+          <w:lang w:val="es-ES"/>
+        </w:rPr>
+        <w:t xml:space="preserve"> Y todo esto compone una documentacion que puede resultal util para usuarios futuros.</w:t>
+      </w:r>
+    </w:p>
+    <w:p>
+      <w:pPr>
+        <w:numPr>
+          <w:ilvl w:val="0"/>
+          <w:numId w:val="14"/>
+        </w:numPr>
+        <w:ind w:left="420" w:leftChars="0" w:hanging="420" w:firstLineChars="0"/>
+        <w:rPr>
+          <w:rFonts w:hint="default"/>
+          <w:lang w:val="es-ES"/>
+        </w:rPr>
+      </w:pPr>
+      <w:r>
+        <w:rPr>
+          <w:rFonts w:hint="default"/>
+          <w:lang w:val="es-ES"/>
+        </w:rPr>
+        <w:t>Pese a todo el objetivo de proporcinar una base solida en Rmi si que se ha cumplido, aunque no se ha conseguido fomentar la participacion activa , ni fomentar la investigacion y analisis de los estudiantes.</w:t>
+      </w:r>
+    </w:p>
+    <w:p>
+      <w:pPr>
+        <w:pStyle w:val="2"/>
+        <w:bidi w:val="0"/>
+        <w:rPr>
+          <w:rFonts w:hint="default"/>
+          <w:lang w:val="es-ES"/>
+        </w:rPr>
+      </w:pPr>
+      <w:bookmarkStart w:id="158" w:name="_Toc8118"/>
+      <w:bookmarkStart w:id="159" w:name="_Toc16809"/>
+      <w:bookmarkStart w:id="160" w:name="_Toc19379"/>
+      <w:bookmarkStart w:id="161" w:name="_Toc26952"/>
+      <w:bookmarkStart w:id="162" w:name="_Toc10574"/>
+      <w:r>
+        <w:rPr>
+          <w:rFonts w:hint="default"/>
+          <w:lang w:val="es-ES"/>
+        </w:rPr>
+        <w:t>LINEAS FUTURAS</w:t>
+      </w:r>
+      <w:bookmarkEnd w:id="158"/>
+      <w:bookmarkEnd w:id="159"/>
+      <w:bookmarkEnd w:id="160"/>
+      <w:bookmarkEnd w:id="161"/>
+      <w:bookmarkEnd w:id="162"/>
+    </w:p>
+    <w:p>
+      <w:pPr>
+        <w:rPr>
+          <w:rFonts w:hint="default"/>
+          <w:lang w:val="es-ES"/>
+        </w:rPr>
+      </w:pPr>
+      <w:r>
+        <w:rPr>
+          <w:rFonts w:hint="default"/>
+          <w:lang w:val="es-ES"/>
+        </w:rPr>
+        <w:t>Aunque se hayan logrado muchos de los objetivos iniciales con este proyecto algunos de los puntos a mejorar que se han podido observar han sido los siguientes:</w:t>
+      </w:r>
+    </w:p>
+    <w:p>
+      <w:pPr>
+        <w:numPr>
+          <w:ilvl w:val="0"/>
+          <w:numId w:val="14"/>
+        </w:numPr>
+        <w:ind w:left="420" w:leftChars="0" w:hanging="420" w:firstLineChars="0"/>
+        <w:rPr>
+          <w:rFonts w:hint="default"/>
+          <w:lang w:val="es-ES"/>
+        </w:rPr>
+      </w:pPr>
+      <w:r>
+        <w:rPr>
+          <w:rFonts w:hint="default"/>
+          <w:lang w:val="es-ES"/>
+        </w:rPr>
+        <w:t>Temas que les falta profundidad:</w:t>
+      </w:r>
+    </w:p>
+    <w:p>
+      <w:pPr>
+        <w:numPr>
+          <w:ilvl w:val="1"/>
+          <w:numId w:val="14"/>
+        </w:numPr>
+        <w:ind w:left="840" w:leftChars="0" w:hanging="420" w:firstLineChars="0"/>
+        <w:rPr>
+          <w:rFonts w:hint="default"/>
+          <w:lang w:val="es-ES"/>
+        </w:rPr>
+      </w:pPr>
+      <w:r>
+        <w:rPr>
+          <w:rFonts w:hint="default"/>
+          <w:lang w:val="es-ES"/>
+        </w:rPr>
+        <w:t xml:space="preserve">Ajustes y opciones de Rmi: </w:t>
+      </w:r>
+    </w:p>
+    <w:p>
+      <w:pPr>
+        <w:numPr>
+          <w:ilvl w:val="1"/>
+          <w:numId w:val="14"/>
+        </w:numPr>
+        <w:ind w:left="840" w:leftChars="0" w:hanging="420" w:firstLineChars="0"/>
+        <w:rPr>
+          <w:rFonts w:hint="default"/>
+          <w:lang w:val="es-ES"/>
+        </w:rPr>
+      </w:pPr>
+      <w:r>
+        <w:rPr>
+          <w:rFonts w:hint="default"/>
+          <w:lang w:val="es-ES"/>
+        </w:rPr>
+        <w:t>Seguridad: En esta parte se podia haber metido el temario de Java Security y los permisos de archivo, enriqueciendo en gran medida el trabajo. Por desgracia no se ha podido implementar por su alta complejidad, y debido a que se alejaba del tema de RMI, pese ser un complemento muy adecuado al tema.</w:t>
+      </w:r>
+    </w:p>
+    <w:p>
+      <w:pPr>
+        <w:numPr>
+          <w:ilvl w:val="1"/>
+          <w:numId w:val="14"/>
+        </w:numPr>
+        <w:ind w:left="840" w:leftChars="0" w:hanging="420" w:firstLineChars="0"/>
+        <w:rPr>
+          <w:rFonts w:hint="default"/>
+          <w:lang w:val="es-ES"/>
+        </w:rPr>
+      </w:pPr>
+      <w:r>
+        <w:rPr>
+          <w:rFonts w:hint="default"/>
+          <w:lang w:val="es-ES"/>
+        </w:rPr>
+        <w:t xml:space="preserve">Carga dinamica: Habia un apartado entero de descarga dinamica de estubs que combinado con la parte de codebase, se podria haber utilizado para descargar archivos de todo tipo entre ordenadores, ademas de poder hacer ejecucion remota de codigo. Estos no se han implementado por dificultades tecnicas, y alta dificultad. </w:t>
+      </w:r>
+    </w:p>
+    <w:p>
+      <w:pPr>
+        <w:numPr>
+          <w:ilvl w:val="0"/>
+          <w:numId w:val="14"/>
+        </w:numPr>
+        <w:ind w:left="420" w:leftChars="0" w:hanging="420" w:firstLineChars="0"/>
+        <w:rPr>
+          <w:rFonts w:hint="default"/>
+          <w:lang w:val="es-ES"/>
+        </w:rPr>
+      </w:pPr>
+      <w:r>
+        <w:rPr>
+          <w:rFonts w:hint="default"/>
+          <w:lang w:val="es-ES"/>
+        </w:rPr>
+        <w:t>Hubiera estado bien, hacer una pequeña practica con herramientas de enumeración para ver los metodos de los programas desde fuera. Algunos enlaces serian estos:</w:t>
+      </w:r>
+    </w:p>
+    <w:p>
+      <w:pPr>
+        <w:numPr>
+          <w:ilvl w:val="1"/>
+          <w:numId w:val="14"/>
+        </w:numPr>
+        <w:ind w:left="840" w:leftChars="0" w:hanging="420" w:firstLineChars="0"/>
+        <w:rPr>
+          <w:rFonts w:hint="default"/>
+          <w:lang w:val="es-ES"/>
+        </w:rPr>
+      </w:pPr>
+      <w:r>
+        <w:rPr>
+          <w:rFonts w:hint="default"/>
+          <w:lang w:val="es-ES"/>
+        </w:rPr>
+        <w:t xml:space="preserve">GitHub - NickstaDB/BaRMIe. (Sin fecha de publicación). BaRMIe. Última comprobación: 30 de mayo de 2023. URL: </w:t>
+      </w:r>
+      <w:r>
+        <w:rPr>
+          <w:rFonts w:hint="default"/>
+          <w:lang w:val="es-ES"/>
+        </w:rPr>
+        <w:fldChar w:fldCharType="begin"/>
+      </w:r>
+      <w:r>
+        <w:rPr>
+          <w:rFonts w:hint="default"/>
+          <w:lang w:val="es-ES"/>
+        </w:rPr>
+        <w:instrText xml:space="preserve"> HYPERLINK "https://github.com/NickstaDB/BaRMIe." </w:instrText>
+      </w:r>
+      <w:r>
+        <w:rPr>
+          <w:rFonts w:hint="default"/>
+          <w:lang w:val="es-ES"/>
+        </w:rPr>
+        <w:fldChar w:fldCharType="separate"/>
+      </w:r>
+      <w:r>
+        <w:rPr>
+          <w:rStyle w:val="14"/>
+          <w:rFonts w:hint="default"/>
+          <w:lang w:val="es-ES"/>
+        </w:rPr>
+        <w:t>https://github.com/NickstaDB/BaRMIe.</w:t>
+      </w:r>
+      <w:r>
+        <w:rPr>
+          <w:rFonts w:hint="default"/>
+          <w:lang w:val="es-ES"/>
+        </w:rPr>
+        <w:fldChar w:fldCharType="end"/>
+      </w:r>
+    </w:p>
+    <w:p>
+      <w:pPr>
+        <w:numPr>
+          <w:ilvl w:val="1"/>
+          <w:numId w:val="14"/>
+        </w:numPr>
+        <w:ind w:left="840" w:leftChars="0" w:hanging="420" w:firstLineChars="0"/>
+        <w:rPr>
+          <w:rFonts w:hint="default"/>
+          <w:lang w:val="es-ES"/>
+        </w:rPr>
+      </w:pPr>
+      <w:r>
+        <w:rPr>
+          <w:rFonts w:hint="default"/>
+          <w:lang w:val="es-ES"/>
+        </w:rPr>
+        <w:t xml:space="preserve">EHC Group Blog. (11 de abril de 2018). Herramienta de enumeración y ataque de Java RMI - Delitos informáticos. Última comprobación: 30 de mayo de 2023. URL: </w:t>
+      </w:r>
+      <w:r>
+        <w:rPr>
+          <w:rFonts w:hint="default"/>
+          <w:lang w:val="es-ES"/>
+        </w:rPr>
+        <w:fldChar w:fldCharType="begin"/>
+      </w:r>
+      <w:r>
+        <w:rPr>
+          <w:rFonts w:hint="default"/>
+          <w:lang w:val="es-ES"/>
+        </w:rPr>
+        <w:instrText xml:space="preserve"> HYPERLINK "https://blog.ehcgroup.io/2018/04/11/21/59/33/2916/herramienta-de-enumeracion-y-ataque-de-java-rmi-barmie/delitos-informaticos/dpab." </w:instrText>
+      </w:r>
+      <w:r>
+        <w:rPr>
+          <w:rFonts w:hint="default"/>
+          <w:lang w:val="es-ES"/>
+        </w:rPr>
+        <w:fldChar w:fldCharType="separate"/>
+      </w:r>
+      <w:r>
+        <w:rPr>
+          <w:rStyle w:val="14"/>
+          <w:rFonts w:hint="default"/>
+          <w:lang w:val="es-ES"/>
+        </w:rPr>
+        <w:t>https://blog.ehcgroup.io/2018/04/11/21/59/33/2916/herramienta-de-enumeracion-y-ataque-de-java-rmi-barmie/delitos-informaticos/dpab.</w:t>
+      </w:r>
+      <w:r>
+        <w:rPr>
+          <w:rFonts w:hint="default"/>
+          <w:lang w:val="es-ES"/>
+        </w:rPr>
+        <w:fldChar w:fldCharType="end"/>
+      </w:r>
+      <w:r>
+        <w:rPr>
+          <w:rFonts w:hint="default"/>
+          <w:lang w:val="es-ES"/>
+        </w:rPr>
+        <w:t xml:space="preserve"> </w:t>
+      </w:r>
+      <w:bookmarkStart w:id="163" w:name="_Toc15101"/>
+      <w:bookmarkStart w:id="164" w:name="_Toc18171"/>
+      <w:bookmarkStart w:id="165" w:name="_Toc30496"/>
+      <w:bookmarkStart w:id="166" w:name="_Toc15210"/>
+      <w:bookmarkStart w:id="167" w:name="_Toc11717"/>
+    </w:p>
+    <w:p>
+      <w:pPr>
+        <w:numPr>
+          <w:numId w:val="0"/>
+        </w:numPr>
         <w:rPr>
           <w:rFonts w:hint="default"/>
           <w:lang w:val="es-ES"/>
@@ -15584,12 +16500,6 @@
           <w:docGrid w:linePitch="360" w:charSpace="0"/>
         </w:sectPr>
       </w:pPr>
-      <w:bookmarkStart w:id="168" w:name="_GoBack"/>
-      <w:bookmarkEnd w:id="168"/>
-      <w:bookmarkStart w:id="153" w:name="_Toc10172"/>
-      <w:bookmarkStart w:id="154" w:name="_Toc32706"/>
-      <w:bookmarkStart w:id="155" w:name="_Toc18799"/>
-      <w:bookmarkStart w:id="156" w:name="_Toc8439"/>
     </w:p>
     <w:p>
       <w:pPr>
@@ -15600,414 +16510,6 @@
           <w:lang w:val="es-ES"/>
         </w:rPr>
       </w:pPr>
-      <w:bookmarkStart w:id="157" w:name="_Toc7376"/>
-      <w:r>
-        <w:rPr>
-          <w:rFonts w:hint="default"/>
-          <w:lang w:val="es-ES"/>
-        </w:rPr>
-        <w:t>CONCLUSIONES</w:t>
-      </w:r>
-      <w:bookmarkEnd w:id="153"/>
-      <w:bookmarkEnd w:id="154"/>
-      <w:bookmarkEnd w:id="155"/>
-      <w:bookmarkEnd w:id="156"/>
-      <w:bookmarkEnd w:id="157"/>
-    </w:p>
-    <w:p>
-      <w:pPr>
-        <w:rPr>
-          <w:rFonts w:hint="default"/>
-          <w:lang w:val="es-ES"/>
-        </w:rPr>
-      </w:pPr>
-      <w:r>
-        <w:rPr>
-          <w:rFonts w:hint="default"/>
-          <w:lang w:val="es-ES"/>
-        </w:rPr>
-        <w:t xml:space="preserve">De los objetivos mencionado al inicio del documento, se puede decir que se han cumplido la mayoria de ellos, </w:t>
-      </w:r>
-    </w:p>
-    <w:p>
-      <w:pPr>
-        <w:numPr>
-          <w:ilvl w:val="0"/>
-          <w:numId w:val="14"/>
-        </w:numPr>
-        <w:ind w:left="420" w:leftChars="0" w:hanging="420" w:firstLineChars="0"/>
-        <w:rPr>
-          <w:rFonts w:hint="default"/>
-          <w:lang w:val="es-ES"/>
-        </w:rPr>
-      </w:pPr>
-      <w:r>
-        <w:rPr>
-          <w:rFonts w:hint="default"/>
-          <w:lang w:val="es-ES"/>
-        </w:rPr>
-        <w:t xml:space="preserve"> La informacion se ha recopilado y estructurado en temas claros siguiendo una secuencia de conceptos clara y ordenada. </w:t>
-      </w:r>
-    </w:p>
-    <w:p>
-      <w:pPr>
-        <w:numPr>
-          <w:ilvl w:val="0"/>
-          <w:numId w:val="14"/>
-        </w:numPr>
-        <w:ind w:left="420" w:leftChars="0" w:hanging="420" w:firstLineChars="0"/>
-        <w:rPr>
-          <w:rFonts w:hint="default"/>
-          <w:lang w:val="es-ES"/>
-        </w:rPr>
-      </w:pPr>
-      <w:r>
-        <w:rPr>
-          <w:rFonts w:hint="default"/>
-          <w:lang w:val="es-ES"/>
-        </w:rPr>
-        <w:t>Los ejercicios diseñados todo tienen una practicidad util dentro de su caso de uso que refuerzan la comprension de RMI de los estudiantes.</w:t>
-      </w:r>
-    </w:p>
-    <w:p>
-      <w:pPr>
-        <w:numPr>
-          <w:ilvl w:val="0"/>
-          <w:numId w:val="14"/>
-        </w:numPr>
-        <w:ind w:left="420" w:leftChars="0" w:hanging="420" w:firstLineChars="0"/>
-        <w:rPr>
-          <w:rFonts w:hint="default"/>
-          <w:lang w:val="es-ES"/>
-        </w:rPr>
-      </w:pPr>
-      <w:r>
-        <w:rPr>
-          <w:rFonts w:hint="default"/>
-          <w:lang w:val="es-ES"/>
-        </w:rPr>
-        <w:t xml:space="preserve"> Y todo esto compone una documentacion que puede resultal util para usuarios futuros.</w:t>
-      </w:r>
-    </w:p>
-    <w:p>
-      <w:pPr>
-        <w:numPr>
-          <w:ilvl w:val="0"/>
-          <w:numId w:val="14"/>
-        </w:numPr>
-        <w:ind w:left="420" w:leftChars="0" w:hanging="420" w:firstLineChars="0"/>
-        <w:rPr>
-          <w:rFonts w:hint="default"/>
-          <w:lang w:val="es-ES"/>
-        </w:rPr>
-      </w:pPr>
-      <w:r>
-        <w:rPr>
-          <w:rFonts w:hint="default"/>
-          <w:lang w:val="es-ES"/>
-        </w:rPr>
-        <w:t>Pese a todo el objetivo de proporcinar una base solida en Rmi si que se ha cumplido, aunque no se ha conseguido fomentar la participacion activa , ni fomentar la investigacion y analisis de los estudiantes.</w:t>
-      </w:r>
-    </w:p>
-    <w:p>
-      <w:pPr>
-        <w:pStyle w:val="2"/>
-        <w:bidi w:val="0"/>
-        <w:rPr>
-          <w:rFonts w:hint="default"/>
-          <w:lang w:val="es-ES"/>
-        </w:rPr>
-      </w:pPr>
-      <w:bookmarkStart w:id="158" w:name="_Toc16809"/>
-      <w:bookmarkStart w:id="159" w:name="_Toc19379"/>
-      <w:bookmarkStart w:id="160" w:name="_Toc26952"/>
-      <w:bookmarkStart w:id="161" w:name="_Toc10574"/>
-      <w:bookmarkStart w:id="162" w:name="_Toc8118"/>
-      <w:r>
-        <w:rPr>
-          <w:rFonts w:hint="default"/>
-          <w:lang w:val="es-ES"/>
-        </w:rPr>
-        <w:t>LINEAS FUTURAS</w:t>
-      </w:r>
-      <w:bookmarkEnd w:id="158"/>
-      <w:bookmarkEnd w:id="159"/>
-      <w:bookmarkEnd w:id="160"/>
-      <w:bookmarkEnd w:id="161"/>
-      <w:bookmarkEnd w:id="162"/>
-    </w:p>
-    <w:p>
-      <w:pPr>
-        <w:rPr>
-          <w:rFonts w:hint="default"/>
-          <w:lang w:val="es-ES"/>
-        </w:rPr>
-      </w:pPr>
-      <w:r>
-        <w:rPr>
-          <w:rFonts w:hint="default"/>
-          <w:lang w:val="es-ES"/>
-        </w:rPr>
-        <w:t>Aunque se hayan logrado muchos de los objetivos iniciales con este proyecto algunos de los puntos a mejorar que se han podido observar han sido los siguientes:</w:t>
-      </w:r>
-    </w:p>
-    <w:p>
-      <w:pPr>
-        <w:numPr>
-          <w:ilvl w:val="0"/>
-          <w:numId w:val="14"/>
-        </w:numPr>
-        <w:ind w:left="420" w:leftChars="0" w:hanging="420" w:firstLineChars="0"/>
-        <w:rPr>
-          <w:rFonts w:hint="default"/>
-          <w:lang w:val="es-ES"/>
-        </w:rPr>
-      </w:pPr>
-      <w:r>
-        <w:rPr>
-          <w:rFonts w:hint="default"/>
-          <w:lang w:val="es-ES"/>
-        </w:rPr>
-        <w:t>Temas que les falta profundidad:</w:t>
-      </w:r>
-    </w:p>
-    <w:p>
-      <w:pPr>
-        <w:numPr>
-          <w:ilvl w:val="1"/>
-          <w:numId w:val="14"/>
-        </w:numPr>
-        <w:ind w:left="840" w:leftChars="0" w:hanging="420" w:firstLineChars="0"/>
-        <w:rPr>
-          <w:rFonts w:hint="default"/>
-          <w:lang w:val="es-ES"/>
-        </w:rPr>
-      </w:pPr>
-      <w:r>
-        <w:rPr>
-          <w:rFonts w:hint="default"/>
-          <w:lang w:val="es-ES"/>
-        </w:rPr>
-        <w:t xml:space="preserve">Ajustes y opciones de Rmi: </w:t>
-      </w:r>
-    </w:p>
-    <w:p>
-      <w:pPr>
-        <w:numPr>
-          <w:ilvl w:val="1"/>
-          <w:numId w:val="14"/>
-        </w:numPr>
-        <w:ind w:left="840" w:leftChars="0" w:hanging="420" w:firstLineChars="0"/>
-        <w:rPr>
-          <w:rFonts w:hint="default"/>
-          <w:lang w:val="es-ES"/>
-        </w:rPr>
-      </w:pPr>
-      <w:r>
-        <w:rPr>
-          <w:rFonts w:hint="default"/>
-          <w:lang w:val="es-ES"/>
-        </w:rPr>
-        <w:t>Seguridad: En esta parte se podia haber metido el temario de Java Security y los permisos de archivo, enriqueciendo en gran medida el trabajo. Por desgracia no se ha podido implementar por su alta complejidad, y debido a que se alejaba del tema de RMI, pese ser un complemento muy adecuado al tema.</w:t>
-      </w:r>
-    </w:p>
-    <w:p>
-      <w:pPr>
-        <w:numPr>
-          <w:ilvl w:val="1"/>
-          <w:numId w:val="14"/>
-        </w:numPr>
-        <w:ind w:left="840" w:leftChars="0" w:hanging="420" w:firstLineChars="0"/>
-        <w:rPr>
-          <w:rFonts w:hint="default"/>
-          <w:lang w:val="es-ES"/>
-        </w:rPr>
-      </w:pPr>
-      <w:r>
-        <w:rPr>
-          <w:rFonts w:hint="default"/>
-          <w:lang w:val="es-ES"/>
-        </w:rPr>
-        <w:t xml:space="preserve">Carga dinamica: Habia un apartado entero de descarga dinamica de estubs que combinado con la parte de codebase, se podria haber utilizado para descargar archivos de todo tipo entre ordenadores, ademas de poder hacer ejecucion remota de codigo. Estos no se han implementado por dificultades tecnicas, y alta dificultad. </w:t>
-      </w:r>
-    </w:p>
-    <w:p>
-      <w:pPr>
-        <w:numPr>
-          <w:ilvl w:val="0"/>
-          <w:numId w:val="14"/>
-        </w:numPr>
-        <w:ind w:left="420" w:leftChars="0" w:hanging="420" w:firstLineChars="0"/>
-        <w:rPr>
-          <w:rFonts w:hint="default"/>
-          <w:lang w:val="es-ES"/>
-        </w:rPr>
-      </w:pPr>
-      <w:r>
-        <w:rPr>
-          <w:rFonts w:hint="default"/>
-          <w:lang w:val="es-ES"/>
-        </w:rPr>
-        <w:t>Hubiera estado bien, hacer una pequeña practica con herramientas de enumeración para ver los metodos de los programas desde fuera. Algunos enlaces serian estos:</w:t>
-      </w:r>
-    </w:p>
-    <w:p>
-      <w:pPr>
-        <w:numPr>
-          <w:ilvl w:val="1"/>
-          <w:numId w:val="14"/>
-        </w:numPr>
-        <w:ind w:left="840" w:leftChars="0" w:hanging="420" w:firstLineChars="0"/>
-        <w:rPr>
-          <w:rFonts w:hint="default"/>
-          <w:lang w:val="es-ES"/>
-        </w:rPr>
-      </w:pPr>
-      <w:r>
-        <w:rPr>
-          <w:rFonts w:hint="default"/>
-          <w:lang w:val="es-ES"/>
-        </w:rPr>
-        <w:t xml:space="preserve">GitHub - NickstaDB/BaRMIe. (Sin fecha de publicación). BaRMIe. Última comprobación: 30 de mayo de 2023. URL: </w:t>
-      </w:r>
-      <w:r>
-        <w:rPr>
-          <w:rFonts w:hint="default"/>
-          <w:lang w:val="es-ES"/>
-        </w:rPr>
-        <w:fldChar w:fldCharType="begin"/>
-      </w:r>
-      <w:r>
-        <w:rPr>
-          <w:rFonts w:hint="default"/>
-          <w:lang w:val="es-ES"/>
-        </w:rPr>
-        <w:instrText xml:space="preserve"> HYPERLINK "https://github.com/NickstaDB/BaRMIe." </w:instrText>
-      </w:r>
-      <w:r>
-        <w:rPr>
-          <w:rFonts w:hint="default"/>
-          <w:lang w:val="es-ES"/>
-        </w:rPr>
-        <w:fldChar w:fldCharType="separate"/>
-      </w:r>
-      <w:r>
-        <w:rPr>
-          <w:rStyle w:val="14"/>
-          <w:rFonts w:hint="default"/>
-          <w:lang w:val="es-ES"/>
-        </w:rPr>
-        <w:t>https://github.com/NickstaDB/BaRMIe.</w:t>
-      </w:r>
-      <w:r>
-        <w:rPr>
-          <w:rFonts w:hint="default"/>
-          <w:lang w:val="es-ES"/>
-        </w:rPr>
-        <w:fldChar w:fldCharType="end"/>
-      </w:r>
-    </w:p>
-    <w:p>
-      <w:pPr>
-        <w:numPr>
-          <w:ilvl w:val="1"/>
-          <w:numId w:val="14"/>
-        </w:numPr>
-        <w:ind w:left="840" w:leftChars="0" w:hanging="420" w:firstLineChars="0"/>
-        <w:rPr>
-          <w:rFonts w:hint="default"/>
-          <w:lang w:val="es-ES"/>
-        </w:rPr>
-        <w:sectPr>
-          <w:pgSz w:w="11907" w:h="16839"/>
-          <w:pgMar w:top="1418" w:right="1701" w:bottom="1418" w:left="1701" w:header="709" w:footer="709" w:gutter="0"/>
-          <w:pgNumType w:fmt="decimal"/>
-          <w:cols w:space="720" w:num="1"/>
-          <w:titlePg/>
-          <w:docGrid w:linePitch="360" w:charSpace="0"/>
-        </w:sectPr>
-      </w:pPr>
-      <w:r>
-        <w:rPr>
-          <w:rFonts w:hint="default"/>
-          <w:lang w:val="es-ES"/>
-        </w:rPr>
-        <w:t xml:space="preserve">EHC Group Blog. (11 de abril de 2018). Herramienta de enumeración y ataque de Java RMI - Delitos informáticos. Última comprobación: 30 de mayo de 2023. URL: </w:t>
-      </w:r>
-      <w:r>
-        <w:rPr>
-          <w:rFonts w:hint="default"/>
-          <w:lang w:val="es-ES"/>
-        </w:rPr>
-        <w:fldChar w:fldCharType="begin"/>
-      </w:r>
-      <w:r>
-        <w:rPr>
-          <w:rFonts w:hint="default"/>
-          <w:lang w:val="es-ES"/>
-        </w:rPr>
-        <w:instrText xml:space="preserve"> HYPERLINK "https://blog.ehcgroup.io/2018/04/11/21/59/33/2916/herramienta-de-enumeracion-y-ataque-de-java-rmi-barmie/delitos-informaticos/dpab." </w:instrText>
-      </w:r>
-      <w:r>
-        <w:rPr>
-          <w:rFonts w:hint="default"/>
-          <w:lang w:val="es-ES"/>
-        </w:rPr>
-        <w:fldChar w:fldCharType="separate"/>
-      </w:r>
-      <w:r>
-        <w:rPr>
-          <w:rStyle w:val="14"/>
-          <w:rFonts w:hint="default"/>
-          <w:lang w:val="es-ES"/>
-        </w:rPr>
-        <w:t>https://blog.ehcgroup.io/2018/04/11/21/59/33/2916/herramienta-de-enumeracion-y-ataque-de-java-rmi-barmie/delitos-informaticos/dpab.</w:t>
-      </w:r>
-      <w:r>
-        <w:rPr>
-          <w:rFonts w:hint="default"/>
-          <w:lang w:val="es-ES"/>
-        </w:rPr>
-        <w:fldChar w:fldCharType="end"/>
-      </w:r>
-      <w:r>
-        <w:rPr>
-          <w:rFonts w:hint="default"/>
-          <w:lang w:val="es-ES"/>
-        </w:rPr>
-        <w:t xml:space="preserve"> </w:t>
-      </w:r>
-      <w:bookmarkStart w:id="163" w:name="_Toc15101"/>
-      <w:bookmarkStart w:id="164" w:name="_Toc30496"/>
-      <w:bookmarkStart w:id="165" w:name="_Toc15210"/>
-      <w:bookmarkStart w:id="166" w:name="_Toc18171"/>
-    </w:p>
-    <w:p>
-      <w:pPr>
-        <w:rPr>
-          <w:rFonts w:hint="default"/>
-          <w:lang w:val="es-ES"/>
-        </w:rPr>
-        <w:sectPr>
-          <w:pgSz w:w="11907" w:h="16839"/>
-          <w:pgMar w:top="1418" w:right="1701" w:bottom="1418" w:left="1701" w:header="709" w:footer="709" w:gutter="0"/>
-          <w:pgNumType w:fmt="decimal"/>
-          <w:cols w:space="720" w:num="1"/>
-          <w:titlePg/>
-          <w:docGrid w:linePitch="360" w:charSpace="0"/>
-        </w:sectPr>
-      </w:pPr>
-    </w:p>
-    <w:p>
-      <w:pPr>
-        <w:pStyle w:val="2"/>
-        <w:bidi w:val="0"/>
-        <w:rPr>
-          <w:rFonts w:hint="default"/>
-          <w:lang w:val="es-ES"/>
-        </w:rPr>
-      </w:pPr>
-      <w:bookmarkStart w:id="167" w:name="_Toc11717"/>
       <w:r>
         <w:rPr>
           <w:rFonts w:hint="default"/>
@@ -16749,7 +17251,7 @@
       </w:r>
       <w:r>
         <w:rPr>
-          <w:rStyle w:val="14"/>
+          <w:rStyle w:val="15"/>
           <w:rFonts w:hint="default"/>
           <w:lang w:val="es-ES"/>
         </w:rPr>
@@ -16812,7 +17314,7 @@
       </w:r>
       <w:r>
         <w:rPr>
-          <w:rStyle w:val="14"/>
+          <w:rStyle w:val="15"/>
           <w:rFonts w:hint="default"/>
           <w:lang w:val="es-ES"/>
         </w:rPr>
@@ -16896,126 +17398,7 @@
         <w:t xml:space="preserve"> </w:t>
       </w:r>
     </w:p>
-    <w:p>
-      <w:pPr>
-        <w:numPr>
-          <w:ilvl w:val="0"/>
-          <w:numId w:val="16"/>
-        </w:numPr>
-        <w:ind w:left="425" w:leftChars="0" w:hanging="425" w:firstLineChars="0"/>
-        <w:rPr>
-          <w:rFonts w:hint="default"/>
-          <w:lang w:val="es-ES"/>
-        </w:rPr>
-      </w:pPr>
-      <w:r>
-        <w:rPr>
-          <w:rFonts w:hint="default"/>
-          <w:lang w:val="es-ES"/>
-        </w:rPr>
-        <w:t xml:space="preserve">University of Washington (98au): RMI Architecture Specification. Última comprobación: 30 de mayo de 2023. URL: </w:t>
-      </w:r>
-      <w:r>
-        <w:rPr>
-          <w:rFonts w:hint="default"/>
-          <w:lang w:val="es-ES"/>
-        </w:rPr>
-        <w:fldChar w:fldCharType="begin"/>
-      </w:r>
-      <w:r>
-        <w:rPr>
-          <w:rFonts w:hint="default"/>
-          <w:lang w:val="es-ES"/>
-        </w:rPr>
-        <w:instrText xml:space="preserve"> HYPERLINK "https://courses.cs.washington.edu/courses/cse341/98au/java/jdk1.2beta4/docs/guide/rmi/spec/rmi-arch.doc8.html" </w:instrText>
-      </w:r>
-      <w:r>
-        <w:rPr>
-          <w:rFonts w:hint="default"/>
-          <w:lang w:val="es-ES"/>
-        </w:rPr>
-        <w:fldChar w:fldCharType="separate"/>
-      </w:r>
-      <w:r>
-        <w:rPr>
-          <w:rStyle w:val="14"/>
-          <w:rFonts w:hint="default"/>
-          <w:lang w:val="es-ES"/>
-        </w:rPr>
-        <w:t>https://courses.cs.washington.edu/courses/cse341/98au/java/jdk1.2beta4/docs/guide/rmi/spec/rmi-arch.doc8.html</w:t>
-      </w:r>
-      <w:r>
-        <w:rPr>
-          <w:rFonts w:hint="default"/>
-          <w:lang w:val="es-ES"/>
-        </w:rPr>
-        <w:fldChar w:fldCharType="end"/>
-      </w:r>
-      <w:r>
-        <w:rPr>
-          <w:rFonts w:hint="default"/>
-          <w:lang w:val="es-ES"/>
-        </w:rPr>
-        <w:t xml:space="preserve"> </w:t>
-      </w:r>
-    </w:p>
-    <w:p>
-      <w:pPr>
-        <w:rPr>
-          <w:rFonts w:hint="default"/>
-          <w:lang w:val="es-ES"/>
-        </w:rPr>
-      </w:pPr>
-    </w:p>
-    <w:p>
-      <w:pPr>
-        <w:rPr>
-          <w:rFonts w:hint="default"/>
-          <w:lang w:val="es-ES"/>
-        </w:rPr>
-      </w:pPr>
-    </w:p>
-    <w:p>
-      <w:pPr>
-        <w:rPr>
-          <w:rFonts w:hint="default"/>
-          <w:lang w:val="es-ES"/>
-        </w:rPr>
-      </w:pPr>
-    </w:p>
-    <w:p>
-      <w:pPr>
-        <w:rPr>
-          <w:rFonts w:hint="default"/>
-          <w:lang w:val="es-ES"/>
-        </w:rPr>
-      </w:pPr>
-    </w:p>
-    <w:p>
-      <w:pPr>
-        <w:rPr>
-          <w:rFonts w:hint="default"/>
-          <w:lang w:val="es-ES"/>
-        </w:rPr>
-      </w:pPr>
-    </w:p>
-    <w:p>
-      <w:pPr>
-        <w:rPr>
-          <w:rFonts w:hint="default"/>
-        </w:rPr>
-      </w:pPr>
-    </w:p>
-    <w:p>
-      <w:pPr>
-        <w:rPr>
-          <w:rFonts w:hint="default"/>
-          <w:lang w:val="es-ES"/>
-        </w:rPr>
-      </w:pPr>
-    </w:p>
     <w:sectPr>
-      <w:type w:val="continuous"/>
       <w:pgSz w:w="11907" w:h="16839"/>
       <w:pgMar w:top="1418" w:right="1701" w:bottom="1418" w:left="1701" w:header="709" w:footer="709" w:gutter="0"/>
       <w:pgNumType w:fmt="decimal"/>
@@ -17511,7 +17894,7 @@
                 </mc:Choice>
                 <mc:Fallback>
                   <wp:positionH relativeFrom="page">
-                    <wp:posOffset>7333615</wp:posOffset>
+                    <wp:posOffset>0</wp:posOffset>
                   </wp:positionH>
                 </mc:Fallback>
               </mc:AlternateContent>
@@ -17523,7 +17906,7 @@
                 </mc:Choice>
                 <mc:Fallback>
                   <wp:positionV relativeFrom="page">
-                    <wp:posOffset>-106680</wp:posOffset>
+                    <wp:posOffset>0</wp:posOffset>
                   </wp:positionV>
                 </mc:Fallback>
               </mc:AlternateContent>
@@ -17568,7 +17951,7 @@
         </mc:Choice>
         <mc:Fallback>
           <w:pict>
-            <v:shape id="Autoforma 8" o:spid="_x0000_s1026" o:spt="32" type="#_x0000_t32" style="position:absolute;left:0pt;margin-left:577.45pt;margin-top:-8.4pt;height:806.8pt;width:0pt;mso-position-horizontal-relative:page;mso-position-vertical-relative:page;z-index:251660288;mso-width-relative:page;mso-height-relative:page;mso-height-percent:1020;" filled="f" stroked="t" coordsize="21600,21600" o:gfxdata="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">
+            <v:shape id="Autoforma 8" o:spid="_x0000_s1026" o:spt="32" type="#_x0000_t32" style="position:absolute;left:0pt;margin-left:0pt;margin-top:0pt;height:806.8pt;width:0pt;mso-position-horizontal-relative:page;mso-position-vertical-relative:page;z-index:251660288;mso-width-relative:page;mso-height-relative:page;mso-height-percent:1020;" filled="f" stroked="t" coordsize="21600,21600" o:gfxdata="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">
               <v:fill on="f" focussize="0,0"/>
               <v:stroke weight="1pt" color="#FE8637" joinstyle="round"/>
               <v:imagedata o:title=""/>
@@ -22230,6 +22613,7 @@
   </w:style>
   <w:style w:type="paragraph" w:customStyle="1" w:styleId="199">
     <w:name w:val="Portada 31"/>
+    <w:qFormat/>
     <w:uiPriority w:val="0"/>
     <w:pPr>
       <w:spacing w:after="200" w:line="276" w:lineRule="auto"/>
@@ -22525,6 +22909,7 @@
   </w:style>
   <w:style w:type="paragraph" w:customStyle="1" w:styleId="220">
     <w:name w:val="937040B197744AD3B15998C7DADDC63A"/>
+    <w:qFormat/>
     <w:uiPriority w:val="0"/>
     <w:pPr>
       <w:spacing w:after="200" w:line="276" w:lineRule="auto"/>
@@ -22678,6 +23063,7 @@
   </w:style>
   <w:style w:type="paragraph" w:customStyle="1" w:styleId="231">
     <w:name w:val="19BED09D06C24DBEB147DC2F8D1026DD"/>
+    <w:qFormat/>
     <w:uiPriority w:val="0"/>
     <w:pPr>
       <w:spacing w:after="200" w:line="276" w:lineRule="auto"/>
@@ -22691,6 +23077,7 @@
   </w:style>
   <w:style w:type="paragraph" w:customStyle="1" w:styleId="232">
     <w:name w:val="C18065DFF266494BB3F400D3CFF9ED90"/>
+    <w:qFormat/>
     <w:uiPriority w:val="0"/>
     <w:pPr>
       <w:spacing w:after="200" w:line="276" w:lineRule="auto"/>
@@ -22704,6 +23091,7 @@
   </w:style>
   <w:style w:type="paragraph" w:customStyle="1" w:styleId="233">
     <w:name w:val="0EC8E76144A9410D906FB862FEAFB3CD"/>
+    <w:qFormat/>
     <w:uiPriority w:val="0"/>
     <w:pPr>
       <w:spacing w:after="200" w:line="276" w:lineRule="auto"/>
@@ -22794,6 +23182,7 @@
   </w:style>
   <w:style w:type="paragraph" w:customStyle="1" w:styleId="239">
     <w:name w:val="FBA88B316D684924947F2B2B4FDB5840"/>
+    <w:qFormat/>
     <w:uiPriority w:val="0"/>
     <w:pPr>
       <w:spacing w:after="200" w:line="276" w:lineRule="auto"/>
@@ -22895,6 +23284,7 @@
   </w:style>
   <w:style w:type="paragraph" w:customStyle="1" w:styleId="246">
     <w:name w:val="0CEBE84B94C14059885BC6E1C439D0CF"/>
+    <w:qFormat/>
     <w:uiPriority w:val="0"/>
     <w:pPr>
       <w:spacing w:after="200" w:line="276" w:lineRule="auto"/>
@@ -22908,6 +23298,7 @@
   </w:style>
   <w:style w:type="paragraph" w:customStyle="1" w:styleId="247">
     <w:name w:val="2A31ACBE69CE4FB888E6A120120B2059"/>
+    <w:qFormat/>
     <w:uiPriority w:val="0"/>
     <w:pPr>
       <w:spacing w:after="200" w:line="276" w:lineRule="auto"/>
@@ -22935,6 +23326,7 @@
   </w:style>
   <w:style w:type="paragraph" w:customStyle="1" w:styleId="249">
     <w:name w:val="Portada 12"/>
+    <w:qFormat/>
     <w:uiPriority w:val="0"/>
     <w:pPr>
       <w:spacing w:after="200" w:line="276" w:lineRule="auto"/>
@@ -35139,7 +35531,6 @@
     <customSectPr/>
     <customSectPr/>
     <customSectPr/>
-    <customSectPr/>
   </customSectProps>
   <customShpExts>
     <customShpInfo spid="_x0000_s1026" textRotate="1"/>
@@ -35148,10 +35539,143 @@
 </file>
 
 <file path=customXml/item2.xml><?xml version="1.0" encoding="utf-8"?>
-<tns:customPropertyEditors xmlns:tns="http://schemas.microsoft.com/office/2006/customDocumentInformationPanel">
-  <tns:showOnOpen/>
-  <tns:defaultPropertyEditorNamespace/>
-</tns:customPropertyEditors>
+<p:properties xmlns:p="http://schemas.microsoft.com/office/2006/metadata/properties" xmlns:xsi="http://www.w3.org/2001/XMLSchema-instance" xmlns:pc="http://schemas.microsoft.com/office/infopath/2007/PartnerControls">
+  <documentManagement>
+    <DirectSourceMarket xmlns="2958f784-0ef9-4616-b22d-512a8cad1f0d">english</DirectSourceMarket>
+    <ApprovalStatus xmlns="2958f784-0ef9-4616-b22d-512a8cad1f0d">In Progress</ApprovalStatus>
+    <MarketSpecific xmlns="2958f784-0ef9-4616-b22d-512a8cad1f0d" xsi:nil="true"/>
+    <PrimaryImageGen xmlns="2958f784-0ef9-4616-b22d-512a8cad1f0d">true</PrimaryImageGen>
+    <ThumbnailAssetId xmlns="2958f784-0ef9-4616-b22d-512a8cad1f0d" xsi:nil="true"/>
+    <NumericId xmlns="2958f784-0ef9-4616-b22d-512a8cad1f0d">-1</NumericId>
+    <TPFriendlyName xmlns="2958f784-0ef9-4616-b22d-512a8cad1f0d">Report (Oriel theme)</TPFriendlyName>
+    <BusinessGroup xmlns="2958f784-0ef9-4616-b22d-512a8cad1f0d" xsi:nil="true"/>
+    <APEditor xmlns="2958f784-0ef9-4616-b22d-512a8cad1f0d">
+      <UserInfo>
+        <DisplayName>REDMOND\v-luannv</DisplayName>
+        <AccountId>108</AccountId>
+        <AccountType/>
+      </UserInfo>
+    </APEditor>
+    <SourceTitle xmlns="2958f784-0ef9-4616-b22d-512a8cad1f0d">Report (Oriel theme)</SourceTitle>
+    <OpenTemplate xmlns="2958f784-0ef9-4616-b22d-512a8cad1f0d">true</OpenTemplate>
+    <UALocComments xmlns="2958f784-0ef9-4616-b22d-512a8cad1f0d" xsi:nil="true"/>
+    <ParentAssetId xmlns="2958f784-0ef9-4616-b22d-512a8cad1f0d" xsi:nil="true"/>
+    <PublishStatusLookup xmlns="2958f784-0ef9-4616-b22d-512a8cad1f0d">
+      <Value>75245</Value>
+      <Value>624016</Value>
+    </PublishStatusLookup>
+    <IntlLangReviewDate xmlns="2958f784-0ef9-4616-b22d-512a8cad1f0d" xsi:nil="true"/>
+    <LastPublishResultLookup xmlns="2958f784-0ef9-4616-b22d-512a8cad1f0d" xsi:nil="true"/>
+    <MachineTranslated xmlns="2958f784-0ef9-4616-b22d-512a8cad1f0d" xsi:nil="true"/>
+    <OriginalSourceMarket xmlns="2958f784-0ef9-4616-b22d-512a8cad1f0d">english</OriginalSourceMarket>
+    <TPInstallLocation xmlns="2958f784-0ef9-4616-b22d-512a8cad1f0d">{My Templates}</TPInstallLocation>
+    <APDescription xmlns="2958f784-0ef9-4616-b22d-512a8cad1f0d" xsi:nil="true"/>
+    <ClipArtFilename xmlns="2958f784-0ef9-4616-b22d-512a8cad1f0d" xsi:nil="true"/>
+    <ContentItem xmlns="2958f784-0ef9-4616-b22d-512a8cad1f0d" xsi:nil="true"/>
+    <EditorialStatus xmlns="2958f784-0ef9-4616-b22d-512a8cad1f0d" xsi:nil="true"/>
+    <PublishTargets xmlns="2958f784-0ef9-4616-b22d-512a8cad1f0d">OfficeOnline</PublishTargets>
+    <TPLaunchHelpLinkType xmlns="2958f784-0ef9-4616-b22d-512a8cad1f0d">Template</TPLaunchHelpLinkType>
+    <LastModifiedDateTime xmlns="2958f784-0ef9-4616-b22d-512a8cad1f0d" xsi:nil="true"/>
+    <TimesCloned xmlns="2958f784-0ef9-4616-b22d-512a8cad1f0d" xsi:nil="true"/>
+    <AssetStart xmlns="2958f784-0ef9-4616-b22d-512a8cad1f0d">2009-06-17T22:17:57+00:00</AssetStart>
+    <LastHandOff xmlns="2958f784-0ef9-4616-b22d-512a8cad1f0d" xsi:nil="true"/>
+    <Provider xmlns="2958f784-0ef9-4616-b22d-512a8cad1f0d">EY006220130</Provider>
+    <AcquiredFrom xmlns="2958f784-0ef9-4616-b22d-512a8cad1f0d" xsi:nil="true"/>
+    <TPClientViewer xmlns="2958f784-0ef9-4616-b22d-512a8cad1f0d">Microsoft Office Word</TPClientViewer>
+    <ArtSampleDocs xmlns="2958f784-0ef9-4616-b22d-512a8cad1f0d" xsi:nil="true"/>
+    <UACurrentWords xmlns="2958f784-0ef9-4616-b22d-512a8cad1f0d">0</UACurrentWords>
+    <UALocRecommendation xmlns="2958f784-0ef9-4616-b22d-512a8cad1f0d">Localize</UALocRecommendation>
+    <IsDeleted xmlns="2958f784-0ef9-4616-b22d-512a8cad1f0d">false</IsDeleted>
+    <ShowIn xmlns="2958f784-0ef9-4616-b22d-512a8cad1f0d" xsi:nil="true"/>
+    <UANotes xmlns="2958f784-0ef9-4616-b22d-512a8cad1f0d">in the box</UANotes>
+    <CSXHash xmlns="2958f784-0ef9-4616-b22d-512a8cad1f0d" xsi:nil="true"/>
+    <VoteCount xmlns="2958f784-0ef9-4616-b22d-512a8cad1f0d" xsi:nil="true"/>
+    <TemplateStatus xmlns="2958f784-0ef9-4616-b22d-512a8cad1f0d" xsi:nil="true"/>
+    <AssetExpire xmlns="2958f784-0ef9-4616-b22d-512a8cad1f0d">2100-01-01T00:00:00+00:00</AssetExpire>
+    <CSXSubmissionMarket xmlns="2958f784-0ef9-4616-b22d-512a8cad1f0d" xsi:nil="true"/>
+    <DSATActionTaken xmlns="2958f784-0ef9-4616-b22d-512a8cad1f0d" xsi:nil="true"/>
+    <TPExecutable xmlns="2958f784-0ef9-4616-b22d-512a8cad1f0d" xsi:nil="true"/>
+    <SubmitterId xmlns="2958f784-0ef9-4616-b22d-512a8cad1f0d" xsi:nil="true"/>
+    <AssetType xmlns="2958f784-0ef9-4616-b22d-512a8cad1f0d">TP</AssetType>
+    <CSXUpdate xmlns="2958f784-0ef9-4616-b22d-512a8cad1f0d">false</CSXUpdate>
+    <ApprovalLog xmlns="2958f784-0ef9-4616-b22d-512a8cad1f0d" xsi:nil="true"/>
+    <BugNumber xmlns="2958f784-0ef9-4616-b22d-512a8cad1f0d" xsi:nil="true"/>
+    <CSXSubmissionDate xmlns="2958f784-0ef9-4616-b22d-512a8cad1f0d" xsi:nil="true"/>
+    <Milestone xmlns="2958f784-0ef9-4616-b22d-512a8cad1f0d" xsi:nil="true"/>
+    <OriginAsset xmlns="2958f784-0ef9-4616-b22d-512a8cad1f0d" xsi:nil="true"/>
+    <TPComponent xmlns="2958f784-0ef9-4616-b22d-512a8cad1f0d">WORDFiles</TPComponent>
+    <Description0 xmlns="fb5acd76-e9f3-4601-9d69-91f53ab96ae6" xsi:nil="true"/>
+    <Component xmlns="fb5acd76-e9f3-4601-9d69-91f53ab96ae6" xsi:nil="true"/>
+    <AssetId xmlns="2958f784-0ef9-4616-b22d-512a8cad1f0d">TP010192749</AssetId>
+    <TPApplication xmlns="2958f784-0ef9-4616-b22d-512a8cad1f0d">Word</TPApplication>
+    <TPLaunchHelpLink xmlns="2958f784-0ef9-4616-b22d-512a8cad1f0d" xsi:nil="true"/>
+    <IntlLocPriority xmlns="2958f784-0ef9-4616-b22d-512a8cad1f0d" xsi:nil="true"/>
+    <PlannedPubDate xmlns="2958f784-0ef9-4616-b22d-512a8cad1f0d" xsi:nil="true"/>
+    <IntlLangReviewer xmlns="2958f784-0ef9-4616-b22d-512a8cad1f0d" xsi:nil="true"/>
+    <HandoffToMSDN xmlns="2958f784-0ef9-4616-b22d-512a8cad1f0d" xsi:nil="true"/>
+    <CrawlForDependencies xmlns="2958f784-0ef9-4616-b22d-512a8cad1f0d">false</CrawlForDependencies>
+    <TrustLevel xmlns="2958f784-0ef9-4616-b22d-512a8cad1f0d">1 Microsoft Managed Content</TrustLevel>
+    <IsSearchable xmlns="2958f784-0ef9-4616-b22d-512a8cad1f0d">false</IsSearchable>
+    <TPNamespace xmlns="2958f784-0ef9-4616-b22d-512a8cad1f0d">WINWORD</TPNamespace>
+    <Markets xmlns="2958f784-0ef9-4616-b22d-512a8cad1f0d"/>
+    <AverageRating xmlns="2958f784-0ef9-4616-b22d-512a8cad1f0d" xsi:nil="true"/>
+    <UAProjectedTotalWords xmlns="2958f784-0ef9-4616-b22d-512a8cad1f0d" xsi:nil="true"/>
+    <IntlLangReview xmlns="2958f784-0ef9-4616-b22d-512a8cad1f0d" xsi:nil="true"/>
+    <OutputCachingOn xmlns="2958f784-0ef9-4616-b22d-512a8cad1f0d">false</OutputCachingOn>
+    <APAuthor xmlns="2958f784-0ef9-4616-b22d-512a8cad1f0d">
+      <UserInfo>
+        <DisplayName>REDMOND\cynvey</DisplayName>
+        <AccountId>250</AccountId>
+        <AccountType/>
+      </UserInfo>
+    </APAuthor>
+    <TPAppVersion xmlns="2958f784-0ef9-4616-b22d-512a8cad1f0d">11</TPAppVersion>
+    <TPCommandLine xmlns="2958f784-0ef9-4616-b22d-512a8cad1f0d">{WD} /f {FilePath}</TPCommandLine>
+    <Downloads xmlns="2958f784-0ef9-4616-b22d-512a8cad1f0d">0</Downloads>
+    <OOCacheId xmlns="2958f784-0ef9-4616-b22d-512a8cad1f0d" xsi:nil="true"/>
+    <Providers xmlns="2958f784-0ef9-4616-b22d-512a8cad1f0d" xsi:nil="true"/>
+    <LegacyData xmlns="2958f784-0ef9-4616-b22d-512a8cad1f0d" xsi:nil="true"/>
+    <TemplateTemplateType xmlns="2958f784-0ef9-4616-b22d-512a8cad1f0d">Word 2003 Default</TemplateTemplateType>
+    <EditorialTags xmlns="2958f784-0ef9-4616-b22d-512a8cad1f0d" xsi:nil="true"/>
+    <PolicheckWords xmlns="2958f784-0ef9-4616-b22d-512a8cad1f0d" xsi:nil="true"/>
+    <FriendlyTitle xmlns="2958f784-0ef9-4616-b22d-512a8cad1f0d" xsi:nil="true"/>
+    <Manager xmlns="2958f784-0ef9-4616-b22d-512a8cad1f0d" xsi:nil="true"/>
+    <InternalTagsTaxHTField0 xmlns="2958f784-0ef9-4616-b22d-512a8cad1f0d">
+      <Terms xmlns="http://schemas.microsoft.com/office/infopath/2007/PartnerControls"/>
+    </InternalTagsTaxHTField0>
+    <LocComments xmlns="2958f784-0ef9-4616-b22d-512a8cad1f0d" xsi:nil="true"/>
+    <LocProcessedForMarketsLookup xmlns="2958f784-0ef9-4616-b22d-512a8cad1f0d" xsi:nil="true"/>
+    <LocalizationTagsTaxHTField0 xmlns="2958f784-0ef9-4616-b22d-512a8cad1f0d">
+      <Terms xmlns="http://schemas.microsoft.com/office/infopath/2007/PartnerControls"/>
+    </LocalizationTagsTaxHTField0>
+    <FeatureTagsTaxHTField0 xmlns="2958f784-0ef9-4616-b22d-512a8cad1f0d">
+      <Terms xmlns="http://schemas.microsoft.com/office/infopath/2007/PartnerControls"/>
+    </FeatureTagsTaxHTField0>
+    <LocOverallLocStatusLookup xmlns="2958f784-0ef9-4616-b22d-512a8cad1f0d" xsi:nil="true"/>
+    <LocPublishedLinkedAssetsLookup xmlns="2958f784-0ef9-4616-b22d-512a8cad1f0d" xsi:nil="true"/>
+    <BlockPublish xmlns="2958f784-0ef9-4616-b22d-512a8cad1f0d" xsi:nil="true"/>
+    <LocLastLocAttemptVersionTypeLookup xmlns="2958f784-0ef9-4616-b22d-512a8cad1f0d" xsi:nil="true"/>
+    <LocManualTestRequired xmlns="2958f784-0ef9-4616-b22d-512a8cad1f0d" xsi:nil="true"/>
+    <RecommendationsModifier xmlns="2958f784-0ef9-4616-b22d-512a8cad1f0d" xsi:nil="true"/>
+    <CampaignTagsTaxHTField0 xmlns="2958f784-0ef9-4616-b22d-512a8cad1f0d">
+      <Terms xmlns="http://schemas.microsoft.com/office/infopath/2007/PartnerControls"/>
+    </CampaignTagsTaxHTField0>
+    <LocOverallHandbackStatusLookup xmlns="2958f784-0ef9-4616-b22d-512a8cad1f0d" xsi:nil="true"/>
+    <LocProcessedForHandoffsLookup xmlns="2958f784-0ef9-4616-b22d-512a8cad1f0d" xsi:nil="true"/>
+    <LocOverallPreviewStatusLookup xmlns="2958f784-0ef9-4616-b22d-512a8cad1f0d" xsi:nil="true"/>
+    <LocOverallPublishStatusLookup xmlns="2958f784-0ef9-4616-b22d-512a8cad1f0d" xsi:nil="true"/>
+    <TaxCatchAll xmlns="2958f784-0ef9-4616-b22d-512a8cad1f0d"/>
+    <LocNewPublishedVersionLookup xmlns="2958f784-0ef9-4616-b22d-512a8cad1f0d" xsi:nil="true"/>
+    <LocPublishedDependentAssetsLookup xmlns="2958f784-0ef9-4616-b22d-512a8cad1f0d" xsi:nil="true"/>
+    <LocRecommendedHandoff xmlns="2958f784-0ef9-4616-b22d-512a8cad1f0d" xsi:nil="true"/>
+    <ScenarioTagsTaxHTField0 xmlns="2958f784-0ef9-4616-b22d-512a8cad1f0d">
+      <Terms xmlns="http://schemas.microsoft.com/office/infopath/2007/PartnerControls"/>
+    </ScenarioTagsTaxHTField0>
+    <LocLastLocAttemptVersionLookup xmlns="2958f784-0ef9-4616-b22d-512a8cad1f0d">115447</LocLastLocAttemptVersionLookup>
+    <OriginalRelease xmlns="2958f784-0ef9-4616-b22d-512a8cad1f0d">14</OriginalRelease>
+    <LocMarketGroupTiers2 xmlns="2958f784-0ef9-4616-b22d-512a8cad1f0d" xsi:nil="true"/>
+  </documentManagement>
+</p:properties>
 </file>
 
 <file path=customXml/item3.xml><?xml version="1.0" encoding="utf-8"?>
@@ -35162,26 +35686,6 @@
 </file>
 
 <file path=customXml/item4.xml><?xml version="1.0" encoding="utf-8"?>
-<CoverPageProperties xmlns="http://schemas.microsoft.com/office/2006/coverPageProps">
-  <PublishDate/>
-  <Abstract/>
-  <CompanyAddress/>
-  <CompanyPhone/>
-  <CompanyFax/>
-  <CompanyEmail/>
-</CoverPageProperties>
-</file>
-
-<file path=customXml/item5.xml><?xml version="1.0" encoding="utf-8"?>
-<?mso-contentType ?>
-<FormTemplates xmlns="http://schemas.microsoft.com/sharepoint/v3/contenttype/forms">
-  <Display>DocumentLibraryForm</Display>
-  <Edit>AssetEditForm</Edit>
-  <New>DocumentLibraryForm</New>
-</FormTemplates>
-</file>
-
-<file path=customXml/item6.xml><?xml version="1.0" encoding="utf-8"?>
 <ct:contentTypeSchema xmlns:ct="http://schemas.microsoft.com/office/2006/metadata/contentType" xmlns:ma="http://schemas.microsoft.com/office/2006/metadata/properties/metaAttributes" ct:_="" ma:_="" ma:contentTypeName="TemplateFile" ma:contentTypeID="0x010100DE95A0C693CEB341887D38A4A2B58B45040072C752107C5A7B47AA91A1EE638E6F1F" ma:contentTypeVersion="55" ma:contentTypeDescription="Create a new document." ma:contentTypeScope="" ma:versionID="3c98c83416931a21d43ed007fda5e4dd">
   <xsd:schema xmlns:xsd="http://www.w3.org/2001/XMLSchema" xmlns:xs="http://www.w3.org/2001/XMLSchema" xmlns:p="http://schemas.microsoft.com/office/2006/metadata/properties" xmlns:ns2="2958f784-0ef9-4616-b22d-512a8cad1f0d" xmlns:ns3="fb5acd76-e9f3-4601-9d69-91f53ab96ae6" targetNamespace="http://schemas.microsoft.com/office/2006/metadata/properties" ma:root="true" ma:fieldsID="938018c4f46d99993d20879d4e9ddff8" ns2:_="" ns3:_="">
     <xsd:import namespace="2958f784-0ef9-4616-b22d-512a8cad1f0d"/>
@@ -36240,6 +36744,26 @@
 </ct:contentTypeSchema>
 </file>
 
+<file path=customXml/item5.xml><?xml version="1.0" encoding="utf-8"?>
+<?mso-contentType ?>
+<FormTemplates xmlns="http://schemas.microsoft.com/sharepoint/v3/contenttype/forms">
+  <Display>DocumentLibraryForm</Display>
+  <Edit>AssetEditForm</Edit>
+  <New>DocumentLibraryForm</New>
+</FormTemplates>
+</file>
+
+<file path=customXml/item6.xml><?xml version="1.0" encoding="utf-8"?>
+<CoverPageProperties xmlns="http://schemas.microsoft.com/office/2006/coverPageProps">
+  <PublishDate/>
+  <Abstract/>
+  <CompanyAddress/>
+  <CompanyPhone/>
+  <CompanyFax/>
+  <CompanyEmail/>
+</CoverPageProperties>
+</file>
+
 <file path=customXml/item7.xml><?xml version="1.0" encoding="utf-8"?>
 <templateProperties xmlns="urn:microsoft.template.properties">
   <_Version/>
@@ -36248,143 +36772,10 @@
 </file>
 
 <file path=customXml/item8.xml><?xml version="1.0" encoding="utf-8"?>
-<p:properties xmlns:p="http://schemas.microsoft.com/office/2006/metadata/properties" xmlns:xsi="http://www.w3.org/2001/XMLSchema-instance" xmlns:pc="http://schemas.microsoft.com/office/infopath/2007/PartnerControls">
-  <documentManagement>
-    <DirectSourceMarket xmlns="2958f784-0ef9-4616-b22d-512a8cad1f0d">english</DirectSourceMarket>
-    <ApprovalStatus xmlns="2958f784-0ef9-4616-b22d-512a8cad1f0d">In Progress</ApprovalStatus>
-    <MarketSpecific xmlns="2958f784-0ef9-4616-b22d-512a8cad1f0d" xsi:nil="true"/>
-    <PrimaryImageGen xmlns="2958f784-0ef9-4616-b22d-512a8cad1f0d">true</PrimaryImageGen>
-    <ThumbnailAssetId xmlns="2958f784-0ef9-4616-b22d-512a8cad1f0d" xsi:nil="true"/>
-    <NumericId xmlns="2958f784-0ef9-4616-b22d-512a8cad1f0d">-1</NumericId>
-    <TPFriendlyName xmlns="2958f784-0ef9-4616-b22d-512a8cad1f0d">Report (Oriel theme)</TPFriendlyName>
-    <BusinessGroup xmlns="2958f784-0ef9-4616-b22d-512a8cad1f0d" xsi:nil="true"/>
-    <APEditor xmlns="2958f784-0ef9-4616-b22d-512a8cad1f0d">
-      <UserInfo>
-        <DisplayName>REDMOND\v-luannv</DisplayName>
-        <AccountId>108</AccountId>
-        <AccountType/>
-      </UserInfo>
-    </APEditor>
-    <SourceTitle xmlns="2958f784-0ef9-4616-b22d-512a8cad1f0d">Report (Oriel theme)</SourceTitle>
-    <OpenTemplate xmlns="2958f784-0ef9-4616-b22d-512a8cad1f0d">true</OpenTemplate>
-    <UALocComments xmlns="2958f784-0ef9-4616-b22d-512a8cad1f0d" xsi:nil="true"/>
-    <ParentAssetId xmlns="2958f784-0ef9-4616-b22d-512a8cad1f0d" xsi:nil="true"/>
-    <PublishStatusLookup xmlns="2958f784-0ef9-4616-b22d-512a8cad1f0d">
-      <Value>75245</Value>
-      <Value>624016</Value>
-    </PublishStatusLookup>
-    <IntlLangReviewDate xmlns="2958f784-0ef9-4616-b22d-512a8cad1f0d" xsi:nil="true"/>
-    <LastPublishResultLookup xmlns="2958f784-0ef9-4616-b22d-512a8cad1f0d" xsi:nil="true"/>
-    <MachineTranslated xmlns="2958f784-0ef9-4616-b22d-512a8cad1f0d" xsi:nil="true"/>
-    <OriginalSourceMarket xmlns="2958f784-0ef9-4616-b22d-512a8cad1f0d">english</OriginalSourceMarket>
-    <TPInstallLocation xmlns="2958f784-0ef9-4616-b22d-512a8cad1f0d">{My Templates}</TPInstallLocation>
-    <APDescription xmlns="2958f784-0ef9-4616-b22d-512a8cad1f0d" xsi:nil="true"/>
-    <ClipArtFilename xmlns="2958f784-0ef9-4616-b22d-512a8cad1f0d" xsi:nil="true"/>
-    <ContentItem xmlns="2958f784-0ef9-4616-b22d-512a8cad1f0d" xsi:nil="true"/>
-    <EditorialStatus xmlns="2958f784-0ef9-4616-b22d-512a8cad1f0d" xsi:nil="true"/>
-    <PublishTargets xmlns="2958f784-0ef9-4616-b22d-512a8cad1f0d">OfficeOnline</PublishTargets>
-    <TPLaunchHelpLinkType xmlns="2958f784-0ef9-4616-b22d-512a8cad1f0d">Template</TPLaunchHelpLinkType>
-    <LastModifiedDateTime xmlns="2958f784-0ef9-4616-b22d-512a8cad1f0d" xsi:nil="true"/>
-    <TimesCloned xmlns="2958f784-0ef9-4616-b22d-512a8cad1f0d" xsi:nil="true"/>
-    <AssetStart xmlns="2958f784-0ef9-4616-b22d-512a8cad1f0d">2009-06-17T22:17:57+00:00</AssetStart>
-    <LastHandOff xmlns="2958f784-0ef9-4616-b22d-512a8cad1f0d" xsi:nil="true"/>
-    <Provider xmlns="2958f784-0ef9-4616-b22d-512a8cad1f0d">EY006220130</Provider>
-    <AcquiredFrom xmlns="2958f784-0ef9-4616-b22d-512a8cad1f0d" xsi:nil="true"/>
-    <TPClientViewer xmlns="2958f784-0ef9-4616-b22d-512a8cad1f0d">Microsoft Office Word</TPClientViewer>
-    <ArtSampleDocs xmlns="2958f784-0ef9-4616-b22d-512a8cad1f0d" xsi:nil="true"/>
-    <UACurrentWords xmlns="2958f784-0ef9-4616-b22d-512a8cad1f0d">0</UACurrentWords>
-    <UALocRecommendation xmlns="2958f784-0ef9-4616-b22d-512a8cad1f0d">Localize</UALocRecommendation>
-    <IsDeleted xmlns="2958f784-0ef9-4616-b22d-512a8cad1f0d">false</IsDeleted>
-    <ShowIn xmlns="2958f784-0ef9-4616-b22d-512a8cad1f0d" xsi:nil="true"/>
-    <UANotes xmlns="2958f784-0ef9-4616-b22d-512a8cad1f0d">in the box</UANotes>
-    <CSXHash xmlns="2958f784-0ef9-4616-b22d-512a8cad1f0d" xsi:nil="true"/>
-    <VoteCount xmlns="2958f784-0ef9-4616-b22d-512a8cad1f0d" xsi:nil="true"/>
-    <TemplateStatus xmlns="2958f784-0ef9-4616-b22d-512a8cad1f0d" xsi:nil="true"/>
-    <AssetExpire xmlns="2958f784-0ef9-4616-b22d-512a8cad1f0d">2100-01-01T00:00:00+00:00</AssetExpire>
-    <CSXSubmissionMarket xmlns="2958f784-0ef9-4616-b22d-512a8cad1f0d" xsi:nil="true"/>
-    <DSATActionTaken xmlns="2958f784-0ef9-4616-b22d-512a8cad1f0d" xsi:nil="true"/>
-    <TPExecutable xmlns="2958f784-0ef9-4616-b22d-512a8cad1f0d" xsi:nil="true"/>
-    <SubmitterId xmlns="2958f784-0ef9-4616-b22d-512a8cad1f0d" xsi:nil="true"/>
-    <AssetType xmlns="2958f784-0ef9-4616-b22d-512a8cad1f0d">TP</AssetType>
-    <CSXUpdate xmlns="2958f784-0ef9-4616-b22d-512a8cad1f0d">false</CSXUpdate>
-    <ApprovalLog xmlns="2958f784-0ef9-4616-b22d-512a8cad1f0d" xsi:nil="true"/>
-    <BugNumber xmlns="2958f784-0ef9-4616-b22d-512a8cad1f0d" xsi:nil="true"/>
-    <CSXSubmissionDate xmlns="2958f784-0ef9-4616-b22d-512a8cad1f0d" xsi:nil="true"/>
-    <Milestone xmlns="2958f784-0ef9-4616-b22d-512a8cad1f0d" xsi:nil="true"/>
-    <OriginAsset xmlns="2958f784-0ef9-4616-b22d-512a8cad1f0d" xsi:nil="true"/>
-    <TPComponent xmlns="2958f784-0ef9-4616-b22d-512a8cad1f0d">WORDFiles</TPComponent>
-    <Description0 xmlns="fb5acd76-e9f3-4601-9d69-91f53ab96ae6" xsi:nil="true"/>
-    <Component xmlns="fb5acd76-e9f3-4601-9d69-91f53ab96ae6" xsi:nil="true"/>
-    <AssetId xmlns="2958f784-0ef9-4616-b22d-512a8cad1f0d">TP010192749</AssetId>
-    <TPApplication xmlns="2958f784-0ef9-4616-b22d-512a8cad1f0d">Word</TPApplication>
-    <TPLaunchHelpLink xmlns="2958f784-0ef9-4616-b22d-512a8cad1f0d" xsi:nil="true"/>
-    <IntlLocPriority xmlns="2958f784-0ef9-4616-b22d-512a8cad1f0d" xsi:nil="true"/>
-    <PlannedPubDate xmlns="2958f784-0ef9-4616-b22d-512a8cad1f0d" xsi:nil="true"/>
-    <IntlLangReviewer xmlns="2958f784-0ef9-4616-b22d-512a8cad1f0d" xsi:nil="true"/>
-    <HandoffToMSDN xmlns="2958f784-0ef9-4616-b22d-512a8cad1f0d" xsi:nil="true"/>
-    <CrawlForDependencies xmlns="2958f784-0ef9-4616-b22d-512a8cad1f0d">false</CrawlForDependencies>
-    <TrustLevel xmlns="2958f784-0ef9-4616-b22d-512a8cad1f0d">1 Microsoft Managed Content</TrustLevel>
-    <IsSearchable xmlns="2958f784-0ef9-4616-b22d-512a8cad1f0d">false</IsSearchable>
-    <TPNamespace xmlns="2958f784-0ef9-4616-b22d-512a8cad1f0d">WINWORD</TPNamespace>
-    <Markets xmlns="2958f784-0ef9-4616-b22d-512a8cad1f0d"/>
-    <AverageRating xmlns="2958f784-0ef9-4616-b22d-512a8cad1f0d" xsi:nil="true"/>
-    <UAProjectedTotalWords xmlns="2958f784-0ef9-4616-b22d-512a8cad1f0d" xsi:nil="true"/>
-    <IntlLangReview xmlns="2958f784-0ef9-4616-b22d-512a8cad1f0d" xsi:nil="true"/>
-    <OutputCachingOn xmlns="2958f784-0ef9-4616-b22d-512a8cad1f0d">false</OutputCachingOn>
-    <APAuthor xmlns="2958f784-0ef9-4616-b22d-512a8cad1f0d">
-      <UserInfo>
-        <DisplayName>REDMOND\cynvey</DisplayName>
-        <AccountId>250</AccountId>
-        <AccountType/>
-      </UserInfo>
-    </APAuthor>
-    <TPAppVersion xmlns="2958f784-0ef9-4616-b22d-512a8cad1f0d">11</TPAppVersion>
-    <TPCommandLine xmlns="2958f784-0ef9-4616-b22d-512a8cad1f0d">{WD} /f {FilePath}</TPCommandLine>
-    <Downloads xmlns="2958f784-0ef9-4616-b22d-512a8cad1f0d">0</Downloads>
-    <OOCacheId xmlns="2958f784-0ef9-4616-b22d-512a8cad1f0d" xsi:nil="true"/>
-    <Providers xmlns="2958f784-0ef9-4616-b22d-512a8cad1f0d" xsi:nil="true"/>
-    <LegacyData xmlns="2958f784-0ef9-4616-b22d-512a8cad1f0d" xsi:nil="true"/>
-    <TemplateTemplateType xmlns="2958f784-0ef9-4616-b22d-512a8cad1f0d">Word 2003 Default</TemplateTemplateType>
-    <EditorialTags xmlns="2958f784-0ef9-4616-b22d-512a8cad1f0d" xsi:nil="true"/>
-    <PolicheckWords xmlns="2958f784-0ef9-4616-b22d-512a8cad1f0d" xsi:nil="true"/>
-    <FriendlyTitle xmlns="2958f784-0ef9-4616-b22d-512a8cad1f0d" xsi:nil="true"/>
-    <Manager xmlns="2958f784-0ef9-4616-b22d-512a8cad1f0d" xsi:nil="true"/>
-    <InternalTagsTaxHTField0 xmlns="2958f784-0ef9-4616-b22d-512a8cad1f0d">
-      <Terms xmlns="http://schemas.microsoft.com/office/infopath/2007/PartnerControls"/>
-    </InternalTagsTaxHTField0>
-    <LocComments xmlns="2958f784-0ef9-4616-b22d-512a8cad1f0d" xsi:nil="true"/>
-    <LocProcessedForMarketsLookup xmlns="2958f784-0ef9-4616-b22d-512a8cad1f0d" xsi:nil="true"/>
-    <LocalizationTagsTaxHTField0 xmlns="2958f784-0ef9-4616-b22d-512a8cad1f0d">
-      <Terms xmlns="http://schemas.microsoft.com/office/infopath/2007/PartnerControls"/>
-    </LocalizationTagsTaxHTField0>
-    <FeatureTagsTaxHTField0 xmlns="2958f784-0ef9-4616-b22d-512a8cad1f0d">
-      <Terms xmlns="http://schemas.microsoft.com/office/infopath/2007/PartnerControls"/>
-    </FeatureTagsTaxHTField0>
-    <LocOverallLocStatusLookup xmlns="2958f784-0ef9-4616-b22d-512a8cad1f0d" xsi:nil="true"/>
-    <LocPublishedLinkedAssetsLookup xmlns="2958f784-0ef9-4616-b22d-512a8cad1f0d" xsi:nil="true"/>
-    <BlockPublish xmlns="2958f784-0ef9-4616-b22d-512a8cad1f0d" xsi:nil="true"/>
-    <LocLastLocAttemptVersionTypeLookup xmlns="2958f784-0ef9-4616-b22d-512a8cad1f0d" xsi:nil="true"/>
-    <LocManualTestRequired xmlns="2958f784-0ef9-4616-b22d-512a8cad1f0d" xsi:nil="true"/>
-    <RecommendationsModifier xmlns="2958f784-0ef9-4616-b22d-512a8cad1f0d" xsi:nil="true"/>
-    <CampaignTagsTaxHTField0 xmlns="2958f784-0ef9-4616-b22d-512a8cad1f0d">
-      <Terms xmlns="http://schemas.microsoft.com/office/infopath/2007/PartnerControls"/>
-    </CampaignTagsTaxHTField0>
-    <LocOverallHandbackStatusLookup xmlns="2958f784-0ef9-4616-b22d-512a8cad1f0d" xsi:nil="true"/>
-    <LocProcessedForHandoffsLookup xmlns="2958f784-0ef9-4616-b22d-512a8cad1f0d" xsi:nil="true"/>
-    <LocOverallPreviewStatusLookup xmlns="2958f784-0ef9-4616-b22d-512a8cad1f0d" xsi:nil="true"/>
-    <LocOverallPublishStatusLookup xmlns="2958f784-0ef9-4616-b22d-512a8cad1f0d" xsi:nil="true"/>
-    <TaxCatchAll xmlns="2958f784-0ef9-4616-b22d-512a8cad1f0d"/>
-    <LocNewPublishedVersionLookup xmlns="2958f784-0ef9-4616-b22d-512a8cad1f0d" xsi:nil="true"/>
-    <LocPublishedDependentAssetsLookup xmlns="2958f784-0ef9-4616-b22d-512a8cad1f0d" xsi:nil="true"/>
-    <LocRecommendedHandoff xmlns="2958f784-0ef9-4616-b22d-512a8cad1f0d" xsi:nil="true"/>
-    <ScenarioTagsTaxHTField0 xmlns="2958f784-0ef9-4616-b22d-512a8cad1f0d">
-      <Terms xmlns="http://schemas.microsoft.com/office/infopath/2007/PartnerControls"/>
-    </ScenarioTagsTaxHTField0>
-    <LocLastLocAttemptVersionLookup xmlns="2958f784-0ef9-4616-b22d-512a8cad1f0d">115447</LocLastLocAttemptVersionLookup>
-    <OriginalRelease xmlns="2958f784-0ef9-4616-b22d-512a8cad1f0d">14</OriginalRelease>
-    <LocMarketGroupTiers2 xmlns="2958f784-0ef9-4616-b22d-512a8cad1f0d" xsi:nil="true"/>
-  </documentManagement>
-</p:properties>
+<tns:customPropertyEditors xmlns:tns="http://schemas.microsoft.com/office/2006/customDocumentInformationPanel">
+  <tns:showOnOpen/>
+  <tns:defaultPropertyEditorNamespace/>
+</tns:customPropertyEditors>
 </file>
 
 <file path=customXml/itemProps1.xml><?xml version="1.0" encoding="utf-8"?>
@@ -36396,19 +36787,19 @@
 </file>
 
 <file path=customXml/itemProps2.xml><?xml version="1.0" encoding="utf-8"?>
-<ds:datastoreItem xmlns:ds="http://schemas.openxmlformats.org/officeDocument/2006/customXml" ds:itemID="{2B06F414-C573-4C0B-9746-2EC8EAD8EB56}">
+<ds:datastoreItem xmlns:ds="http://schemas.openxmlformats.org/officeDocument/2006/customXml" ds:itemID="{22834D9D-FC38-454F-A183-43F436382628}">
   <ds:schemaRefs/>
 </ds:datastoreItem>
 </file>
 
 <file path=customXml/itemProps3.xml><?xml version="1.0" encoding="utf-8"?>
-<ds:datastoreItem xmlns:ds="http://schemas.openxmlformats.org/officeDocument/2006/customXml" ds:itemID="{37A44DD3-EB41-461C-8831-8E039C645FD7}">
+<ds:datastoreItem xmlns:ds="http://schemas.openxmlformats.org/officeDocument/2006/customXml" ds:itemID="{C7DCFB9A-D0A9-4B95-B0C1-3C48EE5A7A72}">
   <ds:schemaRefs/>
 </ds:datastoreItem>
 </file>
 
 <file path=customXml/itemProps4.xml><?xml version="1.0" encoding="utf-8"?>
-<ds:datastoreItem xmlns:ds="http://schemas.openxmlformats.org/officeDocument/2006/customXml" ds:itemID="{55AF091B-3C7A-41E3-B477-F2FDAA23CFDA}">
+<ds:datastoreItem xmlns:ds="http://schemas.openxmlformats.org/officeDocument/2006/customXml" ds:itemID="{A6EEC292-3760-469B-ACC4-17B8402D70F5}">
   <ds:schemaRefs/>
 </ds:datastoreItem>
 </file>
@@ -36420,19 +36811,19 @@
 </file>
 
 <file path=customXml/itemProps6.xml><?xml version="1.0" encoding="utf-8"?>
-<ds:datastoreItem xmlns:ds="http://schemas.openxmlformats.org/officeDocument/2006/customXml" ds:itemID="{A6EEC292-3760-469B-ACC4-17B8402D70F5}">
+<ds:datastoreItem xmlns:ds="http://schemas.openxmlformats.org/officeDocument/2006/customXml" ds:itemID="{55AF091B-3C7A-41E3-B477-F2FDAA23CFDA}">
   <ds:schemaRefs/>
 </ds:datastoreItem>
 </file>
 
 <file path=customXml/itemProps7.xml><?xml version="1.0" encoding="utf-8"?>
-<ds:datastoreItem xmlns:ds="http://schemas.openxmlformats.org/officeDocument/2006/customXml" ds:itemID="{C7DCFB9A-D0A9-4B95-B0C1-3C48EE5A7A72}">
+<ds:datastoreItem xmlns:ds="http://schemas.openxmlformats.org/officeDocument/2006/customXml" ds:itemID="{37A44DD3-EB41-461C-8831-8E039C645FD7}">
   <ds:schemaRefs/>
 </ds:datastoreItem>
 </file>
 
 <file path=customXml/itemProps8.xml><?xml version="1.0" encoding="utf-8"?>
-<ds:datastoreItem xmlns:ds="http://schemas.openxmlformats.org/officeDocument/2006/customXml" ds:itemID="{22834D9D-FC38-454F-A183-43F436382628}">
+<ds:datastoreItem xmlns:ds="http://schemas.openxmlformats.org/officeDocument/2006/customXml" ds:itemID="{2B06F414-C573-4C0B-9746-2EC8EAD8EB56}">
   <ds:schemaRefs/>
 </ds:datastoreItem>
 </file>
</xml_diff>

<commit_message>
Correcciones de reunion con Unai
</commit_message>
<xml_diff>
--- a/Documento RMI.docx
+++ b/Documento RMI.docx
@@ -33,6 +33,219 @@
               <w:docGrid w:linePitch="360" w:charSpace="0"/>
             </w:sectPr>
           </w:pPr>
+          <w:r>
+            <w:rPr>
+              <w:rFonts w:ascii="Century Schoolbook" w:hAnsi="Century Schoolbook"/>
+              <w:smallCaps/>
+              <w:color w:val="4F271C"/>
+              <w:spacing w:val="10"/>
+              <w:sz w:val="32"/>
+              <w:szCs w:val="32"/>
+            </w:rPr>
+            <mc:AlternateContent>
+              <mc:Choice Requires="wps">
+                <w:drawing>
+                  <wp:anchor distT="0" distB="0" distL="114300" distR="114300" simplePos="0" relativeHeight="251661312" behindDoc="0" locked="0" layoutInCell="0" allowOverlap="1">
+                    <wp:simplePos x="0" y="0"/>
+                    <wp:positionH relativeFrom="margin">
+                      <wp:posOffset>-8255</wp:posOffset>
+                    </wp:positionH>
+                    <wp:positionV relativeFrom="margin">
+                      <wp:posOffset>8068945</wp:posOffset>
+                    </wp:positionV>
+                    <wp:extent cx="3283585" cy="815975"/>
+                    <wp:effectExtent l="0" t="0" r="8255" b="6985"/>
+                    <wp:wrapNone/>
+                    <wp:docPr id="66" name="Rectángulo 72"/>
+                    <wp:cNvGraphicFramePr/>
+                    <a:graphic xmlns:a="http://schemas.openxmlformats.org/drawingml/2006/main">
+                      <a:graphicData uri="http://schemas.microsoft.com/office/word/2010/wordprocessingShape">
+                        <wps:wsp>
+                          <wps:cNvSpPr/>
+                          <wps:spPr>
+                            <a:xfrm>
+                              <a:off x="0" y="0"/>
+                              <a:ext cx="3283585" cy="815975"/>
+                            </a:xfrm>
+                            <a:prstGeom prst="rect">
+                              <a:avLst/>
+                            </a:prstGeom>
+                            <a:solidFill>
+                              <a:srgbClr val="FFFFFF"/>
+                            </a:solidFill>
+                            <a:ln>
+                              <a:noFill/>
+                            </a:ln>
+                          </wps:spPr>
+                          <wps:txbx>
+                            <w:txbxContent>
+                              <w:p>
+                                <w:pPr>
+                                  <w:spacing w:after="100"/>
+                                  <w:ind w:left="360" w:hanging="360" w:hangingChars="150"/>
+                                  <w:rPr>
+                                    <w:color w:val="E75C01" w:themeColor="accent1" w:themeShade="BF"/>
+                                    <w:sz w:val="24"/>
+                                    <w:szCs w:val="24"/>
+                                  </w:rPr>
+                                </w:pPr>
+                                <w:sdt>
+                                  <w:sdtPr>
+                                    <w:rPr>
+                                      <w:color w:val="E75C01" w:themeColor="accent1" w:themeShade="BF"/>
+                                      <w:sz w:val="24"/>
+                                      <w:szCs w:val="24"/>
+                                    </w:rPr>
+                                    <w:alias w:val="Autor"/>
+                                    <w:id w:val="280430085"/>
+                                    <w:placeholder>
+                                      <w:docPart w:val="9901685FCD5A4329B07A89073239CF92"/>
+                                    </w:placeholder>
+                                    <w:text/>
+                                  </w:sdtPr>
+                                  <w:sdtEndPr>
+                                    <w:rPr>
+                                      <w:color w:val="E75C01" w:themeColor="accent1" w:themeShade="BF"/>
+                                      <w:sz w:val="24"/>
+                                      <w:szCs w:val="24"/>
+                                    </w:rPr>
+                                  </w:sdtEndPr>
+                                  <w:sdtContent>
+                                    <w:r>
+                                      <w:rPr>
+                                        <w:rFonts w:hint="default"/>
+                                        <w:color w:val="E75C01" w:themeColor="accent1" w:themeShade="BF"/>
+                                        <w:sz w:val="24"/>
+                                        <w:szCs w:val="24"/>
+                                        <w:lang w:val="es-ES"/>
+                                      </w:rPr>
+                                      <w:t>AUTOR: Mikel Murua Errasti</w:t>
+                                    </w:r>
+                                  </w:sdtContent>
+                                </w:sdt>
+                              </w:p>
+                              <w:p>
+                                <w:pPr>
+                                  <w:spacing w:after="100"/>
+                                  <w:ind w:left="360" w:hanging="360" w:hangingChars="150"/>
+                                  <w:rPr>
+                                    <w:rFonts w:hint="default"/>
+                                    <w:color w:val="E75C01" w:themeColor="accent1" w:themeShade="BF"/>
+                                    <w:sz w:val="24"/>
+                                    <w:szCs w:val="24"/>
+                                    <w:lang w:val="es-ES"/>
+                                  </w:rPr>
+                                </w:pPr>
+                                <w:r>
+                                  <w:rPr>
+                                    <w:rFonts w:hint="default"/>
+                                    <w:color w:val="E75C01" w:themeColor="accent1" w:themeShade="BF"/>
+                                    <w:sz w:val="24"/>
+                                    <w:szCs w:val="24"/>
+                                    <w:lang w:val="es-ES"/>
+                                  </w:rPr>
+                                  <w:t>TUTOR:Unai Muñoz Valenti</w:t>
+                                </w:r>
+                              </w:p>
+                            </w:txbxContent>
+                          </wps:txbx>
+                          <wps:bodyPr upright="1"/>
+                        </wps:wsp>
+                      </a:graphicData>
+                    </a:graphic>
+                    <wp14:sizeRelH relativeFrom="page">
+                      <wp14:pctWidth>60000</wp14:pctWidth>
+                    </wp14:sizeRelH>
+                    <wp14:sizeRelV relativeFrom="page">
+                      <wp14:pctHeight>0</wp14:pctHeight>
+                    </wp14:sizeRelV>
+                  </wp:anchor>
+                </w:drawing>
+              </mc:Choice>
+              <mc:Fallback>
+                <w:pict>
+                  <v:rect id="Rectángulo 72" o:spid="_x0000_s1026" o:spt="1" style="position:absolute;left:0pt;margin-left:-0.65pt;margin-top:635.35pt;height:64.25pt;width:258.55pt;mso-position-horizontal-relative:margin;mso-position-vertical-relative:margin;z-index:251661312;mso-width-relative:page;mso-height-relative:page;mso-width-percent:600;" fillcolor="#FFFFFF" filled="t" stroked="f" coordsize="21600,21600" o:allowincell="f" o:gfxdata="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">
+                    <v:fill on="t" focussize="0,0"/>
+                    <v:stroke on="f"/>
+                    <v:imagedata o:title=""/>
+                    <o:lock v:ext="edit" aspectratio="f"/>
+                    <v:textbox>
+                      <w:txbxContent>
+                        <w:p>
+                          <w:pPr>
+                            <w:spacing w:after="100"/>
+                            <w:ind w:left="360" w:hanging="360" w:hangingChars="150"/>
+                            <w:rPr>
+                              <w:color w:val="E75C01" w:themeColor="accent1" w:themeShade="BF"/>
+                              <w:sz w:val="24"/>
+                              <w:szCs w:val="24"/>
+                            </w:rPr>
+                          </w:pPr>
+                          <w:sdt>
+                            <w:sdtPr>
+                              <w:rPr>
+                                <w:color w:val="E75C01" w:themeColor="accent1" w:themeShade="BF"/>
+                                <w:sz w:val="24"/>
+                                <w:szCs w:val="24"/>
+                              </w:rPr>
+                              <w:alias w:val="Autor"/>
+                              <w:id w:val="280430085"/>
+                              <w:placeholder>
+                                <w:docPart w:val="9901685FCD5A4329B07A89073239CF92"/>
+                              </w:placeholder>
+                              <w:text/>
+                            </w:sdtPr>
+                            <w:sdtEndPr>
+                              <w:rPr>
+                                <w:color w:val="E75C01" w:themeColor="accent1" w:themeShade="BF"/>
+                                <w:sz w:val="24"/>
+                                <w:szCs w:val="24"/>
+                              </w:rPr>
+                            </w:sdtEndPr>
+                            <w:sdtContent>
+                              <w:r>
+                                <w:rPr>
+                                  <w:rFonts w:hint="default"/>
+                                  <w:color w:val="E75C01" w:themeColor="accent1" w:themeShade="BF"/>
+                                  <w:sz w:val="24"/>
+                                  <w:szCs w:val="24"/>
+                                  <w:lang w:val="es-ES"/>
+                                </w:rPr>
+                                <w:t>AUTOR: Mikel Murua Errasti</w:t>
+                              </w:r>
+                            </w:sdtContent>
+                          </w:sdt>
+                        </w:p>
+                        <w:p>
+                          <w:pPr>
+                            <w:spacing w:after="100"/>
+                            <w:ind w:left="360" w:hanging="360" w:hangingChars="150"/>
+                            <w:rPr>
+                              <w:rFonts w:hint="default"/>
+                              <w:color w:val="E75C01" w:themeColor="accent1" w:themeShade="BF"/>
+                              <w:sz w:val="24"/>
+                              <w:szCs w:val="24"/>
+                              <w:lang w:val="es-ES"/>
+                            </w:rPr>
+                          </w:pPr>
+                          <w:r>
+                            <w:rPr>
+                              <w:rFonts w:hint="default"/>
+                              <w:color w:val="E75C01" w:themeColor="accent1" w:themeShade="BF"/>
+                              <w:sz w:val="24"/>
+                              <w:szCs w:val="24"/>
+                              <w:lang w:val="es-ES"/>
+                            </w:rPr>
+                            <w:t>TUTOR:Unai Muñoz Valenti</w:t>
+                          </w:r>
+                        </w:p>
+                      </w:txbxContent>
+                    </v:textbox>
+                  </v:rect>
+                </w:pict>
+              </mc:Fallback>
+            </mc:AlternateContent>
+          </w:r>
           <w:r>
             <w:rPr>
               <w:sz w:val="20"/>
@@ -325,44 +538,20 @@
                                     <w:szCs w:val="56"/>
                                     <w:lang w:val="es-ES"/>
                                   </w:rPr>
-                                  <w:t>RECOMPILACIÓN</w:t>
+                                  <w:t>TRABAJO ALTERNATIVO PBL: JAVA RMI</w:t>
                                 </w:r>
                               </w:p>
                               <w:p>
                                 <w:pPr>
                                   <w:jc w:val="center"/>
                                   <w:rPr>
-                                    <w:rFonts w:hint="default" w:asciiTheme="majorHAnsi" w:hAnsiTheme="majorHAnsi" w:eastAsiaTheme="majorEastAsia" w:cstheme="majorBidi"/>
-                                    <w:smallCaps/>
-                                    <w:color w:val="244583" w:themeColor="accent2" w:themeShade="80"/>
-                                    <w:spacing w:val="20"/>
-                                    <w:sz w:val="56"/>
-                                    <w:szCs w:val="56"/>
-                                    <w:lang w:val="es-ES"/>
-                                  </w:rPr>
-                                </w:pPr>
-                                <w:r>
-                                  <w:rPr>
-                                    <w:rFonts w:hint="default" w:asciiTheme="majorHAnsi" w:hAnsiTheme="majorHAnsi" w:eastAsiaTheme="majorEastAsia" w:cstheme="majorBidi"/>
-                                    <w:smallCaps/>
-                                    <w:color w:val="244583" w:themeColor="accent2" w:themeShade="80"/>
-                                    <w:spacing w:val="20"/>
-                                    <w:sz w:val="56"/>
-                                    <w:szCs w:val="56"/>
-                                    <w:lang w:val="es-ES"/>
-                                  </w:rPr>
-                                  <w:t>JAVA RMI</w:t>
-                                </w:r>
-                              </w:p>
-                              <w:p>
-                                <w:pPr>
-                                  <w:jc w:val="center"/>
-                                  <w:rPr>
+                                    <w:rFonts w:hint="default"/>
                                     <w:i/>
                                     <w:iCs/>
                                     <w:color w:val="244583" w:themeColor="accent2" w:themeShade="80"/>
                                     <w:sz w:val="28"/>
                                     <w:szCs w:val="28"/>
+                                    <w:lang w:val="en-US"/>
                                   </w:rPr>
                                 </w:pPr>
                                 <w:sdt>
@@ -379,7 +568,7 @@
                                     <w:alias w:val="Subtítulo"/>
                                     <w:id w:val="83737009"/>
                                     <w:placeholder>
-                                      <w:docPart w:val="{cad521e6-ef28-48ae-9ffa-4e6054596701}"/>
+                                      <w:docPart w:val="{9f72fc56-1e88-453a-8f91-a5c5962b3bd7}"/>
                                     </w:placeholder>
                                     <w15:dataBinding w:prefixMappings="xmlns:ns0='http://schemas.openxmlformats.org/package/2006/metadata/core-properties' xmlns:ns1='http://purl.org/dc/elements/1.1/'" w:xpath="/ns0:coreProperties[1]/ns1:subject[1]" w:storeItemID="{6C3C8BC8-F283-45AE-878A-BAB7291924A1}"/>
                                     <w:text/>
@@ -410,6 +599,32 @@
                                     </w:r>
                                   </w:sdtContent>
                                 </w:sdt>
+                              </w:p>
+                              <w:p>
+                                <w:pPr>
+                                  <w:jc w:val="center"/>
+                                  <w:rPr>
+                                    <w:rFonts w:hint="default"/>
+                                    <w:i/>
+                                    <w:iCs/>
+                                    <w:color w:val="244583" w:themeColor="accent2" w:themeShade="80"/>
+                                    <w:sz w:val="28"/>
+                                    <w:szCs w:val="28"/>
+                                    <w:lang w:val="es-ES"/>
+                                  </w:rPr>
+                                </w:pPr>
+                                <w:r>
+                                  <w:rPr>
+                                    <w:rFonts w:hint="default"/>
+                                    <w:i/>
+                                    <w:iCs/>
+                                    <w:color w:val="244583" w:themeColor="accent2" w:themeShade="80"/>
+                                    <w:sz w:val="28"/>
+                                    <w:szCs w:val="28"/>
+                                    <w:lang w:val="es-ES"/>
+                                  </w:rPr>
+                                  <w:t>INGENIERÍA INFORMATICA 3.CURSO</w:t>
+                                </w:r>
                               </w:p>
                               <w:p>
                                 <w:pPr>
@@ -509,44 +724,20 @@
                               <w:szCs w:val="56"/>
                               <w:lang w:val="es-ES"/>
                             </w:rPr>
-                            <w:t>RECOMPILACIÓN</w:t>
+                            <w:t>TRABAJO ALTERNATIVO PBL: JAVA RMI</w:t>
                           </w:r>
                         </w:p>
                         <w:p>
                           <w:pPr>
                             <w:jc w:val="center"/>
                             <w:rPr>
-                              <w:rFonts w:hint="default" w:asciiTheme="majorHAnsi" w:hAnsiTheme="majorHAnsi" w:eastAsiaTheme="majorEastAsia" w:cstheme="majorBidi"/>
-                              <w:smallCaps/>
-                              <w:color w:val="244583" w:themeColor="accent2" w:themeShade="80"/>
-                              <w:spacing w:val="20"/>
-                              <w:sz w:val="56"/>
-                              <w:szCs w:val="56"/>
-                              <w:lang w:val="es-ES"/>
-                            </w:rPr>
-                          </w:pPr>
-                          <w:r>
-                            <w:rPr>
-                              <w:rFonts w:hint="default" w:asciiTheme="majorHAnsi" w:hAnsiTheme="majorHAnsi" w:eastAsiaTheme="majorEastAsia" w:cstheme="majorBidi"/>
-                              <w:smallCaps/>
-                              <w:color w:val="244583" w:themeColor="accent2" w:themeShade="80"/>
-                              <w:spacing w:val="20"/>
-                              <w:sz w:val="56"/>
-                              <w:szCs w:val="56"/>
-                              <w:lang w:val="es-ES"/>
-                            </w:rPr>
-                            <w:t>JAVA RMI</w:t>
-                          </w:r>
-                        </w:p>
-                        <w:p>
-                          <w:pPr>
-                            <w:jc w:val="center"/>
-                            <w:rPr>
+                              <w:rFonts w:hint="default"/>
                               <w:i/>
                               <w:iCs/>
                               <w:color w:val="244583" w:themeColor="accent2" w:themeShade="80"/>
                               <w:sz w:val="28"/>
                               <w:szCs w:val="28"/>
+                              <w:lang w:val="en-US"/>
                             </w:rPr>
                           </w:pPr>
                           <w:sdt>
@@ -563,7 +754,7 @@
                               <w:alias w:val="Subtítulo"/>
                               <w:id w:val="83737009"/>
                               <w:placeholder>
-                                <w:docPart w:val="{cad521e6-ef28-48ae-9ffa-4e6054596701}"/>
+                                <w:docPart w:val="{9f72fc56-1e88-453a-8f91-a5c5962b3bd7}"/>
                               </w:placeholder>
                               <w15:dataBinding w:prefixMappings="xmlns:ns0='http://schemas.openxmlformats.org/package/2006/metadata/core-properties' xmlns:ns1='http://purl.org/dc/elements/1.1/'" w:xpath="/ns0:coreProperties[1]/ns1:subject[1]" w:storeItemID="{6C3C8BC8-F283-45AE-878A-BAB7291924A1}"/>
                               <w:text/>
@@ -594,6 +785,32 @@
                               </w:r>
                             </w:sdtContent>
                           </w:sdt>
+                        </w:p>
+                        <w:p>
+                          <w:pPr>
+                            <w:jc w:val="center"/>
+                            <w:rPr>
+                              <w:rFonts w:hint="default"/>
+                              <w:i/>
+                              <w:iCs/>
+                              <w:color w:val="244583" w:themeColor="accent2" w:themeShade="80"/>
+                              <w:sz w:val="28"/>
+                              <w:szCs w:val="28"/>
+                              <w:lang w:val="es-ES"/>
+                            </w:rPr>
+                          </w:pPr>
+                          <w:r>
+                            <w:rPr>
+                              <w:rFonts w:hint="default"/>
+                              <w:i/>
+                              <w:iCs/>
+                              <w:color w:val="244583" w:themeColor="accent2" w:themeShade="80"/>
+                              <w:sz w:val="28"/>
+                              <w:szCs w:val="28"/>
+                              <w:lang w:val="es-ES"/>
+                            </w:rPr>
+                            <w:t>INGENIERÍA INFORMATICA 3.CURSO</w:t>
+                          </w:r>
                         </w:p>
                         <w:p>
                           <w:pPr>
@@ -1065,169 +1282,6 @@
             </mc:AlternateContent>
           </w:r>
           <w:r>
-            <w:rPr>
-              <w:rFonts w:ascii="Century Schoolbook" w:hAnsi="Century Schoolbook"/>
-              <w:smallCaps/>
-              <w:color w:val="4F271C"/>
-              <w:spacing w:val="10"/>
-              <w:sz w:val="32"/>
-              <w:szCs w:val="32"/>
-            </w:rPr>
-            <mc:AlternateContent>
-              <mc:Choice Requires="wps">
-                <w:drawing>
-                  <wp:anchor distT="0" distB="0" distL="114300" distR="114300" simplePos="0" relativeHeight="251661312" behindDoc="0" locked="0" layoutInCell="0" allowOverlap="1">
-                    <wp:simplePos x="0" y="0"/>
-                    <wp:positionH relativeFrom="margin">
-                      <wp:align>left</wp:align>
-                    </wp:positionH>
-                    <wp:positionV relativeFrom="margin">
-                      <wp:align>bottom</wp:align>
-                    </wp:positionV>
-                    <wp:extent cx="3283585" cy="815975"/>
-                    <wp:effectExtent l="0" t="0" r="8255" b="6985"/>
-                    <wp:wrapNone/>
-                    <wp:docPr id="66" name="Rectángulo 72"/>
-                    <wp:cNvGraphicFramePr/>
-                    <a:graphic xmlns:a="http://schemas.openxmlformats.org/drawingml/2006/main">
-                      <a:graphicData uri="http://schemas.microsoft.com/office/word/2010/wordprocessingShape">
-                        <wps:wsp>
-                          <wps:cNvSpPr/>
-                          <wps:spPr>
-                            <a:xfrm>
-                              <a:off x="0" y="0"/>
-                              <a:ext cx="3283585" cy="815975"/>
-                            </a:xfrm>
-                            <a:prstGeom prst="rect">
-                              <a:avLst/>
-                            </a:prstGeom>
-                            <a:solidFill>
-                              <a:srgbClr val="FFFFFF"/>
-                            </a:solidFill>
-                            <a:ln>
-                              <a:noFill/>
-                            </a:ln>
-                          </wps:spPr>
-                          <wps:txbx>
-                            <w:txbxContent>
-                              <w:p>
-                                <w:pPr>
-                                  <w:spacing w:after="100"/>
-                                  <w:ind w:left="360" w:hanging="360" w:hangingChars="150"/>
-                                  <w:rPr>
-                                    <w:color w:val="E75C01" w:themeColor="accent1" w:themeShade="BF"/>
-                                  </w:rPr>
-                                </w:pPr>
-                                <w:sdt>
-                                  <w:sdtPr>
-                                    <w:rPr>
-                                      <w:color w:val="E75C01" w:themeColor="accent1" w:themeShade="BF"/>
-                                      <w:sz w:val="24"/>
-                                      <w:szCs w:val="24"/>
-                                    </w:rPr>
-                                    <w:alias w:val="Autor"/>
-                                    <w:id w:val="280430085"/>
-                                    <w:placeholder>
-                                      <w:docPart w:val="9901685FCD5A4329B07A89073239CF92"/>
-                                    </w:placeholder>
-                                    <w:text/>
-                                  </w:sdtPr>
-                                  <w:sdtEndPr>
-                                    <w:rPr>
-                                      <w:color w:val="E75C01" w:themeColor="accent1" w:themeShade="BF"/>
-                                      <w:sz w:val="24"/>
-                                      <w:szCs w:val="24"/>
-                                    </w:rPr>
-                                  </w:sdtEndPr>
-                                  <w:sdtContent>
-                                    <w:r>
-                                      <w:rPr>
-                                        <w:rFonts w:hint="default"/>
-                                        <w:color w:val="E75C01" w:themeColor="accent1" w:themeShade="BF"/>
-                                        <w:sz w:val="24"/>
-                                        <w:szCs w:val="24"/>
-                                        <w:lang w:val="es-ES"/>
-                                      </w:rPr>
-                                      <w:t>AUTOR: Mikel Murua Errasti</w:t>
-                                    </w:r>
-                                  </w:sdtContent>
-                                </w:sdt>
-                              </w:p>
-                            </w:txbxContent>
-                          </wps:txbx>
-                          <wps:bodyPr upright="1"/>
-                        </wps:wsp>
-                      </a:graphicData>
-                    </a:graphic>
-                    <wp14:sizeRelH relativeFrom="page">
-                      <wp14:pctWidth>60000</wp14:pctWidth>
-                    </wp14:sizeRelH>
-                    <wp14:sizeRelV relativeFrom="page">
-                      <wp14:pctHeight>0</wp14:pctHeight>
-                    </wp14:sizeRelV>
-                  </wp:anchor>
-                </w:drawing>
-              </mc:Choice>
-              <mc:Fallback>
-                <w:pict>
-                  <v:rect id="Rectángulo 72" o:spid="_x0000_s1026" o:spt="1" style="position:absolute;left:0pt;height:64.25pt;width:258.55pt;mso-position-horizontal:left;mso-position-horizontal-relative:margin;mso-position-vertical:bottom;mso-position-vertical-relative:margin;z-index:251661312;mso-width-relative:page;mso-height-relative:page;mso-width-percent:600;" fillcolor="#FFFFFF" filled="t" stroked="f" coordsize="21600,21600" o:allowincell="f" o:gfxdata="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">
-                    <v:fill on="t" focussize="0,0"/>
-                    <v:stroke on="f"/>
-                    <v:imagedata o:title=""/>
-                    <o:lock v:ext="edit" aspectratio="f"/>
-                    <v:textbox>
-                      <w:txbxContent>
-                        <w:p>
-                          <w:pPr>
-                            <w:spacing w:after="100"/>
-                            <w:ind w:left="360" w:hanging="360" w:hangingChars="150"/>
-                            <w:rPr>
-                              <w:color w:val="E75C01" w:themeColor="accent1" w:themeShade="BF"/>
-                            </w:rPr>
-                          </w:pPr>
-                          <w:sdt>
-                            <w:sdtPr>
-                              <w:rPr>
-                                <w:color w:val="E75C01" w:themeColor="accent1" w:themeShade="BF"/>
-                                <w:sz w:val="24"/>
-                                <w:szCs w:val="24"/>
-                              </w:rPr>
-                              <w:alias w:val="Autor"/>
-                              <w:id w:val="280430085"/>
-                              <w:placeholder>
-                                <w:docPart w:val="9901685FCD5A4329B07A89073239CF92"/>
-                              </w:placeholder>
-                              <w:text/>
-                            </w:sdtPr>
-                            <w:sdtEndPr>
-                              <w:rPr>
-                                <w:color w:val="E75C01" w:themeColor="accent1" w:themeShade="BF"/>
-                                <w:sz w:val="24"/>
-                                <w:szCs w:val="24"/>
-                              </w:rPr>
-                            </w:sdtEndPr>
-                            <w:sdtContent>
-                              <w:r>
-                                <w:rPr>
-                                  <w:rFonts w:hint="default"/>
-                                  <w:color w:val="E75C01" w:themeColor="accent1" w:themeShade="BF"/>
-                                  <w:sz w:val="24"/>
-                                  <w:szCs w:val="24"/>
-                                  <w:lang w:val="es-ES"/>
-                                </w:rPr>
-                                <w:t>AUTOR: Mikel Murua Errasti</w:t>
-                              </w:r>
-                            </w:sdtContent>
-                          </w:sdt>
-                        </w:p>
-                      </w:txbxContent>
-                    </v:textbox>
-                  </v:rect>
-                </w:pict>
-              </mc:Fallback>
-            </mc:AlternateContent>
-          </w:r>
-          <w:r>
             <w:br w:type="page"/>
           </w:r>
           <w:bookmarkStart w:id="0" w:name="_Toc13140"/>
@@ -1252,7 +1306,18 @@
           <w:szCs w:val="32"/>
           <w:lang w:val="es-ES"/>
         </w:rPr>
-        <w:t>INDICE</w:t>
+        <w:t>Í</w:t>
+      </w:r>
+      <w:bookmarkStart w:id="168" w:name="_GoBack"/>
+      <w:bookmarkEnd w:id="168"/>
+      <w:r>
+        <w:rPr>
+          <w:rFonts w:hint="default"/>
+          <w:sz w:val="32"/>
+          <w:szCs w:val="32"/>
+          <w:lang w:val="es-ES"/>
+        </w:rPr>
+        <w:t>NDICE</w:t>
       </w:r>
       <w:bookmarkEnd w:id="0"/>
       <w:bookmarkEnd w:id="1"/>
@@ -3932,10 +3997,10 @@
       </w:pPr>
       <w:bookmarkStart w:id="2" w:name="_Toc4804"/>
       <w:bookmarkStart w:id="3" w:name="_Toc19625"/>
-      <w:bookmarkStart w:id="4" w:name="_Toc6636"/>
-      <w:bookmarkStart w:id="5" w:name="_Toc12146"/>
-      <w:bookmarkStart w:id="6" w:name="_Toc15214"/>
-      <w:bookmarkStart w:id="7" w:name="_Toc22081"/>
+      <w:bookmarkStart w:id="4" w:name="_Toc22081"/>
+      <w:bookmarkStart w:id="5" w:name="_Toc6636"/>
+      <w:bookmarkStart w:id="6" w:name="_Toc12146"/>
+      <w:bookmarkStart w:id="7" w:name="_Toc15214"/>
     </w:p>
     <w:p>
       <w:pPr>
@@ -3997,31 +4062,57 @@
         </w:rPr>
       </w:pPr>
       <w:bookmarkStart w:id="8" w:name="_Toc11937"/>
-      <w:bookmarkStart w:id="9" w:name="_Toc29823"/>
-      <w:bookmarkStart w:id="10" w:name="_Toc10027"/>
-      <w:bookmarkStart w:id="11" w:name="_Toc10062"/>
+      <w:bookmarkStart w:id="9" w:name="_Toc10062"/>
+      <w:bookmarkStart w:id="10" w:name="_Toc29823"/>
+      <w:bookmarkStart w:id="11" w:name="_Toc10027"/>
       <w:bookmarkStart w:id="12" w:name="_Toc28505"/>
       <w:r>
+        <w:rPr>
+          <w:rFonts w:hint="default"/>
+          <w:lang w:val="es-ES"/>
+        </w:rPr>
+        <w:t>PLANIFICACIÓN</w:t>
+      </w:r>
+      <w:bookmarkEnd w:id="8"/>
+      <w:bookmarkEnd w:id="9"/>
+      <w:bookmarkEnd w:id="10"/>
+      <w:bookmarkEnd w:id="11"/>
+      <w:bookmarkEnd w:id="12"/>
+      <w:r>
+        <w:rPr>
+          <w:rFonts w:hint="default"/>
+          <w:lang w:val="es-ES"/>
+        </w:rPr>
+        <w:t xml:space="preserve"> </w:t>
+      </w:r>
+    </w:p>
+    <w:p>
+      <w:pPr>
+        <w:rPr>
+          <w:rFonts w:hint="default"/>
+          <w:lang w:val="es-ES"/>
+        </w:rPr>
+      </w:pPr>
+      <w:r>
+        <w:rPr>
+          <w:rFonts w:hint="default"/>
+          <w:lang w:val="es-ES"/>
+        </w:rPr>
+        <w:t>Antes de empezar con el trabajo, se vio necesario el hecho de pensar que clase de tareas se tenian que realizar, y su duracion.</w:t>
+      </w:r>
+    </w:p>
+    <w:p>
+      <w:pPr>
+        <w:rPr>
+          <w:rFonts w:hint="default"/>
+          <w:lang w:val="es-ES"/>
+        </w:rPr>
+      </w:pPr>
+      <w:r>
         <w:drawing>
-          <wp:anchor distT="0" distB="0" distL="114300" distR="114300" simplePos="0" relativeHeight="251667456" behindDoc="1" locked="0" layoutInCell="1" allowOverlap="1">
-            <wp:simplePos x="0" y="0"/>
-            <wp:positionH relativeFrom="column">
-              <wp:posOffset>-44450</wp:posOffset>
-            </wp:positionH>
-            <wp:positionV relativeFrom="paragraph">
-              <wp:posOffset>576580</wp:posOffset>
-            </wp:positionV>
-            <wp:extent cx="4222115" cy="2422525"/>
-            <wp:effectExtent l="0" t="0" r="14605" b="635"/>
-            <wp:wrapThrough wrapText="bothSides">
-              <wp:wrapPolygon>
-                <wp:start x="0" y="0"/>
-                <wp:lineTo x="0" y="21470"/>
-                <wp:lineTo x="21519" y="21470"/>
-                <wp:lineTo x="21519" y="0"/>
-                <wp:lineTo x="0" y="0"/>
-              </wp:wrapPolygon>
-            </wp:wrapThrough>
+          <wp:inline distT="0" distB="0" distL="114300" distR="114300">
+            <wp:extent cx="6078220" cy="1256665"/>
+            <wp:effectExtent l="0" t="0" r="2540" b="8255"/>
             <wp:docPr id="38" name="Imagen 1"/>
             <wp:cNvGraphicFramePr>
               <a:graphicFrameLocks xmlns:a="http://schemas.openxmlformats.org/drawingml/2006/main" noChangeAspect="1"/>
@@ -4044,7 +4135,7 @@
                   <pic:spPr>
                     <a:xfrm>
                       <a:off x="0" y="0"/>
-                      <a:ext cx="4222115" cy="2422525"/>
+                      <a:ext cx="6078220" cy="1256665"/>
                     </a:xfrm>
                     <a:prstGeom prst="rect">
                       <a:avLst/>
@@ -4057,106 +4148,53 @@
                 </pic:pic>
               </a:graphicData>
             </a:graphic>
-          </wp:anchor>
+          </wp:inline>
         </w:drawing>
       </w:r>
-      <w:r>
-        <w:rPr>
-          <w:rFonts w:hint="default"/>
-          <w:lang w:val="es-ES"/>
-        </w:rPr>
-        <w:t>PLANIFICACIÓN</w:t>
-      </w:r>
-      <w:bookmarkEnd w:id="8"/>
-      <w:bookmarkEnd w:id="9"/>
-      <w:bookmarkEnd w:id="10"/>
-      <w:bookmarkEnd w:id="11"/>
-      <w:bookmarkEnd w:id="12"/>
-      <w:r>
-        <w:rPr>
-          <w:rFonts w:hint="default"/>
-          <w:lang w:val="es-ES"/>
-        </w:rPr>
-        <w:t xml:space="preserve"> </w:t>
-      </w:r>
-    </w:p>
-    <w:p>
-      <w:pPr>
-        <w:rPr>
-          <w:rFonts w:hint="default"/>
-          <w:lang w:val="es-ES"/>
-        </w:rPr>
-      </w:pPr>
-    </w:p>
-    <w:p>
-      <w:pPr>
-        <w:rPr>
-          <w:rFonts w:hint="default"/>
-          <w:lang w:val="es-ES"/>
-        </w:rPr>
-      </w:pPr>
-    </w:p>
-    <w:p>
-      <w:pPr>
-        <w:rPr>
-          <w:rFonts w:hint="default"/>
-          <w:lang w:val="es-ES"/>
-        </w:rPr>
-      </w:pPr>
-    </w:p>
-    <w:p>
-      <w:pPr>
-        <w:rPr>
-          <w:rFonts w:hint="default"/>
-          <w:lang w:val="es-ES"/>
-        </w:rPr>
-      </w:pPr>
-    </w:p>
-    <w:p>
-      <w:pPr>
-        <w:rPr>
-          <w:rFonts w:hint="default"/>
-          <w:lang w:val="es-ES"/>
-        </w:rPr>
-      </w:pPr>
-    </w:p>
-    <w:p>
-      <w:pPr>
-        <w:rPr>
-          <w:rFonts w:hint="default"/>
-          <w:lang w:val="es-ES"/>
-        </w:rPr>
-      </w:pPr>
-    </w:p>
-    <w:p>
-      <w:pPr>
-        <w:rPr>
-          <w:rFonts w:hint="default"/>
-          <w:lang w:val="es-ES"/>
-        </w:rPr>
-      </w:pPr>
-    </w:p>
-    <w:p>
-      <w:pPr>
-        <w:rPr>
-          <w:rFonts w:hint="default"/>
-          <w:lang w:val="es-ES"/>
-        </w:rPr>
-      </w:pPr>
-    </w:p>
-    <w:p>
-      <w:pPr>
-        <w:pStyle w:val="2"/>
-        <w:bidi w:val="0"/>
-        <w:rPr>
-          <w:rFonts w:hint="default"/>
-          <w:lang w:val="es-ES"/>
-        </w:rPr>
-      </w:pPr>
-      <w:bookmarkStart w:id="13" w:name="_Toc22497"/>
-      <w:bookmarkStart w:id="14" w:name="_Toc28433"/>
-      <w:bookmarkStart w:id="15" w:name="_Toc31633"/>
-      <w:bookmarkStart w:id="16" w:name="_Toc24227"/>
+    </w:p>
+    <w:p>
+      <w:pPr>
+        <w:rPr>
+          <w:rFonts w:hint="default"/>
+          <w:lang w:val="es-ES"/>
+        </w:rPr>
+      </w:pPr>
+    </w:p>
+    <w:p>
+      <w:pPr>
+        <w:rPr>
+          <w:rFonts w:hint="default"/>
+          <w:lang w:val="es-ES"/>
+        </w:rPr>
+      </w:pPr>
+      <w:r>
+        <w:rPr>
+          <w:rFonts w:hint="default"/>
+          <w:lang w:val="es-ES"/>
+        </w:rPr>
+        <w:t>Y el resto de la planificacion podemos apreciarla a continuacion. Link planificacion</w:t>
+      </w:r>
+      <w:bookmarkStart w:id="13" w:name="_Toc24227"/>
+      <w:bookmarkStart w:id="14" w:name="_Toc22497"/>
+      <w:bookmarkStart w:id="15" w:name="_Toc28433"/>
+      <w:bookmarkStart w:id="16" w:name="_Toc31633"/>
+    </w:p>
+    <w:p>
+      <w:pPr>
+        <w:rPr>
+          <w:rFonts w:hint="default"/>
+          <w:color w:val="FF0000"/>
+          <w:lang w:val="es-ES"/>
+        </w:rPr>
+      </w:pPr>
+      <w:r>
+        <w:rPr>
+          <w:rFonts w:hint="default"/>
+          <w:color w:val="FF0000"/>
+          <w:lang w:val="es-ES"/>
+        </w:rPr>
+        <w:t>PONER LINK HACIA EL GANTT</w:t>
+      </w:r>
     </w:p>
     <w:p>
       <w:pPr>
@@ -4317,9 +4355,9 @@
           <w:docGrid w:linePitch="360" w:charSpace="0"/>
         </w:sectPr>
       </w:pPr>
-      <w:bookmarkStart w:id="18" w:name="_Toc12106"/>
-      <w:bookmarkStart w:id="19" w:name="_Toc25455"/>
-      <w:bookmarkStart w:id="20" w:name="_Toc29011"/>
+      <w:bookmarkStart w:id="18" w:name="_Toc25455"/>
+      <w:bookmarkStart w:id="19" w:name="_Toc29011"/>
+      <w:bookmarkStart w:id="20" w:name="_Toc12106"/>
     </w:p>
     <w:bookmarkEnd w:id="18"/>
     <w:bookmarkEnd w:id="19"/>
@@ -4333,9 +4371,9 @@
           <w:lang w:val="es-ES"/>
         </w:rPr>
       </w:pPr>
-      <w:bookmarkStart w:id="21" w:name="_Toc14233"/>
-      <w:bookmarkStart w:id="22" w:name="_Toc14481"/>
-      <w:bookmarkStart w:id="23" w:name="_Toc31582"/>
+      <w:bookmarkStart w:id="21" w:name="_Toc14481"/>
+      <w:bookmarkStart w:id="22" w:name="_Toc31582"/>
+      <w:bookmarkStart w:id="23" w:name="_Toc14233"/>
       <w:r>
         <w:rPr>
           <w:rFonts w:hint="default"/>
@@ -4427,10 +4465,10 @@
           <w:lang w:val="es-ES"/>
         </w:rPr>
       </w:pPr>
-      <w:bookmarkStart w:id="29" w:name="_Toc13633"/>
+      <w:bookmarkStart w:id="29" w:name="_Toc30841"/>
       <w:bookmarkStart w:id="30" w:name="_Toc17985"/>
-      <w:bookmarkStart w:id="31" w:name="_Toc30841"/>
-      <w:bookmarkStart w:id="32" w:name="_Toc14647"/>
+      <w:bookmarkStart w:id="31" w:name="_Toc14647"/>
+      <w:bookmarkStart w:id="32" w:name="_Toc13633"/>
       <w:bookmarkStart w:id="33" w:name="_Toc9260"/>
       <w:r>
         <w:rPr>
@@ -4549,9 +4587,9 @@
           <w:lang w:val="es-ES"/>
         </w:rPr>
       </w:pPr>
-      <w:bookmarkStart w:id="34" w:name="_Toc28027"/>
+      <w:bookmarkStart w:id="34" w:name="_Toc30138"/>
       <w:bookmarkStart w:id="35" w:name="_Toc31004"/>
-      <w:bookmarkStart w:id="36" w:name="_Toc30138"/>
+      <w:bookmarkStart w:id="36" w:name="_Toc28027"/>
       <w:bookmarkStart w:id="37" w:name="_Toc24744"/>
       <w:bookmarkStart w:id="38" w:name="_Toc13385"/>
       <w:r>
@@ -4891,10 +4929,10 @@
           <w:lang w:val="es-ES"/>
         </w:rPr>
       </w:pPr>
-      <w:bookmarkStart w:id="39" w:name="_Toc16746"/>
-      <w:bookmarkStart w:id="40" w:name="_Toc14394"/>
-      <w:bookmarkStart w:id="41" w:name="_Toc2940"/>
-      <w:bookmarkStart w:id="42" w:name="_Toc9784"/>
+      <w:bookmarkStart w:id="39" w:name="_Toc14394"/>
+      <w:bookmarkStart w:id="40" w:name="_Toc2940"/>
+      <w:bookmarkStart w:id="41" w:name="_Toc9784"/>
+      <w:bookmarkStart w:id="42" w:name="_Toc16746"/>
     </w:p>
     <w:p>
       <w:pPr>
@@ -4978,9 +5016,9 @@
       </w:pPr>
       <w:bookmarkStart w:id="44" w:name="_Toc8084"/>
       <w:bookmarkStart w:id="45" w:name="_Toc32492"/>
-      <w:bookmarkStart w:id="46" w:name="_Toc479"/>
-      <w:bookmarkStart w:id="47" w:name="_Toc12726"/>
-      <w:bookmarkStart w:id="48" w:name="_Toc2746"/>
+      <w:bookmarkStart w:id="46" w:name="_Toc12726"/>
+      <w:bookmarkStart w:id="47" w:name="_Toc2746"/>
+      <w:bookmarkStart w:id="48" w:name="_Toc479"/>
       <w:r>
         <w:rPr>
           <w:rFonts w:hint="default"/>
@@ -5123,8 +5161,8 @@
       </w:pPr>
       <w:bookmarkStart w:id="49" w:name="_Toc6145"/>
       <w:bookmarkStart w:id="50" w:name="_Toc3716"/>
-      <w:bookmarkStart w:id="51" w:name="_Toc10600"/>
-      <w:bookmarkStart w:id="52" w:name="_Toc21260"/>
+      <w:bookmarkStart w:id="51" w:name="_Toc21260"/>
+      <w:bookmarkStart w:id="52" w:name="_Toc10600"/>
       <w:bookmarkStart w:id="53" w:name="_Toc5106"/>
       <w:r>
         <w:rPr>
@@ -5280,11 +5318,11 @@
           <w:lang w:val="es-ES"/>
         </w:rPr>
       </w:pPr>
-      <w:bookmarkStart w:id="54" w:name="_Toc13507"/>
-      <w:bookmarkStart w:id="55" w:name="_Toc9990"/>
-      <w:bookmarkStart w:id="56" w:name="_Toc25365"/>
-      <w:bookmarkStart w:id="57" w:name="_Toc17702"/>
-      <w:bookmarkStart w:id="58" w:name="_Toc28717"/>
+      <w:bookmarkStart w:id="54" w:name="_Toc25365"/>
+      <w:bookmarkStart w:id="55" w:name="_Toc17702"/>
+      <w:bookmarkStart w:id="56" w:name="_Toc13507"/>
+      <w:bookmarkStart w:id="57" w:name="_Toc28717"/>
+      <w:bookmarkStart w:id="58" w:name="_Toc9990"/>
       <w:r>
         <w:rPr>
           <w:rFonts w:hint="default"/>
@@ -5431,7 +5469,7 @@
           <w:lang w:val="en-US" w:eastAsia="zh-CN"/>
         </w:rPr>
         <w:drawing>
-          <wp:anchor distT="0" distB="0" distL="114300" distR="114300" simplePos="0" relativeHeight="251668480" behindDoc="0" locked="0" layoutInCell="1" allowOverlap="1">
+          <wp:anchor distT="0" distB="0" distL="114300" distR="114300" simplePos="0" relativeHeight="251667456" behindDoc="0" locked="0" layoutInCell="1" allowOverlap="1">
             <wp:simplePos x="0" y="0"/>
             <wp:positionH relativeFrom="column">
               <wp:posOffset>863600</wp:posOffset>
@@ -5491,10 +5529,10 @@
         </w:rPr>
       </w:pPr>
       <w:bookmarkStart w:id="59" w:name="_Toc19708"/>
-      <w:bookmarkStart w:id="60" w:name="_Toc31319"/>
-      <w:bookmarkStart w:id="61" w:name="_Toc21643"/>
-      <w:bookmarkStart w:id="62" w:name="_Toc19174"/>
-      <w:bookmarkStart w:id="63" w:name="_Toc11893"/>
+      <w:bookmarkStart w:id="60" w:name="_Toc19174"/>
+      <w:bookmarkStart w:id="61" w:name="_Toc11893"/>
+      <w:bookmarkStart w:id="62" w:name="_Toc31319"/>
+      <w:bookmarkStart w:id="63" w:name="_Toc21643"/>
       <w:r>
         <w:rPr>
           <w:rFonts w:hint="default"/>
@@ -5629,8 +5667,8 @@
       <w:bookmarkStart w:id="64" w:name="_Toc12744"/>
       <w:bookmarkStart w:id="65" w:name="_Toc30311"/>
       <w:bookmarkStart w:id="66" w:name="_Toc15510"/>
-      <w:bookmarkStart w:id="67" w:name="_Toc24153"/>
-      <w:bookmarkStart w:id="68" w:name="_Toc29015"/>
+      <w:bookmarkStart w:id="67" w:name="_Toc29015"/>
+      <w:bookmarkStart w:id="68" w:name="_Toc24153"/>
     </w:p>
     <w:p>
       <w:pPr>
@@ -6302,7 +6340,7 @@
       </w:pPr>
       <w:r>
         <w:drawing>
-          <wp:anchor distT="0" distB="0" distL="114300" distR="114300" simplePos="0" relativeHeight="251669504" behindDoc="0" locked="0" layoutInCell="1" allowOverlap="1">
+          <wp:anchor distT="0" distB="0" distL="114300" distR="114300" simplePos="0" relativeHeight="251668480" behindDoc="0" locked="0" layoutInCell="1" allowOverlap="1">
             <wp:simplePos x="0" y="0"/>
             <wp:positionH relativeFrom="column">
               <wp:posOffset>-9525</wp:posOffset>
@@ -6413,7 +6451,7 @@
       </w:pPr>
       <w:r>
         <w:drawing>
-          <wp:anchor distT="0" distB="0" distL="114300" distR="114300" simplePos="0" relativeHeight="251670528" behindDoc="0" locked="0" layoutInCell="1" allowOverlap="1">
+          <wp:anchor distT="0" distB="0" distL="114300" distR="114300" simplePos="0" relativeHeight="251669504" behindDoc="0" locked="0" layoutInCell="1" allowOverlap="1">
             <wp:simplePos x="0" y="0"/>
             <wp:positionH relativeFrom="column">
               <wp:posOffset>-58420</wp:posOffset>
@@ -6758,9 +6796,9 @@
           <w:docGrid w:linePitch="360" w:charSpace="0"/>
         </w:sectPr>
       </w:pPr>
-      <w:bookmarkStart w:id="69" w:name="_Toc25358"/>
-      <w:bookmarkStart w:id="70" w:name="_Toc7648"/>
-      <w:bookmarkStart w:id="71" w:name="_Toc27543"/>
+      <w:bookmarkStart w:id="69" w:name="_Toc27543"/>
+      <w:bookmarkStart w:id="70" w:name="_Toc25358"/>
+      <w:bookmarkStart w:id="71" w:name="_Toc7648"/>
       <w:bookmarkStart w:id="72" w:name="_Toc13156"/>
     </w:p>
     <w:p>
@@ -6816,11 +6854,11 @@
           <w:lang w:val="es-ES"/>
         </w:rPr>
       </w:pPr>
-      <w:bookmarkStart w:id="74" w:name="_Toc2492"/>
-      <w:bookmarkStart w:id="75" w:name="_Toc15697"/>
-      <w:bookmarkStart w:id="76" w:name="_Toc3083"/>
-      <w:bookmarkStart w:id="77" w:name="_Toc18322"/>
-      <w:bookmarkStart w:id="78" w:name="_Toc28320"/>
+      <w:bookmarkStart w:id="74" w:name="_Toc28320"/>
+      <w:bookmarkStart w:id="75" w:name="_Toc18322"/>
+      <w:bookmarkStart w:id="76" w:name="_Toc15697"/>
+      <w:bookmarkStart w:id="77" w:name="_Toc3083"/>
+      <w:bookmarkStart w:id="78" w:name="_Toc2492"/>
       <w:r>
         <w:rPr>
           <w:rFonts w:hint="default"/>
@@ -7050,9 +7088,9 @@
         </w:sectPr>
       </w:pPr>
       <w:bookmarkStart w:id="79" w:name="_Toc7867"/>
-      <w:bookmarkStart w:id="80" w:name="_Toc29389"/>
+      <w:bookmarkStart w:id="80" w:name="_Toc7160"/>
       <w:bookmarkStart w:id="81" w:name="_Toc28047"/>
-      <w:bookmarkStart w:id="82" w:name="_Toc7160"/>
+      <w:bookmarkStart w:id="82" w:name="_Toc29389"/>
     </w:p>
     <w:p>
       <w:pPr>
@@ -7136,9 +7174,9 @@
       </w:pPr>
       <w:bookmarkStart w:id="84" w:name="_Toc22808"/>
       <w:bookmarkStart w:id="85" w:name="_Toc7734"/>
-      <w:bookmarkStart w:id="86" w:name="_Toc28181"/>
-      <w:bookmarkStart w:id="87" w:name="_Toc16757"/>
-      <w:bookmarkStart w:id="88" w:name="_Toc28315"/>
+      <w:bookmarkStart w:id="86" w:name="_Toc16757"/>
+      <w:bookmarkStart w:id="87" w:name="_Toc28315"/>
+      <w:bookmarkStart w:id="88" w:name="_Toc28181"/>
       <w:r>
         <w:rPr>
           <w:rFonts w:hint="default"/>
@@ -10257,10 +10295,10 @@
         </w:rPr>
       </w:pPr>
       <w:bookmarkStart w:id="89" w:name="_Toc11868"/>
-      <w:bookmarkStart w:id="90" w:name="_Toc29761"/>
-      <w:bookmarkStart w:id="91" w:name="_Toc9841"/>
-      <w:bookmarkStart w:id="92" w:name="_Toc3474"/>
-      <w:bookmarkStart w:id="93" w:name="_Toc5515"/>
+      <w:bookmarkStart w:id="90" w:name="_Toc9841"/>
+      <w:bookmarkStart w:id="91" w:name="_Toc3474"/>
+      <w:bookmarkStart w:id="92" w:name="_Toc5515"/>
+      <w:bookmarkStart w:id="93" w:name="_Toc29761"/>
       <w:r>
         <w:rPr>
           <w:rFonts w:hint="default"/>
@@ -10568,10 +10606,10 @@
         <w:pStyle w:val="4"/>
         <w:bidi w:val="0"/>
       </w:pPr>
-      <w:bookmarkStart w:id="94" w:name="_Toc1051"/>
-      <w:bookmarkStart w:id="95" w:name="_Toc14779"/>
+      <w:bookmarkStart w:id="94" w:name="_Toc14779"/>
+      <w:bookmarkStart w:id="95" w:name="_Toc52"/>
       <w:bookmarkStart w:id="96" w:name="_Toc9655"/>
-      <w:bookmarkStart w:id="97" w:name="_Toc52"/>
+      <w:bookmarkStart w:id="97" w:name="_Toc1051"/>
       <w:r>
         <w:rPr>
           <w:rFonts w:hint="default"/>
@@ -10792,8 +10830,8 @@
       </w:pPr>
       <w:bookmarkStart w:id="98" w:name="_Toc19294"/>
       <w:bookmarkStart w:id="99" w:name="_Toc26790"/>
-      <w:bookmarkStart w:id="100" w:name="_Toc29658"/>
-      <w:bookmarkStart w:id="101" w:name="_Toc30571"/>
+      <w:bookmarkStart w:id="100" w:name="_Toc30571"/>
+      <w:bookmarkStart w:id="101" w:name="_Toc29658"/>
       <w:r>
         <w:rPr>
           <w:rFonts w:hint="default"/>
@@ -10960,9 +10998,9 @@
           <w:lang w:val="es-ES"/>
         </w:rPr>
       </w:pPr>
-      <w:bookmarkStart w:id="102" w:name="_Toc26721"/>
-      <w:bookmarkStart w:id="103" w:name="_Toc5777"/>
-      <w:bookmarkStart w:id="104" w:name="_Toc23362"/>
+      <w:bookmarkStart w:id="102" w:name="_Toc5777"/>
+      <w:bookmarkStart w:id="103" w:name="_Toc23362"/>
+      <w:bookmarkStart w:id="104" w:name="_Toc26721"/>
       <w:bookmarkStart w:id="105" w:name="_Toc1444"/>
       <w:r>
         <w:rPr>
@@ -11157,9 +11195,9 @@
           <w:lang w:val="es-ES"/>
         </w:rPr>
       </w:pPr>
-      <w:bookmarkStart w:id="106" w:name="_Toc10736"/>
-      <w:bookmarkStart w:id="107" w:name="_Toc10493"/>
-      <w:bookmarkStart w:id="108" w:name="_Toc30889"/>
+      <w:bookmarkStart w:id="106" w:name="_Toc10493"/>
+      <w:bookmarkStart w:id="107" w:name="_Toc30889"/>
+      <w:bookmarkStart w:id="108" w:name="_Toc10736"/>
       <w:bookmarkStart w:id="109" w:name="_Toc23835"/>
       <w:r>
         <w:rPr>
@@ -12143,11 +12181,11 @@
           <w:docGrid w:linePitch="360" w:charSpace="0"/>
         </w:sectPr>
       </w:pPr>
-      <w:bookmarkStart w:id="114" w:name="_Toc17132"/>
-      <w:bookmarkStart w:id="115" w:name="_Toc29607"/>
-      <w:bookmarkStart w:id="116" w:name="_Toc366"/>
-      <w:bookmarkStart w:id="117" w:name="_Toc26972"/>
-      <w:bookmarkStart w:id="118" w:name="_Toc25328"/>
+      <w:bookmarkStart w:id="114" w:name="_Toc366"/>
+      <w:bookmarkStart w:id="115" w:name="_Toc26972"/>
+      <w:bookmarkStart w:id="116" w:name="_Toc29607"/>
+      <w:bookmarkStart w:id="117" w:name="_Toc25328"/>
+      <w:bookmarkStart w:id="118" w:name="_Toc17132"/>
     </w:p>
     <w:p>
       <w:pPr>
@@ -12236,14 +12274,14 @@
           <w:lang w:val="es-ES"/>
         </w:rPr>
       </w:pPr>
-      <w:bookmarkStart w:id="119" w:name="N1061C"/>
+      <w:bookmarkStart w:id="119" w:name="%C2%BFC%C3%B3mo+se+usa+la+propiedad+codebase+en+RMI%3F"/>
       <w:bookmarkEnd w:id="119"/>
-      <w:bookmarkStart w:id="120" w:name="%C2%BFC%C3%B3mo+se+usa+la+propiedad+codebase+en+RMI%3F"/>
+      <w:bookmarkStart w:id="120" w:name="N1061C"/>
       <w:bookmarkEnd w:id="120"/>
-      <w:bookmarkStart w:id="121" w:name="_Toc22069"/>
-      <w:bookmarkStart w:id="122" w:name="_Toc10630"/>
-      <w:bookmarkStart w:id="123" w:name="_Toc32418"/>
-      <w:bookmarkStart w:id="124" w:name="_Toc22294"/>
+      <w:bookmarkStart w:id="121" w:name="_Toc32418"/>
+      <w:bookmarkStart w:id="122" w:name="_Toc22294"/>
+      <w:bookmarkStart w:id="123" w:name="_Toc10630"/>
+      <w:bookmarkStart w:id="124" w:name="_Toc22069"/>
       <w:r>
         <w:rPr>
           <w:rFonts w:hint="default"/>
@@ -12532,13 +12570,13 @@
         </w:rPr>
         <w:t>Ahora el cliente tiene toda la información necesaria para invocar métodos en el objeto remoto. La instancia del stub actúa como un proxy del objeto remoto que existe en el servidor.</w:t>
       </w:r>
-      <w:bookmarkStart w:id="125" w:name="N106A1"/>
+      <w:bookmarkStart w:id="125" w:name="Codebase+y+seguridad"/>
       <w:bookmarkEnd w:id="125"/>
-      <w:bookmarkStart w:id="126" w:name="Usos+adicionales+del+codebase+en+RMI"/>
+      <w:bookmarkStart w:id="126" w:name="N1068E"/>
       <w:bookmarkEnd w:id="126"/>
-      <w:bookmarkStart w:id="127" w:name="Codebase+y+seguridad"/>
+      <w:bookmarkStart w:id="127" w:name="Usos+adicionales+del+codebase+en+RMI"/>
       <w:bookmarkEnd w:id="127"/>
-      <w:bookmarkStart w:id="128" w:name="N1068E"/>
+      <w:bookmarkStart w:id="128" w:name="N106A1"/>
       <w:bookmarkEnd w:id="128"/>
     </w:p>
     <w:p>
@@ -12551,9 +12589,9 @@
         </w:rPr>
       </w:pPr>
       <w:bookmarkStart w:id="129" w:name="_Toc25104"/>
-      <w:bookmarkStart w:id="130" w:name="_Toc13995"/>
+      <w:bookmarkStart w:id="130" w:name="_Toc10164"/>
       <w:bookmarkStart w:id="131" w:name="_Toc11869"/>
-      <w:bookmarkStart w:id="132" w:name="_Toc10164"/>
+      <w:bookmarkStart w:id="132" w:name="_Toc13995"/>
       <w:r>
         <w:rPr>
           <w:rFonts w:hint="default"/>
@@ -13446,7 +13484,7 @@
       </w:pPr>
       <w:r>
         <w:drawing>
-          <wp:anchor distT="0" distB="0" distL="114300" distR="114300" simplePos="0" relativeHeight="251671552" behindDoc="0" locked="0" layoutInCell="1" allowOverlap="1">
+          <wp:anchor distT="0" distB="0" distL="114300" distR="114300" simplePos="0" relativeHeight="251670528" behindDoc="0" locked="0" layoutInCell="1" allowOverlap="1">
             <wp:simplePos x="0" y="0"/>
             <wp:positionH relativeFrom="column">
               <wp:posOffset>-38735</wp:posOffset>
@@ -13569,11 +13607,11 @@
           <w:docGrid w:linePitch="360" w:charSpace="0"/>
         </w:sectPr>
       </w:pPr>
-      <w:bookmarkStart w:id="133" w:name="_Toc25072"/>
+      <w:bookmarkStart w:id="133" w:name="_Toc31776"/>
       <w:bookmarkStart w:id="134" w:name="_Toc18138"/>
-      <w:bookmarkStart w:id="135" w:name="_Toc10603"/>
-      <w:bookmarkStart w:id="136" w:name="_Toc31776"/>
-      <w:bookmarkStart w:id="137" w:name="_Toc17175"/>
+      <w:bookmarkStart w:id="135" w:name="_Toc17175"/>
+      <w:bookmarkStart w:id="136" w:name="_Toc25072"/>
+      <w:bookmarkStart w:id="137" w:name="_Toc10603"/>
     </w:p>
     <w:p>
       <w:pPr>
@@ -13606,8 +13644,8 @@
           <w:lang w:val="es-ES"/>
         </w:rPr>
       </w:pPr>
-      <w:bookmarkStart w:id="138" w:name="_Toc27957"/>
-      <w:bookmarkStart w:id="139" w:name="_Toc29765"/>
+      <w:bookmarkStart w:id="138" w:name="_Toc29765"/>
+      <w:bookmarkStart w:id="139" w:name="_Toc27957"/>
       <w:bookmarkStart w:id="140" w:name="_Toc5585"/>
       <w:bookmarkStart w:id="141" w:name="_Toc31065"/>
       <w:bookmarkStart w:id="142" w:name="_Toc32473"/>
@@ -14745,10 +14783,10 @@
           <w:docGrid w:linePitch="360" w:charSpace="0"/>
         </w:sectPr>
       </w:pPr>
-      <w:bookmarkStart w:id="143" w:name="_Toc1667"/>
-      <w:bookmarkStart w:id="144" w:name="_Toc29345"/>
-      <w:bookmarkStart w:id="145" w:name="_Toc15038"/>
-      <w:bookmarkStart w:id="146" w:name="_Toc18664"/>
+      <w:bookmarkStart w:id="143" w:name="_Toc18664"/>
+      <w:bookmarkStart w:id="144" w:name="_Toc1667"/>
+      <w:bookmarkStart w:id="145" w:name="_Toc29345"/>
+      <w:bookmarkStart w:id="146" w:name="_Toc15038"/>
     </w:p>
     <w:p>
       <w:pPr>
@@ -15543,12 +15581,11 @@
           <w:docGrid w:linePitch="360" w:charSpace="0"/>
         </w:sectPr>
       </w:pPr>
-      <w:bookmarkStart w:id="148" w:name="_Toc18254"/>
-      <w:bookmarkStart w:id="149" w:name="_Toc32392"/>
-      <w:bookmarkStart w:id="150" w:name="_Toc24854"/>
-      <w:bookmarkStart w:id="151" w:name="_Toc22127"/>
-      <w:bookmarkStart w:id="152" w:name="_Toc29078"/>
-      <w:bookmarkStart w:id="168" w:name="_GoBack"/>
+      <w:bookmarkStart w:id="148" w:name="_Toc22127"/>
+      <w:bookmarkStart w:id="149" w:name="_Toc24854"/>
+      <w:bookmarkStart w:id="150" w:name="_Toc29078"/>
+      <w:bookmarkStart w:id="151" w:name="_Toc32392"/>
+      <w:bookmarkStart w:id="152" w:name="_Toc18254"/>
       <w:r>
         <w:drawing>
           <wp:inline distT="0" distB="0" distL="114300" distR="114300">
@@ -15592,7 +15629,6 @@
           </wp:inline>
         </w:drawing>
       </w:r>
-      <w:bookmarkEnd w:id="168"/>
     </w:p>
     <w:p>
       <w:pPr>
@@ -15738,6 +15774,84 @@
     </w:p>
     <w:p>
       <w:pPr>
+        <w:rPr>
+          <w:rFonts w:hint="default"/>
+          <w:lang w:val="es-ES"/>
+          <w14:textFill>
+            <w14:gradFill>
+              <w14:gsLst>
+                <w14:gs w14:pos="0">
+                  <w14:srgbClr w14:val="E30000"/>
+                </w14:gs>
+                <w14:gs w14:pos="100000">
+                  <w14:srgbClr w14:val="760303"/>
+                </w14:gs>
+              </w14:gsLst>
+              <w14:lin w14:scaled="0"/>
+            </w14:gradFill>
+          </w14:textFill>
+        </w:rPr>
+      </w:pPr>
+    </w:p>
+    <w:p>
+      <w:pPr>
+        <w:rPr>
+          <w:rFonts w:hint="default"/>
+          <w:lang w:val="es-ES"/>
+          <w14:textFill>
+            <w14:gradFill>
+              <w14:gsLst>
+                <w14:gs w14:pos="0">
+                  <w14:srgbClr w14:val="E30000"/>
+                </w14:gs>
+                <w14:gs w14:pos="100000">
+                  <w14:srgbClr w14:val="760303"/>
+                </w14:gs>
+              </w14:gsLst>
+              <w14:lin w14:scaled="0"/>
+            </w14:gradFill>
+          </w14:textFill>
+        </w:rPr>
+      </w:pPr>
+      <w:r>
+        <w:rPr>
+          <w:rFonts w:hint="default"/>
+          <w:lang w:val="es-ES"/>
+          <w14:textFill>
+            <w14:gradFill>
+              <w14:gsLst>
+                <w14:gs w14:pos="0">
+                  <w14:srgbClr w14:val="E30000"/>
+                </w14:gs>
+                <w14:gs w14:pos="100000">
+                  <w14:srgbClr w14:val="760303"/>
+                </w14:gs>
+              </w14:gsLst>
+              <w14:lin w14:scaled="0"/>
+            </w14:gradFill>
+          </w14:textFill>
+        </w:rPr>
+        <w:t>Poner estos enlaces en la bibliografia , y haccer una referncia cruzada a la bibliografia</w:t>
+      </w:r>
+    </w:p>
+    <w:p>
+      <w:pPr>
+        <w:rPr>
+          <w:rFonts w:hint="default"/>
+          <w:lang w:val="es-ES"/>
+        </w:rPr>
+      </w:pPr>
+    </w:p>
+    <w:p>
+      <w:pPr>
+        <w:rPr>
+          <w:rFonts w:hint="default"/>
+          <w:lang w:val="es-ES"/>
+        </w:rPr>
+      </w:pPr>
+    </w:p>
+    <w:p>
+      <w:pPr>
         <w:numPr>
           <w:ilvl w:val="0"/>
           <w:numId w:val="15"/>
@@ -16050,30 +16164,6 @@
         </w:rPr>
         <w:t xml:space="preserve"> </w:t>
       </w:r>
-    </w:p>
-    <w:p>
-      <w:pPr>
-        <w:rPr>
-          <w:rFonts w:hint="default"/>
-          <w:lang w:val="es-ES"/>
-        </w:rPr>
-      </w:pPr>
-    </w:p>
-    <w:p>
-      <w:pPr>
-        <w:rPr>
-          <w:rFonts w:hint="default"/>
-          <w:lang w:val="es-ES"/>
-        </w:rPr>
-      </w:pPr>
-    </w:p>
-    <w:p>
-      <w:pPr>
-        <w:rPr>
-          <w:rFonts w:hint="default"/>
-          <w:lang w:val="es-ES"/>
-        </w:rPr>
-      </w:pPr>
     </w:p>
     <w:p>
       <w:pPr>
@@ -16092,10 +16182,10 @@
           <w:docGrid w:linePitch="360" w:charSpace="0"/>
         </w:sectPr>
       </w:pPr>
-      <w:bookmarkStart w:id="153" w:name="_Toc8439"/>
-      <w:bookmarkStart w:id="154" w:name="_Toc18799"/>
-      <w:bookmarkStart w:id="155" w:name="_Toc32706"/>
-      <w:bookmarkStart w:id="156" w:name="_Toc10172"/>
+      <w:bookmarkStart w:id="153" w:name="_Toc32706"/>
+      <w:bookmarkStart w:id="154" w:name="_Toc10172"/>
+      <w:bookmarkStart w:id="155" w:name="_Toc8439"/>
+      <w:bookmarkStart w:id="156" w:name="_Toc18799"/>
     </w:p>
     <w:p>
       <w:pPr>
@@ -16224,10 +16314,10 @@
           <w:lang w:val="es-ES"/>
         </w:rPr>
       </w:pPr>
-      <w:bookmarkStart w:id="158" w:name="_Toc8118"/>
-      <w:bookmarkStart w:id="159" w:name="_Toc16809"/>
-      <w:bookmarkStart w:id="160" w:name="_Toc19379"/>
-      <w:bookmarkStart w:id="161" w:name="_Toc26952"/>
+      <w:bookmarkStart w:id="158" w:name="_Toc26952"/>
+      <w:bookmarkStart w:id="159" w:name="_Toc19379"/>
+      <w:bookmarkStart w:id="160" w:name="_Toc16809"/>
+      <w:bookmarkStart w:id="161" w:name="_Toc8118"/>
       <w:bookmarkStart w:id="162" w:name="_Toc10574"/>
       <w:r>
         <w:rPr>
@@ -16475,15 +16565,16 @@
         </w:rPr>
         <w:t xml:space="preserve"> </w:t>
       </w:r>
-      <w:bookmarkStart w:id="163" w:name="_Toc15101"/>
-      <w:bookmarkStart w:id="164" w:name="_Toc18171"/>
-      <w:bookmarkStart w:id="165" w:name="_Toc30496"/>
-      <w:bookmarkStart w:id="166" w:name="_Toc15210"/>
-      <w:bookmarkStart w:id="167" w:name="_Toc11717"/>
+      <w:bookmarkStart w:id="163" w:name="_Toc11717"/>
+      <w:bookmarkStart w:id="164" w:name="_Toc15101"/>
+      <w:bookmarkStart w:id="165" w:name="_Toc18171"/>
+      <w:bookmarkStart w:id="166" w:name="_Toc30496"/>
+      <w:bookmarkStart w:id="167" w:name="_Toc15210"/>
     </w:p>
     <w:p>
       <w:pPr>
         <w:numPr>
+          <w:ilvl w:val="0"/>
           <w:numId w:val="0"/>
         </w:numPr>
         <w:rPr>
@@ -19173,6 +19264,7 @@
     <w:name w:val="Title Char"/>
     <w:basedOn w:val="11"/>
     <w:link w:val="28"/>
+    <w:qFormat/>
     <w:uiPriority w:val="10"/>
     <w:rPr>
       <w:rFonts w:asciiTheme="majorHAnsi" w:hAnsiTheme="majorHAnsi" w:eastAsiaTheme="majorEastAsia" w:cstheme="majorBidi"/>
@@ -19576,7 +19668,7 @@
     </w:docPart>
     <w:docPart>
       <w:docPartPr>
-        <w:name w:val="{cad521e6-ef28-48ae-9ffa-4e6054596701}"/>
+        <w:name w:val="{9f72fc56-1e88-453a-8f91-a5c5962b3bd7}"/>
         <w:style w:val=""/>
         <w:category>
           <w:name w:val="General"/>
@@ -19589,7 +19681,7 @@
           <w:behavior w:val="content"/>
         </w:behaviors>
         <w:description w:val=""/>
-        <w:guid w:val="{cad521e6-ef28-48ae-9ffa-4e6054596701}"/>
+        <w:guid w:val="{9f72fc56-1e88-453a-8f91-a5c5962b3bd7}"/>
       </w:docPartPr>
       <w:docPartBody>
         <w:p>
@@ -19794,7 +19886,7 @@
     <w:lsdException w:qFormat="1" w:unhideWhenUsed="0" w:uiPriority="2" w:semiHidden="0" w:name="heading 2"/>
     <w:lsdException w:qFormat="1" w:uiPriority="39" w:semiHidden="0" w:name="toc 1"/>
     <w:lsdException w:qFormat="1" w:uiPriority="99" w:semiHidden="0" w:name="footer"/>
-    <w:lsdException w:uiPriority="1" w:name="Default Paragraph Font"/>
+    <w:lsdException w:qFormat="1" w:uiPriority="1" w:name="Default Paragraph Font"/>
     <w:lsdException w:qFormat="1" w:uiPriority="99" w:semiHidden="0" w:name="Hyperlink"/>
     <w:lsdException w:qFormat="1" w:uiPriority="99" w:name="Normal Table"/>
     <w:lsdException w:qFormat="1" w:unhideWhenUsed="0" w:uiPriority="1" w:semiHidden="0" w:name="Table Grid"/>
@@ -19856,6 +19948,7 @@
     <w:name w:val="Default Paragraph Font"/>
     <w:semiHidden/>
     <w:unhideWhenUsed/>
+    <w:qFormat/>
     <w:uiPriority w:val="1"/>
   </w:style>
   <w:style w:type="table" w:default="1" w:styleId="5">

</xml_diff>